<commit_message>
Explo und Dokumentation angepasst
</commit_message>
<xml_diff>
--- a/Dokumentation.docx
+++ b/Dokumentation.docx
@@ -334,19 +334,8 @@
           <w:szCs w:val="36"/>
           <w:lang w:val="en-US"/>
         </w:rPr>
-        <w:t xml:space="preserve">Prof. Dr. Klaus </w:t>
-      </w:r>
-      <w:proofErr w:type="spellStart"/>
-      <w:r>
-        <w:rPr>
-          <w:rFonts w:ascii="Arial" w:hAnsi="Arial" w:cs="Arial"/>
-          <w:sz w:val="36"/>
-          <w:szCs w:val="36"/>
-          <w:lang w:val="en-US"/>
-        </w:rPr>
-        <w:t>Freyburger</w:t>
-      </w:r>
-      <w:proofErr w:type="spellEnd"/>
+        <w:t>Prof. Dr. Klaus Freyburger</w:t>
+      </w:r>
     </w:p>
     <w:p>
       <w:pPr>
@@ -376,6 +365,13 @@
     </w:p>
     <w:sdt>
       <w:sdtPr>
+        <w:rPr>
+          <w:rFonts w:asciiTheme="minorHAnsi" w:eastAsiaTheme="minorEastAsia" w:hAnsiTheme="minorHAnsi" w:cstheme="minorBidi"/>
+          <w:color w:val="auto"/>
+          <w:sz w:val="22"/>
+          <w:szCs w:val="22"/>
+          <w:lang w:val="de-DE" w:eastAsia="de-DE"/>
+        </w:rPr>
         <w:id w:val="-1854714764"/>
         <w:docPartObj>
           <w:docPartGallery w:val="Table of Contents"/>
@@ -384,14 +380,9 @@
       </w:sdtPr>
       <w:sdtEndPr>
         <w:rPr>
-          <w:rFonts w:asciiTheme="minorHAnsi" w:eastAsiaTheme="minorEastAsia" w:hAnsiTheme="minorHAnsi" w:cstheme="minorBidi"/>
           <w:b/>
           <w:bCs/>
           <w:noProof/>
-          <w:color w:val="auto"/>
-          <w:sz w:val="22"/>
-          <w:szCs w:val="22"/>
-          <w:lang w:val="de-DE" w:eastAsia="de-DE"/>
         </w:rPr>
       </w:sdtEndPr>
       <w:sdtContent>
@@ -399,11 +390,9 @@
           <w:pPr>
             <w:pStyle w:val="TOCHeading"/>
           </w:pPr>
-          <w:proofErr w:type="spellStart"/>
           <w:r>
             <w:t>Inhaltsverzeichnis</w:t>
           </w:r>
-          <w:proofErr w:type="spellEnd"/>
         </w:p>
         <w:p>
           <w:pPr>
@@ -940,203 +929,328 @@
         <w:pStyle w:val="Heading1"/>
         <w:rPr>
           <w:rFonts w:eastAsiaTheme="minorEastAsia"/>
-          <w:lang w:val="en-US"/>
         </w:rPr>
       </w:pPr>
       <w:bookmarkStart w:id="0" w:name="_Toc131093610"/>
-      <w:proofErr w:type="spellStart"/>
       <w:r>
         <w:rPr>
           <w:rFonts w:eastAsiaTheme="minorEastAsia"/>
-          <w:lang w:val="en-US"/>
         </w:rPr>
         <w:lastRenderedPageBreak/>
         <w:t>Daten</w:t>
       </w:r>
       <w:bookmarkEnd w:id="0"/>
-      <w:proofErr w:type="spellEnd"/>
+    </w:p>
+    <w:p/>
+    <w:p>
+      <w:r>
+        <w:t>Die Datensätze stammen von Kaggle</w:t>
+      </w:r>
+      <w:r>
+        <w:rPr>
+          <w:rStyle w:val="FootnoteReference"/>
+        </w:rPr>
+        <w:footnoteReference w:id="1"/>
+      </w:r>
+      <w:r>
+        <w:t>. Inhalt sind die Weltmeisterschaften der Formel 1 im Zeitraum von 1950 bis 2023. Die Daten sind durch die Ergast Developer API</w:t>
+      </w:r>
+      <w:r>
+        <w:rPr>
+          <w:rStyle w:val="FootnoteReference"/>
+        </w:rPr>
+        <w:footnoteReference w:id="2"/>
+      </w:r>
+      <w:r>
+        <w:t xml:space="preserve"> zusammengestellt worden, die Renndaten für nicht kommerzielle Zwecke zur Verfügung stellt. </w:t>
+      </w:r>
     </w:p>
     <w:p>
-      <w:pPr>
+      <w:r>
+        <w:t>Die Formel 1 (oft auch F</w:t>
+      </w:r>
+      <w:r>
+        <w:t xml:space="preserve">1) ist eine Formelserie, die durch den Automobil Dachverband Fédération Internationale de l’Automobile (FIA) autorisiert ist. </w:t>
+      </w:r>
+      <w:r>
+        <w:t>Formelserie bedeutet hierbei</w:t>
+      </w:r>
+      <w:r>
+        <w:t xml:space="preserve">, dass bestimmte Regeln (Formeln) auf technischer </w:t>
+      </w:r>
+      <w:r>
+        <w:t xml:space="preserve">Ebene für </w:t>
+      </w:r>
+      <w:r>
+        <w:t xml:space="preserve">die Leistungsfähigkeit der Fahrzeuge </w:t>
+      </w:r>
+      <w:r>
+        <w:t>festgelegt wurden, um einen Wettkampf unter gleichbleibenden Bedingungen zu ermöglichen.</w:t>
+      </w:r>
+      <w:r>
+        <w:t xml:space="preserve"> </w:t>
+      </w:r>
+      <w:r>
+        <w:t>Die Formel 1 Weltme</w:t>
+      </w:r>
+      <w:r>
+        <w:t>isterschaft</w:t>
+      </w:r>
+      <w:r>
+        <w:t xml:space="preserve"> </w:t>
+      </w:r>
+      <w:r>
+        <w:t xml:space="preserve">fand erstmals </w:t>
+      </w:r>
+      <w:r>
+        <w:t xml:space="preserve">1950 </w:t>
+      </w:r>
+      <w:r>
+        <w:t xml:space="preserve">statt </w:t>
+      </w:r>
+      <w:r>
+        <w:t>und besteht</w:t>
+      </w:r>
+      <w:r>
+        <w:t xml:space="preserve"> pro Saison</w:t>
+      </w:r>
+      <w:r>
+        <w:t xml:space="preserve"> aus </w:t>
+      </w:r>
+      <w:r>
+        <w:t xml:space="preserve">bis zu 23 Grand Prix (französisch für „Großer Preis) Rennen. </w:t>
+      </w:r>
+      <w:r>
+        <w:t xml:space="preserve">Dies sind Einzelrennen </w:t>
+      </w:r>
+      <w:r>
+        <w:t xml:space="preserve">auf ausgewählten Rennstrecken </w:t>
+      </w:r>
+      <w:r>
+        <w:t xml:space="preserve">in jeweils unterschiedlichen Ländern. </w:t>
+      </w:r>
+      <w:r>
+        <w:t xml:space="preserve">Dabei </w:t>
+      </w:r>
+      <w:r>
+        <w:t>sammeln</w:t>
+      </w:r>
+      <w:r>
+        <w:t xml:space="preserve"> die Fahrer abhängig von ihrer Endposition bei d</w:t>
+      </w:r>
+      <w:r>
+        <w:t>iesen Rennen Punkte. Am Ende der Saison gewinnt der Fahrer mit den meisten Punkten.</w:t>
+      </w:r>
+      <w:r>
+        <w:br/>
+      </w:r>
+      <w:r>
+        <w:t>Außerdem erhalten die Konstrukteure der Wagen Punkte, die ebenfalls a</w:t>
+      </w:r>
+      <w:r>
+        <w:t>m Ende der Saison ausgewertet werden.</w:t>
+      </w:r>
+      <w:r>
         <w:rPr>
-          <w:lang w:val="en-US"/>
+          <w:rStyle w:val="FootnoteReference"/>
         </w:rPr>
-      </w:pPr>
+        <w:footnoteReference w:id="3"/>
+      </w:r>
     </w:p>
     <w:p>
+      <w:r>
+        <w:t>Die Daten beinhalten alle Informationen der Formel 1 Weltmeisterschaften seit 1950:</w:t>
+      </w:r>
+      <w:r>
+        <w:br/>
+        <w:t>Rennen, Fahrer, Konstrukteure, Qualifizierungen, Rennstrecken, Rundenzeiten, Boxenstopps und Ergebnisse</w:t>
+      </w:r>
+      <w:r>
+        <w:t>. Diese Informationen sind in 14 Datensätze aufgeteilt</w:t>
+      </w:r>
+      <w:r>
+        <w:t xml:space="preserve">. </w:t>
+      </w:r>
+      <w:r>
+        <w:t xml:space="preserve">Eine Übersicht der Daten in Python findet sich im </w:t>
+      </w:r>
+      <w:r>
+        <w:t>DataExploration.ipynb</w:t>
+      </w:r>
+      <w:r>
+        <w:t>.</w:t>
+      </w:r>
+      <w:r>
+        <w:br/>
+        <w:t>Die wichtigsten Erkenntnisse aus dieser Übersicht sind:</w:t>
+      </w:r>
+    </w:p>
+    <w:p>
+      <w:pPr>
+        <w:pStyle w:val="ListParagraph"/>
+        <w:numPr>
+          <w:ilvl w:val="0"/>
+          <w:numId w:val="14"/>
+        </w:numPr>
+      </w:pPr>
+      <w:r>
+        <w:t>Es fehlen keine Daten und müssen somit auch nicht ersetzt werden</w:t>
+      </w:r>
+    </w:p>
+    <w:p>
+      <w:pPr>
+        <w:pStyle w:val="ListParagraph"/>
+        <w:numPr>
+          <w:ilvl w:val="0"/>
+          <w:numId w:val="14"/>
+        </w:numPr>
+      </w:pPr>
+      <w:r>
+        <w:t>Die Daten sind bereits „tidy“</w:t>
+      </w:r>
+      <w:r>
+        <w:t>:</w:t>
+      </w:r>
+      <w:r>
+        <w:br/>
+      </w:r>
+      <w:r>
+        <w:t xml:space="preserve">Jede Zeile </w:t>
+      </w:r>
+      <w:r>
+        <w:t xml:space="preserve">beinhaltet eine Beobachtung, </w:t>
+      </w:r>
+      <w:r>
+        <w:br/>
+      </w:r>
+      <w:r>
+        <w:t xml:space="preserve">jede Spalte beschreibt eine Variable, </w:t>
+      </w:r>
+      <w:r>
+        <w:br/>
+      </w:r>
+      <w:r>
+        <w:t xml:space="preserve">in jeder Zelle ist genau ein </w:t>
+      </w:r>
+      <w:r>
+        <w:t>Wert (und nicht mehrere).</w:t>
+      </w:r>
+      <w:r>
+        <w:rPr>
+          <w:rStyle w:val="FootnoteReference"/>
+        </w:rPr>
+        <w:footnoteReference w:id="4"/>
+      </w:r>
+    </w:p>
+    <w:p>
+      <w:pPr>
+        <w:pStyle w:val="ListParagraph"/>
+        <w:numPr>
+          <w:ilvl w:val="0"/>
+          <w:numId w:val="14"/>
+        </w:numPr>
+      </w:pPr>
+      <w:r>
+        <w:t>Die Datensätze besitzen mindestens eine Id Spalte</w:t>
+      </w:r>
+      <w:r>
+        <w:t xml:space="preserve"> (Primärschlüssel).</w:t>
+      </w:r>
+      <w:r>
+        <w:t xml:space="preserve"> w</w:t>
+      </w:r>
+      <w:r>
+        <w:t>odurch sich die Daten leicht referenzieren lassen</w:t>
+      </w:r>
+      <w:r>
+        <w:t>.</w:t>
+      </w:r>
+      <w:r>
+        <w:t xml:space="preserve"> Manche Datensätze haben weitere Id Spalten aufgelistet, die als Fremdschlüssel verwendet werden können.</w:t>
+      </w:r>
+    </w:p>
+    <w:p>
+      <w:pPr>
+        <w:pStyle w:val="ListParagraph"/>
+      </w:pPr>
+    </w:p>
+    <w:p>
       <w:pPr>
         <w:pStyle w:val="Heading1"/>
-        <w:rPr>
-          <w:lang w:val="en-US"/>
-        </w:rPr>
       </w:pPr>
       <w:bookmarkStart w:id="1" w:name="_Toc131093611"/>
-      <w:proofErr w:type="spellStart"/>
-      <w:r>
-        <w:rPr>
-          <w:lang w:val="en-US"/>
-        </w:rPr>
-        <w:t>Konzeptionelles</w:t>
-      </w:r>
-      <w:proofErr w:type="spellEnd"/>
-      <w:r>
-        <w:rPr>
-          <w:lang w:val="en-US"/>
-        </w:rPr>
-        <w:t xml:space="preserve"> Modell</w:t>
+      <w:r>
+        <w:t>Konzeptionelles Modell</w:t>
       </w:r>
       <w:bookmarkEnd w:id="1"/>
     </w:p>
+    <w:p/>
     <w:p>
       <w:pPr>
-        <w:rPr>
-          <w:lang w:val="en-US"/>
-        </w:rPr>
-      </w:pPr>
+        <w:pStyle w:val="Heading1"/>
+      </w:pPr>
+      <w:bookmarkStart w:id="2" w:name="_Toc131093612"/>
+      <w:r>
+        <w:lastRenderedPageBreak/>
+        <w:t>Design der Umsetzung</w:t>
+      </w:r>
+      <w:bookmarkEnd w:id="2"/>
     </w:p>
+    <w:p/>
     <w:p>
       <w:pPr>
-        <w:pStyle w:val="Heading1"/>
-        <w:rPr>
-          <w:lang w:val="en-US"/>
-        </w:rPr>
-      </w:pPr>
-      <w:bookmarkStart w:id="2" w:name="_Toc131093612"/>
-      <w:r>
-        <w:rPr>
-          <w:lang w:val="en-US"/>
-        </w:rPr>
-        <w:t xml:space="preserve">Design der </w:t>
-      </w:r>
-      <w:proofErr w:type="spellStart"/>
-      <w:proofErr w:type="gramStart"/>
-      <w:r>
-        <w:rPr>
-          <w:lang w:val="en-US"/>
-        </w:rPr>
-        <w:t>Umsetzung</w:t>
-      </w:r>
-      <w:bookmarkEnd w:id="2"/>
-      <w:proofErr w:type="spellEnd"/>
-      <w:proofErr w:type="gramEnd"/>
-    </w:p>
-    <w:p>
-      <w:pPr>
-        <w:rPr>
-          <w:lang w:val="en-US"/>
-        </w:rPr>
-      </w:pPr>
-    </w:p>
-    <w:p>
-      <w:pPr>
         <w:pStyle w:val="Heading2"/>
-        <w:rPr>
-          <w:lang w:val="en-US"/>
-        </w:rPr>
       </w:pPr>
       <w:bookmarkStart w:id="3" w:name="_Toc131093613"/>
-      <w:proofErr w:type="spellStart"/>
-      <w:r>
-        <w:rPr>
-          <w:lang w:val="en-US"/>
-        </w:rPr>
-        <w:t>Logisches</w:t>
-      </w:r>
-      <w:proofErr w:type="spellEnd"/>
-      <w:r>
-        <w:rPr>
-          <w:lang w:val="en-US"/>
-        </w:rPr>
-        <w:t xml:space="preserve"> Modell</w:t>
+      <w:r>
+        <w:t>Logisches Modell</w:t>
       </w:r>
       <w:bookmarkEnd w:id="3"/>
     </w:p>
+    <w:p/>
     <w:p>
       <w:pPr>
-        <w:rPr>
-          <w:lang w:val="en-US"/>
-        </w:rPr>
-      </w:pPr>
-    </w:p>
-    <w:p>
-      <w:pPr>
         <w:pStyle w:val="Heading2"/>
-        <w:rPr>
-          <w:lang w:val="en-US"/>
-        </w:rPr>
       </w:pPr>
       <w:bookmarkStart w:id="4" w:name="_Toc131093614"/>
       <w:r>
-        <w:rPr>
-          <w:lang w:val="en-US"/>
-        </w:rPr>
         <w:t>Data Wrangling</w:t>
       </w:r>
       <w:bookmarkEnd w:id="4"/>
     </w:p>
     <w:p>
-      <w:pPr>
-        <w:rPr>
-          <w:lang w:val="en-US"/>
-        </w:rPr>
-      </w:pPr>
+      <w:r>
+        <w:t>Die Daten wurden im ersten Schritt im DataExploration.ipynb untersucht und in einer flachen Form zusammengeführt. Dabei sind die Id Spalten genutzt worden, um die unterschiedlichen Datensätze miteinander zu joinen. Die finale Struktur dient zur ersten Übersicht der finalen Daten, auf denen mögliche Auswertungen beispielhaft um Python Skript umgesetzt worden sind.</w:t>
+      </w:r>
+      <w:r>
+        <w:br/>
+      </w:r>
+      <w:r>
+        <w:br/>
+        <w:t>Diese Auswertungen sind im Anschluss erläutert, sowie die Implementierung in DWC.</w:t>
+      </w:r>
     </w:p>
+    <w:p/>
     <w:p>
       <w:pPr>
         <w:pStyle w:val="Heading2"/>
-        <w:rPr>
-          <w:lang w:val="en-US"/>
-        </w:rPr>
       </w:pPr>
       <w:bookmarkStart w:id="5" w:name="_Toc131093615"/>
-      <w:proofErr w:type="spellStart"/>
-      <w:r>
-        <w:rPr>
-          <w:lang w:val="en-US"/>
-        </w:rPr>
-        <w:t>Beispielhafte</w:t>
-      </w:r>
-      <w:proofErr w:type="spellEnd"/>
-      <w:r>
-        <w:rPr>
-          <w:lang w:val="en-US"/>
-        </w:rPr>
-        <w:t xml:space="preserve"> </w:t>
-      </w:r>
-      <w:proofErr w:type="spellStart"/>
-      <w:r>
-        <w:rPr>
-          <w:lang w:val="en-US"/>
-        </w:rPr>
-        <w:t>Auswertungen</w:t>
+      <w:r>
+        <w:t>Beispielhafte Auswertungen</w:t>
       </w:r>
       <w:bookmarkEnd w:id="5"/>
-      <w:proofErr w:type="spellEnd"/>
     </w:p>
+    <w:p/>
     <w:p>
       <w:pPr>
-        <w:rPr>
-          <w:lang w:val="en-US"/>
-        </w:rPr>
-      </w:pPr>
-    </w:p>
-    <w:p>
-      <w:pPr>
         <w:pStyle w:val="Heading1"/>
-        <w:rPr>
-          <w:lang w:val="en-US"/>
-        </w:rPr>
       </w:pPr>
       <w:bookmarkStart w:id="6" w:name="_Toc131093616"/>
-      <w:proofErr w:type="spellStart"/>
-      <w:r>
-        <w:rPr>
-          <w:lang w:val="en-US"/>
-        </w:rPr>
+      <w:r>
         <w:t>Implementierung</w:t>
       </w:r>
       <w:bookmarkEnd w:id="6"/>
-      <w:proofErr w:type="spellEnd"/>
     </w:p>
     <w:p>
       <w:pPr>
@@ -1147,13 +1261,9 @@
           <w:color w:val="365F91" w:themeColor="accent1" w:themeShade="BF"/>
           <w:sz w:val="28"/>
           <w:szCs w:val="28"/>
-          <w:lang w:val="en-US"/>
         </w:rPr>
       </w:pPr>
       <w:r>
-        <w:rPr>
-          <w:lang w:val="en-US"/>
-        </w:rPr>
         <w:br w:type="page"/>
       </w:r>
     </w:p>
@@ -1164,12 +1274,96 @@
       <w:r>
         <w:lastRenderedPageBreak/>
         <w:t>Quellen</w:t>
+      </w:r>
+    </w:p>
+    <w:p/>
+    <w:p>
+      <w:hyperlink r:id="rId9" w:history="1">
+        <w:r>
+          <w:rPr>
+            <w:rStyle w:val="Hyperlink"/>
+          </w:rPr>
+          <w:t>https://www.kaggle.com/datasets/rohanrao/formula-1-world-championship-1950-2020</w:t>
+        </w:r>
+      </w:hyperlink>
+      <w:r>
+        <w:br/>
+      </w:r>
+      <w:r>
+        <w:t>Zuletzt bes</w:t>
+      </w:r>
+      <w:r>
+        <w:t>ucht am 30.03.2023 19 Uhr</w:t>
+      </w:r>
+    </w:p>
+    <w:p>
+      <w:hyperlink r:id="rId10" w:history="1">
+        <w:r>
+          <w:rPr>
+            <w:rStyle w:val="Hyperlink"/>
+          </w:rPr>
+          <w:t>http://ergast.com/mrd/</w:t>
+        </w:r>
+      </w:hyperlink>
+      <w:r>
+        <w:br/>
+      </w:r>
+      <w:r>
+        <w:t>Zuletzt bes</w:t>
+      </w:r>
+      <w:r>
+        <w:t>ucht am 30.03.2023 19 Uhr</w:t>
+      </w:r>
+    </w:p>
+    <w:p>
+      <w:hyperlink r:id="rId11" w:history="1">
+        <w:r>
+          <w:rPr>
+            <w:rStyle w:val="Hyperlink"/>
+          </w:rPr>
+          <w:t>https://de.wikipedia.org/wiki/Formel_1</w:t>
+        </w:r>
+      </w:hyperlink>
+      <w:r>
+        <w:br/>
+        <w:t>Zuletzt bes</w:t>
+      </w:r>
+      <w:r>
+        <w:t>ucht am 30.0</w:t>
+      </w:r>
+      <w:r>
+        <w:t>3</w:t>
+      </w:r>
+      <w:r>
+        <w:t>.2023 19</w:t>
+      </w:r>
+      <w:r>
+        <w:t xml:space="preserve"> Uhr</w:t>
+      </w:r>
+    </w:p>
+    <w:p>
+      <w:hyperlink r:id="rId12" w:history="1">
+        <w:r>
+          <w:rPr>
+            <w:rStyle w:val="Hyperlink"/>
+          </w:rPr>
+          <w:t>https://cran.r-project.org/web/packages/tidyr/vignettes/tidy-data.html</w:t>
+        </w:r>
+      </w:hyperlink>
+      <w:r>
+        <w:br/>
+      </w:r>
+      <w:r>
+        <w:t>Zuletzt bes</w:t>
+      </w:r>
+      <w:r>
+        <w:t>ucht am 30.03.2023 19 Uhr</w:t>
       </w:r>
     </w:p>
     <w:p/>
     <w:p/>
     <w:sectPr>
-      <w:footerReference w:type="default" r:id="rId9"/>
+      <w:footerReference w:type="default" r:id="rId13"/>
       <w:pgSz w:w="11906" w:h="16838"/>
       <w:pgMar w:top="1417" w:right="1417" w:bottom="1134" w:left="1417" w:header="708" w:footer="708" w:gutter="0"/>
       <w:pgNumType w:start="0"/>
@@ -1281,6 +1475,102 @@
       </w:r>
     </w:p>
   </w:footnote>
+  <w:footnote w:id="1">
+    <w:p>
+      <w:r>
+        <w:rPr>
+          <w:rStyle w:val="FootnoteReference"/>
+        </w:rPr>
+        <w:footnoteRef/>
+      </w:r>
+      <w:r>
+        <w:t xml:space="preserve"> </w:t>
+      </w:r>
+      <w:hyperlink r:id="rId1" w:history="1">
+        <w:r>
+          <w:rPr>
+            <w:rStyle w:val="Hyperlink"/>
+          </w:rPr>
+          <w:t>https://www.kaggle.com/datasets/rohanrao/formula-1-world-championship-1950-2020</w:t>
+        </w:r>
+      </w:hyperlink>
+    </w:p>
+  </w:footnote>
+  <w:footnote w:id="2">
+    <w:p>
+      <w:pPr>
+        <w:pStyle w:val="FootnoteText"/>
+      </w:pPr>
+      <w:r>
+        <w:rPr>
+          <w:rStyle w:val="FootnoteReference"/>
+        </w:rPr>
+        <w:footnoteRef/>
+      </w:r>
+      <w:r>
+        <w:t xml:space="preserve"> </w:t>
+      </w:r>
+      <w:hyperlink r:id="rId2" w:history="1">
+        <w:r>
+          <w:rPr>
+            <w:rStyle w:val="Hyperlink"/>
+          </w:rPr>
+          <w:t>http://ergast.com/mrd/</w:t>
+        </w:r>
+      </w:hyperlink>
+    </w:p>
+    <w:p>
+      <w:pPr>
+        <w:pStyle w:val="FootnoteText"/>
+      </w:pPr>
+    </w:p>
+  </w:footnote>
+  <w:footnote w:id="3">
+    <w:p>
+      <w:pPr>
+        <w:pStyle w:val="FootnoteText"/>
+      </w:pPr>
+      <w:r>
+        <w:rPr>
+          <w:rStyle w:val="FootnoteReference"/>
+        </w:rPr>
+        <w:footnoteRef/>
+      </w:r>
+      <w:r>
+        <w:t xml:space="preserve"> </w:t>
+      </w:r>
+      <w:hyperlink r:id="rId3" w:history="1">
+        <w:r>
+          <w:rPr>
+            <w:rStyle w:val="Hyperlink"/>
+          </w:rPr>
+          <w:t>https://de.wikipedia.org/wiki/Formel_1</w:t>
+        </w:r>
+      </w:hyperlink>
+      <w:r>
+        <w:br/>
+      </w:r>
+    </w:p>
+  </w:footnote>
+  <w:footnote w:id="4">
+    <w:p>
+      <w:pPr>
+        <w:pStyle w:val="FootnoteText"/>
+      </w:pPr>
+      <w:r>
+        <w:rPr>
+          <w:rStyle w:val="FootnoteReference"/>
+        </w:rPr>
+        <w:footnoteRef/>
+      </w:r>
+      <w:r>
+        <w:t xml:space="preserve"> </w:t>
+      </w:r>
+      <w:r>
+        <w:t>https://cran.r-project.org/web/packages/tidyr/vignettes/tidy-data.html</w:t>
+      </w:r>
+    </w:p>
+  </w:footnote>
 </w:footnotes>
 </file>
 
@@ -1626,6 +1916,119 @@
     </w:lvl>
   </w:abstractNum>
   <w:abstractNum w:abstractNumId="3" w15:restartNumberingAfterBreak="0">
+    <w:nsid w:val="253E7208"/>
+    <w:multiLevelType w:val="hybridMultilevel"/>
+    <w:tmpl w:val="FCDC3A38"/>
+    <w:lvl w:ilvl="0" w:tplc="04090001">
+      <w:start w:val="1"/>
+      <w:numFmt w:val="bullet"/>
+      <w:lvlText w:val=""/>
+      <w:lvlJc w:val="left"/>
+      <w:pPr>
+        <w:ind w:left="720" w:hanging="360"/>
+      </w:pPr>
+      <w:rPr>
+        <w:rFonts w:ascii="Symbol" w:hAnsi="Symbol" w:hint="default"/>
+      </w:rPr>
+    </w:lvl>
+    <w:lvl w:ilvl="1" w:tplc="04090003" w:tentative="1">
+      <w:start w:val="1"/>
+      <w:numFmt w:val="bullet"/>
+      <w:lvlText w:val="o"/>
+      <w:lvlJc w:val="left"/>
+      <w:pPr>
+        <w:ind w:left="1440" w:hanging="360"/>
+      </w:pPr>
+      <w:rPr>
+        <w:rFonts w:ascii="Courier New" w:hAnsi="Courier New" w:cs="Courier New" w:hint="default"/>
+      </w:rPr>
+    </w:lvl>
+    <w:lvl w:ilvl="2" w:tplc="04090005" w:tentative="1">
+      <w:start w:val="1"/>
+      <w:numFmt w:val="bullet"/>
+      <w:lvlText w:val=""/>
+      <w:lvlJc w:val="left"/>
+      <w:pPr>
+        <w:ind w:left="2160" w:hanging="360"/>
+      </w:pPr>
+      <w:rPr>
+        <w:rFonts w:ascii="Wingdings" w:hAnsi="Wingdings" w:hint="default"/>
+      </w:rPr>
+    </w:lvl>
+    <w:lvl w:ilvl="3" w:tplc="04090001" w:tentative="1">
+      <w:start w:val="1"/>
+      <w:numFmt w:val="bullet"/>
+      <w:lvlText w:val=""/>
+      <w:lvlJc w:val="left"/>
+      <w:pPr>
+        <w:ind w:left="2880" w:hanging="360"/>
+      </w:pPr>
+      <w:rPr>
+        <w:rFonts w:ascii="Symbol" w:hAnsi="Symbol" w:hint="default"/>
+      </w:rPr>
+    </w:lvl>
+    <w:lvl w:ilvl="4" w:tplc="04090003" w:tentative="1">
+      <w:start w:val="1"/>
+      <w:numFmt w:val="bullet"/>
+      <w:lvlText w:val="o"/>
+      <w:lvlJc w:val="left"/>
+      <w:pPr>
+        <w:ind w:left="3600" w:hanging="360"/>
+      </w:pPr>
+      <w:rPr>
+        <w:rFonts w:ascii="Courier New" w:hAnsi="Courier New" w:cs="Courier New" w:hint="default"/>
+      </w:rPr>
+    </w:lvl>
+    <w:lvl w:ilvl="5" w:tplc="04090005" w:tentative="1">
+      <w:start w:val="1"/>
+      <w:numFmt w:val="bullet"/>
+      <w:lvlText w:val=""/>
+      <w:lvlJc w:val="left"/>
+      <w:pPr>
+        <w:ind w:left="4320" w:hanging="360"/>
+      </w:pPr>
+      <w:rPr>
+        <w:rFonts w:ascii="Wingdings" w:hAnsi="Wingdings" w:hint="default"/>
+      </w:rPr>
+    </w:lvl>
+    <w:lvl w:ilvl="6" w:tplc="04090001" w:tentative="1">
+      <w:start w:val="1"/>
+      <w:numFmt w:val="bullet"/>
+      <w:lvlText w:val=""/>
+      <w:lvlJc w:val="left"/>
+      <w:pPr>
+        <w:ind w:left="5040" w:hanging="360"/>
+      </w:pPr>
+      <w:rPr>
+        <w:rFonts w:ascii="Symbol" w:hAnsi="Symbol" w:hint="default"/>
+      </w:rPr>
+    </w:lvl>
+    <w:lvl w:ilvl="7" w:tplc="04090003" w:tentative="1">
+      <w:start w:val="1"/>
+      <w:numFmt w:val="bullet"/>
+      <w:lvlText w:val="o"/>
+      <w:lvlJc w:val="left"/>
+      <w:pPr>
+        <w:ind w:left="5760" w:hanging="360"/>
+      </w:pPr>
+      <w:rPr>
+        <w:rFonts w:ascii="Courier New" w:hAnsi="Courier New" w:cs="Courier New" w:hint="default"/>
+      </w:rPr>
+    </w:lvl>
+    <w:lvl w:ilvl="8" w:tplc="04090005" w:tentative="1">
+      <w:start w:val="1"/>
+      <w:numFmt w:val="bullet"/>
+      <w:lvlText w:val=""/>
+      <w:lvlJc w:val="left"/>
+      <w:pPr>
+        <w:ind w:left="6480" w:hanging="360"/>
+      </w:pPr>
+      <w:rPr>
+        <w:rFonts w:ascii="Wingdings" w:hAnsi="Wingdings" w:hint="default"/>
+      </w:rPr>
+    </w:lvl>
+  </w:abstractNum>
+  <w:abstractNum w:abstractNumId="4" w15:restartNumberingAfterBreak="0">
     <w:nsid w:val="2B4E0558"/>
     <w:multiLevelType w:val="hybridMultilevel"/>
     <w:tmpl w:val="64A0BF00"/>
@@ -1738,7 +2141,7 @@
       </w:rPr>
     </w:lvl>
   </w:abstractNum>
-  <w:abstractNum w:abstractNumId="4" w15:restartNumberingAfterBreak="0">
+  <w:abstractNum w:abstractNumId="5" w15:restartNumberingAfterBreak="0">
     <w:nsid w:val="391C2AF5"/>
     <w:multiLevelType w:val="hybridMultilevel"/>
     <w:tmpl w:val="7F5A29E2"/>
@@ -1851,7 +2254,7 @@
       </w:rPr>
     </w:lvl>
   </w:abstractNum>
-  <w:abstractNum w:abstractNumId="5" w15:restartNumberingAfterBreak="0">
+  <w:abstractNum w:abstractNumId="6" w15:restartNumberingAfterBreak="0">
     <w:nsid w:val="424B02E7"/>
     <w:multiLevelType w:val="hybridMultilevel"/>
     <w:tmpl w:val="128018D8"/>
@@ -1964,7 +2367,7 @@
       </w:rPr>
     </w:lvl>
   </w:abstractNum>
-  <w:abstractNum w:abstractNumId="6" w15:restartNumberingAfterBreak="0">
+  <w:abstractNum w:abstractNumId="7" w15:restartNumberingAfterBreak="0">
     <w:nsid w:val="52CC1233"/>
     <w:multiLevelType w:val="hybridMultilevel"/>
     <w:tmpl w:val="C082EE36"/>
@@ -2077,7 +2480,120 @@
       </w:rPr>
     </w:lvl>
   </w:abstractNum>
-  <w:abstractNum w:abstractNumId="7" w15:restartNumberingAfterBreak="0">
+  <w:abstractNum w:abstractNumId="8" w15:restartNumberingAfterBreak="0">
+    <w:nsid w:val="5D315C8E"/>
+    <w:multiLevelType w:val="hybridMultilevel"/>
+    <w:tmpl w:val="185E38E0"/>
+    <w:lvl w:ilvl="0" w:tplc="04090001">
+      <w:start w:val="1"/>
+      <w:numFmt w:val="bullet"/>
+      <w:lvlText w:val=""/>
+      <w:lvlJc w:val="left"/>
+      <w:pPr>
+        <w:ind w:left="720" w:hanging="360"/>
+      </w:pPr>
+      <w:rPr>
+        <w:rFonts w:ascii="Symbol" w:hAnsi="Symbol" w:hint="default"/>
+      </w:rPr>
+    </w:lvl>
+    <w:lvl w:ilvl="1" w:tplc="04090003" w:tentative="1">
+      <w:start w:val="1"/>
+      <w:numFmt w:val="bullet"/>
+      <w:lvlText w:val="o"/>
+      <w:lvlJc w:val="left"/>
+      <w:pPr>
+        <w:ind w:left="1440" w:hanging="360"/>
+      </w:pPr>
+      <w:rPr>
+        <w:rFonts w:ascii="Courier New" w:hAnsi="Courier New" w:cs="Courier New" w:hint="default"/>
+      </w:rPr>
+    </w:lvl>
+    <w:lvl w:ilvl="2" w:tplc="04090005" w:tentative="1">
+      <w:start w:val="1"/>
+      <w:numFmt w:val="bullet"/>
+      <w:lvlText w:val=""/>
+      <w:lvlJc w:val="left"/>
+      <w:pPr>
+        <w:ind w:left="2160" w:hanging="360"/>
+      </w:pPr>
+      <w:rPr>
+        <w:rFonts w:ascii="Wingdings" w:hAnsi="Wingdings" w:hint="default"/>
+      </w:rPr>
+    </w:lvl>
+    <w:lvl w:ilvl="3" w:tplc="04090001" w:tentative="1">
+      <w:start w:val="1"/>
+      <w:numFmt w:val="bullet"/>
+      <w:lvlText w:val=""/>
+      <w:lvlJc w:val="left"/>
+      <w:pPr>
+        <w:ind w:left="2880" w:hanging="360"/>
+      </w:pPr>
+      <w:rPr>
+        <w:rFonts w:ascii="Symbol" w:hAnsi="Symbol" w:hint="default"/>
+      </w:rPr>
+    </w:lvl>
+    <w:lvl w:ilvl="4" w:tplc="04090003" w:tentative="1">
+      <w:start w:val="1"/>
+      <w:numFmt w:val="bullet"/>
+      <w:lvlText w:val="o"/>
+      <w:lvlJc w:val="left"/>
+      <w:pPr>
+        <w:ind w:left="3600" w:hanging="360"/>
+      </w:pPr>
+      <w:rPr>
+        <w:rFonts w:ascii="Courier New" w:hAnsi="Courier New" w:cs="Courier New" w:hint="default"/>
+      </w:rPr>
+    </w:lvl>
+    <w:lvl w:ilvl="5" w:tplc="04090005" w:tentative="1">
+      <w:start w:val="1"/>
+      <w:numFmt w:val="bullet"/>
+      <w:lvlText w:val=""/>
+      <w:lvlJc w:val="left"/>
+      <w:pPr>
+        <w:ind w:left="4320" w:hanging="360"/>
+      </w:pPr>
+      <w:rPr>
+        <w:rFonts w:ascii="Wingdings" w:hAnsi="Wingdings" w:hint="default"/>
+      </w:rPr>
+    </w:lvl>
+    <w:lvl w:ilvl="6" w:tplc="04090001" w:tentative="1">
+      <w:start w:val="1"/>
+      <w:numFmt w:val="bullet"/>
+      <w:lvlText w:val=""/>
+      <w:lvlJc w:val="left"/>
+      <w:pPr>
+        <w:ind w:left="5040" w:hanging="360"/>
+      </w:pPr>
+      <w:rPr>
+        <w:rFonts w:ascii="Symbol" w:hAnsi="Symbol" w:hint="default"/>
+      </w:rPr>
+    </w:lvl>
+    <w:lvl w:ilvl="7" w:tplc="04090003" w:tentative="1">
+      <w:start w:val="1"/>
+      <w:numFmt w:val="bullet"/>
+      <w:lvlText w:val="o"/>
+      <w:lvlJc w:val="left"/>
+      <w:pPr>
+        <w:ind w:left="5760" w:hanging="360"/>
+      </w:pPr>
+      <w:rPr>
+        <w:rFonts w:ascii="Courier New" w:hAnsi="Courier New" w:cs="Courier New" w:hint="default"/>
+      </w:rPr>
+    </w:lvl>
+    <w:lvl w:ilvl="8" w:tplc="04090005" w:tentative="1">
+      <w:start w:val="1"/>
+      <w:numFmt w:val="bullet"/>
+      <w:lvlText w:val=""/>
+      <w:lvlJc w:val="left"/>
+      <w:pPr>
+        <w:ind w:left="6480" w:hanging="360"/>
+      </w:pPr>
+      <w:rPr>
+        <w:rFonts w:ascii="Wingdings" w:hAnsi="Wingdings" w:hint="default"/>
+      </w:rPr>
+    </w:lvl>
+  </w:abstractNum>
+  <w:abstractNum w:abstractNumId="9" w15:restartNumberingAfterBreak="0">
     <w:nsid w:val="61B766D7"/>
     <w:multiLevelType w:val="hybridMultilevel"/>
     <w:tmpl w:val="43FECF86"/>
@@ -2190,7 +2706,7 @@
       </w:rPr>
     </w:lvl>
   </w:abstractNum>
-  <w:abstractNum w:abstractNumId="8" w15:restartNumberingAfterBreak="0">
+  <w:abstractNum w:abstractNumId="10" w15:restartNumberingAfterBreak="0">
     <w:nsid w:val="63C670D4"/>
     <w:multiLevelType w:val="hybridMultilevel"/>
     <w:tmpl w:val="9002FE2C"/>
@@ -2303,7 +2819,7 @@
       </w:rPr>
     </w:lvl>
   </w:abstractNum>
-  <w:abstractNum w:abstractNumId="9" w15:restartNumberingAfterBreak="0">
+  <w:abstractNum w:abstractNumId="11" w15:restartNumberingAfterBreak="0">
     <w:nsid w:val="6B1B2D96"/>
     <w:multiLevelType w:val="hybridMultilevel"/>
     <w:tmpl w:val="3B3E45C0"/>
@@ -2416,7 +2932,7 @@
       </w:rPr>
     </w:lvl>
   </w:abstractNum>
-  <w:abstractNum w:abstractNumId="10" w15:restartNumberingAfterBreak="0">
+  <w:abstractNum w:abstractNumId="12" w15:restartNumberingAfterBreak="0">
     <w:nsid w:val="72C23F32"/>
     <w:multiLevelType w:val="hybridMultilevel"/>
     <w:tmpl w:val="5A4C6CA0"/>
@@ -2529,7 +3045,7 @@
       </w:rPr>
     </w:lvl>
   </w:abstractNum>
-  <w:abstractNum w:abstractNumId="11" w15:restartNumberingAfterBreak="0">
+  <w:abstractNum w:abstractNumId="13" w15:restartNumberingAfterBreak="0">
     <w:nsid w:val="7CF04970"/>
     <w:multiLevelType w:val="hybridMultilevel"/>
     <w:tmpl w:val="2F8EB452"/>
@@ -2643,40 +3159,46 @@
     </w:lvl>
   </w:abstractNum>
   <w:num w:numId="1" w16cid:durableId="323507232">
-    <w:abstractNumId w:val="3"/>
+    <w:abstractNumId w:val="4"/>
   </w:num>
   <w:num w:numId="2" w16cid:durableId="469782862">
-    <w:abstractNumId w:val="5"/>
+    <w:abstractNumId w:val="6"/>
   </w:num>
   <w:num w:numId="3" w16cid:durableId="1421564671">
-    <w:abstractNumId w:val="4"/>
+    <w:abstractNumId w:val="5"/>
   </w:num>
   <w:num w:numId="4" w16cid:durableId="610092416">
     <w:abstractNumId w:val="1"/>
   </w:num>
   <w:num w:numId="5" w16cid:durableId="383600361">
+    <w:abstractNumId w:val="13"/>
+  </w:num>
+  <w:num w:numId="6" w16cid:durableId="1336880460">
+    <w:abstractNumId w:val="9"/>
+  </w:num>
+  <w:num w:numId="7" w16cid:durableId="8455183">
+    <w:abstractNumId w:val="12"/>
+  </w:num>
+  <w:num w:numId="8" w16cid:durableId="1908568524">
     <w:abstractNumId w:val="11"/>
   </w:num>
-  <w:num w:numId="6" w16cid:durableId="1336880460">
-    <w:abstractNumId w:val="7"/>
-  </w:num>
-  <w:num w:numId="7" w16cid:durableId="8455183">
+  <w:num w:numId="9" w16cid:durableId="1309893745">
     <w:abstractNumId w:val="10"/>
-  </w:num>
-  <w:num w:numId="8" w16cid:durableId="1908568524">
-    <w:abstractNumId w:val="9"/>
-  </w:num>
-  <w:num w:numId="9" w16cid:durableId="1309893745">
-    <w:abstractNumId w:val="8"/>
   </w:num>
   <w:num w:numId="10" w16cid:durableId="1139615642">
     <w:abstractNumId w:val="2"/>
   </w:num>
   <w:num w:numId="11" w16cid:durableId="1371954757">
-    <w:abstractNumId w:val="6"/>
+    <w:abstractNumId w:val="7"/>
   </w:num>
   <w:num w:numId="12" w16cid:durableId="2106151131">
     <w:abstractNumId w:val="0"/>
+  </w:num>
+  <w:num w:numId="13" w16cid:durableId="464590687">
+    <w:abstractNumId w:val="8"/>
+  </w:num>
+  <w:num w:numId="14" w16cid:durableId="1776635172">
+    <w:abstractNumId w:val="3"/>
   </w:num>
 </w:numbering>
 </file>
@@ -3453,6 +3975,57 @@
       <w:ind w:left="220"/>
     </w:pPr>
   </w:style>
+  <w:style w:type="paragraph" w:styleId="FootnoteText">
+    <w:name w:val="footnote text"/>
+    <w:basedOn w:val="Normal"/>
+    <w:link w:val="FootnoteTextChar"/>
+    <w:uiPriority w:val="99"/>
+    <w:semiHidden/>
+    <w:unhideWhenUsed/>
+    <w:rsid w:val="009C2DEB"/>
+    <w:pPr>
+      <w:spacing w:after="0" w:line="240" w:lineRule="auto"/>
+    </w:pPr>
+    <w:rPr>
+      <w:sz w:val="20"/>
+      <w:szCs w:val="20"/>
+    </w:rPr>
+  </w:style>
+  <w:style w:type="character" w:customStyle="1" w:styleId="FootnoteTextChar">
+    <w:name w:val="Footnote Text Char"/>
+    <w:basedOn w:val="DefaultParagraphFont"/>
+    <w:link w:val="FootnoteText"/>
+    <w:uiPriority w:val="99"/>
+    <w:semiHidden/>
+    <w:rsid w:val="009C2DEB"/>
+    <w:rPr>
+      <w:sz w:val="20"/>
+      <w:szCs w:val="20"/>
+    </w:rPr>
+  </w:style>
+  <w:style w:type="character" w:styleId="FootnoteReference">
+    <w:name w:val="footnote reference"/>
+    <w:basedOn w:val="DefaultParagraphFont"/>
+    <w:uiPriority w:val="99"/>
+    <w:semiHidden/>
+    <w:unhideWhenUsed/>
+    <w:rsid w:val="009C2DEB"/>
+    <w:rPr>
+      <w:vertAlign w:val="superscript"/>
+    </w:rPr>
+  </w:style>
+  <w:style w:type="character" w:styleId="UnresolvedMention">
+    <w:name w:val="Unresolved Mention"/>
+    <w:basedOn w:val="DefaultParagraphFont"/>
+    <w:uiPriority w:val="99"/>
+    <w:semiHidden/>
+    <w:unhideWhenUsed/>
+    <w:rsid w:val="009C2DEB"/>
+    <w:rPr>
+      <w:color w:val="605E5C"/>
+      <w:shd w:val="clear" w:color="auto" w:fill="E1DFDD"/>
+    </w:rPr>
+  </w:style>
 </w:styles>
 </file>
 

</xml_diff>

<commit_message>
Json und Dokumentation angepasst
</commit_message>
<xml_diff>
--- a/Dokumentation.docx
+++ b/Dokumentation.docx
@@ -1331,7 +1331,7 @@
         </w:numPr>
       </w:pPr>
       <w:r>
-        <w:t>Drivers.csv</w:t>
+        <w:t>Circuits.csv</w:t>
       </w:r>
     </w:p>
     <w:p>
@@ -1355,7 +1355,7 @@
         </w:numPr>
       </w:pPr>
       <w:r>
-        <w:t>Lap_times.csv</w:t>
+        <w:t>Drivers.csv</w:t>
       </w:r>
     </w:p>
     <w:p>
@@ -1367,7 +1367,7 @@
         </w:numPr>
       </w:pPr>
       <w:r>
-        <w:t>Pit_stops.csv</w:t>
+        <w:t>Lap_times.csv</w:t>
       </w:r>
     </w:p>
     <w:p>
@@ -1379,7 +1379,7 @@
         </w:numPr>
       </w:pPr>
       <w:r>
-        <w:t>Results.csv</w:t>
+        <w:t>Pit_stops.csv</w:t>
       </w:r>
     </w:p>
     <w:p>
@@ -1391,7 +1391,7 @@
         </w:numPr>
       </w:pPr>
       <w:r>
-        <w:t>Races.csv</w:t>
+        <w:t>Results.csv</w:t>
       </w:r>
     </w:p>
     <w:p>
@@ -1403,7 +1403,7 @@
         </w:numPr>
       </w:pPr>
       <w:r>
-        <w:t>Circuits.csv</w:t>
+        <w:t>Races.csv</w:t>
       </w:r>
     </w:p>
     <w:p>
@@ -1426,7 +1426,781 @@
         <w:t xml:space="preserve"> (180_FormulaOne.json)</w:t>
       </w:r>
       <w:r>
-        <w:t>, die die Tabellen und Verbindungen anlegt. Zusätzlich sind alle URL Spalten entfernt worden, da diese für die Auswertung nicht relevant sind.</w:t>
+        <w:t>, die die Tabellen und Verbindungen anlegt.</w:t>
+      </w:r>
+      <w:r>
+        <w:br/>
+        <w:t>Folgende Anpassungen haben wir vorgenommen:</w:t>
+      </w:r>
+    </w:p>
+    <w:p>
+      <w:pPr>
+        <w:pStyle w:val="ListParagraph"/>
+        <w:numPr>
+          <w:ilvl w:val="0"/>
+          <w:numId w:val="16"/>
+        </w:numPr>
+      </w:pPr>
+      <w:r>
+        <w:t>Driver_standings.csv</w:t>
+      </w:r>
+      <w:r>
+        <w:tab/>
+        <w:t>-</w:t>
+      </w:r>
+      <w:r>
+        <w:tab/>
+        <w:t>positionText Spalte entfernt</w:t>
+      </w:r>
+    </w:p>
+    <w:p>
+      <w:pPr>
+        <w:pStyle w:val="ListParagraph"/>
+        <w:numPr>
+          <w:ilvl w:val="0"/>
+          <w:numId w:val="16"/>
+        </w:numPr>
+      </w:pPr>
+      <w:r>
+        <w:t>Lap_times.csv</w:t>
+      </w:r>
+      <w:r>
+        <w:tab/>
+      </w:r>
+      <w:r>
+        <w:tab/>
+        <w:t>-</w:t>
+      </w:r>
+      <w:r>
+        <w:tab/>
+        <w:t>Neuen Datens</w:t>
+      </w:r>
+      <w:r>
+        <w:t>atz</w:t>
+      </w:r>
+      <w:r>
+        <w:t xml:space="preserve"> lap_times_grouped.csv</w:t>
+      </w:r>
+      <w:r>
+        <w:t xml:space="preserve"> erstellt, der gruppierte Werte enthält</w:t>
+      </w:r>
+    </w:p>
+    <w:p>
+      <w:pPr>
+        <w:shd w:val="clear" w:color="auto" w:fill="1E1E1E"/>
+        <w:spacing w:after="0" w:line="285" w:lineRule="atLeast"/>
+        <w:ind w:left="48"/>
+        <w:rPr>
+          <w:rFonts w:ascii="Consolas" w:eastAsia="Times New Roman" w:hAnsi="Consolas" w:cs="Times New Roman"/>
+          <w:color w:val="D4D4D4"/>
+          <w:sz w:val="21"/>
+          <w:szCs w:val="21"/>
+          <w:lang w:val="en-US" w:eastAsia="en-US"/>
+        </w:rPr>
+      </w:pPr>
+      <w:r>
+        <w:rPr>
+          <w:rFonts w:ascii="Consolas" w:eastAsia="Times New Roman" w:hAnsi="Consolas" w:cs="Times New Roman"/>
+          <w:color w:val="6A9955"/>
+          <w:sz w:val="21"/>
+          <w:szCs w:val="21"/>
+          <w:lang w:val="en-US" w:eastAsia="en-US"/>
+        </w:rPr>
+        <w:t># group laptimes of drivers for each different race by taking the mean over all laps of a driver for specific race</w:t>
+      </w:r>
+    </w:p>
+    <w:p>
+      <w:pPr>
+        <w:shd w:val="clear" w:color="auto" w:fill="1E1E1E"/>
+        <w:spacing w:after="0" w:line="285" w:lineRule="atLeast"/>
+        <w:ind w:left="48"/>
+        <w:rPr>
+          <w:rFonts w:ascii="Consolas" w:eastAsia="Times New Roman" w:hAnsi="Consolas" w:cs="Times New Roman"/>
+          <w:color w:val="D4D4D4"/>
+          <w:sz w:val="21"/>
+          <w:szCs w:val="21"/>
+          <w:lang w:val="en-US" w:eastAsia="en-US"/>
+        </w:rPr>
+      </w:pPr>
+      <w:r>
+        <w:rPr>
+          <w:rFonts w:ascii="Consolas" w:eastAsia="Times New Roman" w:hAnsi="Consolas" w:cs="Times New Roman"/>
+          <w:color w:val="6A9955"/>
+          <w:sz w:val="21"/>
+          <w:szCs w:val="21"/>
+          <w:lang w:val="en-US" w:eastAsia="en-US"/>
+        </w:rPr>
+        <w:t># milliseconds could be converted into minutes:seconds.milliseconds format if needed</w:t>
+      </w:r>
+    </w:p>
+    <w:p>
+      <w:pPr>
+        <w:shd w:val="clear" w:color="auto" w:fill="1E1E1E"/>
+        <w:spacing w:after="0" w:line="285" w:lineRule="atLeast"/>
+        <w:ind w:left="48"/>
+        <w:rPr>
+          <w:rFonts w:ascii="Consolas" w:eastAsia="Times New Roman" w:hAnsi="Consolas" w:cs="Times New Roman"/>
+          <w:color w:val="D4D4D4"/>
+          <w:sz w:val="21"/>
+          <w:szCs w:val="21"/>
+          <w:lang w:val="en-US" w:eastAsia="en-US"/>
+        </w:rPr>
+      </w:pPr>
+      <w:r>
+        <w:rPr>
+          <w:rFonts w:ascii="Consolas" w:eastAsia="Times New Roman" w:hAnsi="Consolas" w:cs="Times New Roman"/>
+          <w:color w:val="9CDCFE"/>
+          <w:sz w:val="21"/>
+          <w:szCs w:val="21"/>
+          <w:lang w:val="en-US" w:eastAsia="en-US"/>
+        </w:rPr>
+        <w:t>df_grouped_lap_times</w:t>
+      </w:r>
+      <w:r>
+        <w:rPr>
+          <w:rFonts w:ascii="Consolas" w:eastAsia="Times New Roman" w:hAnsi="Consolas" w:cs="Times New Roman"/>
+          <w:color w:val="D4D4D4"/>
+          <w:sz w:val="21"/>
+          <w:szCs w:val="21"/>
+          <w:lang w:val="en-US" w:eastAsia="en-US"/>
+        </w:rPr>
+        <w:t xml:space="preserve"> = </w:t>
+      </w:r>
+      <w:r>
+        <w:rPr>
+          <w:rFonts w:ascii="Consolas" w:eastAsia="Times New Roman" w:hAnsi="Consolas" w:cs="Times New Roman"/>
+          <w:color w:val="9CDCFE"/>
+          <w:sz w:val="21"/>
+          <w:szCs w:val="21"/>
+          <w:lang w:val="en-US" w:eastAsia="en-US"/>
+        </w:rPr>
+        <w:t>df_lap_times</w:t>
+      </w:r>
+      <w:r>
+        <w:rPr>
+          <w:rFonts w:ascii="Consolas" w:eastAsia="Times New Roman" w:hAnsi="Consolas" w:cs="Times New Roman"/>
+          <w:color w:val="D4D4D4"/>
+          <w:sz w:val="21"/>
+          <w:szCs w:val="21"/>
+          <w:lang w:val="en-US" w:eastAsia="en-US"/>
+        </w:rPr>
+        <w:t>.</w:t>
+      </w:r>
+      <w:r>
+        <w:rPr>
+          <w:rFonts w:ascii="Consolas" w:eastAsia="Times New Roman" w:hAnsi="Consolas" w:cs="Times New Roman"/>
+          <w:color w:val="DCDCAA"/>
+          <w:sz w:val="21"/>
+          <w:szCs w:val="21"/>
+          <w:lang w:val="en-US" w:eastAsia="en-US"/>
+        </w:rPr>
+        <w:t>groupby</w:t>
+      </w:r>
+      <w:r>
+        <w:rPr>
+          <w:rFonts w:ascii="Consolas" w:eastAsia="Times New Roman" w:hAnsi="Consolas" w:cs="Times New Roman"/>
+          <w:color w:val="D4D4D4"/>
+          <w:sz w:val="21"/>
+          <w:szCs w:val="21"/>
+          <w:lang w:val="en-US" w:eastAsia="en-US"/>
+        </w:rPr>
+        <w:t>(</w:t>
+      </w:r>
+    </w:p>
+    <w:p>
+      <w:pPr>
+        <w:shd w:val="clear" w:color="auto" w:fill="1E1E1E"/>
+        <w:spacing w:after="0" w:line="285" w:lineRule="atLeast"/>
+        <w:ind w:left="48"/>
+        <w:rPr>
+          <w:rFonts w:ascii="Consolas" w:eastAsia="Times New Roman" w:hAnsi="Consolas" w:cs="Times New Roman"/>
+          <w:color w:val="D4D4D4"/>
+          <w:sz w:val="21"/>
+          <w:szCs w:val="21"/>
+          <w:lang w:val="en-US" w:eastAsia="en-US"/>
+        </w:rPr>
+      </w:pPr>
+      <w:r>
+        <w:rPr>
+          <w:rFonts w:ascii="Consolas" w:eastAsia="Times New Roman" w:hAnsi="Consolas" w:cs="Times New Roman"/>
+          <w:color w:val="D4D4D4"/>
+          <w:sz w:val="21"/>
+          <w:szCs w:val="21"/>
+          <w:lang w:val="en-US" w:eastAsia="en-US"/>
+        </w:rPr>
+        <w:t>[</w:t>
+      </w:r>
+      <w:r>
+        <w:rPr>
+          <w:rFonts w:ascii="Consolas" w:eastAsia="Times New Roman" w:hAnsi="Consolas" w:cs="Times New Roman"/>
+          <w:color w:val="CE9178"/>
+          <w:sz w:val="21"/>
+          <w:szCs w:val="21"/>
+          <w:lang w:val="en-US" w:eastAsia="en-US"/>
+        </w:rPr>
+        <w:t>'driverId'</w:t>
+      </w:r>
+      <w:r>
+        <w:rPr>
+          <w:rFonts w:ascii="Consolas" w:eastAsia="Times New Roman" w:hAnsi="Consolas" w:cs="Times New Roman"/>
+          <w:color w:val="D4D4D4"/>
+          <w:sz w:val="21"/>
+          <w:szCs w:val="21"/>
+          <w:lang w:val="en-US" w:eastAsia="en-US"/>
+        </w:rPr>
+        <w:t>,</w:t>
+      </w:r>
+      <w:r>
+        <w:rPr>
+          <w:rFonts w:ascii="Consolas" w:eastAsia="Times New Roman" w:hAnsi="Consolas" w:cs="Times New Roman"/>
+          <w:color w:val="CE9178"/>
+          <w:sz w:val="21"/>
+          <w:szCs w:val="21"/>
+          <w:lang w:val="en-US" w:eastAsia="en-US"/>
+        </w:rPr>
+        <w:t>'raceId'</w:t>
+      </w:r>
+      <w:r>
+        <w:rPr>
+          <w:rFonts w:ascii="Consolas" w:eastAsia="Times New Roman" w:hAnsi="Consolas" w:cs="Times New Roman"/>
+          <w:color w:val="D4D4D4"/>
+          <w:sz w:val="21"/>
+          <w:szCs w:val="21"/>
+          <w:lang w:val="en-US" w:eastAsia="en-US"/>
+        </w:rPr>
+        <w:t>]</w:t>
+      </w:r>
+    </w:p>
+    <w:p>
+      <w:pPr>
+        <w:shd w:val="clear" w:color="auto" w:fill="1E1E1E"/>
+        <w:spacing w:after="0" w:line="285" w:lineRule="atLeast"/>
+        <w:ind w:left="48"/>
+        <w:rPr>
+          <w:rFonts w:ascii="Consolas" w:eastAsia="Times New Roman" w:hAnsi="Consolas" w:cs="Times New Roman"/>
+          <w:color w:val="D4D4D4"/>
+          <w:sz w:val="21"/>
+          <w:szCs w:val="21"/>
+          <w:lang w:val="en-US" w:eastAsia="en-US"/>
+        </w:rPr>
+      </w:pPr>
+      <w:r>
+        <w:rPr>
+          <w:rFonts w:ascii="Consolas" w:eastAsia="Times New Roman" w:hAnsi="Consolas" w:cs="Times New Roman"/>
+          <w:color w:val="D4D4D4"/>
+          <w:sz w:val="21"/>
+          <w:szCs w:val="21"/>
+          <w:lang w:val="en-US" w:eastAsia="en-US"/>
+        </w:rPr>
+        <w:t>)[</w:t>
+      </w:r>
+      <w:r>
+        <w:rPr>
+          <w:rFonts w:ascii="Consolas" w:eastAsia="Times New Roman" w:hAnsi="Consolas" w:cs="Times New Roman"/>
+          <w:color w:val="CE9178"/>
+          <w:sz w:val="21"/>
+          <w:szCs w:val="21"/>
+          <w:lang w:val="en-US" w:eastAsia="en-US"/>
+        </w:rPr>
+        <w:t>'milliseconds'</w:t>
+      </w:r>
+      <w:r>
+        <w:rPr>
+          <w:rFonts w:ascii="Consolas" w:eastAsia="Times New Roman" w:hAnsi="Consolas" w:cs="Times New Roman"/>
+          <w:color w:val="D4D4D4"/>
+          <w:sz w:val="21"/>
+          <w:szCs w:val="21"/>
+          <w:lang w:val="en-US" w:eastAsia="en-US"/>
+        </w:rPr>
+        <w:t>].</w:t>
+      </w:r>
+      <w:r>
+        <w:rPr>
+          <w:rFonts w:ascii="Consolas" w:eastAsia="Times New Roman" w:hAnsi="Consolas" w:cs="Times New Roman"/>
+          <w:color w:val="DCDCAA"/>
+          <w:sz w:val="21"/>
+          <w:szCs w:val="21"/>
+          <w:lang w:val="en-US" w:eastAsia="en-US"/>
+        </w:rPr>
+        <w:t>mean</w:t>
+      </w:r>
+      <w:r>
+        <w:rPr>
+          <w:rFonts w:ascii="Consolas" w:eastAsia="Times New Roman" w:hAnsi="Consolas" w:cs="Times New Roman"/>
+          <w:color w:val="D4D4D4"/>
+          <w:sz w:val="21"/>
+          <w:szCs w:val="21"/>
+          <w:lang w:val="en-US" w:eastAsia="en-US"/>
+        </w:rPr>
+        <w:t>().</w:t>
+      </w:r>
+      <w:r>
+        <w:rPr>
+          <w:rFonts w:ascii="Consolas" w:eastAsia="Times New Roman" w:hAnsi="Consolas" w:cs="Times New Roman"/>
+          <w:color w:val="DCDCAA"/>
+          <w:sz w:val="21"/>
+          <w:szCs w:val="21"/>
+          <w:lang w:val="en-US" w:eastAsia="en-US"/>
+        </w:rPr>
+        <w:t>reset_index</w:t>
+      </w:r>
+      <w:r>
+        <w:rPr>
+          <w:rFonts w:ascii="Consolas" w:eastAsia="Times New Roman" w:hAnsi="Consolas" w:cs="Times New Roman"/>
+          <w:color w:val="D4D4D4"/>
+          <w:sz w:val="21"/>
+          <w:szCs w:val="21"/>
+          <w:lang w:val="en-US" w:eastAsia="en-US"/>
+        </w:rPr>
+        <w:t>()</w:t>
+      </w:r>
+    </w:p>
+    <w:p>
+      <w:pPr>
+        <w:shd w:val="clear" w:color="auto" w:fill="1E1E1E"/>
+        <w:spacing w:after="0" w:line="285" w:lineRule="atLeast"/>
+        <w:ind w:left="48"/>
+        <w:rPr>
+          <w:rFonts w:ascii="Consolas" w:eastAsia="Times New Roman" w:hAnsi="Consolas" w:cs="Times New Roman"/>
+          <w:color w:val="D4D4D4"/>
+          <w:sz w:val="21"/>
+          <w:szCs w:val="21"/>
+          <w:lang w:val="en-US" w:eastAsia="en-US"/>
+        </w:rPr>
+      </w:pPr>
+      <w:r>
+        <w:rPr>
+          <w:rFonts w:ascii="Consolas" w:eastAsia="Times New Roman" w:hAnsi="Consolas" w:cs="Times New Roman"/>
+          <w:color w:val="6A9955"/>
+          <w:sz w:val="21"/>
+          <w:szCs w:val="21"/>
+          <w:lang w:val="en-US" w:eastAsia="en-US"/>
+        </w:rPr>
+        <w:t># rename column for more clarity</w:t>
+      </w:r>
+    </w:p>
+    <w:p>
+      <w:pPr>
+        <w:shd w:val="clear" w:color="auto" w:fill="1E1E1E"/>
+        <w:spacing w:after="0" w:line="285" w:lineRule="atLeast"/>
+        <w:ind w:left="48"/>
+        <w:rPr>
+          <w:rFonts w:ascii="Consolas" w:eastAsia="Times New Roman" w:hAnsi="Consolas" w:cs="Times New Roman"/>
+          <w:color w:val="D4D4D4"/>
+          <w:sz w:val="21"/>
+          <w:szCs w:val="21"/>
+          <w:lang w:val="en-US" w:eastAsia="en-US"/>
+        </w:rPr>
+      </w:pPr>
+      <w:r>
+        <w:rPr>
+          <w:rFonts w:ascii="Consolas" w:eastAsia="Times New Roman" w:hAnsi="Consolas" w:cs="Times New Roman"/>
+          <w:color w:val="9CDCFE"/>
+          <w:sz w:val="21"/>
+          <w:szCs w:val="21"/>
+          <w:lang w:val="en-US" w:eastAsia="en-US"/>
+        </w:rPr>
+        <w:t>df_grouped_lap_times</w:t>
+      </w:r>
+      <w:r>
+        <w:rPr>
+          <w:rFonts w:ascii="Consolas" w:eastAsia="Times New Roman" w:hAnsi="Consolas" w:cs="Times New Roman"/>
+          <w:color w:val="D4D4D4"/>
+          <w:sz w:val="21"/>
+          <w:szCs w:val="21"/>
+          <w:lang w:val="en-US" w:eastAsia="en-US"/>
+        </w:rPr>
+        <w:t>.</w:t>
+      </w:r>
+      <w:r>
+        <w:rPr>
+          <w:rFonts w:ascii="Consolas" w:eastAsia="Times New Roman" w:hAnsi="Consolas" w:cs="Times New Roman"/>
+          <w:color w:val="DCDCAA"/>
+          <w:sz w:val="21"/>
+          <w:szCs w:val="21"/>
+          <w:lang w:val="en-US" w:eastAsia="en-US"/>
+        </w:rPr>
+        <w:t>rename</w:t>
+      </w:r>
+      <w:r>
+        <w:rPr>
+          <w:rFonts w:ascii="Consolas" w:eastAsia="Times New Roman" w:hAnsi="Consolas" w:cs="Times New Roman"/>
+          <w:color w:val="D4D4D4"/>
+          <w:sz w:val="21"/>
+          <w:szCs w:val="21"/>
+          <w:lang w:val="en-US" w:eastAsia="en-US"/>
+        </w:rPr>
+        <w:t>(</w:t>
+      </w:r>
+    </w:p>
+    <w:p>
+      <w:pPr>
+        <w:shd w:val="clear" w:color="auto" w:fill="1E1E1E"/>
+        <w:spacing w:after="0" w:line="285" w:lineRule="atLeast"/>
+        <w:ind w:left="48"/>
+        <w:rPr>
+          <w:rFonts w:ascii="Consolas" w:eastAsia="Times New Roman" w:hAnsi="Consolas" w:cs="Times New Roman"/>
+          <w:color w:val="569CD6"/>
+          <w:sz w:val="21"/>
+          <w:szCs w:val="21"/>
+          <w:lang w:val="en-US" w:eastAsia="en-US"/>
+        </w:rPr>
+      </w:pPr>
+      <w:r>
+        <w:rPr>
+          <w:rFonts w:ascii="Consolas" w:eastAsia="Times New Roman" w:hAnsi="Consolas" w:cs="Times New Roman"/>
+          <w:color w:val="D4D4D4"/>
+          <w:sz w:val="21"/>
+          <w:szCs w:val="21"/>
+          <w:lang w:val="en-US" w:eastAsia="en-US"/>
+        </w:rPr>
+        <w:t>{</w:t>
+      </w:r>
+      <w:r>
+        <w:rPr>
+          <w:rFonts w:ascii="Consolas" w:eastAsia="Times New Roman" w:hAnsi="Consolas" w:cs="Times New Roman"/>
+          <w:color w:val="CE9178"/>
+          <w:sz w:val="21"/>
+          <w:szCs w:val="21"/>
+          <w:lang w:val="en-US" w:eastAsia="en-US"/>
+        </w:rPr>
+        <w:t>'milliseconds'</w:t>
+      </w:r>
+      <w:r>
+        <w:rPr>
+          <w:rFonts w:ascii="Consolas" w:eastAsia="Times New Roman" w:hAnsi="Consolas" w:cs="Times New Roman"/>
+          <w:color w:val="D4D4D4"/>
+          <w:sz w:val="21"/>
+          <w:szCs w:val="21"/>
+          <w:lang w:val="en-US" w:eastAsia="en-US"/>
+        </w:rPr>
+        <w:t>:</w:t>
+      </w:r>
+      <w:r>
+        <w:rPr>
+          <w:rFonts w:ascii="Consolas" w:eastAsia="Times New Roman" w:hAnsi="Consolas" w:cs="Times New Roman"/>
+          <w:color w:val="CE9178"/>
+          <w:sz w:val="21"/>
+          <w:szCs w:val="21"/>
+          <w:lang w:val="en-US" w:eastAsia="en-US"/>
+        </w:rPr>
+        <w:t>'avgMillisecondsLap'</w:t>
+      </w:r>
+      <w:r>
+        <w:rPr>
+          <w:rFonts w:ascii="Consolas" w:eastAsia="Times New Roman" w:hAnsi="Consolas" w:cs="Times New Roman"/>
+          <w:color w:val="D4D4D4"/>
+          <w:sz w:val="21"/>
+          <w:szCs w:val="21"/>
+          <w:lang w:val="en-US" w:eastAsia="en-US"/>
+        </w:rPr>
+        <w:t>},</w:t>
+      </w:r>
+      <w:r>
+        <w:rPr>
+          <w:rFonts w:ascii="Consolas" w:eastAsia="Times New Roman" w:hAnsi="Consolas" w:cs="Times New Roman"/>
+          <w:color w:val="9CDCFE"/>
+          <w:sz w:val="21"/>
+          <w:szCs w:val="21"/>
+          <w:lang w:val="en-US" w:eastAsia="en-US"/>
+        </w:rPr>
+        <w:t>axis</w:t>
+      </w:r>
+      <w:r>
+        <w:rPr>
+          <w:rFonts w:ascii="Consolas" w:eastAsia="Times New Roman" w:hAnsi="Consolas" w:cs="Times New Roman"/>
+          <w:color w:val="D4D4D4"/>
+          <w:sz w:val="21"/>
+          <w:szCs w:val="21"/>
+          <w:lang w:val="en-US" w:eastAsia="en-US"/>
+        </w:rPr>
+        <w:t>=</w:t>
+      </w:r>
+      <w:r>
+        <w:rPr>
+          <w:rFonts w:ascii="Consolas" w:eastAsia="Times New Roman" w:hAnsi="Consolas" w:cs="Times New Roman"/>
+          <w:color w:val="B5CEA8"/>
+          <w:sz w:val="21"/>
+          <w:szCs w:val="21"/>
+          <w:lang w:val="en-US" w:eastAsia="en-US"/>
+        </w:rPr>
+        <w:t>1</w:t>
+      </w:r>
+      <w:r>
+        <w:rPr>
+          <w:rFonts w:ascii="Consolas" w:eastAsia="Times New Roman" w:hAnsi="Consolas" w:cs="Times New Roman"/>
+          <w:color w:val="D4D4D4"/>
+          <w:sz w:val="21"/>
+          <w:szCs w:val="21"/>
+          <w:lang w:val="en-US" w:eastAsia="en-US"/>
+        </w:rPr>
+        <w:t xml:space="preserve">, </w:t>
+      </w:r>
+      <w:r>
+        <w:rPr>
+          <w:rFonts w:ascii="Consolas" w:eastAsia="Times New Roman" w:hAnsi="Consolas" w:cs="Times New Roman"/>
+          <w:color w:val="9CDCFE"/>
+          <w:sz w:val="21"/>
+          <w:szCs w:val="21"/>
+          <w:lang w:val="en-US" w:eastAsia="en-US"/>
+        </w:rPr>
+        <w:t>inplace</w:t>
+      </w:r>
+      <w:r>
+        <w:rPr>
+          <w:rFonts w:ascii="Consolas" w:eastAsia="Times New Roman" w:hAnsi="Consolas" w:cs="Times New Roman"/>
+          <w:color w:val="D4D4D4"/>
+          <w:sz w:val="21"/>
+          <w:szCs w:val="21"/>
+          <w:lang w:val="en-US" w:eastAsia="en-US"/>
+        </w:rPr>
+        <w:t xml:space="preserve">= </w:t>
+      </w:r>
+      <w:r>
+        <w:rPr>
+          <w:rFonts w:ascii="Consolas" w:eastAsia="Times New Roman" w:hAnsi="Consolas" w:cs="Times New Roman"/>
+          <w:color w:val="569CD6"/>
+          <w:sz w:val="21"/>
+          <w:szCs w:val="21"/>
+          <w:lang w:val="en-US" w:eastAsia="en-US"/>
+        </w:rPr>
+        <w:t>True</w:t>
+      </w:r>
+    </w:p>
+    <w:p>
+      <w:pPr>
+        <w:shd w:val="clear" w:color="auto" w:fill="1E1E1E"/>
+        <w:spacing w:after="0" w:line="285" w:lineRule="atLeast"/>
+        <w:ind w:left="48"/>
+        <w:rPr>
+          <w:rFonts w:ascii="Consolas" w:eastAsia="Times New Roman" w:hAnsi="Consolas" w:cs="Times New Roman"/>
+          <w:color w:val="D4D4D4"/>
+          <w:sz w:val="21"/>
+          <w:szCs w:val="21"/>
+          <w:lang w:val="en-US" w:eastAsia="en-US"/>
+        </w:rPr>
+      </w:pPr>
+      <w:r>
+        <w:rPr>
+          <w:rFonts w:ascii="Consolas" w:eastAsia="Times New Roman" w:hAnsi="Consolas" w:cs="Times New Roman"/>
+          <w:color w:val="D4D4D4"/>
+          <w:sz w:val="21"/>
+          <w:szCs w:val="21"/>
+          <w:lang w:val="en-US" w:eastAsia="en-US"/>
+        </w:rPr>
+        <w:t>)</w:t>
+      </w:r>
+    </w:p>
+    <w:p>
+      <w:pPr>
+        <w:shd w:val="clear" w:color="auto" w:fill="1E1E1E"/>
+        <w:spacing w:after="0" w:line="285" w:lineRule="atLeast"/>
+        <w:ind w:left="48"/>
+        <w:rPr>
+          <w:rFonts w:ascii="Consolas" w:eastAsia="Times New Roman" w:hAnsi="Consolas" w:cs="Times New Roman"/>
+          <w:color w:val="D4D4D4"/>
+          <w:sz w:val="21"/>
+          <w:szCs w:val="21"/>
+          <w:lang w:val="en-US" w:eastAsia="en-US"/>
+        </w:rPr>
+      </w:pPr>
+      <w:r>
+        <w:rPr>
+          <w:rFonts w:ascii="Consolas" w:eastAsia="Times New Roman" w:hAnsi="Consolas" w:cs="Times New Roman"/>
+          <w:color w:val="9CDCFE"/>
+          <w:sz w:val="21"/>
+          <w:szCs w:val="21"/>
+          <w:lang w:val="en-US" w:eastAsia="en-US"/>
+        </w:rPr>
+        <w:t>df_grouped_lap_times</w:t>
+      </w:r>
+      <w:r>
+        <w:rPr>
+          <w:rFonts w:ascii="Consolas" w:eastAsia="Times New Roman" w:hAnsi="Consolas" w:cs="Times New Roman"/>
+          <w:color w:val="D4D4D4"/>
+          <w:sz w:val="21"/>
+          <w:szCs w:val="21"/>
+          <w:lang w:val="en-US" w:eastAsia="en-US"/>
+        </w:rPr>
+        <w:t>.</w:t>
+      </w:r>
+      <w:r>
+        <w:rPr>
+          <w:rFonts w:ascii="Consolas" w:eastAsia="Times New Roman" w:hAnsi="Consolas" w:cs="Times New Roman"/>
+          <w:color w:val="DCDCAA"/>
+          <w:sz w:val="21"/>
+          <w:szCs w:val="21"/>
+          <w:lang w:val="en-US" w:eastAsia="en-US"/>
+        </w:rPr>
+        <w:t>to_csv</w:t>
+      </w:r>
+      <w:r>
+        <w:rPr>
+          <w:rFonts w:ascii="Consolas" w:eastAsia="Times New Roman" w:hAnsi="Consolas" w:cs="Times New Roman"/>
+          <w:color w:val="D4D4D4"/>
+          <w:sz w:val="21"/>
+          <w:szCs w:val="21"/>
+          <w:lang w:val="en-US" w:eastAsia="en-US"/>
+        </w:rPr>
+        <w:t>(</w:t>
+      </w:r>
+      <w:r>
+        <w:rPr>
+          <w:rFonts w:ascii="Consolas" w:eastAsia="Times New Roman" w:hAnsi="Consolas" w:cs="Times New Roman"/>
+          <w:color w:val="CE9178"/>
+          <w:sz w:val="21"/>
+          <w:szCs w:val="21"/>
+          <w:lang w:val="en-US" w:eastAsia="en-US"/>
+        </w:rPr>
+        <w:t>"Data/lap_times_grouped.csv"</w:t>
+      </w:r>
+      <w:r>
+        <w:rPr>
+          <w:rFonts w:ascii="Consolas" w:eastAsia="Times New Roman" w:hAnsi="Consolas" w:cs="Times New Roman"/>
+          <w:color w:val="D4D4D4"/>
+          <w:sz w:val="21"/>
+          <w:szCs w:val="21"/>
+          <w:lang w:val="en-US" w:eastAsia="en-US"/>
+        </w:rPr>
+        <w:t xml:space="preserve">, </w:t>
+      </w:r>
+      <w:r>
+        <w:rPr>
+          <w:rFonts w:ascii="Consolas" w:eastAsia="Times New Roman" w:hAnsi="Consolas" w:cs="Times New Roman"/>
+          <w:color w:val="9CDCFE"/>
+          <w:sz w:val="21"/>
+          <w:szCs w:val="21"/>
+          <w:lang w:val="en-US" w:eastAsia="en-US"/>
+        </w:rPr>
+        <w:t>index</w:t>
+      </w:r>
+      <w:r>
+        <w:rPr>
+          <w:rFonts w:ascii="Consolas" w:eastAsia="Times New Roman" w:hAnsi="Consolas" w:cs="Times New Roman"/>
+          <w:color w:val="D4D4D4"/>
+          <w:sz w:val="21"/>
+          <w:szCs w:val="21"/>
+          <w:lang w:val="en-US" w:eastAsia="en-US"/>
+        </w:rPr>
+        <w:t>=</w:t>
+      </w:r>
+      <w:r>
+        <w:rPr>
+          <w:rFonts w:ascii="Consolas" w:eastAsia="Times New Roman" w:hAnsi="Consolas" w:cs="Times New Roman"/>
+          <w:color w:val="569CD6"/>
+          <w:sz w:val="21"/>
+          <w:szCs w:val="21"/>
+          <w:lang w:val="en-US" w:eastAsia="en-US"/>
+        </w:rPr>
+        <w:t>True</w:t>
+      </w:r>
+      <w:r>
+        <w:rPr>
+          <w:rFonts w:ascii="Consolas" w:eastAsia="Times New Roman" w:hAnsi="Consolas" w:cs="Times New Roman"/>
+          <w:color w:val="D4D4D4"/>
+          <w:sz w:val="21"/>
+          <w:szCs w:val="21"/>
+          <w:lang w:val="en-US" w:eastAsia="en-US"/>
+        </w:rPr>
+        <w:t>)</w:t>
+      </w:r>
+    </w:p>
+    <w:p>
+      <w:pPr>
+        <w:pStyle w:val="ListParagraph"/>
+        <w:ind w:left="1416"/>
+        <w:rPr>
+          <w:lang w:val="en-US"/>
+        </w:rPr>
+      </w:pPr>
+    </w:p>
+    <w:p>
+      <w:pPr>
+        <w:pStyle w:val="ListParagraph"/>
+        <w:numPr>
+          <w:ilvl w:val="0"/>
+          <w:numId w:val="16"/>
+        </w:numPr>
+      </w:pPr>
+      <w:r>
+        <w:t>Pit_stops.csv</w:t>
+      </w:r>
+      <w:r>
+        <w:tab/>
+      </w:r>
+      <w:r>
+        <w:tab/>
+        <w:t>-</w:t>
+      </w:r>
+      <w:r>
+        <w:tab/>
+        <w:t>duration Spalte e</w:t>
+      </w:r>
+      <w:r>
+        <w:t>ntfernt</w:t>
+      </w:r>
+    </w:p>
+    <w:p>
+      <w:pPr>
+        <w:pStyle w:val="ListParagraph"/>
+        <w:numPr>
+          <w:ilvl w:val="0"/>
+          <w:numId w:val="16"/>
+        </w:numPr>
+      </w:pPr>
+      <w:r>
+        <w:t>Results.csv</w:t>
+      </w:r>
+      <w:r>
+        <w:tab/>
+      </w:r>
+      <w:r>
+        <w:tab/>
+        <w:t>-</w:t>
+      </w:r>
+      <w:r>
+        <w:tab/>
+        <w:t>positon, positionText Spalte e</w:t>
+      </w:r>
+      <w:r>
+        <w:t>ntfernt</w:t>
+      </w:r>
+    </w:p>
+    <w:p>
+      <w:pPr>
+        <w:pStyle w:val="ListParagraph"/>
+        <w:numPr>
+          <w:ilvl w:val="0"/>
+          <w:numId w:val="16"/>
+        </w:numPr>
+      </w:pPr>
+      <w:r>
+        <w:lastRenderedPageBreak/>
+        <w:t>A</w:t>
+      </w:r>
+      <w:r>
+        <w:t xml:space="preserve">lle </w:t>
+      </w:r>
+      <w:r>
+        <w:t>„URL“</w:t>
+      </w:r>
+      <w:r>
+        <w:t xml:space="preserve"> Spalten </w:t>
+      </w:r>
+      <w:r>
+        <w:t xml:space="preserve">in jedem Datensatz </w:t>
+      </w:r>
+      <w:r>
+        <w:t>entfernt</w:t>
+      </w:r>
+      <w:r>
+        <w:t xml:space="preserve"> (</w:t>
+      </w:r>
+      <w:r>
+        <w:t>für die Auswertung nicht relevant</w:t>
+      </w:r>
+      <w:r>
+        <w:t>)</w:t>
       </w:r>
     </w:p>
     <w:p>
@@ -2595,6 +3369,119 @@
     </w:lvl>
   </w:abstractNum>
   <w:abstractNum w:abstractNumId="7" w15:restartNumberingAfterBreak="0">
+    <w:nsid w:val="51D17687"/>
+    <w:multiLevelType w:val="hybridMultilevel"/>
+    <w:tmpl w:val="E3A499BC"/>
+    <w:lvl w:ilvl="0" w:tplc="04090001">
+      <w:start w:val="1"/>
+      <w:numFmt w:val="bullet"/>
+      <w:lvlText w:val=""/>
+      <w:lvlJc w:val="left"/>
+      <w:pPr>
+        <w:ind w:left="768" w:hanging="360"/>
+      </w:pPr>
+      <w:rPr>
+        <w:rFonts w:ascii="Symbol" w:hAnsi="Symbol" w:hint="default"/>
+      </w:rPr>
+    </w:lvl>
+    <w:lvl w:ilvl="1" w:tplc="04090003">
+      <w:start w:val="1"/>
+      <w:numFmt w:val="bullet"/>
+      <w:lvlText w:val="o"/>
+      <w:lvlJc w:val="left"/>
+      <w:pPr>
+        <w:ind w:left="1488" w:hanging="360"/>
+      </w:pPr>
+      <w:rPr>
+        <w:rFonts w:ascii="Courier New" w:hAnsi="Courier New" w:cs="Courier New" w:hint="default"/>
+      </w:rPr>
+    </w:lvl>
+    <w:lvl w:ilvl="2" w:tplc="04090005" w:tentative="1">
+      <w:start w:val="1"/>
+      <w:numFmt w:val="bullet"/>
+      <w:lvlText w:val=""/>
+      <w:lvlJc w:val="left"/>
+      <w:pPr>
+        <w:ind w:left="2208" w:hanging="360"/>
+      </w:pPr>
+      <w:rPr>
+        <w:rFonts w:ascii="Wingdings" w:hAnsi="Wingdings" w:hint="default"/>
+      </w:rPr>
+    </w:lvl>
+    <w:lvl w:ilvl="3" w:tplc="04090001" w:tentative="1">
+      <w:start w:val="1"/>
+      <w:numFmt w:val="bullet"/>
+      <w:lvlText w:val=""/>
+      <w:lvlJc w:val="left"/>
+      <w:pPr>
+        <w:ind w:left="2928" w:hanging="360"/>
+      </w:pPr>
+      <w:rPr>
+        <w:rFonts w:ascii="Symbol" w:hAnsi="Symbol" w:hint="default"/>
+      </w:rPr>
+    </w:lvl>
+    <w:lvl w:ilvl="4" w:tplc="04090003" w:tentative="1">
+      <w:start w:val="1"/>
+      <w:numFmt w:val="bullet"/>
+      <w:lvlText w:val="o"/>
+      <w:lvlJc w:val="left"/>
+      <w:pPr>
+        <w:ind w:left="3648" w:hanging="360"/>
+      </w:pPr>
+      <w:rPr>
+        <w:rFonts w:ascii="Courier New" w:hAnsi="Courier New" w:cs="Courier New" w:hint="default"/>
+      </w:rPr>
+    </w:lvl>
+    <w:lvl w:ilvl="5" w:tplc="04090005" w:tentative="1">
+      <w:start w:val="1"/>
+      <w:numFmt w:val="bullet"/>
+      <w:lvlText w:val=""/>
+      <w:lvlJc w:val="left"/>
+      <w:pPr>
+        <w:ind w:left="4368" w:hanging="360"/>
+      </w:pPr>
+      <w:rPr>
+        <w:rFonts w:ascii="Wingdings" w:hAnsi="Wingdings" w:hint="default"/>
+      </w:rPr>
+    </w:lvl>
+    <w:lvl w:ilvl="6" w:tplc="04090001" w:tentative="1">
+      <w:start w:val="1"/>
+      <w:numFmt w:val="bullet"/>
+      <w:lvlText w:val=""/>
+      <w:lvlJc w:val="left"/>
+      <w:pPr>
+        <w:ind w:left="5088" w:hanging="360"/>
+      </w:pPr>
+      <w:rPr>
+        <w:rFonts w:ascii="Symbol" w:hAnsi="Symbol" w:hint="default"/>
+      </w:rPr>
+    </w:lvl>
+    <w:lvl w:ilvl="7" w:tplc="04090003" w:tentative="1">
+      <w:start w:val="1"/>
+      <w:numFmt w:val="bullet"/>
+      <w:lvlText w:val="o"/>
+      <w:lvlJc w:val="left"/>
+      <w:pPr>
+        <w:ind w:left="5808" w:hanging="360"/>
+      </w:pPr>
+      <w:rPr>
+        <w:rFonts w:ascii="Courier New" w:hAnsi="Courier New" w:cs="Courier New" w:hint="default"/>
+      </w:rPr>
+    </w:lvl>
+    <w:lvl w:ilvl="8" w:tplc="04090005" w:tentative="1">
+      <w:start w:val="1"/>
+      <w:numFmt w:val="bullet"/>
+      <w:lvlText w:val=""/>
+      <w:lvlJc w:val="left"/>
+      <w:pPr>
+        <w:ind w:left="6528" w:hanging="360"/>
+      </w:pPr>
+      <w:rPr>
+        <w:rFonts w:ascii="Wingdings" w:hAnsi="Wingdings" w:hint="default"/>
+      </w:rPr>
+    </w:lvl>
+  </w:abstractNum>
+  <w:abstractNum w:abstractNumId="8" w15:restartNumberingAfterBreak="0">
     <w:nsid w:val="52CC1233"/>
     <w:multiLevelType w:val="hybridMultilevel"/>
     <w:tmpl w:val="C082EE36"/>
@@ -2707,7 +3594,7 @@
       </w:rPr>
     </w:lvl>
   </w:abstractNum>
-  <w:abstractNum w:abstractNumId="8" w15:restartNumberingAfterBreak="0">
+  <w:abstractNum w:abstractNumId="9" w15:restartNumberingAfterBreak="0">
     <w:nsid w:val="5D315C8E"/>
     <w:multiLevelType w:val="hybridMultilevel"/>
     <w:tmpl w:val="185E38E0"/>
@@ -2820,7 +3707,7 @@
       </w:rPr>
     </w:lvl>
   </w:abstractNum>
-  <w:abstractNum w:abstractNumId="9" w15:restartNumberingAfterBreak="0">
+  <w:abstractNum w:abstractNumId="10" w15:restartNumberingAfterBreak="0">
     <w:nsid w:val="61B766D7"/>
     <w:multiLevelType w:val="hybridMultilevel"/>
     <w:tmpl w:val="43FECF86"/>
@@ -2933,7 +3820,7 @@
       </w:rPr>
     </w:lvl>
   </w:abstractNum>
-  <w:abstractNum w:abstractNumId="10" w15:restartNumberingAfterBreak="0">
+  <w:abstractNum w:abstractNumId="11" w15:restartNumberingAfterBreak="0">
     <w:nsid w:val="63C670D4"/>
     <w:multiLevelType w:val="hybridMultilevel"/>
     <w:tmpl w:val="9002FE2C"/>
@@ -3046,7 +3933,7 @@
       </w:rPr>
     </w:lvl>
   </w:abstractNum>
-  <w:abstractNum w:abstractNumId="11" w15:restartNumberingAfterBreak="0">
+  <w:abstractNum w:abstractNumId="12" w15:restartNumberingAfterBreak="0">
     <w:nsid w:val="6401574D"/>
     <w:multiLevelType w:val="hybridMultilevel"/>
     <w:tmpl w:val="E23C9DC2"/>
@@ -3159,7 +4046,7 @@
       </w:rPr>
     </w:lvl>
   </w:abstractNum>
-  <w:abstractNum w:abstractNumId="12" w15:restartNumberingAfterBreak="0">
+  <w:abstractNum w:abstractNumId="13" w15:restartNumberingAfterBreak="0">
     <w:nsid w:val="6B1B2D96"/>
     <w:multiLevelType w:val="hybridMultilevel"/>
     <w:tmpl w:val="3B3E45C0"/>
@@ -3272,7 +4159,7 @@
       </w:rPr>
     </w:lvl>
   </w:abstractNum>
-  <w:abstractNum w:abstractNumId="13" w15:restartNumberingAfterBreak="0">
+  <w:abstractNum w:abstractNumId="14" w15:restartNumberingAfterBreak="0">
     <w:nsid w:val="72C23F32"/>
     <w:multiLevelType w:val="hybridMultilevel"/>
     <w:tmpl w:val="5A4C6CA0"/>
@@ -3385,7 +4272,7 @@
       </w:rPr>
     </w:lvl>
   </w:abstractNum>
-  <w:abstractNum w:abstractNumId="14" w15:restartNumberingAfterBreak="0">
+  <w:abstractNum w:abstractNumId="15" w15:restartNumberingAfterBreak="0">
     <w:nsid w:val="7CF04970"/>
     <w:multiLevelType w:val="hybridMultilevel"/>
     <w:tmpl w:val="2F8EB452"/>
@@ -3511,37 +4398,40 @@
     <w:abstractNumId w:val="1"/>
   </w:num>
   <w:num w:numId="5" w16cid:durableId="383600361">
+    <w:abstractNumId w:val="15"/>
+  </w:num>
+  <w:num w:numId="6" w16cid:durableId="1336880460">
+    <w:abstractNumId w:val="10"/>
+  </w:num>
+  <w:num w:numId="7" w16cid:durableId="8455183">
     <w:abstractNumId w:val="14"/>
   </w:num>
-  <w:num w:numId="6" w16cid:durableId="1336880460">
-    <w:abstractNumId w:val="9"/>
-  </w:num>
-  <w:num w:numId="7" w16cid:durableId="8455183">
+  <w:num w:numId="8" w16cid:durableId="1908568524">
     <w:abstractNumId w:val="13"/>
   </w:num>
-  <w:num w:numId="8" w16cid:durableId="1908568524">
-    <w:abstractNumId w:val="12"/>
-  </w:num>
   <w:num w:numId="9" w16cid:durableId="1309893745">
-    <w:abstractNumId w:val="10"/>
+    <w:abstractNumId w:val="11"/>
   </w:num>
   <w:num w:numId="10" w16cid:durableId="1139615642">
     <w:abstractNumId w:val="2"/>
   </w:num>
   <w:num w:numId="11" w16cid:durableId="1371954757">
-    <w:abstractNumId w:val="7"/>
+    <w:abstractNumId w:val="8"/>
   </w:num>
   <w:num w:numId="12" w16cid:durableId="2106151131">
     <w:abstractNumId w:val="0"/>
   </w:num>
   <w:num w:numId="13" w16cid:durableId="464590687">
-    <w:abstractNumId w:val="8"/>
+    <w:abstractNumId w:val="9"/>
   </w:num>
   <w:num w:numId="14" w16cid:durableId="1776635172">
     <w:abstractNumId w:val="3"/>
   </w:num>
   <w:num w:numId="15" w16cid:durableId="1256397954">
-    <w:abstractNumId w:val="11"/>
+    <w:abstractNumId w:val="12"/>
+  </w:num>
+  <w:num w:numId="16" w16cid:durableId="991907413">
+    <w:abstractNumId w:val="7"/>
   </w:num>
 </w:numbering>
 </file>

</xml_diff>

<commit_message>
ERM und Doku bearbeitet
</commit_message>
<xml_diff>
--- a/Dokumentation.docx
+++ b/Dokumentation.docx
@@ -358,19 +358,8 @@
           <w:szCs w:val="36"/>
           <w:lang w:val="en-US"/>
         </w:rPr>
-        <w:t xml:space="preserve">Prof. Dr. Klaus </w:t>
-      </w:r>
-      <w:proofErr w:type="spellStart"/>
-      <w:r>
-        <w:rPr>
-          <w:rFonts w:ascii="Arial" w:hAnsi="Arial" w:cs="Arial"/>
-          <w:sz w:val="36"/>
-          <w:szCs w:val="36"/>
-          <w:lang w:val="en-US"/>
-        </w:rPr>
-        <w:t>Freyburger</w:t>
-      </w:r>
-      <w:proofErr w:type="spellEnd"/>
+        <w:t>Prof. Dr. Klaus Freyburger</w:t>
+      </w:r>
     </w:p>
     <w:p>
       <w:pPr>
@@ -423,17 +412,15 @@
       <w:sdtContent>
         <w:p>
           <w:pPr>
-            <w:pStyle w:val="TOCHeading"/>
+            <w:pStyle w:val="Inhaltsverzeichnisberschrift"/>
           </w:pPr>
-          <w:proofErr w:type="spellStart"/>
           <w:r>
             <w:t>Inhaltsverzeichnis</w:t>
           </w:r>
-          <w:proofErr w:type="spellEnd"/>
         </w:p>
         <w:p>
           <w:pPr>
-            <w:pStyle w:val="TOC1"/>
+            <w:pStyle w:val="Verzeichnis1"/>
             <w:tabs>
               <w:tab w:val="right" w:leader="dot" w:pos="9062"/>
             </w:tabs>
@@ -511,7 +498,7 @@
         </w:p>
         <w:p>
           <w:pPr>
-            <w:pStyle w:val="TOC1"/>
+            <w:pStyle w:val="Verzeichnis1"/>
             <w:tabs>
               <w:tab w:val="right" w:leader="dot" w:pos="9062"/>
             </w:tabs>
@@ -580,7 +567,7 @@
         </w:p>
         <w:p>
           <w:pPr>
-            <w:pStyle w:val="TOC1"/>
+            <w:pStyle w:val="Verzeichnis1"/>
             <w:tabs>
               <w:tab w:val="right" w:leader="dot" w:pos="9062"/>
             </w:tabs>
@@ -649,7 +636,7 @@
         </w:p>
         <w:p>
           <w:pPr>
-            <w:pStyle w:val="TOC2"/>
+            <w:pStyle w:val="Verzeichnis2"/>
             <w:tabs>
               <w:tab w:val="right" w:leader="dot" w:pos="9062"/>
             </w:tabs>
@@ -718,7 +705,7 @@
         </w:p>
         <w:p>
           <w:pPr>
-            <w:pStyle w:val="TOC2"/>
+            <w:pStyle w:val="Verzeichnis2"/>
             <w:tabs>
               <w:tab w:val="right" w:leader="dot" w:pos="9062"/>
             </w:tabs>
@@ -787,7 +774,7 @@
         </w:p>
         <w:p>
           <w:pPr>
-            <w:pStyle w:val="TOC2"/>
+            <w:pStyle w:val="Verzeichnis2"/>
             <w:tabs>
               <w:tab w:val="right" w:leader="dot" w:pos="9062"/>
             </w:tabs>
@@ -856,7 +843,7 @@
         </w:p>
         <w:p>
           <w:pPr>
-            <w:pStyle w:val="TOC1"/>
+            <w:pStyle w:val="Verzeichnis1"/>
             <w:tabs>
               <w:tab w:val="right" w:leader="dot" w:pos="9062"/>
             </w:tabs>
@@ -925,7 +912,7 @@
         </w:p>
         <w:p>
           <w:pPr>
-            <w:pStyle w:val="TOC1"/>
+            <w:pStyle w:val="Verzeichnis1"/>
             <w:tabs>
               <w:tab w:val="right" w:leader="dot" w:pos="9062"/>
             </w:tabs>
@@ -994,7 +981,7 @@
         </w:p>
         <w:p>
           <w:pPr>
-            <w:pStyle w:val="TOC1"/>
+            <w:pStyle w:val="Verzeichnis1"/>
             <w:tabs>
               <w:tab w:val="right" w:leader="dot" w:pos="9062"/>
             </w:tabs>
@@ -1094,7 +1081,7 @@
     </w:p>
     <w:p>
       <w:pPr>
-        <w:pStyle w:val="Heading1"/>
+        <w:pStyle w:val="berschrift1"/>
         <w:rPr>
           <w:rFonts w:eastAsiaTheme="minorEastAsia"/>
         </w:rPr>
@@ -1117,33 +1104,20 @@
     </w:p>
     <w:p>
       <w:r>
-        <w:t xml:space="preserve">Die Datensätze stammen von </w:t>
-      </w:r>
-      <w:proofErr w:type="spellStart"/>
-      <w:r>
-        <w:t>Kaggle</w:t>
-      </w:r>
-      <w:proofErr w:type="spellEnd"/>
-      <w:r>
-        <w:rPr>
-          <w:rStyle w:val="FootnoteReference"/>
+        <w:t>Die Datensätze stammen von Kaggle</w:t>
+      </w:r>
+      <w:r>
+        <w:rPr>
+          <w:rStyle w:val="Funotenzeichen"/>
         </w:rPr>
         <w:footnoteReference w:id="1"/>
       </w:r>
       <w:r>
-        <w:t xml:space="preserve">. Inhalt sind die Weltmeisterschaften der Formel 1 im Zeitraum von 1950 bis 2023. Die Daten sind durch die </w:t>
-      </w:r>
-      <w:proofErr w:type="spellStart"/>
-      <w:r>
-        <w:t>Ergast</w:t>
-      </w:r>
-      <w:proofErr w:type="spellEnd"/>
-      <w:r>
-        <w:t xml:space="preserve"> Developer API</w:t>
-      </w:r>
-      <w:r>
-        <w:rPr>
-          <w:rStyle w:val="FootnoteReference"/>
+        <w:t>. Inhalt sind die Weltmeisterschaften der Formel 1 im Zeitraum von 1950 bis 2023. Die Daten sind durch die Ergast Developer API</w:t>
+      </w:r>
+      <w:r>
+        <w:rPr>
+          <w:rStyle w:val="Funotenzeichen"/>
         </w:rPr>
         <w:footnoteReference w:id="2"/>
       </w:r>
@@ -1156,15 +1130,7 @@
         <w:t>Die Formel 1 (oft auch F</w:t>
       </w:r>
       <w:r>
-        <w:t xml:space="preserve">1) ist eine Formelserie, die durch den Automobil Dachverband Fédération Internationale de </w:t>
-      </w:r>
-      <w:proofErr w:type="spellStart"/>
-      <w:r>
-        <w:t>l’Automobile</w:t>
-      </w:r>
-      <w:proofErr w:type="spellEnd"/>
-      <w:r>
-        <w:t xml:space="preserve"> (FIA) autorisiert ist. </w:t>
+        <w:t xml:space="preserve">1) ist eine Formelserie, die durch den Automobil Dachverband Fédération Internationale de l’Automobile (FIA) autorisiert ist. </w:t>
       </w:r>
       <w:r>
         <w:t>Formelserie bedeutet hierbei</w:t>
@@ -1246,7 +1212,7 @@
       </w:r>
       <w:r>
         <w:rPr>
-          <w:rStyle w:val="FootnoteReference"/>
+          <w:rStyle w:val="Funotenzeichen"/>
         </w:rPr>
         <w:footnoteReference w:id="3"/>
       </w:r>
@@ -1274,11 +1240,9 @@
       <w:r>
         <w:t xml:space="preserve">Eine Übersicht der Daten in Python findet sich im </w:t>
       </w:r>
-      <w:proofErr w:type="spellStart"/>
       <w:r>
         <w:t>DataExploration.ipynb</w:t>
       </w:r>
-      <w:proofErr w:type="spellEnd"/>
       <w:r>
         <w:t>.</w:t>
       </w:r>
@@ -1289,7 +1253,7 @@
     </w:p>
     <w:p>
       <w:pPr>
-        <w:pStyle w:val="ListParagraph"/>
+        <w:pStyle w:val="Listenabsatz"/>
         <w:numPr>
           <w:ilvl w:val="0"/>
           <w:numId w:val="14"/>
@@ -1303,35 +1267,19 @@
       </w:r>
       <w:r>
         <w:br/>
-        <w:t xml:space="preserve">Das wird im Data </w:t>
-      </w:r>
-      <w:proofErr w:type="spellStart"/>
-      <w:r>
-        <w:t>Wrangling</w:t>
-      </w:r>
-      <w:proofErr w:type="spellEnd"/>
-      <w:r>
-        <w:t xml:space="preserve"> behoben</w:t>
-      </w:r>
-    </w:p>
-    <w:p>
-      <w:pPr>
-        <w:pStyle w:val="ListParagraph"/>
+        <w:t>Das wird im Data Wrangling behoben</w:t>
+      </w:r>
+    </w:p>
+    <w:p>
+      <w:pPr>
+        <w:pStyle w:val="Listenabsatz"/>
         <w:numPr>
           <w:ilvl w:val="0"/>
           <w:numId w:val="14"/>
         </w:numPr>
       </w:pPr>
       <w:r>
-        <w:t>Die Daten sind bereits „</w:t>
-      </w:r>
-      <w:proofErr w:type="spellStart"/>
-      <w:r>
-        <w:t>tidy</w:t>
-      </w:r>
-      <w:proofErr w:type="spellEnd"/>
-      <w:r>
-        <w:t>“</w:t>
+        <w:t>Die Daten sind bereits „tidy“</w:t>
       </w:r>
       <w:r>
         <w:t>:</w:t>
@@ -1362,29 +1310,21 @@
       </w:r>
       <w:r>
         <w:rPr>
-          <w:rStyle w:val="FootnoteReference"/>
+          <w:rStyle w:val="Funotenzeichen"/>
         </w:rPr>
         <w:footnoteReference w:id="4"/>
       </w:r>
     </w:p>
     <w:p>
       <w:pPr>
-        <w:pStyle w:val="ListParagraph"/>
+        <w:pStyle w:val="Listenabsatz"/>
         <w:numPr>
           <w:ilvl w:val="0"/>
           <w:numId w:val="14"/>
         </w:numPr>
       </w:pPr>
       <w:r>
-        <w:t xml:space="preserve">Die Datensätze besitzen mindestens eine </w:t>
-      </w:r>
-      <w:proofErr w:type="spellStart"/>
-      <w:r>
-        <w:t>Id</w:t>
-      </w:r>
-      <w:proofErr w:type="spellEnd"/>
-      <w:r>
-        <w:t xml:space="preserve"> Spalte</w:t>
+        <w:t>Die Datensätze besitzen mindestens eine Id Spalte</w:t>
       </w:r>
       <w:r>
         <w:t xml:space="preserve"> (Primärschlüssel).</w:t>
@@ -1399,15 +1339,7 @@
         <w:t>.</w:t>
       </w:r>
       <w:r>
-        <w:t xml:space="preserve"> Manche Datensätze haben weitere </w:t>
-      </w:r>
-      <w:proofErr w:type="spellStart"/>
-      <w:r>
-        <w:t>Id</w:t>
-      </w:r>
-      <w:proofErr w:type="spellEnd"/>
-      <w:r>
-        <w:t xml:space="preserve"> Spalten aufgelistet, die als Fremdschlüssel verwendet werden können.</w:t>
+        <w:t xml:space="preserve"> Manche Datensätze haben weitere Id Spalten aufgelistet, die als Fremdschlüssel verwendet werden können.</w:t>
       </w:r>
     </w:p>
     <w:p>
@@ -1417,7 +1349,7 @@
     </w:p>
     <w:p>
       <w:pPr>
-        <w:pStyle w:val="Heading1"/>
+        <w:pStyle w:val="berschrift1"/>
       </w:pPr>
       <w:bookmarkStart w:id="1" w:name="_Toc131231973"/>
       <w:r>
@@ -1426,14 +1358,71 @@
       </w:r>
       <w:bookmarkEnd w:id="1"/>
     </w:p>
-    <w:p>
+    <w:p/>
+    <w:p>
+      <w:r>
+        <w:rPr>
+          <w:noProof/>
+        </w:rPr>
+        <w:drawing>
+          <wp:inline distT="0" distB="0" distL="0" distR="0" wp14:anchorId="59DC7CA1" wp14:editId="185FD8A9">
+            <wp:extent cx="5760720" cy="8187690"/>
+            <wp:effectExtent l="0" t="0" r="0" b="3810"/>
+            <wp:docPr id="12" name="Grafik 12"/>
+            <wp:cNvGraphicFramePr>
+              <a:graphicFrameLocks xmlns:a="http://schemas.openxmlformats.org/drawingml/2006/main" noChangeAspect="1"/>
+            </wp:cNvGraphicFramePr>
+            <a:graphic xmlns:a="http://schemas.openxmlformats.org/drawingml/2006/main">
+              <a:graphicData uri="http://schemas.openxmlformats.org/drawingml/2006/picture">
+                <pic:pic xmlns:pic="http://schemas.openxmlformats.org/drawingml/2006/picture">
+                  <pic:nvPicPr>
+                    <pic:cNvPr id="0" name="Picture 17"/>
+                    <pic:cNvPicPr>
+                      <a:picLocks noChangeAspect="1" noChangeArrowheads="1"/>
+                    </pic:cNvPicPr>
+                  </pic:nvPicPr>
+                  <pic:blipFill>
+                    <a:blip r:embed="rId9">
+                      <a:extLst>
+                        <a:ext uri="{28A0092B-C50C-407E-A947-70E740481C1C}">
+                          <a14:useLocalDpi xmlns:a14="http://schemas.microsoft.com/office/drawing/2010/main" val="0"/>
+                        </a:ext>
+                      </a:extLst>
+                    </a:blip>
+                    <a:srcRect/>
+                    <a:stretch>
+                      <a:fillRect/>
+                    </a:stretch>
+                  </pic:blipFill>
+                  <pic:spPr bwMode="auto">
+                    <a:xfrm>
+                      <a:off x="0" y="0"/>
+                      <a:ext cx="5760720" cy="8187690"/>
+                    </a:xfrm>
+                    <a:prstGeom prst="rect">
+                      <a:avLst/>
+                    </a:prstGeom>
+                    <a:noFill/>
+                    <a:ln>
+                      <a:noFill/>
+                    </a:ln>
+                  </pic:spPr>
+                </pic:pic>
+              </a:graphicData>
+            </a:graphic>
+          </wp:inline>
+        </w:drawing>
+      </w:r>
+      <w:r>
+        <w:t xml:space="preserve"> </w:t>
+      </w:r>
       <w:r>
         <w:br w:type="page"/>
       </w:r>
     </w:p>
     <w:p>
       <w:pPr>
-        <w:pStyle w:val="Heading1"/>
+        <w:pStyle w:val="berschrift1"/>
       </w:pPr>
       <w:bookmarkStart w:id="2" w:name="_Toc131231974"/>
       <w:r>
@@ -1445,7 +1434,7 @@
     <w:p/>
     <w:p>
       <w:pPr>
-        <w:pStyle w:val="Heading2"/>
+        <w:pStyle w:val="berschrift2"/>
       </w:pPr>
       <w:bookmarkStart w:id="3" w:name="_Toc131231975"/>
       <w:r>
@@ -1460,55 +1449,26 @@
     </w:p>
     <w:p>
       <w:pPr>
-        <w:pStyle w:val="Heading2"/>
+        <w:pStyle w:val="berschrift2"/>
       </w:pPr>
       <w:bookmarkStart w:id="4" w:name="_Toc131231976"/>
       <w:r>
-        <w:t xml:space="preserve">Data </w:t>
-      </w:r>
-      <w:proofErr w:type="spellStart"/>
-      <w:r>
-        <w:t>Wrangling</w:t>
+        <w:t>Data Wrangling</w:t>
       </w:r>
       <w:bookmarkEnd w:id="4"/>
-      <w:proofErr w:type="spellEnd"/>
       <w:r>
         <w:br/>
       </w:r>
     </w:p>
     <w:p>
       <w:r>
-        <w:t xml:space="preserve">Die Daten wurden im ersten Schritt im </w:t>
-      </w:r>
-      <w:proofErr w:type="spellStart"/>
-      <w:r>
-        <w:t>DataExploration.ipynb</w:t>
-      </w:r>
-      <w:proofErr w:type="spellEnd"/>
-      <w:r>
-        <w:t xml:space="preserve"> untersucht und in einer flachen Form zusammengeführt. Dabei</w:t>
+        <w:t>Die Daten wurden im ersten Schritt im DataExploration.ipynb untersucht und in einer flachen Form zusammengeführt. Dabei</w:t>
       </w:r>
       <w:r>
         <w:t xml:space="preserve"> haben wir uns auf die Fahrer Daten fokussiert und</w:t>
       </w:r>
       <w:r>
-        <w:t xml:space="preserve"> die </w:t>
-      </w:r>
-      <w:proofErr w:type="spellStart"/>
-      <w:r>
-        <w:t>Id</w:t>
-      </w:r>
-      <w:proofErr w:type="spellEnd"/>
-      <w:r>
-        <w:t xml:space="preserve"> Spalten genutzt, um die unterschiedlichen Datensätze miteinander zu </w:t>
-      </w:r>
-      <w:proofErr w:type="spellStart"/>
-      <w:r>
-        <w:t>joinen</w:t>
-      </w:r>
-      <w:proofErr w:type="spellEnd"/>
-      <w:r>
-        <w:t xml:space="preserve">. </w:t>
+        <w:t xml:space="preserve"> die Id Spalten genutzt, um die unterschiedlichen Datensätze miteinander zu joinen. </w:t>
       </w:r>
       <w:r>
         <w:t xml:space="preserve">Die Konstrukteur Daten sind im ER-Modell enthalten. </w:t>
@@ -1542,7 +1502,7 @@
     </w:p>
     <w:p>
       <w:pPr>
-        <w:pStyle w:val="ListParagraph"/>
+        <w:pStyle w:val="Listenabsatz"/>
         <w:numPr>
           <w:ilvl w:val="0"/>
           <w:numId w:val="15"/>
@@ -1557,7 +1517,7 @@
     </w:p>
     <w:p>
       <w:pPr>
-        <w:pStyle w:val="ListParagraph"/>
+        <w:pStyle w:val="Listenabsatz"/>
         <w:numPr>
           <w:ilvl w:val="0"/>
           <w:numId w:val="15"/>
@@ -1572,7 +1532,7 @@
     </w:p>
     <w:p>
       <w:pPr>
-        <w:pStyle w:val="ListParagraph"/>
+        <w:pStyle w:val="Listenabsatz"/>
         <w:numPr>
           <w:ilvl w:val="0"/>
           <w:numId w:val="15"/>
@@ -1587,7 +1547,7 @@
     </w:p>
     <w:p>
       <w:pPr>
-        <w:pStyle w:val="ListParagraph"/>
+        <w:pStyle w:val="Listenabsatz"/>
         <w:numPr>
           <w:ilvl w:val="0"/>
           <w:numId w:val="15"/>
@@ -1602,7 +1562,7 @@
     </w:p>
     <w:p>
       <w:pPr>
-        <w:pStyle w:val="ListParagraph"/>
+        <w:pStyle w:val="Listenabsatz"/>
         <w:numPr>
           <w:ilvl w:val="0"/>
           <w:numId w:val="15"/>
@@ -1617,7 +1577,7 @@
     </w:p>
     <w:p>
       <w:pPr>
-        <w:pStyle w:val="ListParagraph"/>
+        <w:pStyle w:val="Listenabsatz"/>
         <w:numPr>
           <w:ilvl w:val="0"/>
           <w:numId w:val="15"/>
@@ -1632,7 +1592,7 @@
     </w:p>
     <w:p>
       <w:pPr>
-        <w:pStyle w:val="ListParagraph"/>
+        <w:pStyle w:val="Listenabsatz"/>
         <w:numPr>
           <w:ilvl w:val="0"/>
           <w:numId w:val="15"/>
@@ -1647,7 +1607,7 @@
     </w:p>
     <w:p>
       <w:pPr>
-        <w:pStyle w:val="ListParagraph"/>
+        <w:pStyle w:val="Listenabsatz"/>
         <w:numPr>
           <w:ilvl w:val="0"/>
           <w:numId w:val="15"/>
@@ -1662,7 +1622,7 @@
     </w:p>
     <w:p>
       <w:pPr>
-        <w:pStyle w:val="ListParagraph"/>
+        <w:pStyle w:val="Listenabsatz"/>
         <w:numPr>
           <w:ilvl w:val="0"/>
           <w:numId w:val="15"/>
@@ -1677,7 +1637,7 @@
     </w:p>
     <w:p>
       <w:pPr>
-        <w:pStyle w:val="ListParagraph"/>
+        <w:pStyle w:val="Listenabsatz"/>
         <w:numPr>
           <w:ilvl w:val="0"/>
           <w:numId w:val="15"/>
@@ -1692,7 +1652,7 @@
     </w:p>
     <w:p>
       <w:pPr>
-        <w:pStyle w:val="ListParagraph"/>
+        <w:pStyle w:val="Listenabsatz"/>
         <w:numPr>
           <w:ilvl w:val="0"/>
           <w:numId w:val="15"/>
@@ -1707,7 +1667,7 @@
     </w:p>
     <w:p>
       <w:pPr>
-        <w:pStyle w:val="ListParagraph"/>
+        <w:pStyle w:val="Listenabsatz"/>
         <w:numPr>
           <w:ilvl w:val="0"/>
           <w:numId w:val="15"/>
@@ -1719,7 +1679,7 @@
     </w:p>
     <w:p>
       <w:pPr>
-        <w:pStyle w:val="ListParagraph"/>
+        <w:pStyle w:val="Listenabsatz"/>
         <w:numPr>
           <w:ilvl w:val="0"/>
           <w:numId w:val="15"/>
@@ -1736,15 +1696,13 @@
     </w:p>
     <w:p>
       <w:r>
-        <w:t xml:space="preserve">Zum Laden der Daten in DWC wurde eine </w:t>
-      </w:r>
-      <w:proofErr w:type="gramStart"/>
-      <w:r>
-        <w:t>JSON Datei</w:t>
-      </w:r>
-      <w:proofErr w:type="gramEnd"/>
-      <w:r>
-        <w:t xml:space="preserve"> erstellt</w:t>
+        <w:t>Zum Laden der Daten in DWC wurde eine JSON</w:t>
+      </w:r>
+      <w:r>
+        <w:t>-</w:t>
+      </w:r>
+      <w:r>
+        <w:t>Datei erstellt</w:t>
       </w:r>
       <w:r>
         <w:t xml:space="preserve"> (180_FormulaOne.json)</w:t>
@@ -1759,7 +1717,7 @@
     </w:p>
     <w:p>
       <w:pPr>
-        <w:pStyle w:val="ListParagraph"/>
+        <w:pStyle w:val="Listenabsatz"/>
         <w:numPr>
           <w:ilvl w:val="0"/>
           <w:numId w:val="16"/>
@@ -1774,19 +1732,12 @@
       </w:r>
       <w:r>
         <w:tab/>
-      </w:r>
-      <w:proofErr w:type="spellStart"/>
-      <w:r>
-        <w:t>positionText</w:t>
-      </w:r>
-      <w:proofErr w:type="spellEnd"/>
-      <w:r>
-        <w:t xml:space="preserve"> Spalte entfernt</w:t>
-      </w:r>
-    </w:p>
-    <w:p>
-      <w:pPr>
-        <w:pStyle w:val="ListParagraph"/>
+        <w:t>positionText Spalte entfernt</w:t>
+      </w:r>
+    </w:p>
+    <w:p>
+      <w:pPr>
+        <w:pStyle w:val="Listenabsatz"/>
         <w:numPr>
           <w:ilvl w:val="0"/>
           <w:numId w:val="16"/>
@@ -1837,9 +1788,22 @@
           <w:szCs w:val="21"/>
           <w:lang w:val="en-US" w:eastAsia="en-US"/>
         </w:rPr>
-        <w:t xml:space="preserve"># group </w:t>
-      </w:r>
-      <w:proofErr w:type="spellStart"/>
+        <w:t># group laptimes of drivers for each different race by taking the mean over all laps of a driver for specific race</w:t>
+      </w:r>
+    </w:p>
+    <w:p>
+      <w:pPr>
+        <w:shd w:val="clear" w:color="auto" w:fill="1E1E1E"/>
+        <w:spacing w:after="0" w:line="285" w:lineRule="atLeast"/>
+        <w:ind w:left="48"/>
+        <w:rPr>
+          <w:rFonts w:ascii="Consolas" w:eastAsia="Times New Roman" w:hAnsi="Consolas" w:cs="Times New Roman"/>
+          <w:color w:val="D4D4D4"/>
+          <w:sz w:val="21"/>
+          <w:szCs w:val="21"/>
+          <w:lang w:val="en-US" w:eastAsia="en-US"/>
+        </w:rPr>
+      </w:pPr>
       <w:r>
         <w:rPr>
           <w:rFonts w:ascii="Consolas" w:eastAsia="Times New Roman" w:hAnsi="Consolas" w:cs="Times New Roman"/>
@@ -1848,9 +1812,244 @@
           <w:szCs w:val="21"/>
           <w:lang w:val="en-US" w:eastAsia="en-US"/>
         </w:rPr>
-        <w:t>laptimes</w:t>
-      </w:r>
-      <w:proofErr w:type="spellEnd"/>
+        <w:t># milliseconds could be converted into minutes:seconds.milliseconds format if needed</w:t>
+      </w:r>
+    </w:p>
+    <w:p>
+      <w:pPr>
+        <w:shd w:val="clear" w:color="auto" w:fill="1E1E1E"/>
+        <w:spacing w:after="0" w:line="285" w:lineRule="atLeast"/>
+        <w:ind w:left="48"/>
+        <w:rPr>
+          <w:rFonts w:ascii="Consolas" w:eastAsia="Times New Roman" w:hAnsi="Consolas" w:cs="Times New Roman"/>
+          <w:color w:val="D4D4D4"/>
+          <w:sz w:val="21"/>
+          <w:szCs w:val="21"/>
+          <w:lang w:val="en-US" w:eastAsia="en-US"/>
+        </w:rPr>
+      </w:pPr>
+      <w:r>
+        <w:rPr>
+          <w:rFonts w:ascii="Consolas" w:eastAsia="Times New Roman" w:hAnsi="Consolas" w:cs="Times New Roman"/>
+          <w:color w:val="9CDCFE"/>
+          <w:sz w:val="21"/>
+          <w:szCs w:val="21"/>
+          <w:lang w:val="en-US" w:eastAsia="en-US"/>
+        </w:rPr>
+        <w:t>df_grouped_lap_times</w:t>
+      </w:r>
+      <w:r>
+        <w:rPr>
+          <w:rFonts w:ascii="Consolas" w:eastAsia="Times New Roman" w:hAnsi="Consolas" w:cs="Times New Roman"/>
+          <w:color w:val="D4D4D4"/>
+          <w:sz w:val="21"/>
+          <w:szCs w:val="21"/>
+          <w:lang w:val="en-US" w:eastAsia="en-US"/>
+        </w:rPr>
+        <w:t xml:space="preserve"> = </w:t>
+      </w:r>
+      <w:r>
+        <w:rPr>
+          <w:rFonts w:ascii="Consolas" w:eastAsia="Times New Roman" w:hAnsi="Consolas" w:cs="Times New Roman"/>
+          <w:color w:val="9CDCFE"/>
+          <w:sz w:val="21"/>
+          <w:szCs w:val="21"/>
+          <w:lang w:val="en-US" w:eastAsia="en-US"/>
+        </w:rPr>
+        <w:t>df_lap_times</w:t>
+      </w:r>
+      <w:r>
+        <w:rPr>
+          <w:rFonts w:ascii="Consolas" w:eastAsia="Times New Roman" w:hAnsi="Consolas" w:cs="Times New Roman"/>
+          <w:color w:val="D4D4D4"/>
+          <w:sz w:val="21"/>
+          <w:szCs w:val="21"/>
+          <w:lang w:val="en-US" w:eastAsia="en-US"/>
+        </w:rPr>
+        <w:t>.</w:t>
+      </w:r>
+      <w:r>
+        <w:rPr>
+          <w:rFonts w:ascii="Consolas" w:eastAsia="Times New Roman" w:hAnsi="Consolas" w:cs="Times New Roman"/>
+          <w:color w:val="DCDCAA"/>
+          <w:sz w:val="21"/>
+          <w:szCs w:val="21"/>
+          <w:lang w:val="en-US" w:eastAsia="en-US"/>
+        </w:rPr>
+        <w:t>groupby</w:t>
+      </w:r>
+      <w:r>
+        <w:rPr>
+          <w:rFonts w:ascii="Consolas" w:eastAsia="Times New Roman" w:hAnsi="Consolas" w:cs="Times New Roman"/>
+          <w:color w:val="D4D4D4"/>
+          <w:sz w:val="21"/>
+          <w:szCs w:val="21"/>
+          <w:lang w:val="en-US" w:eastAsia="en-US"/>
+        </w:rPr>
+        <w:t>(</w:t>
+      </w:r>
+    </w:p>
+    <w:p>
+      <w:pPr>
+        <w:shd w:val="clear" w:color="auto" w:fill="1E1E1E"/>
+        <w:spacing w:after="0" w:line="285" w:lineRule="atLeast"/>
+        <w:ind w:left="48"/>
+        <w:rPr>
+          <w:rFonts w:ascii="Consolas" w:eastAsia="Times New Roman" w:hAnsi="Consolas" w:cs="Times New Roman"/>
+          <w:color w:val="D4D4D4"/>
+          <w:sz w:val="21"/>
+          <w:szCs w:val="21"/>
+          <w:lang w:val="en-US" w:eastAsia="en-US"/>
+        </w:rPr>
+      </w:pPr>
+      <w:r>
+        <w:rPr>
+          <w:rFonts w:ascii="Consolas" w:eastAsia="Times New Roman" w:hAnsi="Consolas" w:cs="Times New Roman"/>
+          <w:color w:val="D4D4D4"/>
+          <w:sz w:val="21"/>
+          <w:szCs w:val="21"/>
+          <w:lang w:val="en-US" w:eastAsia="en-US"/>
+        </w:rPr>
+        <w:t>[</w:t>
+      </w:r>
+      <w:r>
+        <w:rPr>
+          <w:rFonts w:ascii="Consolas" w:eastAsia="Times New Roman" w:hAnsi="Consolas" w:cs="Times New Roman"/>
+          <w:color w:val="CE9178"/>
+          <w:sz w:val="21"/>
+          <w:szCs w:val="21"/>
+          <w:lang w:val="en-US" w:eastAsia="en-US"/>
+        </w:rPr>
+        <w:t>'driverId'</w:t>
+      </w:r>
+      <w:r>
+        <w:rPr>
+          <w:rFonts w:ascii="Consolas" w:eastAsia="Times New Roman" w:hAnsi="Consolas" w:cs="Times New Roman"/>
+          <w:color w:val="D4D4D4"/>
+          <w:sz w:val="21"/>
+          <w:szCs w:val="21"/>
+          <w:lang w:val="en-US" w:eastAsia="en-US"/>
+        </w:rPr>
+        <w:t>,</w:t>
+      </w:r>
+      <w:r>
+        <w:rPr>
+          <w:rFonts w:ascii="Consolas" w:eastAsia="Times New Roman" w:hAnsi="Consolas" w:cs="Times New Roman"/>
+          <w:color w:val="CE9178"/>
+          <w:sz w:val="21"/>
+          <w:szCs w:val="21"/>
+          <w:lang w:val="en-US" w:eastAsia="en-US"/>
+        </w:rPr>
+        <w:t>'raceId'</w:t>
+      </w:r>
+      <w:r>
+        <w:rPr>
+          <w:rFonts w:ascii="Consolas" w:eastAsia="Times New Roman" w:hAnsi="Consolas" w:cs="Times New Roman"/>
+          <w:color w:val="D4D4D4"/>
+          <w:sz w:val="21"/>
+          <w:szCs w:val="21"/>
+          <w:lang w:val="en-US" w:eastAsia="en-US"/>
+        </w:rPr>
+        <w:t>]</w:t>
+      </w:r>
+    </w:p>
+    <w:p>
+      <w:pPr>
+        <w:shd w:val="clear" w:color="auto" w:fill="1E1E1E"/>
+        <w:spacing w:after="0" w:line="285" w:lineRule="atLeast"/>
+        <w:ind w:left="48"/>
+        <w:rPr>
+          <w:rFonts w:ascii="Consolas" w:eastAsia="Times New Roman" w:hAnsi="Consolas" w:cs="Times New Roman"/>
+          <w:color w:val="D4D4D4"/>
+          <w:sz w:val="21"/>
+          <w:szCs w:val="21"/>
+          <w:lang w:val="en-US" w:eastAsia="en-US"/>
+        </w:rPr>
+      </w:pPr>
+      <w:r>
+        <w:rPr>
+          <w:rFonts w:ascii="Consolas" w:eastAsia="Times New Roman" w:hAnsi="Consolas" w:cs="Times New Roman"/>
+          <w:color w:val="D4D4D4"/>
+          <w:sz w:val="21"/>
+          <w:szCs w:val="21"/>
+          <w:lang w:val="en-US" w:eastAsia="en-US"/>
+        </w:rPr>
+        <w:t>)[</w:t>
+      </w:r>
+      <w:r>
+        <w:rPr>
+          <w:rFonts w:ascii="Consolas" w:eastAsia="Times New Roman" w:hAnsi="Consolas" w:cs="Times New Roman"/>
+          <w:color w:val="CE9178"/>
+          <w:sz w:val="21"/>
+          <w:szCs w:val="21"/>
+          <w:lang w:val="en-US" w:eastAsia="en-US"/>
+        </w:rPr>
+        <w:t>'milliseconds'</w:t>
+      </w:r>
+      <w:r>
+        <w:rPr>
+          <w:rFonts w:ascii="Consolas" w:eastAsia="Times New Roman" w:hAnsi="Consolas" w:cs="Times New Roman"/>
+          <w:color w:val="D4D4D4"/>
+          <w:sz w:val="21"/>
+          <w:szCs w:val="21"/>
+          <w:lang w:val="en-US" w:eastAsia="en-US"/>
+        </w:rPr>
+        <w:t>].</w:t>
+      </w:r>
+      <w:r>
+        <w:rPr>
+          <w:rFonts w:ascii="Consolas" w:eastAsia="Times New Roman" w:hAnsi="Consolas" w:cs="Times New Roman"/>
+          <w:color w:val="DCDCAA"/>
+          <w:sz w:val="21"/>
+          <w:szCs w:val="21"/>
+          <w:lang w:val="en-US" w:eastAsia="en-US"/>
+        </w:rPr>
+        <w:t>mean</w:t>
+      </w:r>
+      <w:r>
+        <w:rPr>
+          <w:rFonts w:ascii="Consolas" w:eastAsia="Times New Roman" w:hAnsi="Consolas" w:cs="Times New Roman"/>
+          <w:color w:val="D4D4D4"/>
+          <w:sz w:val="21"/>
+          <w:szCs w:val="21"/>
+          <w:lang w:val="en-US" w:eastAsia="en-US"/>
+        </w:rPr>
+        <w:t>().</w:t>
+      </w:r>
+      <w:r>
+        <w:rPr>
+          <w:rFonts w:ascii="Consolas" w:eastAsia="Times New Roman" w:hAnsi="Consolas" w:cs="Times New Roman"/>
+          <w:color w:val="DCDCAA"/>
+          <w:sz w:val="21"/>
+          <w:szCs w:val="21"/>
+          <w:lang w:val="en-US" w:eastAsia="en-US"/>
+        </w:rPr>
+        <w:t>reset_index</w:t>
+      </w:r>
+      <w:r>
+        <w:rPr>
+          <w:rFonts w:ascii="Consolas" w:eastAsia="Times New Roman" w:hAnsi="Consolas" w:cs="Times New Roman"/>
+          <w:color w:val="D4D4D4"/>
+          <w:sz w:val="21"/>
+          <w:szCs w:val="21"/>
+          <w:lang w:val="en-US" w:eastAsia="en-US"/>
+        </w:rPr>
+        <w:t>()</w:t>
+      </w:r>
+    </w:p>
+    <w:p>
+      <w:pPr>
+        <w:shd w:val="clear" w:color="auto" w:fill="1E1E1E"/>
+        <w:spacing w:after="0" w:line="285" w:lineRule="atLeast"/>
+        <w:ind w:left="48"/>
+        <w:rPr>
+          <w:rFonts w:ascii="Consolas" w:eastAsia="Times New Roman" w:hAnsi="Consolas" w:cs="Times New Roman"/>
+          <w:color w:val="D4D4D4"/>
+          <w:sz w:val="21"/>
+          <w:szCs w:val="21"/>
+          <w:lang w:val="en-US" w:eastAsia="en-US"/>
+        </w:rPr>
+      </w:pPr>
       <w:r>
         <w:rPr>
           <w:rFonts w:ascii="Consolas" w:eastAsia="Times New Roman" w:hAnsi="Consolas" w:cs="Times New Roman"/>
@@ -1859,7 +2058,8 @@
           <w:szCs w:val="21"/>
           <w:lang w:val="en-US" w:eastAsia="en-US"/>
         </w:rPr>
-        <w:t xml:space="preserve"> of drivers for each different race by taking the mean over all laps of a driver for specific race</w:t>
+        <w:lastRenderedPageBreak/>
+        <w:t># rename column for more clarity</w:t>
       </w:r>
     </w:p>
     <w:p>
@@ -1878,53 +2078,14 @@
       <w:r>
         <w:rPr>
           <w:rFonts w:ascii="Consolas" w:eastAsia="Times New Roman" w:hAnsi="Consolas" w:cs="Times New Roman"/>
-          <w:color w:val="6A9955"/>
+          <w:color w:val="9CDCFE"/>
           <w:sz w:val="21"/>
           <w:szCs w:val="21"/>
           <w:lang w:val="en-US" w:eastAsia="en-US"/>
         </w:rPr>
-        <w:t xml:space="preserve"># milliseconds could be converted into </w:t>
-      </w:r>
-      <w:proofErr w:type="spellStart"/>
-      <w:proofErr w:type="gramStart"/>
-      <w:r>
-        <w:rPr>
-          <w:rFonts w:ascii="Consolas" w:eastAsia="Times New Roman" w:hAnsi="Consolas" w:cs="Times New Roman"/>
-          <w:color w:val="6A9955"/>
-          <w:sz w:val="21"/>
-          <w:szCs w:val="21"/>
-          <w:lang w:val="en-US" w:eastAsia="en-US"/>
-        </w:rPr>
-        <w:t>minutes:seconds</w:t>
-      </w:r>
-      <w:proofErr w:type="gramEnd"/>
-      <w:r>
-        <w:rPr>
-          <w:rFonts w:ascii="Consolas" w:eastAsia="Times New Roman" w:hAnsi="Consolas" w:cs="Times New Roman"/>
-          <w:color w:val="6A9955"/>
-          <w:sz w:val="21"/>
-          <w:szCs w:val="21"/>
-          <w:lang w:val="en-US" w:eastAsia="en-US"/>
-        </w:rPr>
-        <w:t>.milliseconds</w:t>
-      </w:r>
-      <w:proofErr w:type="spellEnd"/>
-      <w:r>
-        <w:rPr>
-          <w:rFonts w:ascii="Consolas" w:eastAsia="Times New Roman" w:hAnsi="Consolas" w:cs="Times New Roman"/>
-          <w:color w:val="6A9955"/>
-          <w:sz w:val="21"/>
-          <w:szCs w:val="21"/>
-          <w:lang w:val="en-US" w:eastAsia="en-US"/>
-        </w:rPr>
-        <w:t xml:space="preserve"> format if needed</w:t>
-      </w:r>
-    </w:p>
-    <w:p>
-      <w:pPr>
-        <w:shd w:val="clear" w:color="auto" w:fill="1E1E1E"/>
-        <w:spacing w:after="0" w:line="285" w:lineRule="atLeast"/>
-        <w:ind w:left="48"/>
+        <w:t>df_grouped_lap_times</w:t>
+      </w:r>
+      <w:r>
         <w:rPr>
           <w:rFonts w:ascii="Consolas" w:eastAsia="Times New Roman" w:hAnsi="Consolas" w:cs="Times New Roman"/>
           <w:color w:val="D4D4D4"/>
@@ -1932,8 +2093,92 @@
           <w:szCs w:val="21"/>
           <w:lang w:val="en-US" w:eastAsia="en-US"/>
         </w:rPr>
-      </w:pPr>
-      <w:proofErr w:type="spellStart"/>
+        <w:t>.</w:t>
+      </w:r>
+      <w:r>
+        <w:rPr>
+          <w:rFonts w:ascii="Consolas" w:eastAsia="Times New Roman" w:hAnsi="Consolas" w:cs="Times New Roman"/>
+          <w:color w:val="DCDCAA"/>
+          <w:sz w:val="21"/>
+          <w:szCs w:val="21"/>
+          <w:lang w:val="en-US" w:eastAsia="en-US"/>
+        </w:rPr>
+        <w:t>rename</w:t>
+      </w:r>
+      <w:r>
+        <w:rPr>
+          <w:rFonts w:ascii="Consolas" w:eastAsia="Times New Roman" w:hAnsi="Consolas" w:cs="Times New Roman"/>
+          <w:color w:val="D4D4D4"/>
+          <w:sz w:val="21"/>
+          <w:szCs w:val="21"/>
+          <w:lang w:val="en-US" w:eastAsia="en-US"/>
+        </w:rPr>
+        <w:t>(</w:t>
+      </w:r>
+    </w:p>
+    <w:p>
+      <w:pPr>
+        <w:shd w:val="clear" w:color="auto" w:fill="1E1E1E"/>
+        <w:spacing w:after="0" w:line="285" w:lineRule="atLeast"/>
+        <w:ind w:left="48"/>
+        <w:rPr>
+          <w:rFonts w:ascii="Consolas" w:eastAsia="Times New Roman" w:hAnsi="Consolas" w:cs="Times New Roman"/>
+          <w:color w:val="569CD6"/>
+          <w:sz w:val="21"/>
+          <w:szCs w:val="21"/>
+          <w:lang w:val="en-US" w:eastAsia="en-US"/>
+        </w:rPr>
+      </w:pPr>
+      <w:r>
+        <w:rPr>
+          <w:rFonts w:ascii="Consolas" w:eastAsia="Times New Roman" w:hAnsi="Consolas" w:cs="Times New Roman"/>
+          <w:color w:val="D4D4D4"/>
+          <w:sz w:val="21"/>
+          <w:szCs w:val="21"/>
+          <w:lang w:val="en-US" w:eastAsia="en-US"/>
+        </w:rPr>
+        <w:t>{</w:t>
+      </w:r>
+      <w:r>
+        <w:rPr>
+          <w:rFonts w:ascii="Consolas" w:eastAsia="Times New Roman" w:hAnsi="Consolas" w:cs="Times New Roman"/>
+          <w:color w:val="CE9178"/>
+          <w:sz w:val="21"/>
+          <w:szCs w:val="21"/>
+          <w:lang w:val="en-US" w:eastAsia="en-US"/>
+        </w:rPr>
+        <w:t>'milliseconds'</w:t>
+      </w:r>
+      <w:r>
+        <w:rPr>
+          <w:rFonts w:ascii="Consolas" w:eastAsia="Times New Roman" w:hAnsi="Consolas" w:cs="Times New Roman"/>
+          <w:color w:val="D4D4D4"/>
+          <w:sz w:val="21"/>
+          <w:szCs w:val="21"/>
+          <w:lang w:val="en-US" w:eastAsia="en-US"/>
+        </w:rPr>
+        <w:t>:</w:t>
+      </w:r>
+      <w:r>
+        <w:rPr>
+          <w:rFonts w:ascii="Consolas" w:eastAsia="Times New Roman" w:hAnsi="Consolas" w:cs="Times New Roman"/>
+          <w:color w:val="CE9178"/>
+          <w:sz w:val="21"/>
+          <w:szCs w:val="21"/>
+          <w:lang w:val="en-US" w:eastAsia="en-US"/>
+        </w:rPr>
+        <w:t>'avgMillisecondsLap'</w:t>
+      </w:r>
+      <w:r>
+        <w:rPr>
+          <w:rFonts w:ascii="Consolas" w:eastAsia="Times New Roman" w:hAnsi="Consolas" w:cs="Times New Roman"/>
+          <w:color w:val="D4D4D4"/>
+          <w:sz w:val="21"/>
+          <w:szCs w:val="21"/>
+          <w:lang w:val="en-US" w:eastAsia="en-US"/>
+        </w:rPr>
+        <w:t>},</w:t>
+      </w:r>
       <w:r>
         <w:rPr>
           <w:rFonts w:ascii="Consolas" w:eastAsia="Times New Roman" w:hAnsi="Consolas" w:cs="Times New Roman"/>
@@ -1942,9 +2187,8 @@
           <w:szCs w:val="21"/>
           <w:lang w:val="en-US" w:eastAsia="en-US"/>
         </w:rPr>
-        <w:t>df_grouped_lap_times</w:t>
-      </w:r>
-      <w:proofErr w:type="spellEnd"/>
+        <w:t>axis</w:t>
+      </w:r>
       <w:r>
         <w:rPr>
           <w:rFonts w:ascii="Consolas" w:eastAsia="Times New Roman" w:hAnsi="Consolas" w:cs="Times New Roman"/>
@@ -1953,9 +2197,28 @@
           <w:szCs w:val="21"/>
           <w:lang w:val="en-US" w:eastAsia="en-US"/>
         </w:rPr>
-        <w:t xml:space="preserve"> = </w:t>
-      </w:r>
-      <w:proofErr w:type="spellStart"/>
+        <w:t>=</w:t>
+      </w:r>
+      <w:r>
+        <w:rPr>
+          <w:rFonts w:ascii="Consolas" w:eastAsia="Times New Roman" w:hAnsi="Consolas" w:cs="Times New Roman"/>
+          <w:color w:val="B5CEA8"/>
+          <w:sz w:val="21"/>
+          <w:szCs w:val="21"/>
+          <w:lang w:val="en-US" w:eastAsia="en-US"/>
+        </w:rPr>
+        <w:t>1</w:t>
+      </w:r>
+      <w:r>
+        <w:rPr>
+          <w:rFonts w:ascii="Consolas" w:eastAsia="Times New Roman" w:hAnsi="Consolas" w:cs="Times New Roman"/>
+          <w:color w:val="D4D4D4"/>
+          <w:sz w:val="21"/>
+          <w:szCs w:val="21"/>
+          <w:lang w:val="en-US" w:eastAsia="en-US"/>
+        </w:rPr>
+        <w:t xml:space="preserve">, </w:t>
+      </w:r>
       <w:r>
         <w:rPr>
           <w:rFonts w:ascii="Consolas" w:eastAsia="Times New Roman" w:hAnsi="Consolas" w:cs="Times New Roman"/>
@@ -1964,9 +2227,66 @@
           <w:szCs w:val="21"/>
           <w:lang w:val="en-US" w:eastAsia="en-US"/>
         </w:rPr>
-        <w:t>df_lap_</w:t>
-      </w:r>
-      <w:proofErr w:type="gramStart"/>
+        <w:t>inplace</w:t>
+      </w:r>
+      <w:r>
+        <w:rPr>
+          <w:rFonts w:ascii="Consolas" w:eastAsia="Times New Roman" w:hAnsi="Consolas" w:cs="Times New Roman"/>
+          <w:color w:val="D4D4D4"/>
+          <w:sz w:val="21"/>
+          <w:szCs w:val="21"/>
+          <w:lang w:val="en-US" w:eastAsia="en-US"/>
+        </w:rPr>
+        <w:t xml:space="preserve">= </w:t>
+      </w:r>
+      <w:r>
+        <w:rPr>
+          <w:rFonts w:ascii="Consolas" w:eastAsia="Times New Roman" w:hAnsi="Consolas" w:cs="Times New Roman"/>
+          <w:color w:val="569CD6"/>
+          <w:sz w:val="21"/>
+          <w:szCs w:val="21"/>
+          <w:lang w:val="en-US" w:eastAsia="en-US"/>
+        </w:rPr>
+        <w:t>True</w:t>
+      </w:r>
+    </w:p>
+    <w:p>
+      <w:pPr>
+        <w:shd w:val="clear" w:color="auto" w:fill="1E1E1E"/>
+        <w:spacing w:after="0" w:line="285" w:lineRule="atLeast"/>
+        <w:ind w:left="48"/>
+        <w:rPr>
+          <w:rFonts w:ascii="Consolas" w:eastAsia="Times New Roman" w:hAnsi="Consolas" w:cs="Times New Roman"/>
+          <w:color w:val="D4D4D4"/>
+          <w:sz w:val="21"/>
+          <w:szCs w:val="21"/>
+          <w:lang w:val="en-US" w:eastAsia="en-US"/>
+        </w:rPr>
+      </w:pPr>
+      <w:r>
+        <w:rPr>
+          <w:rFonts w:ascii="Consolas" w:eastAsia="Times New Roman" w:hAnsi="Consolas" w:cs="Times New Roman"/>
+          <w:color w:val="D4D4D4"/>
+          <w:sz w:val="21"/>
+          <w:szCs w:val="21"/>
+          <w:lang w:val="en-US" w:eastAsia="en-US"/>
+        </w:rPr>
+        <w:t>)</w:t>
+      </w:r>
+    </w:p>
+    <w:p>
+      <w:pPr>
+        <w:shd w:val="clear" w:color="auto" w:fill="1E1E1E"/>
+        <w:spacing w:after="0" w:line="285" w:lineRule="atLeast"/>
+        <w:ind w:left="48"/>
+        <w:rPr>
+          <w:rFonts w:ascii="Consolas" w:eastAsia="Times New Roman" w:hAnsi="Consolas" w:cs="Times New Roman"/>
+          <w:color w:val="D4D4D4"/>
+          <w:sz w:val="21"/>
+          <w:szCs w:val="21"/>
+          <w:lang w:val="en-US" w:eastAsia="en-US"/>
+        </w:rPr>
+      </w:pPr>
       <w:r>
         <w:rPr>
           <w:rFonts w:ascii="Consolas" w:eastAsia="Times New Roman" w:hAnsi="Consolas" w:cs="Times New Roman"/>
@@ -1975,7 +2295,7 @@
           <w:szCs w:val="21"/>
           <w:lang w:val="en-US" w:eastAsia="en-US"/>
         </w:rPr>
-        <w:t>times</w:t>
+        <w:t>df_grouped_lap_times</w:t>
       </w:r>
       <w:r>
         <w:rPr>
@@ -1995,10 +2315,8 @@
           <w:szCs w:val="21"/>
           <w:lang w:val="en-US" w:eastAsia="en-US"/>
         </w:rPr>
-        <w:t>groupby</w:t>
-      </w:r>
-      <w:proofErr w:type="spellEnd"/>
-      <w:proofErr w:type="gramEnd"/>
+        <w:t>to_csv</w:t>
+      </w:r>
       <w:r>
         <w:rPr>
           <w:rFonts w:ascii="Consolas" w:eastAsia="Times New Roman" w:hAnsi="Consolas" w:cs="Times New Roman"/>
@@ -2009,12 +2327,17 @@
         </w:rPr>
         <w:t>(</w:t>
       </w:r>
-    </w:p>
-    <w:p>
-      <w:pPr>
-        <w:shd w:val="clear" w:color="auto" w:fill="1E1E1E"/>
-        <w:spacing w:after="0" w:line="285" w:lineRule="atLeast"/>
-        <w:ind w:left="48"/>
+      <w:r>
+        <w:rPr>
+          <w:rFonts w:ascii="Consolas" w:eastAsia="Times New Roman" w:hAnsi="Consolas" w:cs="Times New Roman"/>
+          <w:color w:val="CE9178"/>
+          <w:sz w:val="21"/>
+          <w:szCs w:val="21"/>
+          <w:lang w:val="en-US" w:eastAsia="en-US"/>
+        </w:rPr>
+        <w:t>"Data/lap_times_grouped.csv"</w:t>
+      </w:r>
+      <w:r>
         <w:rPr>
           <w:rFonts w:ascii="Consolas" w:eastAsia="Times New Roman" w:hAnsi="Consolas" w:cs="Times New Roman"/>
           <w:color w:val="D4D4D4"/>
@@ -2022,7 +2345,18 @@
           <w:szCs w:val="21"/>
           <w:lang w:val="en-US" w:eastAsia="en-US"/>
         </w:rPr>
-      </w:pPr>
+        <w:t xml:space="preserve">, </w:t>
+      </w:r>
+      <w:r>
+        <w:rPr>
+          <w:rFonts w:ascii="Consolas" w:eastAsia="Times New Roman" w:hAnsi="Consolas" w:cs="Times New Roman"/>
+          <w:color w:val="9CDCFE"/>
+          <w:sz w:val="21"/>
+          <w:szCs w:val="21"/>
+          <w:lang w:val="en-US" w:eastAsia="en-US"/>
+        </w:rPr>
+        <w:t>index</w:t>
+      </w:r>
       <w:r>
         <w:rPr>
           <w:rFonts w:ascii="Consolas" w:eastAsia="Times New Roman" w:hAnsi="Consolas" w:cs="Times New Roman"/>
@@ -2031,39 +2365,17 @@
           <w:szCs w:val="21"/>
           <w:lang w:val="en-US" w:eastAsia="en-US"/>
         </w:rPr>
-        <w:t>[</w:t>
+        <w:t>=</w:t>
       </w:r>
       <w:r>
         <w:rPr>
           <w:rFonts w:ascii="Consolas" w:eastAsia="Times New Roman" w:hAnsi="Consolas" w:cs="Times New Roman"/>
-          <w:color w:val="CE9178"/>
+          <w:color w:val="569CD6"/>
           <w:sz w:val="21"/>
           <w:szCs w:val="21"/>
           <w:lang w:val="en-US" w:eastAsia="en-US"/>
         </w:rPr>
-        <w:t>'</w:t>
-      </w:r>
-      <w:proofErr w:type="spellStart"/>
-      <w:r>
-        <w:rPr>
-          <w:rFonts w:ascii="Consolas" w:eastAsia="Times New Roman" w:hAnsi="Consolas" w:cs="Times New Roman"/>
-          <w:color w:val="CE9178"/>
-          <w:sz w:val="21"/>
-          <w:szCs w:val="21"/>
-          <w:lang w:val="en-US" w:eastAsia="en-US"/>
-        </w:rPr>
-        <w:t>driverId</w:t>
-      </w:r>
-      <w:proofErr w:type="spellEnd"/>
-      <w:r>
-        <w:rPr>
-          <w:rFonts w:ascii="Consolas" w:eastAsia="Times New Roman" w:hAnsi="Consolas" w:cs="Times New Roman"/>
-          <w:color w:val="CE9178"/>
-          <w:sz w:val="21"/>
-          <w:szCs w:val="21"/>
-          <w:lang w:val="en-US" w:eastAsia="en-US"/>
-        </w:rPr>
-        <w:t>'</w:t>
+        <w:t>True</w:t>
       </w:r>
       <w:r>
         <w:rPr>
@@ -2073,569 +2385,12 @@
           <w:szCs w:val="21"/>
           <w:lang w:val="en-US" w:eastAsia="en-US"/>
         </w:rPr>
-        <w:t>,</w:t>
-      </w:r>
-      <w:r>
-        <w:rPr>
-          <w:rFonts w:ascii="Consolas" w:eastAsia="Times New Roman" w:hAnsi="Consolas" w:cs="Times New Roman"/>
-          <w:color w:val="CE9178"/>
-          <w:sz w:val="21"/>
-          <w:szCs w:val="21"/>
-          <w:lang w:val="en-US" w:eastAsia="en-US"/>
-        </w:rPr>
-        <w:t>'</w:t>
-      </w:r>
-      <w:proofErr w:type="spellStart"/>
-      <w:r>
-        <w:rPr>
-          <w:rFonts w:ascii="Consolas" w:eastAsia="Times New Roman" w:hAnsi="Consolas" w:cs="Times New Roman"/>
-          <w:color w:val="CE9178"/>
-          <w:sz w:val="21"/>
-          <w:szCs w:val="21"/>
-          <w:lang w:val="en-US" w:eastAsia="en-US"/>
-        </w:rPr>
-        <w:t>raceId</w:t>
-      </w:r>
-      <w:proofErr w:type="spellEnd"/>
-      <w:r>
-        <w:rPr>
-          <w:rFonts w:ascii="Consolas" w:eastAsia="Times New Roman" w:hAnsi="Consolas" w:cs="Times New Roman"/>
-          <w:color w:val="CE9178"/>
-          <w:sz w:val="21"/>
-          <w:szCs w:val="21"/>
-          <w:lang w:val="en-US" w:eastAsia="en-US"/>
-        </w:rPr>
-        <w:t>'</w:t>
-      </w:r>
-      <w:r>
-        <w:rPr>
-          <w:rFonts w:ascii="Consolas" w:eastAsia="Times New Roman" w:hAnsi="Consolas" w:cs="Times New Roman"/>
-          <w:color w:val="D4D4D4"/>
-          <w:sz w:val="21"/>
-          <w:szCs w:val="21"/>
-          <w:lang w:val="en-US" w:eastAsia="en-US"/>
-        </w:rPr>
-        <w:t>]</w:t>
-      </w:r>
-    </w:p>
-    <w:p>
-      <w:pPr>
-        <w:shd w:val="clear" w:color="auto" w:fill="1E1E1E"/>
-        <w:spacing w:after="0" w:line="285" w:lineRule="atLeast"/>
-        <w:ind w:left="48"/>
-        <w:rPr>
-          <w:rFonts w:ascii="Consolas" w:eastAsia="Times New Roman" w:hAnsi="Consolas" w:cs="Times New Roman"/>
-          <w:color w:val="D4D4D4"/>
-          <w:sz w:val="21"/>
-          <w:szCs w:val="21"/>
-          <w:lang w:val="en-US" w:eastAsia="en-US"/>
-        </w:rPr>
-      </w:pPr>
-      <w:proofErr w:type="gramStart"/>
-      <w:r>
-        <w:rPr>
-          <w:rFonts w:ascii="Consolas" w:eastAsia="Times New Roman" w:hAnsi="Consolas" w:cs="Times New Roman"/>
-          <w:color w:val="D4D4D4"/>
-          <w:sz w:val="21"/>
-          <w:szCs w:val="21"/>
-          <w:lang w:val="en-US" w:eastAsia="en-US"/>
-        </w:rPr>
-        <w:t>)[</w:t>
-      </w:r>
-      <w:proofErr w:type="gramEnd"/>
-      <w:r>
-        <w:rPr>
-          <w:rFonts w:ascii="Consolas" w:eastAsia="Times New Roman" w:hAnsi="Consolas" w:cs="Times New Roman"/>
-          <w:color w:val="CE9178"/>
-          <w:sz w:val="21"/>
-          <w:szCs w:val="21"/>
-          <w:lang w:val="en-US" w:eastAsia="en-US"/>
-        </w:rPr>
-        <w:t>'milliseconds'</w:t>
-      </w:r>
-      <w:r>
-        <w:rPr>
-          <w:rFonts w:ascii="Consolas" w:eastAsia="Times New Roman" w:hAnsi="Consolas" w:cs="Times New Roman"/>
-          <w:color w:val="D4D4D4"/>
-          <w:sz w:val="21"/>
-          <w:szCs w:val="21"/>
-          <w:lang w:val="en-US" w:eastAsia="en-US"/>
-        </w:rPr>
-        <w:t>].</w:t>
-      </w:r>
-      <w:r>
-        <w:rPr>
-          <w:rFonts w:ascii="Consolas" w:eastAsia="Times New Roman" w:hAnsi="Consolas" w:cs="Times New Roman"/>
-          <w:color w:val="DCDCAA"/>
-          <w:sz w:val="21"/>
-          <w:szCs w:val="21"/>
-          <w:lang w:val="en-US" w:eastAsia="en-US"/>
-        </w:rPr>
-        <w:t>mean</w:t>
-      </w:r>
-      <w:r>
-        <w:rPr>
-          <w:rFonts w:ascii="Consolas" w:eastAsia="Times New Roman" w:hAnsi="Consolas" w:cs="Times New Roman"/>
-          <w:color w:val="D4D4D4"/>
-          <w:sz w:val="21"/>
-          <w:szCs w:val="21"/>
-          <w:lang w:val="en-US" w:eastAsia="en-US"/>
-        </w:rPr>
-        <w:t>().</w:t>
-      </w:r>
-      <w:proofErr w:type="spellStart"/>
-      <w:r>
-        <w:rPr>
-          <w:rFonts w:ascii="Consolas" w:eastAsia="Times New Roman" w:hAnsi="Consolas" w:cs="Times New Roman"/>
-          <w:color w:val="DCDCAA"/>
-          <w:sz w:val="21"/>
-          <w:szCs w:val="21"/>
-          <w:lang w:val="en-US" w:eastAsia="en-US"/>
-        </w:rPr>
-        <w:t>reset_index</w:t>
-      </w:r>
-      <w:proofErr w:type="spellEnd"/>
-      <w:r>
-        <w:rPr>
-          <w:rFonts w:ascii="Consolas" w:eastAsia="Times New Roman" w:hAnsi="Consolas" w:cs="Times New Roman"/>
-          <w:color w:val="D4D4D4"/>
-          <w:sz w:val="21"/>
-          <w:szCs w:val="21"/>
-          <w:lang w:val="en-US" w:eastAsia="en-US"/>
-        </w:rPr>
-        <w:t>()</w:t>
-      </w:r>
-    </w:p>
-    <w:p>
-      <w:pPr>
-        <w:shd w:val="clear" w:color="auto" w:fill="1E1E1E"/>
-        <w:spacing w:after="0" w:line="285" w:lineRule="atLeast"/>
-        <w:ind w:left="48"/>
-        <w:rPr>
-          <w:rFonts w:ascii="Consolas" w:eastAsia="Times New Roman" w:hAnsi="Consolas" w:cs="Times New Roman"/>
-          <w:color w:val="D4D4D4"/>
-          <w:sz w:val="21"/>
-          <w:szCs w:val="21"/>
-          <w:lang w:val="en-US" w:eastAsia="en-US"/>
-        </w:rPr>
-      </w:pPr>
-      <w:r>
-        <w:rPr>
-          <w:rFonts w:ascii="Consolas" w:eastAsia="Times New Roman" w:hAnsi="Consolas" w:cs="Times New Roman"/>
-          <w:color w:val="6A9955"/>
-          <w:sz w:val="21"/>
-          <w:szCs w:val="21"/>
-          <w:lang w:val="en-US" w:eastAsia="en-US"/>
-        </w:rPr>
-        <w:lastRenderedPageBreak/>
-        <w:t xml:space="preserve"># </w:t>
-      </w:r>
-      <w:proofErr w:type="gramStart"/>
-      <w:r>
-        <w:rPr>
-          <w:rFonts w:ascii="Consolas" w:eastAsia="Times New Roman" w:hAnsi="Consolas" w:cs="Times New Roman"/>
-          <w:color w:val="6A9955"/>
-          <w:sz w:val="21"/>
-          <w:szCs w:val="21"/>
-          <w:lang w:val="en-US" w:eastAsia="en-US"/>
-        </w:rPr>
-        <w:t>rename</w:t>
-      </w:r>
-      <w:proofErr w:type="gramEnd"/>
-      <w:r>
-        <w:rPr>
-          <w:rFonts w:ascii="Consolas" w:eastAsia="Times New Roman" w:hAnsi="Consolas" w:cs="Times New Roman"/>
-          <w:color w:val="6A9955"/>
-          <w:sz w:val="21"/>
-          <w:szCs w:val="21"/>
-          <w:lang w:val="en-US" w:eastAsia="en-US"/>
-        </w:rPr>
-        <w:t xml:space="preserve"> column for more clarity</w:t>
-      </w:r>
-    </w:p>
-    <w:p>
-      <w:pPr>
-        <w:shd w:val="clear" w:color="auto" w:fill="1E1E1E"/>
-        <w:spacing w:after="0" w:line="285" w:lineRule="atLeast"/>
-        <w:ind w:left="48"/>
-        <w:rPr>
-          <w:rFonts w:ascii="Consolas" w:eastAsia="Times New Roman" w:hAnsi="Consolas" w:cs="Times New Roman"/>
-          <w:color w:val="D4D4D4"/>
-          <w:sz w:val="21"/>
-          <w:szCs w:val="21"/>
-          <w:lang w:val="en-US" w:eastAsia="en-US"/>
-        </w:rPr>
-      </w:pPr>
-      <w:proofErr w:type="spellStart"/>
-      <w:r>
-        <w:rPr>
-          <w:rFonts w:ascii="Consolas" w:eastAsia="Times New Roman" w:hAnsi="Consolas" w:cs="Times New Roman"/>
-          <w:color w:val="9CDCFE"/>
-          <w:sz w:val="21"/>
-          <w:szCs w:val="21"/>
-          <w:lang w:val="en-US" w:eastAsia="en-US"/>
-        </w:rPr>
-        <w:t>df_grouped_lap_</w:t>
-      </w:r>
-      <w:proofErr w:type="gramStart"/>
-      <w:r>
-        <w:rPr>
-          <w:rFonts w:ascii="Consolas" w:eastAsia="Times New Roman" w:hAnsi="Consolas" w:cs="Times New Roman"/>
-          <w:color w:val="9CDCFE"/>
-          <w:sz w:val="21"/>
-          <w:szCs w:val="21"/>
-          <w:lang w:val="en-US" w:eastAsia="en-US"/>
-        </w:rPr>
-        <w:t>times</w:t>
-      </w:r>
-      <w:r>
-        <w:rPr>
-          <w:rFonts w:ascii="Consolas" w:eastAsia="Times New Roman" w:hAnsi="Consolas" w:cs="Times New Roman"/>
-          <w:color w:val="D4D4D4"/>
-          <w:sz w:val="21"/>
-          <w:szCs w:val="21"/>
-          <w:lang w:val="en-US" w:eastAsia="en-US"/>
-        </w:rPr>
-        <w:t>.</w:t>
-      </w:r>
-      <w:r>
-        <w:rPr>
-          <w:rFonts w:ascii="Consolas" w:eastAsia="Times New Roman" w:hAnsi="Consolas" w:cs="Times New Roman"/>
-          <w:color w:val="DCDCAA"/>
-          <w:sz w:val="21"/>
-          <w:szCs w:val="21"/>
-          <w:lang w:val="en-US" w:eastAsia="en-US"/>
-        </w:rPr>
-        <w:t>rename</w:t>
-      </w:r>
-      <w:proofErr w:type="spellEnd"/>
-      <w:proofErr w:type="gramEnd"/>
-      <w:r>
-        <w:rPr>
-          <w:rFonts w:ascii="Consolas" w:eastAsia="Times New Roman" w:hAnsi="Consolas" w:cs="Times New Roman"/>
-          <w:color w:val="D4D4D4"/>
-          <w:sz w:val="21"/>
-          <w:szCs w:val="21"/>
-          <w:lang w:val="en-US" w:eastAsia="en-US"/>
-        </w:rPr>
-        <w:t>(</w:t>
-      </w:r>
-    </w:p>
-    <w:p>
-      <w:pPr>
-        <w:shd w:val="clear" w:color="auto" w:fill="1E1E1E"/>
-        <w:spacing w:after="0" w:line="285" w:lineRule="atLeast"/>
-        <w:ind w:left="48"/>
-        <w:rPr>
-          <w:rFonts w:ascii="Consolas" w:eastAsia="Times New Roman" w:hAnsi="Consolas" w:cs="Times New Roman"/>
-          <w:color w:val="569CD6"/>
-          <w:sz w:val="21"/>
-          <w:szCs w:val="21"/>
-          <w:lang w:val="en-US" w:eastAsia="en-US"/>
-        </w:rPr>
-      </w:pPr>
-      <w:r>
-        <w:rPr>
-          <w:rFonts w:ascii="Consolas" w:eastAsia="Times New Roman" w:hAnsi="Consolas" w:cs="Times New Roman"/>
-          <w:color w:val="D4D4D4"/>
-          <w:sz w:val="21"/>
-          <w:szCs w:val="21"/>
-          <w:lang w:val="en-US" w:eastAsia="en-US"/>
-        </w:rPr>
-        <w:t>{</w:t>
-      </w:r>
-      <w:r>
-        <w:rPr>
-          <w:rFonts w:ascii="Consolas" w:eastAsia="Times New Roman" w:hAnsi="Consolas" w:cs="Times New Roman"/>
-          <w:color w:val="CE9178"/>
-          <w:sz w:val="21"/>
-          <w:szCs w:val="21"/>
-          <w:lang w:val="en-US" w:eastAsia="en-US"/>
-        </w:rPr>
-        <w:t>'milliseconds'</w:t>
-      </w:r>
-      <w:r>
-        <w:rPr>
-          <w:rFonts w:ascii="Consolas" w:eastAsia="Times New Roman" w:hAnsi="Consolas" w:cs="Times New Roman"/>
-          <w:color w:val="D4D4D4"/>
-          <w:sz w:val="21"/>
-          <w:szCs w:val="21"/>
-          <w:lang w:val="en-US" w:eastAsia="en-US"/>
-        </w:rPr>
-        <w:t>:</w:t>
-      </w:r>
-      <w:r>
-        <w:rPr>
-          <w:rFonts w:ascii="Consolas" w:eastAsia="Times New Roman" w:hAnsi="Consolas" w:cs="Times New Roman"/>
-          <w:color w:val="CE9178"/>
-          <w:sz w:val="21"/>
-          <w:szCs w:val="21"/>
-          <w:lang w:val="en-US" w:eastAsia="en-US"/>
-        </w:rPr>
-        <w:t>'</w:t>
-      </w:r>
-      <w:proofErr w:type="spellStart"/>
-      <w:r>
-        <w:rPr>
-          <w:rFonts w:ascii="Consolas" w:eastAsia="Times New Roman" w:hAnsi="Consolas" w:cs="Times New Roman"/>
-          <w:color w:val="CE9178"/>
-          <w:sz w:val="21"/>
-          <w:szCs w:val="21"/>
-          <w:lang w:val="en-US" w:eastAsia="en-US"/>
-        </w:rPr>
-        <w:t>avgMillisecondsLap</w:t>
-      </w:r>
-      <w:proofErr w:type="spellEnd"/>
-      <w:r>
-        <w:rPr>
-          <w:rFonts w:ascii="Consolas" w:eastAsia="Times New Roman" w:hAnsi="Consolas" w:cs="Times New Roman"/>
-          <w:color w:val="CE9178"/>
-          <w:sz w:val="21"/>
-          <w:szCs w:val="21"/>
-          <w:lang w:val="en-US" w:eastAsia="en-US"/>
-        </w:rPr>
-        <w:t>'</w:t>
-      </w:r>
-      <w:proofErr w:type="gramStart"/>
-      <w:r>
-        <w:rPr>
-          <w:rFonts w:ascii="Consolas" w:eastAsia="Times New Roman" w:hAnsi="Consolas" w:cs="Times New Roman"/>
-          <w:color w:val="D4D4D4"/>
-          <w:sz w:val="21"/>
-          <w:szCs w:val="21"/>
-          <w:lang w:val="en-US" w:eastAsia="en-US"/>
-        </w:rPr>
-        <w:t>},</w:t>
-      </w:r>
-      <w:r>
-        <w:rPr>
-          <w:rFonts w:ascii="Consolas" w:eastAsia="Times New Roman" w:hAnsi="Consolas" w:cs="Times New Roman"/>
-          <w:color w:val="9CDCFE"/>
-          <w:sz w:val="21"/>
-          <w:szCs w:val="21"/>
-          <w:lang w:val="en-US" w:eastAsia="en-US"/>
-        </w:rPr>
-        <w:t>axis</w:t>
-      </w:r>
-      <w:proofErr w:type="gramEnd"/>
-      <w:r>
-        <w:rPr>
-          <w:rFonts w:ascii="Consolas" w:eastAsia="Times New Roman" w:hAnsi="Consolas" w:cs="Times New Roman"/>
-          <w:color w:val="D4D4D4"/>
-          <w:sz w:val="21"/>
-          <w:szCs w:val="21"/>
-          <w:lang w:val="en-US" w:eastAsia="en-US"/>
-        </w:rPr>
-        <w:t>=</w:t>
-      </w:r>
-      <w:r>
-        <w:rPr>
-          <w:rFonts w:ascii="Consolas" w:eastAsia="Times New Roman" w:hAnsi="Consolas" w:cs="Times New Roman"/>
-          <w:color w:val="B5CEA8"/>
-          <w:sz w:val="21"/>
-          <w:szCs w:val="21"/>
-          <w:lang w:val="en-US" w:eastAsia="en-US"/>
-        </w:rPr>
-        <w:t>1</w:t>
-      </w:r>
-      <w:r>
-        <w:rPr>
-          <w:rFonts w:ascii="Consolas" w:eastAsia="Times New Roman" w:hAnsi="Consolas" w:cs="Times New Roman"/>
-          <w:color w:val="D4D4D4"/>
-          <w:sz w:val="21"/>
-          <w:szCs w:val="21"/>
-          <w:lang w:val="en-US" w:eastAsia="en-US"/>
-        </w:rPr>
-        <w:t xml:space="preserve">, </w:t>
-      </w:r>
-      <w:proofErr w:type="spellStart"/>
-      <w:r>
-        <w:rPr>
-          <w:rFonts w:ascii="Consolas" w:eastAsia="Times New Roman" w:hAnsi="Consolas" w:cs="Times New Roman"/>
-          <w:color w:val="9CDCFE"/>
-          <w:sz w:val="21"/>
-          <w:szCs w:val="21"/>
-          <w:lang w:val="en-US" w:eastAsia="en-US"/>
-        </w:rPr>
-        <w:t>inplace</w:t>
-      </w:r>
-      <w:proofErr w:type="spellEnd"/>
-      <w:r>
-        <w:rPr>
-          <w:rFonts w:ascii="Consolas" w:eastAsia="Times New Roman" w:hAnsi="Consolas" w:cs="Times New Roman"/>
-          <w:color w:val="D4D4D4"/>
-          <w:sz w:val="21"/>
-          <w:szCs w:val="21"/>
-          <w:lang w:val="en-US" w:eastAsia="en-US"/>
-        </w:rPr>
-        <w:t xml:space="preserve">= </w:t>
-      </w:r>
-      <w:r>
-        <w:rPr>
-          <w:rFonts w:ascii="Consolas" w:eastAsia="Times New Roman" w:hAnsi="Consolas" w:cs="Times New Roman"/>
-          <w:color w:val="569CD6"/>
-          <w:sz w:val="21"/>
-          <w:szCs w:val="21"/>
-          <w:lang w:val="en-US" w:eastAsia="en-US"/>
-        </w:rPr>
-        <w:t>True</w:t>
-      </w:r>
-    </w:p>
-    <w:p>
-      <w:pPr>
-        <w:shd w:val="clear" w:color="auto" w:fill="1E1E1E"/>
-        <w:spacing w:after="0" w:line="285" w:lineRule="atLeast"/>
-        <w:ind w:left="48"/>
-        <w:rPr>
-          <w:rFonts w:ascii="Consolas" w:eastAsia="Times New Roman" w:hAnsi="Consolas" w:cs="Times New Roman"/>
-          <w:color w:val="D4D4D4"/>
-          <w:sz w:val="21"/>
-          <w:szCs w:val="21"/>
-          <w:lang w:val="en-US" w:eastAsia="en-US"/>
-        </w:rPr>
-      </w:pPr>
-      <w:r>
-        <w:rPr>
-          <w:rFonts w:ascii="Consolas" w:eastAsia="Times New Roman" w:hAnsi="Consolas" w:cs="Times New Roman"/>
-          <w:color w:val="D4D4D4"/>
-          <w:sz w:val="21"/>
-          <w:szCs w:val="21"/>
-          <w:lang w:val="en-US" w:eastAsia="en-US"/>
-        </w:rPr>
         <w:t>)</w:t>
       </w:r>
     </w:p>
     <w:p>
       <w:pPr>
-        <w:shd w:val="clear" w:color="auto" w:fill="1E1E1E"/>
-        <w:spacing w:after="0" w:line="285" w:lineRule="atLeast"/>
-        <w:ind w:left="48"/>
-        <w:rPr>
-          <w:rFonts w:ascii="Consolas" w:eastAsia="Times New Roman" w:hAnsi="Consolas" w:cs="Times New Roman"/>
-          <w:color w:val="D4D4D4"/>
-          <w:sz w:val="21"/>
-          <w:szCs w:val="21"/>
-          <w:lang w:val="en-US" w:eastAsia="en-US"/>
-        </w:rPr>
-      </w:pPr>
-      <w:proofErr w:type="spellStart"/>
-      <w:r>
-        <w:rPr>
-          <w:rFonts w:ascii="Consolas" w:eastAsia="Times New Roman" w:hAnsi="Consolas" w:cs="Times New Roman"/>
-          <w:color w:val="9CDCFE"/>
-          <w:sz w:val="21"/>
-          <w:szCs w:val="21"/>
-          <w:lang w:val="en-US" w:eastAsia="en-US"/>
-        </w:rPr>
-        <w:t>df_grouped_lap_times</w:t>
-      </w:r>
-      <w:r>
-        <w:rPr>
-          <w:rFonts w:ascii="Consolas" w:eastAsia="Times New Roman" w:hAnsi="Consolas" w:cs="Times New Roman"/>
-          <w:color w:val="D4D4D4"/>
-          <w:sz w:val="21"/>
-          <w:szCs w:val="21"/>
-          <w:lang w:val="en-US" w:eastAsia="en-US"/>
-        </w:rPr>
-        <w:t>.</w:t>
-      </w:r>
-      <w:r>
-        <w:rPr>
-          <w:rFonts w:ascii="Consolas" w:eastAsia="Times New Roman" w:hAnsi="Consolas" w:cs="Times New Roman"/>
-          <w:color w:val="DCDCAA"/>
-          <w:sz w:val="21"/>
-          <w:szCs w:val="21"/>
-          <w:lang w:val="en-US" w:eastAsia="en-US"/>
-        </w:rPr>
-        <w:t>to_</w:t>
-      </w:r>
-      <w:proofErr w:type="gramStart"/>
-      <w:r>
-        <w:rPr>
-          <w:rFonts w:ascii="Consolas" w:eastAsia="Times New Roman" w:hAnsi="Consolas" w:cs="Times New Roman"/>
-          <w:color w:val="DCDCAA"/>
-          <w:sz w:val="21"/>
-          <w:szCs w:val="21"/>
-          <w:lang w:val="en-US" w:eastAsia="en-US"/>
-        </w:rPr>
-        <w:t>csv</w:t>
-      </w:r>
-      <w:proofErr w:type="spellEnd"/>
-      <w:r>
-        <w:rPr>
-          <w:rFonts w:ascii="Consolas" w:eastAsia="Times New Roman" w:hAnsi="Consolas" w:cs="Times New Roman"/>
-          <w:color w:val="D4D4D4"/>
-          <w:sz w:val="21"/>
-          <w:szCs w:val="21"/>
-          <w:lang w:val="en-US" w:eastAsia="en-US"/>
-        </w:rPr>
-        <w:t>(</w:t>
-      </w:r>
-      <w:proofErr w:type="gramEnd"/>
-      <w:r>
-        <w:rPr>
-          <w:rFonts w:ascii="Consolas" w:eastAsia="Times New Roman" w:hAnsi="Consolas" w:cs="Times New Roman"/>
-          <w:color w:val="CE9178"/>
-          <w:sz w:val="21"/>
-          <w:szCs w:val="21"/>
-          <w:lang w:val="en-US" w:eastAsia="en-US"/>
-        </w:rPr>
-        <w:t>"Data/lap_times_grouped.csv"</w:t>
-      </w:r>
-      <w:r>
-        <w:rPr>
-          <w:rFonts w:ascii="Consolas" w:eastAsia="Times New Roman" w:hAnsi="Consolas" w:cs="Times New Roman"/>
-          <w:color w:val="D4D4D4"/>
-          <w:sz w:val="21"/>
-          <w:szCs w:val="21"/>
-          <w:lang w:val="en-US" w:eastAsia="en-US"/>
-        </w:rPr>
-        <w:t xml:space="preserve">, </w:t>
-      </w:r>
-      <w:r>
-        <w:rPr>
-          <w:rFonts w:ascii="Consolas" w:eastAsia="Times New Roman" w:hAnsi="Consolas" w:cs="Times New Roman"/>
-          <w:color w:val="9CDCFE"/>
-          <w:sz w:val="21"/>
-          <w:szCs w:val="21"/>
-          <w:lang w:val="en-US" w:eastAsia="en-US"/>
-        </w:rPr>
-        <w:t>index</w:t>
-      </w:r>
-      <w:r>
-        <w:rPr>
-          <w:rFonts w:ascii="Consolas" w:eastAsia="Times New Roman" w:hAnsi="Consolas" w:cs="Times New Roman"/>
-          <w:color w:val="D4D4D4"/>
-          <w:sz w:val="21"/>
-          <w:szCs w:val="21"/>
-          <w:lang w:val="en-US" w:eastAsia="en-US"/>
-        </w:rPr>
-        <w:t>=</w:t>
-      </w:r>
-      <w:r>
-        <w:rPr>
-          <w:rFonts w:ascii="Consolas" w:eastAsia="Times New Roman" w:hAnsi="Consolas" w:cs="Times New Roman"/>
-          <w:color w:val="569CD6"/>
-          <w:sz w:val="21"/>
-          <w:szCs w:val="21"/>
-          <w:lang w:val="en-US" w:eastAsia="en-US"/>
-        </w:rPr>
-        <w:t>True</w:t>
-      </w:r>
-      <w:r>
-        <w:rPr>
-          <w:rFonts w:ascii="Consolas" w:eastAsia="Times New Roman" w:hAnsi="Consolas" w:cs="Times New Roman"/>
-          <w:color w:val="D4D4D4"/>
-          <w:sz w:val="21"/>
-          <w:szCs w:val="21"/>
-          <w:lang w:val="en-US" w:eastAsia="en-US"/>
-        </w:rPr>
-        <w:t>)</w:t>
-      </w:r>
-    </w:p>
-    <w:p>
-      <w:pPr>
-        <w:pStyle w:val="ListParagraph"/>
+        <w:pStyle w:val="Listenabsatz"/>
         <w:ind w:left="1416"/>
         <w:rPr>
           <w:lang w:val="en-US"/>
@@ -2644,7 +2399,7 @@
     </w:p>
     <w:p>
       <w:pPr>
-        <w:pStyle w:val="ListParagraph"/>
+        <w:pStyle w:val="Listenabsatz"/>
         <w:numPr>
           <w:ilvl w:val="0"/>
           <w:numId w:val="16"/>
@@ -2662,14 +2417,7 @@
       </w:r>
       <w:r>
         <w:tab/>
-      </w:r>
-      <w:proofErr w:type="spellStart"/>
-      <w:r>
-        <w:t>duration</w:t>
-      </w:r>
-      <w:proofErr w:type="spellEnd"/>
-      <w:r>
-        <w:t xml:space="preserve"> Spalte e</w:t>
+        <w:t>duration Spalte e</w:t>
       </w:r>
       <w:r>
         <w:t>ntfernt</w:t>
@@ -2677,7 +2425,7 @@
     </w:p>
     <w:p>
       <w:pPr>
-        <w:pStyle w:val="ListParagraph"/>
+        <w:pStyle w:val="Listenabsatz"/>
         <w:numPr>
           <w:ilvl w:val="0"/>
           <w:numId w:val="16"/>
@@ -2695,22 +2443,7 @@
       </w:r>
       <w:r>
         <w:tab/>
-      </w:r>
-      <w:proofErr w:type="spellStart"/>
-      <w:r>
-        <w:t>positon</w:t>
-      </w:r>
-      <w:proofErr w:type="spellEnd"/>
-      <w:r>
-        <w:t xml:space="preserve">, </w:t>
-      </w:r>
-      <w:proofErr w:type="spellStart"/>
-      <w:r>
-        <w:t>positionText</w:t>
-      </w:r>
-      <w:proofErr w:type="spellEnd"/>
-      <w:r>
-        <w:t xml:space="preserve"> Spalte e</w:t>
+        <w:t>positon, positionText Spalte e</w:t>
       </w:r>
       <w:r>
         <w:t>ntfernt</w:t>
@@ -2718,7 +2451,7 @@
     </w:p>
     <w:p>
       <w:pPr>
-        <w:pStyle w:val="ListParagraph"/>
+        <w:pStyle w:val="Listenabsatz"/>
         <w:numPr>
           <w:ilvl w:val="0"/>
           <w:numId w:val="16"/>
@@ -2738,53 +2471,18 @@
           <w:lang w:val="en-US"/>
         </w:rPr>
         <w:tab/>
-      </w:r>
-      <w:proofErr w:type="spellStart"/>
+        <w:t>positionText S</w:t>
+      </w:r>
       <w:r>
         <w:rPr>
           <w:lang w:val="en-US"/>
         </w:rPr>
-        <w:t>positionText</w:t>
-      </w:r>
-      <w:proofErr w:type="spellEnd"/>
-      <w:r>
-        <w:rPr>
-          <w:lang w:val="en-US"/>
-        </w:rPr>
-        <w:t xml:space="preserve"> </w:t>
-      </w:r>
-      <w:proofErr w:type="spellStart"/>
-      <w:r>
-        <w:rPr>
-          <w:lang w:val="en-US"/>
-        </w:rPr>
-        <w:t>S</w:t>
-      </w:r>
-      <w:r>
-        <w:rPr>
-          <w:lang w:val="en-US"/>
-        </w:rPr>
-        <w:t>palte</w:t>
-      </w:r>
-      <w:proofErr w:type="spellEnd"/>
-      <w:r>
-        <w:rPr>
-          <w:lang w:val="en-US"/>
-        </w:rPr>
-        <w:t xml:space="preserve"> </w:t>
-      </w:r>
-      <w:proofErr w:type="spellStart"/>
-      <w:r>
-        <w:rPr>
-          <w:lang w:val="en-US"/>
-        </w:rPr>
-        <w:t>entfernt</w:t>
-      </w:r>
-      <w:proofErr w:type="spellEnd"/>
-    </w:p>
-    <w:p>
-      <w:pPr>
-        <w:pStyle w:val="ListParagraph"/>
+        <w:t>palte entfernt</w:t>
+      </w:r>
+    </w:p>
+    <w:p>
+      <w:pPr>
+        <w:pStyle w:val="Listenabsatz"/>
         <w:numPr>
           <w:ilvl w:val="0"/>
           <w:numId w:val="16"/>
@@ -2800,21 +2498,8 @@
       <w:r>
         <w:tab/>
       </w:r>
-      <w:proofErr w:type="spellStart"/>
-      <w:r>
-        <w:t>positon</w:t>
-      </w:r>
-      <w:proofErr w:type="spellEnd"/>
-      <w:r>
-        <w:t xml:space="preserve">, </w:t>
-      </w:r>
-      <w:proofErr w:type="spellStart"/>
-      <w:r>
-        <w:t>positionText</w:t>
-      </w:r>
-      <w:proofErr w:type="spellEnd"/>
-      <w:r>
-        <w:t xml:space="preserve"> Spalte e</w:t>
+      <w:r>
+        <w:t>positon, positionText Spalte e</w:t>
       </w:r>
       <w:r>
         <w:t>ntfernt</w:t>
@@ -2822,7 +2507,7 @@
     </w:p>
     <w:p>
       <w:pPr>
-        <w:pStyle w:val="ListParagraph"/>
+        <w:pStyle w:val="Listenabsatz"/>
         <w:numPr>
           <w:ilvl w:val="0"/>
           <w:numId w:val="16"/>
@@ -2858,7 +2543,7 @@
     </w:p>
     <w:p>
       <w:pPr>
-        <w:pStyle w:val="ListParagraph"/>
+        <w:pStyle w:val="Listenabsatz"/>
         <w:numPr>
           <w:ilvl w:val="0"/>
           <w:numId w:val="16"/>
@@ -2870,7 +2555,7 @@
     </w:p>
     <w:p>
       <w:pPr>
-        <w:pStyle w:val="ListParagraph"/>
+        <w:pStyle w:val="Listenabsatz"/>
         <w:numPr>
           <w:ilvl w:val="0"/>
           <w:numId w:val="16"/>
@@ -2879,13 +2564,11 @@
       <w:r>
         <w:t xml:space="preserve">Werte in allen mit \N markierten Zellen werden entfernt, damit beim </w:t>
       </w:r>
-      <w:proofErr w:type="spellStart"/>
-      <w:r>
-        <w:t>import</w:t>
-      </w:r>
-      <w:proofErr w:type="spellEnd"/>
-      <w:r>
-        <w:t xml:space="preserve"> in DWC korrekt NULL eingetragen werden kann</w:t>
+      <w:r>
+        <w:t>I</w:t>
+      </w:r>
+      <w:r>
+        <w:t>mport in DWC korrekt NULL eingetragen werden kann</w:t>
       </w:r>
     </w:p>
     <w:p>
@@ -2893,15 +2576,7 @@
         <w:t>Die konkreten Schritte</w:t>
       </w:r>
       <w:r>
-        <w:t xml:space="preserve"> sind im </w:t>
-      </w:r>
-      <w:proofErr w:type="spellStart"/>
-      <w:r>
-        <w:t>DataWrangling.ipynb</w:t>
-      </w:r>
-      <w:proofErr w:type="spellEnd"/>
-      <w:r>
-        <w:t xml:space="preserve"> nachzuvollziehen.</w:t>
+        <w:t xml:space="preserve"> sind im DataWrangling.ipynb nachzuvollziehen.</w:t>
       </w:r>
       <w:r>
         <w:t xml:space="preserve"> </w:t>
@@ -2931,7 +2606,7 @@
     <w:p/>
     <w:p>
       <w:pPr>
-        <w:pStyle w:val="Heading2"/>
+        <w:pStyle w:val="berschrift2"/>
       </w:pPr>
       <w:bookmarkStart w:id="5" w:name="_Toc131231977"/>
       <w:r>
@@ -2942,15 +2617,7 @@
     <w:p>
       <w:r>
         <w:br/>
-        <w:t xml:space="preserve">Vorschläge zur Auswertung finden sich in der </w:t>
-      </w:r>
-      <w:proofErr w:type="spellStart"/>
-      <w:r>
-        <w:t>DataExploration.ipynb</w:t>
-      </w:r>
-      <w:proofErr w:type="spellEnd"/>
-      <w:r>
-        <w:t xml:space="preserve"> Datei.</w:t>
+        <w:t>Vorschläge zur Auswertung finden sich in der DataExploration.ipynb Datei.</w:t>
       </w:r>
       <w:r>
         <w:br/>
@@ -2959,7 +2626,7 @@
     </w:p>
     <w:p>
       <w:pPr>
-        <w:pStyle w:val="ListParagraph"/>
+        <w:pStyle w:val="Listenabsatz"/>
         <w:numPr>
           <w:ilvl w:val="0"/>
           <w:numId w:val="21"/>
@@ -2971,7 +2638,7 @@
     </w:p>
     <w:p>
       <w:pPr>
-        <w:pStyle w:val="ListParagraph"/>
+        <w:pStyle w:val="Listenabsatz"/>
         <w:numPr>
           <w:ilvl w:val="0"/>
           <w:numId w:val="21"/>
@@ -2983,7 +2650,7 @@
     </w:p>
     <w:p>
       <w:pPr>
-        <w:pStyle w:val="ListParagraph"/>
+        <w:pStyle w:val="Listenabsatz"/>
         <w:numPr>
           <w:ilvl w:val="0"/>
           <w:numId w:val="21"/>
@@ -2995,7 +2662,7 @@
     </w:p>
     <w:p>
       <w:pPr>
-        <w:pStyle w:val="ListParagraph"/>
+        <w:pStyle w:val="Listenabsatz"/>
         <w:numPr>
           <w:ilvl w:val="0"/>
           <w:numId w:val="21"/>
@@ -3007,7 +2674,7 @@
     </w:p>
     <w:p>
       <w:pPr>
-        <w:pStyle w:val="ListParagraph"/>
+        <w:pStyle w:val="Listenabsatz"/>
         <w:numPr>
           <w:ilvl w:val="0"/>
           <w:numId w:val="21"/>
@@ -3019,7 +2686,7 @@
     </w:p>
     <w:p>
       <w:pPr>
-        <w:pStyle w:val="ListParagraph"/>
+        <w:pStyle w:val="Listenabsatz"/>
         <w:numPr>
           <w:ilvl w:val="0"/>
           <w:numId w:val="21"/>
@@ -3031,7 +2698,7 @@
     </w:p>
     <w:p>
       <w:pPr>
-        <w:pStyle w:val="ListParagraph"/>
+        <w:pStyle w:val="Listenabsatz"/>
         <w:numPr>
           <w:ilvl w:val="0"/>
           <w:numId w:val="21"/>
@@ -3044,7 +2711,7 @@
     <w:p/>
     <w:p>
       <w:pPr>
-        <w:pStyle w:val="Heading1"/>
+        <w:pStyle w:val="berschrift1"/>
       </w:pPr>
       <w:bookmarkStart w:id="6" w:name="_Toc131231978"/>
       <w:r>
@@ -3063,11 +2730,9 @@
       <w:r>
         <w:t xml:space="preserve">en </w:t>
       </w:r>
-      <w:proofErr w:type="gramStart"/>
-      <w:r>
-        <w:t>JSON Datei</w:t>
-      </w:r>
-      <w:proofErr w:type="gramEnd"/>
+      <w:r>
+        <w:t>JSON-Datei</w:t>
+      </w:r>
       <w:r>
         <w:t xml:space="preserve"> durchgeführt</w:t>
       </w:r>
@@ -3080,11 +2745,9 @@
       <w:r>
         <w:t xml:space="preserve"> das E/R Modell per </w:t>
       </w:r>
-      <w:proofErr w:type="spellStart"/>
-      <w:r>
-        <w:t>import</w:t>
-      </w:r>
-      <w:proofErr w:type="spellEnd"/>
+      <w:r>
+        <w:t>Import</w:t>
+      </w:r>
       <w:r>
         <w:t xml:space="preserve"> in DWC </w:t>
       </w:r>
@@ -3112,15 +2775,7 @@
         <w:t xml:space="preserve">. </w:t>
       </w:r>
       <w:r>
-        <w:t>Spalten, die einen Zeitwert enthalten haben, wurden nicht korrekt erkannt, da diese nicht im H:</w:t>
-      </w:r>
-      <w:proofErr w:type="gramStart"/>
-      <w:r>
-        <w:t>MM:SS</w:t>
-      </w:r>
-      <w:proofErr w:type="gramEnd"/>
-      <w:r>
-        <w:t xml:space="preserve"> Format vorliegen, sondern </w:t>
+        <w:t xml:space="preserve">Spalten, die einen Zeitwert enthalten haben, wurden nicht korrekt erkannt, da diese nicht im H:MM:SS Format vorliegen, sondern </w:t>
       </w:r>
       <w:r>
         <w:t>H:</w:t>
@@ -3150,7 +2805,7 @@
                     <pic:cNvPicPr/>
                   </pic:nvPicPr>
                   <pic:blipFill>
-                    <a:blip r:embed="rId9"/>
+                    <a:blip r:embed="rId10"/>
                     <a:stretch>
                       <a:fillRect/>
                     </a:stretch>
@@ -3180,15 +2835,7 @@
         <w:br/>
       </w:r>
       <w:r>
-        <w:t xml:space="preserve">Außerdem haben wir bemerkt, dass einige Zeichenketten länger waren als vermutet, wodurch die Tabellen händisch angepasst werden mussten (z.B. </w:t>
-      </w:r>
-      <w:proofErr w:type="spellStart"/>
-      <w:r>
-        <w:t>surname</w:t>
-      </w:r>
-      <w:proofErr w:type="spellEnd"/>
-      <w:r>
-        <w:t xml:space="preserve"> Spalte in Drivers Tabelle, kommt mit 20 Zeichen nicht aus</w:t>
+        <w:t>Außerdem haben wir bemerkt, dass einige Zeichenketten länger waren als vermutet, wodurch die Tabellen händisch angepasst werden mussten (z.B. surname Spalte in Drivers Tabelle, kommt mit 20 Zeichen nicht aus</w:t>
       </w:r>
       <w:r>
         <w:t>, weshalb die Länge auf 40 Zeichen erhöht wurde</w:t>
@@ -3200,42 +2847,16 @@
         <w:t>.</w:t>
       </w:r>
       <w:r>
-        <w:t xml:space="preserve"> Zusätzlich gibt es Spalten mit Zahlen, die auf den ersten Blick wie </w:t>
-      </w:r>
-      <w:proofErr w:type="spellStart"/>
-      <w:r>
-        <w:t>Integers</w:t>
-      </w:r>
-      <w:proofErr w:type="spellEnd"/>
-      <w:r>
-        <w:t xml:space="preserve"> aussehen, nach dem </w:t>
-      </w:r>
-      <w:proofErr w:type="spellStart"/>
-      <w:r>
-        <w:t>import</w:t>
-      </w:r>
-      <w:proofErr w:type="spellEnd"/>
-      <w:r>
-        <w:t xml:space="preserve"> jedoch </w:t>
-      </w:r>
-      <w:proofErr w:type="spellStart"/>
-      <w:r>
-        <w:t>Float</w:t>
-      </w:r>
-      <w:proofErr w:type="spellEnd"/>
-      <w:r>
-        <w:t xml:space="preserve"> sind, was wir auch anpassen mussten</w:t>
-      </w:r>
-      <w:r>
-        <w:t xml:space="preserve"> (z.B. </w:t>
-      </w:r>
-      <w:proofErr w:type="spellStart"/>
-      <w:r>
-        <w:t>points</w:t>
-      </w:r>
-      <w:proofErr w:type="spellEnd"/>
-      <w:r>
-        <w:t xml:space="preserve"> Spalte in results.csv)</w:t>
+        <w:t xml:space="preserve"> Zusätzlich gibt es Spalten mit Zahlen, die auf den ersten Blick wie Integers aussehen, nach dem </w:t>
+      </w:r>
+      <w:r>
+        <w:t>I</w:t>
+      </w:r>
+      <w:r>
+        <w:t>mport jedoch Float sind, was wir auch anpassen mussten</w:t>
+      </w:r>
+      <w:r>
+        <w:t xml:space="preserve"> (z.B. points Spalte in results.csv)</w:t>
       </w:r>
       <w:r>
         <w:t>.</w:t>
@@ -3279,7 +2900,7 @@
                     <pic:cNvPicPr/>
                   </pic:nvPicPr>
                   <pic:blipFill>
-                    <a:blip r:embed="rId10"/>
+                    <a:blip r:embed="rId11"/>
                     <a:stretch>
                       <a:fillRect/>
                     </a:stretch>
@@ -3307,7 +2928,7 @@
     </w:p>
     <w:p>
       <w:pPr>
-        <w:pStyle w:val="Heading1"/>
+        <w:pStyle w:val="berschrift1"/>
       </w:pPr>
       <w:bookmarkStart w:id="7" w:name="_Toc131231979"/>
       <w:r>
@@ -3326,7 +2947,7 @@
     </w:p>
     <w:p>
       <w:pPr>
-        <w:pStyle w:val="ListParagraph"/>
+        <w:pStyle w:val="Listenabsatz"/>
         <w:numPr>
           <w:ilvl w:val="0"/>
           <w:numId w:val="23"/>
@@ -3338,7 +2959,7 @@
     </w:p>
     <w:p>
       <w:pPr>
-        <w:pStyle w:val="ListParagraph"/>
+        <w:pStyle w:val="Listenabsatz"/>
         <w:numPr>
           <w:ilvl w:val="0"/>
           <w:numId w:val="23"/>
@@ -3350,7 +2971,7 @@
     </w:p>
     <w:p>
       <w:pPr>
-        <w:pStyle w:val="ListParagraph"/>
+        <w:pStyle w:val="Listenabsatz"/>
         <w:numPr>
           <w:ilvl w:val="0"/>
           <w:numId w:val="23"/>
@@ -3370,7 +2991,7 @@
     </w:p>
     <w:p>
       <w:pPr>
-        <w:pStyle w:val="ListParagraph"/>
+        <w:pStyle w:val="Listenabsatz"/>
         <w:rPr>
           <w:rFonts w:asciiTheme="majorHAnsi" w:eastAsiaTheme="majorEastAsia" w:hAnsiTheme="majorHAnsi" w:cstheme="majorBidi"/>
           <w:b/>
@@ -3393,7 +3014,7 @@
     </w:p>
     <w:p>
       <w:pPr>
-        <w:pStyle w:val="ListParagraph"/>
+        <w:pStyle w:val="Listenabsatz"/>
         <w:numPr>
           <w:ilvl w:val="0"/>
           <w:numId w:val="24"/>
@@ -3419,7 +3040,7 @@
     </w:p>
     <w:p>
       <w:pPr>
-        <w:pStyle w:val="ListParagraph"/>
+        <w:pStyle w:val="Listenabsatz"/>
         <w:numPr>
           <w:ilvl w:val="0"/>
           <w:numId w:val="24"/>
@@ -3438,33 +3059,12 @@
       </w:r>
       <w:r>
         <w:br/>
-        <w:t xml:space="preserve">Aus unserer Sicht sind in den Daten keine Hierarchien abgebildete auf Attribut-ebene. Möglich wäre bspw. eine Hierarchie im </w:t>
-      </w:r>
-      <w:proofErr w:type="spellStart"/>
-      <w:r>
-        <w:t>Results</w:t>
-      </w:r>
-      <w:proofErr w:type="spellEnd"/>
-      <w:r>
-        <w:t xml:space="preserve"> Datensatz auf </w:t>
-      </w:r>
-      <w:proofErr w:type="spellStart"/>
-      <w:r>
-        <w:t>RaceId</w:t>
-      </w:r>
-      <w:proofErr w:type="spellEnd"/>
-      <w:r>
-        <w:t xml:space="preserve"> und </w:t>
-      </w:r>
-      <w:proofErr w:type="spellStart"/>
-      <w:r>
-        <w:t>DriverId</w:t>
-      </w:r>
-      <w:proofErr w:type="spellEnd"/>
-    </w:p>
-    <w:p>
-      <w:pPr>
-        <w:pStyle w:val="ListParagraph"/>
+        <w:t>Aus unserer Sicht sind in den Daten keine Hierarchien abgebildete auf Attribut-ebene. Möglich wäre bspw. eine Hierarchie im Results Datensatz auf RaceId und DriverId</w:t>
+      </w:r>
+    </w:p>
+    <w:p>
+      <w:pPr>
+        <w:pStyle w:val="Listenabsatz"/>
         <w:numPr>
           <w:ilvl w:val="0"/>
           <w:numId w:val="24"/>
@@ -3491,15 +3091,7 @@
         <w:t>T</w:t>
       </w:r>
       <w:r>
-        <w:t xml:space="preserve">abelle </w:t>
-      </w:r>
-      <w:proofErr w:type="spellStart"/>
-      <w:r>
-        <w:t>Lap</w:t>
-      </w:r>
-      <w:proofErr w:type="spellEnd"/>
-      <w:r>
-        <w:t xml:space="preserve"> Times ist in Python erstellt worden. Ist das so in Ordnung, oder soll diese in DWC durchgeführt werden? </w:t>
+        <w:t xml:space="preserve">abelle Lap Times ist in Python erstellt worden. Ist das so in Ordnung, oder soll diese in DWC durchgeführt werden? </w:t>
       </w:r>
       <w:r>
         <w:br/>
@@ -3511,7 +3103,7 @@
     </w:p>
     <w:p>
       <w:pPr>
-        <w:pStyle w:val="Heading1"/>
+        <w:pStyle w:val="berschrift1"/>
       </w:pPr>
       <w:bookmarkStart w:id="8" w:name="_Toc131231980"/>
       <w:r>
@@ -3522,7 +3114,7 @@
     </w:p>
     <w:p/>
     <w:p>
-      <w:hyperlink r:id="rId11" w:history="1">
+      <w:hyperlink r:id="rId12" w:history="1">
         <w:r>
           <w:rPr>
             <w:rStyle w:val="Hyperlink"/>
@@ -3541,7 +3133,7 @@
       </w:r>
     </w:p>
     <w:p>
-      <w:hyperlink r:id="rId12" w:history="1">
+      <w:hyperlink r:id="rId13" w:history="1">
         <w:r>
           <w:rPr>
             <w:rStyle w:val="Hyperlink"/>
@@ -3560,7 +3152,7 @@
       </w:r>
     </w:p>
     <w:p>
-      <w:hyperlink r:id="rId13" w:history="1">
+      <w:hyperlink r:id="rId14" w:history="1">
         <w:r>
           <w:rPr>
             <w:rStyle w:val="Hyperlink"/>
@@ -3586,7 +3178,7 @@
       </w:r>
     </w:p>
     <w:p>
-      <w:hyperlink r:id="rId14" w:history="1">
+      <w:hyperlink r:id="rId15" w:history="1">
         <w:r>
           <w:rPr>
             <w:rStyle w:val="Hyperlink"/>
@@ -3607,7 +3199,7 @@
     <w:p/>
     <w:p/>
     <w:sectPr>
-      <w:footerReference w:type="default" r:id="rId15"/>
+      <w:footerReference w:type="default" r:id="rId16"/>
       <w:pgSz w:w="11906" w:h="16838"/>
       <w:pgMar w:top="1417" w:right="1417" w:bottom="1134" w:left="1417" w:header="708" w:footer="708" w:gutter="0"/>
       <w:pgNumType w:start="0"/>
@@ -3662,7 +3254,7 @@
     <w:sdtContent>
       <w:p>
         <w:pPr>
-          <w:pStyle w:val="Footer"/>
+          <w:pStyle w:val="Fuzeile"/>
           <w:jc w:val="right"/>
         </w:pPr>
         <w:r>
@@ -3691,7 +3283,7 @@
   </w:sdt>
   <w:p>
     <w:pPr>
-      <w:pStyle w:val="Footer"/>
+      <w:pStyle w:val="Fuzeile"/>
     </w:pPr>
   </w:p>
 </w:ftr>
@@ -3723,7 +3315,7 @@
     <w:p>
       <w:r>
         <w:rPr>
-          <w:rStyle w:val="FootnoteReference"/>
+          <w:rStyle w:val="Funotenzeichen"/>
         </w:rPr>
         <w:footnoteRef/>
       </w:r>
@@ -3743,11 +3335,11 @@
   <w:footnote w:id="2">
     <w:p>
       <w:pPr>
-        <w:pStyle w:val="FootnoteText"/>
-      </w:pPr>
-      <w:r>
-        <w:rPr>
-          <w:rStyle w:val="FootnoteReference"/>
+        <w:pStyle w:val="Funotentext"/>
+      </w:pPr>
+      <w:r>
+        <w:rPr>
+          <w:rStyle w:val="Funotenzeichen"/>
         </w:rPr>
         <w:footnoteRef/>
       </w:r>
@@ -3765,18 +3357,18 @@
     </w:p>
     <w:p>
       <w:pPr>
-        <w:pStyle w:val="FootnoteText"/>
+        <w:pStyle w:val="Funotentext"/>
       </w:pPr>
     </w:p>
   </w:footnote>
   <w:footnote w:id="3">
     <w:p>
       <w:pPr>
-        <w:pStyle w:val="FootnoteText"/>
-      </w:pPr>
-      <w:r>
-        <w:rPr>
-          <w:rStyle w:val="FootnoteReference"/>
+        <w:pStyle w:val="Funotentext"/>
+      </w:pPr>
+      <w:r>
+        <w:rPr>
+          <w:rStyle w:val="Funotenzeichen"/>
         </w:rPr>
         <w:footnoteRef/>
       </w:r>
@@ -3799,11 +3391,11 @@
   <w:footnote w:id="4">
     <w:p>
       <w:pPr>
-        <w:pStyle w:val="FootnoteText"/>
-      </w:pPr>
-      <w:r>
-        <w:rPr>
-          <w:rStyle w:val="FootnoteReference"/>
+        <w:pStyle w:val="Funotentext"/>
+      </w:pPr>
+      <w:r>
+        <w:rPr>
+          <w:rStyle w:val="Funotenzeichen"/>
         </w:rPr>
         <w:footnoteRef/>
       </w:r>
@@ -7002,15 +6594,15 @@
     <w:lsdException w:name="Unresolved Mention" w:semiHidden="1" w:unhideWhenUsed="1"/>
     <w:lsdException w:name="Smart Link" w:semiHidden="1" w:unhideWhenUsed="1"/>
   </w:latentStyles>
-  <w:style w:type="paragraph" w:default="1" w:styleId="Normal">
+  <w:style w:type="paragraph" w:default="1" w:styleId="Standard">
     <w:name w:val="Normal"/>
     <w:qFormat/>
   </w:style>
-  <w:style w:type="paragraph" w:styleId="Heading1">
+  <w:style w:type="paragraph" w:styleId="berschrift1">
     <w:name w:val="heading 1"/>
-    <w:basedOn w:val="Normal"/>
-    <w:next w:val="Normal"/>
-    <w:link w:val="Heading1Char"/>
+    <w:basedOn w:val="Standard"/>
+    <w:next w:val="Standard"/>
+    <w:link w:val="berschrift1Zchn"/>
     <w:uiPriority w:val="9"/>
     <w:qFormat/>
     <w:rsid w:val="0026010A"/>
@@ -7029,11 +6621,11 @@
       <w:szCs w:val="28"/>
     </w:rPr>
   </w:style>
-  <w:style w:type="paragraph" w:styleId="Heading2">
+  <w:style w:type="paragraph" w:styleId="berschrift2">
     <w:name w:val="heading 2"/>
-    <w:basedOn w:val="Normal"/>
-    <w:next w:val="Normal"/>
-    <w:link w:val="Heading2Char"/>
+    <w:basedOn w:val="Standard"/>
+    <w:next w:val="Standard"/>
+    <w:link w:val="berschrift2Zchn"/>
     <w:uiPriority w:val="9"/>
     <w:unhideWhenUsed/>
     <w:qFormat/>
@@ -7051,11 +6643,11 @@
       <w:szCs w:val="26"/>
     </w:rPr>
   </w:style>
-  <w:style w:type="paragraph" w:styleId="Heading3">
+  <w:style w:type="paragraph" w:styleId="berschrift3">
     <w:name w:val="heading 3"/>
-    <w:basedOn w:val="Normal"/>
-    <w:next w:val="Normal"/>
-    <w:link w:val="Heading3Char"/>
+    <w:basedOn w:val="Standard"/>
+    <w:next w:val="Standard"/>
+    <w:link w:val="berschrift3Zchn"/>
     <w:uiPriority w:val="9"/>
     <w:unhideWhenUsed/>
     <w:qFormat/>
@@ -7073,11 +6665,11 @@
       <w:szCs w:val="24"/>
     </w:rPr>
   </w:style>
-  <w:style w:type="paragraph" w:styleId="Heading4">
+  <w:style w:type="paragraph" w:styleId="berschrift4">
     <w:name w:val="heading 4"/>
-    <w:basedOn w:val="Normal"/>
-    <w:next w:val="Normal"/>
-    <w:link w:val="Heading4Char"/>
+    <w:basedOn w:val="Standard"/>
+    <w:next w:val="Standard"/>
+    <w:link w:val="berschrift4Zchn"/>
     <w:uiPriority w:val="9"/>
     <w:unhideWhenUsed/>
     <w:qFormat/>
@@ -7095,13 +6687,13 @@
       <w:color w:val="365F91" w:themeColor="accent1" w:themeShade="BF"/>
     </w:rPr>
   </w:style>
-  <w:style w:type="character" w:default="1" w:styleId="DefaultParagraphFont">
+  <w:style w:type="character" w:default="1" w:styleId="Absatz-Standardschriftart">
     <w:name w:val="Default Paragraph Font"/>
     <w:uiPriority w:val="1"/>
     <w:semiHidden/>
     <w:unhideWhenUsed/>
   </w:style>
-  <w:style w:type="table" w:default="1" w:styleId="TableNormal">
+  <w:style w:type="table" w:default="1" w:styleId="NormaleTabelle">
     <w:name w:val="Normal Table"/>
     <w:uiPriority w:val="99"/>
     <w:semiHidden/>
@@ -7116,16 +6708,16 @@
       </w:tblCellMar>
     </w:tblPr>
   </w:style>
-  <w:style w:type="numbering" w:default="1" w:styleId="NoList">
+  <w:style w:type="numbering" w:default="1" w:styleId="KeineListe">
     <w:name w:val="No List"/>
     <w:uiPriority w:val="99"/>
     <w:semiHidden/>
     <w:unhideWhenUsed/>
   </w:style>
-  <w:style w:type="character" w:customStyle="1" w:styleId="Heading1Char">
-    <w:name w:val="Heading 1 Char"/>
-    <w:basedOn w:val="DefaultParagraphFont"/>
-    <w:link w:val="Heading1"/>
+  <w:style w:type="character" w:customStyle="1" w:styleId="berschrift1Zchn">
+    <w:name w:val="Überschrift 1 Zchn"/>
+    <w:basedOn w:val="Absatz-Standardschriftart"/>
+    <w:link w:val="berschrift1"/>
     <w:uiPriority w:val="9"/>
     <w:rsid w:val="0026010A"/>
     <w:rPr>
@@ -7137,10 +6729,10 @@
       <w:szCs w:val="28"/>
     </w:rPr>
   </w:style>
-  <w:style w:type="paragraph" w:styleId="BalloonText">
+  <w:style w:type="paragraph" w:styleId="Sprechblasentext">
     <w:name w:val="Balloon Text"/>
-    <w:basedOn w:val="Normal"/>
-    <w:link w:val="BalloonTextChar"/>
+    <w:basedOn w:val="Standard"/>
+    <w:link w:val="SprechblasentextZchn"/>
     <w:uiPriority w:val="99"/>
     <w:semiHidden/>
     <w:unhideWhenUsed/>
@@ -7154,10 +6746,10 @@
       <w:szCs w:val="16"/>
     </w:rPr>
   </w:style>
-  <w:style w:type="character" w:customStyle="1" w:styleId="BalloonTextChar">
-    <w:name w:val="Balloon Text Char"/>
-    <w:basedOn w:val="DefaultParagraphFont"/>
-    <w:link w:val="BalloonText"/>
+  <w:style w:type="character" w:customStyle="1" w:styleId="SprechblasentextZchn">
+    <w:name w:val="Sprechblasentext Zchn"/>
+    <w:basedOn w:val="Absatz-Standardschriftart"/>
+    <w:link w:val="Sprechblasentext"/>
     <w:uiPriority w:val="99"/>
     <w:semiHidden/>
     <w:rsid w:val="0026010A"/>
@@ -7167,9 +6759,9 @@
       <w:szCs w:val="16"/>
     </w:rPr>
   </w:style>
-  <w:style w:type="paragraph" w:styleId="ListParagraph">
+  <w:style w:type="paragraph" w:styleId="Listenabsatz">
     <w:name w:val="List Paragraph"/>
-    <w:basedOn w:val="Normal"/>
+    <w:basedOn w:val="Standard"/>
     <w:uiPriority w:val="34"/>
     <w:qFormat/>
     <w:rsid w:val="00001DCE"/>
@@ -7178,9 +6770,9 @@
       <w:contextualSpacing/>
     </w:pPr>
   </w:style>
-  <w:style w:type="paragraph" w:styleId="NormalWeb">
+  <w:style w:type="paragraph" w:styleId="StandardWeb">
     <w:name w:val="Normal (Web)"/>
-    <w:basedOn w:val="Normal"/>
+    <w:basedOn w:val="Standard"/>
     <w:uiPriority w:val="99"/>
     <w:semiHidden/>
     <w:unhideWhenUsed/>
@@ -7196,7 +6788,7 @@
   </w:style>
   <w:style w:type="character" w:styleId="Hyperlink">
     <w:name w:val="Hyperlink"/>
-    <w:basedOn w:val="DefaultParagraphFont"/>
+    <w:basedOn w:val="Absatz-Standardschriftart"/>
     <w:uiPriority w:val="99"/>
     <w:unhideWhenUsed/>
     <w:rsid w:val="00B41A5E"/>
@@ -7205,11 +6797,11 @@
       <w:u w:val="single"/>
     </w:rPr>
   </w:style>
-  <w:style w:type="paragraph" w:styleId="Title">
+  <w:style w:type="paragraph" w:styleId="Titel">
     <w:name w:val="Title"/>
-    <w:basedOn w:val="Normal"/>
-    <w:next w:val="Normal"/>
-    <w:link w:val="TitleChar"/>
+    <w:basedOn w:val="Standard"/>
+    <w:next w:val="Standard"/>
+    <w:link w:val="TitelZchn"/>
     <w:uiPriority w:val="10"/>
     <w:qFormat/>
     <w:rsid w:val="0044342F"/>
@@ -7225,10 +6817,10 @@
       <w:szCs w:val="56"/>
     </w:rPr>
   </w:style>
-  <w:style w:type="character" w:customStyle="1" w:styleId="TitleChar">
-    <w:name w:val="Title Char"/>
-    <w:basedOn w:val="DefaultParagraphFont"/>
-    <w:link w:val="Title"/>
+  <w:style w:type="character" w:customStyle="1" w:styleId="TitelZchn">
+    <w:name w:val="Titel Zchn"/>
+    <w:basedOn w:val="Absatz-Standardschriftart"/>
+    <w:link w:val="Titel"/>
     <w:uiPriority w:val="10"/>
     <w:rsid w:val="0044342F"/>
     <w:rPr>
@@ -7239,9 +6831,9 @@
       <w:szCs w:val="56"/>
     </w:rPr>
   </w:style>
-  <w:style w:type="character" w:styleId="FollowedHyperlink">
+  <w:style w:type="character" w:styleId="BesuchterLink">
     <w:name w:val="FollowedHyperlink"/>
-    <w:basedOn w:val="DefaultParagraphFont"/>
+    <w:basedOn w:val="Absatz-Standardschriftart"/>
     <w:uiPriority w:val="99"/>
     <w:semiHidden/>
     <w:unhideWhenUsed/>
@@ -7251,10 +6843,10 @@
       <w:u w:val="single"/>
     </w:rPr>
   </w:style>
-  <w:style w:type="character" w:customStyle="1" w:styleId="Heading2Char">
-    <w:name w:val="Heading 2 Char"/>
-    <w:basedOn w:val="DefaultParagraphFont"/>
-    <w:link w:val="Heading2"/>
+  <w:style w:type="character" w:customStyle="1" w:styleId="berschrift2Zchn">
+    <w:name w:val="Überschrift 2 Zchn"/>
+    <w:basedOn w:val="Absatz-Standardschriftart"/>
+    <w:link w:val="berschrift2"/>
     <w:uiPriority w:val="9"/>
     <w:rsid w:val="009E27C2"/>
     <w:rPr>
@@ -7264,10 +6856,10 @@
       <w:szCs w:val="26"/>
     </w:rPr>
   </w:style>
-  <w:style w:type="character" w:customStyle="1" w:styleId="Heading3Char">
-    <w:name w:val="Heading 3 Char"/>
-    <w:basedOn w:val="DefaultParagraphFont"/>
-    <w:link w:val="Heading3"/>
+  <w:style w:type="character" w:customStyle="1" w:styleId="berschrift3Zchn">
+    <w:name w:val="Überschrift 3 Zchn"/>
+    <w:basedOn w:val="Absatz-Standardschriftart"/>
+    <w:link w:val="berschrift3"/>
     <w:uiPriority w:val="9"/>
     <w:rsid w:val="00E518E4"/>
     <w:rPr>
@@ -7277,10 +6869,10 @@
       <w:szCs w:val="24"/>
     </w:rPr>
   </w:style>
-  <w:style w:type="character" w:customStyle="1" w:styleId="Heading4Char">
-    <w:name w:val="Heading 4 Char"/>
-    <w:basedOn w:val="DefaultParagraphFont"/>
-    <w:link w:val="Heading4"/>
+  <w:style w:type="character" w:customStyle="1" w:styleId="berschrift4Zchn">
+    <w:name w:val="Überschrift 4 Zchn"/>
+    <w:basedOn w:val="Absatz-Standardschriftart"/>
+    <w:link w:val="berschrift4"/>
     <w:uiPriority w:val="9"/>
     <w:rsid w:val="00E518E4"/>
     <w:rPr>
@@ -7290,10 +6882,10 @@
       <w:color w:val="365F91" w:themeColor="accent1" w:themeShade="BF"/>
     </w:rPr>
   </w:style>
-  <w:style w:type="paragraph" w:styleId="Header">
+  <w:style w:type="paragraph" w:styleId="Kopfzeile">
     <w:name w:val="header"/>
-    <w:basedOn w:val="Normal"/>
-    <w:link w:val="HeaderChar"/>
+    <w:basedOn w:val="Standard"/>
+    <w:link w:val="KopfzeileZchn"/>
     <w:uiPriority w:val="99"/>
     <w:unhideWhenUsed/>
     <w:rsid w:val="00406A95"/>
@@ -7305,17 +6897,17 @@
       <w:spacing w:after="0" w:line="240" w:lineRule="auto"/>
     </w:pPr>
   </w:style>
-  <w:style w:type="character" w:customStyle="1" w:styleId="HeaderChar">
-    <w:name w:val="Header Char"/>
-    <w:basedOn w:val="DefaultParagraphFont"/>
-    <w:link w:val="Header"/>
+  <w:style w:type="character" w:customStyle="1" w:styleId="KopfzeileZchn">
+    <w:name w:val="Kopfzeile Zchn"/>
+    <w:basedOn w:val="Absatz-Standardschriftart"/>
+    <w:link w:val="Kopfzeile"/>
     <w:uiPriority w:val="99"/>
     <w:rsid w:val="00406A95"/>
   </w:style>
-  <w:style w:type="paragraph" w:styleId="Footer">
+  <w:style w:type="paragraph" w:styleId="Fuzeile">
     <w:name w:val="footer"/>
-    <w:basedOn w:val="Normal"/>
-    <w:link w:val="FooterChar"/>
+    <w:basedOn w:val="Standard"/>
+    <w:link w:val="FuzeileZchn"/>
     <w:uiPriority w:val="99"/>
     <w:unhideWhenUsed/>
     <w:rsid w:val="00406A95"/>
@@ -7327,17 +6919,17 @@
       <w:spacing w:after="0" w:line="240" w:lineRule="auto"/>
     </w:pPr>
   </w:style>
-  <w:style w:type="character" w:customStyle="1" w:styleId="FooterChar">
-    <w:name w:val="Footer Char"/>
-    <w:basedOn w:val="DefaultParagraphFont"/>
-    <w:link w:val="Footer"/>
+  <w:style w:type="character" w:customStyle="1" w:styleId="FuzeileZchn">
+    <w:name w:val="Fußzeile Zchn"/>
+    <w:basedOn w:val="Absatz-Standardschriftart"/>
+    <w:link w:val="Fuzeile"/>
     <w:uiPriority w:val="99"/>
     <w:rsid w:val="00406A95"/>
   </w:style>
-  <w:style w:type="paragraph" w:styleId="TOCHeading">
+  <w:style w:type="paragraph" w:styleId="Inhaltsverzeichnisberschrift">
     <w:name w:val="TOC Heading"/>
-    <w:basedOn w:val="Heading1"/>
-    <w:next w:val="Normal"/>
+    <w:basedOn w:val="berschrift1"/>
+    <w:next w:val="Standard"/>
     <w:uiPriority w:val="39"/>
     <w:unhideWhenUsed/>
     <w:qFormat/>
@@ -7354,10 +6946,10 @@
       <w:lang w:val="en-US" w:eastAsia="en-US"/>
     </w:rPr>
   </w:style>
-  <w:style w:type="paragraph" w:styleId="TOC1">
+  <w:style w:type="paragraph" w:styleId="Verzeichnis1">
     <w:name w:val="toc 1"/>
-    <w:basedOn w:val="Normal"/>
-    <w:next w:val="Normal"/>
+    <w:basedOn w:val="Standard"/>
+    <w:next w:val="Standard"/>
     <w:autoRedefine/>
     <w:uiPriority w:val="39"/>
     <w:unhideWhenUsed/>
@@ -7366,10 +6958,10 @@
       <w:spacing w:after="100"/>
     </w:pPr>
   </w:style>
-  <w:style w:type="paragraph" w:styleId="TOC2">
+  <w:style w:type="paragraph" w:styleId="Verzeichnis2">
     <w:name w:val="toc 2"/>
-    <w:basedOn w:val="Normal"/>
-    <w:next w:val="Normal"/>
+    <w:basedOn w:val="Standard"/>
+    <w:next w:val="Standard"/>
     <w:autoRedefine/>
     <w:uiPriority w:val="39"/>
     <w:unhideWhenUsed/>
@@ -7379,10 +6971,10 @@
       <w:ind w:left="220"/>
     </w:pPr>
   </w:style>
-  <w:style w:type="paragraph" w:styleId="FootnoteText">
+  <w:style w:type="paragraph" w:styleId="Funotentext">
     <w:name w:val="footnote text"/>
-    <w:basedOn w:val="Normal"/>
-    <w:link w:val="FootnoteTextChar"/>
+    <w:basedOn w:val="Standard"/>
+    <w:link w:val="FunotentextZchn"/>
     <w:uiPriority w:val="99"/>
     <w:semiHidden/>
     <w:unhideWhenUsed/>
@@ -7395,10 +6987,10 @@
       <w:szCs w:val="20"/>
     </w:rPr>
   </w:style>
-  <w:style w:type="character" w:customStyle="1" w:styleId="FootnoteTextChar">
-    <w:name w:val="Footnote Text Char"/>
-    <w:basedOn w:val="DefaultParagraphFont"/>
-    <w:link w:val="FootnoteText"/>
+  <w:style w:type="character" w:customStyle="1" w:styleId="FunotentextZchn">
+    <w:name w:val="Fußnotentext Zchn"/>
+    <w:basedOn w:val="Absatz-Standardschriftart"/>
+    <w:link w:val="Funotentext"/>
     <w:uiPriority w:val="99"/>
     <w:semiHidden/>
     <w:rsid w:val="009C2DEB"/>
@@ -7407,9 +6999,9 @@
       <w:szCs w:val="20"/>
     </w:rPr>
   </w:style>
-  <w:style w:type="character" w:styleId="FootnoteReference">
+  <w:style w:type="character" w:styleId="Funotenzeichen">
     <w:name w:val="footnote reference"/>
-    <w:basedOn w:val="DefaultParagraphFont"/>
+    <w:basedOn w:val="Absatz-Standardschriftart"/>
     <w:uiPriority w:val="99"/>
     <w:semiHidden/>
     <w:unhideWhenUsed/>
@@ -7418,9 +7010,9 @@
       <w:vertAlign w:val="superscript"/>
     </w:rPr>
   </w:style>
-  <w:style w:type="character" w:styleId="UnresolvedMention">
+  <w:style w:type="character" w:styleId="NichtaufgelsteErwhnung">
     <w:name w:val="Unresolved Mention"/>
-    <w:basedOn w:val="DefaultParagraphFont"/>
+    <w:basedOn w:val="Absatz-Standardschriftart"/>
     <w:uiPriority w:val="99"/>
     <w:semiHidden/>
     <w:unhideWhenUsed/>

</xml_diff>

<commit_message>
Beispiel Auswertungen erstellt und dokumentiert
</commit_message>
<xml_diff>
--- a/Dokumentation.docx
+++ b/Dokumentation.docx
@@ -412,7 +412,7 @@
       <w:sdtContent>
         <w:p>
           <w:pPr>
-            <w:pStyle w:val="Inhaltsverzeichnisberschrift"/>
+            <w:pStyle w:val="TOCHeading"/>
           </w:pPr>
           <w:r>
             <w:t>Inhaltsverzeichnis</w:t>
@@ -420,7 +420,7 @@
         </w:p>
         <w:p>
           <w:pPr>
-            <w:pStyle w:val="Verzeichnis1"/>
+            <w:pStyle w:val="TOC1"/>
             <w:tabs>
               <w:tab w:val="right" w:leader="dot" w:pos="9062"/>
             </w:tabs>
@@ -498,7 +498,7 @@
         </w:p>
         <w:p>
           <w:pPr>
-            <w:pStyle w:val="Verzeichnis1"/>
+            <w:pStyle w:val="TOC1"/>
             <w:tabs>
               <w:tab w:val="right" w:leader="dot" w:pos="9062"/>
             </w:tabs>
@@ -567,7 +567,7 @@
         </w:p>
         <w:p>
           <w:pPr>
-            <w:pStyle w:val="Verzeichnis1"/>
+            <w:pStyle w:val="TOC1"/>
             <w:tabs>
               <w:tab w:val="right" w:leader="dot" w:pos="9062"/>
             </w:tabs>
@@ -636,7 +636,7 @@
         </w:p>
         <w:p>
           <w:pPr>
-            <w:pStyle w:val="Verzeichnis2"/>
+            <w:pStyle w:val="TOC2"/>
             <w:tabs>
               <w:tab w:val="right" w:leader="dot" w:pos="9062"/>
             </w:tabs>
@@ -705,7 +705,7 @@
         </w:p>
         <w:p>
           <w:pPr>
-            <w:pStyle w:val="Verzeichnis2"/>
+            <w:pStyle w:val="TOC2"/>
             <w:tabs>
               <w:tab w:val="right" w:leader="dot" w:pos="9062"/>
             </w:tabs>
@@ -774,7 +774,7 @@
         </w:p>
         <w:p>
           <w:pPr>
-            <w:pStyle w:val="Verzeichnis2"/>
+            <w:pStyle w:val="TOC2"/>
             <w:tabs>
               <w:tab w:val="right" w:leader="dot" w:pos="9062"/>
             </w:tabs>
@@ -843,7 +843,7 @@
         </w:p>
         <w:p>
           <w:pPr>
-            <w:pStyle w:val="Verzeichnis1"/>
+            <w:pStyle w:val="TOC1"/>
             <w:tabs>
               <w:tab w:val="right" w:leader="dot" w:pos="9062"/>
             </w:tabs>
@@ -912,7 +912,7 @@
         </w:p>
         <w:p>
           <w:pPr>
-            <w:pStyle w:val="Verzeichnis1"/>
+            <w:pStyle w:val="TOC1"/>
             <w:tabs>
               <w:tab w:val="right" w:leader="dot" w:pos="9062"/>
             </w:tabs>
@@ -981,7 +981,7 @@
         </w:p>
         <w:p>
           <w:pPr>
-            <w:pStyle w:val="Verzeichnis1"/>
+            <w:pStyle w:val="TOC1"/>
             <w:tabs>
               <w:tab w:val="right" w:leader="dot" w:pos="9062"/>
             </w:tabs>
@@ -1081,7 +1081,7 @@
     </w:p>
     <w:p>
       <w:pPr>
-        <w:pStyle w:val="berschrift1"/>
+        <w:pStyle w:val="Heading1"/>
         <w:rPr>
           <w:rFonts w:eastAsiaTheme="minorEastAsia"/>
         </w:rPr>
@@ -1108,7 +1108,7 @@
       </w:r>
       <w:r>
         <w:rPr>
-          <w:rStyle w:val="Funotenzeichen"/>
+          <w:rStyle w:val="FootnoteReference"/>
         </w:rPr>
         <w:footnoteReference w:id="1"/>
       </w:r>
@@ -1117,7 +1117,7 @@
       </w:r>
       <w:r>
         <w:rPr>
-          <w:rStyle w:val="Funotenzeichen"/>
+          <w:rStyle w:val="FootnoteReference"/>
         </w:rPr>
         <w:footnoteReference w:id="2"/>
       </w:r>
@@ -1212,7 +1212,7 @@
       </w:r>
       <w:r>
         <w:rPr>
-          <w:rStyle w:val="Funotenzeichen"/>
+          <w:rStyle w:val="FootnoteReference"/>
         </w:rPr>
         <w:footnoteReference w:id="3"/>
       </w:r>
@@ -1253,7 +1253,7 @@
     </w:p>
     <w:p>
       <w:pPr>
-        <w:pStyle w:val="Listenabsatz"/>
+        <w:pStyle w:val="ListParagraph"/>
         <w:numPr>
           <w:ilvl w:val="0"/>
           <w:numId w:val="14"/>
@@ -1272,7 +1272,7 @@
     </w:p>
     <w:p>
       <w:pPr>
-        <w:pStyle w:val="Listenabsatz"/>
+        <w:pStyle w:val="ListParagraph"/>
         <w:numPr>
           <w:ilvl w:val="0"/>
           <w:numId w:val="14"/>
@@ -1310,14 +1310,14 @@
       </w:r>
       <w:r>
         <w:rPr>
-          <w:rStyle w:val="Funotenzeichen"/>
+          <w:rStyle w:val="FootnoteReference"/>
         </w:rPr>
         <w:footnoteReference w:id="4"/>
       </w:r>
     </w:p>
     <w:p>
       <w:pPr>
-        <w:pStyle w:val="Listenabsatz"/>
+        <w:pStyle w:val="ListParagraph"/>
         <w:numPr>
           <w:ilvl w:val="0"/>
           <w:numId w:val="14"/>
@@ -1349,7 +1349,7 @@
     </w:p>
     <w:p>
       <w:pPr>
-        <w:pStyle w:val="berschrift1"/>
+        <w:pStyle w:val="Heading1"/>
       </w:pPr>
       <w:bookmarkStart w:id="1" w:name="_Toc131231973"/>
       <w:r>
@@ -1422,7 +1422,7 @@
     </w:p>
     <w:p>
       <w:pPr>
-        <w:pStyle w:val="berschrift1"/>
+        <w:pStyle w:val="Heading1"/>
       </w:pPr>
       <w:bookmarkStart w:id="2" w:name="_Toc131231974"/>
       <w:r>
@@ -1434,7 +1434,7 @@
     <w:p/>
     <w:p>
       <w:pPr>
-        <w:pStyle w:val="berschrift2"/>
+        <w:pStyle w:val="Heading2"/>
       </w:pPr>
       <w:bookmarkStart w:id="3" w:name="_Toc131231975"/>
       <w:r>
@@ -1449,7 +1449,7 @@
     </w:p>
     <w:p>
       <w:pPr>
-        <w:pStyle w:val="berschrift2"/>
+        <w:pStyle w:val="Heading2"/>
       </w:pPr>
       <w:bookmarkStart w:id="4" w:name="_Toc131231976"/>
       <w:r>
@@ -1502,7 +1502,7 @@
     </w:p>
     <w:p>
       <w:pPr>
-        <w:pStyle w:val="Listenabsatz"/>
+        <w:pStyle w:val="ListParagraph"/>
         <w:numPr>
           <w:ilvl w:val="0"/>
           <w:numId w:val="15"/>
@@ -1517,7 +1517,7 @@
     </w:p>
     <w:p>
       <w:pPr>
-        <w:pStyle w:val="Listenabsatz"/>
+        <w:pStyle w:val="ListParagraph"/>
         <w:numPr>
           <w:ilvl w:val="0"/>
           <w:numId w:val="15"/>
@@ -1532,7 +1532,7 @@
     </w:p>
     <w:p>
       <w:pPr>
-        <w:pStyle w:val="Listenabsatz"/>
+        <w:pStyle w:val="ListParagraph"/>
         <w:numPr>
           <w:ilvl w:val="0"/>
           <w:numId w:val="15"/>
@@ -1547,7 +1547,7 @@
     </w:p>
     <w:p>
       <w:pPr>
-        <w:pStyle w:val="Listenabsatz"/>
+        <w:pStyle w:val="ListParagraph"/>
         <w:numPr>
           <w:ilvl w:val="0"/>
           <w:numId w:val="15"/>
@@ -1562,7 +1562,7 @@
     </w:p>
     <w:p>
       <w:pPr>
-        <w:pStyle w:val="Listenabsatz"/>
+        <w:pStyle w:val="ListParagraph"/>
         <w:numPr>
           <w:ilvl w:val="0"/>
           <w:numId w:val="15"/>
@@ -1577,7 +1577,7 @@
     </w:p>
     <w:p>
       <w:pPr>
-        <w:pStyle w:val="Listenabsatz"/>
+        <w:pStyle w:val="ListParagraph"/>
         <w:numPr>
           <w:ilvl w:val="0"/>
           <w:numId w:val="15"/>
@@ -1592,7 +1592,7 @@
     </w:p>
     <w:p>
       <w:pPr>
-        <w:pStyle w:val="Listenabsatz"/>
+        <w:pStyle w:val="ListParagraph"/>
         <w:numPr>
           <w:ilvl w:val="0"/>
           <w:numId w:val="15"/>
@@ -1607,7 +1607,7 @@
     </w:p>
     <w:p>
       <w:pPr>
-        <w:pStyle w:val="Listenabsatz"/>
+        <w:pStyle w:val="ListParagraph"/>
         <w:numPr>
           <w:ilvl w:val="0"/>
           <w:numId w:val="15"/>
@@ -1622,7 +1622,7 @@
     </w:p>
     <w:p>
       <w:pPr>
-        <w:pStyle w:val="Listenabsatz"/>
+        <w:pStyle w:val="ListParagraph"/>
         <w:numPr>
           <w:ilvl w:val="0"/>
           <w:numId w:val="15"/>
@@ -1637,7 +1637,7 @@
     </w:p>
     <w:p>
       <w:pPr>
-        <w:pStyle w:val="Listenabsatz"/>
+        <w:pStyle w:val="ListParagraph"/>
         <w:numPr>
           <w:ilvl w:val="0"/>
           <w:numId w:val="15"/>
@@ -1652,7 +1652,7 @@
     </w:p>
     <w:p>
       <w:pPr>
-        <w:pStyle w:val="Listenabsatz"/>
+        <w:pStyle w:val="ListParagraph"/>
         <w:numPr>
           <w:ilvl w:val="0"/>
           <w:numId w:val="15"/>
@@ -1667,7 +1667,7 @@
     </w:p>
     <w:p>
       <w:pPr>
-        <w:pStyle w:val="Listenabsatz"/>
+        <w:pStyle w:val="ListParagraph"/>
         <w:numPr>
           <w:ilvl w:val="0"/>
           <w:numId w:val="15"/>
@@ -1679,7 +1679,7 @@
     </w:p>
     <w:p>
       <w:pPr>
-        <w:pStyle w:val="Listenabsatz"/>
+        <w:pStyle w:val="ListParagraph"/>
         <w:numPr>
           <w:ilvl w:val="0"/>
           <w:numId w:val="15"/>
@@ -1717,7 +1717,7 @@
     </w:p>
     <w:p>
       <w:pPr>
-        <w:pStyle w:val="Listenabsatz"/>
+        <w:pStyle w:val="ListParagraph"/>
         <w:numPr>
           <w:ilvl w:val="0"/>
           <w:numId w:val="16"/>
@@ -1737,7 +1737,7 @@
     </w:p>
     <w:p>
       <w:pPr>
-        <w:pStyle w:val="Listenabsatz"/>
+        <w:pStyle w:val="ListParagraph"/>
         <w:numPr>
           <w:ilvl w:val="0"/>
           <w:numId w:val="16"/>
@@ -1966,6 +1966,7 @@
           <w:lang w:val="en-US" w:eastAsia="en-US"/>
         </w:rPr>
       </w:pPr>
+      <w:proofErr w:type="gramStart"/>
       <w:r>
         <w:rPr>
           <w:rFonts w:ascii="Consolas" w:eastAsia="Times New Roman" w:hAnsi="Consolas" w:cs="Times New Roman"/>
@@ -1976,6 +1977,7 @@
         </w:rPr>
         <w:t>)[</w:t>
       </w:r>
+      <w:proofErr w:type="gramEnd"/>
       <w:r>
         <w:rPr>
           <w:rFonts w:ascii="Consolas" w:eastAsia="Times New Roman" w:hAnsi="Consolas" w:cs="Times New Roman"/>
@@ -2059,7 +2061,29 @@
           <w:lang w:val="en-US" w:eastAsia="en-US"/>
         </w:rPr>
         <w:lastRenderedPageBreak/>
-        <w:t># rename column for more clarity</w:t>
+        <w:t xml:space="preserve"># </w:t>
+      </w:r>
+      <w:proofErr w:type="gramStart"/>
+      <w:r>
+        <w:rPr>
+          <w:rFonts w:ascii="Consolas" w:eastAsia="Times New Roman" w:hAnsi="Consolas" w:cs="Times New Roman"/>
+          <w:color w:val="6A9955"/>
+          <w:sz w:val="21"/>
+          <w:szCs w:val="21"/>
+          <w:lang w:val="en-US" w:eastAsia="en-US"/>
+        </w:rPr>
+        <w:t>rename</w:t>
+      </w:r>
+      <w:proofErr w:type="gramEnd"/>
+      <w:r>
+        <w:rPr>
+          <w:rFonts w:ascii="Consolas" w:eastAsia="Times New Roman" w:hAnsi="Consolas" w:cs="Times New Roman"/>
+          <w:color w:val="6A9955"/>
+          <w:sz w:val="21"/>
+          <w:szCs w:val="21"/>
+          <w:lang w:val="en-US" w:eastAsia="en-US"/>
+        </w:rPr>
+        <w:t xml:space="preserve"> column for more clarity</w:t>
       </w:r>
     </w:p>
     <w:p>
@@ -2083,7 +2107,18 @@
           <w:szCs w:val="21"/>
           <w:lang w:val="en-US" w:eastAsia="en-US"/>
         </w:rPr>
-        <w:t>df_grouped_lap_times</w:t>
+        <w:t>df_grouped_lap_</w:t>
+      </w:r>
+      <w:proofErr w:type="gramStart"/>
+      <w:r>
+        <w:rPr>
+          <w:rFonts w:ascii="Consolas" w:eastAsia="Times New Roman" w:hAnsi="Consolas" w:cs="Times New Roman"/>
+          <w:color w:val="9CDCFE"/>
+          <w:sz w:val="21"/>
+          <w:szCs w:val="21"/>
+          <w:lang w:val="en-US" w:eastAsia="en-US"/>
+        </w:rPr>
+        <w:t>times</w:t>
       </w:r>
       <w:r>
         <w:rPr>
@@ -2105,6 +2140,7 @@
         </w:rPr>
         <w:t>rename</w:t>
       </w:r>
+      <w:proofErr w:type="gramEnd"/>
       <w:r>
         <w:rPr>
           <w:rFonts w:ascii="Consolas" w:eastAsia="Times New Roman" w:hAnsi="Consolas" w:cs="Times New Roman"/>
@@ -2169,6 +2205,7 @@
         </w:rPr>
         <w:t>'avgMillisecondsLap'</w:t>
       </w:r>
+      <w:proofErr w:type="gramStart"/>
       <w:r>
         <w:rPr>
           <w:rFonts w:ascii="Consolas" w:eastAsia="Times New Roman" w:hAnsi="Consolas" w:cs="Times New Roman"/>
@@ -2189,6 +2226,7 @@
         </w:rPr>
         <w:t>axis</w:t>
       </w:r>
+      <w:proofErr w:type="gramEnd"/>
       <w:r>
         <w:rPr>
           <w:rFonts w:ascii="Consolas" w:eastAsia="Times New Roman" w:hAnsi="Consolas" w:cs="Times New Roman"/>
@@ -2315,7 +2353,18 @@
           <w:szCs w:val="21"/>
           <w:lang w:val="en-US" w:eastAsia="en-US"/>
         </w:rPr>
-        <w:t>to_csv</w:t>
+        <w:t>to_</w:t>
+      </w:r>
+      <w:proofErr w:type="gramStart"/>
+      <w:r>
+        <w:rPr>
+          <w:rFonts w:ascii="Consolas" w:eastAsia="Times New Roman" w:hAnsi="Consolas" w:cs="Times New Roman"/>
+          <w:color w:val="DCDCAA"/>
+          <w:sz w:val="21"/>
+          <w:szCs w:val="21"/>
+          <w:lang w:val="en-US" w:eastAsia="en-US"/>
+        </w:rPr>
+        <w:t>csv</w:t>
       </w:r>
       <w:r>
         <w:rPr>
@@ -2327,6 +2376,7 @@
         </w:rPr>
         <w:t>(</w:t>
       </w:r>
+      <w:proofErr w:type="gramEnd"/>
       <w:r>
         <w:rPr>
           <w:rFonts w:ascii="Consolas" w:eastAsia="Times New Roman" w:hAnsi="Consolas" w:cs="Times New Roman"/>
@@ -2390,7 +2440,7 @@
     </w:p>
     <w:p>
       <w:pPr>
-        <w:pStyle w:val="Listenabsatz"/>
+        <w:pStyle w:val="ListParagraph"/>
         <w:ind w:left="1416"/>
         <w:rPr>
           <w:lang w:val="en-US"/>
@@ -2399,7 +2449,7 @@
     </w:p>
     <w:p>
       <w:pPr>
-        <w:pStyle w:val="Listenabsatz"/>
+        <w:pStyle w:val="ListParagraph"/>
         <w:numPr>
           <w:ilvl w:val="0"/>
           <w:numId w:val="16"/>
@@ -2425,7 +2475,7 @@
     </w:p>
     <w:p>
       <w:pPr>
-        <w:pStyle w:val="Listenabsatz"/>
+        <w:pStyle w:val="ListParagraph"/>
         <w:numPr>
           <w:ilvl w:val="0"/>
           <w:numId w:val="16"/>
@@ -2451,7 +2501,7 @@
     </w:p>
     <w:p>
       <w:pPr>
-        <w:pStyle w:val="Listenabsatz"/>
+        <w:pStyle w:val="ListParagraph"/>
         <w:numPr>
           <w:ilvl w:val="0"/>
           <w:numId w:val="16"/>
@@ -2482,7 +2532,7 @@
     </w:p>
     <w:p>
       <w:pPr>
-        <w:pStyle w:val="Listenabsatz"/>
+        <w:pStyle w:val="ListParagraph"/>
         <w:numPr>
           <w:ilvl w:val="0"/>
           <w:numId w:val="16"/>
@@ -2507,7 +2557,7 @@
     </w:p>
     <w:p>
       <w:pPr>
-        <w:pStyle w:val="Listenabsatz"/>
+        <w:pStyle w:val="ListParagraph"/>
         <w:numPr>
           <w:ilvl w:val="0"/>
           <w:numId w:val="16"/>
@@ -2543,7 +2593,7 @@
     </w:p>
     <w:p>
       <w:pPr>
-        <w:pStyle w:val="Listenabsatz"/>
+        <w:pStyle w:val="ListParagraph"/>
         <w:numPr>
           <w:ilvl w:val="0"/>
           <w:numId w:val="16"/>
@@ -2555,7 +2605,7 @@
     </w:p>
     <w:p>
       <w:pPr>
-        <w:pStyle w:val="Listenabsatz"/>
+        <w:pStyle w:val="ListParagraph"/>
         <w:numPr>
           <w:ilvl w:val="0"/>
           <w:numId w:val="16"/>
@@ -2606,7 +2656,7 @@
     <w:p/>
     <w:p>
       <w:pPr>
-        <w:pStyle w:val="berschrift2"/>
+        <w:pStyle w:val="Heading2"/>
       </w:pPr>
       <w:bookmarkStart w:id="5" w:name="_Toc131231977"/>
       <w:r>
@@ -2626,7 +2676,7 @@
     </w:p>
     <w:p>
       <w:pPr>
-        <w:pStyle w:val="Listenabsatz"/>
+        <w:pStyle w:val="ListParagraph"/>
         <w:numPr>
           <w:ilvl w:val="0"/>
           <w:numId w:val="21"/>
@@ -2638,89 +2688,231 @@
     </w:p>
     <w:p>
       <w:pPr>
-        <w:pStyle w:val="Listenabsatz"/>
+        <w:pStyle w:val="ListParagraph"/>
+        <w:ind w:left="360"/>
+      </w:pPr>
+      <w:r>
+        <w:drawing>
+          <wp:inline distT="0" distB="0" distL="0" distR="0" wp14:anchorId="1913B8C4" wp14:editId="24A3F878">
+            <wp:extent cx="4427604" cy="3421677"/>
+            <wp:effectExtent l="0" t="0" r="0" b="7620"/>
+            <wp:docPr id="748071469" name="Picture 1" descr="Chart, bar chart&#10;&#10;Description automatically generated"/>
+            <wp:cNvGraphicFramePr>
+              <a:graphicFrameLocks xmlns:a="http://schemas.openxmlformats.org/drawingml/2006/main" noChangeAspect="1"/>
+            </wp:cNvGraphicFramePr>
+            <a:graphic xmlns:a="http://schemas.openxmlformats.org/drawingml/2006/main">
+              <a:graphicData uri="http://schemas.openxmlformats.org/drawingml/2006/picture">
+                <pic:pic xmlns:pic="http://schemas.openxmlformats.org/drawingml/2006/picture">
+                  <pic:nvPicPr>
+                    <pic:cNvPr id="748071469" name="Picture 1" descr="Chart, bar chart&#10;&#10;Description automatically generated"/>
+                    <pic:cNvPicPr/>
+                  </pic:nvPicPr>
+                  <pic:blipFill>
+                    <a:blip r:embed="rId10"/>
+                    <a:stretch>
+                      <a:fillRect/>
+                    </a:stretch>
+                  </pic:blipFill>
+                  <pic:spPr>
+                    <a:xfrm>
+                      <a:off x="0" y="0"/>
+                      <a:ext cx="4427604" cy="3421677"/>
+                    </a:xfrm>
+                    <a:prstGeom prst="rect">
+                      <a:avLst/>
+                    </a:prstGeom>
+                  </pic:spPr>
+                </pic:pic>
+              </a:graphicData>
+            </a:graphic>
+          </wp:inline>
+        </w:drawing>
+      </w:r>
+    </w:p>
+    <w:p>
+      <w:pPr>
+        <w:pStyle w:val="ListParagraph"/>
+        <w:ind w:left="360"/>
+      </w:pPr>
+      <w:r>
+        <w:lastRenderedPageBreak/>
+        <w:drawing>
+          <wp:inline distT="0" distB="0" distL="0" distR="0" wp14:anchorId="772DFA9E" wp14:editId="39F46B25">
+            <wp:extent cx="4397121" cy="3421677"/>
+            <wp:effectExtent l="0" t="0" r="3810" b="7620"/>
+            <wp:docPr id="154493944" name="Picture 1" descr="Chart, bar chart&#10;&#10;Description automatically generated"/>
+            <wp:cNvGraphicFramePr>
+              <a:graphicFrameLocks xmlns:a="http://schemas.openxmlformats.org/drawingml/2006/main" noChangeAspect="1"/>
+            </wp:cNvGraphicFramePr>
+            <a:graphic xmlns:a="http://schemas.openxmlformats.org/drawingml/2006/main">
+              <a:graphicData uri="http://schemas.openxmlformats.org/drawingml/2006/picture">
+                <pic:pic xmlns:pic="http://schemas.openxmlformats.org/drawingml/2006/picture">
+                  <pic:nvPicPr>
+                    <pic:cNvPr id="154493944" name="Picture 1" descr="Chart, bar chart&#10;&#10;Description automatically generated"/>
+                    <pic:cNvPicPr/>
+                  </pic:nvPicPr>
+                  <pic:blipFill>
+                    <a:blip r:embed="rId11"/>
+                    <a:stretch>
+                      <a:fillRect/>
+                    </a:stretch>
+                  </pic:blipFill>
+                  <pic:spPr>
+                    <a:xfrm>
+                      <a:off x="0" y="0"/>
+                      <a:ext cx="4397121" cy="3421677"/>
+                    </a:xfrm>
+                    <a:prstGeom prst="rect">
+                      <a:avLst/>
+                    </a:prstGeom>
+                  </pic:spPr>
+                </pic:pic>
+              </a:graphicData>
+            </a:graphic>
+          </wp:inline>
+        </w:drawing>
+      </w:r>
+    </w:p>
+    <w:p>
+      <w:pPr>
+        <w:pStyle w:val="ListParagraph"/>
         <w:numPr>
           <w:ilvl w:val="0"/>
           <w:numId w:val="21"/>
         </w:numPr>
       </w:pPr>
       <w:r>
-        <w:t>Welcher Hersteller hat die meisten Weltmeisterschaften gewonnen?</w:t>
-      </w:r>
-    </w:p>
-    <w:p>
-      <w:pPr>
-        <w:pStyle w:val="Listenabsatz"/>
+        <w:t>Welcher Fahrer hat die meisten Grand Prix Rennen gewonnen?</w:t>
+      </w:r>
+    </w:p>
+    <w:p>
+      <w:pPr>
+        <w:pStyle w:val="ListParagraph"/>
+        <w:ind w:left="360"/>
+      </w:pPr>
+      <w:r>
+        <w:drawing>
+          <wp:inline distT="0" distB="0" distL="0" distR="0" wp14:anchorId="69E09E5E" wp14:editId="69285E3A">
+            <wp:extent cx="5281118" cy="3482642"/>
+            <wp:effectExtent l="0" t="0" r="0" b="3810"/>
+            <wp:docPr id="1589880807" name="Picture 1"/>
+            <wp:cNvGraphicFramePr>
+              <a:graphicFrameLocks xmlns:a="http://schemas.openxmlformats.org/drawingml/2006/main" noChangeAspect="1"/>
+            </wp:cNvGraphicFramePr>
+            <a:graphic xmlns:a="http://schemas.openxmlformats.org/drawingml/2006/main">
+              <a:graphicData uri="http://schemas.openxmlformats.org/drawingml/2006/picture">
+                <pic:pic xmlns:pic="http://schemas.openxmlformats.org/drawingml/2006/picture">
+                  <pic:nvPicPr>
+                    <pic:cNvPr id="1589880807" name=""/>
+                    <pic:cNvPicPr/>
+                  </pic:nvPicPr>
+                  <pic:blipFill>
+                    <a:blip r:embed="rId12"/>
+                    <a:stretch>
+                      <a:fillRect/>
+                    </a:stretch>
+                  </pic:blipFill>
+                  <pic:spPr>
+                    <a:xfrm>
+                      <a:off x="0" y="0"/>
+                      <a:ext cx="5281118" cy="3482642"/>
+                    </a:xfrm>
+                    <a:prstGeom prst="rect">
+                      <a:avLst/>
+                    </a:prstGeom>
+                  </pic:spPr>
+                </pic:pic>
+              </a:graphicData>
+            </a:graphic>
+          </wp:inline>
+        </w:drawing>
+      </w:r>
+    </w:p>
+    <w:p>
+      <w:pPr>
+        <w:pStyle w:val="ListParagraph"/>
         <w:numPr>
           <w:ilvl w:val="0"/>
           <w:numId w:val="21"/>
         </w:numPr>
       </w:pPr>
       <w:r>
-        <w:t>Welcher Fahrer hat die meisten Weltmeisterschaften gewonnen?</w:t>
-      </w:r>
-    </w:p>
-    <w:p>
-      <w:pPr>
-        <w:pStyle w:val="Listenabsatz"/>
+        <w:t>Welcher Hersteller hat die meisten Weltmeisterschaften gewonnen?</w:t>
+      </w:r>
+    </w:p>
+    <w:p>
+      <w:pPr>
+        <w:pStyle w:val="ListParagraph"/>
         <w:numPr>
           <w:ilvl w:val="0"/>
           <w:numId w:val="21"/>
         </w:numPr>
       </w:pPr>
       <w:r>
-        <w:t>In welcher Saison sind die meisten Unfälle passiert?</w:t>
-      </w:r>
-    </w:p>
-    <w:p>
-      <w:pPr>
-        <w:pStyle w:val="Listenabsatz"/>
+        <w:t>Welcher Fahrer hat die meisten Weltmeisterschaften gewonnen?</w:t>
+      </w:r>
+    </w:p>
+    <w:p>
+      <w:pPr>
+        <w:pStyle w:val="ListParagraph"/>
         <w:numPr>
           <w:ilvl w:val="0"/>
           <w:numId w:val="21"/>
         </w:numPr>
       </w:pPr>
       <w:r>
-        <w:t>Welcher Hersteller hat die meisten Defekte / Ausfälle / Unfälle?</w:t>
-      </w:r>
-    </w:p>
-    <w:p>
-      <w:pPr>
-        <w:pStyle w:val="Listenabsatz"/>
+        <w:t>In welcher Saison sind die meisten Unfälle passiert?</w:t>
+      </w:r>
+    </w:p>
+    <w:p>
+      <w:pPr>
+        <w:pStyle w:val="ListParagraph"/>
         <w:numPr>
           <w:ilvl w:val="0"/>
           <w:numId w:val="21"/>
         </w:numPr>
       </w:pPr>
       <w:r>
-        <w:t>Welche Strecken werden mit den kürzesten, welche mit den längsten Zeiten gefahren?</w:t>
-      </w:r>
-    </w:p>
-    <w:p>
-      <w:pPr>
-        <w:pStyle w:val="Listenabsatz"/>
+        <w:t>Welcher Hersteller hat die meisten Defekte / Ausfälle / Unfälle?</w:t>
+      </w:r>
+    </w:p>
+    <w:p>
+      <w:pPr>
+        <w:pStyle w:val="ListParagraph"/>
         <w:numPr>
           <w:ilvl w:val="0"/>
           <w:numId w:val="21"/>
         </w:numPr>
       </w:pPr>
       <w:r>
+        <w:t>Welche Strecken werden mit den kürzesten, welche mit den längsten Zeiten gefahren?</w:t>
+      </w:r>
+    </w:p>
+    <w:p>
+      <w:pPr>
+        <w:pStyle w:val="ListParagraph"/>
+        <w:numPr>
+          <w:ilvl w:val="0"/>
+          <w:numId w:val="21"/>
+        </w:numPr>
+      </w:pPr>
+      <w:r>
         <w:br w:type="page"/>
       </w:r>
     </w:p>
+    <w:p>
+      <w:pPr>
+        <w:pStyle w:val="Heading1"/>
+      </w:pPr>
+      <w:bookmarkStart w:id="6" w:name="_Toc131231978"/>
+      <w:r>
+        <w:lastRenderedPageBreak/>
+        <w:t>Implementierung</w:t>
+      </w:r>
+      <w:bookmarkEnd w:id="6"/>
+    </w:p>
     <w:p/>
     <w:p>
-      <w:pPr>
-        <w:pStyle w:val="berschrift1"/>
-      </w:pPr>
-      <w:bookmarkStart w:id="6" w:name="_Toc131231978"/>
-      <w:r>
-        <w:t>Implementierung</w:t>
-      </w:r>
-      <w:bookmarkEnd w:id="6"/>
-    </w:p>
-    <w:p/>
-    <w:p>
       <w:r>
         <w:t>Die Implementierung der Tabellen wurde mit der erstell</w:t>
       </w:r>
@@ -2775,7 +2967,15 @@
         <w:t xml:space="preserve">. </w:t>
       </w:r>
       <w:r>
-        <w:t xml:space="preserve">Spalten, die einen Zeitwert enthalten haben, wurden nicht korrekt erkannt, da diese nicht im H:MM:SS Format vorliegen, sondern </w:t>
+        <w:t>Spalten, die einen Zeitwert enthalten haben, wurden nicht korrekt erkannt, da diese nicht im H:</w:t>
+      </w:r>
+      <w:proofErr w:type="gramStart"/>
+      <w:r>
+        <w:t>MM:SS</w:t>
+      </w:r>
+      <w:proofErr w:type="gramEnd"/>
+      <w:r>
+        <w:t xml:space="preserve"> Format vorliegen, sondern </w:t>
       </w:r>
       <w:r>
         <w:t>H:</w:t>
@@ -2805,7 +3005,7 @@
                     <pic:cNvPicPr/>
                   </pic:nvPicPr>
                   <pic:blipFill>
-                    <a:blip r:embed="rId10"/>
+                    <a:blip r:embed="rId13"/>
                     <a:stretch>
                       <a:fillRect/>
                     </a:stretch>
@@ -2867,9 +3067,9 @@
         <w:br w:type="page"/>
       </w:r>
     </w:p>
-    <w:p/>
-    <w:p>
-      <w:r>
+    <w:p>
+      <w:r>
+        <w:lastRenderedPageBreak/>
         <w:t>Unser E/R Modell in DWC sieht folgendermaßen aus</w:t>
       </w:r>
       <w:r>
@@ -2900,7 +3100,7 @@
                     <pic:cNvPicPr/>
                   </pic:nvPicPr>
                   <pic:blipFill>
-                    <a:blip r:embed="rId11"/>
+                    <a:blip r:embed="rId14"/>
                     <a:stretch>
                       <a:fillRect/>
                     </a:stretch>
@@ -2928,7 +3128,7 @@
     </w:p>
     <w:p>
       <w:pPr>
-        <w:pStyle w:val="berschrift1"/>
+        <w:pStyle w:val="Heading1"/>
       </w:pPr>
       <w:bookmarkStart w:id="7" w:name="_Toc131231979"/>
       <w:r>
@@ -2947,7 +3147,7 @@
     </w:p>
     <w:p>
       <w:pPr>
-        <w:pStyle w:val="Listenabsatz"/>
+        <w:pStyle w:val="ListParagraph"/>
         <w:numPr>
           <w:ilvl w:val="0"/>
           <w:numId w:val="23"/>
@@ -2959,7 +3159,7 @@
     </w:p>
     <w:p>
       <w:pPr>
-        <w:pStyle w:val="Listenabsatz"/>
+        <w:pStyle w:val="ListParagraph"/>
         <w:numPr>
           <w:ilvl w:val="0"/>
           <w:numId w:val="23"/>
@@ -2971,7 +3171,7 @@
     </w:p>
     <w:p>
       <w:pPr>
-        <w:pStyle w:val="Listenabsatz"/>
+        <w:pStyle w:val="ListParagraph"/>
         <w:numPr>
           <w:ilvl w:val="0"/>
           <w:numId w:val="23"/>
@@ -2991,7 +3191,7 @@
     </w:p>
     <w:p>
       <w:pPr>
-        <w:pStyle w:val="Listenabsatz"/>
+        <w:pStyle w:val="ListParagraph"/>
         <w:rPr>
           <w:rFonts w:asciiTheme="majorHAnsi" w:eastAsiaTheme="majorEastAsia" w:hAnsiTheme="majorHAnsi" w:cstheme="majorBidi"/>
           <w:b/>
@@ -3014,7 +3214,7 @@
     </w:p>
     <w:p>
       <w:pPr>
-        <w:pStyle w:val="Listenabsatz"/>
+        <w:pStyle w:val="ListParagraph"/>
         <w:numPr>
           <w:ilvl w:val="0"/>
           <w:numId w:val="24"/>
@@ -3040,7 +3240,7 @@
     </w:p>
     <w:p>
       <w:pPr>
-        <w:pStyle w:val="Listenabsatz"/>
+        <w:pStyle w:val="ListParagraph"/>
         <w:numPr>
           <w:ilvl w:val="0"/>
           <w:numId w:val="24"/>
@@ -3064,7 +3264,7 @@
     </w:p>
     <w:p>
       <w:pPr>
-        <w:pStyle w:val="Listenabsatz"/>
+        <w:pStyle w:val="ListParagraph"/>
         <w:numPr>
           <w:ilvl w:val="0"/>
           <w:numId w:val="24"/>
@@ -3103,7 +3303,7 @@
     </w:p>
     <w:p>
       <w:pPr>
-        <w:pStyle w:val="berschrift1"/>
+        <w:pStyle w:val="Heading1"/>
       </w:pPr>
       <w:bookmarkStart w:id="8" w:name="_Toc131231980"/>
       <w:r>
@@ -3114,7 +3314,7 @@
     </w:p>
     <w:p/>
     <w:p>
-      <w:hyperlink r:id="rId12" w:history="1">
+      <w:hyperlink r:id="rId15" w:history="1">
         <w:r>
           <w:rPr>
             <w:rStyle w:val="Hyperlink"/>
@@ -3133,7 +3333,7 @@
       </w:r>
     </w:p>
     <w:p>
-      <w:hyperlink r:id="rId13" w:history="1">
+      <w:hyperlink r:id="rId16" w:history="1">
         <w:r>
           <w:rPr>
             <w:rStyle w:val="Hyperlink"/>
@@ -3152,7 +3352,7 @@
       </w:r>
     </w:p>
     <w:p>
-      <w:hyperlink r:id="rId14" w:history="1">
+      <w:hyperlink r:id="rId17" w:history="1">
         <w:r>
           <w:rPr>
             <w:rStyle w:val="Hyperlink"/>
@@ -3178,7 +3378,7 @@
       </w:r>
     </w:p>
     <w:p>
-      <w:hyperlink r:id="rId15" w:history="1">
+      <w:hyperlink r:id="rId18" w:history="1">
         <w:r>
           <w:rPr>
             <w:rStyle w:val="Hyperlink"/>
@@ -3199,7 +3399,7 @@
     <w:p/>
     <w:p/>
     <w:sectPr>
-      <w:footerReference w:type="default" r:id="rId16"/>
+      <w:footerReference w:type="default" r:id="rId19"/>
       <w:pgSz w:w="11906" w:h="16838"/>
       <w:pgMar w:top="1417" w:right="1417" w:bottom="1134" w:left="1417" w:header="708" w:footer="708" w:gutter="0"/>
       <w:pgNumType w:start="0"/>
@@ -3254,7 +3454,7 @@
     <w:sdtContent>
       <w:p>
         <w:pPr>
-          <w:pStyle w:val="Fuzeile"/>
+          <w:pStyle w:val="Footer"/>
           <w:jc w:val="right"/>
         </w:pPr>
         <w:r>
@@ -3283,7 +3483,7 @@
   </w:sdt>
   <w:p>
     <w:pPr>
-      <w:pStyle w:val="Fuzeile"/>
+      <w:pStyle w:val="Footer"/>
     </w:pPr>
   </w:p>
 </w:ftr>
@@ -3315,7 +3515,7 @@
     <w:p>
       <w:r>
         <w:rPr>
-          <w:rStyle w:val="Funotenzeichen"/>
+          <w:rStyle w:val="FootnoteReference"/>
         </w:rPr>
         <w:footnoteRef/>
       </w:r>
@@ -3335,11 +3535,11 @@
   <w:footnote w:id="2">
     <w:p>
       <w:pPr>
-        <w:pStyle w:val="Funotentext"/>
-      </w:pPr>
-      <w:r>
-        <w:rPr>
-          <w:rStyle w:val="Funotenzeichen"/>
+        <w:pStyle w:val="FootnoteText"/>
+      </w:pPr>
+      <w:r>
+        <w:rPr>
+          <w:rStyle w:val="FootnoteReference"/>
         </w:rPr>
         <w:footnoteRef/>
       </w:r>
@@ -3357,18 +3557,18 @@
     </w:p>
     <w:p>
       <w:pPr>
-        <w:pStyle w:val="Funotentext"/>
+        <w:pStyle w:val="FootnoteText"/>
       </w:pPr>
     </w:p>
   </w:footnote>
   <w:footnote w:id="3">
     <w:p>
       <w:pPr>
-        <w:pStyle w:val="Funotentext"/>
-      </w:pPr>
-      <w:r>
-        <w:rPr>
-          <w:rStyle w:val="Funotenzeichen"/>
+        <w:pStyle w:val="FootnoteText"/>
+      </w:pPr>
+      <w:r>
+        <w:rPr>
+          <w:rStyle w:val="FootnoteReference"/>
         </w:rPr>
         <w:footnoteRef/>
       </w:r>
@@ -3391,11 +3591,11 @@
   <w:footnote w:id="4">
     <w:p>
       <w:pPr>
-        <w:pStyle w:val="Funotentext"/>
-      </w:pPr>
-      <w:r>
-        <w:rPr>
-          <w:rStyle w:val="Funotenzeichen"/>
+        <w:pStyle w:val="FootnoteText"/>
+      </w:pPr>
+      <w:r>
+        <w:rPr>
+          <w:rStyle w:val="FootnoteReference"/>
         </w:rPr>
         <w:footnoteRef/>
       </w:r>
@@ -6594,15 +6794,15 @@
     <w:lsdException w:name="Unresolved Mention" w:semiHidden="1" w:unhideWhenUsed="1"/>
     <w:lsdException w:name="Smart Link" w:semiHidden="1" w:unhideWhenUsed="1"/>
   </w:latentStyles>
-  <w:style w:type="paragraph" w:default="1" w:styleId="Standard">
+  <w:style w:type="paragraph" w:default="1" w:styleId="Normal">
     <w:name w:val="Normal"/>
     <w:qFormat/>
   </w:style>
-  <w:style w:type="paragraph" w:styleId="berschrift1">
+  <w:style w:type="paragraph" w:styleId="Heading1">
     <w:name w:val="heading 1"/>
-    <w:basedOn w:val="Standard"/>
-    <w:next w:val="Standard"/>
-    <w:link w:val="berschrift1Zchn"/>
+    <w:basedOn w:val="Normal"/>
+    <w:next w:val="Normal"/>
+    <w:link w:val="Heading1Char"/>
     <w:uiPriority w:val="9"/>
     <w:qFormat/>
     <w:rsid w:val="0026010A"/>
@@ -6621,11 +6821,11 @@
       <w:szCs w:val="28"/>
     </w:rPr>
   </w:style>
-  <w:style w:type="paragraph" w:styleId="berschrift2">
+  <w:style w:type="paragraph" w:styleId="Heading2">
     <w:name w:val="heading 2"/>
-    <w:basedOn w:val="Standard"/>
-    <w:next w:val="Standard"/>
-    <w:link w:val="berschrift2Zchn"/>
+    <w:basedOn w:val="Normal"/>
+    <w:next w:val="Normal"/>
+    <w:link w:val="Heading2Char"/>
     <w:uiPriority w:val="9"/>
     <w:unhideWhenUsed/>
     <w:qFormat/>
@@ -6643,11 +6843,11 @@
       <w:szCs w:val="26"/>
     </w:rPr>
   </w:style>
-  <w:style w:type="paragraph" w:styleId="berschrift3">
+  <w:style w:type="paragraph" w:styleId="Heading3">
     <w:name w:val="heading 3"/>
-    <w:basedOn w:val="Standard"/>
-    <w:next w:val="Standard"/>
-    <w:link w:val="berschrift3Zchn"/>
+    <w:basedOn w:val="Normal"/>
+    <w:next w:val="Normal"/>
+    <w:link w:val="Heading3Char"/>
     <w:uiPriority w:val="9"/>
     <w:unhideWhenUsed/>
     <w:qFormat/>
@@ -6665,11 +6865,11 @@
       <w:szCs w:val="24"/>
     </w:rPr>
   </w:style>
-  <w:style w:type="paragraph" w:styleId="berschrift4">
+  <w:style w:type="paragraph" w:styleId="Heading4">
     <w:name w:val="heading 4"/>
-    <w:basedOn w:val="Standard"/>
-    <w:next w:val="Standard"/>
-    <w:link w:val="berschrift4Zchn"/>
+    <w:basedOn w:val="Normal"/>
+    <w:next w:val="Normal"/>
+    <w:link w:val="Heading4Char"/>
     <w:uiPriority w:val="9"/>
     <w:unhideWhenUsed/>
     <w:qFormat/>
@@ -6687,13 +6887,13 @@
       <w:color w:val="365F91" w:themeColor="accent1" w:themeShade="BF"/>
     </w:rPr>
   </w:style>
-  <w:style w:type="character" w:default="1" w:styleId="Absatz-Standardschriftart">
+  <w:style w:type="character" w:default="1" w:styleId="DefaultParagraphFont">
     <w:name w:val="Default Paragraph Font"/>
     <w:uiPriority w:val="1"/>
     <w:semiHidden/>
     <w:unhideWhenUsed/>
   </w:style>
-  <w:style w:type="table" w:default="1" w:styleId="NormaleTabelle">
+  <w:style w:type="table" w:default="1" w:styleId="TableNormal">
     <w:name w:val="Normal Table"/>
     <w:uiPriority w:val="99"/>
     <w:semiHidden/>
@@ -6708,16 +6908,16 @@
       </w:tblCellMar>
     </w:tblPr>
   </w:style>
-  <w:style w:type="numbering" w:default="1" w:styleId="KeineListe">
+  <w:style w:type="numbering" w:default="1" w:styleId="NoList">
     <w:name w:val="No List"/>
     <w:uiPriority w:val="99"/>
     <w:semiHidden/>
     <w:unhideWhenUsed/>
   </w:style>
-  <w:style w:type="character" w:customStyle="1" w:styleId="berschrift1Zchn">
-    <w:name w:val="Überschrift 1 Zchn"/>
-    <w:basedOn w:val="Absatz-Standardschriftart"/>
-    <w:link w:val="berschrift1"/>
+  <w:style w:type="character" w:customStyle="1" w:styleId="Heading1Char">
+    <w:name w:val="Heading 1 Char"/>
+    <w:basedOn w:val="DefaultParagraphFont"/>
+    <w:link w:val="Heading1"/>
     <w:uiPriority w:val="9"/>
     <w:rsid w:val="0026010A"/>
     <w:rPr>
@@ -6729,10 +6929,10 @@
       <w:szCs w:val="28"/>
     </w:rPr>
   </w:style>
-  <w:style w:type="paragraph" w:styleId="Sprechblasentext">
+  <w:style w:type="paragraph" w:styleId="BalloonText">
     <w:name w:val="Balloon Text"/>
-    <w:basedOn w:val="Standard"/>
-    <w:link w:val="SprechblasentextZchn"/>
+    <w:basedOn w:val="Normal"/>
+    <w:link w:val="BalloonTextChar"/>
     <w:uiPriority w:val="99"/>
     <w:semiHidden/>
     <w:unhideWhenUsed/>
@@ -6746,10 +6946,10 @@
       <w:szCs w:val="16"/>
     </w:rPr>
   </w:style>
-  <w:style w:type="character" w:customStyle="1" w:styleId="SprechblasentextZchn">
-    <w:name w:val="Sprechblasentext Zchn"/>
-    <w:basedOn w:val="Absatz-Standardschriftart"/>
-    <w:link w:val="Sprechblasentext"/>
+  <w:style w:type="character" w:customStyle="1" w:styleId="BalloonTextChar">
+    <w:name w:val="Balloon Text Char"/>
+    <w:basedOn w:val="DefaultParagraphFont"/>
+    <w:link w:val="BalloonText"/>
     <w:uiPriority w:val="99"/>
     <w:semiHidden/>
     <w:rsid w:val="0026010A"/>
@@ -6759,9 +6959,9 @@
       <w:szCs w:val="16"/>
     </w:rPr>
   </w:style>
-  <w:style w:type="paragraph" w:styleId="Listenabsatz">
+  <w:style w:type="paragraph" w:styleId="ListParagraph">
     <w:name w:val="List Paragraph"/>
-    <w:basedOn w:val="Standard"/>
+    <w:basedOn w:val="Normal"/>
     <w:uiPriority w:val="34"/>
     <w:qFormat/>
     <w:rsid w:val="00001DCE"/>
@@ -6770,9 +6970,9 @@
       <w:contextualSpacing/>
     </w:pPr>
   </w:style>
-  <w:style w:type="paragraph" w:styleId="StandardWeb">
+  <w:style w:type="paragraph" w:styleId="NormalWeb">
     <w:name w:val="Normal (Web)"/>
-    <w:basedOn w:val="Standard"/>
+    <w:basedOn w:val="Normal"/>
     <w:uiPriority w:val="99"/>
     <w:semiHidden/>
     <w:unhideWhenUsed/>
@@ -6788,7 +6988,7 @@
   </w:style>
   <w:style w:type="character" w:styleId="Hyperlink">
     <w:name w:val="Hyperlink"/>
-    <w:basedOn w:val="Absatz-Standardschriftart"/>
+    <w:basedOn w:val="DefaultParagraphFont"/>
     <w:uiPriority w:val="99"/>
     <w:unhideWhenUsed/>
     <w:rsid w:val="00B41A5E"/>
@@ -6797,11 +6997,11 @@
       <w:u w:val="single"/>
     </w:rPr>
   </w:style>
-  <w:style w:type="paragraph" w:styleId="Titel">
+  <w:style w:type="paragraph" w:styleId="Title">
     <w:name w:val="Title"/>
-    <w:basedOn w:val="Standard"/>
-    <w:next w:val="Standard"/>
-    <w:link w:val="TitelZchn"/>
+    <w:basedOn w:val="Normal"/>
+    <w:next w:val="Normal"/>
+    <w:link w:val="TitleChar"/>
     <w:uiPriority w:val="10"/>
     <w:qFormat/>
     <w:rsid w:val="0044342F"/>
@@ -6817,10 +7017,10 @@
       <w:szCs w:val="56"/>
     </w:rPr>
   </w:style>
-  <w:style w:type="character" w:customStyle="1" w:styleId="TitelZchn">
-    <w:name w:val="Titel Zchn"/>
-    <w:basedOn w:val="Absatz-Standardschriftart"/>
-    <w:link w:val="Titel"/>
+  <w:style w:type="character" w:customStyle="1" w:styleId="TitleChar">
+    <w:name w:val="Title Char"/>
+    <w:basedOn w:val="DefaultParagraphFont"/>
+    <w:link w:val="Title"/>
     <w:uiPriority w:val="10"/>
     <w:rsid w:val="0044342F"/>
     <w:rPr>
@@ -6831,9 +7031,9 @@
       <w:szCs w:val="56"/>
     </w:rPr>
   </w:style>
-  <w:style w:type="character" w:styleId="BesuchterLink">
+  <w:style w:type="character" w:styleId="FollowedHyperlink">
     <w:name w:val="FollowedHyperlink"/>
-    <w:basedOn w:val="Absatz-Standardschriftart"/>
+    <w:basedOn w:val="DefaultParagraphFont"/>
     <w:uiPriority w:val="99"/>
     <w:semiHidden/>
     <w:unhideWhenUsed/>
@@ -6843,10 +7043,10 @@
       <w:u w:val="single"/>
     </w:rPr>
   </w:style>
-  <w:style w:type="character" w:customStyle="1" w:styleId="berschrift2Zchn">
-    <w:name w:val="Überschrift 2 Zchn"/>
-    <w:basedOn w:val="Absatz-Standardschriftart"/>
-    <w:link w:val="berschrift2"/>
+  <w:style w:type="character" w:customStyle="1" w:styleId="Heading2Char">
+    <w:name w:val="Heading 2 Char"/>
+    <w:basedOn w:val="DefaultParagraphFont"/>
+    <w:link w:val="Heading2"/>
     <w:uiPriority w:val="9"/>
     <w:rsid w:val="009E27C2"/>
     <w:rPr>
@@ -6856,10 +7056,10 @@
       <w:szCs w:val="26"/>
     </w:rPr>
   </w:style>
-  <w:style w:type="character" w:customStyle="1" w:styleId="berschrift3Zchn">
-    <w:name w:val="Überschrift 3 Zchn"/>
-    <w:basedOn w:val="Absatz-Standardschriftart"/>
-    <w:link w:val="berschrift3"/>
+  <w:style w:type="character" w:customStyle="1" w:styleId="Heading3Char">
+    <w:name w:val="Heading 3 Char"/>
+    <w:basedOn w:val="DefaultParagraphFont"/>
+    <w:link w:val="Heading3"/>
     <w:uiPriority w:val="9"/>
     <w:rsid w:val="00E518E4"/>
     <w:rPr>
@@ -6869,10 +7069,10 @@
       <w:szCs w:val="24"/>
     </w:rPr>
   </w:style>
-  <w:style w:type="character" w:customStyle="1" w:styleId="berschrift4Zchn">
-    <w:name w:val="Überschrift 4 Zchn"/>
-    <w:basedOn w:val="Absatz-Standardschriftart"/>
-    <w:link w:val="berschrift4"/>
+  <w:style w:type="character" w:customStyle="1" w:styleId="Heading4Char">
+    <w:name w:val="Heading 4 Char"/>
+    <w:basedOn w:val="DefaultParagraphFont"/>
+    <w:link w:val="Heading4"/>
     <w:uiPriority w:val="9"/>
     <w:rsid w:val="00E518E4"/>
     <w:rPr>
@@ -6882,10 +7082,10 @@
       <w:color w:val="365F91" w:themeColor="accent1" w:themeShade="BF"/>
     </w:rPr>
   </w:style>
-  <w:style w:type="paragraph" w:styleId="Kopfzeile">
+  <w:style w:type="paragraph" w:styleId="Header">
     <w:name w:val="header"/>
-    <w:basedOn w:val="Standard"/>
-    <w:link w:val="KopfzeileZchn"/>
+    <w:basedOn w:val="Normal"/>
+    <w:link w:val="HeaderChar"/>
     <w:uiPriority w:val="99"/>
     <w:unhideWhenUsed/>
     <w:rsid w:val="00406A95"/>
@@ -6897,17 +7097,17 @@
       <w:spacing w:after="0" w:line="240" w:lineRule="auto"/>
     </w:pPr>
   </w:style>
-  <w:style w:type="character" w:customStyle="1" w:styleId="KopfzeileZchn">
-    <w:name w:val="Kopfzeile Zchn"/>
-    <w:basedOn w:val="Absatz-Standardschriftart"/>
-    <w:link w:val="Kopfzeile"/>
+  <w:style w:type="character" w:customStyle="1" w:styleId="HeaderChar">
+    <w:name w:val="Header Char"/>
+    <w:basedOn w:val="DefaultParagraphFont"/>
+    <w:link w:val="Header"/>
     <w:uiPriority w:val="99"/>
     <w:rsid w:val="00406A95"/>
   </w:style>
-  <w:style w:type="paragraph" w:styleId="Fuzeile">
+  <w:style w:type="paragraph" w:styleId="Footer">
     <w:name w:val="footer"/>
-    <w:basedOn w:val="Standard"/>
-    <w:link w:val="FuzeileZchn"/>
+    <w:basedOn w:val="Normal"/>
+    <w:link w:val="FooterChar"/>
     <w:uiPriority w:val="99"/>
     <w:unhideWhenUsed/>
     <w:rsid w:val="00406A95"/>
@@ -6919,17 +7119,17 @@
       <w:spacing w:after="0" w:line="240" w:lineRule="auto"/>
     </w:pPr>
   </w:style>
-  <w:style w:type="character" w:customStyle="1" w:styleId="FuzeileZchn">
-    <w:name w:val="Fußzeile Zchn"/>
-    <w:basedOn w:val="Absatz-Standardschriftart"/>
-    <w:link w:val="Fuzeile"/>
+  <w:style w:type="character" w:customStyle="1" w:styleId="FooterChar">
+    <w:name w:val="Footer Char"/>
+    <w:basedOn w:val="DefaultParagraphFont"/>
+    <w:link w:val="Footer"/>
     <w:uiPriority w:val="99"/>
     <w:rsid w:val="00406A95"/>
   </w:style>
-  <w:style w:type="paragraph" w:styleId="Inhaltsverzeichnisberschrift">
+  <w:style w:type="paragraph" w:styleId="TOCHeading">
     <w:name w:val="TOC Heading"/>
-    <w:basedOn w:val="berschrift1"/>
-    <w:next w:val="Standard"/>
+    <w:basedOn w:val="Heading1"/>
+    <w:next w:val="Normal"/>
     <w:uiPriority w:val="39"/>
     <w:unhideWhenUsed/>
     <w:qFormat/>
@@ -6946,10 +7146,10 @@
       <w:lang w:val="en-US" w:eastAsia="en-US"/>
     </w:rPr>
   </w:style>
-  <w:style w:type="paragraph" w:styleId="Verzeichnis1">
+  <w:style w:type="paragraph" w:styleId="TOC1">
     <w:name w:val="toc 1"/>
-    <w:basedOn w:val="Standard"/>
-    <w:next w:val="Standard"/>
+    <w:basedOn w:val="Normal"/>
+    <w:next w:val="Normal"/>
     <w:autoRedefine/>
     <w:uiPriority w:val="39"/>
     <w:unhideWhenUsed/>
@@ -6958,10 +7158,10 @@
       <w:spacing w:after="100"/>
     </w:pPr>
   </w:style>
-  <w:style w:type="paragraph" w:styleId="Verzeichnis2">
+  <w:style w:type="paragraph" w:styleId="TOC2">
     <w:name w:val="toc 2"/>
-    <w:basedOn w:val="Standard"/>
-    <w:next w:val="Standard"/>
+    <w:basedOn w:val="Normal"/>
+    <w:next w:val="Normal"/>
     <w:autoRedefine/>
     <w:uiPriority w:val="39"/>
     <w:unhideWhenUsed/>
@@ -6971,10 +7171,10 @@
       <w:ind w:left="220"/>
     </w:pPr>
   </w:style>
-  <w:style w:type="paragraph" w:styleId="Funotentext">
+  <w:style w:type="paragraph" w:styleId="FootnoteText">
     <w:name w:val="footnote text"/>
-    <w:basedOn w:val="Standard"/>
-    <w:link w:val="FunotentextZchn"/>
+    <w:basedOn w:val="Normal"/>
+    <w:link w:val="FootnoteTextChar"/>
     <w:uiPriority w:val="99"/>
     <w:semiHidden/>
     <w:unhideWhenUsed/>
@@ -6987,10 +7187,10 @@
       <w:szCs w:val="20"/>
     </w:rPr>
   </w:style>
-  <w:style w:type="character" w:customStyle="1" w:styleId="FunotentextZchn">
-    <w:name w:val="Fußnotentext Zchn"/>
-    <w:basedOn w:val="Absatz-Standardschriftart"/>
-    <w:link w:val="Funotentext"/>
+  <w:style w:type="character" w:customStyle="1" w:styleId="FootnoteTextChar">
+    <w:name w:val="Footnote Text Char"/>
+    <w:basedOn w:val="DefaultParagraphFont"/>
+    <w:link w:val="FootnoteText"/>
     <w:uiPriority w:val="99"/>
     <w:semiHidden/>
     <w:rsid w:val="009C2DEB"/>
@@ -6999,9 +7199,9 @@
       <w:szCs w:val="20"/>
     </w:rPr>
   </w:style>
-  <w:style w:type="character" w:styleId="Funotenzeichen">
+  <w:style w:type="character" w:styleId="FootnoteReference">
     <w:name w:val="footnote reference"/>
-    <w:basedOn w:val="Absatz-Standardschriftart"/>
+    <w:basedOn w:val="DefaultParagraphFont"/>
     <w:uiPriority w:val="99"/>
     <w:semiHidden/>
     <w:unhideWhenUsed/>
@@ -7010,9 +7210,9 @@
       <w:vertAlign w:val="superscript"/>
     </w:rPr>
   </w:style>
-  <w:style w:type="character" w:styleId="NichtaufgelsteErwhnung">
+  <w:style w:type="character" w:styleId="UnresolvedMention">
     <w:name w:val="Unresolved Mention"/>
-    <w:basedOn w:val="Absatz-Standardschriftart"/>
+    <w:basedOn w:val="DefaultParagraphFont"/>
     <w:uiPriority w:val="99"/>
     <w:semiHidden/>
     <w:unhideWhenUsed/>

</xml_diff>

<commit_message>
Korrektur Prof und Doku angepasst
</commit_message>
<xml_diff>
--- a/Dokumentation.docx
+++ b/Dokumentation.docx
@@ -1350,11 +1350,23 @@
     <w:p>
       <w:pPr>
         <w:pStyle w:val="Heading1"/>
+        <w:rPr>
+          <w:color w:val="FF0000"/>
+        </w:rPr>
       </w:pPr>
       <w:bookmarkStart w:id="1" w:name="_Toc131231973"/>
       <w:r>
+        <w:rPr>
+          <w:color w:val="FF0000"/>
+        </w:rPr>
         <w:lastRenderedPageBreak/>
-        <w:t>Konzeptionelles Modell</w:t>
+        <w:t>Logisches</w:t>
+      </w:r>
+      <w:r>
+        <w:rPr>
+          <w:color w:val="FF0000"/>
+        </w:rPr>
+        <w:t xml:space="preserve"> Modell</w:t>
       </w:r>
       <w:bookmarkEnd w:id="1"/>
     </w:p>
@@ -1431,31 +1443,20 @@
       </w:r>
       <w:bookmarkEnd w:id="2"/>
     </w:p>
-    <w:p/>
     <w:p>
       <w:pPr>
         <w:pStyle w:val="Heading2"/>
       </w:pPr>
-      <w:bookmarkStart w:id="3" w:name="_Toc131231975"/>
-      <w:r>
-        <w:t>Logisches Modell</w:t>
+      <w:bookmarkStart w:id="3" w:name="_Toc131231976"/>
+    </w:p>
+    <w:p>
+      <w:pPr>
+        <w:pStyle w:val="Heading2"/>
+      </w:pPr>
+      <w:r>
+        <w:t>Data Wrangling</w:t>
       </w:r>
       <w:bookmarkEnd w:id="3"/>
-    </w:p>
-    <w:p>
-      <w:r>
-        <w:t>Offen - Wird bei der Implementierung erstellt.</w:t>
-      </w:r>
-    </w:p>
-    <w:p>
-      <w:pPr>
-        <w:pStyle w:val="Heading2"/>
-      </w:pPr>
-      <w:bookmarkStart w:id="4" w:name="_Toc131231976"/>
-      <w:r>
-        <w:t>Data Wrangling</w:t>
-      </w:r>
-      <w:bookmarkEnd w:id="4"/>
       <w:r>
         <w:br/>
       </w:r>
@@ -1696,7 +1697,19 @@
     </w:p>
     <w:p>
       <w:r>
-        <w:t>Zum Laden der Daten in DWC wurde eine JSON</w:t>
+        <w:t xml:space="preserve">Zum </w:t>
+      </w:r>
+      <w:r>
+        <w:t xml:space="preserve">initialen </w:t>
+      </w:r>
+      <w:r>
+        <w:t xml:space="preserve">Laden der </w:t>
+      </w:r>
+      <w:r>
+        <w:t xml:space="preserve">Tabellen </w:t>
+      </w:r>
+      <w:r>
+        <w:t>in DWC wurde eine JSON</w:t>
       </w:r>
       <w:r>
         <w:t>-</w:t>
@@ -1734,718 +1747,6 @@
         <w:tab/>
         <w:t>positionText Spalte entfernt</w:t>
       </w:r>
-    </w:p>
-    <w:p>
-      <w:pPr>
-        <w:pStyle w:val="ListParagraph"/>
-        <w:numPr>
-          <w:ilvl w:val="0"/>
-          <w:numId w:val="16"/>
-        </w:numPr>
-      </w:pPr>
-      <w:r>
-        <w:t>Lap_times.csv</w:t>
-      </w:r>
-      <w:r>
-        <w:tab/>
-      </w:r>
-      <w:r>
-        <w:tab/>
-        <w:t>-</w:t>
-      </w:r>
-      <w:r>
-        <w:tab/>
-        <w:t>Neuen Datens</w:t>
-      </w:r>
-      <w:r>
-        <w:t>atz</w:t>
-      </w:r>
-      <w:r>
-        <w:t xml:space="preserve"> lap_times_grouped.csv</w:t>
-      </w:r>
-      <w:r>
-        <w:t xml:space="preserve"> erstellt, der gruppierte Werte enthält</w:t>
-      </w:r>
-    </w:p>
-    <w:p>
-      <w:pPr>
-        <w:shd w:val="clear" w:color="auto" w:fill="1E1E1E"/>
-        <w:spacing w:after="0" w:line="285" w:lineRule="atLeast"/>
-        <w:ind w:left="48"/>
-        <w:rPr>
-          <w:rFonts w:ascii="Consolas" w:eastAsia="Times New Roman" w:hAnsi="Consolas" w:cs="Times New Roman"/>
-          <w:color w:val="D4D4D4"/>
-          <w:sz w:val="21"/>
-          <w:szCs w:val="21"/>
-          <w:lang w:val="en-US" w:eastAsia="en-US"/>
-        </w:rPr>
-      </w:pPr>
-      <w:r>
-        <w:rPr>
-          <w:rFonts w:ascii="Consolas" w:eastAsia="Times New Roman" w:hAnsi="Consolas" w:cs="Times New Roman"/>
-          <w:color w:val="6A9955"/>
-          <w:sz w:val="21"/>
-          <w:szCs w:val="21"/>
-          <w:lang w:val="en-US" w:eastAsia="en-US"/>
-        </w:rPr>
-        <w:t># group laptimes of drivers for each different race by taking the mean over all laps of a driver for specific race</w:t>
-      </w:r>
-    </w:p>
-    <w:p>
-      <w:pPr>
-        <w:shd w:val="clear" w:color="auto" w:fill="1E1E1E"/>
-        <w:spacing w:after="0" w:line="285" w:lineRule="atLeast"/>
-        <w:ind w:left="48"/>
-        <w:rPr>
-          <w:rFonts w:ascii="Consolas" w:eastAsia="Times New Roman" w:hAnsi="Consolas" w:cs="Times New Roman"/>
-          <w:color w:val="D4D4D4"/>
-          <w:sz w:val="21"/>
-          <w:szCs w:val="21"/>
-          <w:lang w:val="en-US" w:eastAsia="en-US"/>
-        </w:rPr>
-      </w:pPr>
-      <w:r>
-        <w:rPr>
-          <w:rFonts w:ascii="Consolas" w:eastAsia="Times New Roman" w:hAnsi="Consolas" w:cs="Times New Roman"/>
-          <w:color w:val="6A9955"/>
-          <w:sz w:val="21"/>
-          <w:szCs w:val="21"/>
-          <w:lang w:val="en-US" w:eastAsia="en-US"/>
-        </w:rPr>
-        <w:t># milliseconds could be converted into minutes:seconds.milliseconds format if needed</w:t>
-      </w:r>
-    </w:p>
-    <w:p>
-      <w:pPr>
-        <w:shd w:val="clear" w:color="auto" w:fill="1E1E1E"/>
-        <w:spacing w:after="0" w:line="285" w:lineRule="atLeast"/>
-        <w:ind w:left="48"/>
-        <w:rPr>
-          <w:rFonts w:ascii="Consolas" w:eastAsia="Times New Roman" w:hAnsi="Consolas" w:cs="Times New Roman"/>
-          <w:color w:val="D4D4D4"/>
-          <w:sz w:val="21"/>
-          <w:szCs w:val="21"/>
-          <w:lang w:val="en-US" w:eastAsia="en-US"/>
-        </w:rPr>
-      </w:pPr>
-      <w:r>
-        <w:rPr>
-          <w:rFonts w:ascii="Consolas" w:eastAsia="Times New Roman" w:hAnsi="Consolas" w:cs="Times New Roman"/>
-          <w:color w:val="9CDCFE"/>
-          <w:sz w:val="21"/>
-          <w:szCs w:val="21"/>
-          <w:lang w:val="en-US" w:eastAsia="en-US"/>
-        </w:rPr>
-        <w:t>df_grouped_lap_times</w:t>
-      </w:r>
-      <w:r>
-        <w:rPr>
-          <w:rFonts w:ascii="Consolas" w:eastAsia="Times New Roman" w:hAnsi="Consolas" w:cs="Times New Roman"/>
-          <w:color w:val="D4D4D4"/>
-          <w:sz w:val="21"/>
-          <w:szCs w:val="21"/>
-          <w:lang w:val="en-US" w:eastAsia="en-US"/>
-        </w:rPr>
-        <w:t xml:space="preserve"> = </w:t>
-      </w:r>
-      <w:r>
-        <w:rPr>
-          <w:rFonts w:ascii="Consolas" w:eastAsia="Times New Roman" w:hAnsi="Consolas" w:cs="Times New Roman"/>
-          <w:color w:val="9CDCFE"/>
-          <w:sz w:val="21"/>
-          <w:szCs w:val="21"/>
-          <w:lang w:val="en-US" w:eastAsia="en-US"/>
-        </w:rPr>
-        <w:t>df_lap_times</w:t>
-      </w:r>
-      <w:r>
-        <w:rPr>
-          <w:rFonts w:ascii="Consolas" w:eastAsia="Times New Roman" w:hAnsi="Consolas" w:cs="Times New Roman"/>
-          <w:color w:val="D4D4D4"/>
-          <w:sz w:val="21"/>
-          <w:szCs w:val="21"/>
-          <w:lang w:val="en-US" w:eastAsia="en-US"/>
-        </w:rPr>
-        <w:t>.</w:t>
-      </w:r>
-      <w:r>
-        <w:rPr>
-          <w:rFonts w:ascii="Consolas" w:eastAsia="Times New Roman" w:hAnsi="Consolas" w:cs="Times New Roman"/>
-          <w:color w:val="DCDCAA"/>
-          <w:sz w:val="21"/>
-          <w:szCs w:val="21"/>
-          <w:lang w:val="en-US" w:eastAsia="en-US"/>
-        </w:rPr>
-        <w:t>groupby</w:t>
-      </w:r>
-      <w:r>
-        <w:rPr>
-          <w:rFonts w:ascii="Consolas" w:eastAsia="Times New Roman" w:hAnsi="Consolas" w:cs="Times New Roman"/>
-          <w:color w:val="D4D4D4"/>
-          <w:sz w:val="21"/>
-          <w:szCs w:val="21"/>
-          <w:lang w:val="en-US" w:eastAsia="en-US"/>
-        </w:rPr>
-        <w:t>(</w:t>
-      </w:r>
-    </w:p>
-    <w:p>
-      <w:pPr>
-        <w:shd w:val="clear" w:color="auto" w:fill="1E1E1E"/>
-        <w:spacing w:after="0" w:line="285" w:lineRule="atLeast"/>
-        <w:ind w:left="48"/>
-        <w:rPr>
-          <w:rFonts w:ascii="Consolas" w:eastAsia="Times New Roman" w:hAnsi="Consolas" w:cs="Times New Roman"/>
-          <w:color w:val="D4D4D4"/>
-          <w:sz w:val="21"/>
-          <w:szCs w:val="21"/>
-          <w:lang w:val="en-US" w:eastAsia="en-US"/>
-        </w:rPr>
-      </w:pPr>
-      <w:r>
-        <w:rPr>
-          <w:rFonts w:ascii="Consolas" w:eastAsia="Times New Roman" w:hAnsi="Consolas" w:cs="Times New Roman"/>
-          <w:color w:val="D4D4D4"/>
-          <w:sz w:val="21"/>
-          <w:szCs w:val="21"/>
-          <w:lang w:val="en-US" w:eastAsia="en-US"/>
-        </w:rPr>
-        <w:t>[</w:t>
-      </w:r>
-      <w:r>
-        <w:rPr>
-          <w:rFonts w:ascii="Consolas" w:eastAsia="Times New Roman" w:hAnsi="Consolas" w:cs="Times New Roman"/>
-          <w:color w:val="CE9178"/>
-          <w:sz w:val="21"/>
-          <w:szCs w:val="21"/>
-          <w:lang w:val="en-US" w:eastAsia="en-US"/>
-        </w:rPr>
-        <w:t>'driverId'</w:t>
-      </w:r>
-      <w:r>
-        <w:rPr>
-          <w:rFonts w:ascii="Consolas" w:eastAsia="Times New Roman" w:hAnsi="Consolas" w:cs="Times New Roman"/>
-          <w:color w:val="D4D4D4"/>
-          <w:sz w:val="21"/>
-          <w:szCs w:val="21"/>
-          <w:lang w:val="en-US" w:eastAsia="en-US"/>
-        </w:rPr>
-        <w:t>,</w:t>
-      </w:r>
-      <w:r>
-        <w:rPr>
-          <w:rFonts w:ascii="Consolas" w:eastAsia="Times New Roman" w:hAnsi="Consolas" w:cs="Times New Roman"/>
-          <w:color w:val="CE9178"/>
-          <w:sz w:val="21"/>
-          <w:szCs w:val="21"/>
-          <w:lang w:val="en-US" w:eastAsia="en-US"/>
-        </w:rPr>
-        <w:t>'raceId'</w:t>
-      </w:r>
-      <w:r>
-        <w:rPr>
-          <w:rFonts w:ascii="Consolas" w:eastAsia="Times New Roman" w:hAnsi="Consolas" w:cs="Times New Roman"/>
-          <w:color w:val="D4D4D4"/>
-          <w:sz w:val="21"/>
-          <w:szCs w:val="21"/>
-          <w:lang w:val="en-US" w:eastAsia="en-US"/>
-        </w:rPr>
-        <w:t>]</w:t>
-      </w:r>
-    </w:p>
-    <w:p>
-      <w:pPr>
-        <w:shd w:val="clear" w:color="auto" w:fill="1E1E1E"/>
-        <w:spacing w:after="0" w:line="285" w:lineRule="atLeast"/>
-        <w:ind w:left="48"/>
-        <w:rPr>
-          <w:rFonts w:ascii="Consolas" w:eastAsia="Times New Roman" w:hAnsi="Consolas" w:cs="Times New Roman"/>
-          <w:color w:val="D4D4D4"/>
-          <w:sz w:val="21"/>
-          <w:szCs w:val="21"/>
-          <w:lang w:val="en-US" w:eastAsia="en-US"/>
-        </w:rPr>
-      </w:pPr>
-      <w:proofErr w:type="gramStart"/>
-      <w:r>
-        <w:rPr>
-          <w:rFonts w:ascii="Consolas" w:eastAsia="Times New Roman" w:hAnsi="Consolas" w:cs="Times New Roman"/>
-          <w:color w:val="D4D4D4"/>
-          <w:sz w:val="21"/>
-          <w:szCs w:val="21"/>
-          <w:lang w:val="en-US" w:eastAsia="en-US"/>
-        </w:rPr>
-        <w:t>)[</w:t>
-      </w:r>
-      <w:proofErr w:type="gramEnd"/>
-      <w:r>
-        <w:rPr>
-          <w:rFonts w:ascii="Consolas" w:eastAsia="Times New Roman" w:hAnsi="Consolas" w:cs="Times New Roman"/>
-          <w:color w:val="CE9178"/>
-          <w:sz w:val="21"/>
-          <w:szCs w:val="21"/>
-          <w:lang w:val="en-US" w:eastAsia="en-US"/>
-        </w:rPr>
-        <w:t>'milliseconds'</w:t>
-      </w:r>
-      <w:r>
-        <w:rPr>
-          <w:rFonts w:ascii="Consolas" w:eastAsia="Times New Roman" w:hAnsi="Consolas" w:cs="Times New Roman"/>
-          <w:color w:val="D4D4D4"/>
-          <w:sz w:val="21"/>
-          <w:szCs w:val="21"/>
-          <w:lang w:val="en-US" w:eastAsia="en-US"/>
-        </w:rPr>
-        <w:t>].</w:t>
-      </w:r>
-      <w:r>
-        <w:rPr>
-          <w:rFonts w:ascii="Consolas" w:eastAsia="Times New Roman" w:hAnsi="Consolas" w:cs="Times New Roman"/>
-          <w:color w:val="DCDCAA"/>
-          <w:sz w:val="21"/>
-          <w:szCs w:val="21"/>
-          <w:lang w:val="en-US" w:eastAsia="en-US"/>
-        </w:rPr>
-        <w:t>mean</w:t>
-      </w:r>
-      <w:r>
-        <w:rPr>
-          <w:rFonts w:ascii="Consolas" w:eastAsia="Times New Roman" w:hAnsi="Consolas" w:cs="Times New Roman"/>
-          <w:color w:val="D4D4D4"/>
-          <w:sz w:val="21"/>
-          <w:szCs w:val="21"/>
-          <w:lang w:val="en-US" w:eastAsia="en-US"/>
-        </w:rPr>
-        <w:t>().</w:t>
-      </w:r>
-      <w:r>
-        <w:rPr>
-          <w:rFonts w:ascii="Consolas" w:eastAsia="Times New Roman" w:hAnsi="Consolas" w:cs="Times New Roman"/>
-          <w:color w:val="DCDCAA"/>
-          <w:sz w:val="21"/>
-          <w:szCs w:val="21"/>
-          <w:lang w:val="en-US" w:eastAsia="en-US"/>
-        </w:rPr>
-        <w:t>reset_index</w:t>
-      </w:r>
-      <w:r>
-        <w:rPr>
-          <w:rFonts w:ascii="Consolas" w:eastAsia="Times New Roman" w:hAnsi="Consolas" w:cs="Times New Roman"/>
-          <w:color w:val="D4D4D4"/>
-          <w:sz w:val="21"/>
-          <w:szCs w:val="21"/>
-          <w:lang w:val="en-US" w:eastAsia="en-US"/>
-        </w:rPr>
-        <w:t>()</w:t>
-      </w:r>
-    </w:p>
-    <w:p>
-      <w:pPr>
-        <w:shd w:val="clear" w:color="auto" w:fill="1E1E1E"/>
-        <w:spacing w:after="0" w:line="285" w:lineRule="atLeast"/>
-        <w:ind w:left="48"/>
-        <w:rPr>
-          <w:rFonts w:ascii="Consolas" w:eastAsia="Times New Roman" w:hAnsi="Consolas" w:cs="Times New Roman"/>
-          <w:color w:val="D4D4D4"/>
-          <w:sz w:val="21"/>
-          <w:szCs w:val="21"/>
-          <w:lang w:val="en-US" w:eastAsia="en-US"/>
-        </w:rPr>
-      </w:pPr>
-      <w:r>
-        <w:rPr>
-          <w:rFonts w:ascii="Consolas" w:eastAsia="Times New Roman" w:hAnsi="Consolas" w:cs="Times New Roman"/>
-          <w:color w:val="6A9955"/>
-          <w:sz w:val="21"/>
-          <w:szCs w:val="21"/>
-          <w:lang w:val="en-US" w:eastAsia="en-US"/>
-        </w:rPr>
-        <w:lastRenderedPageBreak/>
-        <w:t xml:space="preserve"># </w:t>
-      </w:r>
-      <w:proofErr w:type="gramStart"/>
-      <w:r>
-        <w:rPr>
-          <w:rFonts w:ascii="Consolas" w:eastAsia="Times New Roman" w:hAnsi="Consolas" w:cs="Times New Roman"/>
-          <w:color w:val="6A9955"/>
-          <w:sz w:val="21"/>
-          <w:szCs w:val="21"/>
-          <w:lang w:val="en-US" w:eastAsia="en-US"/>
-        </w:rPr>
-        <w:t>rename</w:t>
-      </w:r>
-      <w:proofErr w:type="gramEnd"/>
-      <w:r>
-        <w:rPr>
-          <w:rFonts w:ascii="Consolas" w:eastAsia="Times New Roman" w:hAnsi="Consolas" w:cs="Times New Roman"/>
-          <w:color w:val="6A9955"/>
-          <w:sz w:val="21"/>
-          <w:szCs w:val="21"/>
-          <w:lang w:val="en-US" w:eastAsia="en-US"/>
-        </w:rPr>
-        <w:t xml:space="preserve"> column for more clarity</w:t>
-      </w:r>
-    </w:p>
-    <w:p>
-      <w:pPr>
-        <w:shd w:val="clear" w:color="auto" w:fill="1E1E1E"/>
-        <w:spacing w:after="0" w:line="285" w:lineRule="atLeast"/>
-        <w:ind w:left="48"/>
-        <w:rPr>
-          <w:rFonts w:ascii="Consolas" w:eastAsia="Times New Roman" w:hAnsi="Consolas" w:cs="Times New Roman"/>
-          <w:color w:val="D4D4D4"/>
-          <w:sz w:val="21"/>
-          <w:szCs w:val="21"/>
-          <w:lang w:val="en-US" w:eastAsia="en-US"/>
-        </w:rPr>
-      </w:pPr>
-      <w:r>
-        <w:rPr>
-          <w:rFonts w:ascii="Consolas" w:eastAsia="Times New Roman" w:hAnsi="Consolas" w:cs="Times New Roman"/>
-          <w:color w:val="9CDCFE"/>
-          <w:sz w:val="21"/>
-          <w:szCs w:val="21"/>
-          <w:lang w:val="en-US" w:eastAsia="en-US"/>
-        </w:rPr>
-        <w:t>df_grouped_lap_</w:t>
-      </w:r>
-      <w:proofErr w:type="gramStart"/>
-      <w:r>
-        <w:rPr>
-          <w:rFonts w:ascii="Consolas" w:eastAsia="Times New Roman" w:hAnsi="Consolas" w:cs="Times New Roman"/>
-          <w:color w:val="9CDCFE"/>
-          <w:sz w:val="21"/>
-          <w:szCs w:val="21"/>
-          <w:lang w:val="en-US" w:eastAsia="en-US"/>
-        </w:rPr>
-        <w:t>times</w:t>
-      </w:r>
-      <w:r>
-        <w:rPr>
-          <w:rFonts w:ascii="Consolas" w:eastAsia="Times New Roman" w:hAnsi="Consolas" w:cs="Times New Roman"/>
-          <w:color w:val="D4D4D4"/>
-          <w:sz w:val="21"/>
-          <w:szCs w:val="21"/>
-          <w:lang w:val="en-US" w:eastAsia="en-US"/>
-        </w:rPr>
-        <w:t>.</w:t>
-      </w:r>
-      <w:r>
-        <w:rPr>
-          <w:rFonts w:ascii="Consolas" w:eastAsia="Times New Roman" w:hAnsi="Consolas" w:cs="Times New Roman"/>
-          <w:color w:val="DCDCAA"/>
-          <w:sz w:val="21"/>
-          <w:szCs w:val="21"/>
-          <w:lang w:val="en-US" w:eastAsia="en-US"/>
-        </w:rPr>
-        <w:t>rename</w:t>
-      </w:r>
-      <w:proofErr w:type="gramEnd"/>
-      <w:r>
-        <w:rPr>
-          <w:rFonts w:ascii="Consolas" w:eastAsia="Times New Roman" w:hAnsi="Consolas" w:cs="Times New Roman"/>
-          <w:color w:val="D4D4D4"/>
-          <w:sz w:val="21"/>
-          <w:szCs w:val="21"/>
-          <w:lang w:val="en-US" w:eastAsia="en-US"/>
-        </w:rPr>
-        <w:t>(</w:t>
-      </w:r>
-    </w:p>
-    <w:p>
-      <w:pPr>
-        <w:shd w:val="clear" w:color="auto" w:fill="1E1E1E"/>
-        <w:spacing w:after="0" w:line="285" w:lineRule="atLeast"/>
-        <w:ind w:left="48"/>
-        <w:rPr>
-          <w:rFonts w:ascii="Consolas" w:eastAsia="Times New Roman" w:hAnsi="Consolas" w:cs="Times New Roman"/>
-          <w:color w:val="569CD6"/>
-          <w:sz w:val="21"/>
-          <w:szCs w:val="21"/>
-          <w:lang w:val="en-US" w:eastAsia="en-US"/>
-        </w:rPr>
-      </w:pPr>
-      <w:r>
-        <w:rPr>
-          <w:rFonts w:ascii="Consolas" w:eastAsia="Times New Roman" w:hAnsi="Consolas" w:cs="Times New Roman"/>
-          <w:color w:val="D4D4D4"/>
-          <w:sz w:val="21"/>
-          <w:szCs w:val="21"/>
-          <w:lang w:val="en-US" w:eastAsia="en-US"/>
-        </w:rPr>
-        <w:t>{</w:t>
-      </w:r>
-      <w:r>
-        <w:rPr>
-          <w:rFonts w:ascii="Consolas" w:eastAsia="Times New Roman" w:hAnsi="Consolas" w:cs="Times New Roman"/>
-          <w:color w:val="CE9178"/>
-          <w:sz w:val="21"/>
-          <w:szCs w:val="21"/>
-          <w:lang w:val="en-US" w:eastAsia="en-US"/>
-        </w:rPr>
-        <w:t>'milliseconds'</w:t>
-      </w:r>
-      <w:r>
-        <w:rPr>
-          <w:rFonts w:ascii="Consolas" w:eastAsia="Times New Roman" w:hAnsi="Consolas" w:cs="Times New Roman"/>
-          <w:color w:val="D4D4D4"/>
-          <w:sz w:val="21"/>
-          <w:szCs w:val="21"/>
-          <w:lang w:val="en-US" w:eastAsia="en-US"/>
-        </w:rPr>
-        <w:t>:</w:t>
-      </w:r>
-      <w:r>
-        <w:rPr>
-          <w:rFonts w:ascii="Consolas" w:eastAsia="Times New Roman" w:hAnsi="Consolas" w:cs="Times New Roman"/>
-          <w:color w:val="CE9178"/>
-          <w:sz w:val="21"/>
-          <w:szCs w:val="21"/>
-          <w:lang w:val="en-US" w:eastAsia="en-US"/>
-        </w:rPr>
-        <w:t>'avgMillisecondsLap'</w:t>
-      </w:r>
-      <w:proofErr w:type="gramStart"/>
-      <w:r>
-        <w:rPr>
-          <w:rFonts w:ascii="Consolas" w:eastAsia="Times New Roman" w:hAnsi="Consolas" w:cs="Times New Roman"/>
-          <w:color w:val="D4D4D4"/>
-          <w:sz w:val="21"/>
-          <w:szCs w:val="21"/>
-          <w:lang w:val="en-US" w:eastAsia="en-US"/>
-        </w:rPr>
-        <w:t>},</w:t>
-      </w:r>
-      <w:r>
-        <w:rPr>
-          <w:rFonts w:ascii="Consolas" w:eastAsia="Times New Roman" w:hAnsi="Consolas" w:cs="Times New Roman"/>
-          <w:color w:val="9CDCFE"/>
-          <w:sz w:val="21"/>
-          <w:szCs w:val="21"/>
-          <w:lang w:val="en-US" w:eastAsia="en-US"/>
-        </w:rPr>
-        <w:t>axis</w:t>
-      </w:r>
-      <w:proofErr w:type="gramEnd"/>
-      <w:r>
-        <w:rPr>
-          <w:rFonts w:ascii="Consolas" w:eastAsia="Times New Roman" w:hAnsi="Consolas" w:cs="Times New Roman"/>
-          <w:color w:val="D4D4D4"/>
-          <w:sz w:val="21"/>
-          <w:szCs w:val="21"/>
-          <w:lang w:val="en-US" w:eastAsia="en-US"/>
-        </w:rPr>
-        <w:t>=</w:t>
-      </w:r>
-      <w:r>
-        <w:rPr>
-          <w:rFonts w:ascii="Consolas" w:eastAsia="Times New Roman" w:hAnsi="Consolas" w:cs="Times New Roman"/>
-          <w:color w:val="B5CEA8"/>
-          <w:sz w:val="21"/>
-          <w:szCs w:val="21"/>
-          <w:lang w:val="en-US" w:eastAsia="en-US"/>
-        </w:rPr>
-        <w:t>1</w:t>
-      </w:r>
-      <w:r>
-        <w:rPr>
-          <w:rFonts w:ascii="Consolas" w:eastAsia="Times New Roman" w:hAnsi="Consolas" w:cs="Times New Roman"/>
-          <w:color w:val="D4D4D4"/>
-          <w:sz w:val="21"/>
-          <w:szCs w:val="21"/>
-          <w:lang w:val="en-US" w:eastAsia="en-US"/>
-        </w:rPr>
-        <w:t xml:space="preserve">, </w:t>
-      </w:r>
-      <w:r>
-        <w:rPr>
-          <w:rFonts w:ascii="Consolas" w:eastAsia="Times New Roman" w:hAnsi="Consolas" w:cs="Times New Roman"/>
-          <w:color w:val="9CDCFE"/>
-          <w:sz w:val="21"/>
-          <w:szCs w:val="21"/>
-          <w:lang w:val="en-US" w:eastAsia="en-US"/>
-        </w:rPr>
-        <w:t>inplace</w:t>
-      </w:r>
-      <w:r>
-        <w:rPr>
-          <w:rFonts w:ascii="Consolas" w:eastAsia="Times New Roman" w:hAnsi="Consolas" w:cs="Times New Roman"/>
-          <w:color w:val="D4D4D4"/>
-          <w:sz w:val="21"/>
-          <w:szCs w:val="21"/>
-          <w:lang w:val="en-US" w:eastAsia="en-US"/>
-        </w:rPr>
-        <w:t xml:space="preserve">= </w:t>
-      </w:r>
-      <w:r>
-        <w:rPr>
-          <w:rFonts w:ascii="Consolas" w:eastAsia="Times New Roman" w:hAnsi="Consolas" w:cs="Times New Roman"/>
-          <w:color w:val="569CD6"/>
-          <w:sz w:val="21"/>
-          <w:szCs w:val="21"/>
-          <w:lang w:val="en-US" w:eastAsia="en-US"/>
-        </w:rPr>
-        <w:t>True</w:t>
-      </w:r>
-    </w:p>
-    <w:p>
-      <w:pPr>
-        <w:shd w:val="clear" w:color="auto" w:fill="1E1E1E"/>
-        <w:spacing w:after="0" w:line="285" w:lineRule="atLeast"/>
-        <w:ind w:left="48"/>
-        <w:rPr>
-          <w:rFonts w:ascii="Consolas" w:eastAsia="Times New Roman" w:hAnsi="Consolas" w:cs="Times New Roman"/>
-          <w:color w:val="D4D4D4"/>
-          <w:sz w:val="21"/>
-          <w:szCs w:val="21"/>
-          <w:lang w:val="en-US" w:eastAsia="en-US"/>
-        </w:rPr>
-      </w:pPr>
-      <w:r>
-        <w:rPr>
-          <w:rFonts w:ascii="Consolas" w:eastAsia="Times New Roman" w:hAnsi="Consolas" w:cs="Times New Roman"/>
-          <w:color w:val="D4D4D4"/>
-          <w:sz w:val="21"/>
-          <w:szCs w:val="21"/>
-          <w:lang w:val="en-US" w:eastAsia="en-US"/>
-        </w:rPr>
-        <w:t>)</w:t>
-      </w:r>
-    </w:p>
-    <w:p>
-      <w:pPr>
-        <w:shd w:val="clear" w:color="auto" w:fill="1E1E1E"/>
-        <w:spacing w:after="0" w:line="285" w:lineRule="atLeast"/>
-        <w:ind w:left="48"/>
-        <w:rPr>
-          <w:rFonts w:ascii="Consolas" w:eastAsia="Times New Roman" w:hAnsi="Consolas" w:cs="Times New Roman"/>
-          <w:color w:val="D4D4D4"/>
-          <w:sz w:val="21"/>
-          <w:szCs w:val="21"/>
-          <w:lang w:val="en-US" w:eastAsia="en-US"/>
-        </w:rPr>
-      </w:pPr>
-      <w:r>
-        <w:rPr>
-          <w:rFonts w:ascii="Consolas" w:eastAsia="Times New Roman" w:hAnsi="Consolas" w:cs="Times New Roman"/>
-          <w:color w:val="9CDCFE"/>
-          <w:sz w:val="21"/>
-          <w:szCs w:val="21"/>
-          <w:lang w:val="en-US" w:eastAsia="en-US"/>
-        </w:rPr>
-        <w:t>df_grouped_lap_times</w:t>
-      </w:r>
-      <w:r>
-        <w:rPr>
-          <w:rFonts w:ascii="Consolas" w:eastAsia="Times New Roman" w:hAnsi="Consolas" w:cs="Times New Roman"/>
-          <w:color w:val="D4D4D4"/>
-          <w:sz w:val="21"/>
-          <w:szCs w:val="21"/>
-          <w:lang w:val="en-US" w:eastAsia="en-US"/>
-        </w:rPr>
-        <w:t>.</w:t>
-      </w:r>
-      <w:r>
-        <w:rPr>
-          <w:rFonts w:ascii="Consolas" w:eastAsia="Times New Roman" w:hAnsi="Consolas" w:cs="Times New Roman"/>
-          <w:color w:val="DCDCAA"/>
-          <w:sz w:val="21"/>
-          <w:szCs w:val="21"/>
-          <w:lang w:val="en-US" w:eastAsia="en-US"/>
-        </w:rPr>
-        <w:t>to_</w:t>
-      </w:r>
-      <w:proofErr w:type="gramStart"/>
-      <w:r>
-        <w:rPr>
-          <w:rFonts w:ascii="Consolas" w:eastAsia="Times New Roman" w:hAnsi="Consolas" w:cs="Times New Roman"/>
-          <w:color w:val="DCDCAA"/>
-          <w:sz w:val="21"/>
-          <w:szCs w:val="21"/>
-          <w:lang w:val="en-US" w:eastAsia="en-US"/>
-        </w:rPr>
-        <w:t>csv</w:t>
-      </w:r>
-      <w:r>
-        <w:rPr>
-          <w:rFonts w:ascii="Consolas" w:eastAsia="Times New Roman" w:hAnsi="Consolas" w:cs="Times New Roman"/>
-          <w:color w:val="D4D4D4"/>
-          <w:sz w:val="21"/>
-          <w:szCs w:val="21"/>
-          <w:lang w:val="en-US" w:eastAsia="en-US"/>
-        </w:rPr>
-        <w:t>(</w:t>
-      </w:r>
-      <w:proofErr w:type="gramEnd"/>
-      <w:r>
-        <w:rPr>
-          <w:rFonts w:ascii="Consolas" w:eastAsia="Times New Roman" w:hAnsi="Consolas" w:cs="Times New Roman"/>
-          <w:color w:val="CE9178"/>
-          <w:sz w:val="21"/>
-          <w:szCs w:val="21"/>
-          <w:lang w:val="en-US" w:eastAsia="en-US"/>
-        </w:rPr>
-        <w:t>"Data/lap_times_grouped.csv"</w:t>
-      </w:r>
-      <w:r>
-        <w:rPr>
-          <w:rFonts w:ascii="Consolas" w:eastAsia="Times New Roman" w:hAnsi="Consolas" w:cs="Times New Roman"/>
-          <w:color w:val="D4D4D4"/>
-          <w:sz w:val="21"/>
-          <w:szCs w:val="21"/>
-          <w:lang w:val="en-US" w:eastAsia="en-US"/>
-        </w:rPr>
-        <w:t xml:space="preserve">, </w:t>
-      </w:r>
-      <w:r>
-        <w:rPr>
-          <w:rFonts w:ascii="Consolas" w:eastAsia="Times New Roman" w:hAnsi="Consolas" w:cs="Times New Roman"/>
-          <w:color w:val="9CDCFE"/>
-          <w:sz w:val="21"/>
-          <w:szCs w:val="21"/>
-          <w:lang w:val="en-US" w:eastAsia="en-US"/>
-        </w:rPr>
-        <w:t>index</w:t>
-      </w:r>
-      <w:r>
-        <w:rPr>
-          <w:rFonts w:ascii="Consolas" w:eastAsia="Times New Roman" w:hAnsi="Consolas" w:cs="Times New Roman"/>
-          <w:color w:val="D4D4D4"/>
-          <w:sz w:val="21"/>
-          <w:szCs w:val="21"/>
-          <w:lang w:val="en-US" w:eastAsia="en-US"/>
-        </w:rPr>
-        <w:t>=</w:t>
-      </w:r>
-      <w:r>
-        <w:rPr>
-          <w:rFonts w:ascii="Consolas" w:eastAsia="Times New Roman" w:hAnsi="Consolas" w:cs="Times New Roman"/>
-          <w:color w:val="569CD6"/>
-          <w:sz w:val="21"/>
-          <w:szCs w:val="21"/>
-          <w:lang w:val="en-US" w:eastAsia="en-US"/>
-        </w:rPr>
-        <w:t>True</w:t>
-      </w:r>
-      <w:r>
-        <w:rPr>
-          <w:rFonts w:ascii="Consolas" w:eastAsia="Times New Roman" w:hAnsi="Consolas" w:cs="Times New Roman"/>
-          <w:color w:val="D4D4D4"/>
-          <w:sz w:val="21"/>
-          <w:szCs w:val="21"/>
-          <w:lang w:val="en-US" w:eastAsia="en-US"/>
-        </w:rPr>
-        <w:t>)</w:t>
-      </w:r>
-    </w:p>
-    <w:p>
-      <w:pPr>
-        <w:pStyle w:val="ListParagraph"/>
-        <w:ind w:left="1416"/>
-        <w:rPr>
-          <w:lang w:val="en-US"/>
-        </w:rPr>
-      </w:pPr>
     </w:p>
     <w:p>
       <w:pPr>
@@ -2600,18 +1901,6 @@
         </w:numPr>
       </w:pPr>
       <w:r>
-        <w:t>Alle Spalten mit Datum auf das Format YYYY-MM-DD angepasst</w:t>
-      </w:r>
-    </w:p>
-    <w:p>
-      <w:pPr>
-        <w:pStyle w:val="ListParagraph"/>
-        <w:numPr>
-          <w:ilvl w:val="0"/>
-          <w:numId w:val="16"/>
-        </w:numPr>
-      </w:pPr>
-      <w:r>
         <w:t xml:space="preserve">Werte in allen mit \N markierten Zellen werden entfernt, damit beim </w:t>
       </w:r>
       <w:r>
@@ -2622,6 +1911,12 @@
       </w:r>
     </w:p>
     <w:p>
+      <w:pPr>
+        <w:ind w:left="408"/>
+      </w:pPr>
+      <w:r>
+        <w:t>Die entfernten Spalten haben keinen Mehrwert geboten, da alle Informationen bereits in anderen Spalten vorhanden waren.</w:t>
+      </w:r>
       <w:r>
         <w:t>Die konkreten Schritte</w:t>
       </w:r>
@@ -2635,9 +1930,6 @@
         <w:br/>
       </w:r>
       <w:r>
-        <w:br/>
-      </w:r>
-      <w:r>
         <w:t xml:space="preserve">Die beispielhaften </w:t>
       </w:r>
       <w:r>
@@ -2653,16 +1945,16 @@
         <w:t>.</w:t>
       </w:r>
     </w:p>
-    <w:p/>
     <w:p>
       <w:pPr>
         <w:pStyle w:val="Heading2"/>
       </w:pPr>
-      <w:bookmarkStart w:id="5" w:name="_Toc131231977"/>
-      <w:r>
+      <w:bookmarkStart w:id="4" w:name="_Toc131231977"/>
+      <w:r>
+        <w:lastRenderedPageBreak/>
         <w:t>Beispielhafte Auswertungen</w:t>
       </w:r>
-      <w:bookmarkEnd w:id="5"/>
+      <w:bookmarkEnd w:id="4"/>
     </w:p>
     <w:p>
       <w:r>
@@ -2692,6 +1984,9 @@
         <w:ind w:left="360"/>
       </w:pPr>
       <w:r>
+        <w:rPr>
+          <w:noProof/>
+        </w:rPr>
         <w:drawing>
           <wp:inline distT="0" distB="0" distL="0" distR="0" wp14:anchorId="1913B8C4" wp14:editId="24A3F878">
             <wp:extent cx="4427604" cy="3421677"/>
@@ -2735,7 +2030,9 @@
         <w:ind w:left="360"/>
       </w:pPr>
       <w:r>
-        <w:lastRenderedPageBreak/>
+        <w:rPr>
+          <w:noProof/>
+        </w:rPr>
         <w:drawing>
           <wp:inline distT="0" distB="0" distL="0" distR="0" wp14:anchorId="772DFA9E" wp14:editId="39F46B25">
             <wp:extent cx="4397121" cy="3421677"/>
@@ -2780,8 +2077,18 @@
           <w:ilvl w:val="0"/>
           <w:numId w:val="21"/>
         </w:numPr>
-      </w:pPr>
-      <w:r>
+        <w:rPr>
+          <w:b/>
+          <w:bCs/>
+          <w:color w:val="FF0000"/>
+        </w:rPr>
+      </w:pPr>
+      <w:r>
+        <w:rPr>
+          <w:b/>
+          <w:bCs/>
+          <w:color w:val="FF0000"/>
+        </w:rPr>
         <w:t>Welcher Fahrer hat die meisten Grand Prix Rennen gewonnen?</w:t>
       </w:r>
     </w:p>
@@ -2791,6 +2098,10 @@
         <w:ind w:left="360"/>
       </w:pPr>
       <w:r>
+        <w:rPr>
+          <w:noProof/>
+        </w:rPr>
+        <w:lastRenderedPageBreak/>
         <w:drawing>
           <wp:inline distT="0" distB="0" distL="0" distR="0" wp14:anchorId="69E09E5E" wp14:editId="69285E3A">
             <wp:extent cx="5281118" cy="3482642"/>
@@ -2904,17 +2215,29 @@
       <w:pPr>
         <w:pStyle w:val="Heading1"/>
       </w:pPr>
-      <w:bookmarkStart w:id="6" w:name="_Toc131231978"/>
+      <w:bookmarkStart w:id="5" w:name="_Toc131231978"/>
       <w:r>
         <w:lastRenderedPageBreak/>
         <w:t>Implementierung</w:t>
       </w:r>
-      <w:bookmarkEnd w:id="6"/>
+      <w:bookmarkEnd w:id="5"/>
     </w:p>
     <w:p/>
     <w:p>
       <w:r>
-        <w:t>Die Implementierung der Tabellen wurde mit der erstell</w:t>
+        <w:t>Die</w:t>
+      </w:r>
+      <w:r>
+        <w:t xml:space="preserve"> initiale</w:t>
+      </w:r>
+      <w:r>
+        <w:t xml:space="preserve"> Implementierung der Tabellen wurde mit der </w:t>
+      </w:r>
+      <w:r>
+        <w:t xml:space="preserve">manuell </w:t>
+      </w:r>
+      <w:r>
+        <w:t>erstell</w:t>
       </w:r>
       <w:r>
         <w:t>t</w:t>
@@ -2955,27 +2278,13 @@
       <w:r>
         <w:t xml:space="preserve">. </w:t>
       </w:r>
-    </w:p>
-    <w:p>
-      <w:r>
-        <w:t>Die erste Herausforderung war, dass die Datumsformate</w:t>
-      </w:r>
-      <w:r>
-        <w:t xml:space="preserve"> in der richtigen Form sein mussten, wir haben YYYY-MM-DD gewählt</w:t>
-      </w:r>
-      <w:r>
-        <w:t xml:space="preserve">. </w:t>
-      </w:r>
-      <w:r>
-        <w:t>Spalten, die einen Zeitwert enthalten haben, wurden nicht korrekt erkannt, da diese nicht im H:</w:t>
-      </w:r>
-      <w:proofErr w:type="gramStart"/>
-      <w:r>
-        <w:t>MM:SS</w:t>
-      </w:r>
-      <w:proofErr w:type="gramEnd"/>
-      <w:r>
-        <w:t xml:space="preserve"> Format vorliegen, sondern </w:t>
+      <w:r>
+        <w:t>Alle weiteren Anpassungen sind in DWC direkt durchgeführt worden.</w:t>
+      </w:r>
+    </w:p>
+    <w:p>
+      <w:r>
+        <w:t xml:space="preserve">Spalten, die einen Zeitwert enthalten haben, wurden nicht korrekt erkannt, da diese nicht im H:MM:SS Format vorliegen, sondern </w:t>
       </w:r>
       <w:r>
         <w:t>H:</w:t>
@@ -3029,38 +2338,41 @@
         <w:t xml:space="preserve"> Aus diesem Grund haben wir diese Spalten als String importiert, nachdem die Fehlermeldung in DWC aufgetreten ist.</w:t>
       </w:r>
       <w:r>
-        <w:t xml:space="preserve"> Die Zeitwerte sind als Millisekunden in den entsprechenden Spalten in Integer Werten vorhanden, um dort Auswertungen machen zu können.</w:t>
+        <w:t xml:space="preserve"> </w:t>
+      </w:r>
+      <w:r>
+        <w:t xml:space="preserve">Diese werden anschließend in DWC transformiert. </w:t>
+      </w:r>
+      <w:r>
+        <w:t xml:space="preserve">Die Zeitwerte sind </w:t>
+      </w:r>
+      <w:r>
+        <w:t xml:space="preserve">zusätzlich </w:t>
+      </w:r>
+      <w:r>
+        <w:t>als Millisekunden in den entsprechenden Spalten in Integer Werten vorhanden</w:t>
+      </w:r>
+      <w:r>
+        <w:t xml:space="preserve">. </w:t>
       </w:r>
       <w:r>
         <w:br/>
       </w:r>
       <w:r>
-        <w:t>Außerdem haben wir bemerkt, dass einige Zeichenketten länger waren als vermutet, wodurch die Tabellen händisch angepasst werden mussten (z.B. surname Spalte in Drivers Tabelle, kommt mit 20 Zeichen nicht aus</w:t>
-      </w:r>
-      <w:r>
-        <w:t>, weshalb die Länge auf 40 Zeichen erhöht wurde</w:t>
-      </w:r>
-      <w:r>
-        <w:t>)</w:t>
+        <w:t xml:space="preserve">Zusätzlich gibt es Spalten mit Zahlen, die auf den ersten Blick wie Integers aussehen, nach dem </w:t>
+      </w:r>
+      <w:r>
+        <w:t>I</w:t>
+      </w:r>
+      <w:r>
+        <w:t>mport jedoch Float sind, was wir auch anpassen mussten</w:t>
+      </w:r>
+      <w:r>
+        <w:t xml:space="preserve"> (z.B. points Spalte in results.csv)</w:t>
       </w:r>
       <w:r>
         <w:t>.</w:t>
       </w:r>
-      <w:r>
-        <w:t xml:space="preserve"> Zusätzlich gibt es Spalten mit Zahlen, die auf den ersten Blick wie Integers aussehen, nach dem </w:t>
-      </w:r>
-      <w:r>
-        <w:t>I</w:t>
-      </w:r>
-      <w:r>
-        <w:t>mport jedoch Float sind, was wir auch anpassen mussten</w:t>
-      </w:r>
-      <w:r>
-        <w:t xml:space="preserve"> (z.B. points Spalte in results.csv)</w:t>
-      </w:r>
-      <w:r>
-        <w:t>.</w:t>
-      </w:r>
     </w:p>
     <w:p>
       <w:r>
@@ -3068,14 +2380,36 @@
       </w:r>
     </w:p>
     <w:p>
-      <w:r>
+      <w:pPr>
+        <w:rPr>
+          <w:b/>
+          <w:bCs/>
+          <w:color w:val="FF0000"/>
+        </w:rPr>
+      </w:pPr>
+      <w:r>
+        <w:rPr>
+          <w:b/>
+          <w:bCs/>
+          <w:color w:val="FF0000"/>
+        </w:rPr>
         <w:lastRenderedPageBreak/>
         <w:t>Unser E/R Modell in DWC sieht folgendermaßen aus</w:t>
       </w:r>
       <w:r>
+        <w:rPr>
+          <w:b/>
+          <w:bCs/>
+          <w:color w:val="FF0000"/>
+        </w:rPr>
         <w:t xml:space="preserve"> (180_FormularOne)</w:t>
       </w:r>
       <w:r>
+        <w:rPr>
+          <w:b/>
+          <w:bCs/>
+          <w:color w:val="FF0000"/>
+        </w:rPr>
         <w:t>:</w:t>
       </w:r>
     </w:p>
@@ -3130,12 +2464,12 @@
       <w:pPr>
         <w:pStyle w:val="Heading1"/>
       </w:pPr>
-      <w:bookmarkStart w:id="7" w:name="_Toc131231979"/>
+      <w:bookmarkStart w:id="6" w:name="_Toc131231979"/>
       <w:r>
         <w:lastRenderedPageBreak/>
         <w:t>Anmerkungen für Vorgehen</w:t>
       </w:r>
-      <w:bookmarkEnd w:id="7"/>
+      <w:bookmarkEnd w:id="6"/>
     </w:p>
     <w:p>
       <w:r>
@@ -3143,6 +2477,33 @@
       </w:r>
       <w:r>
         <w:t>ächste Schritte:</w:t>
+      </w:r>
+    </w:p>
+    <w:p>
+      <w:r>
+        <w:t xml:space="preserve"> </w:t>
+      </w:r>
+      <w:r>
+        <w:rPr>
+          <w:highlight w:val="yellow"/>
+        </w:rPr>
+        <w:t>Nico</w:t>
+      </w:r>
+    </w:p>
+    <w:p>
+      <w:r>
+        <w:rPr>
+          <w:highlight w:val="green"/>
+        </w:rPr>
+        <w:t>Alexandra</w:t>
+      </w:r>
+    </w:p>
+    <w:p>
+      <w:r>
+        <w:rPr>
+          <w:highlight w:val="cyan"/>
+        </w:rPr>
+        <w:t>Beide</w:t>
       </w:r>
     </w:p>
     <w:p>
@@ -3154,7 +2515,43 @@
         </w:numPr>
       </w:pPr>
       <w:r>
-        <w:t>Views bauen, 3 finale Dimensionen – Fahrer, Rennen, Hersteller</w:t>
+        <w:rPr>
+          <w:highlight w:val="yellow"/>
+        </w:rPr>
+        <w:t>Views bauen</w:t>
+      </w:r>
+      <w:r>
+        <w:rPr>
+          <w:highlight w:val="yellow"/>
+        </w:rPr>
+        <w:br/>
+        <w:t xml:space="preserve">- Aggregation von lap times zu grouped lap times in SQL View nachbauen </w:t>
+      </w:r>
+      <w:r>
+        <w:rPr>
+          <w:highlight w:val="yellow"/>
+        </w:rPr>
+        <w:br/>
+      </w:r>
+      <w:r>
+        <w:rPr>
+          <w:highlight w:val="yellow"/>
+        </w:rPr>
+        <w:t>- View in ERM einbinden</w:t>
+      </w:r>
+      <w:r>
+        <w:rPr>
+          <w:highlight w:val="yellow"/>
+        </w:rPr>
+        <w:br/>
+        <w:t>- Rennzeiten Format in View bearbeiten, um HH:MM:SS zu erhalten</w:t>
+      </w:r>
+      <w:r>
+        <w:rPr>
+          <w:highlight w:val="yellow"/>
+        </w:rPr>
+        <w:br/>
+        <w:t>- ggfs. View für Mapping Land / Nationalität / weitere Auswertungen bauen</w:t>
       </w:r>
     </w:p>
     <w:p>
@@ -3164,9 +2561,29 @@
           <w:ilvl w:val="0"/>
           <w:numId w:val="23"/>
         </w:numPr>
-      </w:pPr>
-      <w:r>
-        <w:t>Stories bauen, um Auswertungen darzustellen – iterative Anpassungen an Datengrundlage, um Auswertungen korrekt abzubilden</w:t>
+        <w:rPr>
+          <w:highlight w:val="green"/>
+        </w:rPr>
+      </w:pPr>
+      <w:r>
+        <w:rPr>
+          <w:highlight w:val="green"/>
+        </w:rPr>
+        <w:t>Hierarchien auf Ebene Nationalität / Land, um Auswertungen für Fahrer, Konstrukteure, Strecken zu ermöglichen</w:t>
+      </w:r>
+      <w:r>
+        <w:rPr>
+          <w:highlight w:val="green"/>
+        </w:rPr>
+        <w:br/>
+        <w:t>- Nationalität und Land mappen</w:t>
+      </w:r>
+      <w:r>
+        <w:rPr>
+          <w:highlight w:val="green"/>
+        </w:rPr>
+        <w:br/>
+        <w:t>- Ausprobieren wie die Hierarchie aufgebaut werden muss</w:t>
       </w:r>
     </w:p>
     <w:p>
@@ -3176,6 +2593,21 @@
           <w:ilvl w:val="0"/>
           <w:numId w:val="23"/>
         </w:numPr>
+        <w:rPr>
+          <w:highlight w:val="cyan"/>
+        </w:rPr>
+      </w:pPr>
+      <w:r>
+        <w:rPr>
+          <w:highlight w:val="cyan"/>
+        </w:rPr>
+        <w:t>Stories bauen, um Auswertungen darzustellen – iterative Anpassungen an Datengrundlage, um Auswertungen korrekt abzubilden</w:t>
+      </w:r>
+    </w:p>
+    <w:p>
+      <w:pPr>
+        <w:pStyle w:val="ListParagraph"/>
+        <w:ind w:left="360"/>
         <w:rPr>
           <w:rFonts w:asciiTheme="majorHAnsi" w:eastAsiaTheme="majorEastAsia" w:hAnsiTheme="majorHAnsi" w:cstheme="majorBidi"/>
           <w:b/>
@@ -3186,118 +2618,6 @@
         </w:rPr>
       </w:pPr>
       <w:r>
-        <w:t>Logisches Modell abbilden</w:t>
-      </w:r>
-    </w:p>
-    <w:p>
-      <w:pPr>
-        <w:pStyle w:val="ListParagraph"/>
-        <w:rPr>
-          <w:rFonts w:asciiTheme="majorHAnsi" w:eastAsiaTheme="majorEastAsia" w:hAnsiTheme="majorHAnsi" w:cstheme="majorBidi"/>
-          <w:b/>
-          <w:bCs/>
-          <w:color w:val="365F91" w:themeColor="accent1" w:themeShade="BF"/>
-          <w:sz w:val="28"/>
-          <w:szCs w:val="28"/>
-        </w:rPr>
-      </w:pPr>
-    </w:p>
-    <w:p>
-      <w:r>
-        <w:t>Wir bitten um Feedback per Zoom.</w:t>
-      </w:r>
-    </w:p>
-    <w:p>
-      <w:r>
-        <w:t>Zeitlich sind wir folgendermaßen verfügbar:</w:t>
-      </w:r>
-    </w:p>
-    <w:p>
-      <w:pPr>
-        <w:pStyle w:val="ListParagraph"/>
-        <w:numPr>
-          <w:ilvl w:val="0"/>
-          <w:numId w:val="24"/>
-        </w:numPr>
-        <w:rPr>
-          <w:rFonts w:asciiTheme="majorHAnsi" w:eastAsiaTheme="majorEastAsia" w:hAnsiTheme="majorHAnsi" w:cstheme="majorBidi"/>
-          <w:b/>
-          <w:bCs/>
-          <w:color w:val="365F91" w:themeColor="accent1" w:themeShade="BF"/>
-          <w:sz w:val="28"/>
-          <w:szCs w:val="28"/>
-        </w:rPr>
-      </w:pPr>
-      <w:r>
-        <w:t>Täglich ab 16 Uhr, außer am 5. April</w:t>
-      </w:r>
-    </w:p>
-    <w:p/>
-    <w:p>
-      <w:r>
-        <w:t>Fragen von unserer Seite:</w:t>
-      </w:r>
-    </w:p>
-    <w:p>
-      <w:pPr>
-        <w:pStyle w:val="ListParagraph"/>
-        <w:numPr>
-          <w:ilvl w:val="0"/>
-          <w:numId w:val="24"/>
-        </w:numPr>
-        <w:rPr>
-          <w:rFonts w:asciiTheme="majorHAnsi" w:eastAsiaTheme="majorEastAsia" w:hAnsiTheme="majorHAnsi" w:cstheme="majorBidi"/>
-          <w:b/>
-          <w:bCs/>
-          <w:color w:val="365F91" w:themeColor="accent1" w:themeShade="BF"/>
-          <w:sz w:val="28"/>
-          <w:szCs w:val="28"/>
-        </w:rPr>
-      </w:pPr>
-      <w:r>
-        <w:t>Können wir Hierarchien abbilden mit Fremdschlüsseln?</w:t>
-      </w:r>
-      <w:r>
-        <w:br/>
-        <w:t>Aus unserer Sicht sind in den Daten keine Hierarchien abgebildete auf Attribut-ebene. Möglich wäre bspw. eine Hierarchie im Results Datensatz auf RaceId und DriverId</w:t>
-      </w:r>
-    </w:p>
-    <w:p>
-      <w:pPr>
-        <w:pStyle w:val="ListParagraph"/>
-        <w:numPr>
-          <w:ilvl w:val="0"/>
-          <w:numId w:val="24"/>
-        </w:numPr>
-        <w:rPr>
-          <w:rFonts w:asciiTheme="majorHAnsi" w:eastAsiaTheme="majorEastAsia" w:hAnsiTheme="majorHAnsi" w:cstheme="majorBidi"/>
-          <w:b/>
-          <w:bCs/>
-          <w:color w:val="365F91" w:themeColor="accent1" w:themeShade="BF"/>
-          <w:sz w:val="28"/>
-          <w:szCs w:val="28"/>
-        </w:rPr>
-      </w:pPr>
-      <w:r>
-        <w:t>Die Aggre</w:t>
-      </w:r>
-      <w:r>
-        <w:t>g</w:t>
-      </w:r>
-      <w:r>
-        <w:t xml:space="preserve">ation der </w:t>
-      </w:r>
-      <w:r>
-        <w:t>T</w:t>
-      </w:r>
-      <w:r>
-        <w:t xml:space="preserve">abelle Lap Times ist in Python erstellt worden. Ist das so in Ordnung, oder soll diese in DWC durchgeführt werden? </w:t>
-      </w:r>
-      <w:r>
-        <w:br/>
-        <w:t>Wenn es in DWC erstellt werden soll, wie ist das am besten möglich?</w:t>
-      </w:r>
-      <w:r>
         <w:br w:type="page"/>
       </w:r>
     </w:p>
@@ -3305,12 +2625,12 @@
       <w:pPr>
         <w:pStyle w:val="Heading1"/>
       </w:pPr>
-      <w:bookmarkStart w:id="8" w:name="_Toc131231980"/>
+      <w:bookmarkStart w:id="7" w:name="_Toc131231980"/>
       <w:r>
         <w:lastRenderedPageBreak/>
         <w:t>Quellen</w:t>
       </w:r>
-      <w:bookmarkEnd w:id="8"/>
+      <w:bookmarkEnd w:id="7"/>
     </w:p>
     <w:p/>
     <w:p>
@@ -5097,7 +4417,7 @@
         <w:rFonts w:ascii="Symbol" w:hAnsi="Symbol" w:hint="default"/>
       </w:rPr>
     </w:lvl>
-    <w:lvl w:ilvl="1" w:tplc="04090003" w:tentative="1">
+    <w:lvl w:ilvl="1" w:tplc="04090003">
       <w:start w:val="1"/>
       <w:numFmt w:val="bullet"/>
       <w:lvlText w:val="o"/>
@@ -5109,7 +4429,7 @@
         <w:rFonts w:ascii="Courier New" w:hAnsi="Courier New" w:cs="Courier New" w:hint="default"/>
       </w:rPr>
     </w:lvl>
-    <w:lvl w:ilvl="2" w:tplc="04090005" w:tentative="1">
+    <w:lvl w:ilvl="2" w:tplc="04090005">
       <w:start w:val="1"/>
       <w:numFmt w:val="bullet"/>
       <w:lvlText w:val=""/>

</xml_diff>

<commit_message>
Doku - PK in logisches Modell eingefügt
</commit_message>
<xml_diff>
--- a/Dokumentation.docx
+++ b/Dokumentation.docx
@@ -358,8 +358,19 @@
           <w:szCs w:val="36"/>
           <w:lang w:val="en-US"/>
         </w:rPr>
-        <w:t>Prof. Dr. Klaus Freyburger</w:t>
-      </w:r>
+        <w:t xml:space="preserve">Prof. Dr. Klaus </w:t>
+      </w:r>
+      <w:proofErr w:type="spellStart"/>
+      <w:r>
+        <w:rPr>
+          <w:rFonts w:ascii="Arial" w:hAnsi="Arial" w:cs="Arial"/>
+          <w:sz w:val="36"/>
+          <w:szCs w:val="36"/>
+          <w:lang w:val="en-US"/>
+        </w:rPr>
+        <w:t>Freyburger</w:t>
+      </w:r>
+      <w:proofErr w:type="spellEnd"/>
     </w:p>
     <w:p>
       <w:pPr>
@@ -412,15 +423,17 @@
       <w:sdtContent>
         <w:p>
           <w:pPr>
-            <w:pStyle w:val="TOCHeading"/>
+            <w:pStyle w:val="Inhaltsverzeichnisberschrift"/>
           </w:pPr>
+          <w:proofErr w:type="spellStart"/>
           <w:r>
             <w:t>Inhaltsverzeichnis</w:t>
           </w:r>
+          <w:proofErr w:type="spellEnd"/>
         </w:p>
         <w:p>
           <w:pPr>
-            <w:pStyle w:val="TOC1"/>
+            <w:pStyle w:val="Verzeichnis1"/>
             <w:tabs>
               <w:tab w:val="right" w:leader="dot" w:pos="9062"/>
             </w:tabs>
@@ -498,7 +511,7 @@
         </w:p>
         <w:p>
           <w:pPr>
-            <w:pStyle w:val="TOC1"/>
+            <w:pStyle w:val="Verzeichnis1"/>
             <w:tabs>
               <w:tab w:val="right" w:leader="dot" w:pos="9062"/>
             </w:tabs>
@@ -567,7 +580,7 @@
         </w:p>
         <w:p>
           <w:pPr>
-            <w:pStyle w:val="TOC1"/>
+            <w:pStyle w:val="Verzeichnis1"/>
             <w:tabs>
               <w:tab w:val="right" w:leader="dot" w:pos="9062"/>
             </w:tabs>
@@ -636,7 +649,7 @@
         </w:p>
         <w:p>
           <w:pPr>
-            <w:pStyle w:val="TOC2"/>
+            <w:pStyle w:val="Verzeichnis2"/>
             <w:tabs>
               <w:tab w:val="right" w:leader="dot" w:pos="9062"/>
             </w:tabs>
@@ -705,7 +718,7 @@
         </w:p>
         <w:p>
           <w:pPr>
-            <w:pStyle w:val="TOC2"/>
+            <w:pStyle w:val="Verzeichnis2"/>
             <w:tabs>
               <w:tab w:val="right" w:leader="dot" w:pos="9062"/>
             </w:tabs>
@@ -774,7 +787,7 @@
         </w:p>
         <w:p>
           <w:pPr>
-            <w:pStyle w:val="TOC2"/>
+            <w:pStyle w:val="Verzeichnis2"/>
             <w:tabs>
               <w:tab w:val="right" w:leader="dot" w:pos="9062"/>
             </w:tabs>
@@ -843,7 +856,7 @@
         </w:p>
         <w:p>
           <w:pPr>
-            <w:pStyle w:val="TOC1"/>
+            <w:pStyle w:val="Verzeichnis1"/>
             <w:tabs>
               <w:tab w:val="right" w:leader="dot" w:pos="9062"/>
             </w:tabs>
@@ -912,7 +925,7 @@
         </w:p>
         <w:p>
           <w:pPr>
-            <w:pStyle w:val="TOC1"/>
+            <w:pStyle w:val="Verzeichnis1"/>
             <w:tabs>
               <w:tab w:val="right" w:leader="dot" w:pos="9062"/>
             </w:tabs>
@@ -981,7 +994,7 @@
         </w:p>
         <w:p>
           <w:pPr>
-            <w:pStyle w:val="TOC1"/>
+            <w:pStyle w:val="Verzeichnis1"/>
             <w:tabs>
               <w:tab w:val="right" w:leader="dot" w:pos="9062"/>
             </w:tabs>
@@ -1081,7 +1094,7 @@
     </w:p>
     <w:p>
       <w:pPr>
-        <w:pStyle w:val="Heading1"/>
+        <w:pStyle w:val="berschrift1"/>
         <w:rPr>
           <w:rFonts w:eastAsiaTheme="minorEastAsia"/>
         </w:rPr>
@@ -1104,20 +1117,33 @@
     </w:p>
     <w:p>
       <w:r>
-        <w:t>Die Datensätze stammen von Kaggle</w:t>
-      </w:r>
-      <w:r>
-        <w:rPr>
-          <w:rStyle w:val="FootnoteReference"/>
+        <w:t xml:space="preserve">Die Datensätze stammen von </w:t>
+      </w:r>
+      <w:proofErr w:type="spellStart"/>
+      <w:r>
+        <w:t>Kaggle</w:t>
+      </w:r>
+      <w:proofErr w:type="spellEnd"/>
+      <w:r>
+        <w:rPr>
+          <w:rStyle w:val="Funotenzeichen"/>
         </w:rPr>
         <w:footnoteReference w:id="1"/>
       </w:r>
       <w:r>
-        <w:t>. Inhalt sind die Weltmeisterschaften der Formel 1 im Zeitraum von 1950 bis 2023. Die Daten sind durch die Ergast Developer API</w:t>
-      </w:r>
-      <w:r>
-        <w:rPr>
-          <w:rStyle w:val="FootnoteReference"/>
+        <w:t xml:space="preserve">. Inhalt sind die Weltmeisterschaften der Formel 1 im Zeitraum von 1950 bis 2023. Die Daten sind durch die </w:t>
+      </w:r>
+      <w:proofErr w:type="spellStart"/>
+      <w:r>
+        <w:t>Ergast</w:t>
+      </w:r>
+      <w:proofErr w:type="spellEnd"/>
+      <w:r>
+        <w:t xml:space="preserve"> Developer API</w:t>
+      </w:r>
+      <w:r>
+        <w:rPr>
+          <w:rStyle w:val="Funotenzeichen"/>
         </w:rPr>
         <w:footnoteReference w:id="2"/>
       </w:r>
@@ -1130,7 +1156,15 @@
         <w:t>Die Formel 1 (oft auch F</w:t>
       </w:r>
       <w:r>
-        <w:t xml:space="preserve">1) ist eine Formelserie, die durch den Automobil Dachverband Fédération Internationale de l’Automobile (FIA) autorisiert ist. </w:t>
+        <w:t xml:space="preserve">1) ist eine Formelserie, die durch den Automobil Dachverband Fédération Internationale de </w:t>
+      </w:r>
+      <w:proofErr w:type="spellStart"/>
+      <w:r>
+        <w:t>l’Automobile</w:t>
+      </w:r>
+      <w:proofErr w:type="spellEnd"/>
+      <w:r>
+        <w:t xml:space="preserve"> (FIA) autorisiert ist. </w:t>
       </w:r>
       <w:r>
         <w:t>Formelserie bedeutet hierbei</w:t>
@@ -1212,7 +1246,7 @@
       </w:r>
       <w:r>
         <w:rPr>
-          <w:rStyle w:val="FootnoteReference"/>
+          <w:rStyle w:val="Funotenzeichen"/>
         </w:rPr>
         <w:footnoteReference w:id="3"/>
       </w:r>
@@ -1240,9 +1274,11 @@
       <w:r>
         <w:t xml:space="preserve">Eine Übersicht der Daten in Python findet sich im </w:t>
       </w:r>
+      <w:proofErr w:type="spellStart"/>
       <w:r>
         <w:t>DataExploration.ipynb</w:t>
       </w:r>
+      <w:proofErr w:type="spellEnd"/>
       <w:r>
         <w:t>.</w:t>
       </w:r>
@@ -1253,7 +1289,7 @@
     </w:p>
     <w:p>
       <w:pPr>
-        <w:pStyle w:val="ListParagraph"/>
+        <w:pStyle w:val="Listenabsatz"/>
         <w:numPr>
           <w:ilvl w:val="0"/>
           <w:numId w:val="14"/>
@@ -1267,19 +1303,35 @@
       </w:r>
       <w:r>
         <w:br/>
-        <w:t>Das wird im Data Wrangling behoben</w:t>
-      </w:r>
-    </w:p>
-    <w:p>
-      <w:pPr>
-        <w:pStyle w:val="ListParagraph"/>
+        <w:t xml:space="preserve">Das wird im Data </w:t>
+      </w:r>
+      <w:proofErr w:type="spellStart"/>
+      <w:r>
+        <w:t>Wrangling</w:t>
+      </w:r>
+      <w:proofErr w:type="spellEnd"/>
+      <w:r>
+        <w:t xml:space="preserve"> behoben</w:t>
+      </w:r>
+    </w:p>
+    <w:p>
+      <w:pPr>
+        <w:pStyle w:val="Listenabsatz"/>
         <w:numPr>
           <w:ilvl w:val="0"/>
           <w:numId w:val="14"/>
         </w:numPr>
       </w:pPr>
       <w:r>
-        <w:t>Die Daten sind bereits „tidy“</w:t>
+        <w:t>Die Daten sind bereits „</w:t>
+      </w:r>
+      <w:proofErr w:type="spellStart"/>
+      <w:r>
+        <w:t>tidy</w:t>
+      </w:r>
+      <w:proofErr w:type="spellEnd"/>
+      <w:r>
+        <w:t>“</w:t>
       </w:r>
       <w:r>
         <w:t>:</w:t>
@@ -1310,21 +1362,29 @@
       </w:r>
       <w:r>
         <w:rPr>
-          <w:rStyle w:val="FootnoteReference"/>
+          <w:rStyle w:val="Funotenzeichen"/>
         </w:rPr>
         <w:footnoteReference w:id="4"/>
       </w:r>
     </w:p>
     <w:p>
       <w:pPr>
-        <w:pStyle w:val="ListParagraph"/>
+        <w:pStyle w:val="Listenabsatz"/>
         <w:numPr>
           <w:ilvl w:val="0"/>
           <w:numId w:val="14"/>
         </w:numPr>
       </w:pPr>
       <w:r>
-        <w:t>Die Datensätze besitzen mindestens eine Id Spalte</w:t>
+        <w:t xml:space="preserve">Die Datensätze besitzen mindestens eine </w:t>
+      </w:r>
+      <w:proofErr w:type="spellStart"/>
+      <w:r>
+        <w:t>Id</w:t>
+      </w:r>
+      <w:proofErr w:type="spellEnd"/>
+      <w:r>
+        <w:t xml:space="preserve"> Spalte</w:t>
       </w:r>
       <w:r>
         <w:t xml:space="preserve"> (Primärschlüssel).</w:t>
@@ -1339,7 +1399,15 @@
         <w:t>.</w:t>
       </w:r>
       <w:r>
-        <w:t xml:space="preserve"> Manche Datensätze haben weitere Id Spalten aufgelistet, die als Fremdschlüssel verwendet werden können.</w:t>
+        <w:t xml:space="preserve"> Manche Datensätze haben weitere </w:t>
+      </w:r>
+      <w:proofErr w:type="spellStart"/>
+      <w:r>
+        <w:t>Id</w:t>
+      </w:r>
+      <w:proofErr w:type="spellEnd"/>
+      <w:r>
+        <w:t xml:space="preserve"> Spalten aufgelistet, die als Fremdschlüssel verwendet werden können.</w:t>
       </w:r>
     </w:p>
     <w:p>
@@ -1349,23 +1417,14 @@
     </w:p>
     <w:p>
       <w:pPr>
-        <w:pStyle w:val="Heading1"/>
-        <w:rPr>
-          <w:color w:val="FF0000"/>
-        </w:rPr>
+        <w:pStyle w:val="berschrift1"/>
       </w:pPr>
       <w:bookmarkStart w:id="1" w:name="_Toc131231973"/>
       <w:r>
-        <w:rPr>
-          <w:color w:val="FF0000"/>
-        </w:rPr>
         <w:lastRenderedPageBreak/>
         <w:t>Logisches</w:t>
       </w:r>
       <w:r>
-        <w:rPr>
-          <w:color w:val="FF0000"/>
-        </w:rPr>
         <w:t xml:space="preserve"> Modell</w:t>
       </w:r>
       <w:bookmarkEnd w:id="1"/>
@@ -1377,10 +1436,10 @@
           <w:noProof/>
         </w:rPr>
         <w:drawing>
-          <wp:inline distT="0" distB="0" distL="0" distR="0" wp14:anchorId="59DC7CA1" wp14:editId="185FD8A9">
-            <wp:extent cx="5760720" cy="8187690"/>
-            <wp:effectExtent l="0" t="0" r="0" b="3810"/>
-            <wp:docPr id="12" name="Grafik 12"/>
+          <wp:inline distT="0" distB="0" distL="0" distR="0" wp14:anchorId="45544628" wp14:editId="1446395D">
+            <wp:extent cx="5760720" cy="8196580"/>
+            <wp:effectExtent l="0" t="0" r="0" b="0"/>
+            <wp:docPr id="4" name="Grafik 4"/>
             <wp:cNvGraphicFramePr>
               <a:graphicFrameLocks xmlns:a="http://schemas.openxmlformats.org/drawingml/2006/main" noChangeAspect="1"/>
             </wp:cNvGraphicFramePr>
@@ -1388,7 +1447,7 @@
               <a:graphicData uri="http://schemas.openxmlformats.org/drawingml/2006/picture">
                 <pic:pic xmlns:pic="http://schemas.openxmlformats.org/drawingml/2006/picture">
                   <pic:nvPicPr>
-                    <pic:cNvPr id="0" name="Picture 17"/>
+                    <pic:cNvPr id="0" name="Picture 3"/>
                     <pic:cNvPicPr>
                       <a:picLocks noChangeAspect="1" noChangeArrowheads="1"/>
                     </pic:cNvPicPr>
@@ -1409,7 +1468,7 @@
                   <pic:spPr bwMode="auto">
                     <a:xfrm>
                       <a:off x="0" y="0"/>
-                      <a:ext cx="5760720" cy="8187690"/>
+                      <a:ext cx="5760720" cy="8196580"/>
                     </a:xfrm>
                     <a:prstGeom prst="rect">
                       <a:avLst/>
@@ -1434,7 +1493,7 @@
     </w:p>
     <w:p>
       <w:pPr>
-        <w:pStyle w:val="Heading1"/>
+        <w:pStyle w:val="berschrift1"/>
       </w:pPr>
       <w:bookmarkStart w:id="2" w:name="_Toc131231974"/>
       <w:r>
@@ -1445,31 +1504,60 @@
     </w:p>
     <w:p>
       <w:pPr>
-        <w:pStyle w:val="Heading2"/>
+        <w:pStyle w:val="berschrift2"/>
       </w:pPr>
       <w:bookmarkStart w:id="3" w:name="_Toc131231976"/>
     </w:p>
     <w:p>
       <w:pPr>
-        <w:pStyle w:val="Heading2"/>
-      </w:pPr>
-      <w:r>
-        <w:t>Data Wrangling</w:t>
+        <w:pStyle w:val="berschrift2"/>
+      </w:pPr>
+      <w:r>
+        <w:t xml:space="preserve">Data </w:t>
+      </w:r>
+      <w:proofErr w:type="spellStart"/>
+      <w:r>
+        <w:t>Wrangling</w:t>
       </w:r>
       <w:bookmarkEnd w:id="3"/>
+      <w:proofErr w:type="spellEnd"/>
       <w:r>
         <w:br/>
       </w:r>
     </w:p>
     <w:p>
       <w:r>
-        <w:t>Die Daten wurden im ersten Schritt im DataExploration.ipynb untersucht und in einer flachen Form zusammengeführt. Dabei</w:t>
+        <w:t xml:space="preserve">Die Daten wurden im ersten Schritt im </w:t>
+      </w:r>
+      <w:proofErr w:type="spellStart"/>
+      <w:r>
+        <w:t>DataExploration.ipynb</w:t>
+      </w:r>
+      <w:proofErr w:type="spellEnd"/>
+      <w:r>
+        <w:t xml:space="preserve"> untersucht und in einer flachen Form zusammengeführt. Dabei</w:t>
       </w:r>
       <w:r>
         <w:t xml:space="preserve"> haben wir uns auf die Fahrer Daten fokussiert und</w:t>
       </w:r>
       <w:r>
-        <w:t xml:space="preserve"> die Id Spalten genutzt, um die unterschiedlichen Datensätze miteinander zu joinen. </w:t>
+        <w:t xml:space="preserve"> die </w:t>
+      </w:r>
+      <w:proofErr w:type="spellStart"/>
+      <w:r>
+        <w:t>Id</w:t>
+      </w:r>
+      <w:proofErr w:type="spellEnd"/>
+      <w:r>
+        <w:t xml:space="preserve"> Spalten genutzt, um die unterschiedlichen Datensätze miteinander zu </w:t>
+      </w:r>
+      <w:proofErr w:type="spellStart"/>
+      <w:r>
+        <w:t>joinen</w:t>
+      </w:r>
+      <w:proofErr w:type="spellEnd"/>
+      <w:r>
+        <w:t xml:space="preserve">. </w:t>
       </w:r>
       <w:r>
         <w:t xml:space="preserve">Die Konstrukteur Daten sind im ER-Modell enthalten. </w:t>
@@ -1503,7 +1591,7 @@
     </w:p>
     <w:p>
       <w:pPr>
-        <w:pStyle w:val="ListParagraph"/>
+        <w:pStyle w:val="Listenabsatz"/>
         <w:numPr>
           <w:ilvl w:val="0"/>
           <w:numId w:val="15"/>
@@ -1518,7 +1606,7 @@
     </w:p>
     <w:p>
       <w:pPr>
-        <w:pStyle w:val="ListParagraph"/>
+        <w:pStyle w:val="Listenabsatz"/>
         <w:numPr>
           <w:ilvl w:val="0"/>
           <w:numId w:val="15"/>
@@ -1533,7 +1621,7 @@
     </w:p>
     <w:p>
       <w:pPr>
-        <w:pStyle w:val="ListParagraph"/>
+        <w:pStyle w:val="Listenabsatz"/>
         <w:numPr>
           <w:ilvl w:val="0"/>
           <w:numId w:val="15"/>
@@ -1548,7 +1636,7 @@
     </w:p>
     <w:p>
       <w:pPr>
-        <w:pStyle w:val="ListParagraph"/>
+        <w:pStyle w:val="Listenabsatz"/>
         <w:numPr>
           <w:ilvl w:val="0"/>
           <w:numId w:val="15"/>
@@ -1563,7 +1651,7 @@
     </w:p>
     <w:p>
       <w:pPr>
-        <w:pStyle w:val="ListParagraph"/>
+        <w:pStyle w:val="Listenabsatz"/>
         <w:numPr>
           <w:ilvl w:val="0"/>
           <w:numId w:val="15"/>
@@ -1578,7 +1666,7 @@
     </w:p>
     <w:p>
       <w:pPr>
-        <w:pStyle w:val="ListParagraph"/>
+        <w:pStyle w:val="Listenabsatz"/>
         <w:numPr>
           <w:ilvl w:val="0"/>
           <w:numId w:val="15"/>
@@ -1593,7 +1681,7 @@
     </w:p>
     <w:p>
       <w:pPr>
-        <w:pStyle w:val="ListParagraph"/>
+        <w:pStyle w:val="Listenabsatz"/>
         <w:numPr>
           <w:ilvl w:val="0"/>
           <w:numId w:val="15"/>
@@ -1608,7 +1696,7 @@
     </w:p>
     <w:p>
       <w:pPr>
-        <w:pStyle w:val="ListParagraph"/>
+        <w:pStyle w:val="Listenabsatz"/>
         <w:numPr>
           <w:ilvl w:val="0"/>
           <w:numId w:val="15"/>
@@ -1623,7 +1711,7 @@
     </w:p>
     <w:p>
       <w:pPr>
-        <w:pStyle w:val="ListParagraph"/>
+        <w:pStyle w:val="Listenabsatz"/>
         <w:numPr>
           <w:ilvl w:val="0"/>
           <w:numId w:val="15"/>
@@ -1638,7 +1726,7 @@
     </w:p>
     <w:p>
       <w:pPr>
-        <w:pStyle w:val="ListParagraph"/>
+        <w:pStyle w:val="Listenabsatz"/>
         <w:numPr>
           <w:ilvl w:val="0"/>
           <w:numId w:val="15"/>
@@ -1653,7 +1741,7 @@
     </w:p>
     <w:p>
       <w:pPr>
-        <w:pStyle w:val="ListParagraph"/>
+        <w:pStyle w:val="Listenabsatz"/>
         <w:numPr>
           <w:ilvl w:val="0"/>
           <w:numId w:val="15"/>
@@ -1668,7 +1756,7 @@
     </w:p>
     <w:p>
       <w:pPr>
-        <w:pStyle w:val="ListParagraph"/>
+        <w:pStyle w:val="Listenabsatz"/>
         <w:numPr>
           <w:ilvl w:val="0"/>
           <w:numId w:val="15"/>
@@ -1680,7 +1768,7 @@
     </w:p>
     <w:p>
       <w:pPr>
-        <w:pStyle w:val="ListParagraph"/>
+        <w:pStyle w:val="Listenabsatz"/>
         <w:numPr>
           <w:ilvl w:val="0"/>
           <w:numId w:val="15"/>
@@ -1730,7 +1818,7 @@
     </w:p>
     <w:p>
       <w:pPr>
-        <w:pStyle w:val="ListParagraph"/>
+        <w:pStyle w:val="Listenabsatz"/>
         <w:numPr>
           <w:ilvl w:val="0"/>
           <w:numId w:val="16"/>
@@ -1745,12 +1833,19 @@
       </w:r>
       <w:r>
         <w:tab/>
-        <w:t>positionText Spalte entfernt</w:t>
-      </w:r>
-    </w:p>
-    <w:p>
-      <w:pPr>
-        <w:pStyle w:val="ListParagraph"/>
+      </w:r>
+      <w:proofErr w:type="spellStart"/>
+      <w:r>
+        <w:t>positionText</w:t>
+      </w:r>
+      <w:proofErr w:type="spellEnd"/>
+      <w:r>
+        <w:t xml:space="preserve"> Spalte entfernt</w:t>
+      </w:r>
+    </w:p>
+    <w:p>
+      <w:pPr>
+        <w:pStyle w:val="Listenabsatz"/>
         <w:numPr>
           <w:ilvl w:val="0"/>
           <w:numId w:val="16"/>
@@ -1768,7 +1863,14 @@
       </w:r>
       <w:r>
         <w:tab/>
-        <w:t>duration Spalte e</w:t>
+      </w:r>
+      <w:proofErr w:type="spellStart"/>
+      <w:r>
+        <w:t>duration</w:t>
+      </w:r>
+      <w:proofErr w:type="spellEnd"/>
+      <w:r>
+        <w:t xml:space="preserve"> Spalte e</w:t>
       </w:r>
       <w:r>
         <w:t>ntfernt</w:t>
@@ -1776,7 +1878,7 @@
     </w:p>
     <w:p>
       <w:pPr>
-        <w:pStyle w:val="ListParagraph"/>
+        <w:pStyle w:val="Listenabsatz"/>
         <w:numPr>
           <w:ilvl w:val="0"/>
           <w:numId w:val="16"/>
@@ -1794,7 +1896,22 @@
       </w:r>
       <w:r>
         <w:tab/>
-        <w:t>positon, positionText Spalte e</w:t>
+      </w:r>
+      <w:proofErr w:type="spellStart"/>
+      <w:r>
+        <w:t>positon</w:t>
+      </w:r>
+      <w:proofErr w:type="spellEnd"/>
+      <w:r>
+        <w:t xml:space="preserve">, </w:t>
+      </w:r>
+      <w:proofErr w:type="spellStart"/>
+      <w:r>
+        <w:t>positionText</w:t>
+      </w:r>
+      <w:proofErr w:type="spellEnd"/>
+      <w:r>
+        <w:t xml:space="preserve"> Spalte e</w:t>
       </w:r>
       <w:r>
         <w:t>ntfernt</w:t>
@@ -1802,7 +1919,7 @@
     </w:p>
     <w:p>
       <w:pPr>
-        <w:pStyle w:val="ListParagraph"/>
+        <w:pStyle w:val="Listenabsatz"/>
         <w:numPr>
           <w:ilvl w:val="0"/>
           <w:numId w:val="16"/>
@@ -1822,18 +1939,53 @@
           <w:lang w:val="en-US"/>
         </w:rPr>
         <w:tab/>
-        <w:t>positionText S</w:t>
-      </w:r>
+      </w:r>
+      <w:proofErr w:type="spellStart"/>
       <w:r>
         <w:rPr>
           <w:lang w:val="en-US"/>
         </w:rPr>
-        <w:t>palte entfernt</w:t>
-      </w:r>
-    </w:p>
-    <w:p>
-      <w:pPr>
-        <w:pStyle w:val="ListParagraph"/>
+        <w:t>positionText</w:t>
+      </w:r>
+      <w:proofErr w:type="spellEnd"/>
+      <w:r>
+        <w:rPr>
+          <w:lang w:val="en-US"/>
+        </w:rPr>
+        <w:t xml:space="preserve"> </w:t>
+      </w:r>
+      <w:proofErr w:type="spellStart"/>
+      <w:r>
+        <w:rPr>
+          <w:lang w:val="en-US"/>
+        </w:rPr>
+        <w:t>S</w:t>
+      </w:r>
+      <w:r>
+        <w:rPr>
+          <w:lang w:val="en-US"/>
+        </w:rPr>
+        <w:t>palte</w:t>
+      </w:r>
+      <w:proofErr w:type="spellEnd"/>
+      <w:r>
+        <w:rPr>
+          <w:lang w:val="en-US"/>
+        </w:rPr>
+        <w:t xml:space="preserve"> </w:t>
+      </w:r>
+      <w:proofErr w:type="spellStart"/>
+      <w:r>
+        <w:rPr>
+          <w:lang w:val="en-US"/>
+        </w:rPr>
+        <w:t>entfernt</w:t>
+      </w:r>
+      <w:proofErr w:type="spellEnd"/>
+    </w:p>
+    <w:p>
+      <w:pPr>
+        <w:pStyle w:val="Listenabsatz"/>
         <w:numPr>
           <w:ilvl w:val="0"/>
           <w:numId w:val="16"/>
@@ -1849,8 +2001,21 @@
       <w:r>
         <w:tab/>
       </w:r>
-      <w:r>
-        <w:t>positon, positionText Spalte e</w:t>
+      <w:proofErr w:type="spellStart"/>
+      <w:r>
+        <w:t>positon</w:t>
+      </w:r>
+      <w:proofErr w:type="spellEnd"/>
+      <w:r>
+        <w:t xml:space="preserve">, </w:t>
+      </w:r>
+      <w:proofErr w:type="spellStart"/>
+      <w:r>
+        <w:t>positionText</w:t>
+      </w:r>
+      <w:proofErr w:type="spellEnd"/>
+      <w:r>
+        <w:t xml:space="preserve"> Spalte e</w:t>
       </w:r>
       <w:r>
         <w:t>ntfernt</w:t>
@@ -1858,7 +2023,7 @@
     </w:p>
     <w:p>
       <w:pPr>
-        <w:pStyle w:val="ListParagraph"/>
+        <w:pStyle w:val="Listenabsatz"/>
         <w:numPr>
           <w:ilvl w:val="0"/>
           <w:numId w:val="16"/>
@@ -1894,7 +2059,7 @@
     </w:p>
     <w:p>
       <w:pPr>
-        <w:pStyle w:val="ListParagraph"/>
+        <w:pStyle w:val="Listenabsatz"/>
         <w:numPr>
           <w:ilvl w:val="0"/>
           <w:numId w:val="16"/>
@@ -1915,13 +2080,31 @@
         <w:ind w:left="408"/>
       </w:pPr>
       <w:r>
-        <w:t>Die entfernten Spalten haben keinen Mehrwert geboten, da alle Informationen bereits in anderen Spalten vorhanden waren.</w:t>
-      </w:r>
-      <w:r>
-        <w:t>Die konkreten Schritte</w:t>
-      </w:r>
-      <w:r>
-        <w:t xml:space="preserve"> sind im DataWrangling.ipynb nachzuvollziehen.</w:t>
+        <w:t xml:space="preserve">Die entfernten Spalten haben keinen Mehrwert geboten, da alle Informationen bereits in anderen Spalten vorhanden </w:t>
+      </w:r>
+      <w:proofErr w:type="spellStart"/>
+      <w:proofErr w:type="gramStart"/>
+      <w:r>
+        <w:t>waren.</w:t>
+      </w:r>
+      <w:r>
+        <w:t>Die</w:t>
+      </w:r>
+      <w:proofErr w:type="spellEnd"/>
+      <w:proofErr w:type="gramEnd"/>
+      <w:r>
+        <w:t xml:space="preserve"> konkreten Schritte</w:t>
+      </w:r>
+      <w:r>
+        <w:t xml:space="preserve"> sind im </w:t>
+      </w:r>
+      <w:proofErr w:type="spellStart"/>
+      <w:r>
+        <w:t>DataWrangling.ipynb</w:t>
+      </w:r>
+      <w:proofErr w:type="spellEnd"/>
+      <w:r>
+        <w:t xml:space="preserve"> nachzuvollziehen.</w:t>
       </w:r>
       <w:r>
         <w:t xml:space="preserve"> </w:t>
@@ -1947,7 +2130,7 @@
     </w:p>
     <w:p>
       <w:pPr>
-        <w:pStyle w:val="Heading2"/>
+        <w:pStyle w:val="berschrift2"/>
       </w:pPr>
       <w:bookmarkStart w:id="4" w:name="_Toc131231977"/>
       <w:r>
@@ -1959,7 +2142,15 @@
     <w:p>
       <w:r>
         <w:br/>
-        <w:t>Vorschläge zur Auswertung finden sich in der DataExploration.ipynb Datei.</w:t>
+        <w:t xml:space="preserve">Vorschläge zur Auswertung finden sich in der </w:t>
+      </w:r>
+      <w:proofErr w:type="spellStart"/>
+      <w:r>
+        <w:t>DataExploration.ipynb</w:t>
+      </w:r>
+      <w:proofErr w:type="spellEnd"/>
+      <w:r>
+        <w:t xml:space="preserve"> Datei.</w:t>
       </w:r>
       <w:r>
         <w:br/>
@@ -1968,7 +2159,7 @@
     </w:p>
     <w:p>
       <w:pPr>
-        <w:pStyle w:val="ListParagraph"/>
+        <w:pStyle w:val="Listenabsatz"/>
         <w:numPr>
           <w:ilvl w:val="0"/>
           <w:numId w:val="21"/>
@@ -1980,7 +2171,7 @@
     </w:p>
     <w:p>
       <w:pPr>
-        <w:pStyle w:val="ListParagraph"/>
+        <w:pStyle w:val="Listenabsatz"/>
         <w:ind w:left="360"/>
       </w:pPr>
       <w:r>
@@ -2026,7 +2217,7 @@
     </w:p>
     <w:p>
       <w:pPr>
-        <w:pStyle w:val="ListParagraph"/>
+        <w:pStyle w:val="Listenabsatz"/>
         <w:ind w:left="360"/>
       </w:pPr>
       <w:r>
@@ -2072,7 +2263,7 @@
     </w:p>
     <w:p>
       <w:pPr>
-        <w:pStyle w:val="ListParagraph"/>
+        <w:pStyle w:val="Listenabsatz"/>
         <w:numPr>
           <w:ilvl w:val="0"/>
           <w:numId w:val="21"/>
@@ -2094,7 +2285,7 @@
     </w:p>
     <w:p>
       <w:pPr>
-        <w:pStyle w:val="ListParagraph"/>
+        <w:pStyle w:val="Listenabsatz"/>
         <w:ind w:left="360"/>
       </w:pPr>
       <w:r>
@@ -2141,7 +2332,7 @@
     </w:p>
     <w:p>
       <w:pPr>
-        <w:pStyle w:val="ListParagraph"/>
+        <w:pStyle w:val="Listenabsatz"/>
         <w:numPr>
           <w:ilvl w:val="0"/>
           <w:numId w:val="21"/>
@@ -2153,7 +2344,7 @@
     </w:p>
     <w:p>
       <w:pPr>
-        <w:pStyle w:val="ListParagraph"/>
+        <w:pStyle w:val="Listenabsatz"/>
         <w:numPr>
           <w:ilvl w:val="0"/>
           <w:numId w:val="21"/>
@@ -2165,7 +2356,7 @@
     </w:p>
     <w:p>
       <w:pPr>
-        <w:pStyle w:val="ListParagraph"/>
+        <w:pStyle w:val="Listenabsatz"/>
         <w:numPr>
           <w:ilvl w:val="0"/>
           <w:numId w:val="21"/>
@@ -2177,7 +2368,7 @@
     </w:p>
     <w:p>
       <w:pPr>
-        <w:pStyle w:val="ListParagraph"/>
+        <w:pStyle w:val="Listenabsatz"/>
         <w:numPr>
           <w:ilvl w:val="0"/>
           <w:numId w:val="21"/>
@@ -2189,7 +2380,7 @@
     </w:p>
     <w:p>
       <w:pPr>
-        <w:pStyle w:val="ListParagraph"/>
+        <w:pStyle w:val="Listenabsatz"/>
         <w:numPr>
           <w:ilvl w:val="0"/>
           <w:numId w:val="21"/>
@@ -2201,7 +2392,7 @@
     </w:p>
     <w:p>
       <w:pPr>
-        <w:pStyle w:val="ListParagraph"/>
+        <w:pStyle w:val="Listenabsatz"/>
         <w:numPr>
           <w:ilvl w:val="0"/>
           <w:numId w:val="21"/>
@@ -2213,7 +2404,7 @@
     </w:p>
     <w:p>
       <w:pPr>
-        <w:pStyle w:val="Heading1"/>
+        <w:pStyle w:val="berschrift1"/>
       </w:pPr>
       <w:bookmarkStart w:id="5" w:name="_Toc131231978"/>
       <w:r>
@@ -2284,7 +2475,15 @@
     </w:p>
     <w:p>
       <w:r>
-        <w:t xml:space="preserve">Spalten, die einen Zeitwert enthalten haben, wurden nicht korrekt erkannt, da diese nicht im H:MM:SS Format vorliegen, sondern </w:t>
+        <w:t>Spalten, die einen Zeitwert enthalten haben, wurden nicht korrekt erkannt, da diese nicht im H:</w:t>
+      </w:r>
+      <w:proofErr w:type="gramStart"/>
+      <w:r>
+        <w:t>MM:SS</w:t>
+      </w:r>
+      <w:proofErr w:type="gramEnd"/>
+      <w:r>
+        <w:t xml:space="preserve"> Format vorliegen, sondern </w:t>
       </w:r>
       <w:r>
         <w:t>H:</w:t>
@@ -2359,16 +2558,40 @@
         <w:br/>
       </w:r>
       <w:r>
-        <w:t xml:space="preserve">Zusätzlich gibt es Spalten mit Zahlen, die auf den ersten Blick wie Integers aussehen, nach dem </w:t>
+        <w:t xml:space="preserve">Zusätzlich gibt es Spalten mit Zahlen, die auf den ersten Blick wie </w:t>
+      </w:r>
+      <w:proofErr w:type="spellStart"/>
+      <w:r>
+        <w:t>Integers</w:t>
+      </w:r>
+      <w:proofErr w:type="spellEnd"/>
+      <w:r>
+        <w:t xml:space="preserve"> aussehen, nach dem </w:t>
       </w:r>
       <w:r>
         <w:t>I</w:t>
       </w:r>
       <w:r>
-        <w:t>mport jedoch Float sind, was wir auch anpassen mussten</w:t>
-      </w:r>
-      <w:r>
-        <w:t xml:space="preserve"> (z.B. points Spalte in results.csv)</w:t>
+        <w:t xml:space="preserve">mport jedoch </w:t>
+      </w:r>
+      <w:proofErr w:type="spellStart"/>
+      <w:r>
+        <w:t>Float</w:t>
+      </w:r>
+      <w:proofErr w:type="spellEnd"/>
+      <w:r>
+        <w:t xml:space="preserve"> sind, was wir auch anpassen mussten</w:t>
+      </w:r>
+      <w:r>
+        <w:t xml:space="preserve"> (z.B. </w:t>
+      </w:r>
+      <w:proofErr w:type="spellStart"/>
+      <w:r>
+        <w:t>points</w:t>
+      </w:r>
+      <w:proofErr w:type="spellEnd"/>
+      <w:r>
+        <w:t xml:space="preserve"> Spalte in results.csv)</w:t>
       </w:r>
       <w:r>
         <w:t>.</w:t>
@@ -2462,7 +2685,7 @@
     </w:p>
     <w:p>
       <w:pPr>
-        <w:pStyle w:val="Heading1"/>
+        <w:pStyle w:val="berschrift1"/>
       </w:pPr>
       <w:bookmarkStart w:id="6" w:name="_Toc131231979"/>
       <w:r>
@@ -2508,7 +2731,7 @@
     </w:p>
     <w:p>
       <w:pPr>
-        <w:pStyle w:val="ListParagraph"/>
+        <w:pStyle w:val="Listenabsatz"/>
         <w:numPr>
           <w:ilvl w:val="0"/>
           <w:numId w:val="23"/>
@@ -2525,12 +2748,82 @@
           <w:highlight w:val="yellow"/>
         </w:rPr>
         <w:br/>
-        <w:t xml:space="preserve">- Aggregation von lap times zu grouped lap times in SQL View nachbauen </w:t>
-      </w:r>
+        <w:t xml:space="preserve">- Aggregation von </w:t>
+      </w:r>
+      <w:proofErr w:type="spellStart"/>
       <w:r>
         <w:rPr>
           <w:highlight w:val="yellow"/>
         </w:rPr>
+        <w:t>lap</w:t>
+      </w:r>
+      <w:proofErr w:type="spellEnd"/>
+      <w:r>
+        <w:rPr>
+          <w:highlight w:val="yellow"/>
+        </w:rPr>
+        <w:t xml:space="preserve"> </w:t>
+      </w:r>
+      <w:proofErr w:type="spellStart"/>
+      <w:r>
+        <w:rPr>
+          <w:highlight w:val="yellow"/>
+        </w:rPr>
+        <w:t>times</w:t>
+      </w:r>
+      <w:proofErr w:type="spellEnd"/>
+      <w:r>
+        <w:rPr>
+          <w:highlight w:val="yellow"/>
+        </w:rPr>
+        <w:t xml:space="preserve"> zu </w:t>
+      </w:r>
+      <w:proofErr w:type="spellStart"/>
+      <w:r>
+        <w:rPr>
+          <w:highlight w:val="yellow"/>
+        </w:rPr>
+        <w:t>grouped</w:t>
+      </w:r>
+      <w:proofErr w:type="spellEnd"/>
+      <w:r>
+        <w:rPr>
+          <w:highlight w:val="yellow"/>
+        </w:rPr>
+        <w:t xml:space="preserve"> </w:t>
+      </w:r>
+      <w:proofErr w:type="spellStart"/>
+      <w:r>
+        <w:rPr>
+          <w:highlight w:val="yellow"/>
+        </w:rPr>
+        <w:t>lap</w:t>
+      </w:r>
+      <w:proofErr w:type="spellEnd"/>
+      <w:r>
+        <w:rPr>
+          <w:highlight w:val="yellow"/>
+        </w:rPr>
+        <w:t xml:space="preserve"> </w:t>
+      </w:r>
+      <w:proofErr w:type="spellStart"/>
+      <w:r>
+        <w:rPr>
+          <w:highlight w:val="yellow"/>
+        </w:rPr>
+        <w:t>times</w:t>
+      </w:r>
+      <w:proofErr w:type="spellEnd"/>
+      <w:r>
+        <w:rPr>
+          <w:highlight w:val="yellow"/>
+        </w:rPr>
+        <w:t xml:space="preserve"> in SQL View nachbauen </w:t>
+      </w:r>
+      <w:r>
+        <w:rPr>
+          <w:highlight w:val="yellow"/>
+        </w:rPr>
         <w:br/>
       </w:r>
       <w:r>
@@ -2544,7 +2837,21 @@
           <w:highlight w:val="yellow"/>
         </w:rPr>
         <w:br/>
-        <w:t>- Rennzeiten Format in View bearbeiten, um HH:MM:SS zu erhalten</w:t>
+        <w:t>- Rennzeiten Format in View bearbeiten, um HH:</w:t>
+      </w:r>
+      <w:proofErr w:type="gramStart"/>
+      <w:r>
+        <w:rPr>
+          <w:highlight w:val="yellow"/>
+        </w:rPr>
+        <w:t>MM:SS</w:t>
+      </w:r>
+      <w:proofErr w:type="gramEnd"/>
+      <w:r>
+        <w:rPr>
+          <w:highlight w:val="yellow"/>
+        </w:rPr>
+        <w:t xml:space="preserve"> zu erhalten</w:t>
       </w:r>
       <w:r>
         <w:rPr>
@@ -2556,7 +2863,7 @@
     </w:p>
     <w:p>
       <w:pPr>
-        <w:pStyle w:val="ListParagraph"/>
+        <w:pStyle w:val="Listenabsatz"/>
         <w:numPr>
           <w:ilvl w:val="0"/>
           <w:numId w:val="23"/>
@@ -2588,7 +2895,7 @@
     </w:p>
     <w:p>
       <w:pPr>
-        <w:pStyle w:val="ListParagraph"/>
+        <w:pStyle w:val="Listenabsatz"/>
         <w:numPr>
           <w:ilvl w:val="0"/>
           <w:numId w:val="23"/>
@@ -2606,7 +2913,7 @@
     </w:p>
     <w:p>
       <w:pPr>
-        <w:pStyle w:val="ListParagraph"/>
+        <w:pStyle w:val="Listenabsatz"/>
         <w:ind w:left="360"/>
         <w:rPr>
           <w:rFonts w:asciiTheme="majorHAnsi" w:eastAsiaTheme="majorEastAsia" w:hAnsiTheme="majorHAnsi" w:cstheme="majorBidi"/>
@@ -2623,7 +2930,7 @@
     </w:p>
     <w:p>
       <w:pPr>
-        <w:pStyle w:val="Heading1"/>
+        <w:pStyle w:val="berschrift1"/>
       </w:pPr>
       <w:bookmarkStart w:id="7" w:name="_Toc131231980"/>
       <w:r>
@@ -2774,7 +3081,7 @@
     <w:sdtContent>
       <w:p>
         <w:pPr>
-          <w:pStyle w:val="Footer"/>
+          <w:pStyle w:val="Fuzeile"/>
           <w:jc w:val="right"/>
         </w:pPr>
         <w:r>
@@ -2803,7 +3110,7 @@
   </w:sdt>
   <w:p>
     <w:pPr>
-      <w:pStyle w:val="Footer"/>
+      <w:pStyle w:val="Fuzeile"/>
     </w:pPr>
   </w:p>
 </w:ftr>
@@ -2835,7 +3142,7 @@
     <w:p>
       <w:r>
         <w:rPr>
-          <w:rStyle w:val="FootnoteReference"/>
+          <w:rStyle w:val="Funotenzeichen"/>
         </w:rPr>
         <w:footnoteRef/>
       </w:r>
@@ -2855,11 +3162,11 @@
   <w:footnote w:id="2">
     <w:p>
       <w:pPr>
-        <w:pStyle w:val="FootnoteText"/>
-      </w:pPr>
-      <w:r>
-        <w:rPr>
-          <w:rStyle w:val="FootnoteReference"/>
+        <w:pStyle w:val="Funotentext"/>
+      </w:pPr>
+      <w:r>
+        <w:rPr>
+          <w:rStyle w:val="Funotenzeichen"/>
         </w:rPr>
         <w:footnoteRef/>
       </w:r>
@@ -2877,18 +3184,18 @@
     </w:p>
     <w:p>
       <w:pPr>
-        <w:pStyle w:val="FootnoteText"/>
+        <w:pStyle w:val="Funotentext"/>
       </w:pPr>
     </w:p>
   </w:footnote>
   <w:footnote w:id="3">
     <w:p>
       <w:pPr>
-        <w:pStyle w:val="FootnoteText"/>
-      </w:pPr>
-      <w:r>
-        <w:rPr>
-          <w:rStyle w:val="FootnoteReference"/>
+        <w:pStyle w:val="Funotentext"/>
+      </w:pPr>
+      <w:r>
+        <w:rPr>
+          <w:rStyle w:val="Funotenzeichen"/>
         </w:rPr>
         <w:footnoteRef/>
       </w:r>
@@ -2911,11 +3218,11 @@
   <w:footnote w:id="4">
     <w:p>
       <w:pPr>
-        <w:pStyle w:val="FootnoteText"/>
-      </w:pPr>
-      <w:r>
-        <w:rPr>
-          <w:rStyle w:val="FootnoteReference"/>
+        <w:pStyle w:val="Funotentext"/>
+      </w:pPr>
+      <w:r>
+        <w:rPr>
+          <w:rStyle w:val="Funotenzeichen"/>
         </w:rPr>
         <w:footnoteRef/>
       </w:r>
@@ -6114,15 +6421,15 @@
     <w:lsdException w:name="Unresolved Mention" w:semiHidden="1" w:unhideWhenUsed="1"/>
     <w:lsdException w:name="Smart Link" w:semiHidden="1" w:unhideWhenUsed="1"/>
   </w:latentStyles>
-  <w:style w:type="paragraph" w:default="1" w:styleId="Normal">
+  <w:style w:type="paragraph" w:default="1" w:styleId="Standard">
     <w:name w:val="Normal"/>
     <w:qFormat/>
   </w:style>
-  <w:style w:type="paragraph" w:styleId="Heading1">
+  <w:style w:type="paragraph" w:styleId="berschrift1">
     <w:name w:val="heading 1"/>
-    <w:basedOn w:val="Normal"/>
-    <w:next w:val="Normal"/>
-    <w:link w:val="Heading1Char"/>
+    <w:basedOn w:val="Standard"/>
+    <w:next w:val="Standard"/>
+    <w:link w:val="berschrift1Zchn"/>
     <w:uiPriority w:val="9"/>
     <w:qFormat/>
     <w:rsid w:val="0026010A"/>
@@ -6141,11 +6448,11 @@
       <w:szCs w:val="28"/>
     </w:rPr>
   </w:style>
-  <w:style w:type="paragraph" w:styleId="Heading2">
+  <w:style w:type="paragraph" w:styleId="berschrift2">
     <w:name w:val="heading 2"/>
-    <w:basedOn w:val="Normal"/>
-    <w:next w:val="Normal"/>
-    <w:link w:val="Heading2Char"/>
+    <w:basedOn w:val="Standard"/>
+    <w:next w:val="Standard"/>
+    <w:link w:val="berschrift2Zchn"/>
     <w:uiPriority w:val="9"/>
     <w:unhideWhenUsed/>
     <w:qFormat/>
@@ -6163,11 +6470,11 @@
       <w:szCs w:val="26"/>
     </w:rPr>
   </w:style>
-  <w:style w:type="paragraph" w:styleId="Heading3">
+  <w:style w:type="paragraph" w:styleId="berschrift3">
     <w:name w:val="heading 3"/>
-    <w:basedOn w:val="Normal"/>
-    <w:next w:val="Normal"/>
-    <w:link w:val="Heading3Char"/>
+    <w:basedOn w:val="Standard"/>
+    <w:next w:val="Standard"/>
+    <w:link w:val="berschrift3Zchn"/>
     <w:uiPriority w:val="9"/>
     <w:unhideWhenUsed/>
     <w:qFormat/>
@@ -6185,11 +6492,11 @@
       <w:szCs w:val="24"/>
     </w:rPr>
   </w:style>
-  <w:style w:type="paragraph" w:styleId="Heading4">
+  <w:style w:type="paragraph" w:styleId="berschrift4">
     <w:name w:val="heading 4"/>
-    <w:basedOn w:val="Normal"/>
-    <w:next w:val="Normal"/>
-    <w:link w:val="Heading4Char"/>
+    <w:basedOn w:val="Standard"/>
+    <w:next w:val="Standard"/>
+    <w:link w:val="berschrift4Zchn"/>
     <w:uiPriority w:val="9"/>
     <w:unhideWhenUsed/>
     <w:qFormat/>
@@ -6207,13 +6514,13 @@
       <w:color w:val="365F91" w:themeColor="accent1" w:themeShade="BF"/>
     </w:rPr>
   </w:style>
-  <w:style w:type="character" w:default="1" w:styleId="DefaultParagraphFont">
+  <w:style w:type="character" w:default="1" w:styleId="Absatz-Standardschriftart">
     <w:name w:val="Default Paragraph Font"/>
     <w:uiPriority w:val="1"/>
     <w:semiHidden/>
     <w:unhideWhenUsed/>
   </w:style>
-  <w:style w:type="table" w:default="1" w:styleId="TableNormal">
+  <w:style w:type="table" w:default="1" w:styleId="NormaleTabelle">
     <w:name w:val="Normal Table"/>
     <w:uiPriority w:val="99"/>
     <w:semiHidden/>
@@ -6228,16 +6535,16 @@
       </w:tblCellMar>
     </w:tblPr>
   </w:style>
-  <w:style w:type="numbering" w:default="1" w:styleId="NoList">
+  <w:style w:type="numbering" w:default="1" w:styleId="KeineListe">
     <w:name w:val="No List"/>
     <w:uiPriority w:val="99"/>
     <w:semiHidden/>
     <w:unhideWhenUsed/>
   </w:style>
-  <w:style w:type="character" w:customStyle="1" w:styleId="Heading1Char">
-    <w:name w:val="Heading 1 Char"/>
-    <w:basedOn w:val="DefaultParagraphFont"/>
-    <w:link w:val="Heading1"/>
+  <w:style w:type="character" w:customStyle="1" w:styleId="berschrift1Zchn">
+    <w:name w:val="Überschrift 1 Zchn"/>
+    <w:basedOn w:val="Absatz-Standardschriftart"/>
+    <w:link w:val="berschrift1"/>
     <w:uiPriority w:val="9"/>
     <w:rsid w:val="0026010A"/>
     <w:rPr>
@@ -6249,10 +6556,10 @@
       <w:szCs w:val="28"/>
     </w:rPr>
   </w:style>
-  <w:style w:type="paragraph" w:styleId="BalloonText">
+  <w:style w:type="paragraph" w:styleId="Sprechblasentext">
     <w:name w:val="Balloon Text"/>
-    <w:basedOn w:val="Normal"/>
-    <w:link w:val="BalloonTextChar"/>
+    <w:basedOn w:val="Standard"/>
+    <w:link w:val="SprechblasentextZchn"/>
     <w:uiPriority w:val="99"/>
     <w:semiHidden/>
     <w:unhideWhenUsed/>
@@ -6266,10 +6573,10 @@
       <w:szCs w:val="16"/>
     </w:rPr>
   </w:style>
-  <w:style w:type="character" w:customStyle="1" w:styleId="BalloonTextChar">
-    <w:name w:val="Balloon Text Char"/>
-    <w:basedOn w:val="DefaultParagraphFont"/>
-    <w:link w:val="BalloonText"/>
+  <w:style w:type="character" w:customStyle="1" w:styleId="SprechblasentextZchn">
+    <w:name w:val="Sprechblasentext Zchn"/>
+    <w:basedOn w:val="Absatz-Standardschriftart"/>
+    <w:link w:val="Sprechblasentext"/>
     <w:uiPriority w:val="99"/>
     <w:semiHidden/>
     <w:rsid w:val="0026010A"/>
@@ -6279,9 +6586,9 @@
       <w:szCs w:val="16"/>
     </w:rPr>
   </w:style>
-  <w:style w:type="paragraph" w:styleId="ListParagraph">
+  <w:style w:type="paragraph" w:styleId="Listenabsatz">
     <w:name w:val="List Paragraph"/>
-    <w:basedOn w:val="Normal"/>
+    <w:basedOn w:val="Standard"/>
     <w:uiPriority w:val="34"/>
     <w:qFormat/>
     <w:rsid w:val="00001DCE"/>
@@ -6290,9 +6597,9 @@
       <w:contextualSpacing/>
     </w:pPr>
   </w:style>
-  <w:style w:type="paragraph" w:styleId="NormalWeb">
+  <w:style w:type="paragraph" w:styleId="StandardWeb">
     <w:name w:val="Normal (Web)"/>
-    <w:basedOn w:val="Normal"/>
+    <w:basedOn w:val="Standard"/>
     <w:uiPriority w:val="99"/>
     <w:semiHidden/>
     <w:unhideWhenUsed/>
@@ -6308,7 +6615,7 @@
   </w:style>
   <w:style w:type="character" w:styleId="Hyperlink">
     <w:name w:val="Hyperlink"/>
-    <w:basedOn w:val="DefaultParagraphFont"/>
+    <w:basedOn w:val="Absatz-Standardschriftart"/>
     <w:uiPriority w:val="99"/>
     <w:unhideWhenUsed/>
     <w:rsid w:val="00B41A5E"/>
@@ -6317,11 +6624,11 @@
       <w:u w:val="single"/>
     </w:rPr>
   </w:style>
-  <w:style w:type="paragraph" w:styleId="Title">
+  <w:style w:type="paragraph" w:styleId="Titel">
     <w:name w:val="Title"/>
-    <w:basedOn w:val="Normal"/>
-    <w:next w:val="Normal"/>
-    <w:link w:val="TitleChar"/>
+    <w:basedOn w:val="Standard"/>
+    <w:next w:val="Standard"/>
+    <w:link w:val="TitelZchn"/>
     <w:uiPriority w:val="10"/>
     <w:qFormat/>
     <w:rsid w:val="0044342F"/>
@@ -6337,10 +6644,10 @@
       <w:szCs w:val="56"/>
     </w:rPr>
   </w:style>
-  <w:style w:type="character" w:customStyle="1" w:styleId="TitleChar">
-    <w:name w:val="Title Char"/>
-    <w:basedOn w:val="DefaultParagraphFont"/>
-    <w:link w:val="Title"/>
+  <w:style w:type="character" w:customStyle="1" w:styleId="TitelZchn">
+    <w:name w:val="Titel Zchn"/>
+    <w:basedOn w:val="Absatz-Standardschriftart"/>
+    <w:link w:val="Titel"/>
     <w:uiPriority w:val="10"/>
     <w:rsid w:val="0044342F"/>
     <w:rPr>
@@ -6351,9 +6658,9 @@
       <w:szCs w:val="56"/>
     </w:rPr>
   </w:style>
-  <w:style w:type="character" w:styleId="FollowedHyperlink">
+  <w:style w:type="character" w:styleId="BesuchterLink">
     <w:name w:val="FollowedHyperlink"/>
-    <w:basedOn w:val="DefaultParagraphFont"/>
+    <w:basedOn w:val="Absatz-Standardschriftart"/>
     <w:uiPriority w:val="99"/>
     <w:semiHidden/>
     <w:unhideWhenUsed/>
@@ -6363,10 +6670,10 @@
       <w:u w:val="single"/>
     </w:rPr>
   </w:style>
-  <w:style w:type="character" w:customStyle="1" w:styleId="Heading2Char">
-    <w:name w:val="Heading 2 Char"/>
-    <w:basedOn w:val="DefaultParagraphFont"/>
-    <w:link w:val="Heading2"/>
+  <w:style w:type="character" w:customStyle="1" w:styleId="berschrift2Zchn">
+    <w:name w:val="Überschrift 2 Zchn"/>
+    <w:basedOn w:val="Absatz-Standardschriftart"/>
+    <w:link w:val="berschrift2"/>
     <w:uiPriority w:val="9"/>
     <w:rsid w:val="009E27C2"/>
     <w:rPr>
@@ -6376,10 +6683,10 @@
       <w:szCs w:val="26"/>
     </w:rPr>
   </w:style>
-  <w:style w:type="character" w:customStyle="1" w:styleId="Heading3Char">
-    <w:name w:val="Heading 3 Char"/>
-    <w:basedOn w:val="DefaultParagraphFont"/>
-    <w:link w:val="Heading3"/>
+  <w:style w:type="character" w:customStyle="1" w:styleId="berschrift3Zchn">
+    <w:name w:val="Überschrift 3 Zchn"/>
+    <w:basedOn w:val="Absatz-Standardschriftart"/>
+    <w:link w:val="berschrift3"/>
     <w:uiPriority w:val="9"/>
     <w:rsid w:val="00E518E4"/>
     <w:rPr>
@@ -6389,10 +6696,10 @@
       <w:szCs w:val="24"/>
     </w:rPr>
   </w:style>
-  <w:style w:type="character" w:customStyle="1" w:styleId="Heading4Char">
-    <w:name w:val="Heading 4 Char"/>
-    <w:basedOn w:val="DefaultParagraphFont"/>
-    <w:link w:val="Heading4"/>
+  <w:style w:type="character" w:customStyle="1" w:styleId="berschrift4Zchn">
+    <w:name w:val="Überschrift 4 Zchn"/>
+    <w:basedOn w:val="Absatz-Standardschriftart"/>
+    <w:link w:val="berschrift4"/>
     <w:uiPriority w:val="9"/>
     <w:rsid w:val="00E518E4"/>
     <w:rPr>
@@ -6402,10 +6709,10 @@
       <w:color w:val="365F91" w:themeColor="accent1" w:themeShade="BF"/>
     </w:rPr>
   </w:style>
-  <w:style w:type="paragraph" w:styleId="Header">
+  <w:style w:type="paragraph" w:styleId="Kopfzeile">
     <w:name w:val="header"/>
-    <w:basedOn w:val="Normal"/>
-    <w:link w:val="HeaderChar"/>
+    <w:basedOn w:val="Standard"/>
+    <w:link w:val="KopfzeileZchn"/>
     <w:uiPriority w:val="99"/>
     <w:unhideWhenUsed/>
     <w:rsid w:val="00406A95"/>
@@ -6417,17 +6724,17 @@
       <w:spacing w:after="0" w:line="240" w:lineRule="auto"/>
     </w:pPr>
   </w:style>
-  <w:style w:type="character" w:customStyle="1" w:styleId="HeaderChar">
-    <w:name w:val="Header Char"/>
-    <w:basedOn w:val="DefaultParagraphFont"/>
-    <w:link w:val="Header"/>
+  <w:style w:type="character" w:customStyle="1" w:styleId="KopfzeileZchn">
+    <w:name w:val="Kopfzeile Zchn"/>
+    <w:basedOn w:val="Absatz-Standardschriftart"/>
+    <w:link w:val="Kopfzeile"/>
     <w:uiPriority w:val="99"/>
     <w:rsid w:val="00406A95"/>
   </w:style>
-  <w:style w:type="paragraph" w:styleId="Footer">
+  <w:style w:type="paragraph" w:styleId="Fuzeile">
     <w:name w:val="footer"/>
-    <w:basedOn w:val="Normal"/>
-    <w:link w:val="FooterChar"/>
+    <w:basedOn w:val="Standard"/>
+    <w:link w:val="FuzeileZchn"/>
     <w:uiPriority w:val="99"/>
     <w:unhideWhenUsed/>
     <w:rsid w:val="00406A95"/>
@@ -6439,17 +6746,17 @@
       <w:spacing w:after="0" w:line="240" w:lineRule="auto"/>
     </w:pPr>
   </w:style>
-  <w:style w:type="character" w:customStyle="1" w:styleId="FooterChar">
-    <w:name w:val="Footer Char"/>
-    <w:basedOn w:val="DefaultParagraphFont"/>
-    <w:link w:val="Footer"/>
+  <w:style w:type="character" w:customStyle="1" w:styleId="FuzeileZchn">
+    <w:name w:val="Fußzeile Zchn"/>
+    <w:basedOn w:val="Absatz-Standardschriftart"/>
+    <w:link w:val="Fuzeile"/>
     <w:uiPriority w:val="99"/>
     <w:rsid w:val="00406A95"/>
   </w:style>
-  <w:style w:type="paragraph" w:styleId="TOCHeading">
+  <w:style w:type="paragraph" w:styleId="Inhaltsverzeichnisberschrift">
     <w:name w:val="TOC Heading"/>
-    <w:basedOn w:val="Heading1"/>
-    <w:next w:val="Normal"/>
+    <w:basedOn w:val="berschrift1"/>
+    <w:next w:val="Standard"/>
     <w:uiPriority w:val="39"/>
     <w:unhideWhenUsed/>
     <w:qFormat/>
@@ -6466,10 +6773,10 @@
       <w:lang w:val="en-US" w:eastAsia="en-US"/>
     </w:rPr>
   </w:style>
-  <w:style w:type="paragraph" w:styleId="TOC1">
+  <w:style w:type="paragraph" w:styleId="Verzeichnis1">
     <w:name w:val="toc 1"/>
-    <w:basedOn w:val="Normal"/>
-    <w:next w:val="Normal"/>
+    <w:basedOn w:val="Standard"/>
+    <w:next w:val="Standard"/>
     <w:autoRedefine/>
     <w:uiPriority w:val="39"/>
     <w:unhideWhenUsed/>
@@ -6478,10 +6785,10 @@
       <w:spacing w:after="100"/>
     </w:pPr>
   </w:style>
-  <w:style w:type="paragraph" w:styleId="TOC2">
+  <w:style w:type="paragraph" w:styleId="Verzeichnis2">
     <w:name w:val="toc 2"/>
-    <w:basedOn w:val="Normal"/>
-    <w:next w:val="Normal"/>
+    <w:basedOn w:val="Standard"/>
+    <w:next w:val="Standard"/>
     <w:autoRedefine/>
     <w:uiPriority w:val="39"/>
     <w:unhideWhenUsed/>
@@ -6491,10 +6798,10 @@
       <w:ind w:left="220"/>
     </w:pPr>
   </w:style>
-  <w:style w:type="paragraph" w:styleId="FootnoteText">
+  <w:style w:type="paragraph" w:styleId="Funotentext">
     <w:name w:val="footnote text"/>
-    <w:basedOn w:val="Normal"/>
-    <w:link w:val="FootnoteTextChar"/>
+    <w:basedOn w:val="Standard"/>
+    <w:link w:val="FunotentextZchn"/>
     <w:uiPriority w:val="99"/>
     <w:semiHidden/>
     <w:unhideWhenUsed/>
@@ -6507,10 +6814,10 @@
       <w:szCs w:val="20"/>
     </w:rPr>
   </w:style>
-  <w:style w:type="character" w:customStyle="1" w:styleId="FootnoteTextChar">
-    <w:name w:val="Footnote Text Char"/>
-    <w:basedOn w:val="DefaultParagraphFont"/>
-    <w:link w:val="FootnoteText"/>
+  <w:style w:type="character" w:customStyle="1" w:styleId="FunotentextZchn">
+    <w:name w:val="Fußnotentext Zchn"/>
+    <w:basedOn w:val="Absatz-Standardschriftart"/>
+    <w:link w:val="Funotentext"/>
     <w:uiPriority w:val="99"/>
     <w:semiHidden/>
     <w:rsid w:val="009C2DEB"/>
@@ -6519,9 +6826,9 @@
       <w:szCs w:val="20"/>
     </w:rPr>
   </w:style>
-  <w:style w:type="character" w:styleId="FootnoteReference">
+  <w:style w:type="character" w:styleId="Funotenzeichen">
     <w:name w:val="footnote reference"/>
-    <w:basedOn w:val="DefaultParagraphFont"/>
+    <w:basedOn w:val="Absatz-Standardschriftart"/>
     <w:uiPriority w:val="99"/>
     <w:semiHidden/>
     <w:unhideWhenUsed/>
@@ -6530,9 +6837,9 @@
       <w:vertAlign w:val="superscript"/>
     </w:rPr>
   </w:style>
-  <w:style w:type="character" w:styleId="UnresolvedMention">
+  <w:style w:type="character" w:styleId="NichtaufgelsteErwhnung">
     <w:name w:val="Unresolved Mention"/>
-    <w:basedOn w:val="DefaultParagraphFont"/>
+    <w:basedOn w:val="Absatz-Standardschriftart"/>
     <w:uiPriority w:val="99"/>
     <w:semiHidden/>
     <w:unhideWhenUsed/>
@@ -6541,6 +6848,15 @@
       <w:color w:val="605E5C"/>
       <w:shd w:val="clear" w:color="auto" w:fill="E1DFDD"/>
     </w:rPr>
+  </w:style>
+  <w:style w:type="paragraph" w:styleId="KeinLeerraum">
+    <w:name w:val="No Spacing"/>
+    <w:uiPriority w:val="1"/>
+    <w:qFormat/>
+    <w:rsid w:val="003B6707"/>
+    <w:pPr>
+      <w:spacing w:after="0" w:line="240" w:lineRule="auto"/>
+    </w:pPr>
   </w:style>
 </w:styles>
 </file>

</xml_diff>

<commit_message>
Doku - ERM aktualisiert
</commit_message>
<xml_diff>
--- a/Dokumentation.docx
+++ b/Dokumentation.docx
@@ -358,19 +358,8 @@
           <w:szCs w:val="36"/>
           <w:lang w:val="en-US"/>
         </w:rPr>
-        <w:t xml:space="preserve">Prof. Dr. Klaus </w:t>
-      </w:r>
-      <w:proofErr w:type="spellStart"/>
-      <w:r>
-        <w:rPr>
-          <w:rFonts w:ascii="Arial" w:hAnsi="Arial" w:cs="Arial"/>
-          <w:sz w:val="36"/>
-          <w:szCs w:val="36"/>
-          <w:lang w:val="en-US"/>
-        </w:rPr>
-        <w:t>Freyburger</w:t>
-      </w:r>
-      <w:proofErr w:type="spellEnd"/>
+        <w:t>Prof. Dr. Klaus Freyburger</w:t>
+      </w:r>
     </w:p>
     <w:p>
       <w:pPr>
@@ -425,11 +414,9 @@
           <w:pPr>
             <w:pStyle w:val="Inhaltsverzeichnisberschrift"/>
           </w:pPr>
-          <w:proofErr w:type="spellStart"/>
           <w:r>
             <w:t>Inhaltsverzeichnis</w:t>
           </w:r>
-          <w:proofErr w:type="spellEnd"/>
         </w:p>
         <w:p>
           <w:pPr>
@@ -1117,13 +1104,8 @@
     </w:p>
     <w:p>
       <w:r>
-        <w:t xml:space="preserve">Die Datensätze stammen von </w:t>
-      </w:r>
-      <w:proofErr w:type="spellStart"/>
-      <w:r>
-        <w:t>Kaggle</w:t>
-      </w:r>
-      <w:proofErr w:type="spellEnd"/>
+        <w:t>Die Datensätze stammen von Kaggle</w:t>
+      </w:r>
       <w:r>
         <w:rPr>
           <w:rStyle w:val="Funotenzeichen"/>
@@ -1131,15 +1113,7 @@
         <w:footnoteReference w:id="1"/>
       </w:r>
       <w:r>
-        <w:t xml:space="preserve">. Inhalt sind die Weltmeisterschaften der Formel 1 im Zeitraum von 1950 bis 2023. Die Daten sind durch die </w:t>
-      </w:r>
-      <w:proofErr w:type="spellStart"/>
-      <w:r>
-        <w:t>Ergast</w:t>
-      </w:r>
-      <w:proofErr w:type="spellEnd"/>
-      <w:r>
-        <w:t xml:space="preserve"> Developer API</w:t>
+        <w:t>. Inhalt sind die Weltmeisterschaften der Formel 1 im Zeitraum von 1950 bis 2023. Die Daten sind durch die Ergast Developer API</w:t>
       </w:r>
       <w:r>
         <w:rPr>
@@ -1156,15 +1130,7 @@
         <w:t>Die Formel 1 (oft auch F</w:t>
       </w:r>
       <w:r>
-        <w:t xml:space="preserve">1) ist eine Formelserie, die durch den Automobil Dachverband Fédération Internationale de </w:t>
-      </w:r>
-      <w:proofErr w:type="spellStart"/>
-      <w:r>
-        <w:t>l’Automobile</w:t>
-      </w:r>
-      <w:proofErr w:type="spellEnd"/>
-      <w:r>
-        <w:t xml:space="preserve"> (FIA) autorisiert ist. </w:t>
+        <w:t xml:space="preserve">1) ist eine Formelserie, die durch den Automobil Dachverband Fédération Internationale de l’Automobile (FIA) autorisiert ist. </w:t>
       </w:r>
       <w:r>
         <w:t>Formelserie bedeutet hierbei</w:t>
@@ -1274,11 +1240,9 @@
       <w:r>
         <w:t xml:space="preserve">Eine Übersicht der Daten in Python findet sich im </w:t>
       </w:r>
-      <w:proofErr w:type="spellStart"/>
       <w:r>
         <w:t>DataExploration.ipynb</w:t>
       </w:r>
-      <w:proofErr w:type="spellEnd"/>
       <w:r>
         <w:t>.</w:t>
       </w:r>
@@ -1303,15 +1267,7 @@
       </w:r>
       <w:r>
         <w:br/>
-        <w:t xml:space="preserve">Das wird im Data </w:t>
-      </w:r>
-      <w:proofErr w:type="spellStart"/>
-      <w:r>
-        <w:t>Wrangling</w:t>
-      </w:r>
-      <w:proofErr w:type="spellEnd"/>
-      <w:r>
-        <w:t xml:space="preserve"> behoben</w:t>
+        <w:t>Das wird im Data Wrangling behoben</w:t>
       </w:r>
     </w:p>
     <w:p>
@@ -1323,15 +1279,7 @@
         </w:numPr>
       </w:pPr>
       <w:r>
-        <w:t>Die Daten sind bereits „</w:t>
-      </w:r>
-      <w:proofErr w:type="spellStart"/>
-      <w:r>
-        <w:t>tidy</w:t>
-      </w:r>
-      <w:proofErr w:type="spellEnd"/>
-      <w:r>
-        <w:t>“</w:t>
+        <w:t>Die Daten sind bereits „tidy“</w:t>
       </w:r>
       <w:r>
         <w:t>:</w:t>
@@ -1376,15 +1324,7 @@
         </w:numPr>
       </w:pPr>
       <w:r>
-        <w:t xml:space="preserve">Die Datensätze besitzen mindestens eine </w:t>
-      </w:r>
-      <w:proofErr w:type="spellStart"/>
-      <w:r>
-        <w:t>Id</w:t>
-      </w:r>
-      <w:proofErr w:type="spellEnd"/>
-      <w:r>
-        <w:t xml:space="preserve"> Spalte</w:t>
+        <w:t>Die Datensätze besitzen mindestens eine Id Spalte</w:t>
       </w:r>
       <w:r>
         <w:t xml:space="preserve"> (Primärschlüssel).</w:t>
@@ -1399,15 +1339,7 @@
         <w:t>.</w:t>
       </w:r>
       <w:r>
-        <w:t xml:space="preserve"> Manche Datensätze haben weitere </w:t>
-      </w:r>
-      <w:proofErr w:type="spellStart"/>
-      <w:r>
-        <w:t>Id</w:t>
-      </w:r>
-      <w:proofErr w:type="spellEnd"/>
-      <w:r>
-        <w:t xml:space="preserve"> Spalten aufgelistet, die als Fremdschlüssel verwendet werden können.</w:t>
+        <w:t xml:space="preserve"> Manche Datensätze haben weitere Id Spalten aufgelistet, die als Fremdschlüssel verwendet werden können.</w:t>
       </w:r>
     </w:p>
     <w:p>
@@ -1436,10 +1368,10 @@
           <w:noProof/>
         </w:rPr>
         <w:drawing>
-          <wp:inline distT="0" distB="0" distL="0" distR="0" wp14:anchorId="45544628" wp14:editId="1446395D">
+          <wp:inline distT="0" distB="0" distL="0" distR="0" wp14:anchorId="01FADC98" wp14:editId="6CB28F2D">
             <wp:extent cx="5760720" cy="8196580"/>
             <wp:effectExtent l="0" t="0" r="0" b="0"/>
-            <wp:docPr id="4" name="Grafik 4"/>
+            <wp:docPr id="3" name="Grafik 3"/>
             <wp:cNvGraphicFramePr>
               <a:graphicFrameLocks xmlns:a="http://schemas.openxmlformats.org/drawingml/2006/main" noChangeAspect="1"/>
             </wp:cNvGraphicFramePr>
@@ -1447,7 +1379,7 @@
               <a:graphicData uri="http://schemas.openxmlformats.org/drawingml/2006/picture">
                 <pic:pic xmlns:pic="http://schemas.openxmlformats.org/drawingml/2006/picture">
                   <pic:nvPicPr>
-                    <pic:cNvPr id="0" name="Picture 3"/>
+                    <pic:cNvPr id="0" name="Picture 1"/>
                     <pic:cNvPicPr>
                       <a:picLocks noChangeAspect="1" noChangeArrowheads="1"/>
                     </pic:cNvPicPr>
@@ -1513,51 +1445,22 @@
         <w:pStyle w:val="berschrift2"/>
       </w:pPr>
       <w:r>
-        <w:t xml:space="preserve">Data </w:t>
-      </w:r>
-      <w:proofErr w:type="spellStart"/>
-      <w:r>
-        <w:t>Wrangling</w:t>
+        <w:t>Data Wrangling</w:t>
       </w:r>
       <w:bookmarkEnd w:id="3"/>
-      <w:proofErr w:type="spellEnd"/>
       <w:r>
         <w:br/>
       </w:r>
     </w:p>
     <w:p>
       <w:r>
-        <w:t xml:space="preserve">Die Daten wurden im ersten Schritt im </w:t>
-      </w:r>
-      <w:proofErr w:type="spellStart"/>
-      <w:r>
-        <w:t>DataExploration.ipynb</w:t>
-      </w:r>
-      <w:proofErr w:type="spellEnd"/>
-      <w:r>
-        <w:t xml:space="preserve"> untersucht und in einer flachen Form zusammengeführt. Dabei</w:t>
+        <w:t>Die Daten wurden im ersten Schritt im DataExploration.ipynb untersucht und in einer flachen Form zusammengeführt. Dabei</w:t>
       </w:r>
       <w:r>
         <w:t xml:space="preserve"> haben wir uns auf die Fahrer Daten fokussiert und</w:t>
       </w:r>
       <w:r>
-        <w:t xml:space="preserve"> die </w:t>
-      </w:r>
-      <w:proofErr w:type="spellStart"/>
-      <w:r>
-        <w:t>Id</w:t>
-      </w:r>
-      <w:proofErr w:type="spellEnd"/>
-      <w:r>
-        <w:t xml:space="preserve"> Spalten genutzt, um die unterschiedlichen Datensätze miteinander zu </w:t>
-      </w:r>
-      <w:proofErr w:type="spellStart"/>
-      <w:r>
-        <w:t>joinen</w:t>
-      </w:r>
-      <w:proofErr w:type="spellEnd"/>
-      <w:r>
-        <w:t xml:space="preserve">. </w:t>
+        <w:t xml:space="preserve"> die Id Spalten genutzt, um die unterschiedlichen Datensätze miteinander zu joinen. </w:t>
       </w:r>
       <w:r>
         <w:t xml:space="preserve">Die Konstrukteur Daten sind im ER-Modell enthalten. </w:t>
@@ -1833,14 +1736,7 @@
       </w:r>
       <w:r>
         <w:tab/>
-      </w:r>
-      <w:proofErr w:type="spellStart"/>
-      <w:r>
-        <w:t>positionText</w:t>
-      </w:r>
-      <w:proofErr w:type="spellEnd"/>
-      <w:r>
-        <w:t xml:space="preserve"> Spalte entfernt</w:t>
+        <w:t>positionText Spalte entfernt</w:t>
       </w:r>
     </w:p>
     <w:p>
@@ -1863,14 +1759,7 @@
       </w:r>
       <w:r>
         <w:tab/>
-      </w:r>
-      <w:proofErr w:type="spellStart"/>
-      <w:r>
-        <w:t>duration</w:t>
-      </w:r>
-      <w:proofErr w:type="spellEnd"/>
-      <w:r>
-        <w:t xml:space="preserve"> Spalte e</w:t>
+        <w:t>duration Spalte e</w:t>
       </w:r>
       <w:r>
         <w:t>ntfernt</w:t>
@@ -1896,22 +1785,7 @@
       </w:r>
       <w:r>
         <w:tab/>
-      </w:r>
-      <w:proofErr w:type="spellStart"/>
-      <w:r>
-        <w:t>positon</w:t>
-      </w:r>
-      <w:proofErr w:type="spellEnd"/>
-      <w:r>
-        <w:t xml:space="preserve">, </w:t>
-      </w:r>
-      <w:proofErr w:type="spellStart"/>
-      <w:r>
-        <w:t>positionText</w:t>
-      </w:r>
-      <w:proofErr w:type="spellEnd"/>
-      <w:r>
-        <w:t xml:space="preserve"> Spalte e</w:t>
+        <w:t>positon, positionText Spalte e</w:t>
       </w:r>
       <w:r>
         <w:t>ntfernt</w:t>
@@ -1939,49 +1813,14 @@
           <w:lang w:val="en-US"/>
         </w:rPr>
         <w:tab/>
-      </w:r>
-      <w:proofErr w:type="spellStart"/>
+        <w:t>positionText S</w:t>
+      </w:r>
       <w:r>
         <w:rPr>
           <w:lang w:val="en-US"/>
         </w:rPr>
-        <w:t>positionText</w:t>
-      </w:r>
-      <w:proofErr w:type="spellEnd"/>
-      <w:r>
-        <w:rPr>
-          <w:lang w:val="en-US"/>
-        </w:rPr>
-        <w:t xml:space="preserve"> </w:t>
-      </w:r>
-      <w:proofErr w:type="spellStart"/>
-      <w:r>
-        <w:rPr>
-          <w:lang w:val="en-US"/>
-        </w:rPr>
-        <w:t>S</w:t>
-      </w:r>
-      <w:r>
-        <w:rPr>
-          <w:lang w:val="en-US"/>
-        </w:rPr>
-        <w:t>palte</w:t>
-      </w:r>
-      <w:proofErr w:type="spellEnd"/>
-      <w:r>
-        <w:rPr>
-          <w:lang w:val="en-US"/>
-        </w:rPr>
-        <w:t xml:space="preserve"> </w:t>
-      </w:r>
-      <w:proofErr w:type="spellStart"/>
-      <w:r>
-        <w:rPr>
-          <w:lang w:val="en-US"/>
-        </w:rPr>
-        <w:t>entfernt</w:t>
-      </w:r>
-      <w:proofErr w:type="spellEnd"/>
+        <w:t>palte entfernt</w:t>
+      </w:r>
     </w:p>
     <w:p>
       <w:pPr>
@@ -2001,21 +1840,8 @@
       <w:r>
         <w:tab/>
       </w:r>
-      <w:proofErr w:type="spellStart"/>
-      <w:r>
-        <w:t>positon</w:t>
-      </w:r>
-      <w:proofErr w:type="spellEnd"/>
-      <w:r>
-        <w:t xml:space="preserve">, </w:t>
-      </w:r>
-      <w:proofErr w:type="spellStart"/>
-      <w:r>
-        <w:t>positionText</w:t>
-      </w:r>
-      <w:proofErr w:type="spellEnd"/>
-      <w:r>
-        <w:t xml:space="preserve"> Spalte e</w:t>
+      <w:r>
+        <w:t>positon, positionText Spalte e</w:t>
       </w:r>
       <w:r>
         <w:t>ntfernt</w:t>
@@ -2080,31 +1906,13 @@
         <w:ind w:left="408"/>
       </w:pPr>
       <w:r>
-        <w:t xml:space="preserve">Die entfernten Spalten haben keinen Mehrwert geboten, da alle Informationen bereits in anderen Spalten vorhanden </w:t>
-      </w:r>
-      <w:proofErr w:type="spellStart"/>
-      <w:proofErr w:type="gramStart"/>
-      <w:r>
-        <w:t>waren.</w:t>
-      </w:r>
-      <w:r>
-        <w:t>Die</w:t>
-      </w:r>
-      <w:proofErr w:type="spellEnd"/>
-      <w:proofErr w:type="gramEnd"/>
-      <w:r>
-        <w:t xml:space="preserve"> konkreten Schritte</w:t>
-      </w:r>
-      <w:r>
-        <w:t xml:space="preserve"> sind im </w:t>
-      </w:r>
-      <w:proofErr w:type="spellStart"/>
-      <w:r>
-        <w:t>DataWrangling.ipynb</w:t>
-      </w:r>
-      <w:proofErr w:type="spellEnd"/>
-      <w:r>
-        <w:t xml:space="preserve"> nachzuvollziehen.</w:t>
+        <w:t>Die entfernten Spalten haben keinen Mehrwert geboten, da alle Informationen bereits in anderen Spalten vorhanden waren.</w:t>
+      </w:r>
+      <w:r>
+        <w:t>Die konkreten Schritte</w:t>
+      </w:r>
+      <w:r>
+        <w:t xml:space="preserve"> sind im DataWrangling.ipynb nachzuvollziehen.</w:t>
       </w:r>
       <w:r>
         <w:t xml:space="preserve"> </w:t>
@@ -2142,15 +1950,7 @@
     <w:p>
       <w:r>
         <w:br/>
-        <w:t xml:space="preserve">Vorschläge zur Auswertung finden sich in der </w:t>
-      </w:r>
-      <w:proofErr w:type="spellStart"/>
-      <w:r>
-        <w:t>DataExploration.ipynb</w:t>
-      </w:r>
-      <w:proofErr w:type="spellEnd"/>
-      <w:r>
-        <w:t xml:space="preserve"> Datei.</w:t>
+        <w:t>Vorschläge zur Auswertung finden sich in der DataExploration.ipynb Datei.</w:t>
       </w:r>
       <w:r>
         <w:br/>
@@ -2475,15 +2275,7 @@
     </w:p>
     <w:p>
       <w:r>
-        <w:t>Spalten, die einen Zeitwert enthalten haben, wurden nicht korrekt erkannt, da diese nicht im H:</w:t>
-      </w:r>
-      <w:proofErr w:type="gramStart"/>
-      <w:r>
-        <w:t>MM:SS</w:t>
-      </w:r>
-      <w:proofErr w:type="gramEnd"/>
-      <w:r>
-        <w:t xml:space="preserve"> Format vorliegen, sondern </w:t>
+        <w:t xml:space="preserve">Spalten, die einen Zeitwert enthalten haben, wurden nicht korrekt erkannt, da diese nicht im H:MM:SS Format vorliegen, sondern </w:t>
       </w:r>
       <w:r>
         <w:t>H:</w:t>
@@ -2558,40 +2350,16 @@
         <w:br/>
       </w:r>
       <w:r>
-        <w:t xml:space="preserve">Zusätzlich gibt es Spalten mit Zahlen, die auf den ersten Blick wie </w:t>
-      </w:r>
-      <w:proofErr w:type="spellStart"/>
-      <w:r>
-        <w:t>Integers</w:t>
-      </w:r>
-      <w:proofErr w:type="spellEnd"/>
-      <w:r>
-        <w:t xml:space="preserve"> aussehen, nach dem </w:t>
+        <w:t xml:space="preserve">Zusätzlich gibt es Spalten mit Zahlen, die auf den ersten Blick wie Integers aussehen, nach dem </w:t>
       </w:r>
       <w:r>
         <w:t>I</w:t>
       </w:r>
       <w:r>
-        <w:t xml:space="preserve">mport jedoch </w:t>
-      </w:r>
-      <w:proofErr w:type="spellStart"/>
-      <w:r>
-        <w:t>Float</w:t>
-      </w:r>
-      <w:proofErr w:type="spellEnd"/>
-      <w:r>
-        <w:t xml:space="preserve"> sind, was wir auch anpassen mussten</w:t>
-      </w:r>
-      <w:r>
-        <w:t xml:space="preserve"> (z.B. </w:t>
-      </w:r>
-      <w:proofErr w:type="spellStart"/>
-      <w:r>
-        <w:t>points</w:t>
-      </w:r>
-      <w:proofErr w:type="spellEnd"/>
-      <w:r>
-        <w:t xml:space="preserve"> Spalte in results.csv)</w:t>
+        <w:t>mport jedoch Float sind, was wir auch anpassen mussten</w:t>
+      </w:r>
+      <w:r>
+        <w:t xml:space="preserve"> (z.B. points Spalte in results.csv)</w:t>
       </w:r>
       <w:r>
         <w:t>.</w:t>
@@ -2748,77 +2516,7 @@
           <w:highlight w:val="yellow"/>
         </w:rPr>
         <w:br/>
-        <w:t xml:space="preserve">- Aggregation von </w:t>
-      </w:r>
-      <w:proofErr w:type="spellStart"/>
-      <w:r>
-        <w:rPr>
-          <w:highlight w:val="yellow"/>
-        </w:rPr>
-        <w:t>lap</w:t>
-      </w:r>
-      <w:proofErr w:type="spellEnd"/>
-      <w:r>
-        <w:rPr>
-          <w:highlight w:val="yellow"/>
-        </w:rPr>
-        <w:t xml:space="preserve"> </w:t>
-      </w:r>
-      <w:proofErr w:type="spellStart"/>
-      <w:r>
-        <w:rPr>
-          <w:highlight w:val="yellow"/>
-        </w:rPr>
-        <w:t>times</w:t>
-      </w:r>
-      <w:proofErr w:type="spellEnd"/>
-      <w:r>
-        <w:rPr>
-          <w:highlight w:val="yellow"/>
-        </w:rPr>
-        <w:t xml:space="preserve"> zu </w:t>
-      </w:r>
-      <w:proofErr w:type="spellStart"/>
-      <w:r>
-        <w:rPr>
-          <w:highlight w:val="yellow"/>
-        </w:rPr>
-        <w:t>grouped</w:t>
-      </w:r>
-      <w:proofErr w:type="spellEnd"/>
-      <w:r>
-        <w:rPr>
-          <w:highlight w:val="yellow"/>
-        </w:rPr>
-        <w:t xml:space="preserve"> </w:t>
-      </w:r>
-      <w:proofErr w:type="spellStart"/>
-      <w:r>
-        <w:rPr>
-          <w:highlight w:val="yellow"/>
-        </w:rPr>
-        <w:t>lap</w:t>
-      </w:r>
-      <w:proofErr w:type="spellEnd"/>
-      <w:r>
-        <w:rPr>
-          <w:highlight w:val="yellow"/>
-        </w:rPr>
-        <w:t xml:space="preserve"> </w:t>
-      </w:r>
-      <w:proofErr w:type="spellStart"/>
-      <w:r>
-        <w:rPr>
-          <w:highlight w:val="yellow"/>
-        </w:rPr>
-        <w:t>times</w:t>
-      </w:r>
-      <w:proofErr w:type="spellEnd"/>
-      <w:r>
-        <w:rPr>
-          <w:highlight w:val="yellow"/>
-        </w:rPr>
-        <w:t xml:space="preserve"> in SQL View nachbauen </w:t>
+        <w:t xml:space="preserve">- Aggregation von lap times zu grouped lap times in SQL View nachbauen </w:t>
       </w:r>
       <w:r>
         <w:rPr>
@@ -2837,21 +2535,7 @@
           <w:highlight w:val="yellow"/>
         </w:rPr>
         <w:br/>
-        <w:t>- Rennzeiten Format in View bearbeiten, um HH:</w:t>
-      </w:r>
-      <w:proofErr w:type="gramStart"/>
-      <w:r>
-        <w:rPr>
-          <w:highlight w:val="yellow"/>
-        </w:rPr>
-        <w:t>MM:SS</w:t>
-      </w:r>
-      <w:proofErr w:type="gramEnd"/>
-      <w:r>
-        <w:rPr>
-          <w:highlight w:val="yellow"/>
-        </w:rPr>
-        <w:t xml:space="preserve"> zu erhalten</w:t>
+        <w:t>- Rennzeiten Format in View bearbeiten, um HH:MM:SS zu erhalten</w:t>
       </w:r>
       <w:r>
         <w:rPr>

</xml_diff>

<commit_message>
Doku bearbeitet - Auswertung
</commit_message>
<xml_diff>
--- a/Dokumentation.docx
+++ b/Dokumentation.docx
@@ -423,7 +423,7 @@
       <w:sdtContent>
         <w:p>
           <w:pPr>
-            <w:pStyle w:val="TOCHeading"/>
+            <w:pStyle w:val="Inhaltsverzeichnisberschrift"/>
           </w:pPr>
           <w:proofErr w:type="spellStart"/>
           <w:r>
@@ -433,7 +433,7 @@
         </w:p>
         <w:p>
           <w:pPr>
-            <w:pStyle w:val="TOC1"/>
+            <w:pStyle w:val="Verzeichnis1"/>
             <w:tabs>
               <w:tab w:val="right" w:leader="dot" w:pos="9062"/>
             </w:tabs>
@@ -511,7 +511,7 @@
         </w:p>
         <w:p>
           <w:pPr>
-            <w:pStyle w:val="TOC1"/>
+            <w:pStyle w:val="Verzeichnis1"/>
             <w:tabs>
               <w:tab w:val="right" w:leader="dot" w:pos="9062"/>
             </w:tabs>
@@ -580,7 +580,7 @@
         </w:p>
         <w:p>
           <w:pPr>
-            <w:pStyle w:val="TOC1"/>
+            <w:pStyle w:val="Verzeichnis1"/>
             <w:tabs>
               <w:tab w:val="right" w:leader="dot" w:pos="9062"/>
             </w:tabs>
@@ -649,7 +649,7 @@
         </w:p>
         <w:p>
           <w:pPr>
-            <w:pStyle w:val="TOC2"/>
+            <w:pStyle w:val="Verzeichnis2"/>
             <w:tabs>
               <w:tab w:val="right" w:leader="dot" w:pos="9062"/>
             </w:tabs>
@@ -718,7 +718,7 @@
         </w:p>
         <w:p>
           <w:pPr>
-            <w:pStyle w:val="TOC2"/>
+            <w:pStyle w:val="Verzeichnis2"/>
             <w:tabs>
               <w:tab w:val="right" w:leader="dot" w:pos="9062"/>
             </w:tabs>
@@ -787,7 +787,7 @@
         </w:p>
         <w:p>
           <w:pPr>
-            <w:pStyle w:val="TOC2"/>
+            <w:pStyle w:val="Verzeichnis2"/>
             <w:tabs>
               <w:tab w:val="right" w:leader="dot" w:pos="9062"/>
             </w:tabs>
@@ -856,7 +856,7 @@
         </w:p>
         <w:p>
           <w:pPr>
-            <w:pStyle w:val="TOC1"/>
+            <w:pStyle w:val="Verzeichnis1"/>
             <w:tabs>
               <w:tab w:val="right" w:leader="dot" w:pos="9062"/>
             </w:tabs>
@@ -925,7 +925,7 @@
         </w:p>
         <w:p>
           <w:pPr>
-            <w:pStyle w:val="TOC1"/>
+            <w:pStyle w:val="Verzeichnis1"/>
             <w:tabs>
               <w:tab w:val="right" w:leader="dot" w:pos="9062"/>
             </w:tabs>
@@ -994,7 +994,7 @@
         </w:p>
         <w:p>
           <w:pPr>
-            <w:pStyle w:val="TOC1"/>
+            <w:pStyle w:val="Verzeichnis1"/>
             <w:tabs>
               <w:tab w:val="right" w:leader="dot" w:pos="9062"/>
             </w:tabs>
@@ -1094,7 +1094,7 @@
     </w:p>
     <w:p>
       <w:pPr>
-        <w:pStyle w:val="Heading1"/>
+        <w:pStyle w:val="berschrift1"/>
         <w:rPr>
           <w:rFonts w:eastAsiaTheme="minorEastAsia"/>
         </w:rPr>
@@ -1126,7 +1126,7 @@
       <w:proofErr w:type="spellEnd"/>
       <w:r>
         <w:rPr>
-          <w:rStyle w:val="FootnoteReference"/>
+          <w:rStyle w:val="Funotenzeichen"/>
         </w:rPr>
         <w:footnoteReference w:id="1"/>
       </w:r>
@@ -1143,7 +1143,7 @@
       </w:r>
       <w:r>
         <w:rPr>
-          <w:rStyle w:val="FootnoteReference"/>
+          <w:rStyle w:val="Funotenzeichen"/>
         </w:rPr>
         <w:footnoteReference w:id="2"/>
       </w:r>
@@ -1246,7 +1246,7 @@
       </w:r>
       <w:r>
         <w:rPr>
-          <w:rStyle w:val="FootnoteReference"/>
+          <w:rStyle w:val="Funotenzeichen"/>
         </w:rPr>
         <w:footnoteReference w:id="3"/>
       </w:r>
@@ -1289,7 +1289,7 @@
     </w:p>
     <w:p>
       <w:pPr>
-        <w:pStyle w:val="ListParagraph"/>
+        <w:pStyle w:val="Listenabsatz"/>
         <w:numPr>
           <w:ilvl w:val="0"/>
           <w:numId w:val="14"/>
@@ -1316,7 +1316,7 @@
     </w:p>
     <w:p>
       <w:pPr>
-        <w:pStyle w:val="ListParagraph"/>
+        <w:pStyle w:val="Listenabsatz"/>
         <w:numPr>
           <w:ilvl w:val="0"/>
           <w:numId w:val="14"/>
@@ -1362,14 +1362,14 @@
       </w:r>
       <w:r>
         <w:rPr>
-          <w:rStyle w:val="FootnoteReference"/>
+          <w:rStyle w:val="Funotenzeichen"/>
         </w:rPr>
         <w:footnoteReference w:id="4"/>
       </w:r>
     </w:p>
     <w:p>
       <w:pPr>
-        <w:pStyle w:val="ListParagraph"/>
+        <w:pStyle w:val="Listenabsatz"/>
         <w:numPr>
           <w:ilvl w:val="0"/>
           <w:numId w:val="14"/>
@@ -1417,7 +1417,7 @@
     </w:p>
     <w:p>
       <w:pPr>
-        <w:pStyle w:val="Heading1"/>
+        <w:pStyle w:val="berschrift1"/>
       </w:pPr>
       <w:bookmarkStart w:id="1" w:name="_Toc131231973"/>
       <w:r>
@@ -1493,7 +1493,7 @@
     </w:p>
     <w:p>
       <w:pPr>
-        <w:pStyle w:val="Heading1"/>
+        <w:pStyle w:val="berschrift1"/>
       </w:pPr>
       <w:bookmarkStart w:id="2" w:name="_Toc131231974"/>
       <w:r>
@@ -1504,13 +1504,13 @@
     </w:p>
     <w:p>
       <w:pPr>
-        <w:pStyle w:val="Heading2"/>
+        <w:pStyle w:val="berschrift2"/>
       </w:pPr>
       <w:bookmarkStart w:id="3" w:name="_Toc131231976"/>
     </w:p>
     <w:p>
       <w:pPr>
-        <w:pStyle w:val="Heading2"/>
+        <w:pStyle w:val="berschrift2"/>
       </w:pPr>
       <w:r>
         <w:t xml:space="preserve">Data </w:t>
@@ -1591,7 +1591,7 @@
     </w:p>
     <w:p>
       <w:pPr>
-        <w:pStyle w:val="ListParagraph"/>
+        <w:pStyle w:val="Listenabsatz"/>
         <w:numPr>
           <w:ilvl w:val="0"/>
           <w:numId w:val="15"/>
@@ -1606,7 +1606,7 @@
     </w:p>
     <w:p>
       <w:pPr>
-        <w:pStyle w:val="ListParagraph"/>
+        <w:pStyle w:val="Listenabsatz"/>
         <w:numPr>
           <w:ilvl w:val="0"/>
           <w:numId w:val="15"/>
@@ -1621,7 +1621,7 @@
     </w:p>
     <w:p>
       <w:pPr>
-        <w:pStyle w:val="ListParagraph"/>
+        <w:pStyle w:val="Listenabsatz"/>
         <w:numPr>
           <w:ilvl w:val="0"/>
           <w:numId w:val="15"/>
@@ -1636,7 +1636,7 @@
     </w:p>
     <w:p>
       <w:pPr>
-        <w:pStyle w:val="ListParagraph"/>
+        <w:pStyle w:val="Listenabsatz"/>
         <w:numPr>
           <w:ilvl w:val="0"/>
           <w:numId w:val="15"/>
@@ -1651,7 +1651,7 @@
     </w:p>
     <w:p>
       <w:pPr>
-        <w:pStyle w:val="ListParagraph"/>
+        <w:pStyle w:val="Listenabsatz"/>
         <w:numPr>
           <w:ilvl w:val="0"/>
           <w:numId w:val="15"/>
@@ -1666,7 +1666,7 @@
     </w:p>
     <w:p>
       <w:pPr>
-        <w:pStyle w:val="ListParagraph"/>
+        <w:pStyle w:val="Listenabsatz"/>
         <w:numPr>
           <w:ilvl w:val="0"/>
           <w:numId w:val="15"/>
@@ -1681,7 +1681,7 @@
     </w:p>
     <w:p>
       <w:pPr>
-        <w:pStyle w:val="ListParagraph"/>
+        <w:pStyle w:val="Listenabsatz"/>
         <w:numPr>
           <w:ilvl w:val="0"/>
           <w:numId w:val="15"/>
@@ -1696,7 +1696,7 @@
     </w:p>
     <w:p>
       <w:pPr>
-        <w:pStyle w:val="ListParagraph"/>
+        <w:pStyle w:val="Listenabsatz"/>
         <w:numPr>
           <w:ilvl w:val="0"/>
           <w:numId w:val="15"/>
@@ -1711,7 +1711,7 @@
     </w:p>
     <w:p>
       <w:pPr>
-        <w:pStyle w:val="ListParagraph"/>
+        <w:pStyle w:val="Listenabsatz"/>
         <w:numPr>
           <w:ilvl w:val="0"/>
           <w:numId w:val="15"/>
@@ -1726,7 +1726,7 @@
     </w:p>
     <w:p>
       <w:pPr>
-        <w:pStyle w:val="ListParagraph"/>
+        <w:pStyle w:val="Listenabsatz"/>
         <w:numPr>
           <w:ilvl w:val="0"/>
           <w:numId w:val="15"/>
@@ -1741,7 +1741,7 @@
     </w:p>
     <w:p>
       <w:pPr>
-        <w:pStyle w:val="ListParagraph"/>
+        <w:pStyle w:val="Listenabsatz"/>
         <w:numPr>
           <w:ilvl w:val="0"/>
           <w:numId w:val="15"/>
@@ -1756,7 +1756,7 @@
     </w:p>
     <w:p>
       <w:pPr>
-        <w:pStyle w:val="ListParagraph"/>
+        <w:pStyle w:val="Listenabsatz"/>
         <w:numPr>
           <w:ilvl w:val="0"/>
           <w:numId w:val="15"/>
@@ -1768,7 +1768,7 @@
     </w:p>
     <w:p>
       <w:pPr>
-        <w:pStyle w:val="ListParagraph"/>
+        <w:pStyle w:val="Listenabsatz"/>
         <w:numPr>
           <w:ilvl w:val="0"/>
           <w:numId w:val="15"/>
@@ -1818,7 +1818,7 @@
     </w:p>
     <w:p>
       <w:pPr>
-        <w:pStyle w:val="ListParagraph"/>
+        <w:pStyle w:val="Listenabsatz"/>
         <w:numPr>
           <w:ilvl w:val="0"/>
           <w:numId w:val="16"/>
@@ -1845,7 +1845,7 @@
     </w:p>
     <w:p>
       <w:pPr>
-        <w:pStyle w:val="ListParagraph"/>
+        <w:pStyle w:val="Listenabsatz"/>
         <w:numPr>
           <w:ilvl w:val="0"/>
           <w:numId w:val="16"/>
@@ -1878,7 +1878,7 @@
     </w:p>
     <w:p>
       <w:pPr>
-        <w:pStyle w:val="ListParagraph"/>
+        <w:pStyle w:val="Listenabsatz"/>
         <w:numPr>
           <w:ilvl w:val="0"/>
           <w:numId w:val="16"/>
@@ -1919,7 +1919,7 @@
     </w:p>
     <w:p>
       <w:pPr>
-        <w:pStyle w:val="ListParagraph"/>
+        <w:pStyle w:val="Listenabsatz"/>
         <w:numPr>
           <w:ilvl w:val="0"/>
           <w:numId w:val="16"/>
@@ -1985,7 +1985,7 @@
     </w:p>
     <w:p>
       <w:pPr>
-        <w:pStyle w:val="ListParagraph"/>
+        <w:pStyle w:val="Listenabsatz"/>
         <w:numPr>
           <w:ilvl w:val="0"/>
           <w:numId w:val="16"/>
@@ -2023,7 +2023,7 @@
     </w:p>
     <w:p>
       <w:pPr>
-        <w:pStyle w:val="ListParagraph"/>
+        <w:pStyle w:val="Listenabsatz"/>
         <w:numPr>
           <w:ilvl w:val="0"/>
           <w:numId w:val="16"/>
@@ -2059,7 +2059,7 @@
     </w:p>
     <w:p>
       <w:pPr>
-        <w:pStyle w:val="ListParagraph"/>
+        <w:pStyle w:val="Listenabsatz"/>
         <w:numPr>
           <w:ilvl w:val="0"/>
           <w:numId w:val="16"/>
@@ -2083,6 +2083,7 @@
         <w:t xml:space="preserve">Die entfernten Spalten haben keinen Mehrwert geboten, da alle Informationen bereits in anderen Spalten vorhanden </w:t>
       </w:r>
       <w:proofErr w:type="spellStart"/>
+      <w:proofErr w:type="gramStart"/>
       <w:r>
         <w:t>waren.</w:t>
       </w:r>
@@ -2090,6 +2091,7 @@
         <w:t>Die</w:t>
       </w:r>
       <w:proofErr w:type="spellEnd"/>
+      <w:proofErr w:type="gramEnd"/>
       <w:r>
         <w:t xml:space="preserve"> konkreten Schritte</w:t>
       </w:r>
@@ -2128,7 +2130,7 @@
     </w:p>
     <w:p>
       <w:pPr>
-        <w:pStyle w:val="Heading2"/>
+        <w:pStyle w:val="berschrift2"/>
       </w:pPr>
       <w:bookmarkStart w:id="4" w:name="_Toc131231977"/>
       <w:r>
@@ -2157,7 +2159,7 @@
     </w:p>
     <w:p>
       <w:pPr>
-        <w:pStyle w:val="ListParagraph"/>
+        <w:pStyle w:val="Listenabsatz"/>
         <w:numPr>
           <w:ilvl w:val="0"/>
           <w:numId w:val="21"/>
@@ -2169,7 +2171,7 @@
     </w:p>
     <w:p>
       <w:pPr>
-        <w:pStyle w:val="ListParagraph"/>
+        <w:pStyle w:val="Listenabsatz"/>
         <w:ind w:left="360"/>
       </w:pPr>
       <w:r>
@@ -2215,7 +2217,7 @@
     </w:p>
     <w:p>
       <w:pPr>
-        <w:pStyle w:val="ListParagraph"/>
+        <w:pStyle w:val="Listenabsatz"/>
         <w:ind w:left="360"/>
       </w:pPr>
       <w:r>
@@ -2261,7 +2263,7 @@
     </w:p>
     <w:p>
       <w:pPr>
-        <w:pStyle w:val="ListParagraph"/>
+        <w:pStyle w:val="Listenabsatz"/>
         <w:numPr>
           <w:ilvl w:val="0"/>
           <w:numId w:val="21"/>
@@ -2281,7 +2283,7 @@
     </w:p>
     <w:p>
       <w:pPr>
-        <w:pStyle w:val="ListParagraph"/>
+        <w:pStyle w:val="Listenabsatz"/>
         <w:ind w:left="360"/>
       </w:pPr>
       <w:r>
@@ -2328,7 +2330,7 @@
     </w:p>
     <w:p>
       <w:pPr>
-        <w:pStyle w:val="ListParagraph"/>
+        <w:pStyle w:val="Listenabsatz"/>
         <w:numPr>
           <w:ilvl w:val="0"/>
           <w:numId w:val="21"/>
@@ -2340,7 +2342,7 @@
     </w:p>
     <w:p>
       <w:pPr>
-        <w:pStyle w:val="ListParagraph"/>
+        <w:pStyle w:val="Listenabsatz"/>
         <w:numPr>
           <w:ilvl w:val="0"/>
           <w:numId w:val="21"/>
@@ -2352,7 +2354,7 @@
     </w:p>
     <w:p>
       <w:pPr>
-        <w:pStyle w:val="ListParagraph"/>
+        <w:pStyle w:val="Listenabsatz"/>
         <w:numPr>
           <w:ilvl w:val="0"/>
           <w:numId w:val="21"/>
@@ -2364,7 +2366,7 @@
     </w:p>
     <w:p>
       <w:pPr>
-        <w:pStyle w:val="ListParagraph"/>
+        <w:pStyle w:val="Listenabsatz"/>
         <w:numPr>
           <w:ilvl w:val="0"/>
           <w:numId w:val="21"/>
@@ -2376,7 +2378,7 @@
     </w:p>
     <w:p>
       <w:pPr>
-        <w:pStyle w:val="ListParagraph"/>
+        <w:pStyle w:val="Listenabsatz"/>
         <w:numPr>
           <w:ilvl w:val="0"/>
           <w:numId w:val="21"/>
@@ -2388,7 +2390,7 @@
     </w:p>
     <w:p>
       <w:pPr>
-        <w:pStyle w:val="ListParagraph"/>
+        <w:pStyle w:val="Listenabsatz"/>
         <w:numPr>
           <w:ilvl w:val="0"/>
           <w:numId w:val="21"/>
@@ -2400,7 +2402,7 @@
     </w:p>
     <w:p>
       <w:pPr>
-        <w:pStyle w:val="Heading1"/>
+        <w:pStyle w:val="berschrift1"/>
       </w:pPr>
       <w:bookmarkStart w:id="5" w:name="_Toc131231978"/>
       <w:r>
@@ -2471,7 +2473,15 @@
     </w:p>
     <w:p>
       <w:r>
-        <w:t xml:space="preserve">Spalten, die einen Zeitwert enthalten haben, wurden nicht korrekt erkannt, da diese nicht im H:MM:SS Format vorliegen, sondern </w:t>
+        <w:t>Spalten, die einen Zeitwert enthalten haben, wurden nicht korrekt erkannt, da diese nicht im H:</w:t>
+      </w:r>
+      <w:proofErr w:type="gramStart"/>
+      <w:r>
+        <w:t>MM:SS</w:t>
+      </w:r>
+      <w:proofErr w:type="gramEnd"/>
+      <w:r>
+        <w:t xml:space="preserve"> Format vorliegen, sondern </w:t>
       </w:r>
       <w:r>
         <w:t>H:</w:t>
@@ -2587,11 +2597,16 @@
     </w:p>
     <w:p>
       <w:r>
-        <w:t>Zuerst haben wir die SQL View</w:t>
+        <w:t xml:space="preserve">Zuerst haben wir die </w:t>
+      </w:r>
+      <w:proofErr w:type="gramStart"/>
+      <w:r>
+        <w:t>SQL View</w:t>
       </w:r>
       <w:r>
         <w:t>s</w:t>
       </w:r>
+      <w:proofErr w:type="gramEnd"/>
       <w:r>
         <w:t xml:space="preserve"> </w:t>
       </w:r>
@@ -2823,7 +2838,7 @@
     </w:p>
     <w:p>
       <w:pPr>
-        <w:pStyle w:val="ListParagraph"/>
+        <w:pStyle w:val="Listenabsatz"/>
         <w:numPr>
           <w:ilvl w:val="0"/>
           <w:numId w:val="25"/>
@@ -2835,7 +2850,7 @@
     </w:p>
     <w:p>
       <w:pPr>
-        <w:pStyle w:val="ListParagraph"/>
+        <w:pStyle w:val="Listenabsatz"/>
         <w:numPr>
           <w:ilvl w:val="0"/>
           <w:numId w:val="25"/>
@@ -2869,7 +2884,7 @@
     </w:p>
     <w:p>
       <w:pPr>
-        <w:pStyle w:val="ListParagraph"/>
+        <w:pStyle w:val="Listenabsatz"/>
         <w:numPr>
           <w:ilvl w:val="0"/>
           <w:numId w:val="25"/>
@@ -2884,7 +2899,7 @@
     </w:p>
     <w:p>
       <w:pPr>
-        <w:pStyle w:val="ListParagraph"/>
+        <w:pStyle w:val="Listenabsatz"/>
         <w:numPr>
           <w:ilvl w:val="0"/>
           <w:numId w:val="25"/>
@@ -2986,11 +3001,443 @@
     </w:p>
     <w:p>
       <w:pPr>
-        <w:pStyle w:val="Heading1"/>
+        <w:pStyle w:val="berschrift1"/>
       </w:pPr>
       <w:bookmarkStart w:id="6" w:name="_Toc131231979"/>
       <w:r>
         <w:lastRenderedPageBreak/>
+        <w:t xml:space="preserve">Auswertung </w:t>
+      </w:r>
+      <w:proofErr w:type="spellStart"/>
+      <w:r>
+        <w:t>to</w:t>
+      </w:r>
+      <w:proofErr w:type="spellEnd"/>
+      <w:r>
+        <w:t>-do</w:t>
+      </w:r>
+    </w:p>
+    <w:p>
+      <w:r>
+        <w:t xml:space="preserve">Vorschläge zur Auswertung finden sich in der </w:t>
+      </w:r>
+      <w:proofErr w:type="spellStart"/>
+      <w:r>
+        <w:rPr>
+          <w:highlight w:val="yellow"/>
+        </w:rPr>
+        <w:t>DataExploration.ipynb</w:t>
+      </w:r>
+      <w:proofErr w:type="spellEnd"/>
+      <w:r>
+        <w:t xml:space="preserve"> Datei.</w:t>
+      </w:r>
+      <w:r>
+        <w:br/>
+        <w:t>Wir wollen damit folgende Fragen beantworten:</w:t>
+      </w:r>
+    </w:p>
+    <w:p>
+      <w:pPr>
+        <w:pStyle w:val="Listenabsatz"/>
+        <w:numPr>
+          <w:ilvl w:val="0"/>
+          <w:numId w:val="21"/>
+        </w:numPr>
+      </w:pPr>
+      <w:r>
+        <w:t>Wie ist das Verhältnis zwischen Start und Endposition?</w:t>
+      </w:r>
+      <w:r>
+        <w:t xml:space="preserve"> </w:t>
+      </w:r>
+    </w:p>
+    <w:p>
+      <w:pPr>
+        <w:pStyle w:val="Listenabsatz"/>
+        <w:numPr>
+          <w:ilvl w:val="0"/>
+          <w:numId w:val="21"/>
+        </w:numPr>
+      </w:pPr>
+      <w:r>
+        <w:t>Siege nach Startposition</w:t>
+      </w:r>
+    </w:p>
+    <w:p>
+      <w:pPr>
+        <w:pStyle w:val="Listenabsatz"/>
+        <w:ind w:left="360"/>
+      </w:pPr>
+    </w:p>
+    <w:p>
+      <w:pPr>
+        <w:pStyle w:val="Listenabsatz"/>
+        <w:ind w:left="360"/>
+      </w:pPr>
+      <w:r>
+        <w:drawing>
+          <wp:inline distT="0" distB="0" distL="0" distR="0" wp14:anchorId="505DFD70" wp14:editId="44DCC060">
+            <wp:extent cx="2812024" cy="2781541"/>
+            <wp:effectExtent l="0" t="0" r="7620" b="0"/>
+            <wp:docPr id="11" name="Grafik 11"/>
+            <wp:cNvGraphicFramePr>
+              <a:graphicFrameLocks xmlns:a="http://schemas.openxmlformats.org/drawingml/2006/main" noChangeAspect="1"/>
+            </wp:cNvGraphicFramePr>
+            <a:graphic xmlns:a="http://schemas.openxmlformats.org/drawingml/2006/main">
+              <a:graphicData uri="http://schemas.openxmlformats.org/drawingml/2006/picture">
+                <pic:pic xmlns:pic="http://schemas.openxmlformats.org/drawingml/2006/picture">
+                  <pic:nvPicPr>
+                    <pic:cNvPr id="1" name=""/>
+                    <pic:cNvPicPr/>
+                  </pic:nvPicPr>
+                  <pic:blipFill>
+                    <a:blip r:embed="rId19"/>
+                    <a:stretch>
+                      <a:fillRect/>
+                    </a:stretch>
+                  </pic:blipFill>
+                  <pic:spPr>
+                    <a:xfrm>
+                      <a:off x="0" y="0"/>
+                      <a:ext cx="2812024" cy="2781541"/>
+                    </a:xfrm>
+                    <a:prstGeom prst="rect">
+                      <a:avLst/>
+                    </a:prstGeom>
+                  </pic:spPr>
+                </pic:pic>
+              </a:graphicData>
+            </a:graphic>
+          </wp:inline>
+        </w:drawing>
+      </w:r>
+    </w:p>
+    <w:p>
+      <w:pPr>
+        <w:pStyle w:val="Listenabsatz"/>
+        <w:numPr>
+          <w:ilvl w:val="0"/>
+          <w:numId w:val="21"/>
+        </w:numPr>
+        <w:rPr>
+          <w:b/>
+          <w:bCs/>
+        </w:rPr>
+      </w:pPr>
+      <w:r>
+        <w:rPr>
+          <w:b/>
+          <w:bCs/>
+        </w:rPr>
+        <w:t>Welcher Fahrer hat die meisten Grand Prix Rennen gewonnen?</w:t>
+      </w:r>
+    </w:p>
+    <w:p>
+      <w:pPr>
+        <w:pStyle w:val="Listenabsatz"/>
+        <w:ind w:left="360"/>
+      </w:pPr>
+      <w:r>
+        <w:t>Story „Driver First“, nach Verbesse</w:t>
+      </w:r>
+      <w:r>
+        <w:t>rung aktualisieren/kontrollieren</w:t>
+      </w:r>
+    </w:p>
+    <w:p>
+      <w:pPr>
+        <w:pStyle w:val="Listenabsatz"/>
+        <w:numPr>
+          <w:ilvl w:val="0"/>
+          <w:numId w:val="21"/>
+        </w:numPr>
+      </w:pPr>
+      <w:r>
+        <w:t>Siege nach Konstrukt</w:t>
+      </w:r>
+      <w:r>
+        <w:t>eu</w:t>
+      </w:r>
+      <w:r>
+        <w:t>r</w:t>
+      </w:r>
+      <w:r>
+        <w:t xml:space="preserve"> </w:t>
+      </w:r>
+    </w:p>
+    <w:p>
+      <w:pPr>
+        <w:pStyle w:val="Listenabsatz"/>
+        <w:ind w:left="360"/>
+      </w:pPr>
+      <w:r>
+        <w:t>Story „Driver First“, nach Verbesse</w:t>
+      </w:r>
+      <w:r>
+        <w:t>rung aktualisieren/kontrollieren</w:t>
+      </w:r>
+    </w:p>
+    <w:p>
+      <w:pPr>
+        <w:pStyle w:val="Listenabsatz"/>
+        <w:numPr>
+          <w:ilvl w:val="0"/>
+          <w:numId w:val="21"/>
+        </w:numPr>
+      </w:pPr>
+      <w:r>
+        <w:t>Siege nach Nation des Fahrers (</w:t>
+      </w:r>
+      <w:proofErr w:type="spellStart"/>
+      <w:r>
+        <w:t>Dafuer</w:t>
+      </w:r>
+      <w:proofErr w:type="spellEnd"/>
+      <w:r>
+        <w:t xml:space="preserve"> mappe ich noch </w:t>
+      </w:r>
+      <w:proofErr w:type="spellStart"/>
+      <w:r>
+        <w:t>Nationalitaet</w:t>
+      </w:r>
+      <w:proofErr w:type="spellEnd"/>
+      <w:r>
+        <w:t xml:space="preserve"> mit Land)</w:t>
+      </w:r>
+    </w:p>
+    <w:p>
+      <w:pPr>
+        <w:pStyle w:val="Listenabsatz"/>
+        <w:ind w:left="360"/>
+      </w:pPr>
+      <w:r>
+        <w:t>Story „Driver First“, nach Verbesse</w:t>
+      </w:r>
+      <w:r>
+        <w:t>rung aktualisieren/kontrollieren</w:t>
+      </w:r>
+    </w:p>
+    <w:p>
+      <w:pPr>
+        <w:pStyle w:val="Listenabsatz"/>
+        <w:numPr>
+          <w:ilvl w:val="0"/>
+          <w:numId w:val="21"/>
+        </w:numPr>
+      </w:pPr>
+      <w:r>
+        <w:t>Siege nach Nation des Herstellers</w:t>
+      </w:r>
+    </w:p>
+    <w:p>
+      <w:pPr>
+        <w:pStyle w:val="Listenabsatz"/>
+        <w:ind w:left="360"/>
+      </w:pPr>
+      <w:r>
+        <w:t>Story „Driver First“, nach Verbesse</w:t>
+      </w:r>
+      <w:r>
+        <w:t>rung aktualisieren/kontrollieren</w:t>
+      </w:r>
+    </w:p>
+    <w:p>
+      <w:pPr>
+        <w:pStyle w:val="Listenabsatz"/>
+        <w:numPr>
+          <w:ilvl w:val="0"/>
+          <w:numId w:val="21"/>
+        </w:numPr>
+      </w:pPr>
+      <w:r>
+        <w:t xml:space="preserve">Welcher Hersteller hat die meisten </w:t>
+      </w:r>
+      <w:r>
+        <w:rPr>
+          <w:highlight w:val="yellow"/>
+        </w:rPr>
+        <w:t>Weltmeisterschaften</w:t>
+      </w:r>
+      <w:r>
+        <w:t xml:space="preserve"> gewonnen?</w:t>
+      </w:r>
+    </w:p>
+    <w:p>
+      <w:pPr>
+        <w:pStyle w:val="Listenabsatz"/>
+        <w:ind w:left="360"/>
+        <w:rPr>
+          <w:i/>
+          <w:iCs/>
+        </w:rPr>
+      </w:pPr>
+      <w:r>
+        <w:rPr>
+          <w:i/>
+          <w:iCs/>
+        </w:rPr>
+        <w:t>Muss ich nachlesen. Hier muss man nach Punkten ausgehen?!</w:t>
+      </w:r>
+    </w:p>
+    <w:p>
+      <w:pPr>
+        <w:pStyle w:val="Listenabsatz"/>
+        <w:numPr>
+          <w:ilvl w:val="0"/>
+          <w:numId w:val="21"/>
+        </w:numPr>
+      </w:pPr>
+      <w:r>
+        <w:t xml:space="preserve">Welcher Fahrer hat die meisten </w:t>
+      </w:r>
+      <w:r>
+        <w:rPr>
+          <w:highlight w:val="yellow"/>
+        </w:rPr>
+        <w:t>Weltmeisterschaften</w:t>
+      </w:r>
+      <w:r>
+        <w:t xml:space="preserve"> gewonnen?</w:t>
+      </w:r>
+    </w:p>
+    <w:p>
+      <w:pPr>
+        <w:pStyle w:val="Listenabsatz"/>
+        <w:numPr>
+          <w:ilvl w:val="0"/>
+          <w:numId w:val="21"/>
+        </w:numPr>
+      </w:pPr>
+      <w:r>
+        <w:t>In welcher Saison sind die meisten Unfälle passiert?</w:t>
+      </w:r>
+    </w:p>
+    <w:p>
+      <w:pPr>
+        <w:pStyle w:val="Listenabsatz"/>
+        <w:ind w:left="360"/>
+        <w:rPr>
+          <w:i/>
+          <w:iCs/>
+        </w:rPr>
+      </w:pPr>
+      <w:r>
+        <w:rPr>
+          <w:i/>
+          <w:iCs/>
+        </w:rPr>
+        <w:t xml:space="preserve">Wie Status eingrenzen? </w:t>
+      </w:r>
+    </w:p>
+    <w:p>
+      <w:pPr>
+        <w:pStyle w:val="Listenabsatz"/>
+        <w:numPr>
+          <w:ilvl w:val="0"/>
+          <w:numId w:val="21"/>
+        </w:numPr>
+      </w:pPr>
+      <w:r>
+        <w:t>Welcher Hersteller hat die meisten Defekte / Ausfälle / Unfälle?</w:t>
+      </w:r>
+    </w:p>
+    <w:p>
+      <w:pPr>
+        <w:pStyle w:val="Listenabsatz"/>
+        <w:ind w:left="360"/>
+        <w:rPr>
+          <w:i/>
+          <w:iCs/>
+        </w:rPr>
+      </w:pPr>
+      <w:r>
+        <w:rPr>
+          <w:i/>
+          <w:iCs/>
+        </w:rPr>
+        <w:t xml:space="preserve">Wie Status eingrenzen? </w:t>
+      </w:r>
+    </w:p>
+    <w:p>
+      <w:pPr>
+        <w:pStyle w:val="Listenabsatz"/>
+        <w:numPr>
+          <w:ilvl w:val="0"/>
+          <w:numId w:val="21"/>
+        </w:numPr>
+      </w:pPr>
+      <w:r>
+        <w:t>Welche Strecken werden mit den kürzesten, welche mit den längsten Zeiten gefahren?</w:t>
+      </w:r>
+    </w:p>
+    <w:p>
+      <w:pPr>
+        <w:pStyle w:val="Listenabsatz"/>
+        <w:ind w:left="360"/>
+      </w:pPr>
+      <w:r>
+        <w:lastRenderedPageBreak/>
+        <w:drawing>
+          <wp:inline distT="0" distB="0" distL="0" distR="0" wp14:anchorId="29277A9E" wp14:editId="572FD82C">
+            <wp:extent cx="5760720" cy="2201545"/>
+            <wp:effectExtent l="0" t="0" r="0" b="5080"/>
+            <wp:docPr id="12" name="Grafik 12"/>
+            <wp:cNvGraphicFramePr>
+              <a:graphicFrameLocks xmlns:a="http://schemas.openxmlformats.org/drawingml/2006/main" noChangeAspect="1"/>
+            </wp:cNvGraphicFramePr>
+            <a:graphic xmlns:a="http://schemas.openxmlformats.org/drawingml/2006/main">
+              <a:graphicData uri="http://schemas.openxmlformats.org/drawingml/2006/picture">
+                <pic:pic xmlns:pic="http://schemas.openxmlformats.org/drawingml/2006/picture">
+                  <pic:nvPicPr>
+                    <pic:cNvPr id="1" name=""/>
+                    <pic:cNvPicPr/>
+                  </pic:nvPicPr>
+                  <pic:blipFill>
+                    <a:blip r:embed="rId20"/>
+                    <a:stretch>
+                      <a:fillRect/>
+                    </a:stretch>
+                  </pic:blipFill>
+                  <pic:spPr>
+                    <a:xfrm>
+                      <a:off x="0" y="0"/>
+                      <a:ext cx="5760720" cy="2201545"/>
+                    </a:xfrm>
+                    <a:prstGeom prst="rect">
+                      <a:avLst/>
+                    </a:prstGeom>
+                  </pic:spPr>
+                </pic:pic>
+              </a:graphicData>
+            </a:graphic>
+          </wp:inline>
+        </w:drawing>
+      </w:r>
+    </w:p>
+    <w:p>
+      <w:pPr>
+        <w:pStyle w:val="Listenabsatz"/>
+        <w:numPr>
+          <w:ilvl w:val="0"/>
+          <w:numId w:val="21"/>
+        </w:numPr>
+      </w:pPr>
+      <w:r>
+        <w:br w:type="page"/>
+      </w:r>
+    </w:p>
+    <w:p/>
+    <w:p>
+      <w:pPr>
+        <w:pStyle w:val="berschrift1"/>
+      </w:pPr>
+    </w:p>
+    <w:p>
+      <w:pPr>
+        <w:pStyle w:val="berschrift1"/>
+      </w:pPr>
+      <w:r>
         <w:t>Anmerkungen für Vorgehen</w:t>
       </w:r>
       <w:bookmarkEnd w:id="6"/>
@@ -3032,7 +3479,7 @@
     </w:p>
     <w:p>
       <w:pPr>
-        <w:pStyle w:val="ListParagraph"/>
+        <w:pStyle w:val="Listenabsatz"/>
         <w:numPr>
           <w:ilvl w:val="0"/>
           <w:numId w:val="23"/>
@@ -3110,7 +3557,21 @@
           <w:highlight w:val="yellow"/>
         </w:rPr>
         <w:br/>
-        <w:t>- Rennzeiten Format in View bearbeiten, um HH:MM:SS zu erhalten</w:t>
+        <w:t>- Rennzeiten Format in View bearbeiten, um HH:</w:t>
+      </w:r>
+      <w:proofErr w:type="gramStart"/>
+      <w:r>
+        <w:rPr>
+          <w:highlight w:val="yellow"/>
+        </w:rPr>
+        <w:t>MM:SS</w:t>
+      </w:r>
+      <w:proofErr w:type="gramEnd"/>
+      <w:r>
+        <w:rPr>
+          <w:highlight w:val="yellow"/>
+        </w:rPr>
+        <w:t xml:space="preserve"> zu erhalten</w:t>
       </w:r>
       <w:r>
         <w:rPr>
@@ -3165,7 +3626,7 @@
     </w:p>
     <w:p>
       <w:pPr>
-        <w:pStyle w:val="ListParagraph"/>
+        <w:pStyle w:val="Listenabsatz"/>
         <w:numPr>
           <w:ilvl w:val="0"/>
           <w:numId w:val="23"/>
@@ -3187,7 +3648,7 @@
     </w:p>
     <w:p>
       <w:pPr>
-        <w:pStyle w:val="ListParagraph"/>
+        <w:pStyle w:val="Listenabsatz"/>
         <w:numPr>
           <w:ilvl w:val="0"/>
           <w:numId w:val="23"/>
@@ -3205,7 +3666,7 @@
     </w:p>
     <w:p>
       <w:pPr>
-        <w:pStyle w:val="ListParagraph"/>
+        <w:pStyle w:val="Listenabsatz"/>
         <w:ind w:left="360"/>
         <w:rPr>
           <w:rFonts w:asciiTheme="majorHAnsi" w:eastAsiaTheme="majorEastAsia" w:hAnsiTheme="majorHAnsi" w:cstheme="majorBidi"/>
@@ -3222,7 +3683,7 @@
     </w:p>
     <w:p>
       <w:pPr>
-        <w:pStyle w:val="Heading1"/>
+        <w:pStyle w:val="berschrift1"/>
       </w:pPr>
       <w:bookmarkStart w:id="7" w:name="_Toc131231980"/>
       <w:r>
@@ -3233,7 +3694,7 @@
     </w:p>
     <w:p/>
     <w:p>
-      <w:hyperlink r:id="rId19" w:history="1">
+      <w:hyperlink r:id="rId21" w:history="1">
         <w:r>
           <w:rPr>
             <w:rStyle w:val="Hyperlink"/>
@@ -3252,7 +3713,7 @@
       </w:r>
     </w:p>
     <w:p>
-      <w:hyperlink r:id="rId20" w:history="1">
+      <w:hyperlink r:id="rId22" w:history="1">
         <w:r>
           <w:rPr>
             <w:rStyle w:val="Hyperlink"/>
@@ -3271,7 +3732,7 @@
       </w:r>
     </w:p>
     <w:p>
-      <w:hyperlink r:id="rId21" w:history="1">
+      <w:hyperlink r:id="rId23" w:history="1">
         <w:r>
           <w:rPr>
             <w:rStyle w:val="Hyperlink"/>
@@ -3297,7 +3758,7 @@
       </w:r>
     </w:p>
     <w:p>
-      <w:hyperlink r:id="rId22" w:history="1">
+      <w:hyperlink r:id="rId24" w:history="1">
         <w:r>
           <w:rPr>
             <w:rStyle w:val="Hyperlink"/>
@@ -3318,7 +3779,7 @@
     <w:p/>
     <w:p/>
     <w:sectPr>
-      <w:footerReference w:type="default" r:id="rId23"/>
+      <w:footerReference w:type="default" r:id="rId25"/>
       <w:pgSz w:w="11906" w:h="16838"/>
       <w:pgMar w:top="1417" w:right="1417" w:bottom="1134" w:left="1417" w:header="708" w:footer="708" w:gutter="0"/>
       <w:pgNumType w:start="0"/>
@@ -3373,7 +3834,7 @@
     <w:sdtContent>
       <w:p>
         <w:pPr>
-          <w:pStyle w:val="Footer"/>
+          <w:pStyle w:val="Fuzeile"/>
           <w:jc w:val="right"/>
         </w:pPr>
         <w:r>
@@ -3402,7 +3863,7 @@
   </w:sdt>
   <w:p>
     <w:pPr>
-      <w:pStyle w:val="Footer"/>
+      <w:pStyle w:val="Fuzeile"/>
     </w:pPr>
   </w:p>
 </w:ftr>
@@ -3434,7 +3895,7 @@
     <w:p>
       <w:r>
         <w:rPr>
-          <w:rStyle w:val="FootnoteReference"/>
+          <w:rStyle w:val="Funotenzeichen"/>
         </w:rPr>
         <w:footnoteRef/>
       </w:r>
@@ -3454,11 +3915,11 @@
   <w:footnote w:id="2">
     <w:p>
       <w:pPr>
-        <w:pStyle w:val="FootnoteText"/>
+        <w:pStyle w:val="Funotentext"/>
       </w:pPr>
       <w:r>
         <w:rPr>
-          <w:rStyle w:val="FootnoteReference"/>
+          <w:rStyle w:val="Funotenzeichen"/>
         </w:rPr>
         <w:footnoteRef/>
       </w:r>
@@ -3476,18 +3937,18 @@
     </w:p>
     <w:p>
       <w:pPr>
-        <w:pStyle w:val="FootnoteText"/>
+        <w:pStyle w:val="Funotentext"/>
       </w:pPr>
     </w:p>
   </w:footnote>
   <w:footnote w:id="3">
     <w:p>
       <w:pPr>
-        <w:pStyle w:val="FootnoteText"/>
+        <w:pStyle w:val="Funotentext"/>
       </w:pPr>
       <w:r>
         <w:rPr>
-          <w:rStyle w:val="FootnoteReference"/>
+          <w:rStyle w:val="Funotenzeichen"/>
         </w:rPr>
         <w:footnoteRef/>
       </w:r>
@@ -3510,11 +3971,11 @@
   <w:footnote w:id="4">
     <w:p>
       <w:pPr>
-        <w:pStyle w:val="FootnoteText"/>
+        <w:pStyle w:val="Funotentext"/>
       </w:pPr>
       <w:r>
         <w:rPr>
-          <w:rStyle w:val="FootnoteReference"/>
+          <w:rStyle w:val="Funotenzeichen"/>
         </w:rPr>
         <w:footnoteRef/>
       </w:r>
@@ -6829,15 +7290,15 @@
     <w:lsdException w:name="Unresolved Mention" w:semiHidden="1" w:unhideWhenUsed="1"/>
     <w:lsdException w:name="Smart Link" w:semiHidden="1" w:unhideWhenUsed="1"/>
   </w:latentStyles>
-  <w:style w:type="paragraph" w:default="1" w:styleId="Normal">
+  <w:style w:type="paragraph" w:default="1" w:styleId="Standard">
     <w:name w:val="Normal"/>
     <w:qFormat/>
   </w:style>
-  <w:style w:type="paragraph" w:styleId="Heading1">
+  <w:style w:type="paragraph" w:styleId="berschrift1">
     <w:name w:val="heading 1"/>
-    <w:basedOn w:val="Normal"/>
-    <w:next w:val="Normal"/>
-    <w:link w:val="Heading1Char"/>
+    <w:basedOn w:val="Standard"/>
+    <w:next w:val="Standard"/>
+    <w:link w:val="berschrift1Zchn"/>
     <w:uiPriority w:val="9"/>
     <w:qFormat/>
     <w:rsid w:val="0026010A"/>
@@ -6856,11 +7317,11 @@
       <w:szCs w:val="28"/>
     </w:rPr>
   </w:style>
-  <w:style w:type="paragraph" w:styleId="Heading2">
+  <w:style w:type="paragraph" w:styleId="berschrift2">
     <w:name w:val="heading 2"/>
-    <w:basedOn w:val="Normal"/>
-    <w:next w:val="Normal"/>
-    <w:link w:val="Heading2Char"/>
+    <w:basedOn w:val="Standard"/>
+    <w:next w:val="Standard"/>
+    <w:link w:val="berschrift2Zchn"/>
     <w:uiPriority w:val="9"/>
     <w:unhideWhenUsed/>
     <w:qFormat/>
@@ -6878,11 +7339,11 @@
       <w:szCs w:val="26"/>
     </w:rPr>
   </w:style>
-  <w:style w:type="paragraph" w:styleId="Heading3">
+  <w:style w:type="paragraph" w:styleId="berschrift3">
     <w:name w:val="heading 3"/>
-    <w:basedOn w:val="Normal"/>
-    <w:next w:val="Normal"/>
-    <w:link w:val="Heading3Char"/>
+    <w:basedOn w:val="Standard"/>
+    <w:next w:val="Standard"/>
+    <w:link w:val="berschrift3Zchn"/>
     <w:uiPriority w:val="9"/>
     <w:unhideWhenUsed/>
     <w:qFormat/>
@@ -6900,11 +7361,11 @@
       <w:szCs w:val="24"/>
     </w:rPr>
   </w:style>
-  <w:style w:type="paragraph" w:styleId="Heading4">
+  <w:style w:type="paragraph" w:styleId="berschrift4">
     <w:name w:val="heading 4"/>
-    <w:basedOn w:val="Normal"/>
-    <w:next w:val="Normal"/>
-    <w:link w:val="Heading4Char"/>
+    <w:basedOn w:val="Standard"/>
+    <w:next w:val="Standard"/>
+    <w:link w:val="berschrift4Zchn"/>
     <w:uiPriority w:val="9"/>
     <w:unhideWhenUsed/>
     <w:qFormat/>
@@ -6922,13 +7383,13 @@
       <w:color w:val="365F91" w:themeColor="accent1" w:themeShade="BF"/>
     </w:rPr>
   </w:style>
-  <w:style w:type="character" w:default="1" w:styleId="DefaultParagraphFont">
+  <w:style w:type="character" w:default="1" w:styleId="Absatz-Standardschriftart">
     <w:name w:val="Default Paragraph Font"/>
     <w:uiPriority w:val="1"/>
     <w:semiHidden/>
     <w:unhideWhenUsed/>
   </w:style>
-  <w:style w:type="table" w:default="1" w:styleId="TableNormal">
+  <w:style w:type="table" w:default="1" w:styleId="NormaleTabelle">
     <w:name w:val="Normal Table"/>
     <w:uiPriority w:val="99"/>
     <w:semiHidden/>
@@ -6943,16 +7404,16 @@
       </w:tblCellMar>
     </w:tblPr>
   </w:style>
-  <w:style w:type="numbering" w:default="1" w:styleId="NoList">
+  <w:style w:type="numbering" w:default="1" w:styleId="KeineListe">
     <w:name w:val="No List"/>
     <w:uiPriority w:val="99"/>
     <w:semiHidden/>
     <w:unhideWhenUsed/>
   </w:style>
-  <w:style w:type="character" w:customStyle="1" w:styleId="Heading1Char">
-    <w:name w:val="Heading 1 Char"/>
-    <w:basedOn w:val="DefaultParagraphFont"/>
-    <w:link w:val="Heading1"/>
+  <w:style w:type="character" w:customStyle="1" w:styleId="berschrift1Zchn">
+    <w:name w:val="Überschrift 1 Zchn"/>
+    <w:basedOn w:val="Absatz-Standardschriftart"/>
+    <w:link w:val="berschrift1"/>
     <w:uiPriority w:val="9"/>
     <w:rsid w:val="0026010A"/>
     <w:rPr>
@@ -6964,10 +7425,10 @@
       <w:szCs w:val="28"/>
     </w:rPr>
   </w:style>
-  <w:style w:type="paragraph" w:styleId="BalloonText">
+  <w:style w:type="paragraph" w:styleId="Sprechblasentext">
     <w:name w:val="Balloon Text"/>
-    <w:basedOn w:val="Normal"/>
-    <w:link w:val="BalloonTextChar"/>
+    <w:basedOn w:val="Standard"/>
+    <w:link w:val="SprechblasentextZchn"/>
     <w:uiPriority w:val="99"/>
     <w:semiHidden/>
     <w:unhideWhenUsed/>
@@ -6981,10 +7442,10 @@
       <w:szCs w:val="16"/>
     </w:rPr>
   </w:style>
-  <w:style w:type="character" w:customStyle="1" w:styleId="BalloonTextChar">
-    <w:name w:val="Balloon Text Char"/>
-    <w:basedOn w:val="DefaultParagraphFont"/>
-    <w:link w:val="BalloonText"/>
+  <w:style w:type="character" w:customStyle="1" w:styleId="SprechblasentextZchn">
+    <w:name w:val="Sprechblasentext Zchn"/>
+    <w:basedOn w:val="Absatz-Standardschriftart"/>
+    <w:link w:val="Sprechblasentext"/>
     <w:uiPriority w:val="99"/>
     <w:semiHidden/>
     <w:rsid w:val="0026010A"/>
@@ -6994,9 +7455,9 @@
       <w:szCs w:val="16"/>
     </w:rPr>
   </w:style>
-  <w:style w:type="paragraph" w:styleId="ListParagraph">
+  <w:style w:type="paragraph" w:styleId="Listenabsatz">
     <w:name w:val="List Paragraph"/>
-    <w:basedOn w:val="Normal"/>
+    <w:basedOn w:val="Standard"/>
     <w:uiPriority w:val="34"/>
     <w:qFormat/>
     <w:rsid w:val="00001DCE"/>
@@ -7005,9 +7466,9 @@
       <w:contextualSpacing/>
     </w:pPr>
   </w:style>
-  <w:style w:type="paragraph" w:styleId="NormalWeb">
+  <w:style w:type="paragraph" w:styleId="StandardWeb">
     <w:name w:val="Normal (Web)"/>
-    <w:basedOn w:val="Normal"/>
+    <w:basedOn w:val="Standard"/>
     <w:uiPriority w:val="99"/>
     <w:semiHidden/>
     <w:unhideWhenUsed/>
@@ -7023,7 +7484,7 @@
   </w:style>
   <w:style w:type="character" w:styleId="Hyperlink">
     <w:name w:val="Hyperlink"/>
-    <w:basedOn w:val="DefaultParagraphFont"/>
+    <w:basedOn w:val="Absatz-Standardschriftart"/>
     <w:uiPriority w:val="99"/>
     <w:unhideWhenUsed/>
     <w:rsid w:val="00B41A5E"/>
@@ -7032,11 +7493,11 @@
       <w:u w:val="single"/>
     </w:rPr>
   </w:style>
-  <w:style w:type="paragraph" w:styleId="Title">
+  <w:style w:type="paragraph" w:styleId="Titel">
     <w:name w:val="Title"/>
-    <w:basedOn w:val="Normal"/>
-    <w:next w:val="Normal"/>
-    <w:link w:val="TitleChar"/>
+    <w:basedOn w:val="Standard"/>
+    <w:next w:val="Standard"/>
+    <w:link w:val="TitelZchn"/>
     <w:uiPriority w:val="10"/>
     <w:qFormat/>
     <w:rsid w:val="0044342F"/>
@@ -7052,10 +7513,10 @@
       <w:szCs w:val="56"/>
     </w:rPr>
   </w:style>
-  <w:style w:type="character" w:customStyle="1" w:styleId="TitleChar">
-    <w:name w:val="Title Char"/>
-    <w:basedOn w:val="DefaultParagraphFont"/>
-    <w:link w:val="Title"/>
+  <w:style w:type="character" w:customStyle="1" w:styleId="TitelZchn">
+    <w:name w:val="Titel Zchn"/>
+    <w:basedOn w:val="Absatz-Standardschriftart"/>
+    <w:link w:val="Titel"/>
     <w:uiPriority w:val="10"/>
     <w:rsid w:val="0044342F"/>
     <w:rPr>
@@ -7066,9 +7527,9 @@
       <w:szCs w:val="56"/>
     </w:rPr>
   </w:style>
-  <w:style w:type="character" w:styleId="FollowedHyperlink">
+  <w:style w:type="character" w:styleId="BesuchterLink">
     <w:name w:val="FollowedHyperlink"/>
-    <w:basedOn w:val="DefaultParagraphFont"/>
+    <w:basedOn w:val="Absatz-Standardschriftart"/>
     <w:uiPriority w:val="99"/>
     <w:semiHidden/>
     <w:unhideWhenUsed/>
@@ -7078,10 +7539,10 @@
       <w:u w:val="single"/>
     </w:rPr>
   </w:style>
-  <w:style w:type="character" w:customStyle="1" w:styleId="Heading2Char">
-    <w:name w:val="Heading 2 Char"/>
-    <w:basedOn w:val="DefaultParagraphFont"/>
-    <w:link w:val="Heading2"/>
+  <w:style w:type="character" w:customStyle="1" w:styleId="berschrift2Zchn">
+    <w:name w:val="Überschrift 2 Zchn"/>
+    <w:basedOn w:val="Absatz-Standardschriftart"/>
+    <w:link w:val="berschrift2"/>
     <w:uiPriority w:val="9"/>
     <w:rsid w:val="009E27C2"/>
     <w:rPr>
@@ -7091,10 +7552,10 @@
       <w:szCs w:val="26"/>
     </w:rPr>
   </w:style>
-  <w:style w:type="character" w:customStyle="1" w:styleId="Heading3Char">
-    <w:name w:val="Heading 3 Char"/>
-    <w:basedOn w:val="DefaultParagraphFont"/>
-    <w:link w:val="Heading3"/>
+  <w:style w:type="character" w:customStyle="1" w:styleId="berschrift3Zchn">
+    <w:name w:val="Überschrift 3 Zchn"/>
+    <w:basedOn w:val="Absatz-Standardschriftart"/>
+    <w:link w:val="berschrift3"/>
     <w:uiPriority w:val="9"/>
     <w:rsid w:val="00E518E4"/>
     <w:rPr>
@@ -7104,10 +7565,10 @@
       <w:szCs w:val="24"/>
     </w:rPr>
   </w:style>
-  <w:style w:type="character" w:customStyle="1" w:styleId="Heading4Char">
-    <w:name w:val="Heading 4 Char"/>
-    <w:basedOn w:val="DefaultParagraphFont"/>
-    <w:link w:val="Heading4"/>
+  <w:style w:type="character" w:customStyle="1" w:styleId="berschrift4Zchn">
+    <w:name w:val="Überschrift 4 Zchn"/>
+    <w:basedOn w:val="Absatz-Standardschriftart"/>
+    <w:link w:val="berschrift4"/>
     <w:uiPriority w:val="9"/>
     <w:rsid w:val="00E518E4"/>
     <w:rPr>
@@ -7117,10 +7578,10 @@
       <w:color w:val="365F91" w:themeColor="accent1" w:themeShade="BF"/>
     </w:rPr>
   </w:style>
-  <w:style w:type="paragraph" w:styleId="Header">
+  <w:style w:type="paragraph" w:styleId="Kopfzeile">
     <w:name w:val="header"/>
-    <w:basedOn w:val="Normal"/>
-    <w:link w:val="HeaderChar"/>
+    <w:basedOn w:val="Standard"/>
+    <w:link w:val="KopfzeileZchn"/>
     <w:uiPriority w:val="99"/>
     <w:unhideWhenUsed/>
     <w:rsid w:val="00406A95"/>
@@ -7132,17 +7593,17 @@
       <w:spacing w:after="0" w:line="240" w:lineRule="auto"/>
     </w:pPr>
   </w:style>
-  <w:style w:type="character" w:customStyle="1" w:styleId="HeaderChar">
-    <w:name w:val="Header Char"/>
-    <w:basedOn w:val="DefaultParagraphFont"/>
-    <w:link w:val="Header"/>
+  <w:style w:type="character" w:customStyle="1" w:styleId="KopfzeileZchn">
+    <w:name w:val="Kopfzeile Zchn"/>
+    <w:basedOn w:val="Absatz-Standardschriftart"/>
+    <w:link w:val="Kopfzeile"/>
     <w:uiPriority w:val="99"/>
     <w:rsid w:val="00406A95"/>
   </w:style>
-  <w:style w:type="paragraph" w:styleId="Footer">
+  <w:style w:type="paragraph" w:styleId="Fuzeile">
     <w:name w:val="footer"/>
-    <w:basedOn w:val="Normal"/>
-    <w:link w:val="FooterChar"/>
+    <w:basedOn w:val="Standard"/>
+    <w:link w:val="FuzeileZchn"/>
     <w:uiPriority w:val="99"/>
     <w:unhideWhenUsed/>
     <w:rsid w:val="00406A95"/>
@@ -7154,17 +7615,17 @@
       <w:spacing w:after="0" w:line="240" w:lineRule="auto"/>
     </w:pPr>
   </w:style>
-  <w:style w:type="character" w:customStyle="1" w:styleId="FooterChar">
-    <w:name w:val="Footer Char"/>
-    <w:basedOn w:val="DefaultParagraphFont"/>
-    <w:link w:val="Footer"/>
+  <w:style w:type="character" w:customStyle="1" w:styleId="FuzeileZchn">
+    <w:name w:val="Fußzeile Zchn"/>
+    <w:basedOn w:val="Absatz-Standardschriftart"/>
+    <w:link w:val="Fuzeile"/>
     <w:uiPriority w:val="99"/>
     <w:rsid w:val="00406A95"/>
   </w:style>
-  <w:style w:type="paragraph" w:styleId="TOCHeading">
+  <w:style w:type="paragraph" w:styleId="Inhaltsverzeichnisberschrift">
     <w:name w:val="TOC Heading"/>
-    <w:basedOn w:val="Heading1"/>
-    <w:next w:val="Normal"/>
+    <w:basedOn w:val="berschrift1"/>
+    <w:next w:val="Standard"/>
     <w:uiPriority w:val="39"/>
     <w:unhideWhenUsed/>
     <w:qFormat/>
@@ -7181,10 +7642,10 @@
       <w:lang w:val="en-US" w:eastAsia="en-US"/>
     </w:rPr>
   </w:style>
-  <w:style w:type="paragraph" w:styleId="TOC1">
+  <w:style w:type="paragraph" w:styleId="Verzeichnis1">
     <w:name w:val="toc 1"/>
-    <w:basedOn w:val="Normal"/>
-    <w:next w:val="Normal"/>
+    <w:basedOn w:val="Standard"/>
+    <w:next w:val="Standard"/>
     <w:autoRedefine/>
     <w:uiPriority w:val="39"/>
     <w:unhideWhenUsed/>
@@ -7193,10 +7654,10 @@
       <w:spacing w:after="100"/>
     </w:pPr>
   </w:style>
-  <w:style w:type="paragraph" w:styleId="TOC2">
+  <w:style w:type="paragraph" w:styleId="Verzeichnis2">
     <w:name w:val="toc 2"/>
-    <w:basedOn w:val="Normal"/>
-    <w:next w:val="Normal"/>
+    <w:basedOn w:val="Standard"/>
+    <w:next w:val="Standard"/>
     <w:autoRedefine/>
     <w:uiPriority w:val="39"/>
     <w:unhideWhenUsed/>
@@ -7206,10 +7667,10 @@
       <w:ind w:left="220"/>
     </w:pPr>
   </w:style>
-  <w:style w:type="paragraph" w:styleId="FootnoteText">
+  <w:style w:type="paragraph" w:styleId="Funotentext">
     <w:name w:val="footnote text"/>
-    <w:basedOn w:val="Normal"/>
-    <w:link w:val="FootnoteTextChar"/>
+    <w:basedOn w:val="Standard"/>
+    <w:link w:val="FunotentextZchn"/>
     <w:uiPriority w:val="99"/>
     <w:semiHidden/>
     <w:unhideWhenUsed/>
@@ -7222,10 +7683,10 @@
       <w:szCs w:val="20"/>
     </w:rPr>
   </w:style>
-  <w:style w:type="character" w:customStyle="1" w:styleId="FootnoteTextChar">
-    <w:name w:val="Footnote Text Char"/>
-    <w:basedOn w:val="DefaultParagraphFont"/>
-    <w:link w:val="FootnoteText"/>
+  <w:style w:type="character" w:customStyle="1" w:styleId="FunotentextZchn">
+    <w:name w:val="Fußnotentext Zchn"/>
+    <w:basedOn w:val="Absatz-Standardschriftart"/>
+    <w:link w:val="Funotentext"/>
     <w:uiPriority w:val="99"/>
     <w:semiHidden/>
     <w:rsid w:val="009C2DEB"/>
@@ -7234,9 +7695,9 @@
       <w:szCs w:val="20"/>
     </w:rPr>
   </w:style>
-  <w:style w:type="character" w:styleId="FootnoteReference">
+  <w:style w:type="character" w:styleId="Funotenzeichen">
     <w:name w:val="footnote reference"/>
-    <w:basedOn w:val="DefaultParagraphFont"/>
+    <w:basedOn w:val="Absatz-Standardschriftart"/>
     <w:uiPriority w:val="99"/>
     <w:semiHidden/>
     <w:unhideWhenUsed/>
@@ -7245,9 +7706,9 @@
       <w:vertAlign w:val="superscript"/>
     </w:rPr>
   </w:style>
-  <w:style w:type="character" w:styleId="UnresolvedMention">
+  <w:style w:type="character" w:styleId="NichtaufgelsteErwhnung">
     <w:name w:val="Unresolved Mention"/>
-    <w:basedOn w:val="DefaultParagraphFont"/>
+    <w:basedOn w:val="Absatz-Standardschriftart"/>
     <w:uiPriority w:val="99"/>
     <w:semiHidden/>
     <w:unhideWhenUsed/>
@@ -7257,7 +7718,7 @@
       <w:shd w:val="clear" w:color="auto" w:fill="E1DFDD"/>
     </w:rPr>
   </w:style>
-  <w:style w:type="paragraph" w:styleId="NoSpacing">
+  <w:style w:type="paragraph" w:styleId="KeinLeerraum">
     <w:name w:val="No Spacing"/>
     <w:uiPriority w:val="1"/>
     <w:qFormat/>

</xml_diff>

<commit_message>
Doku bearbeitet - Vorschlag DW
</commit_message>
<xml_diff>
--- a/Dokumentation.docx
+++ b/Dokumentation.docx
@@ -358,8 +358,19 @@
           <w:szCs w:val="36"/>
           <w:lang w:val="en-US"/>
         </w:rPr>
-        <w:t>Prof. Dr. Klaus Freyburger</w:t>
-      </w:r>
+        <w:t xml:space="preserve">Prof. Dr. Klaus </w:t>
+      </w:r>
+      <w:proofErr w:type="spellStart"/>
+      <w:r>
+        <w:rPr>
+          <w:rFonts w:ascii="Arial" w:hAnsi="Arial" w:cs="Arial"/>
+          <w:sz w:val="36"/>
+          <w:szCs w:val="36"/>
+          <w:lang w:val="en-US"/>
+        </w:rPr>
+        <w:t>Freyburger</w:t>
+      </w:r>
+      <w:proofErr w:type="spellEnd"/>
     </w:p>
     <w:p>
       <w:pPr>
@@ -414,9 +425,11 @@
           <w:pPr>
             <w:pStyle w:val="Inhaltsverzeichnisberschrift"/>
           </w:pPr>
+          <w:proofErr w:type="spellStart"/>
           <w:r>
             <w:t>Inhaltsverzeichnis</w:t>
           </w:r>
+          <w:proofErr w:type="spellEnd"/>
         </w:p>
         <w:p>
           <w:pPr>
@@ -1104,8 +1117,13 @@
     </w:p>
     <w:p>
       <w:r>
-        <w:t>Die Datensätze stammen von Kaggle</w:t>
-      </w:r>
+        <w:t xml:space="preserve">Die Datensätze stammen von </w:t>
+      </w:r>
+      <w:proofErr w:type="spellStart"/>
+      <w:r>
+        <w:t>Kaggle</w:t>
+      </w:r>
+      <w:proofErr w:type="spellEnd"/>
       <w:r>
         <w:rPr>
           <w:rStyle w:val="Funotenzeichen"/>
@@ -1113,7 +1131,15 @@
         <w:footnoteReference w:id="1"/>
       </w:r>
       <w:r>
-        <w:t>. Inhalt sind die Weltmeisterschaften der Formel 1 im Zeitraum von 1950 bis 2023. Die Daten sind durch die Ergast Developer API</w:t>
+        <w:t xml:space="preserve">. Inhalt sind die Weltmeisterschaften der Formel 1 im Zeitraum von 1950 bis 2023. Die Daten sind durch die </w:t>
+      </w:r>
+      <w:proofErr w:type="spellStart"/>
+      <w:r>
+        <w:t>Ergast</w:t>
+      </w:r>
+      <w:proofErr w:type="spellEnd"/>
+      <w:r>
+        <w:t xml:space="preserve"> Developer API</w:t>
       </w:r>
       <w:r>
         <w:rPr>
@@ -1130,7 +1156,15 @@
         <w:t>Die Formel 1 (oft auch F</w:t>
       </w:r>
       <w:r>
-        <w:t xml:space="preserve">1) ist eine Formelserie, die durch den Automobil Dachverband Fédération Internationale de l’Automobile (FIA) autorisiert ist. </w:t>
+        <w:t xml:space="preserve">1) ist eine Formelserie, die durch den Automobil Dachverband Fédération Internationale de </w:t>
+      </w:r>
+      <w:proofErr w:type="spellStart"/>
+      <w:r>
+        <w:t>l’Automobile</w:t>
+      </w:r>
+      <w:proofErr w:type="spellEnd"/>
+      <w:r>
+        <w:t xml:space="preserve"> (FIA) autorisiert ist. </w:t>
       </w:r>
       <w:r>
         <w:t>Formelserie bedeutet hierbei</w:t>
@@ -1240,9 +1274,11 @@
       <w:r>
         <w:t xml:space="preserve">Eine Übersicht der Daten in Python findet sich im </w:t>
       </w:r>
+      <w:proofErr w:type="spellStart"/>
       <w:r>
         <w:t>DataExploration.ipynb</w:t>
       </w:r>
+      <w:proofErr w:type="spellEnd"/>
       <w:r>
         <w:t>.</w:t>
       </w:r>
@@ -1267,7 +1303,15 @@
       </w:r>
       <w:r>
         <w:br/>
-        <w:t>Das wird im Data Wrangling behoben</w:t>
+        <w:t xml:space="preserve">Das wird im Data </w:t>
+      </w:r>
+      <w:proofErr w:type="spellStart"/>
+      <w:r>
+        <w:t>Wrangling</w:t>
+      </w:r>
+      <w:proofErr w:type="spellEnd"/>
+      <w:r>
+        <w:t xml:space="preserve"> behoben</w:t>
       </w:r>
     </w:p>
     <w:p>
@@ -1279,7 +1323,15 @@
         </w:numPr>
       </w:pPr>
       <w:r>
-        <w:t>Die Daten sind bereits „tidy“</w:t>
+        <w:t>Die Daten sind bereits „</w:t>
+      </w:r>
+      <w:proofErr w:type="spellStart"/>
+      <w:r>
+        <w:t>tidy</w:t>
+      </w:r>
+      <w:proofErr w:type="spellEnd"/>
+      <w:r>
+        <w:t>“</w:t>
       </w:r>
       <w:r>
         <w:t>:</w:t>
@@ -1324,7 +1376,15 @@
         </w:numPr>
       </w:pPr>
       <w:r>
-        <w:t>Die Datensätze besitzen mindestens eine Id Spalte</w:t>
+        <w:t xml:space="preserve">Die Datensätze besitzen mindestens eine </w:t>
+      </w:r>
+      <w:proofErr w:type="spellStart"/>
+      <w:r>
+        <w:t>Id</w:t>
+      </w:r>
+      <w:proofErr w:type="spellEnd"/>
+      <w:r>
+        <w:t xml:space="preserve"> Spalte</w:t>
       </w:r>
       <w:r>
         <w:t xml:space="preserve"> (Primärschlüssel).</w:t>
@@ -1339,7 +1399,15 @@
         <w:t>.</w:t>
       </w:r>
       <w:r>
-        <w:t xml:space="preserve"> Manche Datensätze haben weitere Id Spalten aufgelistet, die als Fremdschlüssel verwendet werden können.</w:t>
+        <w:t xml:space="preserve"> Manche Datensätze haben weitere </w:t>
+      </w:r>
+      <w:proofErr w:type="spellStart"/>
+      <w:r>
+        <w:t>Id</w:t>
+      </w:r>
+      <w:proofErr w:type="spellEnd"/>
+      <w:r>
+        <w:t xml:space="preserve"> Spalten aufgelistet, die als Fremdschlüssel verwendet werden können.</w:t>
       </w:r>
     </w:p>
     <w:p>
@@ -1465,22 +1533,51 @@
         <w:pStyle w:val="berschrift2"/>
       </w:pPr>
       <w:r>
-        <w:t>Data Wrangling</w:t>
+        <w:t xml:space="preserve">Data </w:t>
+      </w:r>
+      <w:proofErr w:type="spellStart"/>
+      <w:r>
+        <w:t>Wrangling</w:t>
       </w:r>
       <w:bookmarkEnd w:id="3"/>
+      <w:proofErr w:type="spellEnd"/>
       <w:r>
         <w:br/>
       </w:r>
     </w:p>
     <w:p>
       <w:r>
-        <w:t>Die Daten wurden im ersten Schritt im DataExploration.ipynb untersucht und in einer flachen Form zusammengeführt. Dabei</w:t>
+        <w:t xml:space="preserve">Die Daten wurden im ersten Schritt im </w:t>
+      </w:r>
+      <w:proofErr w:type="spellStart"/>
+      <w:r>
+        <w:t>DataExploration.ipynb</w:t>
+      </w:r>
+      <w:proofErr w:type="spellEnd"/>
+      <w:r>
+        <w:t xml:space="preserve"> untersucht und in einer flachen Form zusammengeführt. Dabei</w:t>
       </w:r>
       <w:r>
         <w:t xml:space="preserve"> haben wir uns auf die Fahrer Daten fokussiert und</w:t>
       </w:r>
       <w:r>
-        <w:t xml:space="preserve"> die Id Spalten genutzt, um die unterschiedlichen Datensätze miteinander zu joinen. </w:t>
+        <w:t xml:space="preserve"> die </w:t>
+      </w:r>
+      <w:proofErr w:type="spellStart"/>
+      <w:r>
+        <w:t>Id</w:t>
+      </w:r>
+      <w:proofErr w:type="spellEnd"/>
+      <w:r>
+        <w:t xml:space="preserve"> Spalten genutzt, um die unterschiedlichen Datensätze miteinander zu </w:t>
+      </w:r>
+      <w:proofErr w:type="spellStart"/>
+      <w:r>
+        <w:t>joinen</w:t>
+      </w:r>
+      <w:proofErr w:type="spellEnd"/>
+      <w:r>
+        <w:t xml:space="preserve">. </w:t>
       </w:r>
       <w:r>
         <w:t xml:space="preserve">Die Konstrukteur Daten sind im ER-Modell enthalten. </w:t>
@@ -1756,7 +1853,14 @@
       </w:r>
       <w:r>
         <w:tab/>
-        <w:t>positionText Spalte entfernt</w:t>
+      </w:r>
+      <w:proofErr w:type="spellStart"/>
+      <w:r>
+        <w:t>positionText</w:t>
+      </w:r>
+      <w:proofErr w:type="spellEnd"/>
+      <w:r>
+        <w:t xml:space="preserve"> Spalte entfernt</w:t>
       </w:r>
     </w:p>
     <w:p>
@@ -1779,7 +1883,14 @@
       </w:r>
       <w:r>
         <w:tab/>
-        <w:t>duration Spalte e</w:t>
+      </w:r>
+      <w:proofErr w:type="spellStart"/>
+      <w:r>
+        <w:t>duration</w:t>
+      </w:r>
+      <w:proofErr w:type="spellEnd"/>
+      <w:r>
+        <w:t xml:space="preserve"> Spalte e</w:t>
       </w:r>
       <w:r>
         <w:t>ntfernt</w:t>
@@ -1805,7 +1916,22 @@
       </w:r>
       <w:r>
         <w:tab/>
-        <w:t>positon, positionText Spalte e</w:t>
+      </w:r>
+      <w:proofErr w:type="spellStart"/>
+      <w:r>
+        <w:t>positon</w:t>
+      </w:r>
+      <w:proofErr w:type="spellEnd"/>
+      <w:r>
+        <w:t xml:space="preserve">, </w:t>
+      </w:r>
+      <w:proofErr w:type="spellStart"/>
+      <w:r>
+        <w:t>positionText</w:t>
+      </w:r>
+      <w:proofErr w:type="spellEnd"/>
+      <w:r>
+        <w:t xml:space="preserve"> Spalte e</w:t>
       </w:r>
       <w:r>
         <w:t>ntfernt</w:t>
@@ -1833,14 +1959,49 @@
           <w:lang w:val="en-US"/>
         </w:rPr>
         <w:tab/>
-        <w:t>positionText S</w:t>
-      </w:r>
+      </w:r>
+      <w:proofErr w:type="spellStart"/>
       <w:r>
         <w:rPr>
           <w:lang w:val="en-US"/>
         </w:rPr>
-        <w:t>palte entfernt</w:t>
-      </w:r>
+        <w:t>positionText</w:t>
+      </w:r>
+      <w:proofErr w:type="spellEnd"/>
+      <w:r>
+        <w:rPr>
+          <w:lang w:val="en-US"/>
+        </w:rPr>
+        <w:t xml:space="preserve"> </w:t>
+      </w:r>
+      <w:proofErr w:type="spellStart"/>
+      <w:r>
+        <w:rPr>
+          <w:lang w:val="en-US"/>
+        </w:rPr>
+        <w:t>S</w:t>
+      </w:r>
+      <w:r>
+        <w:rPr>
+          <w:lang w:val="en-US"/>
+        </w:rPr>
+        <w:t>palte</w:t>
+      </w:r>
+      <w:proofErr w:type="spellEnd"/>
+      <w:r>
+        <w:rPr>
+          <w:lang w:val="en-US"/>
+        </w:rPr>
+        <w:t xml:space="preserve"> </w:t>
+      </w:r>
+      <w:proofErr w:type="spellStart"/>
+      <w:r>
+        <w:rPr>
+          <w:lang w:val="en-US"/>
+        </w:rPr>
+        <w:t>entfernt</w:t>
+      </w:r>
+      <w:proofErr w:type="spellEnd"/>
     </w:p>
     <w:p>
       <w:pPr>
@@ -1860,8 +2021,21 @@
       <w:r>
         <w:tab/>
       </w:r>
-      <w:r>
-        <w:t>positon, positionText Spalte e</w:t>
+      <w:proofErr w:type="spellStart"/>
+      <w:r>
+        <w:t>positon</w:t>
+      </w:r>
+      <w:proofErr w:type="spellEnd"/>
+      <w:r>
+        <w:t xml:space="preserve">, </w:t>
+      </w:r>
+      <w:proofErr w:type="spellStart"/>
+      <w:r>
+        <w:t>positionText</w:t>
+      </w:r>
+      <w:proofErr w:type="spellEnd"/>
+      <w:r>
+        <w:t xml:space="preserve"> Spalte e</w:t>
       </w:r>
       <w:r>
         <w:t>ntfernt</w:t>
@@ -1926,13 +2100,29 @@
         <w:ind w:left="408"/>
       </w:pPr>
       <w:r>
-        <w:t>Die entfernten Spalten haben keinen Mehrwert geboten, da alle Informationen bereits in anderen Spalten vorhanden waren.</w:t>
-      </w:r>
-      <w:r>
-        <w:t>Die konkreten Schritte</w:t>
-      </w:r>
-      <w:r>
-        <w:t xml:space="preserve"> sind im DataWrangling.ipynb nachzuvollziehen.</w:t>
+        <w:t xml:space="preserve">Die entfernten Spalten haben keinen Mehrwert geboten, da alle Informationen bereits in anderen Spalten vorhanden </w:t>
+      </w:r>
+      <w:proofErr w:type="spellStart"/>
+      <w:r>
+        <w:t>waren.</w:t>
+      </w:r>
+      <w:r>
+        <w:t>Die</w:t>
+      </w:r>
+      <w:proofErr w:type="spellEnd"/>
+      <w:r>
+        <w:t xml:space="preserve"> konkreten Schritte</w:t>
+      </w:r>
+      <w:r>
+        <w:t xml:space="preserve"> sind im </w:t>
+      </w:r>
+      <w:proofErr w:type="spellStart"/>
+      <w:r>
+        <w:t>DataWrangling.ipynb</w:t>
+      </w:r>
+      <w:proofErr w:type="spellEnd"/>
+      <w:r>
+        <w:t xml:space="preserve"> nachzuvollziehen.</w:t>
       </w:r>
       <w:r>
         <w:t xml:space="preserve"> </w:t>
@@ -1970,7 +2160,15 @@
     <w:p>
       <w:r>
         <w:br/>
-        <w:t>Vorschläge zur Auswertung finden sich in der DataExploration.ipynb Datei.</w:t>
+        <w:t xml:space="preserve">Vorschläge zur Auswertung finden sich in der </w:t>
+      </w:r>
+      <w:proofErr w:type="spellStart"/>
+      <w:r>
+        <w:t>DataExploration.ipynb</w:t>
+      </w:r>
+      <w:proofErr w:type="spellEnd"/>
+      <w:r>
+        <w:t xml:space="preserve"> Datei.</w:t>
       </w:r>
       <w:r>
         <w:br/>
@@ -2368,16 +2566,40 @@
         <w:br/>
       </w:r>
       <w:r>
-        <w:t xml:space="preserve">Zusätzlich gibt es Spalten mit Zahlen, die auf den ersten Blick wie Integers aussehen, nach dem </w:t>
+        <w:t xml:space="preserve">Zusätzlich gibt es Spalten mit Zahlen, die auf den ersten Blick wie </w:t>
+      </w:r>
+      <w:proofErr w:type="spellStart"/>
+      <w:r>
+        <w:t>Integers</w:t>
+      </w:r>
+      <w:proofErr w:type="spellEnd"/>
+      <w:r>
+        <w:t xml:space="preserve"> aussehen, nach dem </w:t>
       </w:r>
       <w:r>
         <w:t>I</w:t>
       </w:r>
       <w:r>
-        <w:t>mport jedoch Float sind, was wir auch anpassen mussten</w:t>
-      </w:r>
-      <w:r>
-        <w:t xml:space="preserve"> (z.B. points Spalte in results.csv)</w:t>
+        <w:t xml:space="preserve">mport jedoch </w:t>
+      </w:r>
+      <w:proofErr w:type="spellStart"/>
+      <w:r>
+        <w:t>Float</w:t>
+      </w:r>
+      <w:proofErr w:type="spellEnd"/>
+      <w:r>
+        <w:t xml:space="preserve"> sind, was wir auch anpassen mussten</w:t>
+      </w:r>
+      <w:r>
+        <w:t xml:space="preserve"> (z.B. </w:t>
+      </w:r>
+      <w:proofErr w:type="spellStart"/>
+      <w:r>
+        <w:t>points</w:t>
+      </w:r>
+      <w:proofErr w:type="spellEnd"/>
+      <w:r>
+        <w:t xml:space="preserve"> Spalte in results.csv)</w:t>
       </w:r>
       <w:r>
         <w:t>.</w:t>
@@ -2646,7 +2868,23 @@
         <w:t xml:space="preserve"> - </w:t>
       </w:r>
       <w:r>
-        <w:t>Auflistung der einzelnen Pit Stops und Stop Dauer für jeden Fahrer je Rennen</w:t>
+        <w:t xml:space="preserve">Auflistung der einzelnen Pit </w:t>
+      </w:r>
+      <w:proofErr w:type="spellStart"/>
+      <w:r>
+        <w:t>Stops</w:t>
+      </w:r>
+      <w:proofErr w:type="spellEnd"/>
+      <w:r>
+        <w:t xml:space="preserve"> und </w:t>
+      </w:r>
+      <w:proofErr w:type="spellStart"/>
+      <w:r>
+        <w:t>Stop</w:t>
+      </w:r>
+      <w:proofErr w:type="spellEnd"/>
+      <w:r>
+        <w:t xml:space="preserve"> Dauer für jeden Fahrer je Rennen</w:t>
       </w:r>
     </w:p>
     <w:p>
@@ -2773,19 +3011,29 @@
       <w:bookmarkStart w:id="6" w:name="_Toc131231979"/>
       <w:r>
         <w:lastRenderedPageBreak/>
-        <w:t>Auswertung to-do</w:t>
+        <w:t xml:space="preserve">Auswertung </w:t>
+      </w:r>
+      <w:proofErr w:type="spellStart"/>
+      <w:r>
+        <w:t>to</w:t>
+      </w:r>
+      <w:proofErr w:type="spellEnd"/>
+      <w:r>
+        <w:t>-do</w:t>
       </w:r>
     </w:p>
     <w:p>
       <w:r>
         <w:t xml:space="preserve">Vorschläge zur Auswertung finden sich in der </w:t>
       </w:r>
+      <w:proofErr w:type="spellStart"/>
       <w:r>
         <w:rPr>
           <w:highlight w:val="yellow"/>
         </w:rPr>
         <w:t>DataExploration.ipynb</w:t>
       </w:r>
+      <w:proofErr w:type="spellEnd"/>
       <w:r>
         <w:t xml:space="preserve"> Datei.</w:t>
       </w:r>
@@ -2830,6 +3078,9 @@
         <w:ind w:left="360"/>
       </w:pPr>
       <w:r>
+        <w:rPr>
+          <w:noProof/>
+        </w:rPr>
         <w:drawing>
           <wp:inline distT="0" distB="0" distL="0" distR="0" wp14:anchorId="29B57B70" wp14:editId="324D4A2F">
             <wp:extent cx="5362575" cy="4152900"/>
@@ -2957,6 +3208,9 @@
         <w:ind w:left="360"/>
       </w:pPr>
       <w:r>
+        <w:rPr>
+          <w:noProof/>
+        </w:rPr>
         <w:lastRenderedPageBreak/>
         <w:drawing>
           <wp:inline distT="0" distB="0" distL="0" distR="0" wp14:anchorId="140D1040" wp14:editId="54351448">
@@ -3019,6 +3273,9 @@
         <w:ind w:left="360"/>
       </w:pPr>
       <w:r>
+        <w:rPr>
+          <w:noProof/>
+        </w:rPr>
         <w:drawing>
           <wp:inline distT="0" distB="0" distL="0" distR="0" wp14:anchorId="57CDF1CD" wp14:editId="12C23711">
             <wp:extent cx="3741744" cy="3696020"/>
@@ -3067,11 +3324,33 @@
       <w:r>
         <w:t>Siege nach Nation des Fahrers (</w:t>
       </w:r>
+      <w:proofErr w:type="spellStart"/>
       <w:r>
         <w:rPr>
           <w:highlight w:val="yellow"/>
         </w:rPr>
-        <w:t>Dafuer mappe ich noch Nationalitaet mit Land)</w:t>
+        <w:t>Dafuer</w:t>
+      </w:r>
+      <w:proofErr w:type="spellEnd"/>
+      <w:r>
+        <w:rPr>
+          <w:highlight w:val="yellow"/>
+        </w:rPr>
+        <w:t xml:space="preserve"> mappe ich noch </w:t>
+      </w:r>
+      <w:proofErr w:type="spellStart"/>
+      <w:r>
+        <w:rPr>
+          <w:highlight w:val="yellow"/>
+        </w:rPr>
+        <w:t>Nationalitaet</w:t>
+      </w:r>
+      <w:proofErr w:type="spellEnd"/>
+      <w:r>
+        <w:rPr>
+          <w:highlight w:val="yellow"/>
+        </w:rPr>
+        <w:t xml:space="preserve"> mit Land)</w:t>
       </w:r>
     </w:p>
     <w:p>
@@ -3107,6 +3386,9 @@
         <w:ind w:left="360"/>
       </w:pPr>
       <w:r>
+        <w:rPr>
+          <w:noProof/>
+        </w:rPr>
         <w:lastRenderedPageBreak/>
         <w:drawing>
           <wp:inline distT="0" distB="0" distL="0" distR="0" wp14:anchorId="5B2F3C1E" wp14:editId="3E223AC4">
@@ -3166,6 +3448,9 @@
         <w:ind w:left="360"/>
       </w:pPr>
       <w:r>
+        <w:rPr>
+          <w:noProof/>
+        </w:rPr>
         <w:drawing>
           <wp:inline distT="0" distB="0" distL="0" distR="0" wp14:anchorId="4A97133D" wp14:editId="20C9F7CF">
             <wp:extent cx="3543607" cy="3535986"/>
@@ -3264,7 +3549,21 @@
         <w:rPr>
           <w:highlight w:val="yellow"/>
         </w:rPr>
-        <w:t>Anm.: Das ergibt so keinen Sinn. Ich denke wir bräuchten die Spalte „FinalPoints“?</w:t>
+        <w:t>Anm.: Das ergibt so keinen Sinn. Ich denke wir bräuchten die Spalte „</w:t>
+      </w:r>
+      <w:proofErr w:type="spellStart"/>
+      <w:r>
+        <w:rPr>
+          <w:highlight w:val="yellow"/>
+        </w:rPr>
+        <w:t>FinalPoints</w:t>
+      </w:r>
+      <w:proofErr w:type="spellEnd"/>
+      <w:r>
+        <w:rPr>
+          <w:highlight w:val="yellow"/>
+        </w:rPr>
+        <w:t>“?</w:t>
       </w:r>
     </w:p>
     <w:p>
@@ -3280,6 +3579,7 @@
         <w:rPr>
           <w:i/>
           <w:iCs/>
+          <w:noProof/>
         </w:rPr>
         <w:lastRenderedPageBreak/>
         <w:drawing>
@@ -3366,7 +3666,21 @@
         <w:rPr>
           <w:highlight w:val="yellow"/>
         </w:rPr>
-        <w:t>Anm.: Das ergibt so keinen Sinn. Ich denke wir bräuchten die Spalte „FinalPoints“?</w:t>
+        <w:t>Anm.: Das ergibt so keinen Sinn. Ich denke wir bräuchten die Spalte „</w:t>
+      </w:r>
+      <w:proofErr w:type="spellStart"/>
+      <w:r>
+        <w:rPr>
+          <w:highlight w:val="yellow"/>
+        </w:rPr>
+        <w:t>FinalPoints</w:t>
+      </w:r>
+      <w:proofErr w:type="spellEnd"/>
+      <w:r>
+        <w:rPr>
+          <w:highlight w:val="yellow"/>
+        </w:rPr>
+        <w:t>“?</w:t>
       </w:r>
     </w:p>
     <w:p>
@@ -3387,6 +3701,7 @@
         <w:ind w:left="360"/>
         <w:rPr>
           <w:highlight w:val="yellow"/>
+          <w:lang w:val="en-GB"/>
         </w:rPr>
       </w:pPr>
       <w:r>
@@ -3400,18 +3715,18 @@
           <w:highlight w:val="yellow"/>
         </w:rPr>
         <w:t xml:space="preserve">Wie Status eingrenzen? </w:t>
+      </w:r>
+      <w:r>
+        <w:rPr>
+          <w:highlight w:val="yellow"/>
+        </w:rPr>
+        <w:t xml:space="preserve">Evtl. </w:t>
       </w:r>
       <w:r>
         <w:rPr>
           <w:highlight w:val="yellow"/>
           <w:lang w:val="en-GB"/>
         </w:rPr>
-        <w:t xml:space="preserve">Evtl. </w:t>
-      </w:r>
-      <w:r>
-        <w:rPr>
-          <w:highlight w:val="yellow"/>
-        </w:rPr>
         <w:t>„Accident“ und „Fatal Accident”?</w:t>
       </w:r>
     </w:p>
@@ -3419,51 +3734,21 @@
       <w:pPr>
         <w:pStyle w:val="Listenabsatz"/>
         <w:ind w:left="360"/>
-      </w:pPr>
-      <w:r>
         <w:rPr>
           <w:highlight w:val="yellow"/>
         </w:rPr>
-        <w:t xml:space="preserve">Dr.St.Fr.An. nicht </w:t>
-      </w:r>
+      </w:pPr>
       <w:r>
         <w:rPr>
           <w:highlight w:val="yellow"/>
         </w:rPr>
-        <w:t>geeignet</w:t>
+        <w:t>Evtl. Im DW mit “A</w:t>
       </w:r>
       <w:r>
         <w:rPr>
           <w:highlight w:val="yellow"/>
         </w:rPr>
-        <w:t>, m.M. nach alle den Status „finished“ haben.</w:t>
-      </w:r>
-      <w:r>
-        <w:rPr>
-          <w:highlight w:val="yellow"/>
-        </w:rPr>
-        <w:t xml:space="preserve"> </w:t>
-      </w:r>
-      <w:r>
-        <w:rPr>
-          <w:highlight w:val="yellow"/>
-        </w:rPr>
-        <w:t>RaceRes</w:t>
-      </w:r>
-      <w:r>
-        <w:rPr>
-          <w:highlight w:val="yellow"/>
-        </w:rPr>
-        <w:t>A.</w:t>
-      </w:r>
-      <w:r>
-        <w:rPr>
-          <w:highlight w:val="yellow"/>
-        </w:rPr>
-        <w:t xml:space="preserve"> Funktioniert auch nicht? S.u.</w:t>
-      </w:r>
-      <w:r>
-        <w:t xml:space="preserve"> </w:t>
+        <w:t xml:space="preserve">dd Story Filter“? </w:t>
       </w:r>
     </w:p>
     <w:p>
@@ -3471,13 +3756,105 @@
         <w:pStyle w:val="Listenabsatz"/>
         <w:ind w:left="360"/>
       </w:pPr>
+      <w:proofErr w:type="spellStart"/>
+      <w:r>
+        <w:rPr>
+          <w:highlight w:val="yellow"/>
+        </w:rPr>
+        <w:t>Dr.St.Fr.An</w:t>
+      </w:r>
+      <w:proofErr w:type="spellEnd"/>
+      <w:r>
+        <w:rPr>
+          <w:highlight w:val="yellow"/>
+        </w:rPr>
+        <w:t xml:space="preserve">. nicht </w:t>
+      </w:r>
+      <w:r>
+        <w:rPr>
+          <w:highlight w:val="yellow"/>
+        </w:rPr>
+        <w:t>geeignet</w:t>
+      </w:r>
+      <w:r>
+        <w:rPr>
+          <w:highlight w:val="yellow"/>
+        </w:rPr>
+        <w:t xml:space="preserve">, </w:t>
+      </w:r>
+      <w:proofErr w:type="spellStart"/>
+      <w:r>
+        <w:rPr>
+          <w:highlight w:val="yellow"/>
+        </w:rPr>
+        <w:t>m.M.</w:t>
+      </w:r>
+      <w:proofErr w:type="spellEnd"/>
+      <w:r>
+        <w:rPr>
+          <w:highlight w:val="yellow"/>
+        </w:rPr>
+        <w:t xml:space="preserve"> nach alle den Status „</w:t>
+      </w:r>
+      <w:proofErr w:type="spellStart"/>
+      <w:r>
+        <w:rPr>
+          <w:highlight w:val="yellow"/>
+        </w:rPr>
+        <w:t>finished</w:t>
+      </w:r>
+      <w:proofErr w:type="spellEnd"/>
+      <w:r>
+        <w:rPr>
+          <w:highlight w:val="yellow"/>
+        </w:rPr>
+        <w:t>“ haben.</w:t>
+      </w:r>
+      <w:r>
+        <w:rPr>
+          <w:highlight w:val="yellow"/>
+        </w:rPr>
+        <w:t xml:space="preserve"> </w:t>
+      </w:r>
+      <w:proofErr w:type="spellStart"/>
+      <w:r>
+        <w:rPr>
+          <w:highlight w:val="yellow"/>
+        </w:rPr>
+        <w:t>RaceRes</w:t>
+      </w:r>
+      <w:r>
+        <w:rPr>
+          <w:highlight w:val="yellow"/>
+        </w:rPr>
+        <w:t>A</w:t>
+      </w:r>
+      <w:proofErr w:type="spellEnd"/>
+      <w:r>
+        <w:rPr>
+          <w:highlight w:val="yellow"/>
+        </w:rPr>
+        <w:t>. Funktioniert auch nicht? S.u.</w:t>
+      </w:r>
+      <w:r>
+        <w:t xml:space="preserve"> </w:t>
+      </w:r>
     </w:p>
     <w:p>
       <w:pPr>
         <w:pStyle w:val="Listenabsatz"/>
         <w:ind w:left="360"/>
       </w:pPr>
-      <w:r>
+    </w:p>
+    <w:p>
+      <w:pPr>
+        <w:pStyle w:val="Listenabsatz"/>
+        <w:ind w:left="360"/>
+      </w:pPr>
+      <w:r>
+        <w:rPr>
+          <w:noProof/>
+        </w:rPr>
         <w:drawing>
           <wp:inline distT="0" distB="0" distL="0" distR="0" wp14:anchorId="06257E6B" wp14:editId="7D001EAC">
             <wp:extent cx="5760720" cy="2319655"/>
@@ -3542,13 +3919,7 @@
         <w:rPr>
           <w:highlight w:val="yellow"/>
         </w:rPr>
-        <w:t xml:space="preserve">eingrenzen? </w:t>
-      </w:r>
-      <w:r>
-        <w:rPr>
-          <w:highlight w:val="yellow"/>
-        </w:rPr>
-        <w:t>Extra View?</w:t>
+        <w:t>eingrenzen? Extra View?</w:t>
       </w:r>
       <w:r>
         <w:t xml:space="preserve"> </w:t>
@@ -3575,6 +3946,7 @@
         <w:rPr>
           <w:noProof/>
         </w:rPr>
+        <w:lastRenderedPageBreak/>
         <w:drawing>
           <wp:inline distT="0" distB="0" distL="0" distR="0" wp14:anchorId="29277A9E" wp14:editId="572FD82C">
             <wp:extent cx="5760720" cy="2201545"/>
@@ -3617,7 +3989,6 @@
         <w:pStyle w:val="berschrift1"/>
       </w:pPr>
       <w:r>
-        <w:lastRenderedPageBreak/>
         <w:t>Anmerkungen für Vorgehen</w:t>
       </w:r>
       <w:bookmarkEnd w:id="6"/>
@@ -3678,15 +4049,60 @@
         <w:br/>
       </w:r>
       <w:r>
-        <w:t xml:space="preserve">- Aggregation von lap times zu grouped lap times in SQL View nachbauen </w:t>
+        <w:t xml:space="preserve">- Aggregation von </w:t>
+      </w:r>
+      <w:proofErr w:type="spellStart"/>
+      <w:r>
+        <w:t>lap</w:t>
+      </w:r>
+      <w:proofErr w:type="spellEnd"/>
+      <w:r>
+        <w:t xml:space="preserve"> </w:t>
+      </w:r>
+      <w:proofErr w:type="spellStart"/>
+      <w:r>
+        <w:t>times</w:t>
+      </w:r>
+      <w:proofErr w:type="spellEnd"/>
+      <w:r>
+        <w:t xml:space="preserve"> zu </w:t>
+      </w:r>
+      <w:proofErr w:type="spellStart"/>
+      <w:r>
+        <w:t>grouped</w:t>
+      </w:r>
+      <w:proofErr w:type="spellEnd"/>
+      <w:r>
+        <w:t xml:space="preserve"> </w:t>
+      </w:r>
+      <w:proofErr w:type="spellStart"/>
+      <w:r>
+        <w:t>lap</w:t>
+      </w:r>
+      <w:proofErr w:type="spellEnd"/>
+      <w:r>
+        <w:t xml:space="preserve"> </w:t>
+      </w:r>
+      <w:proofErr w:type="spellStart"/>
+      <w:r>
+        <w:t>times</w:t>
+      </w:r>
+      <w:proofErr w:type="spellEnd"/>
+      <w:r>
+        <w:t xml:space="preserve"> in SQL View nachbauen </w:t>
       </w:r>
       <w:r>
         <w:br/>
-        <w:t>- View in ERM einbinden</w:t>
+        <w:t xml:space="preserve">- View in ERM </w:t>
+      </w:r>
+      <w:proofErr w:type="spellStart"/>
+      <w:r>
+        <w:t>einbinden</w:t>
       </w:r>
       <w:r>
         <w:t>rt</w:t>
       </w:r>
+      <w:proofErr w:type="spellEnd"/>
       <w:r>
         <w:rPr>
           <w:highlight w:val="yellow"/>
@@ -3703,7 +4119,23 @@
       </w:r>
       <w:r>
         <w:br/>
-        <w:t>- mapping tabelle herunterladen</w:t>
+        <w:t xml:space="preserve">- </w:t>
+      </w:r>
+      <w:proofErr w:type="spellStart"/>
+      <w:r>
+        <w:t>mapping</w:t>
+      </w:r>
+      <w:proofErr w:type="spellEnd"/>
+      <w:r>
+        <w:t xml:space="preserve"> </w:t>
+      </w:r>
+      <w:proofErr w:type="spellStart"/>
+      <w:r>
+        <w:t>tabelle</w:t>
+      </w:r>
+      <w:proofErr w:type="spellEnd"/>
+      <w:r>
+        <w:t xml:space="preserve"> herunterladen</w:t>
       </w:r>
       <w:r>
         <w:br/>
@@ -3712,7 +4144,21 @@
         <w:rPr>
           <w:highlight w:val="yellow"/>
         </w:rPr>
-        <w:t>- Views zur Beantwortung der Fragen bauen (z.B. Gruppierung der Wins pro Fahrer)</w:t>
+        <w:t xml:space="preserve">- Views zur Beantwortung der Fragen bauen (z.B. Gruppierung der </w:t>
+      </w:r>
+      <w:proofErr w:type="spellStart"/>
+      <w:r>
+        <w:rPr>
+          <w:highlight w:val="yellow"/>
+        </w:rPr>
+        <w:t>Wins</w:t>
+      </w:r>
+      <w:proofErr w:type="spellEnd"/>
+      <w:r>
+        <w:rPr>
+          <w:highlight w:val="yellow"/>
+        </w:rPr>
+        <w:t xml:space="preserve"> pro Fahrer)</w:t>
       </w:r>
     </w:p>
     <w:p>

</xml_diff>

<commit_message>
Präsentation erstellt und Doku angepasst
</commit_message>
<xml_diff>
--- a/Dokumentation.docx
+++ b/Dokumentation.docx
@@ -358,8 +358,19 @@
           <w:szCs w:val="36"/>
           <w:lang w:val="en-US"/>
         </w:rPr>
-        <w:t>Prof. Dr. Klaus Freyburger</w:t>
-      </w:r>
+        <w:t xml:space="preserve">Prof. Dr. Klaus </w:t>
+      </w:r>
+      <w:proofErr w:type="spellStart"/>
+      <w:r>
+        <w:rPr>
+          <w:rFonts w:ascii="Arial" w:hAnsi="Arial" w:cs="Arial"/>
+          <w:sz w:val="36"/>
+          <w:szCs w:val="36"/>
+          <w:lang w:val="en-US"/>
+        </w:rPr>
+        <w:t>Freyburger</w:t>
+      </w:r>
+      <w:proofErr w:type="spellEnd"/>
     </w:p>
     <w:p>
       <w:pPr>
@@ -405,9 +416,11 @@
           <w:pPr>
             <w:pStyle w:val="TOCHeading"/>
           </w:pPr>
+          <w:proofErr w:type="spellStart"/>
           <w:r>
             <w:t>Inhaltsverzeichnis</w:t>
           </w:r>
+          <w:proofErr w:type="spellEnd"/>
         </w:p>
         <w:p>
           <w:pPr>
@@ -1431,8 +1444,13 @@
     </w:p>
     <w:p>
       <w:r>
-        <w:t>Die Datensätze stammen von Kaggle</w:t>
-      </w:r>
+        <w:t xml:space="preserve">Die Datensätze stammen von </w:t>
+      </w:r>
+      <w:proofErr w:type="spellStart"/>
+      <w:r>
+        <w:t>Kaggle</w:t>
+      </w:r>
+      <w:proofErr w:type="spellEnd"/>
       <w:r>
         <w:rPr>
           <w:rStyle w:val="FootnoteReference"/>
@@ -1440,7 +1458,15 @@
         <w:footnoteReference w:id="1"/>
       </w:r>
       <w:r>
-        <w:t>. Inhalt sind die Weltmeisterschaften der Formel 1 im Zeitraum von 1950 bis 2023. Die Daten sind durch die Ergast Developer API</w:t>
+        <w:t xml:space="preserve">. Inhalt sind die Weltmeisterschaften der Formel 1 im Zeitraum von 1950 bis 2023. Die Daten sind durch die </w:t>
+      </w:r>
+      <w:proofErr w:type="spellStart"/>
+      <w:r>
+        <w:t>Ergast</w:t>
+      </w:r>
+      <w:proofErr w:type="spellEnd"/>
+      <w:r>
+        <w:t xml:space="preserve"> Developer API</w:t>
       </w:r>
       <w:r>
         <w:rPr>
@@ -1457,7 +1483,15 @@
         <w:t>Die Formel 1 (oft auch F</w:t>
       </w:r>
       <w:r>
-        <w:t xml:space="preserve">1) ist eine Formelserie, die durch den Automobil Dachverband Fédération Internationale de l’Automobile (FIA) autorisiert ist. </w:t>
+        <w:t xml:space="preserve">1) ist eine Formelserie, die durch den Automobil Dachverband Fédération Internationale de </w:t>
+      </w:r>
+      <w:proofErr w:type="spellStart"/>
+      <w:r>
+        <w:t>l’Automobile</w:t>
+      </w:r>
+      <w:proofErr w:type="spellEnd"/>
+      <w:r>
+        <w:t xml:space="preserve"> (FIA) autorisiert ist. </w:t>
       </w:r>
       <w:r>
         <w:t>Formelserie bedeutet hierbei</w:t>
@@ -1567,9 +1601,11 @@
       <w:r>
         <w:t xml:space="preserve">Eine Übersicht der Daten in Python findet sich im </w:t>
       </w:r>
+      <w:proofErr w:type="spellStart"/>
       <w:r>
         <w:t>DataExploration.ipynb</w:t>
       </w:r>
+      <w:proofErr w:type="spellEnd"/>
       <w:r>
         <w:t>.</w:t>
       </w:r>
@@ -1594,7 +1630,15 @@
       </w:r>
       <w:r>
         <w:br/>
-        <w:t>Das wird im Data Wrangling behoben</w:t>
+        <w:t xml:space="preserve">Das wird im Data </w:t>
+      </w:r>
+      <w:proofErr w:type="spellStart"/>
+      <w:r>
+        <w:t>Wrangling</w:t>
+      </w:r>
+      <w:proofErr w:type="spellEnd"/>
+      <w:r>
+        <w:t xml:space="preserve"> behoben</w:t>
       </w:r>
     </w:p>
     <w:p>
@@ -1606,7 +1650,15 @@
         </w:numPr>
       </w:pPr>
       <w:r>
-        <w:t>Die Daten sind bereits „tidy“</w:t>
+        <w:t>Die Daten sind bereits „</w:t>
+      </w:r>
+      <w:proofErr w:type="spellStart"/>
+      <w:r>
+        <w:t>tidy</w:t>
+      </w:r>
+      <w:proofErr w:type="spellEnd"/>
+      <w:r>
+        <w:t>“</w:t>
       </w:r>
       <w:r>
         <w:t>:</w:t>
@@ -1655,10 +1707,26 @@
         <w:t>n</w:t>
       </w:r>
       <w:r>
-        <w:t xml:space="preserve"> „races“</w:t>
-      </w:r>
-      <w:r>
-        <w:t xml:space="preserve"> und „qualifying“</w:t>
+        <w:t xml:space="preserve"> „</w:t>
+      </w:r>
+      <w:proofErr w:type="spellStart"/>
+      <w:r>
+        <w:t>races</w:t>
+      </w:r>
+      <w:proofErr w:type="spellEnd"/>
+      <w:r>
+        <w:t>“</w:t>
+      </w:r>
+      <w:r>
+        <w:t xml:space="preserve"> und „</w:t>
+      </w:r>
+      <w:proofErr w:type="spellStart"/>
+      <w:r>
+        <w:t>qualifying</w:t>
+      </w:r>
+      <w:proofErr w:type="spellEnd"/>
+      <w:r>
+        <w:t>“</w:t>
       </w:r>
       <w:r>
         <w:t>, in der einige Werte fehlen.</w:t>
@@ -1673,7 +1741,15 @@
         </w:numPr>
       </w:pPr>
       <w:r>
-        <w:t>Die Datensätze besitzen mindestens eine Id Spalte</w:t>
+        <w:t xml:space="preserve">Die Datensätze besitzen mindestens eine </w:t>
+      </w:r>
+      <w:proofErr w:type="spellStart"/>
+      <w:r>
+        <w:t>Id</w:t>
+      </w:r>
+      <w:proofErr w:type="spellEnd"/>
+      <w:r>
+        <w:t xml:space="preserve"> Spalte</w:t>
       </w:r>
       <w:r>
         <w:t xml:space="preserve"> (Primärschlüssel).</w:t>
@@ -1688,7 +1764,15 @@
         <w:t>.</w:t>
       </w:r>
       <w:r>
-        <w:t xml:space="preserve"> Manche Datensätze haben weitere Id Spalten aufgelistet, die als Fremdschlüssel verwendet werden können.</w:t>
+        <w:t xml:space="preserve"> Manche Datensätze haben weitere </w:t>
+      </w:r>
+      <w:proofErr w:type="spellStart"/>
+      <w:r>
+        <w:t>Id</w:t>
+      </w:r>
+      <w:proofErr w:type="spellEnd"/>
+      <w:r>
+        <w:t xml:space="preserve"> Spalten aufgelistet, die als Fremdschlüssel verwendet werden können.</w:t>
       </w:r>
     </w:p>
     <w:p>
@@ -1797,34 +1881,61 @@
         <w:t>Design der Umsetzung</w:t>
       </w:r>
       <w:bookmarkEnd w:id="2"/>
+      <w:r>
+        <w:br/>
+      </w:r>
     </w:p>
     <w:p>
       <w:pPr>
         <w:pStyle w:val="Heading2"/>
       </w:pPr>
-    </w:p>
-    <w:p>
-      <w:pPr>
-        <w:pStyle w:val="Heading2"/>
-      </w:pPr>
       <w:bookmarkStart w:id="3" w:name="_Toc133488682"/>
       <w:r>
-        <w:t>Data Wrangling</w:t>
+        <w:t xml:space="preserve">Data </w:t>
+      </w:r>
+      <w:proofErr w:type="spellStart"/>
+      <w:r>
+        <w:t>Wrangling</w:t>
       </w:r>
       <w:bookmarkEnd w:id="3"/>
+      <w:proofErr w:type="spellEnd"/>
       <w:r>
         <w:br/>
       </w:r>
     </w:p>
     <w:p>
       <w:r>
-        <w:t>Die Daten wurden im ersten Schritt im DataExploration.ipynb untersucht und in einer flachen Form zusammengeführt. Dabei</w:t>
+        <w:t xml:space="preserve">Die Daten wurden im ersten Schritt im </w:t>
+      </w:r>
+      <w:proofErr w:type="spellStart"/>
+      <w:r>
+        <w:t>DataExploration.ipynb</w:t>
+      </w:r>
+      <w:proofErr w:type="spellEnd"/>
+      <w:r>
+        <w:t xml:space="preserve"> untersucht und in einer flachen Form zusammengeführt. Dabei</w:t>
       </w:r>
       <w:r>
         <w:t xml:space="preserve"> haben wir uns auf die Fahrer Daten fokussiert und</w:t>
       </w:r>
       <w:r>
-        <w:t xml:space="preserve"> die Id Spalten genutzt, um die unterschiedlichen Datensätze miteinander zu joinen. </w:t>
+        <w:t xml:space="preserve"> die </w:t>
+      </w:r>
+      <w:proofErr w:type="spellStart"/>
+      <w:r>
+        <w:t>Id</w:t>
+      </w:r>
+      <w:proofErr w:type="spellEnd"/>
+      <w:r>
+        <w:t xml:space="preserve"> Spalten genutzt, um die unterschiedlichen Datensätze miteinander zu </w:t>
+      </w:r>
+      <w:proofErr w:type="spellStart"/>
+      <w:r>
+        <w:t>joinen</w:t>
+      </w:r>
+      <w:proofErr w:type="spellEnd"/>
+      <w:r>
+        <w:t xml:space="preserve">. </w:t>
       </w:r>
       <w:r>
         <w:t xml:space="preserve">Die Konstrukteur Daten sind im ER-Modell enthalten. </w:t>
@@ -2100,7 +2211,14 @@
       </w:r>
       <w:r>
         <w:tab/>
-        <w:t>positionText Spalte entfernt</w:t>
+      </w:r>
+      <w:proofErr w:type="spellStart"/>
+      <w:r>
+        <w:t>positionText</w:t>
+      </w:r>
+      <w:proofErr w:type="spellEnd"/>
+      <w:r>
+        <w:t xml:space="preserve"> Spalte entfernt</w:t>
       </w:r>
     </w:p>
     <w:p>
@@ -2123,7 +2241,14 @@
       </w:r>
       <w:r>
         <w:tab/>
-        <w:t>duration Spalte e</w:t>
+      </w:r>
+      <w:proofErr w:type="spellStart"/>
+      <w:r>
+        <w:t>duration</w:t>
+      </w:r>
+      <w:proofErr w:type="spellEnd"/>
+      <w:r>
+        <w:t xml:space="preserve"> Spalte e</w:t>
       </w:r>
       <w:r>
         <w:t>ntfernt</w:t>
@@ -2149,7 +2274,22 @@
       </w:r>
       <w:r>
         <w:tab/>
-        <w:t>positon, positionText Spalte e</w:t>
+      </w:r>
+      <w:proofErr w:type="spellStart"/>
+      <w:r>
+        <w:t>positon</w:t>
+      </w:r>
+      <w:proofErr w:type="spellEnd"/>
+      <w:r>
+        <w:t xml:space="preserve">, </w:t>
+      </w:r>
+      <w:proofErr w:type="spellStart"/>
+      <w:r>
+        <w:t>positionText</w:t>
+      </w:r>
+      <w:proofErr w:type="spellEnd"/>
+      <w:r>
+        <w:t xml:space="preserve"> Spalte e</w:t>
       </w:r>
       <w:r>
         <w:t>ntfernt</w:t>
@@ -2177,14 +2317,49 @@
           <w:lang w:val="en-US"/>
         </w:rPr>
         <w:tab/>
-        <w:t>positionText S</w:t>
-      </w:r>
+      </w:r>
+      <w:proofErr w:type="spellStart"/>
       <w:r>
         <w:rPr>
           <w:lang w:val="en-US"/>
         </w:rPr>
-        <w:t>palte entfernt</w:t>
-      </w:r>
+        <w:t>positionText</w:t>
+      </w:r>
+      <w:proofErr w:type="spellEnd"/>
+      <w:r>
+        <w:rPr>
+          <w:lang w:val="en-US"/>
+        </w:rPr>
+        <w:t xml:space="preserve"> </w:t>
+      </w:r>
+      <w:proofErr w:type="spellStart"/>
+      <w:r>
+        <w:rPr>
+          <w:lang w:val="en-US"/>
+        </w:rPr>
+        <w:t>S</w:t>
+      </w:r>
+      <w:r>
+        <w:rPr>
+          <w:lang w:val="en-US"/>
+        </w:rPr>
+        <w:t>palte</w:t>
+      </w:r>
+      <w:proofErr w:type="spellEnd"/>
+      <w:r>
+        <w:rPr>
+          <w:lang w:val="en-US"/>
+        </w:rPr>
+        <w:t xml:space="preserve"> </w:t>
+      </w:r>
+      <w:proofErr w:type="spellStart"/>
+      <w:r>
+        <w:rPr>
+          <w:lang w:val="en-US"/>
+        </w:rPr>
+        <w:t>entfernt</w:t>
+      </w:r>
+      <w:proofErr w:type="spellEnd"/>
     </w:p>
     <w:p>
       <w:pPr>
@@ -2204,8 +2379,21 @@
       <w:r>
         <w:tab/>
       </w:r>
-      <w:r>
-        <w:t>positon, positionText Spalte e</w:t>
+      <w:proofErr w:type="spellStart"/>
+      <w:r>
+        <w:t>positon</w:t>
+      </w:r>
+      <w:proofErr w:type="spellEnd"/>
+      <w:r>
+        <w:t xml:space="preserve">, </w:t>
+      </w:r>
+      <w:proofErr w:type="spellStart"/>
+      <w:r>
+        <w:t>positionText</w:t>
+      </w:r>
+      <w:proofErr w:type="spellEnd"/>
+      <w:r>
+        <w:t xml:space="preserve"> Spalte e</w:t>
       </w:r>
       <w:r>
         <w:t>ntfernt</w:t>
@@ -2270,13 +2458,31 @@
         <w:ind w:left="408"/>
       </w:pPr>
       <w:r>
-        <w:t>Die entfernten Spalten haben keinen Mehrwert geboten, da alle Informationen bereits in anderen Spalten vorhanden waren.</w:t>
-      </w:r>
-      <w:r>
-        <w:t>Die konkreten Schritte</w:t>
-      </w:r>
-      <w:r>
-        <w:t xml:space="preserve"> sind im DataWrangling.ipynb nachzuvollziehen.</w:t>
+        <w:t xml:space="preserve">Die entfernten Spalten haben keinen Mehrwert geboten, da alle Informationen bereits in anderen Spalten vorhanden </w:t>
+      </w:r>
+      <w:proofErr w:type="spellStart"/>
+      <w:proofErr w:type="gramStart"/>
+      <w:r>
+        <w:t>waren.</w:t>
+      </w:r>
+      <w:r>
+        <w:t>Die</w:t>
+      </w:r>
+      <w:proofErr w:type="spellEnd"/>
+      <w:proofErr w:type="gramEnd"/>
+      <w:r>
+        <w:t xml:space="preserve"> konkreten Schritte</w:t>
+      </w:r>
+      <w:r>
+        <w:t xml:space="preserve"> sind im </w:t>
+      </w:r>
+      <w:proofErr w:type="spellStart"/>
+      <w:r>
+        <w:t>DataWrangling.ipynb</w:t>
+      </w:r>
+      <w:proofErr w:type="spellEnd"/>
+      <w:r>
+        <w:t xml:space="preserve"> nachzuvollziehen.</w:t>
       </w:r>
       <w:r>
         <w:t xml:space="preserve"> </w:t>
@@ -2291,13 +2497,7 @@
         <w:t xml:space="preserve">Auswertungen </w:t>
       </w:r>
       <w:r>
-        <w:t xml:space="preserve">werden </w:t>
-      </w:r>
-      <w:r>
-        <w:t>im Anschluss erläutert</w:t>
-      </w:r>
-      <w:r>
-        <w:t>.</w:t>
+        <w:t>sind im Anhang zu finden.</w:t>
       </w:r>
       <w:r>
         <w:br w:type="page"/>
@@ -2389,19 +2589,75 @@
     </w:p>
     <w:p>
       <w:r>
-        <w:t xml:space="preserve">Im Abschnitt Daten haben wir angemerkt, dass in der Tabelle „races“ (in DWC 180_FormulaOneRaces) einige Werte fehlen. Konkret sind die Spalten I – R (fp1_date, fp1_time, …, sprint_time) nur mit 67 Werten oder weniger befüllt. Aus diesem Grund haben wir hier keine Auswertungen erstellt, da nicht ausreichend Daten vorhanden sind. </w:t>
+        <w:t>Im Abschnitt Daten haben wir angemerkt, dass in der Tabelle „</w:t>
+      </w:r>
+      <w:proofErr w:type="spellStart"/>
+      <w:r>
+        <w:t>races</w:t>
+      </w:r>
+      <w:proofErr w:type="spellEnd"/>
+      <w:r>
+        <w:t xml:space="preserve">“ (in DWC 180_FormulaOneRaces) einige Werte fehlen. Konkret sind die Spalten I – R (fp1_date, fp1_time, …, </w:t>
+      </w:r>
+      <w:proofErr w:type="spellStart"/>
+      <w:r>
+        <w:t>sprint_time</w:t>
+      </w:r>
+      <w:proofErr w:type="spellEnd"/>
+      <w:r>
+        <w:t xml:space="preserve">) nur mit 67 Werten oder weniger befüllt. Aus diesem Grund haben wir hier keine Auswertungen erstellt, da nicht ausreichend Daten vorhanden sind. </w:t>
       </w:r>
       <w:r>
         <w:br/>
         <w:t xml:space="preserve">Ähnliches gilt für die Tabelle </w:t>
       </w:r>
       <w:r>
-        <w:t>„qualifying“ und „sprint_results“ – da hier viele Datenpunkte fehlen, oder zu wenige vorhanden sind (sprint_results) werden mit diesen Daten keine Auswertungen durchgeführt.</w:t>
-      </w:r>
-    </w:p>
-    <w:p>
-      <w:r>
-        <w:t>In der Tabelle „results“ ist die Zeit in zwei unterschiedlichen Formaten enthalten. Für den ersten Platz eines Rennens ist in Zeitformat in der Form HH:MM:SS.MS angegeben, alle weiteren Zeiten des gleichen Rennens in der Form +S.MS. Da die Transformation dieser Daten innerhalb von DWC nicht möglich ist, haben wir uns entschieden diese Daten nicht zu verwerten (siehe Anhang).</w:t>
+        <w:t>„</w:t>
+      </w:r>
+      <w:proofErr w:type="spellStart"/>
+      <w:r>
+        <w:t>qualifying</w:t>
+      </w:r>
+      <w:proofErr w:type="spellEnd"/>
+      <w:r>
+        <w:t>“ und „</w:t>
+      </w:r>
+      <w:proofErr w:type="spellStart"/>
+      <w:r>
+        <w:t>sprint_results</w:t>
+      </w:r>
+      <w:proofErr w:type="spellEnd"/>
+      <w:r>
+        <w:t>“ – da hier viele Datenpunkte fehlen, oder zu wenige vorhanden sind (</w:t>
+      </w:r>
+      <w:proofErr w:type="spellStart"/>
+      <w:r>
+        <w:t>sprint_results</w:t>
+      </w:r>
+      <w:proofErr w:type="spellEnd"/>
+      <w:r>
+        <w:t>) werden mit diesen Daten keine Auswertungen durchgeführt.</w:t>
+      </w:r>
+    </w:p>
+    <w:p>
+      <w:r>
+        <w:t>In der Tabelle „</w:t>
+      </w:r>
+      <w:proofErr w:type="spellStart"/>
+      <w:r>
+        <w:t>results</w:t>
+      </w:r>
+      <w:proofErr w:type="spellEnd"/>
+      <w:r>
+        <w:t>“ ist die Zeit in zwei unterschiedlichen Formaten enthalten. Für den ersten Platz eines Rennens ist in Zeitformat in der Form HH:</w:t>
+      </w:r>
+      <w:proofErr w:type="gramStart"/>
+      <w:r>
+        <w:t>MM:SS.MS</w:t>
+      </w:r>
+      <w:proofErr w:type="gramEnd"/>
+      <w:r>
+        <w:t xml:space="preserve"> angegeben, alle weiteren Zeiten des gleichen Rennens in der Form +S.MS. Da die Transformation dieser Daten innerhalb von DWC nicht möglich ist, haben wir uns entschieden diese Daten nicht zu verwerten (siehe Anhang).</w:t>
       </w:r>
       <w:r>
         <w:t xml:space="preserve"> </w:t>
@@ -2427,7 +2683,15 @@
         <w:t xml:space="preserve"> worden</w:t>
       </w:r>
       <w:r>
-        <w:t>, da diese nicht im H:MM:SS Format vorliegen, sondern</w:t>
+        <w:t>, da diese nicht im H:</w:t>
+      </w:r>
+      <w:proofErr w:type="gramStart"/>
+      <w:r>
+        <w:t>MM:SS</w:t>
+      </w:r>
+      <w:proofErr w:type="gramEnd"/>
+      <w:r>
+        <w:t xml:space="preserve"> Format vorliegen, sondern</w:t>
       </w:r>
       <w:r>
         <w:t xml:space="preserve"> M</w:t>
@@ -2502,7 +2766,15 @@
         <w:t xml:space="preserve">Diese werden anschließend in DWC </w:t>
       </w:r>
       <w:r>
-        <w:t xml:space="preserve">in das Format H:MM:SS </w:t>
+        <w:t>in das Format H:</w:t>
+      </w:r>
+      <w:proofErr w:type="gramStart"/>
+      <w:r>
+        <w:t>MM:SS</w:t>
+      </w:r>
+      <w:proofErr w:type="gramEnd"/>
+      <w:r>
+        <w:t xml:space="preserve"> </w:t>
       </w:r>
       <w:r>
         <w:t>transformiert</w:t>
@@ -2537,7 +2809,15 @@
         <w:t xml:space="preserve">. </w:t>
       </w:r>
       <w:r>
-        <w:t>Diese konnten auch nach mehrfachen Versuchen nicht in das Format H:MM:SS transformiert werden, da die in DWC vorhandenen Funktionen</w:t>
+        <w:t>Diese konnten auch nach mehrfachen Versuchen nicht in das Format H:</w:t>
+      </w:r>
+      <w:proofErr w:type="gramStart"/>
+      <w:r>
+        <w:t>MM:SS</w:t>
+      </w:r>
+      <w:proofErr w:type="gramEnd"/>
+      <w:r>
+        <w:t xml:space="preserve"> transformiert werden, da die in DWC vorhandenen Funktionen</w:t>
       </w:r>
       <w:r>
         <w:rPr>
@@ -2557,9 +2837,11 @@
       <w:r>
         <w:t xml:space="preserve">Zusätzlich gibt es Spalten mit Zahlen, die auf den ersten Blick wie </w:t>
       </w:r>
+      <w:proofErr w:type="gramStart"/>
       <w:r>
         <w:t>Integer</w:t>
       </w:r>
+      <w:proofErr w:type="gramEnd"/>
       <w:r>
         <w:t xml:space="preserve"> aussehen, nach dem </w:t>
       </w:r>
@@ -2567,10 +2849,26 @@
         <w:t>I</w:t>
       </w:r>
       <w:r>
-        <w:t>mport jedoch Float sind, was wir auch anpassen mussten</w:t>
-      </w:r>
-      <w:r>
-        <w:t xml:space="preserve"> (z.B. points Spalte in results.csv)</w:t>
+        <w:t xml:space="preserve">mport jedoch </w:t>
+      </w:r>
+      <w:proofErr w:type="spellStart"/>
+      <w:r>
+        <w:t>Float</w:t>
+      </w:r>
+      <w:proofErr w:type="spellEnd"/>
+      <w:r>
+        <w:t xml:space="preserve"> sind, was wir auch anpassen mussten</w:t>
+      </w:r>
+      <w:r>
+        <w:t xml:space="preserve"> (z.B. </w:t>
+      </w:r>
+      <w:proofErr w:type="spellStart"/>
+      <w:r>
+        <w:t>points</w:t>
+      </w:r>
+      <w:proofErr w:type="spellEnd"/>
+      <w:r>
+        <w:t xml:space="preserve"> Spalte in results.csv)</w:t>
       </w:r>
       <w:r>
         <w:t>.</w:t>
@@ -2579,11 +2877,16 @@
     <w:p>
       <w:r>
         <w:lastRenderedPageBreak/>
-        <w:t>Zuerst haben wir die SQL View</w:t>
+        <w:t xml:space="preserve">Zuerst haben wir die </w:t>
+      </w:r>
+      <w:proofErr w:type="gramStart"/>
+      <w:r>
+        <w:t>SQL View</w:t>
       </w:r>
       <w:r>
         <w:t>s</w:t>
       </w:r>
+      <w:proofErr w:type="gramEnd"/>
       <w:r>
         <w:t xml:space="preserve"> </w:t>
       </w:r>
@@ -2720,7 +3023,23 @@
     </w:p>
     <w:p>
       <w:r>
-        <w:t>Hierbei konnten wir leider nur die durchschnittlichen Rundenzeiten in Millisekunden angeben, nicht im Format HH:MM:SS, da die Transformation nicht erfolgreich war (siehe oben). Als eine weitere Idee haben wir versucht die vorhandenen Zeitwerte in Millisekunden umzurechnen, diese Werte zu aggregieren und die Transformation rückgängig zu machen. Leider reicht dafür der Umfang der Funktionen in SAP Datasphere nicht aus (siehe An</w:t>
+        <w:t>Hierbei konnten wir leider nur die durchschnittlichen Rundenzeiten in Millisekunden angeben, nicht im Format HH:</w:t>
+      </w:r>
+      <w:proofErr w:type="gramStart"/>
+      <w:r>
+        <w:t>MM:SS</w:t>
+      </w:r>
+      <w:proofErr w:type="gramEnd"/>
+      <w:r>
+        <w:t xml:space="preserve">, da die Transformation nicht erfolgreich war (siehe oben). Als eine weitere Idee haben wir versucht die vorhandenen Zeitwerte in Millisekunden umzurechnen, diese Werte zu aggregieren und die Transformation rückgängig zu machen. Leider reicht dafür der Umfang der Funktionen in SAP </w:t>
+      </w:r>
+      <w:proofErr w:type="spellStart"/>
+      <w:r>
+        <w:t>Datasphere</w:t>
+      </w:r>
+      <w:proofErr w:type="spellEnd"/>
+      <w:r>
+        <w:t xml:space="preserve"> nicht aus (siehe An</w:t>
       </w:r>
       <w:r>
         <w:t>h</w:t>
@@ -2829,6 +3148,10 @@
       <w:r>
         <w:t xml:space="preserve"> für die Erstellung von Stories angelegt:</w:t>
       </w:r>
+      <w:r>
+        <w:br/>
+        <w:t>Dimensional</w:t>
+      </w:r>
     </w:p>
     <w:p>
       <w:pPr>
@@ -2840,19 +3163,38 @@
         <w:spacing w:before="240"/>
       </w:pPr>
       <w:r>
-        <w:t>180_FormulaOneDriverStandings</w:t>
-      </w:r>
-      <w:r>
-        <w:t>First</w:t>
-      </w:r>
-      <w:r>
-        <w:t>Analysis</w:t>
-      </w:r>
-      <w:r>
-        <w:t xml:space="preserve"> – Eingrenzung der oberen View auf FinalPosition = 1 (Fahrer, die erster wurden im jeweiligen Rennen)</w:t>
-      </w:r>
-      <w:r>
-        <w:t>. Hierarchien sind eingebaut.</w:t>
+        <w:t>180_FormulaOneNationHierarchy</w:t>
+      </w:r>
+      <w:r>
+        <w:t xml:space="preserve">– Dimensional View, bildet die Hierarchie von Driver und </w:t>
+      </w:r>
+      <w:proofErr w:type="spellStart"/>
+      <w:r>
+        <w:t>Contsructor</w:t>
+      </w:r>
+      <w:proofErr w:type="spellEnd"/>
+      <w:r>
+        <w:t xml:space="preserve"> zum Land ab.</w:t>
+      </w:r>
+    </w:p>
+    <w:p>
+      <w:pPr>
+        <w:pStyle w:val="ListParagraph"/>
+        <w:numPr>
+          <w:ilvl w:val="0"/>
+          <w:numId w:val="25"/>
+        </w:numPr>
+      </w:pPr>
+      <w:r>
+        <w:t>180_FormulaOneGeoDim</w:t>
+      </w:r>
+      <w:r>
+        <w:t xml:space="preserve"> – Dimensional View, zur Erstellung der Location Dimension.</w:t>
+      </w:r>
+    </w:p>
+    <w:p>
+      <w:r>
+        <w:t>Analytisch</w:t>
       </w:r>
     </w:p>
     <w:p>
@@ -2865,10 +3207,27 @@
         <w:spacing w:before="240"/>
       </w:pPr>
       <w:r>
-        <w:t>180_FormulaOneNationHierarchy</w:t>
-      </w:r>
-      <w:r>
-        <w:t>– Dimensional View, bildet die Hierarchie von Driver und Contsructor zum Land ab.</w:t>
+        <w:t>180_FormulaOneDriverStandings</w:t>
+      </w:r>
+      <w:r>
+        <w:t>First</w:t>
+      </w:r>
+      <w:r>
+        <w:t>Analysis</w:t>
+      </w:r>
+      <w:r>
+        <w:t xml:space="preserve"> – Eingrenzung der oberen View auf </w:t>
+      </w:r>
+      <w:proofErr w:type="spellStart"/>
+      <w:r>
+        <w:t>FinalPosition</w:t>
+      </w:r>
+      <w:proofErr w:type="spellEnd"/>
+      <w:r>
+        <w:t xml:space="preserve"> = 1 (Fahrer, die erster wurden im jeweiligen Rennen)</w:t>
+      </w:r>
+      <w:r>
+        <w:t>. Hierarchien sind eingebaut.</w:t>
       </w:r>
     </w:p>
     <w:p>
@@ -2916,34 +3275,36 @@
         </w:numPr>
       </w:pPr>
       <w:r>
-        <w:t>180_FormulaOneMapAnalysis – Mapping von Longitude und Latitude als Geo Ko</w:t>
-      </w:r>
-      <w:r>
-        <w:t>ordinate, um eine Karte abbilden zu koennen</w:t>
+        <w:t xml:space="preserve">180_FormulaOneMapAnalysis – Mapping von </w:t>
+      </w:r>
+      <w:proofErr w:type="spellStart"/>
+      <w:r>
+        <w:t>Longitude</w:t>
+      </w:r>
+      <w:proofErr w:type="spellEnd"/>
+      <w:r>
+        <w:t xml:space="preserve"> und Latitude als </w:t>
+      </w:r>
+      <w:proofErr w:type="spellStart"/>
+      <w:r>
+        <w:t>Geo</w:t>
+      </w:r>
+      <w:proofErr w:type="spellEnd"/>
+      <w:r>
+        <w:t xml:space="preserve"> Ko</w:t>
+      </w:r>
+      <w:r>
+        <w:t>ordinate, um eine Karte abbilden zu k</w:t>
+      </w:r>
+      <w:r>
+        <w:t>ö</w:t>
+      </w:r>
+      <w:r>
+        <w:t>nnen</w:t>
       </w:r>
       <w:r>
         <w:t>.</w:t>
       </w:r>
-    </w:p>
-    <w:p>
-      <w:pPr>
-        <w:pStyle w:val="ListParagraph"/>
-        <w:numPr>
-          <w:ilvl w:val="0"/>
-          <w:numId w:val="25"/>
-        </w:numPr>
-      </w:pPr>
-      <w:r>
-        <w:t>180_FormulaOneGeoDim</w:t>
-      </w:r>
-      <w:r>
-        <w:t xml:space="preserve"> – Dimensional View, zur Erstellung der Location Dimension.</w:t>
-      </w:r>
-    </w:p>
-    <w:p>
-      <w:pPr>
-        <w:pStyle w:val="ListParagraph"/>
-      </w:pPr>
     </w:p>
     <w:p>
       <w:r>
@@ -3068,7 +3429,15 @@
       <w:bookmarkStart w:id="7" w:name="_Toc133488686"/>
       <w:r>
         <w:lastRenderedPageBreak/>
-        <w:t>Auswertung to-do</w:t>
+        <w:t xml:space="preserve">Auswertung </w:t>
+      </w:r>
+      <w:proofErr w:type="spellStart"/>
+      <w:r>
+        <w:t>to</w:t>
+      </w:r>
+      <w:proofErr w:type="spellEnd"/>
+      <w:r>
+        <w:t>-do</w:t>
       </w:r>
       <w:bookmarkEnd w:id="7"/>
     </w:p>
@@ -3076,8 +3445,13 @@
       <w:r>
         <w:t xml:space="preserve">Vorschläge zur Auswertung finden sich in der </w:t>
       </w:r>
-      <w:r>
-        <w:t>DataExploration.ipynb Datei</w:t>
+      <w:proofErr w:type="spellStart"/>
+      <w:r>
+        <w:t>DataExploration.ipynb</w:t>
+      </w:r>
+      <w:proofErr w:type="spellEnd"/>
+      <w:r>
+        <w:t xml:space="preserve"> Datei</w:t>
       </w:r>
       <w:r>
         <w:t>.</w:t>
@@ -3557,12 +3931,21 @@
           <w:iCs/>
         </w:rPr>
       </w:pPr>
+      <w:proofErr w:type="spellStart"/>
       <w:r>
         <w:rPr>
           <w:i/>
           <w:iCs/>
         </w:rPr>
-        <w:t xml:space="preserve">Vgl: </w:t>
+        <w:t>Vgl</w:t>
+      </w:r>
+      <w:proofErr w:type="spellEnd"/>
+      <w:r>
+        <w:rPr>
+          <w:i/>
+          <w:iCs/>
+        </w:rPr>
+        <w:t xml:space="preserve">: </w:t>
       </w:r>
       <w:r>
         <w:rPr>
@@ -3690,8 +4073,16 @@
         <w:rPr>
           <w:highlight w:val="yellow"/>
         </w:rPr>
-        <w:t>Namen der verstorbenen Auflisten</w:t>
-      </w:r>
+        <w:t xml:space="preserve">Namen </w:t>
+      </w:r>
+      <w:proofErr w:type="gramStart"/>
+      <w:r>
+        <w:rPr>
+          <w:highlight w:val="yellow"/>
+        </w:rPr>
+        <w:t>der verstorbenen Auflisten</w:t>
+      </w:r>
+      <w:proofErr w:type="gramEnd"/>
     </w:p>
     <w:p>
       <w:pPr>
@@ -3800,7 +4191,21 @@
           <w:highlight w:val="red"/>
         </w:rPr>
         <w:br/>
-        <w:t>Problem: Semantic Use muss auf “Dimension” gestellt werden, damit eine Hierarchie erstellt werden kann</w:t>
+        <w:t xml:space="preserve">Problem: </w:t>
+      </w:r>
+      <w:proofErr w:type="spellStart"/>
+      <w:r>
+        <w:rPr>
+          <w:highlight w:val="red"/>
+        </w:rPr>
+        <w:t>Semantic</w:t>
+      </w:r>
+      <w:proofErr w:type="spellEnd"/>
+      <w:r>
+        <w:rPr>
+          <w:highlight w:val="red"/>
+        </w:rPr>
+        <w:t xml:space="preserve"> Use muss auf “Dimension” gestellt werden, damit eine Hierarchie erstellt werden kann</w:t>
       </w:r>
       <w:r>
         <w:rPr>
@@ -3973,7 +4378,15 @@
       </w:pPr>
       <w:r>
         <w:lastRenderedPageBreak/>
-        <w:t xml:space="preserve">Wie veraendern sich die </w:t>
+        <w:t xml:space="preserve">Wie </w:t>
+      </w:r>
+      <w:proofErr w:type="spellStart"/>
+      <w:r>
+        <w:t>veraendern</w:t>
+      </w:r>
+      <w:proofErr w:type="spellEnd"/>
+      <w:r>
+        <w:t xml:space="preserve"> sich die </w:t>
       </w:r>
       <w:r>
         <w:t>Geschwindigkeiten</w:t>
@@ -4040,7 +4453,23 @@
         </w:numPr>
       </w:pPr>
       <w:r>
-        <w:t>Was sind die gefaehrlichsten Stecken (mit den meisten unfaellen / Ausscheidungen)</w:t>
+        <w:t xml:space="preserve">Was sind die </w:t>
+      </w:r>
+      <w:proofErr w:type="spellStart"/>
+      <w:r>
+        <w:t>gefaehrlichsten</w:t>
+      </w:r>
+      <w:proofErr w:type="spellEnd"/>
+      <w:r>
+        <w:t xml:space="preserve"> Stecken (mit den meisten </w:t>
+      </w:r>
+      <w:proofErr w:type="spellStart"/>
+      <w:r>
+        <w:t>unfaellen</w:t>
+      </w:r>
+      <w:proofErr w:type="spellEnd"/>
+      <w:r>
+        <w:t xml:space="preserve"> / Ausscheidungen)</w:t>
       </w:r>
     </w:p>
     <w:p>
@@ -4106,7 +4535,15 @@
         <w:t>Gibt</w:t>
       </w:r>
       <w:r>
-        <w:t xml:space="preserve"> es Fahrer/Konstrukteure, die Heimvorteile haben (Mapping Nationality und Country hilfreich)</w:t>
+        <w:t xml:space="preserve"> es Fahrer/Konstrukteure, die Heimvorteile haben (Mapping </w:t>
+      </w:r>
+      <w:proofErr w:type="spellStart"/>
+      <w:r>
+        <w:t>Nationality</w:t>
+      </w:r>
+      <w:proofErr w:type="spellEnd"/>
+      <w:r>
+        <w:t xml:space="preserve"> und Country hilfreich)</w:t>
       </w:r>
       <w:r>
         <w:t xml:space="preserve"> </w:t>
@@ -4114,11 +4551,47 @@
       <w:r>
         <w:br/>
       </w:r>
+      <w:proofErr w:type="spellStart"/>
       <w:r>
         <w:rPr>
           <w:highlight w:val="yellow"/>
         </w:rPr>
-        <w:t>Ueberschrift fuer Fahrer und Nationalitaet anpassen</w:t>
+        <w:t>Ueberschrift</w:t>
+      </w:r>
+      <w:proofErr w:type="spellEnd"/>
+      <w:r>
+        <w:rPr>
+          <w:highlight w:val="yellow"/>
+        </w:rPr>
+        <w:t xml:space="preserve"> </w:t>
+      </w:r>
+      <w:proofErr w:type="spellStart"/>
+      <w:r>
+        <w:rPr>
+          <w:highlight w:val="yellow"/>
+        </w:rPr>
+        <w:t>fuer</w:t>
+      </w:r>
+      <w:proofErr w:type="spellEnd"/>
+      <w:r>
+        <w:rPr>
+          <w:highlight w:val="yellow"/>
+        </w:rPr>
+        <w:t xml:space="preserve"> Fahrer und </w:t>
+      </w:r>
+      <w:proofErr w:type="spellStart"/>
+      <w:r>
+        <w:rPr>
+          <w:highlight w:val="yellow"/>
+        </w:rPr>
+        <w:t>Nationalitaet</w:t>
+      </w:r>
+      <w:proofErr w:type="spellEnd"/>
+      <w:r>
+        <w:rPr>
+          <w:highlight w:val="yellow"/>
+        </w:rPr>
+        <w:t xml:space="preserve"> anpassen</w:t>
       </w:r>
     </w:p>
     <w:p>
@@ -4430,7 +4903,23 @@
         </w:numPr>
       </w:pPr>
       <w:r>
-        <w:t>180_FormulaOnePitStopAnalysis - Auflistung der einzelnen Pit Stops und Stop Dauer für jeden Fahrer je Rennen</w:t>
+        <w:t xml:space="preserve">180_FormulaOnePitStopAnalysis - Auflistung der einzelnen Pit </w:t>
+      </w:r>
+      <w:proofErr w:type="spellStart"/>
+      <w:r>
+        <w:t>Stops</w:t>
+      </w:r>
+      <w:proofErr w:type="spellEnd"/>
+      <w:r>
+        <w:t xml:space="preserve"> und </w:t>
+      </w:r>
+      <w:proofErr w:type="spellStart"/>
+      <w:r>
+        <w:t>Stop</w:t>
+      </w:r>
+      <w:proofErr w:type="spellEnd"/>
+      <w:r>
+        <w:t xml:space="preserve"> Dauer für jeden Fahrer je Rennen</w:t>
       </w:r>
     </w:p>
     <w:p>
@@ -4478,10 +4967,26 @@
         <w:br/>
       </w:r>
       <w:r>
-        <w:t>Welche Auswirkung hat die Startposition auf die Endposition in einem Rennen? Die Darstellung von Boxplots bei zwei kategorialen Attributen ist uns in SAC nicht gelungen. Wir haben immer den Hinweis erhalten, dass ein Measure notwendig ist, welches numerisch sein muss.</w:t>
-      </w:r>
-      <w:r>
-        <w:t xml:space="preserve"> Sobald jedoch ein Measure eingebunden wurde, waren die Boxplots so gedrungen, dass diese nicht mehr erkennbar waren.</w:t>
+        <w:t xml:space="preserve">Welche Auswirkung hat die Startposition auf die Endposition in einem Rennen? Die Darstellung von Boxplots bei zwei kategorialen Attributen ist uns in SAC nicht gelungen. Wir haben immer den Hinweis erhalten, dass ein </w:t>
+      </w:r>
+      <w:proofErr w:type="spellStart"/>
+      <w:r>
+        <w:t>Measure</w:t>
+      </w:r>
+      <w:proofErr w:type="spellEnd"/>
+      <w:r>
+        <w:t xml:space="preserve"> notwendig ist, welches numerisch sein muss.</w:t>
+      </w:r>
+      <w:r>
+        <w:t xml:space="preserve"> Sobald jedoch ein </w:t>
+      </w:r>
+      <w:proofErr w:type="spellStart"/>
+      <w:r>
+        <w:t>Measure</w:t>
+      </w:r>
+      <w:proofErr w:type="spellEnd"/>
+      <w:r>
+        <w:t xml:space="preserve"> eingebunden wurde, waren die Boxplots so gedrungen, dass diese nicht mehr erkennbar waren.</w:t>
       </w:r>
     </w:p>
     <w:p>
@@ -4551,9 +5056,11 @@
       <w:r>
         <w:t xml:space="preserve"> </w:t>
       </w:r>
+      <w:proofErr w:type="spellStart"/>
       <w:r>
         <w:t>durchgefuehrt</w:t>
       </w:r>
+      <w:proofErr w:type="spellEnd"/>
       <w:r>
         <w:t xml:space="preserve"> </w:t>
       </w:r>
@@ -4576,7 +5083,15 @@
     </w:p>
     <w:p>
       <w:r>
-        <w:t>Versuch zur Umwandlung von Millisekunden in HH:MM:SS Format per SQL View:</w:t>
+        <w:t>Versuch zur Umwandlung von Millisekunden in HH:</w:t>
+      </w:r>
+      <w:proofErr w:type="gramStart"/>
+      <w:r>
+        <w:t>MM:SS</w:t>
+      </w:r>
+      <w:proofErr w:type="gramEnd"/>
+      <w:r>
+        <w:t xml:space="preserve"> Format per SQL View:</w:t>
       </w:r>
     </w:p>
     <w:p>
@@ -4594,12 +5109,40 @@
         <w:rPr>
           <w:lang w:val="en-US"/>
         </w:rPr>
-        <w:t xml:space="preserve">SELECT CONVERT(varchar(8), DATEADD(ms, </w:t>
-      </w:r>
+        <w:t xml:space="preserve">SELECT </w:t>
+      </w:r>
+      <w:proofErr w:type="gramStart"/>
       <w:r>
         <w:rPr>
           <w:lang w:val="en-US"/>
         </w:rPr>
+        <w:t>CONVERT(</w:t>
+      </w:r>
+      <w:proofErr w:type="gramEnd"/>
+      <w:r>
+        <w:rPr>
+          <w:lang w:val="en-US"/>
+        </w:rPr>
+        <w:t>varchar(8), DATEADD(</w:t>
+      </w:r>
+      <w:proofErr w:type="spellStart"/>
+      <w:r>
+        <w:rPr>
+          <w:lang w:val="en-US"/>
+        </w:rPr>
+        <w:t>ms</w:t>
+      </w:r>
+      <w:proofErr w:type="spellEnd"/>
+      <w:r>
+        <w:rPr>
+          <w:lang w:val="en-US"/>
+        </w:rPr>
+        <w:t xml:space="preserve">, </w:t>
+      </w:r>
+      <w:r>
+        <w:rPr>
+          <w:lang w:val="en-US"/>
+        </w:rPr>
         <w:t>"</w:t>
       </w:r>
       <w:r>
@@ -4618,8 +5161,16 @@
         <w:rPr>
           <w:lang w:val="en-US"/>
         </w:rPr>
-        <w:t>, CAST('00:00:00' as time)), 108) as mytime</w:t>
-      </w:r>
+        <w:t xml:space="preserve">, CAST('00:00:00' as time)), 108) as </w:t>
+      </w:r>
+      <w:proofErr w:type="spellStart"/>
+      <w:r>
+        <w:rPr>
+          <w:lang w:val="en-US"/>
+        </w:rPr>
+        <w:t>mytime</w:t>
+      </w:r>
+      <w:proofErr w:type="spellEnd"/>
     </w:p>
     <w:p>
       <w:pPr>
@@ -4687,8 +5238,44 @@
         <w:rPr>
           <w:lang w:val="en-US"/>
         </w:rPr>
-        <w:t>SELECT TIME_FORMAT(SEC_TO_TIME("milliseconds" / 1000), '%H:%i:%s') AS my_time</w:t>
-      </w:r>
+        <w:t>SELECT TIME_</w:t>
+      </w:r>
+      <w:proofErr w:type="gramStart"/>
+      <w:r>
+        <w:rPr>
+          <w:lang w:val="en-US"/>
+        </w:rPr>
+        <w:t>FORMAT(</w:t>
+      </w:r>
+      <w:proofErr w:type="gramEnd"/>
+      <w:r>
+        <w:rPr>
+          <w:lang w:val="en-US"/>
+        </w:rPr>
+        <w:t>SEC_TO_TIME("milliseconds" / 1000), '%H:%</w:t>
+      </w:r>
+      <w:proofErr w:type="spellStart"/>
+      <w:r>
+        <w:rPr>
+          <w:lang w:val="en-US"/>
+        </w:rPr>
+        <w:t>i</w:t>
+      </w:r>
+      <w:proofErr w:type="spellEnd"/>
+      <w:r>
+        <w:rPr>
+          <w:lang w:val="en-US"/>
+        </w:rPr>
+        <w:t xml:space="preserve">:%s') AS </w:t>
+      </w:r>
+      <w:proofErr w:type="spellStart"/>
+      <w:r>
+        <w:rPr>
+          <w:lang w:val="en-US"/>
+        </w:rPr>
+        <w:t>my_time</w:t>
+      </w:r>
+      <w:proofErr w:type="spellEnd"/>
     </w:p>
     <w:p>
       <w:pPr>
@@ -4751,7 +5338,23 @@
     </w:p>
     <w:p>
       <w:r>
-        <w:t>Versuch Umwandlung Time Format in Milliskeunden, anschließende Aggregation und rückwärts Transformation per SQL View:</w:t>
+        <w:t xml:space="preserve">Versuch Umwandlung Time Format in </w:t>
+      </w:r>
+      <w:proofErr w:type="spellStart"/>
+      <w:r>
+        <w:t>Milliskeunden</w:t>
+      </w:r>
+      <w:proofErr w:type="spellEnd"/>
+      <w:r>
+        <w:t xml:space="preserve">, anschließende Aggregation und rückwärts Transformation per </w:t>
+      </w:r>
+      <w:proofErr w:type="gramStart"/>
+      <w:r>
+        <w:t>SQL View</w:t>
+      </w:r>
+      <w:proofErr w:type="gramEnd"/>
+      <w:r>
+        <w:t>:</w:t>
       </w:r>
     </w:p>
     <w:p>
@@ -4763,7 +5366,23 @@
         </w:numPr>
       </w:pPr>
       <w:r>
-        <w:t xml:space="preserve">SELECT "driverId", "raceId", </w:t>
+        <w:t>SELECT "</w:t>
+      </w:r>
+      <w:proofErr w:type="spellStart"/>
+      <w:r>
+        <w:t>driverId</w:t>
+      </w:r>
+      <w:proofErr w:type="spellEnd"/>
+      <w:r>
+        <w:t>", "</w:t>
+      </w:r>
+      <w:proofErr w:type="spellStart"/>
+      <w:r>
+        <w:t>raceId</w:t>
+      </w:r>
+      <w:proofErr w:type="spellEnd"/>
+      <w:r>
+        <w:t xml:space="preserve">", </w:t>
       </w:r>
     </w:p>
     <w:p>
@@ -4777,7 +5396,35 @@
         <w:rPr>
           <w:lang w:val="en-US"/>
         </w:rPr>
-        <w:t xml:space="preserve">       AVG(UNIX_TIMESTAMP(TO_TIME(CONCAT('00:', SUBSTRING("time", 1, 2), ':', SUBSTRING("time", 4, 2), '.000')))) AS "lapTime"</w:t>
+        <w:t xml:space="preserve">       </w:t>
+      </w:r>
+      <w:proofErr w:type="gramStart"/>
+      <w:r>
+        <w:rPr>
+          <w:lang w:val="en-US"/>
+        </w:rPr>
+        <w:t>AVG(</w:t>
+      </w:r>
+      <w:proofErr w:type="gramEnd"/>
+      <w:r>
+        <w:rPr>
+          <w:lang w:val="en-US"/>
+        </w:rPr>
+        <w:t>UNIX_TIMESTAMP(TO_TIME(CONCAT('00:', SUBSTRING("time", 1, 2), ':', SUBSTRING("time", 4, 2), '.000')))) AS "</w:t>
+      </w:r>
+      <w:proofErr w:type="spellStart"/>
+      <w:r>
+        <w:rPr>
+          <w:lang w:val="en-US"/>
+        </w:rPr>
+        <w:t>lapTime</w:t>
+      </w:r>
+      <w:proofErr w:type="spellEnd"/>
+      <w:r>
+        <w:rPr>
+          <w:lang w:val="en-US"/>
+        </w:rPr>
+        <w:t>"</w:t>
       </w:r>
     </w:p>
     <w:p>
@@ -4805,7 +5452,35 @@
         <w:rPr>
           <w:lang w:val="en-US"/>
         </w:rPr>
-        <w:t>GROUP BY "driverId", "raceId"</w:t>
+        <w:t>GROUP BY "</w:t>
+      </w:r>
+      <w:proofErr w:type="spellStart"/>
+      <w:r>
+        <w:rPr>
+          <w:lang w:val="en-US"/>
+        </w:rPr>
+        <w:t>driverId</w:t>
+      </w:r>
+      <w:proofErr w:type="spellEnd"/>
+      <w:r>
+        <w:rPr>
+          <w:lang w:val="en-US"/>
+        </w:rPr>
+        <w:t>", "</w:t>
+      </w:r>
+      <w:proofErr w:type="spellStart"/>
+      <w:r>
+        <w:rPr>
+          <w:lang w:val="en-US"/>
+        </w:rPr>
+        <w:t>raceId</w:t>
+      </w:r>
+      <w:proofErr w:type="spellEnd"/>
+      <w:r>
+        <w:rPr>
+          <w:lang w:val="en-US"/>
+        </w:rPr>
+        <w:t>"</w:t>
       </w:r>
     </w:p>
     <w:p>
@@ -4870,7 +5545,23 @@
         </w:numPr>
       </w:pPr>
       <w:r>
-        <w:t>SELECT "driverId", "raceId",</w:t>
+        <w:t>SELECT "</w:t>
+      </w:r>
+      <w:proofErr w:type="spellStart"/>
+      <w:r>
+        <w:t>driverId</w:t>
+      </w:r>
+      <w:proofErr w:type="spellEnd"/>
+      <w:r>
+        <w:t>", "</w:t>
+      </w:r>
+      <w:proofErr w:type="spellStart"/>
+      <w:r>
+        <w:t>raceId</w:t>
+      </w:r>
+      <w:proofErr w:type="spellEnd"/>
+      <w:r>
+        <w:t>",</w:t>
       </w:r>
     </w:p>
     <w:p>
@@ -4884,7 +5575,49 @@
         <w:rPr>
           <w:lang w:val="en-US"/>
         </w:rPr>
-        <w:t xml:space="preserve">       SEC_TO_TIME(AVG(TIME_TO_SEC(TO_TIME("lapTime")))*1000) AS "AVGlapTime"</w:t>
+        <w:t xml:space="preserve">       SEC_TO_TIME(AVG(TIME_TO_SEC(TO_TIME("</w:t>
+      </w:r>
+      <w:proofErr w:type="spellStart"/>
+      <w:r>
+        <w:rPr>
+          <w:lang w:val="en-US"/>
+        </w:rPr>
+        <w:t>lapTime</w:t>
+      </w:r>
+      <w:proofErr w:type="spellEnd"/>
+      <w:r>
+        <w:rPr>
+          <w:lang w:val="en-US"/>
+        </w:rPr>
+        <w:t>")</w:t>
+      </w:r>
+      <w:proofErr w:type="gramStart"/>
+      <w:r>
+        <w:rPr>
+          <w:lang w:val="en-US"/>
+        </w:rPr>
+        <w:t>))*</w:t>
+      </w:r>
+      <w:proofErr w:type="gramEnd"/>
+      <w:r>
+        <w:rPr>
+          <w:lang w:val="en-US"/>
+        </w:rPr>
+        <w:t>1000) AS "</w:t>
+      </w:r>
+      <w:proofErr w:type="spellStart"/>
+      <w:r>
+        <w:rPr>
+          <w:lang w:val="en-US"/>
+        </w:rPr>
+        <w:t>AVGlapTime</w:t>
+      </w:r>
+      <w:proofErr w:type="spellEnd"/>
+      <w:r>
+        <w:rPr>
+          <w:lang w:val="en-US"/>
+        </w:rPr>
+        <w:t>"</w:t>
       </w:r>
     </w:p>
     <w:p>
@@ -4912,7 +5645,35 @@
         <w:rPr>
           <w:lang w:val="en-US"/>
         </w:rPr>
-        <w:t>GROUP BY "driverId", "raceId"</w:t>
+        <w:t>GROUP BY "</w:t>
+      </w:r>
+      <w:proofErr w:type="spellStart"/>
+      <w:r>
+        <w:rPr>
+          <w:lang w:val="en-US"/>
+        </w:rPr>
+        <w:t>driverId</w:t>
+      </w:r>
+      <w:proofErr w:type="spellEnd"/>
+      <w:r>
+        <w:rPr>
+          <w:lang w:val="en-US"/>
+        </w:rPr>
+        <w:t>", "</w:t>
+      </w:r>
+      <w:proofErr w:type="spellStart"/>
+      <w:r>
+        <w:rPr>
+          <w:lang w:val="en-US"/>
+        </w:rPr>
+        <w:t>raceId</w:t>
+      </w:r>
+      <w:proofErr w:type="spellEnd"/>
+      <w:r>
+        <w:rPr>
+          <w:lang w:val="en-US"/>
+        </w:rPr>
+        <w:t>"</w:t>
       </w:r>
     </w:p>
     <w:p>
@@ -4991,14 +5752,30 @@
     <w:p>
       <w:r>
         <w:br/>
-        <w:t>Zum Vergleich sind hier die Auswertungen und Fragen zu finden, die wir uns zu Beginn gestellt haben. Abweichungen davon sind aufgrund von notwendigen Anpassungen / Problemen bei der Datenaggreagation geschehen.</w:t>
+        <w:t xml:space="preserve">Zum Vergleich sind hier die Auswertungen und Fragen zu finden, die wir uns zu Beginn gestellt haben. Abweichungen davon sind aufgrund von notwendigen Anpassungen / Problemen bei der </w:t>
+      </w:r>
+      <w:proofErr w:type="spellStart"/>
+      <w:r>
+        <w:t>Datenaggreagation</w:t>
+      </w:r>
+      <w:proofErr w:type="spellEnd"/>
+      <w:r>
+        <w:t xml:space="preserve"> geschehen.</w:t>
       </w:r>
       <w:r>
         <w:br/>
       </w:r>
       <w:r>
         <w:br/>
-        <w:t>Vorschläge zur Auswertung finden sich in der DataExploration.ipynb Datei.</w:t>
+        <w:t xml:space="preserve">Vorschläge zur Auswertung finden sich in der </w:t>
+      </w:r>
+      <w:proofErr w:type="spellStart"/>
+      <w:r>
+        <w:t>DataExploration.ipynb</w:t>
+      </w:r>
+      <w:proofErr w:type="spellEnd"/>
+      <w:r>
+        <w:t xml:space="preserve"> Datei.</w:t>
       </w:r>
       <w:r>
         <w:br/>

</xml_diff>

<commit_message>
Präsentation und Dokumentation angepasst
</commit_message>
<xml_diff>
--- a/Dokumentation.docx
+++ b/Dokumentation.docx
@@ -1587,81 +1587,66 @@
         </w:numPr>
       </w:pPr>
       <w:r>
-        <w:t>Zellen, bei denen kein sinnvoller Wert eingetragen ist, sind mit \N markiert</w:t>
-      </w:r>
-      <w:r>
-        <w:t>.</w:t>
+        <w:t>Die Daten sind bereits „tidy“</w:t>
+      </w:r>
+      <w:r>
+        <w:t>:</w:t>
+      </w:r>
+      <w:r>
+        <w:br/>
+      </w:r>
+      <w:r>
+        <w:t xml:space="preserve">Jede Zeile </w:t>
+      </w:r>
+      <w:r>
+        <w:t xml:space="preserve">beinhaltet eine Beobachtung, </w:t>
+      </w:r>
+      <w:r>
+        <w:br/>
+      </w:r>
+      <w:r>
+        <w:t xml:space="preserve">jede Spalte beschreibt eine Variable, </w:t>
+      </w:r>
+      <w:r>
+        <w:br/>
+      </w:r>
+      <w:r>
+        <w:t xml:space="preserve">in jeder Zelle ist genau ein </w:t>
+      </w:r>
+      <w:r>
+        <w:t>Wert (und nicht mehrere).</w:t>
+      </w:r>
+      <w:r>
+        <w:rPr>
+          <w:rStyle w:val="FootnoteReference"/>
+        </w:rPr>
+        <w:footnoteReference w:id="4"/>
+      </w:r>
+      <w:r>
+        <w:br/>
+        <w:t>Ausnahme hierzu bilde</w:t>
+      </w:r>
+      <w:r>
+        <w:t>n</w:t>
+      </w:r>
+      <w:r>
+        <w:t xml:space="preserve"> die Tabelle</w:t>
+      </w:r>
+      <w:r>
+        <w:t>n</w:t>
+      </w:r>
+      <w:r>
+        <w:t xml:space="preserve"> „races“</w:t>
+      </w:r>
+      <w:r>
+        <w:t xml:space="preserve"> und „qualifying“</w:t>
+      </w:r>
+      <w:r>
+        <w:t>, in der einige Werte fehlen.</w:t>
       </w:r>
       <w:r>
         <w:br/>
         <w:t>Das wird im Data Wrangling behoben</w:t>
-      </w:r>
-    </w:p>
-    <w:p>
-      <w:pPr>
-        <w:pStyle w:val="ListParagraph"/>
-        <w:numPr>
-          <w:ilvl w:val="0"/>
-          <w:numId w:val="14"/>
-        </w:numPr>
-      </w:pPr>
-      <w:r>
-        <w:t>Die Daten sind bereits „tidy“</w:t>
-      </w:r>
-      <w:r>
-        <w:t>:</w:t>
-      </w:r>
-      <w:r>
-        <w:br/>
-      </w:r>
-      <w:r>
-        <w:t xml:space="preserve">Jede Zeile </w:t>
-      </w:r>
-      <w:r>
-        <w:t xml:space="preserve">beinhaltet eine Beobachtung, </w:t>
-      </w:r>
-      <w:r>
-        <w:br/>
-      </w:r>
-      <w:r>
-        <w:t xml:space="preserve">jede Spalte beschreibt eine Variable, </w:t>
-      </w:r>
-      <w:r>
-        <w:br/>
-      </w:r>
-      <w:r>
-        <w:t xml:space="preserve">in jeder Zelle ist genau ein </w:t>
-      </w:r>
-      <w:r>
-        <w:t>Wert (und nicht mehrere).</w:t>
-      </w:r>
-      <w:r>
-        <w:rPr>
-          <w:rStyle w:val="FootnoteReference"/>
-        </w:rPr>
-        <w:footnoteReference w:id="4"/>
-      </w:r>
-      <w:r>
-        <w:br/>
-        <w:t>Ausnahme hierzu bilde</w:t>
-      </w:r>
-      <w:r>
-        <w:t>n</w:t>
-      </w:r>
-      <w:r>
-        <w:t xml:space="preserve"> die Tabelle</w:t>
-      </w:r>
-      <w:r>
-        <w:t>n</w:t>
-      </w:r>
-      <w:r>
-        <w:t xml:space="preserve"> „races“</w:t>
-      </w:r>
-      <w:r>
-        <w:t xml:space="preserve"> und „qualifying“</w:t>
-      </w:r>
-      <w:r>
-        <w:t>, in der einige Werte fehlen.</w:t>
       </w:r>
     </w:p>
     <w:p>
@@ -1837,16 +1822,78 @@
         <w:t xml:space="preserve"> finalen Daten</w:t>
       </w:r>
       <w:r>
-        <w:t xml:space="preserve">satz. Damit wurden zusätzlich </w:t>
-      </w:r>
-      <w:r>
-        <w:t xml:space="preserve">Auswertungen beispielhaft </w:t>
+        <w:t xml:space="preserve">satz. Damit wurden </w:t>
+      </w:r>
+      <w:r>
+        <w:t>beispielhafte</w:t>
+      </w:r>
+      <w:r>
+        <w:t xml:space="preserve"> </w:t>
+      </w:r>
+      <w:r>
+        <w:t xml:space="preserve">Auswertungen </w:t>
       </w:r>
       <w:r>
         <w:t>i</w:t>
       </w:r>
       <w:r>
-        <w:t>m Python Skript umgesetzt.</w:t>
+        <w:t>m Python Skript umgesetzt</w:t>
+      </w:r>
+      <w:r>
+        <w:t xml:space="preserve"> (siehe Anhang).</w:t>
+      </w:r>
+    </w:p>
+    <w:p>
+      <w:r>
+        <w:drawing>
+          <wp:inline distT="0" distB="0" distL="0" distR="0" wp14:anchorId="7408BDCB" wp14:editId="4C1B1A65">
+            <wp:extent cx="2743200" cy="3407701"/>
+            <wp:effectExtent l="0" t="0" r="0" b="2540"/>
+            <wp:docPr id="1327181023" name="Picture 1327181023" descr="A picture containing text, plaque&#10;&#10;Description automatically generated">
+              <a:extLst xmlns:a="http://schemas.openxmlformats.org/drawingml/2006/main">
+                <a:ext uri="{FF2B5EF4-FFF2-40B4-BE49-F238E27FC236}">
+                  <a16:creationId xmlns:a16="http://schemas.microsoft.com/office/drawing/2014/main" id="{D1B8BA7E-63EE-6879-9BF2-CC2527C619F2}"/>
+                </a:ext>
+              </a:extLst>
+            </wp:docPr>
+            <wp:cNvGraphicFramePr>
+              <a:graphicFrameLocks xmlns:a="http://schemas.openxmlformats.org/drawingml/2006/main" noChangeAspect="1"/>
+            </wp:cNvGraphicFramePr>
+            <a:graphic xmlns:a="http://schemas.openxmlformats.org/drawingml/2006/main">
+              <a:graphicData uri="http://schemas.openxmlformats.org/drawingml/2006/picture">
+                <pic:pic xmlns:pic="http://schemas.openxmlformats.org/drawingml/2006/picture">
+                  <pic:nvPicPr>
+                    <pic:cNvPr id="1327181023" name="Picture 1327181023" descr="A picture containing text, plaque&#10;&#10;Description automatically generated">
+                      <a:extLst>
+                        <a:ext uri="{FF2B5EF4-FFF2-40B4-BE49-F238E27FC236}">
+                          <a16:creationId xmlns:a16="http://schemas.microsoft.com/office/drawing/2014/main" id="{D1B8BA7E-63EE-6879-9BF2-CC2527C619F2}"/>
+                        </a:ext>
+                      </a:extLst>
+                    </pic:cNvPr>
+                    <pic:cNvPicPr>
+                      <a:picLocks noChangeAspect="1"/>
+                    </pic:cNvPicPr>
+                  </pic:nvPicPr>
+                  <pic:blipFill>
+                    <a:blip r:embed="rId11"/>
+                    <a:stretch>
+                      <a:fillRect/>
+                    </a:stretch>
+                  </pic:blipFill>
+                  <pic:spPr>
+                    <a:xfrm>
+                      <a:off x="0" y="0"/>
+                      <a:ext cx="2747895" cy="3413533"/>
+                    </a:xfrm>
+                    <a:prstGeom prst="rect">
+                      <a:avLst/>
+                    </a:prstGeom>
+                  </pic:spPr>
+                </pic:pic>
+              </a:graphicData>
+            </a:graphic>
+          </wp:inline>
+        </w:drawing>
       </w:r>
     </w:p>
     <w:p>
@@ -2045,6 +2092,7 @@
     </w:p>
     <w:p>
       <w:r>
+        <w:lastRenderedPageBreak/>
         <w:t>Der seasons.csv Datensatz wurde nicht genutzt, da hier keine neuen Informationen enthalten sind.</w:t>
       </w:r>
     </w:p>
@@ -2094,6 +2142,11 @@
       </w:r>
       <w:r>
         <w:tab/>
+      </w:r>
+      <w:r>
+        <w:tab/>
+      </w:r>
+      <w:r>
         <w:t>-</w:t>
       </w:r>
       <w:r>
@@ -2117,6 +2170,11 @@
       </w:r>
       <w:r>
         <w:tab/>
+      </w:r>
+      <w:r>
+        <w:tab/>
+      </w:r>
+      <w:r>
         <w:t>-</w:t>
       </w:r>
       <w:r>
@@ -2143,11 +2201,22 @@
       </w:r>
       <w:r>
         <w:tab/>
+      </w:r>
+      <w:r>
+        <w:tab/>
+      </w:r>
+      <w:r>
         <w:t>-</w:t>
       </w:r>
       <w:r>
         <w:tab/>
-        <w:t>positon, positionText Spalte e</w:t>
+        <w:t>posit</w:t>
+      </w:r>
+      <w:r>
+        <w:t>i</w:t>
+      </w:r>
+      <w:r>
+        <w:t>on, positionText Spalte e</w:t>
       </w:r>
       <w:r>
         <w:t>ntfernt</w:t>
@@ -2168,7 +2237,19 @@
         <w:rPr>
           <w:lang w:val="en-US"/>
         </w:rPr>
-        <w:t xml:space="preserve">Constructor_standings.csv - </w:t>
+        <w:t xml:space="preserve">Constructor_standings.csv </w:t>
+      </w:r>
+      <w:r>
+        <w:rPr>
+          <w:lang w:val="en-US"/>
+        </w:rPr>
+        <w:tab/>
+      </w:r>
+      <w:r>
+        <w:rPr>
+          <w:lang w:val="en-US"/>
+        </w:rPr>
+        <w:t xml:space="preserve">- </w:t>
       </w:r>
       <w:r>
         <w:rPr>
@@ -2197,6 +2278,11 @@
       </w:r>
       <w:r>
         <w:tab/>
+      </w:r>
+      <w:r>
+        <w:tab/>
+      </w:r>
+      <w:r>
         <w:t>-</w:t>
       </w:r>
       <w:r>
@@ -2247,57 +2333,22 @@
     </w:p>
     <w:p>
       <w:pPr>
-        <w:pStyle w:val="ListParagraph"/>
-        <w:numPr>
-          <w:ilvl w:val="0"/>
-          <w:numId w:val="16"/>
-        </w:numPr>
-      </w:pPr>
-      <w:r>
-        <w:t xml:space="preserve">Werte in allen mit \N markierten Zellen werden entfernt, damit beim </w:t>
-      </w:r>
-      <w:r>
-        <w:t>I</w:t>
-      </w:r>
-      <w:r>
-        <w:t>mport in DWC korrekt NULL eingetragen werden kann</w:t>
-      </w:r>
-    </w:p>
-    <w:p>
-      <w:pPr>
         <w:ind w:left="408"/>
       </w:pPr>
       <w:r>
-        <w:t xml:space="preserve">Die entfernten Spalten haben keinen Mehrwert geboten, da alle Informationen bereits in anderen Spalten vorhanden </w:t>
-      </w:r>
-      <w:proofErr w:type="gramStart"/>
-      <w:r>
-        <w:t>waren.</w:t>
-      </w:r>
-      <w:r>
-        <w:t>Die</w:t>
-      </w:r>
-      <w:proofErr w:type="gramEnd"/>
-      <w:r>
-        <w:t xml:space="preserve"> konkreten Schritte</w:t>
+        <w:t>Die entfernten Spalten haben keinen Mehrwert geboten, da alle Informationen bereits in anderen Spalten vorhanden waren.</w:t>
+      </w:r>
+      <w:r>
+        <w:t xml:space="preserve"> </w:t>
+      </w:r>
+      <w:r>
+        <w:t>Die konkreten Schritte</w:t>
       </w:r>
       <w:r>
         <w:t xml:space="preserve"> sind im DataWrangling.ipynb nachzuvollziehen.</w:t>
       </w:r>
       <w:r>
         <w:t xml:space="preserve"> </w:t>
-      </w:r>
-      <w:r>
-        <w:br/>
-      </w:r>
-      <w:r>
-        <w:t xml:space="preserve">Die beispielhaften </w:t>
-      </w:r>
-      <w:r>
-        <w:t xml:space="preserve">Auswertungen </w:t>
-      </w:r>
-      <w:r>
-        <w:t>sind im Anhang zu finden.</w:t>
       </w:r>
       <w:r>
         <w:br w:type="page"/>
@@ -2401,15 +2452,7 @@
     </w:p>
     <w:p>
       <w:r>
-        <w:t>In der Tabelle „results“ ist die Zeit in zwei unterschiedlichen Formaten enthalten. Für den ersten Platz eines Rennens ist in Zeitformat in der Form HH:</w:t>
-      </w:r>
-      <w:proofErr w:type="gramStart"/>
-      <w:r>
-        <w:t>MM:SS.MS</w:t>
-      </w:r>
-      <w:proofErr w:type="gramEnd"/>
-      <w:r>
-        <w:t xml:space="preserve"> angegeben, alle weiteren Zeiten des gleichen Rennens in der Form +S.MS. Da die Transformation dieser Daten innerhalb von DWC nicht möglich ist, haben wir uns entschieden diese Daten nicht zu verwerten (siehe Anhang).</w:t>
+        <w:t>In der Tabelle „results“ ist die Zeit in zwei unterschiedlichen Formaten enthalten. Für den ersten Platz eines Rennens ist in Zeitformat in der Form HH:MM:SS.MS angegeben, alle weiteren Zeiten des gleichen Rennens in der Form +S.MS. Da die Transformation dieser Daten innerhalb von DWC nicht möglich ist, haben wir uns entschieden diese Daten nicht zu verwerten (siehe Anhang).</w:t>
       </w:r>
       <w:r>
         <w:t xml:space="preserve"> </w:t>
@@ -2435,15 +2478,7 @@
         <w:t xml:space="preserve"> worden</w:t>
       </w:r>
       <w:r>
-        <w:t>, da diese nicht im H:</w:t>
-      </w:r>
-      <w:proofErr w:type="gramStart"/>
-      <w:r>
-        <w:t>MM:SS</w:t>
-      </w:r>
-      <w:proofErr w:type="gramEnd"/>
-      <w:r>
-        <w:t xml:space="preserve"> Format vorliegen, sondern</w:t>
+        <w:t>, da diese nicht im H:MM:SS Format vorliegen, sondern</w:t>
       </w:r>
       <w:r>
         <w:t xml:space="preserve"> M</w:t>
@@ -2473,7 +2508,7 @@
                     <pic:cNvPicPr/>
                   </pic:nvPicPr>
                   <pic:blipFill>
-                    <a:blip r:embed="rId11"/>
+                    <a:blip r:embed="rId12"/>
                     <a:stretch>
                       <a:fillRect/>
                     </a:stretch>
@@ -2518,15 +2553,7 @@
         <w:t xml:space="preserve">Diese werden anschließend in DWC </w:t>
       </w:r>
       <w:r>
-        <w:t>in das Format H:</w:t>
-      </w:r>
-      <w:proofErr w:type="gramStart"/>
-      <w:r>
-        <w:t>MM:SS</w:t>
-      </w:r>
-      <w:proofErr w:type="gramEnd"/>
-      <w:r>
-        <w:t xml:space="preserve"> </w:t>
+        <w:t xml:space="preserve">in das Format H:MM:SS </w:t>
       </w:r>
       <w:r>
         <w:t>transformiert</w:t>
@@ -2561,15 +2588,7 @@
         <w:t xml:space="preserve">. </w:t>
       </w:r>
       <w:r>
-        <w:t>Diese konnten auch nach mehrfachen Versuchen nicht in das Format H:</w:t>
-      </w:r>
-      <w:proofErr w:type="gramStart"/>
-      <w:r>
-        <w:t>MM:SS</w:t>
-      </w:r>
-      <w:proofErr w:type="gramEnd"/>
-      <w:r>
-        <w:t xml:space="preserve"> transformiert werden, da die in DWC vorhandenen Funktionen</w:t>
+        <w:t>Diese konnten auch nach mehrfachen Versuchen nicht in das Format H:MM:SS transformiert werden, da die in DWC vorhandenen Funktionen</w:t>
       </w:r>
       <w:r>
         <w:rPr>
@@ -2589,11 +2608,9 @@
       <w:r>
         <w:t xml:space="preserve">Zusätzlich gibt es Spalten mit Zahlen, die auf den ersten Blick wie </w:t>
       </w:r>
-      <w:proofErr w:type="gramStart"/>
       <w:r>
         <w:t>Integer</w:t>
       </w:r>
-      <w:proofErr w:type="gramEnd"/>
       <w:r>
         <w:t xml:space="preserve"> aussehen, nach dem </w:t>
       </w:r>
@@ -2613,16 +2630,11 @@
     <w:p>
       <w:r>
         <w:lastRenderedPageBreak/>
-        <w:t xml:space="preserve">Zuerst haben wir die </w:t>
-      </w:r>
-      <w:proofErr w:type="gramStart"/>
-      <w:r>
-        <w:t>SQL View</w:t>
+        <w:t>Zuerst haben wir die SQL View</w:t>
       </w:r>
       <w:r>
         <w:t>s</w:t>
       </w:r>
-      <w:proofErr w:type="gramEnd"/>
       <w:r>
         <w:t xml:space="preserve"> </w:t>
       </w:r>
@@ -2694,7 +2706,7 @@
                     <pic:cNvPicPr/>
                   </pic:nvPicPr>
                   <pic:blipFill>
-                    <a:blip r:embed="rId12"/>
+                    <a:blip r:embed="rId13"/>
                     <a:stretch>
                       <a:fillRect/>
                     </a:stretch>
@@ -2736,7 +2748,7 @@
                     <pic:cNvPicPr/>
                   </pic:nvPicPr>
                   <pic:blipFill>
-                    <a:blip r:embed="rId13"/>
+                    <a:blip r:embed="rId14"/>
                     <a:stretch>
                       <a:fillRect/>
                     </a:stretch>
@@ -2759,15 +2771,7 @@
     </w:p>
     <w:p>
       <w:r>
-        <w:t>Hierbei konnten wir nur die durchschnittlichen Rundenzeiten in Millisekunden angeben, nicht im Format HH:</w:t>
-      </w:r>
-      <w:proofErr w:type="gramStart"/>
-      <w:r>
-        <w:t>MM:SS</w:t>
-      </w:r>
-      <w:proofErr w:type="gramEnd"/>
-      <w:r>
-        <w:t xml:space="preserve">, da die Transformation nicht erfolgreich war (siehe oben). Als eine weitere Idee haben wir versucht die vorhandenen Zeitwerte in Millisekunden umzurechnen, diese Werte zu aggregieren und die Transformation rückgängig zu machen. </w:t>
+        <w:t xml:space="preserve">Hierbei konnten wir nur die durchschnittlichen Rundenzeiten in Millisekunden angeben, nicht im Format HH:MM:SS, da die Transformation nicht erfolgreich war (siehe oben). Als eine weitere Idee haben wir versucht die vorhandenen Zeitwerte in Millisekunden umzurechnen, diese Werte zu aggregieren und die Transformation rückgängig zu machen. </w:t>
       </w:r>
       <w:r>
         <w:t>D</w:t>
@@ -2819,7 +2823,7 @@
                     <pic:cNvPicPr/>
                   </pic:nvPicPr>
                   <pic:blipFill>
-                    <a:blip r:embed="rId14"/>
+                    <a:blip r:embed="rId15"/>
                     <a:stretch>
                       <a:fillRect/>
                     </a:stretch>
@@ -2861,7 +2865,7 @@
                     <pic:cNvPicPr/>
                   </pic:nvPicPr>
                   <pic:blipFill>
-                    <a:blip r:embed="rId15"/>
+                    <a:blip r:embed="rId16"/>
                     <a:stretch>
                       <a:fillRect/>
                     </a:stretch>
@@ -2988,18 +2992,7 @@
         </w:numPr>
       </w:pPr>
       <w:r>
-        <w:t>180_FormulaOneSpeedTimeAnalysis</w:t>
-      </w:r>
-      <w:r>
-        <w:t xml:space="preserve"> – </w:t>
-      </w:r>
-      <w:proofErr w:type="gramStart"/>
-      <w:r>
-        <w:t>SQL View</w:t>
-      </w:r>
-      <w:proofErr w:type="gramEnd"/>
-      <w:r>
-        <w:t>, um eine Zei</w:t>
+        <w:t>180_FormulaOneSpeedTimeAnalysis – SQL View, um eine Zei</w:t>
       </w:r>
       <w:r>
         <w:t>treihenanalyse der Geschwindigkeiten pro Strecke zu ermoeglichen.</w:t>
@@ -3129,7 +3122,7 @@
                     <pic:cNvPicPr/>
                   </pic:nvPicPr>
                   <pic:blipFill>
-                    <a:blip r:embed="rId16"/>
+                    <a:blip r:embed="rId17"/>
                     <a:stretch>
                       <a:fillRect/>
                     </a:stretch>
@@ -3228,72 +3221,6 @@
             <wp:extent cx="2812024" cy="2781541"/>
             <wp:effectExtent l="0" t="0" r="7620" b="0"/>
             <wp:docPr id="11" name="Grafik 11"/>
-            <wp:cNvGraphicFramePr>
-              <a:graphicFrameLocks xmlns:a="http://schemas.openxmlformats.org/drawingml/2006/main" noChangeAspect="1"/>
-            </wp:cNvGraphicFramePr>
-            <a:graphic xmlns:a="http://schemas.openxmlformats.org/drawingml/2006/main">
-              <a:graphicData uri="http://schemas.openxmlformats.org/drawingml/2006/picture">
-                <pic:pic xmlns:pic="http://schemas.openxmlformats.org/drawingml/2006/picture">
-                  <pic:nvPicPr>
-                    <pic:cNvPr id="1" name=""/>
-                    <pic:cNvPicPr/>
-                  </pic:nvPicPr>
-                  <pic:blipFill>
-                    <a:blip r:embed="rId17"/>
-                    <a:stretch>
-                      <a:fillRect/>
-                    </a:stretch>
-                  </pic:blipFill>
-                  <pic:spPr>
-                    <a:xfrm>
-                      <a:off x="0" y="0"/>
-                      <a:ext cx="2812024" cy="2781541"/>
-                    </a:xfrm>
-                    <a:prstGeom prst="rect">
-                      <a:avLst/>
-                    </a:prstGeom>
-                  </pic:spPr>
-                </pic:pic>
-              </a:graphicData>
-            </a:graphic>
-          </wp:inline>
-        </w:drawing>
-      </w:r>
-    </w:p>
-    <w:p>
-      <w:pPr>
-        <w:pStyle w:val="ListParagraph"/>
-        <w:numPr>
-          <w:ilvl w:val="0"/>
-          <w:numId w:val="21"/>
-        </w:numPr>
-        <w:rPr>
-          <w:b/>
-          <w:bCs/>
-        </w:rPr>
-      </w:pPr>
-      <w:r>
-        <w:rPr>
-          <w:b/>
-          <w:bCs/>
-        </w:rPr>
-        <w:t>Welcher Fahrer hat die meisten Grand Prix Rennen gewonnen?</w:t>
-      </w:r>
-    </w:p>
-    <w:p>
-      <w:pPr>
-        <w:pStyle w:val="ListParagraph"/>
-        <w:ind w:left="360"/>
-      </w:pPr>
-      <w:r>
-        <w:rPr>
-          <w:noProof/>
-        </w:rPr>
-        <w:drawing>
-          <wp:inline distT="0" distB="0" distL="0" distR="0" wp14:anchorId="140D1040" wp14:editId="54351448">
-            <wp:extent cx="3878916" cy="3574090"/>
-            <wp:effectExtent l="0" t="0" r="7620" b="7620"/>
-            <wp:docPr id="4" name="Grafik 4"/>
             <wp:cNvGraphicFramePr>
               <a:graphicFrameLocks xmlns:a="http://schemas.openxmlformats.org/drawingml/2006/main" noChangeAspect="1"/>
             </wp:cNvGraphicFramePr>
@@ -3313,7 +3240,7 @@
                   <pic:spPr>
                     <a:xfrm>
                       <a:off x="0" y="0"/>
-                      <a:ext cx="3878916" cy="3574090"/>
+                      <a:ext cx="2812024" cy="2781541"/>
                     </a:xfrm>
                     <a:prstGeom prst="rect">
                       <a:avLst/>
@@ -3333,15 +3260,17 @@
           <w:ilvl w:val="0"/>
           <w:numId w:val="21"/>
         </w:numPr>
-      </w:pPr>
-      <w:r>
-        <w:t>Gewonnene Rennen</w:t>
-      </w:r>
-      <w:r>
-        <w:t xml:space="preserve"> nach Konstrukteur</w:t>
-      </w:r>
-      <w:r>
-        <w:t xml:space="preserve"> </w:t>
+        <w:rPr>
+          <w:b/>
+          <w:bCs/>
+        </w:rPr>
+      </w:pPr>
+      <w:r>
+        <w:rPr>
+          <w:b/>
+          <w:bCs/>
+        </w:rPr>
+        <w:t>Welcher Fahrer hat die meisten Grand Prix Rennen gewonnen?</w:t>
       </w:r>
     </w:p>
     <w:p>
@@ -3353,12 +3282,11 @@
         <w:rPr>
           <w:noProof/>
         </w:rPr>
-        <w:lastRenderedPageBreak/>
         <w:drawing>
-          <wp:inline distT="0" distB="0" distL="0" distR="0" wp14:anchorId="57CDF1CD" wp14:editId="12C23711">
-            <wp:extent cx="3741744" cy="3696020"/>
-            <wp:effectExtent l="0" t="0" r="0" b="0"/>
-            <wp:docPr id="6" name="Grafik 6"/>
+          <wp:inline distT="0" distB="0" distL="0" distR="0" wp14:anchorId="140D1040" wp14:editId="54351448">
+            <wp:extent cx="3878916" cy="3574090"/>
+            <wp:effectExtent l="0" t="0" r="7620" b="7620"/>
+            <wp:docPr id="4" name="Grafik 4"/>
             <wp:cNvGraphicFramePr>
               <a:graphicFrameLocks xmlns:a="http://schemas.openxmlformats.org/drawingml/2006/main" noChangeAspect="1"/>
             </wp:cNvGraphicFramePr>
@@ -3378,7 +3306,7 @@
                   <pic:spPr>
                     <a:xfrm>
                       <a:off x="0" y="0"/>
-                      <a:ext cx="3741744" cy="3696020"/>
+                      <a:ext cx="3878916" cy="3574090"/>
                     </a:xfrm>
                     <a:prstGeom prst="rect">
                       <a:avLst/>
@@ -3400,7 +3328,10 @@
         </w:numPr>
       </w:pPr>
       <w:r>
-        <w:t>Siege nach Nation des Fahrers</w:t>
+        <w:t>Gewonnene Rennen</w:t>
+      </w:r>
+      <w:r>
+        <w:t xml:space="preserve"> nach Konstrukteur</w:t>
       </w:r>
       <w:r>
         <w:t xml:space="preserve"> </w:t>
@@ -3411,27 +3342,16 @@
         <w:pStyle w:val="ListParagraph"/>
         <w:ind w:left="360"/>
       </w:pPr>
-    </w:p>
-    <w:p>
-      <w:pPr>
-        <w:pStyle w:val="ListParagraph"/>
-        <w:ind w:left="360"/>
-      </w:pPr>
-    </w:p>
-    <w:p>
-      <w:pPr>
-        <w:pStyle w:val="ListParagraph"/>
-        <w:ind w:left="360"/>
-      </w:pPr>
       <w:r>
         <w:rPr>
           <w:noProof/>
         </w:rPr>
+        <w:lastRenderedPageBreak/>
         <w:drawing>
-          <wp:inline distT="0" distB="0" distL="0" distR="0" wp14:anchorId="5B2F3C1E" wp14:editId="3E223AC4">
-            <wp:extent cx="3627434" cy="3558848"/>
-            <wp:effectExtent l="0" t="0" r="0" b="3810"/>
-            <wp:docPr id="8" name="Grafik 8"/>
+          <wp:inline distT="0" distB="0" distL="0" distR="0" wp14:anchorId="57CDF1CD" wp14:editId="12C23711">
+            <wp:extent cx="3741744" cy="3696020"/>
+            <wp:effectExtent l="0" t="0" r="0" b="0"/>
+            <wp:docPr id="6" name="Grafik 6"/>
             <wp:cNvGraphicFramePr>
               <a:graphicFrameLocks xmlns:a="http://schemas.openxmlformats.org/drawingml/2006/main" noChangeAspect="1"/>
             </wp:cNvGraphicFramePr>
@@ -3451,7 +3371,7 @@
                   <pic:spPr>
                     <a:xfrm>
                       <a:off x="0" y="0"/>
-                      <a:ext cx="3627434" cy="3558848"/>
+                      <a:ext cx="3741744" cy="3696020"/>
                     </a:xfrm>
                     <a:prstGeom prst="rect">
                       <a:avLst/>
@@ -3473,7 +3393,7 @@
         </w:numPr>
       </w:pPr>
       <w:r>
-        <w:t>Siege nach Nation des Herstellers</w:t>
+        <w:t>Siege nach Nation des Fahrers</w:t>
       </w:r>
       <w:r>
         <w:t xml:space="preserve"> </w:t>
@@ -3484,16 +3404,27 @@
         <w:pStyle w:val="ListParagraph"/>
         <w:ind w:left="360"/>
       </w:pPr>
+    </w:p>
+    <w:p>
+      <w:pPr>
+        <w:pStyle w:val="ListParagraph"/>
+        <w:ind w:left="360"/>
+      </w:pPr>
+    </w:p>
+    <w:p>
+      <w:pPr>
+        <w:pStyle w:val="ListParagraph"/>
+        <w:ind w:left="360"/>
+      </w:pPr>
       <w:r>
         <w:rPr>
           <w:noProof/>
         </w:rPr>
-        <w:lastRenderedPageBreak/>
         <w:drawing>
-          <wp:inline distT="0" distB="0" distL="0" distR="0" wp14:anchorId="4A97133D" wp14:editId="20C9F7CF">
-            <wp:extent cx="3543607" cy="3535986"/>
-            <wp:effectExtent l="0" t="0" r="0" b="7620"/>
-            <wp:docPr id="7" name="Grafik 7"/>
+          <wp:inline distT="0" distB="0" distL="0" distR="0" wp14:anchorId="5B2F3C1E" wp14:editId="3E223AC4">
+            <wp:extent cx="3627434" cy="3558848"/>
+            <wp:effectExtent l="0" t="0" r="0" b="3810"/>
+            <wp:docPr id="8" name="Grafik 8"/>
             <wp:cNvGraphicFramePr>
               <a:graphicFrameLocks xmlns:a="http://schemas.openxmlformats.org/drawingml/2006/main" noChangeAspect="1"/>
             </wp:cNvGraphicFramePr>
@@ -3513,7 +3444,7 @@
                   <pic:spPr>
                     <a:xfrm>
                       <a:off x="0" y="0"/>
-                      <a:ext cx="3543607" cy="3535986"/>
+                      <a:ext cx="3627434" cy="3558848"/>
                     </a:xfrm>
                     <a:prstGeom prst="rect">
                       <a:avLst/>
@@ -3535,81 +3466,27 @@
         </w:numPr>
       </w:pPr>
       <w:r>
-        <w:t xml:space="preserve">Welcher Hersteller hat die </w:t>
-      </w:r>
-      <w:r>
-        <w:t>meisten Weltmeisterschaften</w:t>
-      </w:r>
-      <w:r>
-        <w:t xml:space="preserve"> gewonnen?</w:t>
+        <w:t>Siege nach Nation des Herstellers</w:t>
+      </w:r>
+      <w:r>
+        <w:t xml:space="preserve"> </w:t>
       </w:r>
     </w:p>
     <w:p>
       <w:pPr>
         <w:pStyle w:val="ListParagraph"/>
         <w:ind w:left="360"/>
-        <w:rPr>
-          <w:i/>
-          <w:iCs/>
-        </w:rPr>
-      </w:pPr>
-      <w:r>
-        <w:rPr>
-          <w:i/>
-          <w:iCs/>
-        </w:rPr>
-        <w:t xml:space="preserve">Wer hat die meisten Punkte? Erst seit </w:t>
-      </w:r>
-      <w:r>
-        <w:rPr>
-          <w:i/>
-          <w:iCs/>
-        </w:rPr>
-        <w:t>1958</w:t>
-      </w:r>
-      <w:r>
-        <w:rPr>
-          <w:i/>
-          <w:iCs/>
-        </w:rPr>
-        <w:t xml:space="preserve"> für Hersteller. </w:t>
-      </w:r>
-      <w:r>
-        <w:rPr>
-          <w:i/>
-          <w:iCs/>
-        </w:rPr>
-        <w:br/>
-      </w:r>
-      <w:r>
-        <w:rPr>
-          <w:i/>
-          <w:iCs/>
-          <w:highlight w:val="yellow"/>
-        </w:rPr>
-        <w:t>Darstellung Überschriften? Oder Erklärung, dass Weltmeister = meiste Punkte</w:t>
-      </w:r>
-    </w:p>
-    <w:p>
-      <w:pPr>
-        <w:pStyle w:val="ListParagraph"/>
-        <w:ind w:left="360"/>
-        <w:rPr>
-          <w:i/>
-          <w:iCs/>
-        </w:rPr>
-      </w:pPr>
-      <w:r>
-        <w:rPr>
-          <w:i/>
-          <w:iCs/>
+      </w:pPr>
+      <w:r>
+        <w:rPr>
           <w:noProof/>
         </w:rPr>
+        <w:lastRenderedPageBreak/>
         <w:drawing>
-          <wp:inline distT="0" distB="0" distL="0" distR="0" wp14:anchorId="0AE02D2C" wp14:editId="5531B28C">
-            <wp:extent cx="3276884" cy="3231160"/>
+          <wp:inline distT="0" distB="0" distL="0" distR="0" wp14:anchorId="4A97133D" wp14:editId="20C9F7CF">
+            <wp:extent cx="3543607" cy="3535986"/>
             <wp:effectExtent l="0" t="0" r="0" b="7620"/>
-            <wp:docPr id="15" name="Grafik 15"/>
+            <wp:docPr id="7" name="Grafik 7"/>
             <wp:cNvGraphicFramePr>
               <a:graphicFrameLocks xmlns:a="http://schemas.openxmlformats.org/drawingml/2006/main" noChangeAspect="1"/>
             </wp:cNvGraphicFramePr>
@@ -3629,7 +3506,7 @@
                   <pic:spPr>
                     <a:xfrm>
                       <a:off x="0" y="0"/>
-                      <a:ext cx="3276884" cy="3231160"/>
+                      <a:ext cx="3543607" cy="3535986"/>
                     </a:xfrm>
                     <a:prstGeom prst="rect">
                       <a:avLst/>
@@ -3645,40 +3522,16 @@
     <w:p>
       <w:pPr>
         <w:pStyle w:val="ListParagraph"/>
-        <w:ind w:left="360"/>
-        <w:rPr>
-          <w:i/>
-          <w:iCs/>
-        </w:rPr>
-      </w:pPr>
-      <w:r>
-        <w:rPr>
-          <w:i/>
-          <w:iCs/>
-        </w:rPr>
-        <w:t xml:space="preserve">Vgl: </w:t>
-      </w:r>
-      <w:r>
-        <w:rPr>
-          <w:i/>
-          <w:iCs/>
-        </w:rPr>
-        <w:t>https://www.formula1.com/en/results.html/2022/drivers.html</w:t>
-      </w:r>
-    </w:p>
-    <w:p>
-      <w:pPr>
-        <w:pStyle w:val="ListParagraph"/>
         <w:numPr>
           <w:ilvl w:val="0"/>
           <w:numId w:val="21"/>
         </w:numPr>
       </w:pPr>
       <w:r>
-        <w:t xml:space="preserve">Welcher Fahrer hat die meisten </w:t>
-      </w:r>
-      <w:r>
-        <w:t>Weltmeisterschaften</w:t>
+        <w:t xml:space="preserve">Welcher Hersteller hat die </w:t>
+      </w:r>
+      <w:r>
+        <w:t>meisten Weltmeisterschaften</w:t>
       </w:r>
       <w:r>
         <w:t xml:space="preserve"> gewonnen?</w:t>
@@ -3698,7 +3551,21 @@
           <w:i/>
           <w:iCs/>
         </w:rPr>
-        <w:t>Wer hat die meisten Punkte?</w:t>
+        <w:t xml:space="preserve">Wer hat die meisten Punkte? Erst seit </w:t>
+      </w:r>
+      <w:r>
+        <w:rPr>
+          <w:i/>
+          <w:iCs/>
+        </w:rPr>
+        <w:t>1958</w:t>
+      </w:r>
+      <w:r>
+        <w:rPr>
+          <w:i/>
+          <w:iCs/>
+        </w:rPr>
+        <w:t xml:space="preserve"> für Hersteller. </w:t>
       </w:r>
       <w:r>
         <w:rPr>
@@ -3720,17 +3587,22 @@
       <w:pPr>
         <w:pStyle w:val="ListParagraph"/>
         <w:ind w:left="360"/>
-      </w:pPr>
-      <w:r>
-        <w:rPr>
+        <w:rPr>
+          <w:i/>
+          <w:iCs/>
+        </w:rPr>
+      </w:pPr>
+      <w:r>
+        <w:rPr>
+          <w:i/>
+          <w:iCs/>
           <w:noProof/>
         </w:rPr>
-        <w:lastRenderedPageBreak/>
         <w:drawing>
-          <wp:inline distT="0" distB="0" distL="0" distR="0" wp14:anchorId="5EFEE266" wp14:editId="73405491">
-            <wp:extent cx="3254022" cy="3261643"/>
-            <wp:effectExtent l="0" t="0" r="3810" b="0"/>
-            <wp:docPr id="9" name="Grafik 9"/>
+          <wp:inline distT="0" distB="0" distL="0" distR="0" wp14:anchorId="0AE02D2C" wp14:editId="5531B28C">
+            <wp:extent cx="3276884" cy="3231160"/>
+            <wp:effectExtent l="0" t="0" r="0" b="7620"/>
+            <wp:docPr id="15" name="Grafik 15"/>
             <wp:cNvGraphicFramePr>
               <a:graphicFrameLocks xmlns:a="http://schemas.openxmlformats.org/drawingml/2006/main" noChangeAspect="1"/>
             </wp:cNvGraphicFramePr>
@@ -3750,7 +3622,7 @@
                   <pic:spPr>
                     <a:xfrm>
                       <a:off x="0" y="0"/>
-                      <a:ext cx="3254022" cy="3261643"/>
+                      <a:ext cx="3276884" cy="3231160"/>
                     </a:xfrm>
                     <a:prstGeom prst="rect">
                       <a:avLst/>
@@ -3766,49 +3638,92 @@
     <w:p>
       <w:pPr>
         <w:pStyle w:val="ListParagraph"/>
+        <w:ind w:left="360"/>
+        <w:rPr>
+          <w:i/>
+          <w:iCs/>
+        </w:rPr>
+      </w:pPr>
+      <w:r>
+        <w:rPr>
+          <w:i/>
+          <w:iCs/>
+        </w:rPr>
+        <w:t xml:space="preserve">Vgl: </w:t>
+      </w:r>
+      <w:r>
+        <w:rPr>
+          <w:i/>
+          <w:iCs/>
+        </w:rPr>
+        <w:t>https://www.formula1.com/en/results.html/2022/drivers.html</w:t>
+      </w:r>
+    </w:p>
+    <w:p>
+      <w:pPr>
+        <w:pStyle w:val="ListParagraph"/>
         <w:numPr>
           <w:ilvl w:val="0"/>
           <w:numId w:val="21"/>
         </w:numPr>
-        <w:rPr>
-          <w:highlight w:val="yellow"/>
-        </w:rPr>
-      </w:pPr>
-      <w:r>
-        <w:t>In welcher Saison sind die meisten Unfälle passiert?</w:t>
-      </w:r>
-      <w:r>
-        <w:br/>
-      </w:r>
-      <w:r>
-        <w:rPr>
-          <w:highlight w:val="yellow"/>
-        </w:rPr>
-        <w:t xml:space="preserve">Namen </w:t>
-      </w:r>
-      <w:proofErr w:type="gramStart"/>
-      <w:r>
-        <w:rPr>
-          <w:highlight w:val="yellow"/>
-        </w:rPr>
-        <w:t>der verstorbenen Auflisten</w:t>
-      </w:r>
-      <w:proofErr w:type="gramEnd"/>
+      </w:pPr>
+      <w:r>
+        <w:t xml:space="preserve">Welcher Fahrer hat die meisten </w:t>
+      </w:r>
+      <w:r>
+        <w:t>Weltmeisterschaften</w:t>
+      </w:r>
+      <w:r>
+        <w:t xml:space="preserve"> gewonnen?</w:t>
+      </w:r>
     </w:p>
     <w:p>
       <w:pPr>
         <w:pStyle w:val="ListParagraph"/>
         <w:ind w:left="360"/>
+        <w:rPr>
+          <w:i/>
+          <w:iCs/>
+        </w:rPr>
+      </w:pPr>
+      <w:r>
+        <w:rPr>
+          <w:i/>
+          <w:iCs/>
+        </w:rPr>
+        <w:t>Wer hat die meisten Punkte?</w:t>
+      </w:r>
+      <w:r>
+        <w:rPr>
+          <w:i/>
+          <w:iCs/>
+        </w:rPr>
+        <w:br/>
+      </w:r>
+      <w:r>
+        <w:rPr>
+          <w:i/>
+          <w:iCs/>
+          <w:highlight w:val="yellow"/>
+        </w:rPr>
+        <w:t>Darstellung Überschriften? Oder Erklärung, dass Weltmeister = meiste Punkte</w:t>
+      </w:r>
+    </w:p>
+    <w:p>
+      <w:pPr>
+        <w:pStyle w:val="ListParagraph"/>
+        <w:ind w:left="360"/>
       </w:pPr>
       <w:r>
         <w:rPr>
           <w:noProof/>
         </w:rPr>
+        <w:lastRenderedPageBreak/>
         <w:drawing>
-          <wp:inline distT="0" distB="0" distL="0" distR="0" wp14:anchorId="3C397D64" wp14:editId="048C398D">
-            <wp:extent cx="2773920" cy="3231160"/>
-            <wp:effectExtent l="0" t="0" r="7620" b="7620"/>
-            <wp:docPr id="16" name="Grafik 16"/>
+          <wp:inline distT="0" distB="0" distL="0" distR="0" wp14:anchorId="5EFEE266" wp14:editId="73405491">
+            <wp:extent cx="3254022" cy="3261643"/>
+            <wp:effectExtent l="0" t="0" r="3810" b="0"/>
+            <wp:docPr id="9" name="Grafik 9"/>
             <wp:cNvGraphicFramePr>
               <a:graphicFrameLocks xmlns:a="http://schemas.openxmlformats.org/drawingml/2006/main" noChangeAspect="1"/>
             </wp:cNvGraphicFramePr>
@@ -3828,7 +3743,7 @@
                   <pic:spPr>
                     <a:xfrm>
                       <a:off x="0" y="0"/>
-                      <a:ext cx="2773920" cy="3231160"/>
+                      <a:ext cx="3254022" cy="3261643"/>
                     </a:xfrm>
                     <a:prstGeom prst="rect">
                       <a:avLst/>
@@ -3844,22 +3759,25 @@
     <w:p>
       <w:pPr>
         <w:pStyle w:val="ListParagraph"/>
-        <w:ind w:left="360"/>
-      </w:pPr>
-    </w:p>
-    <w:p>
-      <w:pPr>
-        <w:pStyle w:val="ListParagraph"/>
         <w:numPr>
           <w:ilvl w:val="0"/>
           <w:numId w:val="21"/>
         </w:numPr>
-      </w:pPr>
-      <w:r>
-        <w:t>Welcher Hersteller hat die meisten Defekte / Ausfälle / Unfälle?</w:t>
-      </w:r>
-      <w:r>
-        <w:t xml:space="preserve"> </w:t>
+        <w:rPr>
+          <w:highlight w:val="yellow"/>
+        </w:rPr>
+      </w:pPr>
+      <w:r>
+        <w:t>In welcher Saison sind die meisten Unfälle passiert?</w:t>
+      </w:r>
+      <w:r>
+        <w:br/>
+      </w:r>
+      <w:r>
+        <w:rPr>
+          <w:highlight w:val="yellow"/>
+        </w:rPr>
+        <w:t>Namen der verstorbenen Auflisten</w:t>
       </w:r>
     </w:p>
     <w:p>
@@ -3869,71 +3787,13 @@
       </w:pPr>
       <w:r>
         <w:rPr>
-          <w:highlight w:val="red"/>
-        </w:rPr>
-        <w:t xml:space="preserve">Anm.: </w:t>
-      </w:r>
-      <w:r>
-        <w:rPr>
-          <w:highlight w:val="red"/>
-        </w:rPr>
-        <w:t xml:space="preserve">Evtl. Drill down zu Status? </w:t>
-      </w:r>
-      <w:r>
-        <w:rPr>
-          <w:highlight w:val="red"/>
-        </w:rPr>
-        <w:sym w:font="Wingdings" w:char="F0E0"/>
-      </w:r>
-      <w:r>
-        <w:rPr>
-          <w:highlight w:val="red"/>
-        </w:rPr>
-        <w:t xml:space="preserve"> Hierarchie s.o. </w:t>
-      </w:r>
-      <w:r>
-        <w:rPr>
-          <w:highlight w:val="red"/>
-        </w:rPr>
-        <w:t xml:space="preserve"> </w:t>
-      </w:r>
-      <w:r>
-        <w:rPr>
-          <w:highlight w:val="red"/>
-        </w:rPr>
-        <w:br/>
-        <w:t>Problem: Semantic Use muss auf “Dimension” gestellt werden, damit eine Hierarchie erstellt werden kann</w:t>
-      </w:r>
-      <w:r>
-        <w:rPr>
-          <w:highlight w:val="red"/>
-        </w:rPr>
-        <w:br/>
-        <w:t>- Idee: Dimension View in neue View einbinden und als Analytics umstellen?</w:t>
-      </w:r>
-      <w:r>
-        <w:rPr>
-          <w:highlight w:val="red"/>
-        </w:rPr>
-        <w:br/>
-        <w:t>- Hierarchie: unten Status, oben Hersteller</w:t>
-      </w:r>
-    </w:p>
-    <w:p>
-      <w:pPr>
-        <w:pStyle w:val="ListParagraph"/>
-        <w:ind w:left="360"/>
-      </w:pPr>
-      <w:r>
-        <w:rPr>
           <w:noProof/>
         </w:rPr>
-        <w:lastRenderedPageBreak/>
         <w:drawing>
-          <wp:inline distT="0" distB="0" distL="0" distR="0" wp14:anchorId="5E82B2D0" wp14:editId="5712BFCF">
-            <wp:extent cx="3414056" cy="3147333"/>
-            <wp:effectExtent l="0" t="0" r="0" b="0"/>
-            <wp:docPr id="18" name="Grafik 18"/>
+          <wp:inline distT="0" distB="0" distL="0" distR="0" wp14:anchorId="3C397D64" wp14:editId="048C398D">
+            <wp:extent cx="2773920" cy="3231160"/>
+            <wp:effectExtent l="0" t="0" r="7620" b="7620"/>
+            <wp:docPr id="16" name="Grafik 16"/>
             <wp:cNvGraphicFramePr>
               <a:graphicFrameLocks xmlns:a="http://schemas.openxmlformats.org/drawingml/2006/main" noChangeAspect="1"/>
             </wp:cNvGraphicFramePr>
@@ -3953,7 +3813,7 @@
                   <pic:spPr>
                     <a:xfrm>
                       <a:off x="0" y="0"/>
-                      <a:ext cx="3414056" cy="3147333"/>
+                      <a:ext cx="2773920" cy="3231160"/>
                     </a:xfrm>
                     <a:prstGeom prst="rect">
                       <a:avLst/>
@@ -3969,38 +3829,6 @@
     <w:p>
       <w:pPr>
         <w:pStyle w:val="ListParagraph"/>
-        <w:numPr>
-          <w:ilvl w:val="0"/>
-          <w:numId w:val="21"/>
-        </w:numPr>
-        <w:rPr>
-          <w:highlight w:val="red"/>
-        </w:rPr>
-      </w:pPr>
-      <w:r>
-        <w:rPr>
-          <w:highlight w:val="red"/>
-        </w:rPr>
-        <w:t>Anteil der gefahrenen Autos (Hersteller) insgesamt darstellen (durch Anzahl der Fahrer teilen)</w:t>
-      </w:r>
-      <w:r>
-        <w:rPr>
-          <w:highlight w:val="red"/>
-        </w:rPr>
-        <w:br/>
-        <w:t>Neue View?</w:t>
-      </w:r>
-      <w:r>
-        <w:rPr>
-          <w:highlight w:val="red"/>
-        </w:rPr>
-        <w:br/>
-        <w:t>In View berechnen?</w:t>
-      </w:r>
-    </w:p>
-    <w:p>
-      <w:pPr>
-        <w:pStyle w:val="ListParagraph"/>
         <w:ind w:left="360"/>
       </w:pPr>
     </w:p>
@@ -4013,10 +3841,10 @@
         </w:numPr>
       </w:pPr>
       <w:r>
-        <w:t>Auf welchen Strecken wird die größte bzw. kleinste Geschwindigkeit erreicht?</w:t>
-      </w:r>
-      <w:r>
-        <w:br/>
+        <w:t>Welcher Hersteller hat die meisten Defekte / Ausfälle / Unfälle?</w:t>
+      </w:r>
+      <w:r>
+        <w:t xml:space="preserve"> </w:t>
       </w:r>
     </w:p>
     <w:p>
@@ -4026,13 +3854,71 @@
       </w:pPr>
       <w:r>
         <w:rPr>
+          <w:highlight w:val="red"/>
+        </w:rPr>
+        <w:t xml:space="preserve">Anm.: </w:t>
+      </w:r>
+      <w:r>
+        <w:rPr>
+          <w:highlight w:val="red"/>
+        </w:rPr>
+        <w:t xml:space="preserve">Evtl. Drill down zu Status? </w:t>
+      </w:r>
+      <w:r>
+        <w:rPr>
+          <w:highlight w:val="red"/>
+        </w:rPr>
+        <w:sym w:font="Wingdings" w:char="F0E0"/>
+      </w:r>
+      <w:r>
+        <w:rPr>
+          <w:highlight w:val="red"/>
+        </w:rPr>
+        <w:t xml:space="preserve"> Hierarchie s.o. </w:t>
+      </w:r>
+      <w:r>
+        <w:rPr>
+          <w:highlight w:val="red"/>
+        </w:rPr>
+        <w:t xml:space="preserve"> </w:t>
+      </w:r>
+      <w:r>
+        <w:rPr>
+          <w:highlight w:val="red"/>
+        </w:rPr>
+        <w:br/>
+        <w:t>Problem: Semantic Use muss auf “Dimension” gestellt werden, damit eine Hierarchie erstellt werden kann</w:t>
+      </w:r>
+      <w:r>
+        <w:rPr>
+          <w:highlight w:val="red"/>
+        </w:rPr>
+        <w:br/>
+        <w:t>- Idee: Dimension View in neue View einbinden und als Analytics umstellen?</w:t>
+      </w:r>
+      <w:r>
+        <w:rPr>
+          <w:highlight w:val="red"/>
+        </w:rPr>
+        <w:br/>
+        <w:t>- Hierarchie: unten Status, oben Hersteller</w:t>
+      </w:r>
+    </w:p>
+    <w:p>
+      <w:pPr>
+        <w:pStyle w:val="ListParagraph"/>
+        <w:ind w:left="360"/>
+      </w:pPr>
+      <w:r>
+        <w:rPr>
           <w:noProof/>
         </w:rPr>
+        <w:lastRenderedPageBreak/>
         <w:drawing>
-          <wp:inline distT="0" distB="0" distL="0" distR="0" wp14:anchorId="29277A9E" wp14:editId="572FD82C">
-            <wp:extent cx="5760720" cy="2201545"/>
-            <wp:effectExtent l="0" t="0" r="0" b="5080"/>
-            <wp:docPr id="12" name="Grafik 12"/>
+          <wp:inline distT="0" distB="0" distL="0" distR="0" wp14:anchorId="5E82B2D0" wp14:editId="5712BFCF">
+            <wp:extent cx="3414056" cy="3147333"/>
+            <wp:effectExtent l="0" t="0" r="0" b="0"/>
+            <wp:docPr id="18" name="Grafik 18"/>
             <wp:cNvGraphicFramePr>
               <a:graphicFrameLocks xmlns:a="http://schemas.openxmlformats.org/drawingml/2006/main" noChangeAspect="1"/>
             </wp:cNvGraphicFramePr>
@@ -4052,7 +3938,7 @@
                   <pic:spPr>
                     <a:xfrm>
                       <a:off x="0" y="0"/>
-                      <a:ext cx="5760720" cy="2201545"/>
+                      <a:ext cx="3414056" cy="3147333"/>
                     </a:xfrm>
                     <a:prstGeom prst="rect">
                       <a:avLst/>
@@ -4072,29 +3958,66 @@
           <w:ilvl w:val="0"/>
           <w:numId w:val="21"/>
         </w:numPr>
-      </w:pPr>
-      <w:r>
-        <w:lastRenderedPageBreak/>
-        <w:t xml:space="preserve">Wie veraendern sich die </w:t>
-      </w:r>
-      <w:r>
-        <w:t>Geschwindigkeiten</w:t>
-      </w:r>
-      <w:r>
-        <w:t xml:space="preserve"> im Verlauf der Jahre</w:t>
-      </w:r>
-      <w:r>
+        <w:rPr>
+          <w:highlight w:val="red"/>
+        </w:rPr>
+      </w:pPr>
+      <w:r>
+        <w:rPr>
+          <w:highlight w:val="red"/>
+        </w:rPr>
+        <w:t>Anteil der gefahrenen Autos (Hersteller) insgesamt darstellen (durch Anzahl der Fahrer teilen)</w:t>
+      </w:r>
+      <w:r>
+        <w:rPr>
+          <w:highlight w:val="red"/>
+        </w:rPr>
         <w:br/>
-      </w:r>
+        <w:t>Neue View?</w:t>
+      </w:r>
+      <w:r>
+        <w:rPr>
+          <w:highlight w:val="red"/>
+        </w:rPr>
+        <w:br/>
+        <w:t>In View berechnen?</w:t>
+      </w:r>
+    </w:p>
+    <w:p>
+      <w:pPr>
+        <w:pStyle w:val="ListParagraph"/>
+        <w:ind w:left="360"/>
+      </w:pPr>
+    </w:p>
+    <w:p>
+      <w:pPr>
+        <w:pStyle w:val="ListParagraph"/>
+        <w:numPr>
+          <w:ilvl w:val="0"/>
+          <w:numId w:val="21"/>
+        </w:numPr>
+      </w:pPr>
+      <w:r>
+        <w:t>Auf welchen Strecken wird die größte bzw. kleinste Geschwindigkeit erreicht?</w:t>
+      </w:r>
+      <w:r>
+        <w:br/>
+      </w:r>
+    </w:p>
+    <w:p>
+      <w:pPr>
+        <w:pStyle w:val="ListParagraph"/>
+        <w:ind w:left="360"/>
+      </w:pPr>
       <w:r>
         <w:rPr>
           <w:noProof/>
         </w:rPr>
         <w:drawing>
-          <wp:inline distT="0" distB="0" distL="0" distR="0" wp14:anchorId="68971DE9" wp14:editId="08636949">
-            <wp:extent cx="4755292" cy="3101609"/>
-            <wp:effectExtent l="0" t="0" r="7620" b="3810"/>
-            <wp:docPr id="19" name="Grafik 19"/>
+          <wp:inline distT="0" distB="0" distL="0" distR="0" wp14:anchorId="29277A9E" wp14:editId="572FD82C">
+            <wp:extent cx="5760720" cy="2201545"/>
+            <wp:effectExtent l="0" t="0" r="0" b="5080"/>
+            <wp:docPr id="12" name="Grafik 12"/>
             <wp:cNvGraphicFramePr>
               <a:graphicFrameLocks xmlns:a="http://schemas.openxmlformats.org/drawingml/2006/main" noChangeAspect="1"/>
             </wp:cNvGraphicFramePr>
@@ -4114,7 +4037,7 @@
                   <pic:spPr>
                     <a:xfrm>
                       <a:off x="0" y="0"/>
-                      <a:ext cx="4755292" cy="3101609"/>
+                      <a:ext cx="5760720" cy="2201545"/>
                     </a:xfrm>
                     <a:prstGeom prst="rect">
                       <a:avLst/>
@@ -4130,40 +4053,33 @@
     <w:p>
       <w:pPr>
         <w:pStyle w:val="ListParagraph"/>
-        <w:ind w:left="360"/>
-      </w:pPr>
-    </w:p>
-    <w:p>
-      <w:pPr>
-        <w:pStyle w:val="ListParagraph"/>
         <w:numPr>
           <w:ilvl w:val="0"/>
           <w:numId w:val="21"/>
         </w:numPr>
       </w:pPr>
       <w:r>
-        <w:t>Was sind die gefaehrlichsten Stecken (mit den meisten unfaellen / Ausscheidungen)</w:t>
-      </w:r>
-    </w:p>
-    <w:p>
-      <w:pPr>
-        <w:pStyle w:val="ListParagraph"/>
-      </w:pPr>
-    </w:p>
-    <w:p>
-      <w:pPr>
-        <w:pStyle w:val="ListParagraph"/>
-        <w:ind w:left="360"/>
-      </w:pPr>
+        <w:lastRenderedPageBreak/>
+        <w:t xml:space="preserve">Wie veraendern sich die </w:t>
+      </w:r>
+      <w:r>
+        <w:t>Geschwindigkeiten</w:t>
+      </w:r>
+      <w:r>
+        <w:t xml:space="preserve"> im Verlauf der Jahre</w:t>
+      </w:r>
+      <w:r>
+        <w:br/>
+      </w:r>
       <w:r>
         <w:rPr>
           <w:noProof/>
         </w:rPr>
         <w:drawing>
-          <wp:inline distT="0" distB="0" distL="0" distR="0" wp14:anchorId="356934EE" wp14:editId="20206F32">
-            <wp:extent cx="3330229" cy="3200677"/>
-            <wp:effectExtent l="0" t="0" r="3810" b="0"/>
-            <wp:docPr id="17" name="Grafik 17"/>
+          <wp:inline distT="0" distB="0" distL="0" distR="0" wp14:anchorId="68971DE9" wp14:editId="08636949">
+            <wp:extent cx="4755292" cy="3101609"/>
+            <wp:effectExtent l="0" t="0" r="7620" b="3810"/>
+            <wp:docPr id="19" name="Grafik 19"/>
             <wp:cNvGraphicFramePr>
               <a:graphicFrameLocks xmlns:a="http://schemas.openxmlformats.org/drawingml/2006/main" noChangeAspect="1"/>
             </wp:cNvGraphicFramePr>
@@ -4183,7 +4099,7 @@
                   <pic:spPr>
                     <a:xfrm>
                       <a:off x="0" y="0"/>
-                      <a:ext cx="3330229" cy="3200677"/>
+                      <a:ext cx="4755292" cy="3101609"/>
                     </a:xfrm>
                     <a:prstGeom prst="rect">
                       <a:avLst/>
@@ -4199,29 +4115,25 @@
     <w:p>
       <w:pPr>
         <w:pStyle w:val="ListParagraph"/>
+        <w:ind w:left="360"/>
+      </w:pPr>
+    </w:p>
+    <w:p>
+      <w:pPr>
+        <w:pStyle w:val="ListParagraph"/>
         <w:numPr>
           <w:ilvl w:val="0"/>
           <w:numId w:val="21"/>
         </w:numPr>
       </w:pPr>
       <w:r>
-        <w:t>Gibt</w:t>
-      </w:r>
-      <w:r>
-        <w:t xml:space="preserve"> es Fahrer/Konstrukteure, die Heimvorteile haben (Mapping Nationality und Country hilfreich)</w:t>
-      </w:r>
-      <w:r>
-        <w:t xml:space="preserve"> </w:t>
-      </w:r>
-      <w:r>
-        <w:br/>
-      </w:r>
-      <w:r>
-        <w:rPr>
-          <w:highlight w:val="yellow"/>
-        </w:rPr>
-        <w:t>Ueberschrift fuer Fahrer und Nationalitaet anpassen</w:t>
-      </w:r>
+        <w:t>Was sind die gefaehrlichsten Stecken (mit den meisten unfaellen / Ausscheidungen)</w:t>
+      </w:r>
+    </w:p>
+    <w:p>
+      <w:pPr>
+        <w:pStyle w:val="ListParagraph"/>
+      </w:pPr>
     </w:p>
     <w:p>
       <w:pPr>
@@ -4232,12 +4144,11 @@
         <w:rPr>
           <w:noProof/>
         </w:rPr>
-        <w:lastRenderedPageBreak/>
         <w:drawing>
-          <wp:inline distT="0" distB="0" distL="0" distR="0" wp14:anchorId="1C44000E" wp14:editId="77C2E6EF">
-            <wp:extent cx="4381880" cy="3147333"/>
-            <wp:effectExtent l="0" t="0" r="0" b="0"/>
-            <wp:docPr id="20" name="Grafik 20"/>
+          <wp:inline distT="0" distB="0" distL="0" distR="0" wp14:anchorId="356934EE" wp14:editId="20206F32">
+            <wp:extent cx="3330229" cy="3200677"/>
+            <wp:effectExtent l="0" t="0" r="3810" b="0"/>
+            <wp:docPr id="17" name="Grafik 17"/>
             <wp:cNvGraphicFramePr>
               <a:graphicFrameLocks xmlns:a="http://schemas.openxmlformats.org/drawingml/2006/main" noChangeAspect="1"/>
             </wp:cNvGraphicFramePr>
@@ -4257,7 +4168,7 @@
                   <pic:spPr>
                     <a:xfrm>
                       <a:off x="0" y="0"/>
-                      <a:ext cx="4381880" cy="3147333"/>
+                      <a:ext cx="3330229" cy="3200677"/>
                     </a:xfrm>
                     <a:prstGeom prst="rect">
                       <a:avLst/>
@@ -4273,8 +4184,29 @@
     <w:p>
       <w:pPr>
         <w:pStyle w:val="ListParagraph"/>
-        <w:ind w:left="360"/>
-      </w:pPr>
+        <w:numPr>
+          <w:ilvl w:val="0"/>
+          <w:numId w:val="21"/>
+        </w:numPr>
+      </w:pPr>
+      <w:r>
+        <w:t>Gibt</w:t>
+      </w:r>
+      <w:r>
+        <w:t xml:space="preserve"> es Fahrer/Konstrukteure, die Heimvorteile haben (Mapping Nationality und Country hilfreich)</w:t>
+      </w:r>
+      <w:r>
+        <w:t xml:space="preserve"> </w:t>
+      </w:r>
+      <w:r>
+        <w:br/>
+      </w:r>
+      <w:r>
+        <w:rPr>
+          <w:highlight w:val="yellow"/>
+        </w:rPr>
+        <w:t>Ueberschrift fuer Fahrer und Nationalitaet anpassen</w:t>
+      </w:r>
     </w:p>
     <w:p>
       <w:pPr>
@@ -4285,11 +4217,12 @@
         <w:rPr>
           <w:noProof/>
         </w:rPr>
+        <w:lastRenderedPageBreak/>
         <w:drawing>
-          <wp:inline distT="0" distB="0" distL="0" distR="0" wp14:anchorId="5FA67014" wp14:editId="0F268A88">
-            <wp:extent cx="3886537" cy="3162574"/>
+          <wp:inline distT="0" distB="0" distL="0" distR="0" wp14:anchorId="1C44000E" wp14:editId="77C2E6EF">
+            <wp:extent cx="4381880" cy="3147333"/>
             <wp:effectExtent l="0" t="0" r="0" b="0"/>
-            <wp:docPr id="21" name="Grafik 21"/>
+            <wp:docPr id="20" name="Grafik 20"/>
             <wp:cNvGraphicFramePr>
               <a:graphicFrameLocks xmlns:a="http://schemas.openxmlformats.org/drawingml/2006/main" noChangeAspect="1"/>
             </wp:cNvGraphicFramePr>
@@ -4309,7 +4242,7 @@
                   <pic:spPr>
                     <a:xfrm>
                       <a:off x="0" y="0"/>
-                      <a:ext cx="3886537" cy="3162574"/>
+                      <a:ext cx="4381880" cy="3147333"/>
                     </a:xfrm>
                     <a:prstGeom prst="rect">
                       <a:avLst/>
@@ -4331,26 +4264,17 @@
     <w:p>
       <w:pPr>
         <w:pStyle w:val="ListParagraph"/>
-        <w:numPr>
-          <w:ilvl w:val="0"/>
-          <w:numId w:val="31"/>
-        </w:numPr>
-      </w:pPr>
-      <w:r>
-        <w:t xml:space="preserve">Schnellste Zeit auch auf Platz 1? </w:t>
-      </w:r>
-    </w:p>
-    <w:p>
+        <w:ind w:left="360"/>
+      </w:pPr>
       <w:r>
         <w:rPr>
           <w:noProof/>
         </w:rPr>
-        <w:lastRenderedPageBreak/>
         <w:drawing>
-          <wp:inline distT="0" distB="0" distL="0" distR="0" wp14:anchorId="17642F05" wp14:editId="796C8BAF">
-            <wp:extent cx="4412362" cy="4587638"/>
-            <wp:effectExtent l="0" t="0" r="7620" b="3810"/>
-            <wp:docPr id="24" name="Grafik 24"/>
+          <wp:inline distT="0" distB="0" distL="0" distR="0" wp14:anchorId="5FA67014" wp14:editId="0F268A88">
+            <wp:extent cx="3886537" cy="3162574"/>
+            <wp:effectExtent l="0" t="0" r="0" b="0"/>
+            <wp:docPr id="21" name="Grafik 21"/>
             <wp:cNvGraphicFramePr>
               <a:graphicFrameLocks xmlns:a="http://schemas.openxmlformats.org/drawingml/2006/main" noChangeAspect="1"/>
             </wp:cNvGraphicFramePr>
@@ -4370,6 +4294,67 @@
                   <pic:spPr>
                     <a:xfrm>
                       <a:off x="0" y="0"/>
+                      <a:ext cx="3886537" cy="3162574"/>
+                    </a:xfrm>
+                    <a:prstGeom prst="rect">
+                      <a:avLst/>
+                    </a:prstGeom>
+                  </pic:spPr>
+                </pic:pic>
+              </a:graphicData>
+            </a:graphic>
+          </wp:inline>
+        </w:drawing>
+      </w:r>
+    </w:p>
+    <w:p>
+      <w:pPr>
+        <w:pStyle w:val="ListParagraph"/>
+        <w:ind w:left="360"/>
+      </w:pPr>
+    </w:p>
+    <w:p>
+      <w:pPr>
+        <w:pStyle w:val="ListParagraph"/>
+        <w:numPr>
+          <w:ilvl w:val="0"/>
+          <w:numId w:val="31"/>
+        </w:numPr>
+      </w:pPr>
+      <w:r>
+        <w:t xml:space="preserve">Schnellste Zeit auch auf Platz 1? </w:t>
+      </w:r>
+    </w:p>
+    <w:p>
+      <w:r>
+        <w:rPr>
+          <w:noProof/>
+        </w:rPr>
+        <w:lastRenderedPageBreak/>
+        <w:drawing>
+          <wp:inline distT="0" distB="0" distL="0" distR="0" wp14:anchorId="17642F05" wp14:editId="796C8BAF">
+            <wp:extent cx="4412362" cy="4587638"/>
+            <wp:effectExtent l="0" t="0" r="7620" b="3810"/>
+            <wp:docPr id="24" name="Grafik 24"/>
+            <wp:cNvGraphicFramePr>
+              <a:graphicFrameLocks xmlns:a="http://schemas.openxmlformats.org/drawingml/2006/main" noChangeAspect="1"/>
+            </wp:cNvGraphicFramePr>
+            <a:graphic xmlns:a="http://schemas.openxmlformats.org/drawingml/2006/main">
+              <a:graphicData uri="http://schemas.openxmlformats.org/drawingml/2006/picture">
+                <pic:pic xmlns:pic="http://schemas.openxmlformats.org/drawingml/2006/picture">
+                  <pic:nvPicPr>
+                    <pic:cNvPr id="1" name=""/>
+                    <pic:cNvPicPr/>
+                  </pic:nvPicPr>
+                  <pic:blipFill>
+                    <a:blip r:embed="rId32"/>
+                    <a:stretch>
+                      <a:fillRect/>
+                    </a:stretch>
+                  </pic:blipFill>
+                  <pic:spPr>
+                    <a:xfrm>
+                      <a:off x="0" y="0"/>
                       <a:ext cx="4412362" cy="4587638"/>
                     </a:xfrm>
                     <a:prstGeom prst="rect">
@@ -4401,7 +4386,7 @@
     </w:p>
     <w:p/>
     <w:p>
-      <w:hyperlink r:id="rId32" w:history="1">
+      <w:hyperlink r:id="rId33" w:history="1">
         <w:r>
           <w:rPr>
             <w:rStyle w:val="Hyperlink"/>
@@ -4420,7 +4405,7 @@
       </w:r>
     </w:p>
     <w:p>
-      <w:hyperlink r:id="rId33" w:history="1">
+      <w:hyperlink r:id="rId34" w:history="1">
         <w:r>
           <w:rPr>
             <w:rStyle w:val="Hyperlink"/>
@@ -4439,7 +4424,7 @@
       </w:r>
     </w:p>
     <w:p>
-      <w:hyperlink r:id="rId34" w:history="1">
+      <w:hyperlink r:id="rId35" w:history="1">
         <w:r>
           <w:rPr>
             <w:rStyle w:val="Hyperlink"/>
@@ -4465,7 +4450,7 @@
       </w:r>
     </w:p>
     <w:p>
-      <w:hyperlink r:id="rId35" w:history="1">
+      <w:hyperlink r:id="rId36" w:history="1">
         <w:r>
           <w:rPr>
             <w:rStyle w:val="Hyperlink"/>
@@ -4616,7 +4601,7 @@
                     <pic:cNvPicPr/>
                   </pic:nvPicPr>
                   <pic:blipFill>
-                    <a:blip r:embed="rId36"/>
+                    <a:blip r:embed="rId37"/>
                     <a:stretch>
                       <a:fillRect/>
                     </a:stretch>
@@ -4678,15 +4663,7 @@
     </w:p>
     <w:p>
       <w:r>
-        <w:t>Versuch zur Umwandlung von Millisekunden in HH:</w:t>
-      </w:r>
-      <w:proofErr w:type="gramStart"/>
-      <w:r>
-        <w:t>MM:SS</w:t>
-      </w:r>
-      <w:proofErr w:type="gramEnd"/>
-      <w:r>
-        <w:t xml:space="preserve"> Format per SQL View:</w:t>
+        <w:t>Versuch zur Umwandlung von Millisekunden in HH:MM:SS Format per SQL View:</w:t>
       </w:r>
     </w:p>
     <w:p>
@@ -4704,21 +4681,7 @@
         <w:rPr>
           <w:lang w:val="en-US"/>
         </w:rPr>
-        <w:t xml:space="preserve">SELECT </w:t>
-      </w:r>
-      <w:proofErr w:type="gramStart"/>
-      <w:r>
-        <w:rPr>
-          <w:lang w:val="en-US"/>
-        </w:rPr>
-        <w:t>CONVERT(</w:t>
-      </w:r>
-      <w:proofErr w:type="gramEnd"/>
-      <w:r>
-        <w:rPr>
-          <w:lang w:val="en-US"/>
-        </w:rPr>
-        <w:t xml:space="preserve">varchar(8), DATEADD(ms, </w:t>
+        <w:t xml:space="preserve">SELECT CONVERT(varchar(8), DATEADD(ms, </w:t>
       </w:r>
       <w:r>
         <w:rPr>
@@ -4775,7 +4738,7 @@
                     <pic:cNvPicPr/>
                   </pic:nvPicPr>
                   <pic:blipFill>
-                    <a:blip r:embed="rId37"/>
+                    <a:blip r:embed="rId38"/>
                     <a:stretch>
                       <a:fillRect/>
                     </a:stretch>
@@ -4811,21 +4774,7 @@
         <w:rPr>
           <w:lang w:val="en-US"/>
         </w:rPr>
-        <w:t>SELECT TIME_</w:t>
-      </w:r>
-      <w:proofErr w:type="gramStart"/>
-      <w:r>
-        <w:rPr>
-          <w:lang w:val="en-US"/>
-        </w:rPr>
-        <w:t>FORMAT(</w:t>
-      </w:r>
-      <w:proofErr w:type="gramEnd"/>
-      <w:r>
-        <w:rPr>
-          <w:lang w:val="en-US"/>
-        </w:rPr>
-        <w:t>SEC_TO_TIME("milliseconds" / 1000), '%H:%i:%s') AS my_time</w:t>
+        <w:t>SELECT TIME_FORMAT(SEC_TO_TIME("milliseconds" / 1000), '%H:%i:%s') AS my_time</w:t>
       </w:r>
     </w:p>
     <w:p>
@@ -4866,7 +4815,7 @@
                     <pic:cNvPicPr/>
                   </pic:nvPicPr>
                   <pic:blipFill>
-                    <a:blip r:embed="rId38"/>
+                    <a:blip r:embed="rId39"/>
                     <a:stretch>
                       <a:fillRect/>
                     </a:stretch>
@@ -4889,15 +4838,7 @@
     </w:p>
     <w:p>
       <w:r>
-        <w:t xml:space="preserve">Versuch Umwandlung Time Format in Milliskeunden, anschließende Aggregation und rückwärts Transformation per </w:t>
-      </w:r>
-      <w:proofErr w:type="gramStart"/>
-      <w:r>
-        <w:t>SQL View</w:t>
-      </w:r>
-      <w:proofErr w:type="gramEnd"/>
-      <w:r>
-        <w:t>:</w:t>
+        <w:t>Versuch Umwandlung Time Format in Milliskeunden, anschließende Aggregation und rückwärts Transformation per SQL View:</w:t>
       </w:r>
     </w:p>
     <w:p>
@@ -4923,21 +4864,7 @@
         <w:rPr>
           <w:lang w:val="en-US"/>
         </w:rPr>
-        <w:t xml:space="preserve">       </w:t>
-      </w:r>
-      <w:proofErr w:type="gramStart"/>
-      <w:r>
-        <w:rPr>
-          <w:lang w:val="en-US"/>
-        </w:rPr>
-        <w:t>AVG(</w:t>
-      </w:r>
-      <w:proofErr w:type="gramEnd"/>
-      <w:r>
-        <w:rPr>
-          <w:lang w:val="en-US"/>
-        </w:rPr>
-        <w:t>UNIX_TIMESTAMP(TO_TIME(CONCAT('00:', SUBSTRING("time", 1, 2), ':', SUBSTRING("time", 4, 2), '.000')))) AS "lapTime"</w:t>
+        <w:t xml:space="preserve">       AVG(UNIX_TIMESTAMP(TO_TIME(CONCAT('00:', SUBSTRING("time", 1, 2), ':', SUBSTRING("time", 4, 2), '.000')))) AS "lapTime"</w:t>
       </w:r>
     </w:p>
     <w:p>
@@ -5000,7 +4927,7 @@
                     <pic:cNvPicPr/>
                   </pic:nvPicPr>
                   <pic:blipFill>
-                    <a:blip r:embed="rId39"/>
+                    <a:blip r:embed="rId40"/>
                     <a:stretch>
                       <a:fillRect/>
                     </a:stretch>
@@ -5044,21 +4971,7 @@
         <w:rPr>
           <w:lang w:val="en-US"/>
         </w:rPr>
-        <w:t xml:space="preserve">       SEC_TO_TIME(AVG(TIME_TO_SEC(TO_TIME("lapTime")</w:t>
-      </w:r>
-      <w:proofErr w:type="gramStart"/>
-      <w:r>
-        <w:rPr>
-          <w:lang w:val="en-US"/>
-        </w:rPr>
-        <w:t>))*</w:t>
-      </w:r>
-      <w:proofErr w:type="gramEnd"/>
-      <w:r>
-        <w:rPr>
-          <w:lang w:val="en-US"/>
-        </w:rPr>
-        <w:t>1000) AS "AVGlapTime"</w:t>
+        <w:t xml:space="preserve">       SEC_TO_TIME(AVG(TIME_TO_SEC(TO_TIME("lapTime")))*1000) AS "AVGlapTime"</w:t>
       </w:r>
     </w:p>
     <w:p>
@@ -5122,7 +5035,7 @@
                     <pic:cNvPicPr/>
                   </pic:nvPicPr>
                   <pic:blipFill>
-                    <a:blip r:embed="rId40"/>
+                    <a:blip r:embed="rId41"/>
                     <a:stretch>
                       <a:fillRect/>
                     </a:stretch>
@@ -5216,7 +5129,7 @@
                     <pic:cNvPicPr/>
                   </pic:nvPicPr>
                   <pic:blipFill>
-                    <a:blip r:embed="rId41"/>
+                    <a:blip r:embed="rId42"/>
                     <a:stretch>
                       <a:fillRect/>
                     </a:stretch>
@@ -5262,7 +5175,7 @@
                     <pic:cNvPicPr/>
                   </pic:nvPicPr>
                   <pic:blipFill>
-                    <a:blip r:embed="rId42"/>
+                    <a:blip r:embed="rId43"/>
                     <a:stretch>
                       <a:fillRect/>
                     </a:stretch>
@@ -5329,7 +5242,7 @@
                     <pic:cNvPicPr/>
                   </pic:nvPicPr>
                   <pic:blipFill>
-                    <a:blip r:embed="rId43"/>
+                    <a:blip r:embed="rId44"/>
                     <a:stretch>
                       <a:fillRect/>
                     </a:stretch>
@@ -5412,8 +5325,8 @@
     </w:p>
     <w:p/>
     <w:sectPr>
-      <w:footerReference w:type="default" r:id="rId44"/>
-      <w:footerReference w:type="first" r:id="rId45"/>
+      <w:footerReference w:type="default" r:id="rId45"/>
+      <w:footerReference w:type="first" r:id="rId46"/>
       <w:pgSz w:w="11906" w:h="16838"/>
       <w:pgMar w:top="1417" w:right="1417" w:bottom="1134" w:left="1417" w:header="708" w:footer="708" w:gutter="0"/>
       <w:pgNumType w:start="1"/>
@@ -9657,7 +9570,6 @@
   <w:style w:type="character" w:default="1" w:styleId="DefaultParagraphFont">
     <w:name w:val="Default Paragraph Font"/>
     <w:uiPriority w:val="1"/>
-    <w:semiHidden/>
     <w:unhideWhenUsed/>
   </w:style>
   <w:style w:type="table" w:default="1" w:styleId="TableNormal">

</xml_diff>

<commit_message>
Finalisierung Doku und Präsentation NH
</commit_message>
<xml_diff>
--- a/Dokumentation.docx
+++ b/Dokumentation.docx
@@ -358,19 +358,8 @@
           <w:szCs w:val="36"/>
           <w:lang w:val="en-US"/>
         </w:rPr>
-        <w:t xml:space="preserve">Prof. Dr. Klaus </w:t>
-      </w:r>
-      <w:proofErr w:type="spellStart"/>
-      <w:r>
-        <w:rPr>
-          <w:rFonts w:ascii="Arial" w:hAnsi="Arial" w:cs="Arial"/>
-          <w:sz w:val="36"/>
-          <w:szCs w:val="36"/>
-          <w:lang w:val="en-US"/>
-        </w:rPr>
-        <w:t>Freyburger</w:t>
-      </w:r>
-      <w:proofErr w:type="spellEnd"/>
+        <w:t>Prof. Dr. Klaus Freyburger</w:t>
+      </w:r>
     </w:p>
     <w:p>
       <w:pPr>
@@ -416,11 +405,9 @@
           <w:pPr>
             <w:pStyle w:val="TOCHeading"/>
           </w:pPr>
-          <w:proofErr w:type="spellStart"/>
           <w:r>
             <w:t>Inhaltsverzeichnis</w:t>
           </w:r>
-          <w:proofErr w:type="spellEnd"/>
         </w:p>
         <w:p>
           <w:pPr>
@@ -1444,13 +1431,8 @@
     </w:p>
     <w:p>
       <w:r>
-        <w:t xml:space="preserve">Die Datensätze stammen von </w:t>
-      </w:r>
-      <w:proofErr w:type="spellStart"/>
-      <w:r>
-        <w:t>Kaggle</w:t>
-      </w:r>
-      <w:proofErr w:type="spellEnd"/>
+        <w:t>Die Datensätze stammen von Kaggle</w:t>
+      </w:r>
       <w:r>
         <w:rPr>
           <w:rStyle w:val="FootnoteReference"/>
@@ -1464,15 +1446,7 @@
         <w:t>2</w:t>
       </w:r>
       <w:r>
-        <w:t xml:space="preserve">. Die Daten sind durch die </w:t>
-      </w:r>
-      <w:proofErr w:type="spellStart"/>
-      <w:r>
-        <w:t>Ergast</w:t>
-      </w:r>
-      <w:proofErr w:type="spellEnd"/>
-      <w:r>
-        <w:t xml:space="preserve"> Developer API</w:t>
+        <w:t>. Die Daten sind durch die Ergast Developer API</w:t>
       </w:r>
       <w:r>
         <w:rPr>
@@ -1489,15 +1463,7 @@
         <w:t>Die Formel 1 (oft auch F</w:t>
       </w:r>
       <w:r>
-        <w:t xml:space="preserve">1) ist eine Formelserie, die durch den Automobil Dachverband Fédération Internationale de </w:t>
-      </w:r>
-      <w:proofErr w:type="spellStart"/>
-      <w:r>
-        <w:t>l’Automobile</w:t>
-      </w:r>
-      <w:proofErr w:type="spellEnd"/>
-      <w:r>
-        <w:t xml:space="preserve"> (FIA) autorisiert ist. </w:t>
+        <w:t xml:space="preserve">1) ist eine Formelserie, die durch den Automobil Dachverband Fédération Internationale de l’Automobile (FIA) autorisiert ist. </w:t>
       </w:r>
       <w:r>
         <w:t>Formelserie bedeutet hierbei</w:t>
@@ -1607,11 +1573,9 @@
       <w:r>
         <w:t xml:space="preserve">Eine Übersicht der Daten in Python findet sich im </w:t>
       </w:r>
-      <w:proofErr w:type="spellStart"/>
       <w:r>
         <w:t>DataExploration.ipynb</w:t>
       </w:r>
-      <w:proofErr w:type="spellEnd"/>
       <w:r>
         <w:t>.</w:t>
       </w:r>
@@ -1629,15 +1593,7 @@
         </w:numPr>
       </w:pPr>
       <w:r>
-        <w:t>Die Daten sind bereits „</w:t>
-      </w:r>
-      <w:proofErr w:type="spellStart"/>
-      <w:r>
-        <w:t>tidy</w:t>
-      </w:r>
-      <w:proofErr w:type="spellEnd"/>
-      <w:r>
-        <w:t>“</w:t>
+        <w:t>Die Daten sind bereits „tidy“</w:t>
       </w:r>
       <w:r>
         <w:t>:</w:t>
@@ -1686,41 +1642,17 @@
         <w:t>n</w:t>
       </w:r>
       <w:r>
-        <w:t xml:space="preserve"> „</w:t>
-      </w:r>
-      <w:proofErr w:type="spellStart"/>
-      <w:r>
-        <w:t>races</w:t>
-      </w:r>
-      <w:proofErr w:type="spellEnd"/>
-      <w:r>
-        <w:t>“</w:t>
-      </w:r>
-      <w:r>
-        <w:t xml:space="preserve"> und „</w:t>
-      </w:r>
-      <w:proofErr w:type="spellStart"/>
-      <w:r>
-        <w:t>qualifying</w:t>
-      </w:r>
-      <w:proofErr w:type="spellEnd"/>
-      <w:r>
-        <w:t>“</w:t>
+        <w:t xml:space="preserve"> „races“</w:t>
+      </w:r>
+      <w:r>
+        <w:t xml:space="preserve"> und „qualifying“</w:t>
       </w:r>
       <w:r>
         <w:t>, in der einige Werte fehlen.</w:t>
       </w:r>
       <w:r>
         <w:br/>
-        <w:t xml:space="preserve">Das wird im Data </w:t>
-      </w:r>
-      <w:proofErr w:type="spellStart"/>
-      <w:r>
-        <w:t>Wrangling</w:t>
-      </w:r>
-      <w:proofErr w:type="spellEnd"/>
-      <w:r>
-        <w:t xml:space="preserve"> behoben</w:t>
+        <w:t>Das wird im Data Wrangling behoben</w:t>
       </w:r>
     </w:p>
     <w:p>
@@ -1732,15 +1664,7 @@
         </w:numPr>
       </w:pPr>
       <w:r>
-        <w:t xml:space="preserve">Die Datensätze besitzen mindestens eine </w:t>
-      </w:r>
-      <w:proofErr w:type="spellStart"/>
-      <w:r>
-        <w:t>Id</w:t>
-      </w:r>
-      <w:proofErr w:type="spellEnd"/>
-      <w:r>
-        <w:t xml:space="preserve"> Spalte</w:t>
+        <w:t>Die Datensätze besitzen mindestens eine Id Spalte</w:t>
       </w:r>
       <w:r>
         <w:t xml:space="preserve"> (Primärschlüssel).</w:t>
@@ -1755,15 +1679,7 @@
         <w:t>.</w:t>
       </w:r>
       <w:r>
-        <w:t xml:space="preserve"> Manche Datensätze haben weitere </w:t>
-      </w:r>
-      <w:proofErr w:type="spellStart"/>
-      <w:r>
-        <w:t>Id</w:t>
-      </w:r>
-      <w:proofErr w:type="spellEnd"/>
-      <w:r>
-        <w:t xml:space="preserve"> Spalten aufgelistet, die als Fremdschlüssel verwendet werden können.</w:t>
+        <w:t xml:space="preserve"> Manche Datensätze haben weitere Id Spalten aufgelistet, die als Fremdschlüssel verwendet werden können.</w:t>
       </w:r>
     </w:p>
     <w:p>
@@ -1882,51 +1798,22 @@
       </w:pPr>
       <w:bookmarkStart w:id="3" w:name="_Toc133488682"/>
       <w:r>
-        <w:t xml:space="preserve">Data </w:t>
-      </w:r>
-      <w:proofErr w:type="spellStart"/>
-      <w:r>
-        <w:t>Wrangling</w:t>
+        <w:t>Data Wrangling</w:t>
       </w:r>
       <w:bookmarkEnd w:id="3"/>
-      <w:proofErr w:type="spellEnd"/>
       <w:r>
         <w:br/>
       </w:r>
     </w:p>
     <w:p>
       <w:r>
-        <w:t xml:space="preserve">Die Daten wurden im ersten Schritt im </w:t>
-      </w:r>
-      <w:proofErr w:type="spellStart"/>
-      <w:r>
-        <w:t>DataExploration.ipynb</w:t>
-      </w:r>
-      <w:proofErr w:type="spellEnd"/>
-      <w:r>
-        <w:t xml:space="preserve"> untersucht und in einer flachen Form zusammengeführt. Dabei</w:t>
+        <w:t>Die Daten wurden im ersten Schritt im DataExploration.ipynb untersucht und in einer flachen Form zusammengeführt. Dabei</w:t>
       </w:r>
       <w:r>
         <w:t xml:space="preserve"> haben wir uns auf die Fahrer Daten fokussiert und</w:t>
       </w:r>
       <w:r>
-        <w:t xml:space="preserve"> die </w:t>
-      </w:r>
-      <w:proofErr w:type="spellStart"/>
-      <w:r>
-        <w:t>Id</w:t>
-      </w:r>
-      <w:proofErr w:type="spellEnd"/>
-      <w:r>
-        <w:t xml:space="preserve"> Spalten genutzt, um die unterschiedlichen Datensätze miteinander zu </w:t>
-      </w:r>
-      <w:proofErr w:type="spellStart"/>
-      <w:r>
-        <w:t>joinen</w:t>
-      </w:r>
-      <w:proofErr w:type="spellEnd"/>
-      <w:r>
-        <w:t xml:space="preserve">. </w:t>
+        <w:t xml:space="preserve"> die Id Spalten genutzt, um die unterschiedlichen Datensätze miteinander zu joinen. </w:t>
       </w:r>
       <w:r>
         <w:t xml:space="preserve">Die Konstrukteur Daten sind im ER-Modell enthalten. </w:t>
@@ -2273,14 +2160,7 @@
       </w:r>
       <w:r>
         <w:tab/>
-      </w:r>
-      <w:proofErr w:type="spellStart"/>
-      <w:r>
-        <w:t>positionText</w:t>
-      </w:r>
-      <w:proofErr w:type="spellEnd"/>
-      <w:r>
-        <w:t xml:space="preserve"> Spalte entfernt</w:t>
+        <w:t>positionText Spalte entfernt</w:t>
       </w:r>
     </w:p>
     <w:p>
@@ -2308,14 +2188,7 @@
       </w:r>
       <w:r>
         <w:tab/>
-      </w:r>
-      <w:proofErr w:type="spellStart"/>
-      <w:r>
-        <w:t>duration</w:t>
-      </w:r>
-      <w:proofErr w:type="spellEnd"/>
-      <w:r>
-        <w:t xml:space="preserve"> Spalte e</w:t>
+        <w:t>duration Spalte e</w:t>
       </w:r>
       <w:r>
         <w:t>ntfernt</w:t>
@@ -2346,28 +2219,13 @@
       </w:r>
       <w:r>
         <w:tab/>
-      </w:r>
-      <w:proofErr w:type="spellStart"/>
-      <w:r>
         <w:t>posit</w:t>
       </w:r>
       <w:r>
         <w:t>i</w:t>
       </w:r>
       <w:r>
-        <w:t>on</w:t>
-      </w:r>
-      <w:proofErr w:type="spellEnd"/>
-      <w:r>
-        <w:t xml:space="preserve">, </w:t>
-      </w:r>
-      <w:proofErr w:type="spellStart"/>
-      <w:r>
-        <w:t>positionText</w:t>
-      </w:r>
-      <w:proofErr w:type="spellEnd"/>
-      <w:r>
-        <w:t xml:space="preserve"> Spalte e</w:t>
+        <w:t>on, positionText Spalte e</w:t>
       </w:r>
       <w:r>
         <w:t>ntfernt</w:t>
@@ -2407,49 +2265,14 @@
           <w:lang w:val="en-US"/>
         </w:rPr>
         <w:tab/>
-      </w:r>
-      <w:proofErr w:type="spellStart"/>
+        <w:t>positionText S</w:t>
+      </w:r>
       <w:r>
         <w:rPr>
           <w:lang w:val="en-US"/>
         </w:rPr>
-        <w:t>positionText</w:t>
-      </w:r>
-      <w:proofErr w:type="spellEnd"/>
-      <w:r>
-        <w:rPr>
-          <w:lang w:val="en-US"/>
-        </w:rPr>
-        <w:t xml:space="preserve"> </w:t>
-      </w:r>
-      <w:proofErr w:type="spellStart"/>
-      <w:r>
-        <w:rPr>
-          <w:lang w:val="en-US"/>
-        </w:rPr>
-        <w:t>S</w:t>
-      </w:r>
-      <w:r>
-        <w:rPr>
-          <w:lang w:val="en-US"/>
-        </w:rPr>
-        <w:t>palte</w:t>
-      </w:r>
-      <w:proofErr w:type="spellEnd"/>
-      <w:r>
-        <w:rPr>
-          <w:lang w:val="en-US"/>
-        </w:rPr>
-        <w:t xml:space="preserve"> </w:t>
-      </w:r>
-      <w:proofErr w:type="spellStart"/>
-      <w:r>
-        <w:rPr>
-          <w:lang w:val="en-US"/>
-        </w:rPr>
-        <w:t>entfernt</w:t>
-      </w:r>
-      <w:proofErr w:type="spellEnd"/>
+        <w:t>palte entfernt</w:t>
+      </w:r>
     </w:p>
     <w:p>
       <w:pPr>
@@ -2474,21 +2297,8 @@
       <w:r>
         <w:tab/>
       </w:r>
-      <w:proofErr w:type="spellStart"/>
-      <w:r>
-        <w:t>positon</w:t>
-      </w:r>
-      <w:proofErr w:type="spellEnd"/>
-      <w:r>
-        <w:t xml:space="preserve">, </w:t>
-      </w:r>
-      <w:proofErr w:type="spellStart"/>
-      <w:r>
-        <w:t>positionText</w:t>
-      </w:r>
-      <w:proofErr w:type="spellEnd"/>
-      <w:r>
-        <w:t xml:space="preserve"> Spalte e</w:t>
+      <w:r>
+        <w:t>positon, positionText Spalte e</w:t>
       </w:r>
       <w:r>
         <w:t>ntfernt</w:t>
@@ -2544,15 +2354,7 @@
         <w:t>Die konkreten Schritte</w:t>
       </w:r>
       <w:r>
-        <w:t xml:space="preserve"> sind im </w:t>
-      </w:r>
-      <w:proofErr w:type="spellStart"/>
-      <w:r>
-        <w:t>DataWrangling.ipynb</w:t>
-      </w:r>
-      <w:proofErr w:type="spellEnd"/>
-      <w:r>
-        <w:t xml:space="preserve"> nachzuvollziehen.</w:t>
+        <w:t xml:space="preserve"> sind im DataWrangling.ipynb nachzuvollziehen.</w:t>
       </w:r>
       <w:r>
         <w:t xml:space="preserve"> </w:t>
@@ -2647,67 +2449,37 @@
     </w:p>
     <w:p>
       <w:r>
-        <w:t>Im Abschnitt Daten haben wir angemerkt, dass in der Tabelle „</w:t>
-      </w:r>
-      <w:proofErr w:type="spellStart"/>
-      <w:r>
-        <w:t>races</w:t>
-      </w:r>
-      <w:proofErr w:type="spellEnd"/>
-      <w:r>
-        <w:t xml:space="preserve">“ (in DWC 180_FormulaOneRaces) einige Werte fehlen. Konkret sind die Spalten I – R (fp1_date, fp1_time, …, </w:t>
-      </w:r>
-      <w:proofErr w:type="spellStart"/>
-      <w:r>
-        <w:t>sprint_time</w:t>
-      </w:r>
-      <w:proofErr w:type="spellEnd"/>
-      <w:r>
-        <w:t xml:space="preserve">) nur mit 67 Werten oder weniger befüllt. Aus diesem Grund haben wir hier keine Auswertungen erstellt, da nicht ausreichend Daten vorhanden sind. </w:t>
+        <w:t>Im Abschnitt Daten haben wir angemerkt, dass in der Tabelle „races“ (in DWC 180_FormulaOneRaces) einige Werte fehlen. Konkret sind die Spalten I – R (fp1_date, fp1_time, …, sprint_time) nur mit 67</w:t>
+      </w:r>
+      <w:r>
+        <w:t xml:space="preserve"> von 1103</w:t>
+      </w:r>
+      <w:r>
+        <w:t xml:space="preserve"> Werten oder weniger befüllt. Aus diesem Grund haben wir hier keine Auswertungen erstellt, da nicht ausreichend Daten vorhanden sind. </w:t>
       </w:r>
       <w:r>
         <w:br/>
         <w:t xml:space="preserve">Ähnliches gilt für die Tabelle </w:t>
       </w:r>
       <w:r>
-        <w:t>„</w:t>
-      </w:r>
-      <w:proofErr w:type="spellStart"/>
-      <w:r>
-        <w:t>qualifying</w:t>
-      </w:r>
-      <w:proofErr w:type="spellEnd"/>
-      <w:r>
-        <w:t>“ und „</w:t>
-      </w:r>
-      <w:proofErr w:type="spellStart"/>
-      <w:r>
-        <w:t>sprint_results</w:t>
-      </w:r>
-      <w:proofErr w:type="spellEnd"/>
-      <w:r>
-        <w:t>“ – da hier viele Datenpunkte fehlen, oder zu wenige vorhanden sind (</w:t>
-      </w:r>
-      <w:proofErr w:type="spellStart"/>
-      <w:r>
-        <w:t>sprint_results</w:t>
-      </w:r>
-      <w:proofErr w:type="spellEnd"/>
-      <w:r>
-        <w:t>) werden mit diesen Daten keine Auswertungen durchgeführt.</w:t>
-      </w:r>
-    </w:p>
-    <w:p>
-      <w:r>
-        <w:t>In der Tabelle „</w:t>
-      </w:r>
-      <w:proofErr w:type="spellStart"/>
-      <w:r>
-        <w:t>results</w:t>
-      </w:r>
-      <w:proofErr w:type="spellEnd"/>
-      <w:r>
-        <w:t>“ ist die Zeit in zwei unterschiedlichen Formaten enthalten. Für den ersten Platz eines Rennens ist in Zeitformat in der Form HH:MM:SS.MS angegeben, alle weiteren Zeiten des gleichen Rennens in der Form +S.MS. Da die Transformation dieser Daten innerhalb von DWC nicht möglich ist, haben wir uns entschieden diese Daten nicht zu verwerten (siehe Anhang).</w:t>
+        <w:t>„qualifying“ und „sprint_results“ – da hier viele Datenpunkte fehlen, oder zu wenige vorhanden sind (sprint_results) werden mit diesen Daten keine Auswertungen durchgeführt.</w:t>
+      </w:r>
+    </w:p>
+    <w:p>
+      <w:r>
+        <w:t xml:space="preserve">In der Tabelle „results“ ist die Zeit in zwei unterschiedlichen Formaten enthalten. Für den ersten Platz eines Rennens ist in Zeitformat in der Form HH:MM:SS.MS angegeben, alle weiteren Zeiten des gleichen Rennens in der Form +S.MS. Da die Transformation dieser Daten innerhalb von DWC </w:t>
+      </w:r>
+      <w:r>
+        <w:t>für uns nicht</w:t>
+      </w:r>
+      <w:r>
+        <w:t xml:space="preserve"> möglich </w:t>
+      </w:r>
+      <w:r>
+        <w:t>qar</w:t>
+      </w:r>
+      <w:r>
+        <w:t>, haben wir uns entschieden diese Daten nicht zu verwerten (siehe Anhang).</w:t>
       </w:r>
       <w:r>
         <w:t xml:space="preserve"> </w:t>
@@ -2740,6 +2512,9 @@
       </w:r>
       <w:r>
         <w:t>:SS.MS.</w:t>
+      </w:r>
+      <w:r>
+        <w:t xml:space="preserve"> Deshalb wurden diese im String Format importiert.</w:t>
       </w:r>
     </w:p>
     <w:p>
@@ -2799,173 +2574,154 @@
     </w:p>
     <w:p>
       <w:r>
-        <w:t>Aus diesem Grund haben wir diese Spalten als String importiert, nachdem die Fehlermeldung in DWC aufgetreten ist.</w:t>
+        <w:t xml:space="preserve">Die Spalten mit Zeitwerten im String Format wurden </w:t>
+      </w:r>
+      <w:r>
+        <w:t xml:space="preserve">anschließend in DWC </w:t>
+      </w:r>
+      <w:r>
+        <w:t xml:space="preserve">in das Format H:MM:SS </w:t>
+      </w:r>
+      <w:r>
+        <w:t>transformiert</w:t>
+      </w:r>
+      <w:r>
+        <w:t xml:space="preserve">, indem eine Berechnung </w:t>
+      </w:r>
+      <w:r>
+        <w:t xml:space="preserve">in den jeweiligen </w:t>
+      </w:r>
+      <w:r>
+        <w:t xml:space="preserve">genutzt </w:t>
+      </w:r>
+      <w:r>
+        <w:t>wird</w:t>
+      </w:r>
+      <w:r>
+        <w:t>:</w:t>
+      </w:r>
+      <w:r>
+        <w:br/>
+      </w:r>
+      <w:r>
+        <w:t>TO_TIME(CONCAT('00:0',SUBSTRING(</w:t>
+      </w:r>
+      <w:r>
+        <w:t>SPALTENNAME</w:t>
+      </w:r>
+      <w:r>
+        <w:t>,1,4)))</w:t>
+      </w:r>
+    </w:p>
+    <w:p>
+      <w:r>
+        <w:t xml:space="preserve">Die Zeitwerte sind </w:t>
+      </w:r>
+      <w:r>
+        <w:t xml:space="preserve">zusätzlich </w:t>
+      </w:r>
+      <w:r>
+        <w:t>als Millisekunden in den entsprechenden Spalten in Integer Werten vorhanden</w:t>
+      </w:r>
+      <w:r>
+        <w:t xml:space="preserve">. </w:t>
+      </w:r>
+      <w:r>
+        <w:t>Diese konnten auch nach mehrfachen Versuchen nicht in das Format H:MM:SS transformiert werden, da die in DWC vorhandenen Funktionen</w:t>
+      </w:r>
+      <w:r>
+        <w:rPr>
+          <w:rStyle w:val="FootnoteReference"/>
+        </w:rPr>
+        <w:footnoteReference w:id="5"/>
+      </w:r>
+      <w:r>
+        <w:t xml:space="preserve"> nicht ausreichend waren, um die Transformation durchzuführen. Die konkreten Schritte sind im Anhang aufgelistet.</w:t>
+      </w:r>
+      <w:r>
+        <w:br/>
+      </w:r>
+      <w:r>
+        <w:br/>
+      </w:r>
+      <w:r>
+        <w:t>Es gibt</w:t>
+      </w:r>
+      <w:r>
+        <w:t xml:space="preserve"> Spalten mit Zahlen, die auf den ersten Blick wie </w:t>
+      </w:r>
+      <w:r>
+        <w:t>Integer</w:t>
+      </w:r>
+      <w:r>
+        <w:t xml:space="preserve"> aussehen, nach dem </w:t>
+      </w:r>
+      <w:r>
+        <w:t>I</w:t>
+      </w:r>
+      <w:r>
+        <w:t>mport jedoch Float sind, was wir auch anpassen mussten</w:t>
+      </w:r>
+      <w:r>
+        <w:t xml:space="preserve"> (z.B. points Spalte in results.csv)</w:t>
+      </w:r>
+      <w:r>
+        <w:t>.</w:t>
+      </w:r>
+    </w:p>
+    <w:p>
+      <w:r>
+        <w:lastRenderedPageBreak/>
+        <w:t xml:space="preserve">Zuerst haben wir die SQL View </w:t>
+      </w:r>
+      <w:r>
+        <w:t>180_FormulaOneAVGLapTimeAnalysis</w:t>
       </w:r>
       <w:r>
         <w:t xml:space="preserve"> </w:t>
       </w:r>
       <w:r>
-        <w:t xml:space="preserve">Diese werden anschließend in DWC </w:t>
-      </w:r>
-      <w:r>
-        <w:t xml:space="preserve">in das Format H:MM:SS </w:t>
-      </w:r>
-      <w:r>
-        <w:t>transformiert</w:t>
-      </w:r>
-      <w:r>
-        <w:t>, indem eine Berechnung genutzt wird:</w:t>
+        <w:t xml:space="preserve">und </w:t>
+      </w:r>
+      <w:r>
+        <w:t>erstellt</w:t>
+      </w:r>
+      <w:r>
+        <w:t>. In</w:t>
+      </w:r>
+      <w:r>
+        <w:t xml:space="preserve"> </w:t>
+      </w:r>
+      <w:r>
+        <w:t>dieser</w:t>
+      </w:r>
+      <w:r>
+        <w:t xml:space="preserve"> haben </w:t>
+      </w:r>
+      <w:r>
+        <w:t xml:space="preserve">wir </w:t>
+      </w:r>
+      <w:r>
+        <w:t xml:space="preserve">pro Fahrer je Rennen </w:t>
+      </w:r>
+      <w:r>
+        <w:t>die einzelnen Rundenzeiten</w:t>
+      </w:r>
+      <w:r>
+        <w:t xml:space="preserve"> und Rundenpositionen</w:t>
+      </w:r>
+      <w:r>
+        <w:t xml:space="preserve"> als Mittelwert aggregiert:</w:t>
       </w:r>
       <w:r>
         <w:br/>
       </w:r>
       <w:r>
-        <w:t>TO_TIME(CONCAT('00:0',SUBSTRING(</w:t>
-      </w:r>
-      <w:r>
-        <w:t>SPALTENNAME</w:t>
-      </w:r>
-      <w:r>
-        <w:t>,1,4)))</w:t>
-      </w:r>
-    </w:p>
-    <w:p>
-      <w:r>
-        <w:t xml:space="preserve">Die Zeitwerte sind </w:t>
-      </w:r>
-      <w:r>
-        <w:t xml:space="preserve">zusätzlich </w:t>
-      </w:r>
-      <w:r>
-        <w:t>als Millisekunden in den entsprechenden Spalten in Integer Werten vorhanden</w:t>
-      </w:r>
-      <w:r>
-        <w:t xml:space="preserve">. </w:t>
-      </w:r>
-      <w:r>
-        <w:t>Diese konnten auch nach mehrfachen Versuchen nicht in das Format H:MM:SS transformiert werden, da die in DWC vorhandenen Funktionen</w:t>
-      </w:r>
-      <w:r>
-        <w:rPr>
-          <w:rStyle w:val="FootnoteReference"/>
-        </w:rPr>
-        <w:footnoteReference w:id="5"/>
-      </w:r>
-      <w:r>
-        <w:t xml:space="preserve"> nicht ausreichend waren, um die Transformation durchzuführen. Die konkreten Schritte sind im Anhang aufgelistet.</w:t>
-      </w:r>
-      <w:r>
-        <w:br/>
-      </w:r>
-      <w:r>
-        <w:br/>
-      </w:r>
-      <w:r>
-        <w:t xml:space="preserve">Zusätzlich gibt es Spalten mit Zahlen, die auf den ersten Blick wie </w:t>
-      </w:r>
-      <w:r>
-        <w:t>Integer</w:t>
-      </w:r>
-      <w:r>
-        <w:t xml:space="preserve"> aussehen, nach dem </w:t>
-      </w:r>
-      <w:r>
-        <w:t>I</w:t>
-      </w:r>
-      <w:r>
-        <w:t xml:space="preserve">mport jedoch </w:t>
-      </w:r>
-      <w:proofErr w:type="spellStart"/>
-      <w:r>
-        <w:t>Float</w:t>
-      </w:r>
-      <w:proofErr w:type="spellEnd"/>
-      <w:r>
-        <w:t xml:space="preserve"> sind, was wir auch anpassen mussten</w:t>
-      </w:r>
-      <w:r>
-        <w:t xml:space="preserve"> (z.B. </w:t>
-      </w:r>
-      <w:proofErr w:type="spellStart"/>
-      <w:r>
-        <w:t>points</w:t>
-      </w:r>
-      <w:proofErr w:type="spellEnd"/>
-      <w:r>
-        <w:t xml:space="preserve"> Spalte in results.csv)</w:t>
-      </w:r>
-      <w:r>
-        <w:t>.</w:t>
-      </w:r>
-    </w:p>
-    <w:p>
-      <w:r>
-        <w:lastRenderedPageBreak/>
-        <w:t>Zuerst haben wir die SQL View</w:t>
-      </w:r>
-      <w:r>
-        <w:t>s</w:t>
-      </w:r>
-      <w:r>
-        <w:t xml:space="preserve"> </w:t>
-      </w:r>
-      <w:r>
-        <w:t>180_FormulaOneLapTimesGroupedView</w:t>
-      </w:r>
-      <w:r>
-        <w:t xml:space="preserve"> </w:t>
-      </w:r>
-      <w:r>
-        <w:t xml:space="preserve">und </w:t>
-      </w:r>
-      <w:r>
-        <w:t>180_FormulaOnePitStopsGroupedView</w:t>
-      </w:r>
-      <w:r>
-        <w:t xml:space="preserve"> </w:t>
-      </w:r>
-      <w:r>
-        <w:t>erstellt</w:t>
-      </w:r>
-      <w:r>
-        <w:t>. In</w:t>
-      </w:r>
-      <w:r>
-        <w:t xml:space="preserve"> </w:t>
-      </w:r>
-      <w:r>
-        <w:t>der ersten</w:t>
-      </w:r>
-      <w:r>
-        <w:t xml:space="preserve"> View haben </w:t>
-      </w:r>
-      <w:r>
-        <w:t xml:space="preserve">wir </w:t>
-      </w:r>
-      <w:r>
-        <w:t xml:space="preserve">pro Fahrer je Rennen </w:t>
-      </w:r>
-      <w:r>
-        <w:t>die einzelnen Rundenzeiten</w:t>
-      </w:r>
-      <w:r>
-        <w:t xml:space="preserve"> und Rundenpositionen</w:t>
-      </w:r>
-      <w:r>
-        <w:t xml:space="preserve"> als Mittelwert aggregiert:</w:t>
-      </w:r>
-      <w:r>
-        <w:br/>
-      </w:r>
-      <w:r>
-        <w:rPr>
-          <w:noProof/>
-        </w:rPr>
         <w:drawing>
-          <wp:inline distT="0" distB="0" distL="0" distR="0" wp14:anchorId="2C3C511E" wp14:editId="7156F1A2">
-            <wp:extent cx="5760720" cy="389255"/>
+          <wp:inline distT="0" distB="0" distL="0" distR="0" wp14:anchorId="5016CD9A" wp14:editId="1BA825FD">
+            <wp:extent cx="5760720" cy="534035"/>
             <wp:effectExtent l="0" t="0" r="0" b="0"/>
-            <wp:docPr id="11052113" name="Picture 1"/>
+            <wp:docPr id="1128160814" name="Picture 1"/>
             <wp:cNvGraphicFramePr>
               <a:graphicFrameLocks xmlns:a="http://schemas.openxmlformats.org/drawingml/2006/main" noChangeAspect="1"/>
             </wp:cNvGraphicFramePr>
@@ -2973,7 +2729,7 @@
               <a:graphicData uri="http://schemas.openxmlformats.org/drawingml/2006/picture">
                 <pic:pic xmlns:pic="http://schemas.openxmlformats.org/drawingml/2006/picture">
                   <pic:nvPicPr>
-                    <pic:cNvPr id="11052113" name=""/>
+                    <pic:cNvPr id="1128160814" name=""/>
                     <pic:cNvPicPr/>
                   </pic:nvPicPr>
                   <pic:blipFill>
@@ -2985,7 +2741,7 @@
                   <pic:spPr>
                     <a:xfrm>
                       <a:off x="0" y="0"/>
-                      <a:ext cx="5760720" cy="389255"/>
+                      <a:ext cx="5760720" cy="534035"/>
                     </a:xfrm>
                     <a:prstGeom prst="rect">
                       <a:avLst/>
@@ -3000,14 +2756,11 @@
     </w:p>
     <w:p>
       <w:r>
-        <w:rPr>
-          <w:noProof/>
-        </w:rPr>
         <w:drawing>
-          <wp:inline distT="0" distB="0" distL="0" distR="0" wp14:anchorId="5E2A8992" wp14:editId="0FD4EFA5">
-            <wp:extent cx="5760720" cy="685800"/>
-            <wp:effectExtent l="0" t="0" r="0" b="0"/>
-            <wp:docPr id="941176201" name="Picture 1"/>
+          <wp:inline distT="0" distB="0" distL="0" distR="0" wp14:anchorId="43CCE162" wp14:editId="23B36293">
+            <wp:extent cx="5760720" cy="684530"/>
+            <wp:effectExtent l="0" t="0" r="0" b="1270"/>
+            <wp:docPr id="1837483679" name="Picture 1"/>
             <wp:cNvGraphicFramePr>
               <a:graphicFrameLocks xmlns:a="http://schemas.openxmlformats.org/drawingml/2006/main" noChangeAspect="1"/>
             </wp:cNvGraphicFramePr>
@@ -3015,7 +2768,7 @@
               <a:graphicData uri="http://schemas.openxmlformats.org/drawingml/2006/picture">
                 <pic:pic xmlns:pic="http://schemas.openxmlformats.org/drawingml/2006/picture">
                   <pic:nvPicPr>
-                    <pic:cNvPr id="941176201" name=""/>
+                    <pic:cNvPr id="1837483679" name=""/>
                     <pic:cNvPicPr/>
                   </pic:nvPicPr>
                   <pic:blipFill>
@@ -3027,7 +2780,7 @@
                   <pic:spPr>
                     <a:xfrm>
                       <a:off x="0" y="0"/>
-                      <a:ext cx="5760720" cy="685800"/>
+                      <a:ext cx="5760720" cy="684530"/>
                     </a:xfrm>
                     <a:prstGeom prst="rect">
                       <a:avLst/>
@@ -3042,127 +2795,7 @@
     </w:p>
     <w:p>
       <w:r>
-        <w:t xml:space="preserve">Hierbei konnten wir nur die durchschnittlichen Rundenzeiten in Millisekunden angeben, nicht im Format HH:MM:SS, da die Transformation nicht erfolgreich war (siehe oben). Als eine weitere Idee haben wir versucht die vorhandenen Zeitwerte in Millisekunden umzurechnen, diese Werte zu aggregieren und die Transformation rückgängig zu machen. </w:t>
-      </w:r>
-      <w:r>
-        <w:t>D</w:t>
-      </w:r>
-      <w:r>
-        <w:t>afür</w:t>
-      </w:r>
-      <w:r>
-        <w:t xml:space="preserve"> </w:t>
-      </w:r>
-      <w:r>
-        <w:t>reicht</w:t>
-      </w:r>
-      <w:r>
-        <w:t xml:space="preserve"> der Umfang der Funktionen in SAP </w:t>
-      </w:r>
-      <w:proofErr w:type="spellStart"/>
-      <w:r>
-        <w:t>Datasphere</w:t>
-      </w:r>
-      <w:proofErr w:type="spellEnd"/>
-      <w:r>
-        <w:t xml:space="preserve"> nicht aus (siehe An</w:t>
-      </w:r>
-      <w:r>
-        <w:t>h</w:t>
-      </w:r>
-      <w:r>
-        <w:t>ang).</w:t>
-      </w:r>
-      <w:r>
-        <w:t xml:space="preserve"> </w:t>
-      </w:r>
-      <w:r>
-        <w:t>In der zweiten sind pro Fahrer je Rennen die Boxenstopps und durchschnittliche Dauer aggregiert:</w:t>
-      </w:r>
-      <w:r>
-        <w:br/>
-      </w:r>
-      <w:r>
-        <w:rPr>
-          <w:noProof/>
-        </w:rPr>
-        <w:drawing>
-          <wp:inline distT="0" distB="0" distL="0" distR="0" wp14:anchorId="596F2DD5" wp14:editId="59023245">
-            <wp:extent cx="5760720" cy="334645"/>
-            <wp:effectExtent l="0" t="0" r="0" b="8255"/>
-            <wp:docPr id="178178481" name="Picture 1"/>
-            <wp:cNvGraphicFramePr>
-              <a:graphicFrameLocks xmlns:a="http://schemas.openxmlformats.org/drawingml/2006/main" noChangeAspect="1"/>
-            </wp:cNvGraphicFramePr>
-            <a:graphic xmlns:a="http://schemas.openxmlformats.org/drawingml/2006/main">
-              <a:graphicData uri="http://schemas.openxmlformats.org/drawingml/2006/picture">
-                <pic:pic xmlns:pic="http://schemas.openxmlformats.org/drawingml/2006/picture">
-                  <pic:nvPicPr>
-                    <pic:cNvPr id="178178481" name=""/>
-                    <pic:cNvPicPr/>
-                  </pic:nvPicPr>
-                  <pic:blipFill>
-                    <a:blip r:embed="rId15"/>
-                    <a:stretch>
-                      <a:fillRect/>
-                    </a:stretch>
-                  </pic:blipFill>
-                  <pic:spPr>
-                    <a:xfrm>
-                      <a:off x="0" y="0"/>
-                      <a:ext cx="5760720" cy="334645"/>
-                    </a:xfrm>
-                    <a:prstGeom prst="rect">
-                      <a:avLst/>
-                    </a:prstGeom>
-                  </pic:spPr>
-                </pic:pic>
-              </a:graphicData>
-            </a:graphic>
-          </wp:inline>
-        </w:drawing>
-      </w:r>
-    </w:p>
-    <w:p>
-      <w:r>
-        <w:rPr>
-          <w:noProof/>
-        </w:rPr>
-        <w:drawing>
-          <wp:inline distT="0" distB="0" distL="0" distR="0" wp14:anchorId="39C9D8A0" wp14:editId="659A712D">
-            <wp:extent cx="5760720" cy="786130"/>
-            <wp:effectExtent l="0" t="0" r="0" b="0"/>
-            <wp:docPr id="1090378460" name="Picture 1" descr="Table&#10;&#10;Description automatically generated"/>
-            <wp:cNvGraphicFramePr>
-              <a:graphicFrameLocks xmlns:a="http://schemas.openxmlformats.org/drawingml/2006/main" noChangeAspect="1"/>
-            </wp:cNvGraphicFramePr>
-            <a:graphic xmlns:a="http://schemas.openxmlformats.org/drawingml/2006/main">
-              <a:graphicData uri="http://schemas.openxmlformats.org/drawingml/2006/picture">
-                <pic:pic xmlns:pic="http://schemas.openxmlformats.org/drawingml/2006/picture">
-                  <pic:nvPicPr>
-                    <pic:cNvPr id="1090378460" name="Picture 1" descr="Table&#10;&#10;Description automatically generated"/>
-                    <pic:cNvPicPr/>
-                  </pic:nvPicPr>
-                  <pic:blipFill>
-                    <a:blip r:embed="rId16"/>
-                    <a:stretch>
-                      <a:fillRect/>
-                    </a:stretch>
-                  </pic:blipFill>
-                  <pic:spPr>
-                    <a:xfrm>
-                      <a:off x="0" y="0"/>
-                      <a:ext cx="5760720" cy="786130"/>
-                    </a:xfrm>
-                    <a:prstGeom prst="rect">
-                      <a:avLst/>
-                    </a:prstGeom>
-                  </pic:spPr>
-                </pic:pic>
-              </a:graphicData>
-            </a:graphic>
-          </wp:inline>
-        </w:drawing>
+        <w:t>Hierbei konnten wir nur die durchschnittlichen Rundenzeiten in Millisekunden angeben, nicht im Format HH:MM:SS, da die Transformation nicht erfolgreich war (siehe oben).</w:t>
       </w:r>
     </w:p>
     <w:p>
@@ -3190,18 +2823,22 @@
         <w:spacing w:before="240"/>
       </w:pPr>
       <w:r>
-        <w:t>180_FormulaOneNationHierarchy</w:t>
-      </w:r>
-      <w:r>
-        <w:t xml:space="preserve">– Dimensional View, bildet die Hierarchie von Driver und </w:t>
-      </w:r>
-      <w:proofErr w:type="spellStart"/>
-      <w:r>
-        <w:t>Contsructor</w:t>
-      </w:r>
-      <w:proofErr w:type="spellEnd"/>
-      <w:r>
-        <w:t xml:space="preserve"> zum Land ab.</w:t>
+        <w:t>180_FormulaOne</w:t>
+      </w:r>
+      <w:r>
+        <w:t>Status</w:t>
+      </w:r>
+      <w:r>
+        <w:t>Hierarchy</w:t>
+      </w:r>
+      <w:r>
+        <w:t>– Dimensional View, bildet die Hierarchie von</w:t>
+      </w:r>
+      <w:r>
+        <w:t xml:space="preserve"> Status zu Constructor, sowie</w:t>
+      </w:r>
+      <w:r>
+        <w:t xml:space="preserve"> Driver und Contsructor zum Land ab.</w:t>
       </w:r>
     </w:p>
     <w:p>
@@ -3221,7 +2858,7 @@
     </w:p>
     <w:p>
       <w:r>
-        <w:t>Analytisch</w:t>
+        <w:t>Analytical</w:t>
       </w:r>
     </w:p>
     <w:p>
@@ -3243,15 +2880,7 @@
         <w:t>Analysis</w:t>
       </w:r>
       <w:r>
-        <w:t xml:space="preserve"> – Eingrenzung der oberen View auf </w:t>
-      </w:r>
-      <w:proofErr w:type="spellStart"/>
-      <w:r>
-        <w:t>FinalPosition</w:t>
-      </w:r>
-      <w:proofErr w:type="spellEnd"/>
-      <w:r>
-        <w:t xml:space="preserve"> = 1 (Fahrer, die erster wurden im jeweiligen Rennen)</w:t>
+        <w:t xml:space="preserve"> – Eingrenzung auf FinalPosition = 1 (Fahrer, die erster wurden im jeweiligen Rennen)</w:t>
       </w:r>
       <w:r>
         <w:t>. Hierarchien sind eingebaut.</w:t>
@@ -3305,35 +2934,16 @@
         </w:numPr>
       </w:pPr>
       <w:r>
-        <w:t xml:space="preserve">180_FormulaOneMapAnalysis – Mapping von </w:t>
-      </w:r>
-      <w:proofErr w:type="spellStart"/>
-      <w:r>
-        <w:t>Longitude</w:t>
-      </w:r>
-      <w:proofErr w:type="spellEnd"/>
-      <w:r>
-        <w:t xml:space="preserve"> und Latitude als </w:t>
-      </w:r>
-      <w:proofErr w:type="spellStart"/>
-      <w:r>
-        <w:t>Geo</w:t>
-      </w:r>
-      <w:proofErr w:type="spellEnd"/>
-      <w:r>
-        <w:t xml:space="preserve"> Ko</w:t>
-      </w:r>
-      <w:r>
-        <w:t>ordinate, um eine Karte abbilden zu k</w:t>
-      </w:r>
-      <w:r>
-        <w:t>ö</w:t>
-      </w:r>
-      <w:r>
-        <w:t>nnen</w:t>
-      </w:r>
-      <w:r>
-        <w:t>.</w:t>
+        <w:t xml:space="preserve">180_FormulaOneMapAnalysis – </w:t>
+      </w:r>
+      <w:r>
+        <w:t xml:space="preserve">Assoziation von </w:t>
+      </w:r>
+      <w:r>
+        <w:t>180_FormulaOneGeoDim</w:t>
+      </w:r>
+      <w:r>
+        <w:t xml:space="preserve"> zur Erstellung einer Karte.</w:t>
       </w:r>
     </w:p>
     <w:p>
@@ -3429,7 +3039,7 @@
                     </pic:cNvPicPr>
                   </pic:nvPicPr>
                   <pic:blipFill>
-                    <a:blip r:embed="rId17">
+                    <a:blip r:embed="rId15">
                       <a:extLst>
                         <a:ext uri="{28A0092B-C50C-407E-A947-70E740481C1C}">
                           <a14:useLocalDpi xmlns:a14="http://schemas.microsoft.com/office/drawing/2010/main" val="0"/>
@@ -3469,15 +3079,7 @@
       <w:bookmarkStart w:id="7" w:name="_Toc133488686"/>
       <w:r>
         <w:lastRenderedPageBreak/>
-        <w:t xml:space="preserve">Auswertung </w:t>
-      </w:r>
-      <w:proofErr w:type="spellStart"/>
-      <w:r>
-        <w:t>to</w:t>
-      </w:r>
-      <w:proofErr w:type="spellEnd"/>
-      <w:r>
-        <w:t>-do</w:t>
+        <w:t>Auswertung to-do</w:t>
       </w:r>
       <w:bookmarkEnd w:id="7"/>
     </w:p>
@@ -3485,13 +3087,8 @@
       <w:r>
         <w:t xml:space="preserve">Vorschläge zur Auswertung finden sich in der </w:t>
       </w:r>
-      <w:proofErr w:type="spellStart"/>
-      <w:r>
-        <w:t>DataExploration.ipynb</w:t>
-      </w:r>
-      <w:proofErr w:type="spellEnd"/>
-      <w:r>
-        <w:t xml:space="preserve"> Datei</w:t>
+      <w:r>
+        <w:t>DataExploration.ipynb Datei</w:t>
       </w:r>
       <w:r>
         <w:t>.</w:t>
@@ -3548,6 +3145,137 @@
             <wp:extent cx="2812024" cy="2781541"/>
             <wp:effectExtent l="0" t="0" r="7620" b="0"/>
             <wp:docPr id="11" name="Grafik 11"/>
+            <wp:cNvGraphicFramePr>
+              <a:graphicFrameLocks xmlns:a="http://schemas.openxmlformats.org/drawingml/2006/main" noChangeAspect="1"/>
+            </wp:cNvGraphicFramePr>
+            <a:graphic xmlns:a="http://schemas.openxmlformats.org/drawingml/2006/main">
+              <a:graphicData uri="http://schemas.openxmlformats.org/drawingml/2006/picture">
+                <pic:pic xmlns:pic="http://schemas.openxmlformats.org/drawingml/2006/picture">
+                  <pic:nvPicPr>
+                    <pic:cNvPr id="1" name=""/>
+                    <pic:cNvPicPr/>
+                  </pic:nvPicPr>
+                  <pic:blipFill>
+                    <a:blip r:embed="rId16"/>
+                    <a:stretch>
+                      <a:fillRect/>
+                    </a:stretch>
+                  </pic:blipFill>
+                  <pic:spPr>
+                    <a:xfrm>
+                      <a:off x="0" y="0"/>
+                      <a:ext cx="2812024" cy="2781541"/>
+                    </a:xfrm>
+                    <a:prstGeom prst="rect">
+                      <a:avLst/>
+                    </a:prstGeom>
+                  </pic:spPr>
+                </pic:pic>
+              </a:graphicData>
+            </a:graphic>
+          </wp:inline>
+        </w:drawing>
+      </w:r>
+    </w:p>
+    <w:p>
+      <w:pPr>
+        <w:pStyle w:val="ListParagraph"/>
+        <w:numPr>
+          <w:ilvl w:val="0"/>
+          <w:numId w:val="21"/>
+        </w:numPr>
+        <w:rPr>
+          <w:b/>
+          <w:bCs/>
+        </w:rPr>
+      </w:pPr>
+      <w:r>
+        <w:rPr>
+          <w:b/>
+          <w:bCs/>
+        </w:rPr>
+        <w:t>Welcher Fahrer hat die meisten Grand Prix Rennen gewonnen?</w:t>
+      </w:r>
+    </w:p>
+    <w:p>
+      <w:pPr>
+        <w:pStyle w:val="ListParagraph"/>
+        <w:ind w:left="360"/>
+      </w:pPr>
+      <w:r>
+        <w:rPr>
+          <w:noProof/>
+        </w:rPr>
+        <w:drawing>
+          <wp:inline distT="0" distB="0" distL="0" distR="0" wp14:anchorId="140D1040" wp14:editId="54351448">
+            <wp:extent cx="3878916" cy="3574090"/>
+            <wp:effectExtent l="0" t="0" r="7620" b="7620"/>
+            <wp:docPr id="4" name="Grafik 4"/>
+            <wp:cNvGraphicFramePr>
+              <a:graphicFrameLocks xmlns:a="http://schemas.openxmlformats.org/drawingml/2006/main" noChangeAspect="1"/>
+            </wp:cNvGraphicFramePr>
+            <a:graphic xmlns:a="http://schemas.openxmlformats.org/drawingml/2006/main">
+              <a:graphicData uri="http://schemas.openxmlformats.org/drawingml/2006/picture">
+                <pic:pic xmlns:pic="http://schemas.openxmlformats.org/drawingml/2006/picture">
+                  <pic:nvPicPr>
+                    <pic:cNvPr id="1" name=""/>
+                    <pic:cNvPicPr/>
+                  </pic:nvPicPr>
+                  <pic:blipFill>
+                    <a:blip r:embed="rId17"/>
+                    <a:stretch>
+                      <a:fillRect/>
+                    </a:stretch>
+                  </pic:blipFill>
+                  <pic:spPr>
+                    <a:xfrm>
+                      <a:off x="0" y="0"/>
+                      <a:ext cx="3878916" cy="3574090"/>
+                    </a:xfrm>
+                    <a:prstGeom prst="rect">
+                      <a:avLst/>
+                    </a:prstGeom>
+                  </pic:spPr>
+                </pic:pic>
+              </a:graphicData>
+            </a:graphic>
+          </wp:inline>
+        </w:drawing>
+      </w:r>
+    </w:p>
+    <w:p>
+      <w:pPr>
+        <w:pStyle w:val="ListParagraph"/>
+        <w:numPr>
+          <w:ilvl w:val="0"/>
+          <w:numId w:val="21"/>
+        </w:numPr>
+      </w:pPr>
+      <w:r>
+        <w:t>Gewonnene Rennen</w:t>
+      </w:r>
+      <w:r>
+        <w:t xml:space="preserve"> nach Konstrukteur</w:t>
+      </w:r>
+      <w:r>
+        <w:t xml:space="preserve"> </w:t>
+      </w:r>
+    </w:p>
+    <w:p>
+      <w:pPr>
+        <w:pStyle w:val="ListParagraph"/>
+        <w:ind w:left="360"/>
+      </w:pPr>
+      <w:r>
+        <w:rPr>
+          <w:noProof/>
+        </w:rPr>
+        <w:lastRenderedPageBreak/>
+        <w:drawing>
+          <wp:inline distT="0" distB="0" distL="0" distR="0" wp14:anchorId="57CDF1CD" wp14:editId="12C23711">
+            <wp:extent cx="3741744" cy="3696020"/>
+            <wp:effectExtent l="0" t="0" r="0" b="0"/>
+            <wp:docPr id="6" name="Grafik 6"/>
             <wp:cNvGraphicFramePr>
               <a:graphicFrameLocks xmlns:a="http://schemas.openxmlformats.org/drawingml/2006/main" noChangeAspect="1"/>
             </wp:cNvGraphicFramePr>
@@ -3567,7 +3295,7 @@
                   <pic:spPr>
                     <a:xfrm>
                       <a:off x="0" y="0"/>
-                      <a:ext cx="2812024" cy="2781541"/>
+                      <a:ext cx="3741744" cy="3696020"/>
                     </a:xfrm>
                     <a:prstGeom prst="rect">
                       <a:avLst/>
@@ -3587,17 +3315,12 @@
           <w:ilvl w:val="0"/>
           <w:numId w:val="21"/>
         </w:numPr>
-        <w:rPr>
-          <w:b/>
-          <w:bCs/>
-        </w:rPr>
-      </w:pPr>
-      <w:r>
-        <w:rPr>
-          <w:b/>
-          <w:bCs/>
-        </w:rPr>
-        <w:t>Welcher Fahrer hat die meisten Grand Prix Rennen gewonnen?</w:t>
+      </w:pPr>
+      <w:r>
+        <w:t>Siege nach Nation des Fahrers</w:t>
+      </w:r>
+      <w:r>
+        <w:t xml:space="preserve"> </w:t>
       </w:r>
     </w:p>
     <w:p>
@@ -3605,15 +3328,27 @@
         <w:pStyle w:val="ListParagraph"/>
         <w:ind w:left="360"/>
       </w:pPr>
+    </w:p>
+    <w:p>
+      <w:pPr>
+        <w:pStyle w:val="ListParagraph"/>
+        <w:ind w:left="360"/>
+      </w:pPr>
+    </w:p>
+    <w:p>
+      <w:pPr>
+        <w:pStyle w:val="ListParagraph"/>
+        <w:ind w:left="360"/>
+      </w:pPr>
       <w:r>
         <w:rPr>
           <w:noProof/>
         </w:rPr>
         <w:drawing>
-          <wp:inline distT="0" distB="0" distL="0" distR="0" wp14:anchorId="140D1040" wp14:editId="54351448">
-            <wp:extent cx="3878916" cy="3574090"/>
-            <wp:effectExtent l="0" t="0" r="7620" b="7620"/>
-            <wp:docPr id="4" name="Grafik 4"/>
+          <wp:inline distT="0" distB="0" distL="0" distR="0" wp14:anchorId="5B2F3C1E" wp14:editId="3E223AC4">
+            <wp:extent cx="3627434" cy="3558848"/>
+            <wp:effectExtent l="0" t="0" r="0" b="3810"/>
+            <wp:docPr id="8" name="Grafik 8"/>
             <wp:cNvGraphicFramePr>
               <a:graphicFrameLocks xmlns:a="http://schemas.openxmlformats.org/drawingml/2006/main" noChangeAspect="1"/>
             </wp:cNvGraphicFramePr>
@@ -3633,7 +3368,7 @@
                   <pic:spPr>
                     <a:xfrm>
                       <a:off x="0" y="0"/>
-                      <a:ext cx="3878916" cy="3574090"/>
+                      <a:ext cx="3627434" cy="3558848"/>
                     </a:xfrm>
                     <a:prstGeom prst="rect">
                       <a:avLst/>
@@ -3655,10 +3390,7 @@
         </w:numPr>
       </w:pPr>
       <w:r>
-        <w:t>Gewonnene Rennen</w:t>
-      </w:r>
-      <w:r>
-        <w:t xml:space="preserve"> nach Konstrukteur</w:t>
+        <w:t>Siege nach Nation des Herstellers</w:t>
       </w:r>
       <w:r>
         <w:t xml:space="preserve"> </w:t>
@@ -3675,10 +3407,10 @@
         </w:rPr>
         <w:lastRenderedPageBreak/>
         <w:drawing>
-          <wp:inline distT="0" distB="0" distL="0" distR="0" wp14:anchorId="57CDF1CD" wp14:editId="12C23711">
-            <wp:extent cx="3741744" cy="3696020"/>
-            <wp:effectExtent l="0" t="0" r="0" b="0"/>
-            <wp:docPr id="6" name="Grafik 6"/>
+          <wp:inline distT="0" distB="0" distL="0" distR="0" wp14:anchorId="4A97133D" wp14:editId="20C9F7CF">
+            <wp:extent cx="3543607" cy="3535986"/>
+            <wp:effectExtent l="0" t="0" r="0" b="7620"/>
+            <wp:docPr id="7" name="Grafik 7"/>
             <wp:cNvGraphicFramePr>
               <a:graphicFrameLocks xmlns:a="http://schemas.openxmlformats.org/drawingml/2006/main" noChangeAspect="1"/>
             </wp:cNvGraphicFramePr>
@@ -3698,7 +3430,7 @@
                   <pic:spPr>
                     <a:xfrm>
                       <a:off x="0" y="0"/>
-                      <a:ext cx="3741744" cy="3696020"/>
+                      <a:ext cx="3543607" cy="3535986"/>
                     </a:xfrm>
                     <a:prstGeom prst="rect">
                       <a:avLst/>
@@ -3720,38 +3452,81 @@
         </w:numPr>
       </w:pPr>
       <w:r>
-        <w:t>Siege nach Nation des Fahrers</w:t>
-      </w:r>
-      <w:r>
-        <w:t xml:space="preserve"> </w:t>
+        <w:t xml:space="preserve">Welcher Hersteller hat die </w:t>
+      </w:r>
+      <w:r>
+        <w:t>meisten Weltmeisterschaften</w:t>
+      </w:r>
+      <w:r>
+        <w:t xml:space="preserve"> gewonnen?</w:t>
       </w:r>
     </w:p>
     <w:p>
       <w:pPr>
         <w:pStyle w:val="ListParagraph"/>
         <w:ind w:left="360"/>
-      </w:pPr>
+        <w:rPr>
+          <w:i/>
+          <w:iCs/>
+        </w:rPr>
+      </w:pPr>
+      <w:r>
+        <w:rPr>
+          <w:i/>
+          <w:iCs/>
+        </w:rPr>
+        <w:t xml:space="preserve">Wer hat die meisten Punkte? Erst seit </w:t>
+      </w:r>
+      <w:r>
+        <w:rPr>
+          <w:i/>
+          <w:iCs/>
+        </w:rPr>
+        <w:t>1958</w:t>
+      </w:r>
+      <w:r>
+        <w:rPr>
+          <w:i/>
+          <w:iCs/>
+        </w:rPr>
+        <w:t xml:space="preserve"> für Hersteller. </w:t>
+      </w:r>
+      <w:r>
+        <w:rPr>
+          <w:i/>
+          <w:iCs/>
+        </w:rPr>
+        <w:br/>
+      </w:r>
+      <w:r>
+        <w:rPr>
+          <w:i/>
+          <w:iCs/>
+          <w:highlight w:val="yellow"/>
+        </w:rPr>
+        <w:t>Darstellung Überschriften? Oder Erklärung, dass Weltmeister = meiste Punkte</w:t>
+      </w:r>
     </w:p>
     <w:p>
       <w:pPr>
         <w:pStyle w:val="ListParagraph"/>
         <w:ind w:left="360"/>
-      </w:pPr>
-    </w:p>
-    <w:p>
-      <w:pPr>
-        <w:pStyle w:val="ListParagraph"/>
-        <w:ind w:left="360"/>
-      </w:pPr>
-      <w:r>
-        <w:rPr>
+        <w:rPr>
+          <w:i/>
+          <w:iCs/>
+        </w:rPr>
+      </w:pPr>
+      <w:r>
+        <w:rPr>
+          <w:i/>
+          <w:iCs/>
           <w:noProof/>
         </w:rPr>
         <w:drawing>
-          <wp:inline distT="0" distB="0" distL="0" distR="0" wp14:anchorId="5B2F3C1E" wp14:editId="3E223AC4">
-            <wp:extent cx="3627434" cy="3558848"/>
-            <wp:effectExtent l="0" t="0" r="0" b="3810"/>
-            <wp:docPr id="8" name="Grafik 8"/>
+          <wp:inline distT="0" distB="0" distL="0" distR="0" wp14:anchorId="0AE02D2C" wp14:editId="5531B28C">
+            <wp:extent cx="3276884" cy="3231160"/>
+            <wp:effectExtent l="0" t="0" r="0" b="7620"/>
+            <wp:docPr id="15" name="Grafik 15"/>
             <wp:cNvGraphicFramePr>
               <a:graphicFrameLocks xmlns:a="http://schemas.openxmlformats.org/drawingml/2006/main" noChangeAspect="1"/>
             </wp:cNvGraphicFramePr>
@@ -3771,7 +3546,7 @@
                   <pic:spPr>
                     <a:xfrm>
                       <a:off x="0" y="0"/>
-                      <a:ext cx="3627434" cy="3558848"/>
+                      <a:ext cx="3276884" cy="3231160"/>
                     </a:xfrm>
                     <a:prstGeom prst="rect">
                       <a:avLst/>
@@ -3787,22 +3562,81 @@
     <w:p>
       <w:pPr>
         <w:pStyle w:val="ListParagraph"/>
+        <w:ind w:left="360"/>
+        <w:rPr>
+          <w:i/>
+          <w:iCs/>
+        </w:rPr>
+      </w:pPr>
+      <w:r>
+        <w:rPr>
+          <w:i/>
+          <w:iCs/>
+        </w:rPr>
+        <w:t xml:space="preserve">Vgl: </w:t>
+      </w:r>
+      <w:r>
+        <w:rPr>
+          <w:i/>
+          <w:iCs/>
+        </w:rPr>
+        <w:t>https://www.formula1.com/en/results.html/2022/drivers.html</w:t>
+      </w:r>
+    </w:p>
+    <w:p>
+      <w:pPr>
+        <w:pStyle w:val="ListParagraph"/>
         <w:numPr>
           <w:ilvl w:val="0"/>
           <w:numId w:val="21"/>
         </w:numPr>
       </w:pPr>
       <w:r>
-        <w:t>Siege nach Nation des Herstellers</w:t>
-      </w:r>
-      <w:r>
-        <w:t xml:space="preserve"> </w:t>
+        <w:t xml:space="preserve">Welcher Fahrer hat die meisten </w:t>
+      </w:r>
+      <w:r>
+        <w:t>Weltmeisterschaften</w:t>
+      </w:r>
+      <w:r>
+        <w:t xml:space="preserve"> gewonnen?</w:t>
       </w:r>
     </w:p>
     <w:p>
       <w:pPr>
         <w:pStyle w:val="ListParagraph"/>
         <w:ind w:left="360"/>
+        <w:rPr>
+          <w:i/>
+          <w:iCs/>
+        </w:rPr>
+      </w:pPr>
+      <w:r>
+        <w:rPr>
+          <w:i/>
+          <w:iCs/>
+        </w:rPr>
+        <w:t>Wer hat die meisten Punkte?</w:t>
+      </w:r>
+      <w:r>
+        <w:rPr>
+          <w:i/>
+          <w:iCs/>
+        </w:rPr>
+        <w:br/>
+      </w:r>
+      <w:r>
+        <w:rPr>
+          <w:i/>
+          <w:iCs/>
+          <w:highlight w:val="yellow"/>
+        </w:rPr>
+        <w:t>Darstellung Überschriften? Oder Erklärung, dass Weltmeister = meiste Punkte</w:t>
+      </w:r>
+    </w:p>
+    <w:p>
+      <w:pPr>
+        <w:pStyle w:val="ListParagraph"/>
+        <w:ind w:left="360"/>
       </w:pPr>
       <w:r>
         <w:rPr>
@@ -3810,10 +3644,10 @@
         </w:rPr>
         <w:lastRenderedPageBreak/>
         <w:drawing>
-          <wp:inline distT="0" distB="0" distL="0" distR="0" wp14:anchorId="4A97133D" wp14:editId="20C9F7CF">
-            <wp:extent cx="3543607" cy="3535986"/>
-            <wp:effectExtent l="0" t="0" r="0" b="7620"/>
-            <wp:docPr id="7" name="Grafik 7"/>
+          <wp:inline distT="0" distB="0" distL="0" distR="0" wp14:anchorId="5EFEE266" wp14:editId="73405491">
+            <wp:extent cx="3254022" cy="3261643"/>
+            <wp:effectExtent l="0" t="0" r="3810" b="0"/>
+            <wp:docPr id="9" name="Grafik 9"/>
             <wp:cNvGraphicFramePr>
               <a:graphicFrameLocks xmlns:a="http://schemas.openxmlformats.org/drawingml/2006/main" noChangeAspect="1"/>
             </wp:cNvGraphicFramePr>
@@ -3833,7 +3667,7 @@
                   <pic:spPr>
                     <a:xfrm>
                       <a:off x="0" y="0"/>
-                      <a:ext cx="3543607" cy="3535986"/>
+                      <a:ext cx="3254022" cy="3261643"/>
                     </a:xfrm>
                     <a:prstGeom prst="rect">
                       <a:avLst/>
@@ -3853,83 +3687,37 @@
           <w:ilvl w:val="0"/>
           <w:numId w:val="21"/>
         </w:numPr>
-      </w:pPr>
-      <w:r>
-        <w:t xml:space="preserve">Welcher Hersteller hat die </w:t>
-      </w:r>
-      <w:r>
-        <w:t>meisten Weltmeisterschaften</w:t>
-      </w:r>
-      <w:r>
-        <w:t xml:space="preserve"> gewonnen?</w:t>
+        <w:rPr>
+          <w:highlight w:val="yellow"/>
+        </w:rPr>
+      </w:pPr>
+      <w:r>
+        <w:t>In welcher Saison sind die meisten Unfälle passiert?</w:t>
+      </w:r>
+      <w:r>
+        <w:br/>
+      </w:r>
+      <w:r>
+        <w:rPr>
+          <w:highlight w:val="yellow"/>
+        </w:rPr>
+        <w:t>Namen der verstorbenen Auflisten</w:t>
       </w:r>
     </w:p>
     <w:p>
       <w:pPr>
         <w:pStyle w:val="ListParagraph"/>
         <w:ind w:left="360"/>
-        <w:rPr>
-          <w:i/>
-          <w:iCs/>
-        </w:rPr>
-      </w:pPr>
-      <w:r>
-        <w:rPr>
-          <w:i/>
-          <w:iCs/>
-        </w:rPr>
-        <w:t xml:space="preserve">Wer hat die meisten Punkte? Erst seit </w:t>
-      </w:r>
-      <w:r>
-        <w:rPr>
-          <w:i/>
-          <w:iCs/>
-        </w:rPr>
-        <w:t>1958</w:t>
-      </w:r>
-      <w:r>
-        <w:rPr>
-          <w:i/>
-          <w:iCs/>
-        </w:rPr>
-        <w:t xml:space="preserve"> für Hersteller. </w:t>
-      </w:r>
-      <w:r>
-        <w:rPr>
-          <w:i/>
-          <w:iCs/>
-        </w:rPr>
-        <w:br/>
-      </w:r>
-      <w:r>
-        <w:rPr>
-          <w:i/>
-          <w:iCs/>
-          <w:highlight w:val="yellow"/>
-        </w:rPr>
-        <w:t>Darstellung Überschriften? Oder Erklärung, dass Weltmeister = meiste Punkte</w:t>
-      </w:r>
-    </w:p>
-    <w:p>
-      <w:pPr>
-        <w:pStyle w:val="ListParagraph"/>
-        <w:ind w:left="360"/>
-        <w:rPr>
-          <w:i/>
-          <w:iCs/>
-        </w:rPr>
-      </w:pPr>
-      <w:r>
-        <w:rPr>
-          <w:i/>
-          <w:iCs/>
+      </w:pPr>
+      <w:r>
+        <w:rPr>
           <w:noProof/>
         </w:rPr>
         <w:drawing>
-          <wp:inline distT="0" distB="0" distL="0" distR="0" wp14:anchorId="0AE02D2C" wp14:editId="5531B28C">
-            <wp:extent cx="3276884" cy="3231160"/>
-            <wp:effectExtent l="0" t="0" r="0" b="7620"/>
-            <wp:docPr id="15" name="Grafik 15"/>
+          <wp:inline distT="0" distB="0" distL="0" distR="0" wp14:anchorId="3C397D64" wp14:editId="048C398D">
+            <wp:extent cx="2773920" cy="3231160"/>
+            <wp:effectExtent l="0" t="0" r="7620" b="7620"/>
+            <wp:docPr id="16" name="Grafik 16"/>
             <wp:cNvGraphicFramePr>
               <a:graphicFrameLocks xmlns:a="http://schemas.openxmlformats.org/drawingml/2006/main" noChangeAspect="1"/>
             </wp:cNvGraphicFramePr>
@@ -3949,7 +3737,7 @@
                   <pic:spPr>
                     <a:xfrm>
                       <a:off x="0" y="0"/>
-                      <a:ext cx="3276884" cy="3231160"/>
+                      <a:ext cx="2773920" cy="3231160"/>
                     </a:xfrm>
                     <a:prstGeom prst="rect">
                       <a:avLst/>
@@ -3966,34 +3754,7 @@
       <w:pPr>
         <w:pStyle w:val="ListParagraph"/>
         <w:ind w:left="360"/>
-        <w:rPr>
-          <w:i/>
-          <w:iCs/>
-        </w:rPr>
-      </w:pPr>
-      <w:proofErr w:type="spellStart"/>
-      <w:r>
-        <w:rPr>
-          <w:i/>
-          <w:iCs/>
-        </w:rPr>
-        <w:t>Vgl</w:t>
-      </w:r>
-      <w:proofErr w:type="spellEnd"/>
-      <w:r>
-        <w:rPr>
-          <w:i/>
-          <w:iCs/>
-        </w:rPr>
-        <w:t xml:space="preserve">: </w:t>
-      </w:r>
-      <w:r>
-        <w:rPr>
-          <w:i/>
-          <w:iCs/>
-        </w:rPr>
-        <w:t>https://www.formula1.com/en/results.html/2022/drivers.html</w:t>
-      </w:r>
+      </w:pPr>
     </w:p>
     <w:p>
       <w:pPr>
@@ -4004,45 +3765,67 @@
         </w:numPr>
       </w:pPr>
       <w:r>
-        <w:t xml:space="preserve">Welcher Fahrer hat die meisten </w:t>
-      </w:r>
-      <w:r>
-        <w:t>Weltmeisterschaften</w:t>
-      </w:r>
-      <w:r>
-        <w:t xml:space="preserve"> gewonnen?</w:t>
+        <w:t>Welcher Hersteller hat die meisten Defekte / Ausfälle / Unfälle?</w:t>
+      </w:r>
+      <w:r>
+        <w:t xml:space="preserve"> </w:t>
       </w:r>
     </w:p>
     <w:p>
       <w:pPr>
         <w:pStyle w:val="ListParagraph"/>
         <w:ind w:left="360"/>
-        <w:rPr>
-          <w:i/>
-          <w:iCs/>
-        </w:rPr>
-      </w:pPr>
-      <w:r>
-        <w:rPr>
-          <w:i/>
-          <w:iCs/>
-        </w:rPr>
-        <w:t>Wer hat die meisten Punkte?</w:t>
-      </w:r>
-      <w:r>
-        <w:rPr>
-          <w:i/>
-          <w:iCs/>
+      </w:pPr>
+      <w:r>
+        <w:rPr>
+          <w:highlight w:val="red"/>
+        </w:rPr>
+        <w:t xml:space="preserve">Anm.: </w:t>
+      </w:r>
+      <w:r>
+        <w:rPr>
+          <w:highlight w:val="red"/>
+        </w:rPr>
+        <w:t xml:space="preserve">Evtl. Drill down zu Status? </w:t>
+      </w:r>
+      <w:r>
+        <w:rPr>
+          <w:highlight w:val="red"/>
+        </w:rPr>
+        <w:sym w:font="Wingdings" w:char="F0E0"/>
+      </w:r>
+      <w:r>
+        <w:rPr>
+          <w:highlight w:val="red"/>
+        </w:rPr>
+        <w:t xml:space="preserve"> Hierarchie s.o. </w:t>
+      </w:r>
+      <w:r>
+        <w:rPr>
+          <w:highlight w:val="red"/>
+        </w:rPr>
+        <w:t xml:space="preserve"> </w:t>
+      </w:r>
+      <w:r>
+        <w:rPr>
+          <w:highlight w:val="red"/>
         </w:rPr>
         <w:br/>
-      </w:r>
-      <w:r>
-        <w:rPr>
-          <w:i/>
-          <w:iCs/>
-          <w:highlight w:val="yellow"/>
-        </w:rPr>
-        <w:t>Darstellung Überschriften? Oder Erklärung, dass Weltmeister = meiste Punkte</w:t>
+        <w:t>Problem: Semantic Use muss auf “Dimension” gestellt werden, damit eine Hierarchie erstellt werden kann</w:t>
+      </w:r>
+      <w:r>
+        <w:rPr>
+          <w:highlight w:val="red"/>
+        </w:rPr>
+        <w:br/>
+        <w:t>- Idee: Dimension View in neue View einbinden und als Analytics umstellen?</w:t>
+      </w:r>
+      <w:r>
+        <w:rPr>
+          <w:highlight w:val="red"/>
+        </w:rPr>
+        <w:br/>
+        <w:t>- Hierarchie: unten Status, oben Hersteller</w:t>
       </w:r>
     </w:p>
     <w:p>
@@ -4056,10 +3839,10 @@
         </w:rPr>
         <w:lastRenderedPageBreak/>
         <w:drawing>
-          <wp:inline distT="0" distB="0" distL="0" distR="0" wp14:anchorId="5EFEE266" wp14:editId="73405491">
-            <wp:extent cx="3254022" cy="3261643"/>
-            <wp:effectExtent l="0" t="0" r="3810" b="0"/>
-            <wp:docPr id="9" name="Grafik 9"/>
+          <wp:inline distT="0" distB="0" distL="0" distR="0" wp14:anchorId="5E82B2D0" wp14:editId="5712BFCF">
+            <wp:extent cx="3414056" cy="3147333"/>
+            <wp:effectExtent l="0" t="0" r="0" b="0"/>
+            <wp:docPr id="18" name="Grafik 18"/>
             <wp:cNvGraphicFramePr>
               <a:graphicFrameLocks xmlns:a="http://schemas.openxmlformats.org/drawingml/2006/main" noChangeAspect="1"/>
             </wp:cNvGraphicFramePr>
@@ -4079,7 +3862,7 @@
                   <pic:spPr>
                     <a:xfrm>
                       <a:off x="0" y="0"/>
-                      <a:ext cx="3254022" cy="3261643"/>
+                      <a:ext cx="3414056" cy="3147333"/>
                     </a:xfrm>
                     <a:prstGeom prst="rect">
                       <a:avLst/>
@@ -4100,20 +3883,28 @@
           <w:numId w:val="21"/>
         </w:numPr>
         <w:rPr>
-          <w:highlight w:val="yellow"/>
-        </w:rPr>
-      </w:pPr>
-      <w:r>
-        <w:t>In welcher Saison sind die meisten Unfälle passiert?</w:t>
-      </w:r>
-      <w:r>
+          <w:highlight w:val="red"/>
+        </w:rPr>
+      </w:pPr>
+      <w:r>
+        <w:rPr>
+          <w:highlight w:val="red"/>
+        </w:rPr>
+        <w:t>Anteil der gefahrenen Autos (Hersteller) insgesamt darstellen (durch Anzahl der Fahrer teilen)</w:t>
+      </w:r>
+      <w:r>
+        <w:rPr>
+          <w:highlight w:val="red"/>
+        </w:rPr>
         <w:br/>
-      </w:r>
-      <w:r>
-        <w:rPr>
-          <w:highlight w:val="yellow"/>
-        </w:rPr>
-        <w:t>Namen der verstorbenen Auflisten</w:t>
+        <w:t>Neue View?</w:t>
+      </w:r>
+      <w:r>
+        <w:rPr>
+          <w:highlight w:val="red"/>
+        </w:rPr>
+        <w:br/>
+        <w:t>In View berechnen?</w:t>
       </w:r>
     </w:p>
     <w:p>
@@ -4121,15 +3912,36 @@
         <w:pStyle w:val="ListParagraph"/>
         <w:ind w:left="360"/>
       </w:pPr>
+    </w:p>
+    <w:p>
+      <w:pPr>
+        <w:pStyle w:val="ListParagraph"/>
+        <w:numPr>
+          <w:ilvl w:val="0"/>
+          <w:numId w:val="21"/>
+        </w:numPr>
+      </w:pPr>
+      <w:r>
+        <w:t>Auf welchen Strecken wird die größte bzw. kleinste Geschwindigkeit erreicht?</w:t>
+      </w:r>
+      <w:r>
+        <w:br/>
+      </w:r>
+    </w:p>
+    <w:p>
+      <w:pPr>
+        <w:pStyle w:val="ListParagraph"/>
+        <w:ind w:left="360"/>
+      </w:pPr>
       <w:r>
         <w:rPr>
           <w:noProof/>
         </w:rPr>
         <w:drawing>
-          <wp:inline distT="0" distB="0" distL="0" distR="0" wp14:anchorId="3C397D64" wp14:editId="048C398D">
-            <wp:extent cx="2773920" cy="3231160"/>
-            <wp:effectExtent l="0" t="0" r="7620" b="7620"/>
-            <wp:docPr id="16" name="Grafik 16"/>
+          <wp:inline distT="0" distB="0" distL="0" distR="0" wp14:anchorId="29277A9E" wp14:editId="572FD82C">
+            <wp:extent cx="5760720" cy="2201545"/>
+            <wp:effectExtent l="0" t="0" r="0" b="5080"/>
+            <wp:docPr id="12" name="Grafik 12"/>
             <wp:cNvGraphicFramePr>
               <a:graphicFrameLocks xmlns:a="http://schemas.openxmlformats.org/drawingml/2006/main" noChangeAspect="1"/>
             </wp:cNvGraphicFramePr>
@@ -4149,7 +3961,7 @@
                   <pic:spPr>
                     <a:xfrm>
                       <a:off x="0" y="0"/>
-                      <a:ext cx="2773920" cy="3231160"/>
+                      <a:ext cx="5760720" cy="2201545"/>
                     </a:xfrm>
                     <a:prstGeom prst="rect">
                       <a:avLst/>
@@ -4165,110 +3977,33 @@
     <w:p>
       <w:pPr>
         <w:pStyle w:val="ListParagraph"/>
-        <w:ind w:left="360"/>
-      </w:pPr>
-    </w:p>
-    <w:p>
-      <w:pPr>
-        <w:pStyle w:val="ListParagraph"/>
         <w:numPr>
           <w:ilvl w:val="0"/>
           <w:numId w:val="21"/>
         </w:numPr>
       </w:pPr>
       <w:r>
-        <w:t>Welcher Hersteller hat die meisten Defekte / Ausfälle / Unfälle?</w:t>
-      </w:r>
-      <w:r>
-        <w:t xml:space="preserve"> </w:t>
-      </w:r>
-    </w:p>
-    <w:p>
-      <w:pPr>
-        <w:pStyle w:val="ListParagraph"/>
-        <w:ind w:left="360"/>
-      </w:pPr>
-      <w:r>
-        <w:rPr>
-          <w:highlight w:val="red"/>
-        </w:rPr>
-        <w:t xml:space="preserve">Anm.: </w:t>
-      </w:r>
-      <w:r>
-        <w:rPr>
-          <w:highlight w:val="red"/>
-        </w:rPr>
-        <w:t xml:space="preserve">Evtl. Drill down zu Status? </w:t>
-      </w:r>
-      <w:r>
-        <w:rPr>
-          <w:highlight w:val="red"/>
-        </w:rPr>
-        <w:sym w:font="Wingdings" w:char="F0E0"/>
-      </w:r>
-      <w:r>
-        <w:rPr>
-          <w:highlight w:val="red"/>
-        </w:rPr>
-        <w:t xml:space="preserve"> Hierarchie s.o. </w:t>
-      </w:r>
-      <w:r>
-        <w:rPr>
-          <w:highlight w:val="red"/>
-        </w:rPr>
-        <w:t xml:space="preserve"> </w:t>
-      </w:r>
-      <w:r>
-        <w:rPr>
-          <w:highlight w:val="red"/>
-        </w:rPr>
+        <w:lastRenderedPageBreak/>
+        <w:t xml:space="preserve">Wie veraendern sich die </w:t>
+      </w:r>
+      <w:r>
+        <w:t>Geschwindigkeiten</w:t>
+      </w:r>
+      <w:r>
+        <w:t xml:space="preserve"> im Verlauf der Jahre</w:t>
+      </w:r>
+      <w:r>
         <w:br/>
-        <w:t xml:space="preserve">Problem: </w:t>
-      </w:r>
-      <w:proofErr w:type="spellStart"/>
-      <w:r>
-        <w:rPr>
-          <w:highlight w:val="red"/>
-        </w:rPr>
-        <w:t>Semantic</w:t>
-      </w:r>
-      <w:proofErr w:type="spellEnd"/>
-      <w:r>
-        <w:rPr>
-          <w:highlight w:val="red"/>
-        </w:rPr>
-        <w:t xml:space="preserve"> Use muss auf “Dimension” gestellt werden, damit eine Hierarchie erstellt werden kann</w:t>
-      </w:r>
-      <w:r>
-        <w:rPr>
-          <w:highlight w:val="red"/>
-        </w:rPr>
-        <w:br/>
-        <w:t>- Idee: Dimension View in neue View einbinden und als Analytics umstellen?</w:t>
-      </w:r>
-      <w:r>
-        <w:rPr>
-          <w:highlight w:val="red"/>
-        </w:rPr>
-        <w:br/>
-        <w:t>- Hierarchie: unten Status, oben Hersteller</w:t>
-      </w:r>
-    </w:p>
-    <w:p>
-      <w:pPr>
-        <w:pStyle w:val="ListParagraph"/>
-        <w:ind w:left="360"/>
-      </w:pPr>
+      </w:r>
       <w:r>
         <w:rPr>
           <w:noProof/>
         </w:rPr>
-        <w:lastRenderedPageBreak/>
         <w:drawing>
-          <wp:inline distT="0" distB="0" distL="0" distR="0" wp14:anchorId="5E82B2D0" wp14:editId="5712BFCF">
-            <wp:extent cx="3414056" cy="3147333"/>
-            <wp:effectExtent l="0" t="0" r="0" b="0"/>
-            <wp:docPr id="18" name="Grafik 18"/>
+          <wp:inline distT="0" distB="0" distL="0" distR="0" wp14:anchorId="68971DE9" wp14:editId="08636949">
+            <wp:extent cx="4755292" cy="3101609"/>
+            <wp:effectExtent l="0" t="0" r="7620" b="3810"/>
+            <wp:docPr id="19" name="Grafik 19"/>
             <wp:cNvGraphicFramePr>
               <a:graphicFrameLocks xmlns:a="http://schemas.openxmlformats.org/drawingml/2006/main" noChangeAspect="1"/>
             </wp:cNvGraphicFramePr>
@@ -4288,7 +4023,7 @@
                   <pic:spPr>
                     <a:xfrm>
                       <a:off x="0" y="0"/>
-                      <a:ext cx="3414056" cy="3147333"/>
+                      <a:ext cx="4755292" cy="3101609"/>
                     </a:xfrm>
                     <a:prstGeom prst="rect">
                       <a:avLst/>
@@ -4304,38 +4039,6 @@
     <w:p>
       <w:pPr>
         <w:pStyle w:val="ListParagraph"/>
-        <w:numPr>
-          <w:ilvl w:val="0"/>
-          <w:numId w:val="21"/>
-        </w:numPr>
-        <w:rPr>
-          <w:highlight w:val="red"/>
-        </w:rPr>
-      </w:pPr>
-      <w:r>
-        <w:rPr>
-          <w:highlight w:val="red"/>
-        </w:rPr>
-        <w:t>Anteil der gefahrenen Autos (Hersteller) insgesamt darstellen (durch Anzahl der Fahrer teilen)</w:t>
-      </w:r>
-      <w:r>
-        <w:rPr>
-          <w:highlight w:val="red"/>
-        </w:rPr>
-        <w:br/>
-        <w:t>Neue View?</w:t>
-      </w:r>
-      <w:r>
-        <w:rPr>
-          <w:highlight w:val="red"/>
-        </w:rPr>
-        <w:br/>
-        <w:t>In View berechnen?</w:t>
-      </w:r>
-    </w:p>
-    <w:p>
-      <w:pPr>
-        <w:pStyle w:val="ListParagraph"/>
         <w:ind w:left="360"/>
       </w:pPr>
     </w:p>
@@ -4348,11 +4051,13 @@
         </w:numPr>
       </w:pPr>
       <w:r>
-        <w:t>Auf welchen Strecken wird die größte bzw. kleinste Geschwindigkeit erreicht?</w:t>
-      </w:r>
-      <w:r>
-        <w:br/>
-      </w:r>
+        <w:t>Was sind die gefaehrlichsten Stecken (mit den meisten unfaellen / Ausscheidungen)</w:t>
+      </w:r>
+    </w:p>
+    <w:p>
+      <w:pPr>
+        <w:pStyle w:val="ListParagraph"/>
+      </w:pPr>
     </w:p>
     <w:p>
       <w:pPr>
@@ -4364,10 +4069,10 @@
           <w:noProof/>
         </w:rPr>
         <w:drawing>
-          <wp:inline distT="0" distB="0" distL="0" distR="0" wp14:anchorId="29277A9E" wp14:editId="572FD82C">
-            <wp:extent cx="5760720" cy="2201545"/>
-            <wp:effectExtent l="0" t="0" r="0" b="5080"/>
-            <wp:docPr id="12" name="Grafik 12"/>
+          <wp:inline distT="0" distB="0" distL="0" distR="0" wp14:anchorId="356934EE" wp14:editId="20206F32">
+            <wp:extent cx="3330229" cy="3200677"/>
+            <wp:effectExtent l="0" t="0" r="3810" b="0"/>
+            <wp:docPr id="17" name="Grafik 17"/>
             <wp:cNvGraphicFramePr>
               <a:graphicFrameLocks xmlns:a="http://schemas.openxmlformats.org/drawingml/2006/main" noChangeAspect="1"/>
             </wp:cNvGraphicFramePr>
@@ -4387,7 +4092,7 @@
                   <pic:spPr>
                     <a:xfrm>
                       <a:off x="0" y="0"/>
-                      <a:ext cx="5760720" cy="2201545"/>
+                      <a:ext cx="3330229" cy="3200677"/>
                     </a:xfrm>
                     <a:prstGeom prst="rect">
                       <a:avLst/>
@@ -4409,35 +4114,39 @@
         </w:numPr>
       </w:pPr>
       <w:r>
+        <w:t>Gibt</w:t>
+      </w:r>
+      <w:r>
+        <w:t xml:space="preserve"> es Fahrer/Konstrukteure, die Heimvorteile haben (Mapping Nationality und Country hilfreich)</w:t>
+      </w:r>
+      <w:r>
+        <w:t xml:space="preserve"> </w:t>
+      </w:r>
+      <w:r>
+        <w:br/>
+      </w:r>
+      <w:r>
+        <w:rPr>
+          <w:highlight w:val="yellow"/>
+        </w:rPr>
+        <w:t>Ueberschrift fuer Fahrer und Nationalitaet anpassen</w:t>
+      </w:r>
+    </w:p>
+    <w:p>
+      <w:pPr>
+        <w:pStyle w:val="ListParagraph"/>
+        <w:ind w:left="360"/>
+      </w:pPr>
+      <w:r>
+        <w:rPr>
+          <w:noProof/>
+        </w:rPr>
         <w:lastRenderedPageBreak/>
-        <w:t xml:space="preserve">Wie </w:t>
-      </w:r>
-      <w:proofErr w:type="spellStart"/>
-      <w:r>
-        <w:t>veraendern</w:t>
-      </w:r>
-      <w:proofErr w:type="spellEnd"/>
-      <w:r>
-        <w:t xml:space="preserve"> sich die </w:t>
-      </w:r>
-      <w:r>
-        <w:t>Geschwindigkeiten</w:t>
-      </w:r>
-      <w:r>
-        <w:t xml:space="preserve"> im Verlauf der Jahre</w:t>
-      </w:r>
-      <w:r>
-        <w:br/>
-      </w:r>
-      <w:r>
-        <w:rPr>
-          <w:noProof/>
-        </w:rPr>
         <w:drawing>
-          <wp:inline distT="0" distB="0" distL="0" distR="0" wp14:anchorId="68971DE9" wp14:editId="08636949">
-            <wp:extent cx="4755292" cy="3101609"/>
-            <wp:effectExtent l="0" t="0" r="7620" b="3810"/>
-            <wp:docPr id="19" name="Grafik 19"/>
+          <wp:inline distT="0" distB="0" distL="0" distR="0" wp14:anchorId="1C44000E" wp14:editId="77C2E6EF">
+            <wp:extent cx="4381880" cy="3147333"/>
+            <wp:effectExtent l="0" t="0" r="0" b="0"/>
+            <wp:docPr id="20" name="Grafik 20"/>
             <wp:cNvGraphicFramePr>
               <a:graphicFrameLocks xmlns:a="http://schemas.openxmlformats.org/drawingml/2006/main" noChangeAspect="1"/>
             </wp:cNvGraphicFramePr>
@@ -4457,7 +4166,7 @@
                   <pic:spPr>
                     <a:xfrm>
                       <a:off x="0" y="0"/>
-                      <a:ext cx="4755292" cy="3101609"/>
+                      <a:ext cx="4381880" cy="3147333"/>
                     </a:xfrm>
                     <a:prstGeom prst="rect">
                       <a:avLst/>
@@ -4479,39 +4188,6 @@
     <w:p>
       <w:pPr>
         <w:pStyle w:val="ListParagraph"/>
-        <w:numPr>
-          <w:ilvl w:val="0"/>
-          <w:numId w:val="21"/>
-        </w:numPr>
-      </w:pPr>
-      <w:r>
-        <w:t xml:space="preserve">Was sind die </w:t>
-      </w:r>
-      <w:proofErr w:type="spellStart"/>
-      <w:r>
-        <w:t>gefaehrlichsten</w:t>
-      </w:r>
-      <w:proofErr w:type="spellEnd"/>
-      <w:r>
-        <w:t xml:space="preserve"> Stecken (mit den meisten </w:t>
-      </w:r>
-      <w:proofErr w:type="spellStart"/>
-      <w:r>
-        <w:t>unfaellen</w:t>
-      </w:r>
-      <w:proofErr w:type="spellEnd"/>
-      <w:r>
-        <w:t xml:space="preserve"> / Ausscheidungen)</w:t>
-      </w:r>
-    </w:p>
-    <w:p>
-      <w:pPr>
-        <w:pStyle w:val="ListParagraph"/>
-      </w:pPr>
-    </w:p>
-    <w:p>
-      <w:pPr>
-        <w:pStyle w:val="ListParagraph"/>
         <w:ind w:left="360"/>
       </w:pPr>
       <w:r>
@@ -4519,10 +4195,10 @@
           <w:noProof/>
         </w:rPr>
         <w:drawing>
-          <wp:inline distT="0" distB="0" distL="0" distR="0" wp14:anchorId="356934EE" wp14:editId="20206F32">
-            <wp:extent cx="3330229" cy="3200677"/>
-            <wp:effectExtent l="0" t="0" r="3810" b="0"/>
-            <wp:docPr id="17" name="Grafik 17"/>
+          <wp:inline distT="0" distB="0" distL="0" distR="0" wp14:anchorId="5FA67014" wp14:editId="0F268A88">
+            <wp:extent cx="3886537" cy="3162574"/>
+            <wp:effectExtent l="0" t="0" r="0" b="0"/>
+            <wp:docPr id="21" name="Grafik 21"/>
             <wp:cNvGraphicFramePr>
               <a:graphicFrameLocks xmlns:a="http://schemas.openxmlformats.org/drawingml/2006/main" noChangeAspect="1"/>
             </wp:cNvGraphicFramePr>
@@ -4542,7 +4218,7 @@
                   <pic:spPr>
                     <a:xfrm>
                       <a:off x="0" y="0"/>
-                      <a:ext cx="3330229" cy="3200677"/>
+                      <a:ext cx="3886537" cy="3162574"/>
                     </a:xfrm>
                     <a:prstGeom prst="rect">
                       <a:avLst/>
@@ -4558,89 +4234,32 @@
     <w:p>
       <w:pPr>
         <w:pStyle w:val="ListParagraph"/>
+        <w:ind w:left="360"/>
+      </w:pPr>
+    </w:p>
+    <w:p>
+      <w:pPr>
+        <w:pStyle w:val="ListParagraph"/>
         <w:numPr>
           <w:ilvl w:val="0"/>
-          <w:numId w:val="21"/>
+          <w:numId w:val="31"/>
         </w:numPr>
       </w:pPr>
       <w:r>
-        <w:t>Gibt</w:t>
-      </w:r>
-      <w:r>
-        <w:t xml:space="preserve"> es Fahrer/Konstrukteure, die Heimvorteile haben (Mapping </w:t>
-      </w:r>
-      <w:proofErr w:type="spellStart"/>
-      <w:r>
-        <w:t>Nationality</w:t>
-      </w:r>
-      <w:proofErr w:type="spellEnd"/>
-      <w:r>
-        <w:t xml:space="preserve"> und Country hilfreich)</w:t>
-      </w:r>
-      <w:r>
-        <w:t xml:space="preserve"> </w:t>
-      </w:r>
-      <w:r>
-        <w:br/>
-      </w:r>
-      <w:proofErr w:type="spellStart"/>
-      <w:r>
-        <w:rPr>
-          <w:highlight w:val="yellow"/>
-        </w:rPr>
-        <w:t>Ueberschrift</w:t>
-      </w:r>
-      <w:proofErr w:type="spellEnd"/>
-      <w:r>
-        <w:rPr>
-          <w:highlight w:val="yellow"/>
-        </w:rPr>
-        <w:t xml:space="preserve"> </w:t>
-      </w:r>
-      <w:proofErr w:type="spellStart"/>
-      <w:r>
-        <w:rPr>
-          <w:highlight w:val="yellow"/>
-        </w:rPr>
-        <w:t>fuer</w:t>
-      </w:r>
-      <w:proofErr w:type="spellEnd"/>
-      <w:r>
-        <w:rPr>
-          <w:highlight w:val="yellow"/>
-        </w:rPr>
-        <w:t xml:space="preserve"> Fahrer und </w:t>
-      </w:r>
-      <w:proofErr w:type="spellStart"/>
-      <w:r>
-        <w:rPr>
-          <w:highlight w:val="yellow"/>
-        </w:rPr>
-        <w:t>Nationalitaet</w:t>
-      </w:r>
-      <w:proofErr w:type="spellEnd"/>
-      <w:r>
-        <w:rPr>
-          <w:highlight w:val="yellow"/>
-        </w:rPr>
-        <w:t xml:space="preserve"> anpassen</w:t>
-      </w:r>
-    </w:p>
-    <w:p>
-      <w:pPr>
-        <w:pStyle w:val="ListParagraph"/>
-        <w:ind w:left="360"/>
-      </w:pPr>
+        <w:t xml:space="preserve">Schnellste Zeit auch auf Platz 1? </w:t>
+      </w:r>
+    </w:p>
+    <w:p>
       <w:r>
         <w:rPr>
           <w:noProof/>
         </w:rPr>
         <w:lastRenderedPageBreak/>
         <w:drawing>
-          <wp:inline distT="0" distB="0" distL="0" distR="0" wp14:anchorId="1C44000E" wp14:editId="77C2E6EF">
-            <wp:extent cx="4381880" cy="3147333"/>
-            <wp:effectExtent l="0" t="0" r="0" b="0"/>
-            <wp:docPr id="20" name="Grafik 20"/>
+          <wp:inline distT="0" distB="0" distL="0" distR="0" wp14:anchorId="17642F05" wp14:editId="796C8BAF">
+            <wp:extent cx="4412362" cy="4587638"/>
+            <wp:effectExtent l="0" t="0" r="7620" b="3810"/>
+            <wp:docPr id="24" name="Grafik 24"/>
             <wp:cNvGraphicFramePr>
               <a:graphicFrameLocks xmlns:a="http://schemas.openxmlformats.org/drawingml/2006/main" noChangeAspect="1"/>
             </wp:cNvGraphicFramePr>
@@ -4660,119 +4279,6 @@
                   <pic:spPr>
                     <a:xfrm>
                       <a:off x="0" y="0"/>
-                      <a:ext cx="4381880" cy="3147333"/>
-                    </a:xfrm>
-                    <a:prstGeom prst="rect">
-                      <a:avLst/>
-                    </a:prstGeom>
-                  </pic:spPr>
-                </pic:pic>
-              </a:graphicData>
-            </a:graphic>
-          </wp:inline>
-        </w:drawing>
-      </w:r>
-    </w:p>
-    <w:p>
-      <w:pPr>
-        <w:pStyle w:val="ListParagraph"/>
-        <w:ind w:left="360"/>
-      </w:pPr>
-    </w:p>
-    <w:p>
-      <w:pPr>
-        <w:pStyle w:val="ListParagraph"/>
-        <w:ind w:left="360"/>
-      </w:pPr>
-      <w:r>
-        <w:rPr>
-          <w:noProof/>
-        </w:rPr>
-        <w:drawing>
-          <wp:inline distT="0" distB="0" distL="0" distR="0" wp14:anchorId="5FA67014" wp14:editId="0F268A88">
-            <wp:extent cx="3886537" cy="3162574"/>
-            <wp:effectExtent l="0" t="0" r="0" b="0"/>
-            <wp:docPr id="21" name="Grafik 21"/>
-            <wp:cNvGraphicFramePr>
-              <a:graphicFrameLocks xmlns:a="http://schemas.openxmlformats.org/drawingml/2006/main" noChangeAspect="1"/>
-            </wp:cNvGraphicFramePr>
-            <a:graphic xmlns:a="http://schemas.openxmlformats.org/drawingml/2006/main">
-              <a:graphicData uri="http://schemas.openxmlformats.org/drawingml/2006/picture">
-                <pic:pic xmlns:pic="http://schemas.openxmlformats.org/drawingml/2006/picture">
-                  <pic:nvPicPr>
-                    <pic:cNvPr id="1" name=""/>
-                    <pic:cNvPicPr/>
-                  </pic:nvPicPr>
-                  <pic:blipFill>
-                    <a:blip r:embed="rId31"/>
-                    <a:stretch>
-                      <a:fillRect/>
-                    </a:stretch>
-                  </pic:blipFill>
-                  <pic:spPr>
-                    <a:xfrm>
-                      <a:off x="0" y="0"/>
-                      <a:ext cx="3886537" cy="3162574"/>
-                    </a:xfrm>
-                    <a:prstGeom prst="rect">
-                      <a:avLst/>
-                    </a:prstGeom>
-                  </pic:spPr>
-                </pic:pic>
-              </a:graphicData>
-            </a:graphic>
-          </wp:inline>
-        </w:drawing>
-      </w:r>
-    </w:p>
-    <w:p>
-      <w:pPr>
-        <w:pStyle w:val="ListParagraph"/>
-        <w:ind w:left="360"/>
-      </w:pPr>
-    </w:p>
-    <w:p>
-      <w:pPr>
-        <w:pStyle w:val="ListParagraph"/>
-        <w:numPr>
-          <w:ilvl w:val="0"/>
-          <w:numId w:val="31"/>
-        </w:numPr>
-      </w:pPr>
-      <w:r>
-        <w:t xml:space="preserve">Schnellste Zeit auch auf Platz 1? </w:t>
-      </w:r>
-    </w:p>
-    <w:p>
-      <w:r>
-        <w:rPr>
-          <w:noProof/>
-        </w:rPr>
-        <w:lastRenderedPageBreak/>
-        <w:drawing>
-          <wp:inline distT="0" distB="0" distL="0" distR="0" wp14:anchorId="17642F05" wp14:editId="796C8BAF">
-            <wp:extent cx="4412362" cy="4587638"/>
-            <wp:effectExtent l="0" t="0" r="7620" b="3810"/>
-            <wp:docPr id="24" name="Grafik 24"/>
-            <wp:cNvGraphicFramePr>
-              <a:graphicFrameLocks xmlns:a="http://schemas.openxmlformats.org/drawingml/2006/main" noChangeAspect="1"/>
-            </wp:cNvGraphicFramePr>
-            <a:graphic xmlns:a="http://schemas.openxmlformats.org/drawingml/2006/main">
-              <a:graphicData uri="http://schemas.openxmlformats.org/drawingml/2006/picture">
-                <pic:pic xmlns:pic="http://schemas.openxmlformats.org/drawingml/2006/picture">
-                  <pic:nvPicPr>
-                    <pic:cNvPr id="1" name=""/>
-                    <pic:cNvPicPr/>
-                  </pic:nvPicPr>
-                  <pic:blipFill>
-                    <a:blip r:embed="rId32"/>
-                    <a:stretch>
-                      <a:fillRect/>
-                    </a:stretch>
-                  </pic:blipFill>
-                  <pic:spPr>
-                    <a:xfrm>
-                      <a:off x="0" y="0"/>
                       <a:ext cx="4412362" cy="4587638"/>
                     </a:xfrm>
                     <a:prstGeom prst="rect">
@@ -4804,7 +4310,7 @@
     </w:p>
     <w:p/>
     <w:p>
-      <w:hyperlink r:id="rId33" w:history="1">
+      <w:hyperlink r:id="rId31" w:history="1">
         <w:r>
           <w:rPr>
             <w:rStyle w:val="Hyperlink"/>
@@ -4823,7 +4329,7 @@
       </w:r>
     </w:p>
     <w:p>
-      <w:hyperlink r:id="rId34" w:history="1">
+      <w:hyperlink r:id="rId32" w:history="1">
         <w:r>
           <w:rPr>
             <w:rStyle w:val="Hyperlink"/>
@@ -4842,7 +4348,7 @@
       </w:r>
     </w:p>
     <w:p>
-      <w:hyperlink r:id="rId35" w:history="1">
+      <w:hyperlink r:id="rId33" w:history="1">
         <w:r>
           <w:rPr>
             <w:rStyle w:val="Hyperlink"/>
@@ -4868,7 +4374,7 @@
       </w:r>
     </w:p>
     <w:p>
-      <w:hyperlink r:id="rId36" w:history="1">
+      <w:hyperlink r:id="rId34" w:history="1">
         <w:r>
           <w:rPr>
             <w:rStyle w:val="Hyperlink"/>
@@ -4904,7 +4410,6 @@
       <w:bookmarkEnd w:id="9"/>
     </w:p>
     <w:p/>
-    <w:p/>
     <w:p>
       <w:pPr>
         <w:pStyle w:val="Heading2"/>
@@ -4935,23 +4440,7 @@
         </w:numPr>
       </w:pPr>
       <w:r>
-        <w:t xml:space="preserve">180_FormulaOnePitStopAnalysis - Auflistung der einzelnen Pit </w:t>
-      </w:r>
-      <w:proofErr w:type="spellStart"/>
-      <w:r>
-        <w:t>Stops</w:t>
-      </w:r>
-      <w:proofErr w:type="spellEnd"/>
-      <w:r>
-        <w:t xml:space="preserve"> und </w:t>
-      </w:r>
-      <w:proofErr w:type="spellStart"/>
-      <w:r>
-        <w:t>Stop</w:t>
-      </w:r>
-      <w:proofErr w:type="spellEnd"/>
-      <w:r>
-        <w:t xml:space="preserve"> Dauer für jeden Fahrer je Rennen</w:t>
+        <w:t>180_FormulaOnePitStopAnalysis - Auflistung der einzelnen Pit Stops und Stop Dauer für jeden Fahrer je Rennen</w:t>
       </w:r>
     </w:p>
     <w:p>
@@ -5011,7 +4500,6 @@
       </w:r>
       <w:bookmarkEnd w:id="10"/>
     </w:p>
-    <w:p/>
     <w:p>
       <w:r>
         <w:t>Verhältnis von Start zu Endposition</w:t>
@@ -5023,26 +4511,10 @@
         <w:br/>
       </w:r>
       <w:r>
-        <w:t xml:space="preserve">Welche Auswirkung hat die Startposition auf die Endposition in einem Rennen? Die Darstellung von Boxplots bei zwei kategorialen Attributen ist uns in SAC nicht gelungen. Wir haben immer den Hinweis erhalten, dass ein </w:t>
-      </w:r>
-      <w:proofErr w:type="spellStart"/>
-      <w:r>
-        <w:t>Measure</w:t>
-      </w:r>
-      <w:proofErr w:type="spellEnd"/>
-      <w:r>
-        <w:t xml:space="preserve"> notwendig ist, welches numerisch sein muss.</w:t>
-      </w:r>
-      <w:r>
-        <w:t xml:space="preserve"> Sobald jedoch ein </w:t>
-      </w:r>
-      <w:proofErr w:type="spellStart"/>
-      <w:r>
-        <w:t>Measure</w:t>
-      </w:r>
-      <w:proofErr w:type="spellEnd"/>
-      <w:r>
-        <w:t xml:space="preserve"> eingebunden wurde, waren die Boxplots so gedrungen, dass diese nicht mehr erkennbar waren.</w:t>
+        <w:t>Welche Auswirkung hat die Startposition auf die Endposition in einem Rennen? Die Darstellung von Boxplots bei zwei kategorialen Attributen ist uns in SAC nicht gelungen. Wir haben immer den Hinweis erhalten, dass ein Measure notwendig ist, welches numerisch sein muss.</w:t>
+      </w:r>
+      <w:r>
+        <w:t xml:space="preserve"> Sobald jedoch ein Measure eingebunden wurde, waren die Boxplots so gedrungen, dass diese nicht mehr erkennbar waren.</w:t>
       </w:r>
     </w:p>
     <w:p>
@@ -5058,11 +4530,10 @@
         <w:rPr>
           <w:noProof/>
         </w:rPr>
-        <w:lastRenderedPageBreak/>
         <w:drawing>
-          <wp:inline distT="0" distB="0" distL="0" distR="0" wp14:anchorId="60AF736B" wp14:editId="45EBB5D9">
-            <wp:extent cx="5362575" cy="4152900"/>
-            <wp:effectExtent l="0" t="0" r="9525" b="0"/>
+          <wp:inline distT="0" distB="0" distL="0" distR="0" wp14:anchorId="60AF736B" wp14:editId="1FF73E76">
+            <wp:extent cx="4086225" cy="3164466"/>
+            <wp:effectExtent l="0" t="0" r="0" b="0"/>
             <wp:docPr id="14" name="Grafik 14" descr="Chart&#10;&#10;Description automatically generated"/>
             <wp:cNvGraphicFramePr>
               <a:graphicFrameLocks xmlns:a="http://schemas.openxmlformats.org/drawingml/2006/main" noChangeAspect="1"/>
@@ -5075,7 +4546,7 @@
                     <pic:cNvPicPr/>
                   </pic:nvPicPr>
                   <pic:blipFill>
-                    <a:blip r:embed="rId37"/>
+                    <a:blip r:embed="rId35"/>
                     <a:stretch>
                       <a:fillRect/>
                     </a:stretch>
@@ -5083,7 +4554,7 @@
                   <pic:spPr>
                     <a:xfrm>
                       <a:off x="0" y="0"/>
-                      <a:ext cx="5362575" cy="4152900"/>
+                      <a:ext cx="4103890" cy="3178146"/>
                     </a:xfrm>
                     <a:prstGeom prst="rect">
                       <a:avLst/>
@@ -5096,9 +4567,9 @@
         </w:drawing>
       </w:r>
     </w:p>
-    <w:p/>
-    <w:p>
-      <w:r>
+    <w:p>
+      <w:r>
+        <w:lastRenderedPageBreak/>
         <w:t>Welche Strecken werden mit den kürzesten, welche mit den längsten Zeiten gefahren?</w:t>
       </w:r>
     </w:p>
@@ -5112,11 +4583,9 @@
       <w:r>
         <w:t xml:space="preserve"> </w:t>
       </w:r>
-      <w:proofErr w:type="spellStart"/>
-      <w:r>
-        <w:t>durchgefuehrt</w:t>
-      </w:r>
-      <w:proofErr w:type="spellEnd"/>
+      <w:r>
+        <w:t>durchgeführt</w:t>
+      </w:r>
       <w:r>
         <w:t xml:space="preserve"> </w:t>
       </w:r>
@@ -5157,21 +4626,19 @@
         <w:rPr>
           <w:lang w:val="en-US"/>
         </w:rPr>
-        <w:t>SELECT CONVERT(varchar(8), DATEADD(</w:t>
-      </w:r>
-      <w:proofErr w:type="spellStart"/>
+        <w:t xml:space="preserve">SELECT CONVERT(varchar(8), DATEADD(ms, </w:t>
+      </w:r>
       <w:r>
         <w:rPr>
           <w:lang w:val="en-US"/>
         </w:rPr>
-        <w:t>ms</w:t>
-      </w:r>
-      <w:proofErr w:type="spellEnd"/>
+        <w:t>"</w:t>
+      </w:r>
       <w:r>
         <w:rPr>
           <w:lang w:val="en-US"/>
         </w:rPr>
-        <w:t xml:space="preserve">, </w:t>
+        <w:t>milliseconds</w:t>
       </w:r>
       <w:r>
         <w:rPr>
@@ -5183,28 +4650,8 @@
         <w:rPr>
           <w:lang w:val="en-US"/>
         </w:rPr>
-        <w:t>milliseconds</w:t>
-      </w:r>
-      <w:r>
-        <w:rPr>
-          <w:lang w:val="en-US"/>
-        </w:rPr>
-        <w:t>"</w:t>
-      </w:r>
-      <w:r>
-        <w:rPr>
-          <w:lang w:val="en-US"/>
-        </w:rPr>
-        <w:t xml:space="preserve">, CAST('00:00:00' as time)), 108) as </w:t>
-      </w:r>
-      <w:proofErr w:type="spellStart"/>
-      <w:r>
-        <w:rPr>
-          <w:lang w:val="en-US"/>
-        </w:rPr>
-        <w:t>mytime</w:t>
-      </w:r>
-      <w:proofErr w:type="spellEnd"/>
+        <w:t>, CAST('00:00:00' as time)), 108) as mytime</w:t>
+      </w:r>
     </w:p>
     <w:p>
       <w:pPr>
@@ -5215,11 +4662,13 @@
       </w:r>
     </w:p>
     <w:p>
+      <w:pPr>
+        <w:ind w:left="708"/>
+      </w:pPr>
       <w:r>
         <w:rPr>
           <w:noProof/>
         </w:rPr>
-        <w:lastRenderedPageBreak/>
         <w:drawing>
           <wp:inline distT="0" distB="0" distL="0" distR="0" wp14:anchorId="5771B413" wp14:editId="40161BE9">
             <wp:extent cx="3535986" cy="2781541"/>
@@ -5236,7 +4685,7 @@
                     <pic:cNvPicPr/>
                   </pic:nvPicPr>
                   <pic:blipFill>
-                    <a:blip r:embed="rId38"/>
+                    <a:blip r:embed="rId36"/>
                     <a:stretch>
                       <a:fillRect/>
                     </a:stretch>
@@ -5272,30 +4721,8 @@
         <w:rPr>
           <w:lang w:val="en-US"/>
         </w:rPr>
-        <w:t>SELECT TIME_FORMAT(SEC_TO_TIME("milliseconds" / 1000), '%H:%</w:t>
-      </w:r>
-      <w:proofErr w:type="spellStart"/>
-      <w:r>
-        <w:rPr>
-          <w:lang w:val="en-US"/>
-        </w:rPr>
-        <w:t>i</w:t>
-      </w:r>
-      <w:proofErr w:type="spellEnd"/>
-      <w:r>
-        <w:rPr>
-          <w:lang w:val="en-US"/>
-        </w:rPr>
-        <w:t xml:space="preserve">:%s') AS </w:t>
-      </w:r>
-      <w:proofErr w:type="spellStart"/>
-      <w:r>
-        <w:rPr>
-          <w:lang w:val="en-US"/>
-        </w:rPr>
-        <w:t>my_time</w:t>
-      </w:r>
-      <w:proofErr w:type="spellEnd"/>
+        <w:t>SELECT TIME_FORMAT(SEC_TO_TIME("milliseconds" / 1000), '%H:%i:%s') AS my_time</w:t>
+      </w:r>
     </w:p>
     <w:p>
       <w:pPr>
@@ -5335,7 +4762,7 @@
                     <pic:cNvPicPr/>
                   </pic:nvPicPr>
                   <pic:blipFill>
-                    <a:blip r:embed="rId39"/>
+                    <a:blip r:embed="rId37"/>
                     <a:stretch>
                       <a:fillRect/>
                     </a:stretch>
@@ -5360,11 +4787,9 @@
       <w:r>
         <w:t xml:space="preserve">Versuch Umwandlung Time Format in </w:t>
       </w:r>
-      <w:proofErr w:type="spellStart"/>
-      <w:r>
-        <w:t>Milliskeunden</w:t>
-      </w:r>
-      <w:proofErr w:type="spellEnd"/>
+      <w:r>
+        <w:t>Millisekunden</w:t>
+      </w:r>
       <w:r>
         <w:t>, anschließende Aggregation und rückwärts Transformation per SQL View:</w:t>
       </w:r>
@@ -5378,23 +4803,7 @@
         </w:numPr>
       </w:pPr>
       <w:r>
-        <w:t>SELECT "</w:t>
-      </w:r>
-      <w:proofErr w:type="spellStart"/>
-      <w:r>
-        <w:t>driverId</w:t>
-      </w:r>
-      <w:proofErr w:type="spellEnd"/>
-      <w:r>
-        <w:t>", "</w:t>
-      </w:r>
-      <w:proofErr w:type="spellStart"/>
-      <w:r>
-        <w:t>raceId</w:t>
-      </w:r>
-      <w:proofErr w:type="spellEnd"/>
-      <w:r>
-        <w:t xml:space="preserve">", </w:t>
+        <w:t xml:space="preserve">SELECT "driverId", "raceId", </w:t>
       </w:r>
     </w:p>
     <w:p>
@@ -5408,21 +4817,21 @@
         <w:rPr>
           <w:lang w:val="en-US"/>
         </w:rPr>
-        <w:t xml:space="preserve">       AVG(UNIX_TIMESTAMP(TO_TIME(CONCAT('00:', SUBSTRING("time", 1, 2), ':', SUBSTRING("time", 4, 2), '.000')))) AS "</w:t>
-      </w:r>
-      <w:proofErr w:type="spellStart"/>
-      <w:r>
+        <w:t xml:space="preserve">       AVG(UNIX_TIMESTAMP(TO_TIME(CONCAT('00:', SUBSTRING("time", 1, 2), ':', SUBSTRING("time", 4, 2), '.000')))) AS "lapTime"</w:t>
+      </w:r>
+    </w:p>
+    <w:p>
+      <w:pPr>
+        <w:pStyle w:val="ListParagraph"/>
         <w:rPr>
           <w:lang w:val="en-US"/>
         </w:rPr>
-        <w:t>lapTime</w:t>
-      </w:r>
-      <w:proofErr w:type="spellEnd"/>
+      </w:pPr>
       <w:r>
         <w:rPr>
           <w:lang w:val="en-US"/>
         </w:rPr>
-        <w:t>"</w:t>
+        <w:t>FROM "180_FormulaOneLapTimes"</w:t>
       </w:r>
     </w:p>
     <w:p>
@@ -5436,7 +4845,7 @@
         <w:rPr>
           <w:lang w:val="en-US"/>
         </w:rPr>
-        <w:t>FROM "180_FormulaOneLapTimes"</w:t>
+        <w:t>GROUP BY "driverId", "raceId"</w:t>
       </w:r>
     </w:p>
     <w:p>
@@ -5446,57 +4855,16 @@
           <w:lang w:val="en-US"/>
         </w:rPr>
       </w:pPr>
-      <w:r>
-        <w:rPr>
-          <w:lang w:val="en-US"/>
-        </w:rPr>
-        <w:t>GROUP BY "</w:t>
-      </w:r>
-      <w:proofErr w:type="spellStart"/>
-      <w:r>
-        <w:rPr>
-          <w:lang w:val="en-US"/>
-        </w:rPr>
-        <w:t>driverId</w:t>
-      </w:r>
-      <w:proofErr w:type="spellEnd"/>
-      <w:r>
-        <w:rPr>
-          <w:lang w:val="en-US"/>
-        </w:rPr>
-        <w:t>", "</w:t>
-      </w:r>
-      <w:proofErr w:type="spellStart"/>
-      <w:r>
-        <w:rPr>
-          <w:lang w:val="en-US"/>
-        </w:rPr>
-        <w:t>raceId</w:t>
-      </w:r>
-      <w:proofErr w:type="spellEnd"/>
-      <w:r>
-        <w:rPr>
-          <w:lang w:val="en-US"/>
-        </w:rPr>
-        <w:t>"</w:t>
-      </w:r>
     </w:p>
     <w:p>
       <w:pPr>
         <w:pStyle w:val="ListParagraph"/>
-        <w:rPr>
-          <w:lang w:val="en-US"/>
-        </w:rPr>
-      </w:pPr>
-    </w:p>
-    <w:p>
-      <w:pPr>
-        <w:pStyle w:val="ListParagraph"/>
       </w:pPr>
       <w:r>
         <w:rPr>
           <w:noProof/>
         </w:rPr>
+        <w:lastRenderedPageBreak/>
         <w:drawing>
           <wp:inline distT="0" distB="0" distL="0" distR="0" wp14:anchorId="6FC82E26" wp14:editId="6D9F57D2">
             <wp:extent cx="3520745" cy="967824"/>
@@ -5513,7 +4881,7 @@
                     <pic:cNvPicPr/>
                   </pic:nvPicPr>
                   <pic:blipFill>
-                    <a:blip r:embed="rId40"/>
+                    <a:blip r:embed="rId38"/>
                     <a:stretch>
                       <a:fillRect/>
                     </a:stretch>
@@ -5543,23 +4911,7 @@
         </w:numPr>
       </w:pPr>
       <w:r>
-        <w:t>SELECT "</w:t>
-      </w:r>
-      <w:proofErr w:type="spellStart"/>
-      <w:r>
-        <w:t>driverId</w:t>
-      </w:r>
-      <w:proofErr w:type="spellEnd"/>
-      <w:r>
-        <w:t>", "</w:t>
-      </w:r>
-      <w:proofErr w:type="spellStart"/>
-      <w:r>
-        <w:t>raceId</w:t>
-      </w:r>
-      <w:proofErr w:type="spellEnd"/>
-      <w:r>
-        <w:t>",</w:t>
+        <w:t>SELECT "driverId", "raceId",</w:t>
       </w:r>
     </w:p>
     <w:p>
@@ -5573,91 +4925,35 @@
         <w:rPr>
           <w:lang w:val="en-US"/>
         </w:rPr>
-        <w:t xml:space="preserve">       SEC_TO_TIME(AVG(TIME_TO_SEC(TO_TIME("</w:t>
-      </w:r>
-      <w:proofErr w:type="spellStart"/>
-      <w:r>
+        <w:t xml:space="preserve">       SEC_TO_TIME(AVG(TIME_TO_SEC(TO_TIME("lapTime")))*1000) AS "AVGlapTime"</w:t>
+      </w:r>
+    </w:p>
+    <w:p>
+      <w:pPr>
+        <w:pStyle w:val="ListParagraph"/>
         <w:rPr>
           <w:lang w:val="en-US"/>
         </w:rPr>
-        <w:t>lapTime</w:t>
-      </w:r>
-      <w:proofErr w:type="spellEnd"/>
+      </w:pPr>
       <w:r>
         <w:rPr>
           <w:lang w:val="en-US"/>
         </w:rPr>
-        <w:t>")))*1000) AS "</w:t>
-      </w:r>
-      <w:proofErr w:type="spellStart"/>
-      <w:r>
+        <w:t>FROM "180_FormulaOneConvertedLapTimes"</w:t>
+      </w:r>
+    </w:p>
+    <w:p>
+      <w:pPr>
+        <w:pStyle w:val="ListParagraph"/>
         <w:rPr>
           <w:lang w:val="en-US"/>
         </w:rPr>
-        <w:t>AVGlapTime</w:t>
-      </w:r>
-      <w:proofErr w:type="spellEnd"/>
+      </w:pPr>
       <w:r>
         <w:rPr>
           <w:lang w:val="en-US"/>
         </w:rPr>
-        <w:t>"</w:t>
-      </w:r>
-    </w:p>
-    <w:p>
-      <w:pPr>
-        <w:pStyle w:val="ListParagraph"/>
-        <w:rPr>
-          <w:lang w:val="en-US"/>
-        </w:rPr>
-      </w:pPr>
-      <w:r>
-        <w:rPr>
-          <w:lang w:val="en-US"/>
-        </w:rPr>
-        <w:t>FROM "180_FormulaOneConvertedLapTimes"</w:t>
-      </w:r>
-    </w:p>
-    <w:p>
-      <w:pPr>
-        <w:pStyle w:val="ListParagraph"/>
-        <w:rPr>
-          <w:lang w:val="en-US"/>
-        </w:rPr>
-      </w:pPr>
-      <w:r>
-        <w:rPr>
-          <w:lang w:val="en-US"/>
-        </w:rPr>
-        <w:t>GROUP BY "</w:t>
-      </w:r>
-      <w:proofErr w:type="spellStart"/>
-      <w:r>
-        <w:rPr>
-          <w:lang w:val="en-US"/>
-        </w:rPr>
-        <w:t>driverId</w:t>
-      </w:r>
-      <w:proofErr w:type="spellEnd"/>
-      <w:r>
-        <w:rPr>
-          <w:lang w:val="en-US"/>
-        </w:rPr>
-        <w:t>", "</w:t>
-      </w:r>
-      <w:proofErr w:type="spellStart"/>
-      <w:r>
-        <w:rPr>
-          <w:lang w:val="en-US"/>
-        </w:rPr>
-        <w:t>raceId</w:t>
-      </w:r>
-      <w:proofErr w:type="spellEnd"/>
-      <w:r>
-        <w:rPr>
-          <w:lang w:val="en-US"/>
-        </w:rPr>
-        <w:t>"</w:t>
+        <w:t>GROUP BY "driverId", "raceId"</w:t>
       </w:r>
     </w:p>
     <w:p>
@@ -5693,7 +4989,7 @@
                     <pic:cNvPicPr/>
                   </pic:nvPicPr>
                   <pic:blipFill>
-                    <a:blip r:embed="rId41"/>
+                    <a:blip r:embed="rId39"/>
                     <a:stretch>
                       <a:fillRect/>
                     </a:stretch>
@@ -5728,7 +5024,6 @@
       </w:pPr>
       <w:bookmarkStart w:id="12" w:name="_Toc133488691"/>
       <w:r>
-        <w:lastRenderedPageBreak/>
         <w:t>Beispielhafte Auswertungen</w:t>
       </w:r>
       <w:bookmarkEnd w:id="12"/>
@@ -5736,30 +5031,14 @@
     <w:p>
       <w:r>
         <w:br/>
-        <w:t xml:space="preserve">Zum Vergleich sind hier die Auswertungen und Fragen zu finden, die wir uns zu Beginn gestellt haben. Abweichungen davon sind aufgrund von notwendigen Anpassungen / Problemen bei der </w:t>
-      </w:r>
-      <w:proofErr w:type="spellStart"/>
-      <w:r>
-        <w:t>Datenaggreagation</w:t>
-      </w:r>
-      <w:proofErr w:type="spellEnd"/>
-      <w:r>
-        <w:t xml:space="preserve"> geschehen.</w:t>
+        <w:t>Zum Vergleich sind hier die Auswertungen und Fragen zu finden, die wir uns zu Beginn gestellt haben. Abweichungen davon sind aufgrund von notwendigen Anpassungen / Problemen bei der Datenaggreagation geschehen.</w:t>
       </w:r>
       <w:r>
         <w:br/>
       </w:r>
       <w:r>
         <w:br/>
-        <w:t xml:space="preserve">Vorschläge zur Auswertung finden sich in der </w:t>
-      </w:r>
-      <w:proofErr w:type="spellStart"/>
-      <w:r>
-        <w:t>DataExploration.ipynb</w:t>
-      </w:r>
-      <w:proofErr w:type="spellEnd"/>
-      <w:r>
-        <w:t xml:space="preserve"> Datei.</w:t>
+        <w:t>Vorschläge zur Auswertung finden sich in der DataExploration.ipynb Datei.</w:t>
       </w:r>
       <w:r>
         <w:br/>
@@ -5803,7 +5082,7 @@
                     <pic:cNvPicPr/>
                   </pic:nvPicPr>
                   <pic:blipFill>
-                    <a:blip r:embed="rId42"/>
+                    <a:blip r:embed="rId40"/>
                     <a:stretch>
                       <a:fillRect/>
                     </a:stretch>
@@ -5833,6 +5112,7 @@
         <w:rPr>
           <w:noProof/>
         </w:rPr>
+        <w:lastRenderedPageBreak/>
         <w:drawing>
           <wp:inline distT="0" distB="0" distL="0" distR="0" wp14:anchorId="0CEFC14F" wp14:editId="64D7AA2C">
             <wp:extent cx="4397121" cy="3421677"/>
@@ -5849,7 +5129,7 @@
                     <pic:cNvPicPr/>
                   </pic:nvPicPr>
                   <pic:blipFill>
-                    <a:blip r:embed="rId43"/>
+                    <a:blip r:embed="rId41"/>
                     <a:stretch>
                       <a:fillRect/>
                     </a:stretch>
@@ -5887,7 +5167,6 @@
           <w:b/>
           <w:bCs/>
         </w:rPr>
-        <w:lastRenderedPageBreak/>
         <w:t>Welcher Fahrer hat die meisten Grand Prix Rennen gewonnen?</w:t>
       </w:r>
     </w:p>
@@ -5916,7 +5195,7 @@
                     <pic:cNvPicPr/>
                   </pic:nvPicPr>
                   <pic:blipFill>
-                    <a:blip r:embed="rId44"/>
+                    <a:blip r:embed="rId42"/>
                     <a:stretch>
                       <a:fillRect/>
                     </a:stretch>
@@ -5999,8 +5278,8 @@
     </w:p>
     <w:p/>
     <w:sectPr>
-      <w:footerReference w:type="default" r:id="rId45"/>
-      <w:footerReference w:type="first" r:id="rId46"/>
+      <w:footerReference w:type="default" r:id="rId43"/>
+      <w:footerReference w:type="first" r:id="rId44"/>
       <w:pgSz w:w="11906" w:h="16838"/>
       <w:pgMar w:top="1417" w:right="1417" w:bottom="1134" w:left="1417" w:header="708" w:footer="708" w:gutter="0"/>
       <w:pgNumType w:start="1"/>

</xml_diff>

<commit_message>
Doku bearbeitet  - Auswertung eingefügt
</commit_message>
<xml_diff>
--- a/Dokumentation.docx
+++ b/Dokumentation.docx
@@ -358,8 +358,19 @@
           <w:szCs w:val="36"/>
           <w:lang w:val="en-US"/>
         </w:rPr>
-        <w:t>Prof. Dr. Klaus Freyburger</w:t>
-      </w:r>
+        <w:t xml:space="preserve">Prof. Dr. Klaus </w:t>
+      </w:r>
+      <w:proofErr w:type="spellStart"/>
+      <w:r>
+        <w:rPr>
+          <w:rFonts w:ascii="Arial" w:hAnsi="Arial" w:cs="Arial"/>
+          <w:sz w:val="36"/>
+          <w:szCs w:val="36"/>
+          <w:lang w:val="en-US"/>
+        </w:rPr>
+        <w:t>Freyburger</w:t>
+      </w:r>
+      <w:proofErr w:type="spellEnd"/>
     </w:p>
     <w:p>
       <w:pPr>
@@ -403,15 +414,17 @@
       <w:sdtContent>
         <w:p>
           <w:pPr>
-            <w:pStyle w:val="TOCHeading"/>
+            <w:pStyle w:val="Inhaltsverzeichnisberschrift"/>
           </w:pPr>
+          <w:proofErr w:type="spellStart"/>
           <w:r>
             <w:t>Inhaltsverzeichnis</w:t>
           </w:r>
+          <w:proofErr w:type="spellEnd"/>
         </w:p>
         <w:p>
           <w:pPr>
-            <w:pStyle w:val="TOC1"/>
+            <w:pStyle w:val="Verzeichnis1"/>
             <w:tabs>
               <w:tab w:val="right" w:leader="dot" w:pos="9062"/>
             </w:tabs>
@@ -491,7 +504,7 @@
         </w:p>
         <w:p>
           <w:pPr>
-            <w:pStyle w:val="TOC2"/>
+            <w:pStyle w:val="Verzeichnis2"/>
             <w:tabs>
               <w:tab w:val="right" w:leader="dot" w:pos="9062"/>
             </w:tabs>
@@ -562,7 +575,7 @@
         </w:p>
         <w:p>
           <w:pPr>
-            <w:pStyle w:val="TOC2"/>
+            <w:pStyle w:val="Verzeichnis2"/>
             <w:tabs>
               <w:tab w:val="right" w:leader="dot" w:pos="9062"/>
             </w:tabs>
@@ -633,7 +646,7 @@
         </w:p>
         <w:p>
           <w:pPr>
-            <w:pStyle w:val="TOC1"/>
+            <w:pStyle w:val="Verzeichnis1"/>
             <w:tabs>
               <w:tab w:val="right" w:leader="dot" w:pos="9062"/>
             </w:tabs>
@@ -704,7 +717,7 @@
         </w:p>
         <w:p>
           <w:pPr>
-            <w:pStyle w:val="TOC1"/>
+            <w:pStyle w:val="Verzeichnis1"/>
             <w:tabs>
               <w:tab w:val="right" w:leader="dot" w:pos="9062"/>
             </w:tabs>
@@ -775,7 +788,7 @@
         </w:p>
         <w:p>
           <w:pPr>
-            <w:pStyle w:val="TOC2"/>
+            <w:pStyle w:val="Verzeichnis2"/>
             <w:tabs>
               <w:tab w:val="right" w:leader="dot" w:pos="9062"/>
             </w:tabs>
@@ -846,7 +859,7 @@
         </w:p>
         <w:p>
           <w:pPr>
-            <w:pStyle w:val="TOC2"/>
+            <w:pStyle w:val="Verzeichnis2"/>
             <w:tabs>
               <w:tab w:val="right" w:leader="dot" w:pos="9062"/>
             </w:tabs>
@@ -917,7 +930,7 @@
         </w:p>
         <w:p>
           <w:pPr>
-            <w:pStyle w:val="TOC1"/>
+            <w:pStyle w:val="Verzeichnis1"/>
             <w:tabs>
               <w:tab w:val="right" w:leader="dot" w:pos="9062"/>
             </w:tabs>
@@ -988,7 +1001,7 @@
         </w:p>
         <w:p>
           <w:pPr>
-            <w:pStyle w:val="TOC1"/>
+            <w:pStyle w:val="Verzeichnis1"/>
             <w:tabs>
               <w:tab w:val="right" w:leader="dot" w:pos="9062"/>
             </w:tabs>
@@ -1059,7 +1072,7 @@
         </w:p>
         <w:p>
           <w:pPr>
-            <w:pStyle w:val="TOC1"/>
+            <w:pStyle w:val="Verzeichnis1"/>
             <w:tabs>
               <w:tab w:val="right" w:leader="dot" w:pos="9062"/>
             </w:tabs>
@@ -1130,7 +1143,7 @@
         </w:p>
         <w:p>
           <w:pPr>
-            <w:pStyle w:val="TOC1"/>
+            <w:pStyle w:val="Verzeichnis1"/>
             <w:tabs>
               <w:tab w:val="right" w:leader="dot" w:pos="9062"/>
             </w:tabs>
@@ -1201,7 +1214,7 @@
         </w:p>
         <w:p>
           <w:pPr>
-            <w:pStyle w:val="TOC2"/>
+            <w:pStyle w:val="Verzeichnis2"/>
             <w:tabs>
               <w:tab w:val="right" w:leader="dot" w:pos="9062"/>
             </w:tabs>
@@ -1272,7 +1285,7 @@
         </w:p>
         <w:p>
           <w:pPr>
-            <w:pStyle w:val="TOC2"/>
+            <w:pStyle w:val="Verzeichnis2"/>
             <w:tabs>
               <w:tab w:val="right" w:leader="dot" w:pos="9062"/>
             </w:tabs>
@@ -1343,7 +1356,7 @@
         </w:p>
         <w:p>
           <w:pPr>
-            <w:pStyle w:val="TOC2"/>
+            <w:pStyle w:val="Verzeichnis2"/>
             <w:tabs>
               <w:tab w:val="right" w:leader="dot" w:pos="9062"/>
             </w:tabs>
@@ -1414,7 +1427,7 @@
         </w:p>
         <w:p>
           <w:pPr>
-            <w:pStyle w:val="TOC2"/>
+            <w:pStyle w:val="Verzeichnis2"/>
             <w:tabs>
               <w:tab w:val="right" w:leader="dot" w:pos="9062"/>
             </w:tabs>
@@ -1507,7 +1520,7 @@
     </w:sdt>
     <w:p>
       <w:pPr>
-        <w:pStyle w:val="Heading1"/>
+        <w:pStyle w:val="berschrift1"/>
         <w:rPr>
           <w:rFonts w:eastAsiaTheme="minorEastAsia"/>
         </w:rPr>
@@ -1525,7 +1538,7 @@
     <w:p/>
     <w:p>
       <w:pPr>
-        <w:pStyle w:val="Heading2"/>
+        <w:pStyle w:val="berschrift2"/>
       </w:pPr>
       <w:bookmarkStart w:id="1" w:name="_Toc133913172"/>
       <w:r>
@@ -1535,11 +1548,16 @@
     </w:p>
     <w:p>
       <w:r>
-        <w:t>Die Datensätze stammen von Kaggle</w:t>
-      </w:r>
-      <w:r>
-        <w:rPr>
-          <w:rStyle w:val="FootnoteReference"/>
+        <w:t xml:space="preserve">Die Datensätze stammen von </w:t>
+      </w:r>
+      <w:proofErr w:type="spellStart"/>
+      <w:r>
+        <w:t>Kaggle</w:t>
+      </w:r>
+      <w:proofErr w:type="spellEnd"/>
+      <w:r>
+        <w:rPr>
+          <w:rStyle w:val="Funotenzeichen"/>
         </w:rPr>
         <w:footnoteReference w:id="1"/>
       </w:r>
@@ -1550,11 +1568,19 @@
         <w:t>2</w:t>
       </w:r>
       <w:r>
-        <w:t>. Die Daten sind durch die Ergast Developer API</w:t>
-      </w:r>
-      <w:r>
-        <w:rPr>
-          <w:rStyle w:val="FootnoteReference"/>
+        <w:t xml:space="preserve">. Die Daten sind durch die </w:t>
+      </w:r>
+      <w:proofErr w:type="spellStart"/>
+      <w:r>
+        <w:t>Ergast</w:t>
+      </w:r>
+      <w:proofErr w:type="spellEnd"/>
+      <w:r>
+        <w:t xml:space="preserve"> Developer API</w:t>
+      </w:r>
+      <w:r>
+        <w:rPr>
+          <w:rStyle w:val="Funotenzeichen"/>
         </w:rPr>
         <w:footnoteReference w:id="2"/>
       </w:r>
@@ -1567,7 +1593,15 @@
         <w:t>Die Formel 1 (oft auch F</w:t>
       </w:r>
       <w:r>
-        <w:t xml:space="preserve">1) ist eine Formelserie, die durch den Automobil Dachverband Fédération Internationale de l’Automobile (FIA) autorisiert ist. </w:t>
+        <w:t xml:space="preserve">1) ist eine Formelserie, die durch den Automobil Dachverband Fédération Internationale de </w:t>
+      </w:r>
+      <w:proofErr w:type="spellStart"/>
+      <w:r>
+        <w:t>l’Automobile</w:t>
+      </w:r>
+      <w:proofErr w:type="spellEnd"/>
+      <w:r>
+        <w:t xml:space="preserve"> (FIA) autorisiert ist. </w:t>
       </w:r>
       <w:r>
         <w:t>Formelserie bedeutet hierbei</w:t>
@@ -1649,7 +1683,7 @@
       </w:r>
       <w:r>
         <w:rPr>
-          <w:rStyle w:val="FootnoteReference"/>
+          <w:rStyle w:val="Funotenzeichen"/>
         </w:rPr>
         <w:footnoteReference w:id="3"/>
       </w:r>
@@ -1677,9 +1711,11 @@
       <w:r>
         <w:t xml:space="preserve">Eine Übersicht der Daten in Python findet sich im </w:t>
       </w:r>
+      <w:proofErr w:type="spellStart"/>
       <w:r>
         <w:t>DataExploration.ipynb</w:t>
       </w:r>
+      <w:proofErr w:type="spellEnd"/>
       <w:r>
         <w:t>.</w:t>
       </w:r>
@@ -1692,14 +1728,22 @@
     </w:p>
     <w:p>
       <w:pPr>
-        <w:pStyle w:val="ListParagraph"/>
+        <w:pStyle w:val="Listenabsatz"/>
         <w:numPr>
           <w:ilvl w:val="0"/>
           <w:numId w:val="14"/>
         </w:numPr>
       </w:pPr>
       <w:r>
-        <w:t>Die Daten sind bereits „tidy“</w:t>
+        <w:t>Die Daten sind bereits „</w:t>
+      </w:r>
+      <w:proofErr w:type="spellStart"/>
+      <w:r>
+        <w:t>tidy</w:t>
+      </w:r>
+      <w:proofErr w:type="spellEnd"/>
+      <w:r>
+        <w:t>“</w:t>
       </w:r>
       <w:r>
         <w:t>:</w:t>
@@ -1730,7 +1774,7 @@
       </w:r>
       <w:r>
         <w:rPr>
-          <w:rStyle w:val="FootnoteReference"/>
+          <w:rStyle w:val="Funotenzeichen"/>
         </w:rPr>
         <w:footnoteReference w:id="4"/>
       </w:r>
@@ -1748,29 +1792,61 @@
         <w:t>n</w:t>
       </w:r>
       <w:r>
-        <w:t xml:space="preserve"> „races“</w:t>
-      </w:r>
-      <w:r>
-        <w:t xml:space="preserve"> und „qualifying“</w:t>
+        <w:t xml:space="preserve"> „</w:t>
+      </w:r>
+      <w:proofErr w:type="spellStart"/>
+      <w:r>
+        <w:t>races</w:t>
+      </w:r>
+      <w:proofErr w:type="spellEnd"/>
+      <w:r>
+        <w:t>“</w:t>
+      </w:r>
+      <w:r>
+        <w:t xml:space="preserve"> und „</w:t>
+      </w:r>
+      <w:proofErr w:type="spellStart"/>
+      <w:r>
+        <w:t>qualifying</w:t>
+      </w:r>
+      <w:proofErr w:type="spellEnd"/>
+      <w:r>
+        <w:t>“</w:t>
       </w:r>
       <w:r>
         <w:t>, in der einige Werte fehlen.</w:t>
       </w:r>
       <w:r>
         <w:br/>
-        <w:t>Das wird im Data Wrangling behoben</w:t>
-      </w:r>
-    </w:p>
-    <w:p>
-      <w:pPr>
-        <w:pStyle w:val="ListParagraph"/>
+        <w:t xml:space="preserve">Das wird im Data </w:t>
+      </w:r>
+      <w:proofErr w:type="spellStart"/>
+      <w:r>
+        <w:t>Wrangling</w:t>
+      </w:r>
+      <w:proofErr w:type="spellEnd"/>
+      <w:r>
+        <w:t xml:space="preserve"> behoben</w:t>
+      </w:r>
+    </w:p>
+    <w:p>
+      <w:pPr>
+        <w:pStyle w:val="Listenabsatz"/>
         <w:numPr>
           <w:ilvl w:val="0"/>
           <w:numId w:val="14"/>
         </w:numPr>
       </w:pPr>
       <w:r>
-        <w:t>Die Datensätze besitzen mindestens eine Id Spalte</w:t>
+        <w:t xml:space="preserve">Die Datensätze besitzen mindestens eine </w:t>
+      </w:r>
+      <w:proofErr w:type="spellStart"/>
+      <w:r>
+        <w:t>Id</w:t>
+      </w:r>
+      <w:proofErr w:type="spellEnd"/>
+      <w:r>
+        <w:t xml:space="preserve"> Spalte</w:t>
       </w:r>
       <w:r>
         <w:t xml:space="preserve"> (Primärschlüssel).</w:t>
@@ -1785,7 +1861,15 @@
         <w:t>.</w:t>
       </w:r>
       <w:r>
-        <w:t xml:space="preserve"> Manche Datensätze haben weitere Id Spalten aufgelistet, die als Fremdschlüssel verwendet werden können.</w:t>
+        <w:t xml:space="preserve"> Manche Datensätze haben weitere </w:t>
+      </w:r>
+      <w:proofErr w:type="spellStart"/>
+      <w:r>
+        <w:t>Id</w:t>
+      </w:r>
+      <w:proofErr w:type="spellEnd"/>
+      <w:r>
+        <w:t xml:space="preserve"> Spalten aufgelistet, die als Fremdschlüssel verwendet werden können.</w:t>
       </w:r>
     </w:p>
     <w:p>
@@ -1819,18 +1903,47 @@
     </w:p>
     <w:p>
       <w:pPr>
-        <w:pStyle w:val="Heading2"/>
+        <w:pStyle w:val="berschrift2"/>
       </w:pPr>
       <w:bookmarkStart w:id="2" w:name="_Toc133913173"/>
       <w:r>
         <w:lastRenderedPageBreak/>
-        <w:t>Data Wrangling</w:t>
+        <w:t xml:space="preserve">Data </w:t>
+      </w:r>
+      <w:proofErr w:type="spellStart"/>
+      <w:r>
+        <w:t>Wrangling</w:t>
       </w:r>
       <w:bookmarkEnd w:id="2"/>
-    </w:p>
-    <w:p>
-      <w:r>
-        <w:t>Die Daten wurden im ersten Schritt im DataExploration.ipynb untersucht und in einer flachen Form zusammengeführt. Dabei haben wir uns auf die Fahrer Daten fokussiert und die Id Spalten genutzt, um die unterschiedlichen Datensätze miteinander zu joinen. Die Konstrukteur Daten sind im ER-Modell enthalten. Die Struktur dient zur ersten Übersicht, sowie beispielhaften Verbindung der Datensätze zu einem finalen Datensatz. Damit wurden beispielhafte Auswertungen im Python Skript umgesetzt (siehe Anhang).</w:t>
+      <w:proofErr w:type="spellEnd"/>
+    </w:p>
+    <w:p>
+      <w:r>
+        <w:t xml:space="preserve">Die Daten wurden im ersten Schritt im </w:t>
+      </w:r>
+      <w:proofErr w:type="spellStart"/>
+      <w:r>
+        <w:t>DataExploration.ipynb</w:t>
+      </w:r>
+      <w:proofErr w:type="spellEnd"/>
+      <w:r>
+        <w:t xml:space="preserve"> untersucht und in einer flachen Form zusammengeführt. Dabei haben wir uns auf die Fahrer Daten fokussiert und die </w:t>
+      </w:r>
+      <w:proofErr w:type="spellStart"/>
+      <w:r>
+        <w:t>Id</w:t>
+      </w:r>
+      <w:proofErr w:type="spellEnd"/>
+      <w:r>
+        <w:t xml:space="preserve"> Spalten genutzt, um die unterschiedlichen Datensätze miteinander zu </w:t>
+      </w:r>
+      <w:proofErr w:type="spellStart"/>
+      <w:r>
+        <w:t>joinen</w:t>
+      </w:r>
+      <w:proofErr w:type="spellEnd"/>
+      <w:r>
+        <w:t>. Die Konstrukteur Daten sind im ER-Modell enthalten. Die Struktur dient zur ersten Übersicht, sowie beispielhaften Verbindung der Datensätze zu einem finalen Datensatz. Damit wurden beispielhafte Auswertungen im Python Skript umgesetzt (siehe Anhang).</w:t>
       </w:r>
     </w:p>
     <w:p>
@@ -1896,7 +2009,7 @@
     </w:p>
     <w:p>
       <w:pPr>
-        <w:pStyle w:val="ListParagraph"/>
+        <w:pStyle w:val="Listenabsatz"/>
         <w:numPr>
           <w:ilvl w:val="0"/>
           <w:numId w:val="15"/>
@@ -1908,7 +2021,7 @@
     </w:p>
     <w:p>
       <w:pPr>
-        <w:pStyle w:val="ListParagraph"/>
+        <w:pStyle w:val="Listenabsatz"/>
         <w:numPr>
           <w:ilvl w:val="0"/>
           <w:numId w:val="15"/>
@@ -1920,7 +2033,7 @@
     </w:p>
     <w:p>
       <w:pPr>
-        <w:pStyle w:val="ListParagraph"/>
+        <w:pStyle w:val="Listenabsatz"/>
         <w:numPr>
           <w:ilvl w:val="0"/>
           <w:numId w:val="15"/>
@@ -1932,7 +2045,7 @@
     </w:p>
     <w:p>
       <w:pPr>
-        <w:pStyle w:val="ListParagraph"/>
+        <w:pStyle w:val="Listenabsatz"/>
         <w:numPr>
           <w:ilvl w:val="0"/>
           <w:numId w:val="15"/>
@@ -1944,7 +2057,7 @@
     </w:p>
     <w:p>
       <w:pPr>
-        <w:pStyle w:val="ListParagraph"/>
+        <w:pStyle w:val="Listenabsatz"/>
         <w:numPr>
           <w:ilvl w:val="0"/>
           <w:numId w:val="15"/>
@@ -1956,7 +2069,7 @@
     </w:p>
     <w:p>
       <w:pPr>
-        <w:pStyle w:val="ListParagraph"/>
+        <w:pStyle w:val="Listenabsatz"/>
         <w:numPr>
           <w:ilvl w:val="0"/>
           <w:numId w:val="15"/>
@@ -1968,7 +2081,7 @@
     </w:p>
     <w:p>
       <w:pPr>
-        <w:pStyle w:val="ListParagraph"/>
+        <w:pStyle w:val="Listenabsatz"/>
         <w:numPr>
           <w:ilvl w:val="0"/>
           <w:numId w:val="15"/>
@@ -1980,7 +2093,7 @@
     </w:p>
     <w:p>
       <w:pPr>
-        <w:pStyle w:val="ListParagraph"/>
+        <w:pStyle w:val="Listenabsatz"/>
         <w:numPr>
           <w:ilvl w:val="0"/>
           <w:numId w:val="15"/>
@@ -1992,7 +2105,7 @@
     </w:p>
     <w:p>
       <w:pPr>
-        <w:pStyle w:val="ListParagraph"/>
+        <w:pStyle w:val="Listenabsatz"/>
         <w:numPr>
           <w:ilvl w:val="0"/>
           <w:numId w:val="15"/>
@@ -2004,7 +2117,7 @@
     </w:p>
     <w:p>
       <w:pPr>
-        <w:pStyle w:val="ListParagraph"/>
+        <w:pStyle w:val="Listenabsatz"/>
         <w:numPr>
           <w:ilvl w:val="0"/>
           <w:numId w:val="15"/>
@@ -2019,7 +2132,7 @@
     </w:p>
     <w:p>
       <w:pPr>
-        <w:pStyle w:val="ListParagraph"/>
+        <w:pStyle w:val="Listenabsatz"/>
         <w:numPr>
           <w:ilvl w:val="0"/>
           <w:numId w:val="15"/>
@@ -2034,7 +2147,7 @@
     </w:p>
     <w:p>
       <w:pPr>
-        <w:pStyle w:val="ListParagraph"/>
+        <w:pStyle w:val="Listenabsatz"/>
         <w:numPr>
           <w:ilvl w:val="0"/>
           <w:numId w:val="15"/>
@@ -2046,7 +2159,7 @@
     </w:p>
     <w:p>
       <w:pPr>
-        <w:pStyle w:val="ListParagraph"/>
+        <w:pStyle w:val="Listenabsatz"/>
         <w:numPr>
           <w:ilvl w:val="0"/>
           <w:numId w:val="15"/>
@@ -2064,7 +2177,7 @@
     <w:p/>
     <w:p>
       <w:pPr>
-        <w:pStyle w:val="Heading1"/>
+        <w:pStyle w:val="berschrift1"/>
       </w:pPr>
       <w:bookmarkStart w:id="3" w:name="_Toc133913174"/>
       <w:r>
@@ -2140,7 +2253,7 @@
     </w:p>
     <w:p>
       <w:pPr>
-        <w:pStyle w:val="Heading1"/>
+        <w:pStyle w:val="berschrift1"/>
       </w:pPr>
       <w:bookmarkStart w:id="4" w:name="_Toc133913175"/>
       <w:r>
@@ -2160,7 +2273,7 @@
     </w:p>
     <w:p>
       <w:pPr>
-        <w:pStyle w:val="ListParagraph"/>
+        <w:pStyle w:val="Listenabsatz"/>
         <w:numPr>
           <w:ilvl w:val="0"/>
           <w:numId w:val="16"/>
@@ -2178,12 +2291,19 @@
       </w:r>
       <w:r>
         <w:tab/>
-        <w:t>positionText Spalte entfernt</w:t>
-      </w:r>
-    </w:p>
-    <w:p>
-      <w:pPr>
-        <w:pStyle w:val="ListParagraph"/>
+      </w:r>
+      <w:proofErr w:type="spellStart"/>
+      <w:r>
+        <w:t>positionText</w:t>
+      </w:r>
+      <w:proofErr w:type="spellEnd"/>
+      <w:r>
+        <w:t xml:space="preserve"> Spalte entfernt</w:t>
+      </w:r>
+    </w:p>
+    <w:p>
+      <w:pPr>
+        <w:pStyle w:val="Listenabsatz"/>
         <w:numPr>
           <w:ilvl w:val="0"/>
           <w:numId w:val="16"/>
@@ -2206,7 +2326,14 @@
       </w:r>
       <w:r>
         <w:tab/>
-        <w:t>duration Spalte e</w:t>
+      </w:r>
+      <w:proofErr w:type="spellStart"/>
+      <w:r>
+        <w:t>duration</w:t>
+      </w:r>
+      <w:proofErr w:type="spellEnd"/>
+      <w:r>
+        <w:t xml:space="preserve"> Spalte e</w:t>
       </w:r>
       <w:r>
         <w:t>ntfernt</w:t>
@@ -2214,7 +2341,7 @@
     </w:p>
     <w:p>
       <w:pPr>
-        <w:pStyle w:val="ListParagraph"/>
+        <w:pStyle w:val="Listenabsatz"/>
         <w:numPr>
           <w:ilvl w:val="0"/>
           <w:numId w:val="16"/>
@@ -2237,13 +2364,28 @@
       </w:r>
       <w:r>
         <w:tab/>
+      </w:r>
+      <w:proofErr w:type="spellStart"/>
+      <w:r>
         <w:t>posit</w:t>
       </w:r>
       <w:r>
         <w:t>i</w:t>
       </w:r>
       <w:r>
-        <w:t>on, positionText Spalte e</w:t>
+        <w:t>on</w:t>
+      </w:r>
+      <w:proofErr w:type="spellEnd"/>
+      <w:r>
+        <w:t xml:space="preserve">, </w:t>
+      </w:r>
+      <w:proofErr w:type="spellStart"/>
+      <w:r>
+        <w:t>positionText</w:t>
+      </w:r>
+      <w:proofErr w:type="spellEnd"/>
+      <w:r>
+        <w:t xml:space="preserve"> Spalte e</w:t>
       </w:r>
       <w:r>
         <w:t>ntfernt</w:t>
@@ -2251,7 +2393,7 @@
     </w:p>
     <w:p>
       <w:pPr>
-        <w:pStyle w:val="ListParagraph"/>
+        <w:pStyle w:val="Listenabsatz"/>
         <w:numPr>
           <w:ilvl w:val="0"/>
           <w:numId w:val="16"/>
@@ -2283,18 +2425,53 @@
           <w:lang w:val="en-US"/>
         </w:rPr>
         <w:tab/>
-        <w:t>positionText S</w:t>
-      </w:r>
+      </w:r>
+      <w:proofErr w:type="spellStart"/>
       <w:r>
         <w:rPr>
           <w:lang w:val="en-US"/>
         </w:rPr>
-        <w:t>palte entfernt</w:t>
-      </w:r>
-    </w:p>
-    <w:p>
-      <w:pPr>
-        <w:pStyle w:val="ListParagraph"/>
+        <w:t>positionText</w:t>
+      </w:r>
+      <w:proofErr w:type="spellEnd"/>
+      <w:r>
+        <w:rPr>
+          <w:lang w:val="en-US"/>
+        </w:rPr>
+        <w:t xml:space="preserve"> </w:t>
+      </w:r>
+      <w:proofErr w:type="spellStart"/>
+      <w:r>
+        <w:rPr>
+          <w:lang w:val="en-US"/>
+        </w:rPr>
+        <w:t>S</w:t>
+      </w:r>
+      <w:r>
+        <w:rPr>
+          <w:lang w:val="en-US"/>
+        </w:rPr>
+        <w:t>palte</w:t>
+      </w:r>
+      <w:proofErr w:type="spellEnd"/>
+      <w:r>
+        <w:rPr>
+          <w:lang w:val="en-US"/>
+        </w:rPr>
+        <w:t xml:space="preserve"> </w:t>
+      </w:r>
+      <w:proofErr w:type="spellStart"/>
+      <w:r>
+        <w:rPr>
+          <w:lang w:val="en-US"/>
+        </w:rPr>
+        <w:t>entfernt</w:t>
+      </w:r>
+      <w:proofErr w:type="spellEnd"/>
+    </w:p>
+    <w:p>
+      <w:pPr>
+        <w:pStyle w:val="Listenabsatz"/>
         <w:numPr>
           <w:ilvl w:val="0"/>
           <w:numId w:val="16"/>
@@ -2315,8 +2492,21 @@
       <w:r>
         <w:tab/>
       </w:r>
-      <w:r>
-        <w:t>positon, positionText Spalte e</w:t>
+      <w:proofErr w:type="spellStart"/>
+      <w:r>
+        <w:t>positon</w:t>
+      </w:r>
+      <w:proofErr w:type="spellEnd"/>
+      <w:r>
+        <w:t xml:space="preserve">, </w:t>
+      </w:r>
+      <w:proofErr w:type="spellStart"/>
+      <w:r>
+        <w:t>positionText</w:t>
+      </w:r>
+      <w:proofErr w:type="spellEnd"/>
+      <w:r>
+        <w:t xml:space="preserve"> Spalte e</w:t>
       </w:r>
       <w:r>
         <w:t>ntfernt</w:t>
@@ -2324,7 +2514,7 @@
     </w:p>
     <w:p>
       <w:pPr>
-        <w:pStyle w:val="ListParagraph"/>
+        <w:pStyle w:val="Listenabsatz"/>
         <w:numPr>
           <w:ilvl w:val="0"/>
           <w:numId w:val="16"/>
@@ -2336,7 +2526,15 @@
     </w:p>
     <w:p>
       <w:r>
-        <w:t>Die entfernten Spalten haben keinen Mehrwert geboten, da alle Informationen bereits in anderen Spalten vorhanden waren. Die konkreten Schritte sind im DataWrangling.ipynb nachzuvollziehen.</w:t>
+        <w:t xml:space="preserve">Die entfernten Spalten haben keinen Mehrwert geboten, da alle Informationen bereits in anderen Spalten vorhanden waren. Die konkreten Schritte sind im </w:t>
+      </w:r>
+      <w:proofErr w:type="spellStart"/>
+      <w:r>
+        <w:t>DataWrangling.ipynb</w:t>
+      </w:r>
+      <w:proofErr w:type="spellEnd"/>
+      <w:r>
+        <w:t xml:space="preserve"> nachzuvollziehen.</w:t>
       </w:r>
     </w:p>
     <w:p>
@@ -2400,7 +2598,7 @@
     </w:p>
     <w:p>
       <w:pPr>
-        <w:pStyle w:val="Heading2"/>
+        <w:pStyle w:val="berschrift2"/>
       </w:pPr>
       <w:bookmarkStart w:id="5" w:name="_Toc133913176"/>
       <w:r>
@@ -2413,7 +2611,23 @@
     </w:p>
     <w:p>
       <w:r>
-        <w:t>Im Abschnitt Daten haben wir angemerkt, dass in der Tabelle „races“ (in DWC 180_FormulaOneRaces) einige Werte fehlen. Konkret sind die Spalten I – R (fp1_date, fp1_time, …, sprint_time) nur mit 67</w:t>
+        <w:t>Im Abschnitt Daten haben wir angemerkt, dass in der Tabelle „</w:t>
+      </w:r>
+      <w:proofErr w:type="spellStart"/>
+      <w:r>
+        <w:t>races</w:t>
+      </w:r>
+      <w:proofErr w:type="spellEnd"/>
+      <w:r>
+        <w:t xml:space="preserve">“ (in DWC 180_FormulaOneRaces) einige Werte fehlen. Konkret sind die Spalten I – R (fp1_date, fp1_time, …, </w:t>
+      </w:r>
+      <w:proofErr w:type="spellStart"/>
+      <w:r>
+        <w:t>sprint_time</w:t>
+      </w:r>
+      <w:proofErr w:type="spellEnd"/>
+      <w:r>
+        <w:t>) nur mit 67</w:t>
       </w:r>
       <w:r>
         <w:t xml:space="preserve"> von 1103</w:t>
@@ -2426,12 +2640,44 @@
         <w:t xml:space="preserve">Ähnliches gilt für die Tabelle </w:t>
       </w:r>
       <w:r>
-        <w:t>„qualifying“ und „sprint_results“ – da hier viele Datenpunkte fehlen, oder zu wenige vorhanden sind (sprint_results) werden mit diesen Daten keine Auswertungen durchgeführt.</w:t>
-      </w:r>
-    </w:p>
-    <w:p>
-      <w:r>
-        <w:t xml:space="preserve">In der Tabelle „results“ ist die Zeit in zwei unterschiedlichen Formaten enthalten. Für den ersten Platz eines Rennens ist in Zeitformat in der Form HH:MM:SS.MS angegeben, alle weiteren Zeiten des gleichen Rennens in der Form +S.MS. Da die Transformation dieser Daten innerhalb von DWC </w:t>
+        <w:t>„</w:t>
+      </w:r>
+      <w:proofErr w:type="spellStart"/>
+      <w:r>
+        <w:t>qualifying</w:t>
+      </w:r>
+      <w:proofErr w:type="spellEnd"/>
+      <w:r>
+        <w:t>“ und „</w:t>
+      </w:r>
+      <w:proofErr w:type="spellStart"/>
+      <w:r>
+        <w:t>sprint_results</w:t>
+      </w:r>
+      <w:proofErr w:type="spellEnd"/>
+      <w:r>
+        <w:t>“ – da hier viele Datenpunkte fehlen, oder zu wenige vorhanden sind (</w:t>
+      </w:r>
+      <w:proofErr w:type="spellStart"/>
+      <w:r>
+        <w:t>sprint_results</w:t>
+      </w:r>
+      <w:proofErr w:type="spellEnd"/>
+      <w:r>
+        <w:t>) werden mit diesen Daten keine Auswertungen durchgeführt.</w:t>
+      </w:r>
+    </w:p>
+    <w:p>
+      <w:r>
+        <w:t>In der Tabelle „</w:t>
+      </w:r>
+      <w:proofErr w:type="spellStart"/>
+      <w:r>
+        <w:t>results</w:t>
+      </w:r>
+      <w:proofErr w:type="spellEnd"/>
+      <w:r>
+        <w:t xml:space="preserve">“ ist die Zeit in zwei unterschiedlichen Formaten enthalten. Für den ersten Platz eines Rennens ist in Zeitformat in der Form HH:MM:SS.MS angegeben, alle weiteren Zeiten des gleichen Rennens in der Form +S.MS. Da die Transformation dieser Daten innerhalb von DWC </w:t>
       </w:r>
       <w:r>
         <w:t>für uns nicht</w:t>
@@ -2439,9 +2685,11 @@
       <w:r>
         <w:t xml:space="preserve"> möglich </w:t>
       </w:r>
+      <w:proofErr w:type="spellStart"/>
       <w:r>
         <w:t>qar</w:t>
       </w:r>
+      <w:proofErr w:type="spellEnd"/>
       <w:r>
         <w:t>, haben wir uns entschieden diese Daten nicht zu verwerten (siehe Anhang).</w:t>
       </w:r>
@@ -2528,7 +2776,7 @@
     </w:p>
     <w:p>
       <w:pPr>
-        <w:pStyle w:val="Heading2"/>
+        <w:pStyle w:val="berschrift2"/>
       </w:pPr>
       <w:bookmarkStart w:id="6" w:name="_Toc133913177"/>
       <w:r>
@@ -2596,7 +2844,7 @@
       </w:r>
       <w:r>
         <w:rPr>
-          <w:rStyle w:val="FootnoteReference"/>
+          <w:rStyle w:val="Funotenzeichen"/>
         </w:rPr>
         <w:footnoteReference w:id="5"/>
       </w:r>
@@ -2625,10 +2873,26 @@
         <w:t>I</w:t>
       </w:r>
       <w:r>
-        <w:t>mport jedoch Float sind, was wir auch anpassen mussten</w:t>
-      </w:r>
-      <w:r>
-        <w:t xml:space="preserve"> (z.B. points Spalte in results.csv)</w:t>
+        <w:t xml:space="preserve">mport jedoch </w:t>
+      </w:r>
+      <w:proofErr w:type="spellStart"/>
+      <w:r>
+        <w:t>Float</w:t>
+      </w:r>
+      <w:proofErr w:type="spellEnd"/>
+      <w:r>
+        <w:t xml:space="preserve"> sind, was wir auch anpassen mussten</w:t>
+      </w:r>
+      <w:r>
+        <w:t xml:space="preserve"> (z.B. </w:t>
+      </w:r>
+      <w:proofErr w:type="spellStart"/>
+      <w:r>
+        <w:t>points</w:t>
+      </w:r>
+      <w:proofErr w:type="spellEnd"/>
+      <w:r>
+        <w:t xml:space="preserve"> Spalte in results.csv)</w:t>
       </w:r>
       <w:r>
         <w:t>.</w:t>
@@ -2785,7 +3049,7 @@
     </w:p>
     <w:p>
       <w:pPr>
-        <w:pStyle w:val="ListParagraph"/>
+        <w:pStyle w:val="Listenabsatz"/>
         <w:numPr>
           <w:ilvl w:val="0"/>
           <w:numId w:val="25"/>
@@ -2805,15 +3069,31 @@
         <w:t>– Dimensional View, bildet die Hierarchie von</w:t>
       </w:r>
       <w:r>
-        <w:t xml:space="preserve"> Status zu Constructor, sowie</w:t>
-      </w:r>
-      <w:r>
-        <w:t xml:space="preserve"> Driver und Contsructor zum Land ab.</w:t>
-      </w:r>
-    </w:p>
-    <w:p>
-      <w:pPr>
-        <w:pStyle w:val="ListParagraph"/>
+        <w:t xml:space="preserve"> Status zu </w:t>
+      </w:r>
+      <w:proofErr w:type="spellStart"/>
+      <w:r>
+        <w:t>Constructor</w:t>
+      </w:r>
+      <w:proofErr w:type="spellEnd"/>
+      <w:r>
+        <w:t>, sowie</w:t>
+      </w:r>
+      <w:r>
+        <w:t xml:space="preserve"> Driver und </w:t>
+      </w:r>
+      <w:proofErr w:type="spellStart"/>
+      <w:r>
+        <w:t>Contsructor</w:t>
+      </w:r>
+      <w:proofErr w:type="spellEnd"/>
+      <w:r>
+        <w:t xml:space="preserve"> zum Land ab.</w:t>
+      </w:r>
+    </w:p>
+    <w:p>
+      <w:pPr>
+        <w:pStyle w:val="Listenabsatz"/>
         <w:numPr>
           <w:ilvl w:val="0"/>
           <w:numId w:val="25"/>
@@ -2833,7 +3113,7 @@
     </w:p>
     <w:p>
       <w:pPr>
-        <w:pStyle w:val="ListParagraph"/>
+        <w:pStyle w:val="Listenabsatz"/>
         <w:numPr>
           <w:ilvl w:val="0"/>
           <w:numId w:val="25"/>
@@ -2850,7 +3130,15 @@
         <w:t>Analysis</w:t>
       </w:r>
       <w:r>
-        <w:t xml:space="preserve"> – Eingrenzung auf FinalPosition = 1 (Fahrer, die erster wurden im jeweiligen Rennen)</w:t>
+        <w:t xml:space="preserve"> – Eingrenzung auf </w:t>
+      </w:r>
+      <w:proofErr w:type="spellStart"/>
+      <w:r>
+        <w:t>FinalPosition</w:t>
+      </w:r>
+      <w:proofErr w:type="spellEnd"/>
+      <w:r>
+        <w:t xml:space="preserve"> = 1 (Fahrer, die erster wurden im jeweiligen Rennen)</w:t>
       </w:r>
       <w:r>
         <w:t>. Hierarchien sind eingebaut.</w:t>
@@ -2858,7 +3146,7 @@
     </w:p>
     <w:p>
       <w:pPr>
-        <w:pStyle w:val="ListParagraph"/>
+        <w:pStyle w:val="Listenabsatz"/>
         <w:numPr>
           <w:ilvl w:val="0"/>
           <w:numId w:val="25"/>
@@ -2882,7 +3170,7 @@
     </w:p>
     <w:p>
       <w:pPr>
-        <w:pStyle w:val="ListParagraph"/>
+        <w:pStyle w:val="Listenabsatz"/>
         <w:numPr>
           <w:ilvl w:val="0"/>
           <w:numId w:val="25"/>
@@ -2897,7 +3185,7 @@
     </w:p>
     <w:p>
       <w:pPr>
-        <w:pStyle w:val="ListParagraph"/>
+        <w:pStyle w:val="Listenabsatz"/>
         <w:numPr>
           <w:ilvl w:val="0"/>
           <w:numId w:val="25"/>
@@ -2940,7 +3228,7 @@
     </w:p>
     <w:p>
       <w:pPr>
-        <w:pStyle w:val="Heading1"/>
+        <w:pStyle w:val="berschrift1"/>
       </w:pPr>
       <w:bookmarkStart w:id="7" w:name="_Toc133913178"/>
       <w:r>
@@ -3044,77 +3332,66 @@
     </w:p>
     <w:p>
       <w:pPr>
-        <w:pStyle w:val="Heading1"/>
+        <w:pStyle w:val="berschrift1"/>
       </w:pPr>
       <w:bookmarkStart w:id="8" w:name="_Toc133913179"/>
       <w:r>
         <w:lastRenderedPageBreak/>
-        <w:t>Auswertung to-do</w:t>
+        <w:t>Auswertung</w:t>
       </w:r>
       <w:bookmarkEnd w:id="8"/>
     </w:p>
     <w:p>
       <w:r>
-        <w:t xml:space="preserve">Vorschläge zur Auswertung finden sich in der </w:t>
-      </w:r>
-      <w:r>
-        <w:t>DataExploration.ipynb Datei</w:t>
-      </w:r>
-      <w:r>
-        <w:t>.</w:t>
-      </w:r>
-      <w:r>
-        <w:br/>
-        <w:t>Wir wollen damit folgende Fragen beantworten:</w:t>
-      </w:r>
-    </w:p>
-    <w:p>
-      <w:pPr>
-        <w:pStyle w:val="ListParagraph"/>
-        <w:ind w:left="360"/>
-      </w:pPr>
-    </w:p>
-    <w:p>
-      <w:pPr>
-        <w:pStyle w:val="ListParagraph"/>
-        <w:numPr>
-          <w:ilvl w:val="0"/>
-          <w:numId w:val="21"/>
-        </w:numPr>
-      </w:pPr>
-      <w:r>
-        <w:t>Siege nach Startposition</w:t>
-      </w:r>
-      <w:r>
-        <w:t xml:space="preserve"> – </w:t>
+        <w:t>Es wurde sich dazu entschieden in der Story (</w:t>
+      </w:r>
+      <w:proofErr w:type="spellStart"/>
+      <w:r>
+        <w:t>FormulaOne</w:t>
+      </w:r>
+      <w:proofErr w:type="spellEnd"/>
+      <w:r>
+        <w:t xml:space="preserve">) mit mehreren Seiten zu arbeiten. Die erste Seite soll die gängigsten Fragen in Bezug zur Formel 1 beantworten. Auf der zweiten bis vierten Seite werden zwei der drei Haupttabellen (Fahrer und Rennstrecke) näher beleuchtet. Für den Hersteller könnte äquivalent zur Fahrertabelle ebenfalls eine Seite angelegt werden können. In Anbetracht der zur Verfügung stehenden Zeit bei der Präsentation wurde hierauf verzichtet. Auf der letzten Seite wird auf ein unserer Meinung besonders interessanter </w:t>
+      </w:r>
+      <w:proofErr w:type="spellStart"/>
+      <w:r>
+        <w:t>Measure</w:t>
+      </w:r>
+      <w:proofErr w:type="spellEnd"/>
+      <w:r>
+        <w:t xml:space="preserve">, den Status, eingegangen. </w:t>
       </w:r>
       <w:r>
         <w:rPr>
           <w:highlight w:val="yellow"/>
         </w:rPr>
-        <w:t>Vertikal abbilden</w:t>
-      </w:r>
-    </w:p>
-    <w:p>
-      <w:pPr>
-        <w:pStyle w:val="ListParagraph"/>
-        <w:ind w:left="360"/>
-      </w:pPr>
-    </w:p>
-    <w:p>
-      <w:pPr>
-        <w:pStyle w:val="ListParagraph"/>
-        <w:ind w:left="360"/>
+        <w:t>Die Screenshots in diesem Kapitel dienen zur groben Darstellung der Inhalte der Story. Lesbare Abbildungen befinden sich im Anhang.</w:t>
+      </w:r>
+      <w:r>
+        <w:t xml:space="preserve">  </w:t>
+      </w:r>
+    </w:p>
+    <w:p>
+      <w:pPr>
+        <w:pStyle w:val="berschrift2"/>
       </w:pPr>
       <w:r>
         <w:rPr>
           <w:noProof/>
         </w:rPr>
         <w:drawing>
-          <wp:inline distT="0" distB="0" distL="0" distR="0" wp14:anchorId="505DFD70" wp14:editId="44DCC060">
-            <wp:extent cx="2812024" cy="2781541"/>
-            <wp:effectExtent l="0" t="0" r="7620" b="0"/>
-            <wp:docPr id="11" name="Grafik 11"/>
+          <wp:anchor distT="0" distB="0" distL="114300" distR="114300" simplePos="0" relativeHeight="251659264" behindDoc="0" locked="0" layoutInCell="1" allowOverlap="1" wp14:anchorId="12DACB33" wp14:editId="6885FC1F">
+            <wp:simplePos x="0" y="0"/>
+            <wp:positionH relativeFrom="margin">
+              <wp:align>left</wp:align>
+            </wp:positionH>
+            <wp:positionV relativeFrom="margin">
+              <wp:posOffset>1943735</wp:posOffset>
+            </wp:positionV>
+            <wp:extent cx="3239770" cy="1429385"/>
+            <wp:effectExtent l="0" t="0" r="0" b="0"/>
+            <wp:wrapSquare wrapText="bothSides"/>
+            <wp:docPr id="5" name="Grafik 5"/>
             <wp:cNvGraphicFramePr>
               <a:graphicFrameLocks xmlns:a="http://schemas.openxmlformats.org/drawingml/2006/main" noChangeAspect="1"/>
             </wp:cNvGraphicFramePr>
@@ -3126,7 +3403,13 @@
                     <pic:cNvPicPr/>
                   </pic:nvPicPr>
                   <pic:blipFill>
-                    <a:blip r:embed="rId16"/>
+                    <a:blip r:embed="rId16" cstate="print">
+                      <a:extLst>
+                        <a:ext uri="{28A0092B-C50C-407E-A947-70E740481C1C}">
+                          <a14:useLocalDpi xmlns:a14="http://schemas.microsoft.com/office/drawing/2010/main" val="0"/>
+                        </a:ext>
+                      </a:extLst>
+                    </a:blip>
                     <a:stretch>
                       <a:fillRect/>
                     </a:stretch>
@@ -3134,7 +3417,7 @@
                   <pic:spPr>
                     <a:xfrm>
                       <a:off x="0" y="0"/>
-                      <a:ext cx="2812024" cy="2781541"/>
+                      <a:ext cx="3239770" cy="1429385"/>
                     </a:xfrm>
                     <a:prstGeom prst="rect">
                       <a:avLst/>
@@ -3143,43 +3426,457 @@
                 </pic:pic>
               </a:graphicData>
             </a:graphic>
-          </wp:inline>
+            <wp14:sizeRelH relativeFrom="margin">
+              <wp14:pctWidth>0</wp14:pctWidth>
+            </wp14:sizeRelH>
+            <wp14:sizeRelV relativeFrom="margin">
+              <wp14:pctHeight>0</wp14:pctHeight>
+            </wp14:sizeRelV>
+          </wp:anchor>
         </w:drawing>
       </w:r>
-    </w:p>
-    <w:p>
-      <w:pPr>
-        <w:pStyle w:val="ListParagraph"/>
-        <w:numPr>
-          <w:ilvl w:val="0"/>
-          <w:numId w:val="21"/>
-        </w:numPr>
-        <w:rPr>
-          <w:b/>
-          <w:bCs/>
-        </w:rPr>
-      </w:pPr>
-      <w:r>
-        <w:rPr>
-          <w:b/>
-          <w:bCs/>
-        </w:rPr>
-        <w:t>Welcher Fahrer hat die meisten Grand Prix Rennen gewonnen?</w:t>
-      </w:r>
-    </w:p>
-    <w:p>
-      <w:pPr>
-        <w:pStyle w:val="ListParagraph"/>
-        <w:ind w:left="360"/>
+      <w:r>
+        <w:t>Überblick</w:t>
+      </w:r>
+    </w:p>
+    <w:p>
+      <w:r>
+        <w:t xml:space="preserve">Diese Seite besteht aus zwei Reihen an Diagrammen, wobei sich die Erste auf die Fahrer und die Zweite auf die Hersteller bezieht. In den beiden linken Diagrammen werden die Weltmeister abgebildet. Hierbei handelt es sich um eine Aufsummierung der erreichten Punktezahl pro Jahr. Durch ein Ranking wurde jeweils die Person/der Hersteller mit der höchsten Summe abgebildet. Zum Schluss wurde nach absteigenden Jahren sortiert. Da unsere Daten mehr als 70 Jahre umfassen wurde auf der linkten Seite, unterhalb des Formel 1 Logos ein Input eingebunden, um nur eine gewünschte Zeitspanne abzubilden. </w:t>
+      </w:r>
+    </w:p>
+    <w:p>
+      <w:r>
+        <w:t xml:space="preserve">Im Vergleich dazu beziehen sich die restlichen Diagramme dieser Seite auf die Anzahl der gewonnenen Rennen. Die Diagramem in der Mitte zeigen die Anzahl der Rennen nach Nationalität. Dabei ist es möglich sich durch ein Dill-Down die einzelnen Fahrer/Hersteller anzeigen zu lassen. </w:t>
+      </w:r>
+    </w:p>
+    <w:p>
+      <w:r>
+        <w:t xml:space="preserve">In den zwei rechten Diagrammen wird auf der x-Achse die Startposition abgebildet. Es stellt dar, wie oft von der jeweiligen Position ein Sieg errungen wurde. Auch hierbei ist ein Drill-Down möglich. Um die Ergebnisse auf dem nächsten Level übersichtlich darstellen zu können wurde sich für ein </w:t>
+      </w:r>
+      <w:proofErr w:type="spellStart"/>
+      <w:r>
+        <w:t>Stagged</w:t>
+      </w:r>
+      <w:proofErr w:type="spellEnd"/>
+      <w:r>
+        <w:t xml:space="preserve"> Bar Chart entschieden.  </w:t>
+      </w:r>
+    </w:p>
+    <w:p>
+      <w:pPr>
+        <w:pStyle w:val="berschrift2"/>
       </w:pPr>
       <w:r>
         <w:rPr>
           <w:noProof/>
         </w:rPr>
         <w:drawing>
-          <wp:inline distT="0" distB="0" distL="0" distR="0" wp14:anchorId="140D1040" wp14:editId="54351448">
-            <wp:extent cx="3878916" cy="3574090"/>
-            <wp:effectExtent l="0" t="0" r="7620" b="7620"/>
+          <wp:anchor distT="0" distB="0" distL="114300" distR="114300" simplePos="0" relativeHeight="251661312" behindDoc="0" locked="0" layoutInCell="1" allowOverlap="1" wp14:anchorId="1A4A9F4C" wp14:editId="1DCB1499">
+            <wp:simplePos x="0" y="0"/>
+            <wp:positionH relativeFrom="margin">
+              <wp:posOffset>7620</wp:posOffset>
+            </wp:positionH>
+            <wp:positionV relativeFrom="margin">
+              <wp:posOffset>6078220</wp:posOffset>
+            </wp:positionV>
+            <wp:extent cx="3239770" cy="2282825"/>
+            <wp:effectExtent l="0" t="0" r="0" b="3175"/>
+            <wp:wrapSquare wrapText="bothSides"/>
+            <wp:docPr id="22" name="Grafik 22"/>
+            <wp:cNvGraphicFramePr>
+              <a:graphicFrameLocks xmlns:a="http://schemas.openxmlformats.org/drawingml/2006/main" noChangeAspect="1"/>
+            </wp:cNvGraphicFramePr>
+            <a:graphic xmlns:a="http://schemas.openxmlformats.org/drawingml/2006/main">
+              <a:graphicData uri="http://schemas.openxmlformats.org/drawingml/2006/picture">
+                <pic:pic xmlns:pic="http://schemas.openxmlformats.org/drawingml/2006/picture">
+                  <pic:nvPicPr>
+                    <pic:cNvPr id="1" name=""/>
+                    <pic:cNvPicPr/>
+                  </pic:nvPicPr>
+                  <pic:blipFill>
+                    <a:blip r:embed="rId17" cstate="print">
+                      <a:extLst>
+                        <a:ext uri="{28A0092B-C50C-407E-A947-70E740481C1C}">
+                          <a14:useLocalDpi xmlns:a14="http://schemas.microsoft.com/office/drawing/2010/main" val="0"/>
+                        </a:ext>
+                      </a:extLst>
+                    </a:blip>
+                    <a:stretch>
+                      <a:fillRect/>
+                    </a:stretch>
+                  </pic:blipFill>
+                  <pic:spPr>
+                    <a:xfrm>
+                      <a:off x="0" y="0"/>
+                      <a:ext cx="3239770" cy="2282825"/>
+                    </a:xfrm>
+                    <a:prstGeom prst="rect">
+                      <a:avLst/>
+                    </a:prstGeom>
+                  </pic:spPr>
+                </pic:pic>
+              </a:graphicData>
+            </a:graphic>
+          </wp:anchor>
+        </w:drawing>
+      </w:r>
+      <w:r>
+        <w:t>Fahrer</w:t>
+      </w:r>
+    </w:p>
+    <w:p>
+      <w:r>
+        <w:t>Auf dieser Seite wurde sich mit einer der Haupttabellen, den Fahrern, befasst. Mit Hilfe des ersten Input „</w:t>
+      </w:r>
+      <w:proofErr w:type="spellStart"/>
+      <w:r>
+        <w:t>fullname</w:t>
+      </w:r>
+      <w:proofErr w:type="spellEnd"/>
+      <w:r>
+        <w:t xml:space="preserve">“ kann genau ein Fahrer ausgewählt werden. Auf diesen beziehen sich dann alle Auswertungen auf dieser Seite. Rechts davon befindet sich eine Tabelle mit den wichtigsten Informationen, bspw. das Geburtsdatum und der Nationalität. Wiederrum rechts davon ist ein kleiner </w:t>
+      </w:r>
+      <w:r>
+        <w:rPr>
+          <w:noProof/>
+        </w:rPr>
+        <w:lastRenderedPageBreak/>
+        <w:drawing>
+          <wp:anchor distT="0" distB="0" distL="114300" distR="114300" simplePos="0" relativeHeight="251663360" behindDoc="0" locked="0" layoutInCell="1" allowOverlap="1" wp14:anchorId="2783A15F" wp14:editId="7ACCF486">
+            <wp:simplePos x="0" y="0"/>
+            <wp:positionH relativeFrom="margin">
+              <wp:align>left</wp:align>
+            </wp:positionH>
+            <wp:positionV relativeFrom="margin">
+              <wp:align>top</wp:align>
+            </wp:positionV>
+            <wp:extent cx="3239770" cy="1362710"/>
+            <wp:effectExtent l="0" t="0" r="0" b="8890"/>
+            <wp:wrapSquare wrapText="bothSides"/>
+            <wp:docPr id="23" name="Grafik 23"/>
+            <wp:cNvGraphicFramePr>
+              <a:graphicFrameLocks xmlns:a="http://schemas.openxmlformats.org/drawingml/2006/main" noChangeAspect="1"/>
+            </wp:cNvGraphicFramePr>
+            <a:graphic xmlns:a="http://schemas.openxmlformats.org/drawingml/2006/main">
+              <a:graphicData uri="http://schemas.openxmlformats.org/drawingml/2006/picture">
+                <pic:pic xmlns:pic="http://schemas.openxmlformats.org/drawingml/2006/picture">
+                  <pic:nvPicPr>
+                    <pic:cNvPr id="1" name=""/>
+                    <pic:cNvPicPr/>
+                  </pic:nvPicPr>
+                  <pic:blipFill>
+                    <a:blip r:embed="rId18" cstate="print">
+                      <a:extLst>
+                        <a:ext uri="{28A0092B-C50C-407E-A947-70E740481C1C}">
+                          <a14:useLocalDpi xmlns:a14="http://schemas.microsoft.com/office/drawing/2010/main" val="0"/>
+                        </a:ext>
+                      </a:extLst>
+                    </a:blip>
+                    <a:stretch>
+                      <a:fillRect/>
+                    </a:stretch>
+                  </pic:blipFill>
+                  <pic:spPr>
+                    <a:xfrm>
+                      <a:off x="0" y="0"/>
+                      <a:ext cx="3239770" cy="1362710"/>
+                    </a:xfrm>
+                    <a:prstGeom prst="rect">
+                      <a:avLst/>
+                    </a:prstGeom>
+                  </pic:spPr>
+                </pic:pic>
+              </a:graphicData>
+            </a:graphic>
+          </wp:anchor>
+        </w:drawing>
+      </w:r>
+      <w:r>
+        <w:t xml:space="preserve">Überblick der die Punkteentwicklung über die letzten beiden Jahre darstellt. In unserem Fall 2021 und 2022. Diese Werte stammen in dieser Form nicht aus der </w:t>
+      </w:r>
+      <w:proofErr w:type="spellStart"/>
+      <w:r>
+        <w:t>Datasphere</w:t>
+      </w:r>
+      <w:proofErr w:type="spellEnd"/>
+      <w:r>
+        <w:t xml:space="preserve">, sondern wurden durch einen </w:t>
+      </w:r>
+      <w:proofErr w:type="spellStart"/>
+      <w:r>
+        <w:t>Restricted</w:t>
+      </w:r>
+      <w:proofErr w:type="spellEnd"/>
+      <w:r>
+        <w:t xml:space="preserve"> </w:t>
+      </w:r>
+      <w:proofErr w:type="spellStart"/>
+      <w:r>
+        <w:t>Measure</w:t>
+      </w:r>
+      <w:proofErr w:type="spellEnd"/>
+      <w:r>
+        <w:t xml:space="preserve"> aus Punkten und der Dimension „date“ berechnet. Durch die hinzugefügte Varianz ist schnell ersichtlich, wie sich die Punkte in den letzten zwei Jahren entwickelt haben. Ein Nachteil dieses Diagramms ist, dass keine Daten abgebildet werden können, wenn ein Fahrer ausgewählt wird, welcher in den letzten zwei Jahren keine Rennen gefahren ist. </w:t>
+      </w:r>
+    </w:p>
+    <w:p>
+      <w:r>
+        <w:t xml:space="preserve">Darunter befinden sich zwei weitere Eingaben, zum einen das Jahr, zum anderen der Status. Die dort getätigte Auswahl hat keinen Einfluss auf die zwei darüber liegenden Darstellungen, jedoch auf alle anderen auf dieser Seite. Es gibt eine ausführliche Ergebnistabelle des Fahrers, in welcher der Hersteller sowie alle Rennen samt Punkte ausgegeben werden. Je nach Fahrer kann es mühsam sein alle Hersteller aus der Tabelle zu entnehmen. Um diese auf einen Blick erkennen zu können wurde die danebenliegende Time Series Chart mit den Herstellern eingefärbt. Diese gibt des Weiteren die erhaltenen Punkte wieder. Leider ist es nicht möglich bei diesem Diagrammtyp eine Beschriftung für die y-Achse hinzuzufügen.  </w:t>
+      </w:r>
+    </w:p>
+    <w:p>
+      <w:r>
+        <w:t xml:space="preserve">In der </w:t>
+      </w:r>
+      <w:proofErr w:type="spellStart"/>
+      <w:r>
+        <w:t>Heatmap</w:t>
+      </w:r>
+      <w:proofErr w:type="spellEnd"/>
+      <w:r>
+        <w:t xml:space="preserve"> werden die Punkte nach Startplatz abgebildet. Als letztes wurde eine Karte eingebunden, welche die Status in einem Kuchendiagramm an den dazugehörigen Rennstrecken abbildet. </w:t>
+      </w:r>
+    </w:p>
+    <w:p>
+      <w:pPr>
+        <w:pStyle w:val="berschrift2"/>
+      </w:pPr>
+      <w:r>
+        <w:rPr>
+          <w:noProof/>
+        </w:rPr>
+        <w:drawing>
+          <wp:anchor distT="0" distB="0" distL="114300" distR="114300" simplePos="0" relativeHeight="251665408" behindDoc="0" locked="0" layoutInCell="1" allowOverlap="1" wp14:anchorId="6952493E" wp14:editId="2FB5992A">
+            <wp:simplePos x="0" y="0"/>
+            <wp:positionH relativeFrom="margin">
+              <wp:posOffset>32385</wp:posOffset>
+            </wp:positionH>
+            <wp:positionV relativeFrom="margin">
+              <wp:posOffset>4512945</wp:posOffset>
+            </wp:positionV>
+            <wp:extent cx="3239770" cy="1395095"/>
+            <wp:effectExtent l="0" t="0" r="0" b="0"/>
+            <wp:wrapSquare wrapText="bothSides"/>
+            <wp:docPr id="25" name="Grafik 25"/>
+            <wp:cNvGraphicFramePr>
+              <a:graphicFrameLocks xmlns:a="http://schemas.openxmlformats.org/drawingml/2006/main" noChangeAspect="1"/>
+            </wp:cNvGraphicFramePr>
+            <a:graphic xmlns:a="http://schemas.openxmlformats.org/drawingml/2006/main">
+              <a:graphicData uri="http://schemas.openxmlformats.org/drawingml/2006/picture">
+                <pic:pic xmlns:pic="http://schemas.openxmlformats.org/drawingml/2006/picture">
+                  <pic:nvPicPr>
+                    <pic:cNvPr id="1" name=""/>
+                    <pic:cNvPicPr/>
+                  </pic:nvPicPr>
+                  <pic:blipFill>
+                    <a:blip r:embed="rId19" cstate="print">
+                      <a:extLst>
+                        <a:ext uri="{28A0092B-C50C-407E-A947-70E740481C1C}">
+                          <a14:useLocalDpi xmlns:a14="http://schemas.microsoft.com/office/drawing/2010/main" val="0"/>
+                        </a:ext>
+                      </a:extLst>
+                    </a:blip>
+                    <a:stretch>
+                      <a:fillRect/>
+                    </a:stretch>
+                  </pic:blipFill>
+                  <pic:spPr>
+                    <a:xfrm>
+                      <a:off x="0" y="0"/>
+                      <a:ext cx="3239770" cy="1395095"/>
+                    </a:xfrm>
+                    <a:prstGeom prst="rect">
+                      <a:avLst/>
+                    </a:prstGeom>
+                  </pic:spPr>
+                </pic:pic>
+              </a:graphicData>
+            </a:graphic>
+            <wp14:sizeRelH relativeFrom="margin">
+              <wp14:pctWidth>0</wp14:pctWidth>
+            </wp14:sizeRelH>
+            <wp14:sizeRelV relativeFrom="margin">
+              <wp14:pctHeight>0</wp14:pctHeight>
+            </wp14:sizeRelV>
+          </wp:anchor>
+        </w:drawing>
+      </w:r>
+      <w:r>
+        <w:t>Heimvorteil</w:t>
+      </w:r>
+    </w:p>
+    <w:p>
+      <w:r>
+        <w:t xml:space="preserve">Es war ursprünglich geplant diese Tabelle ebenfalls auf die Seite der Fahrer einzubinden, diese wurde jedoch aus Gründen der Performance ausgelagert. </w:t>
+      </w:r>
+    </w:p>
+    <w:p>
+      <w:r>
+        <w:t xml:space="preserve">Auf dieser Seite soll dargestellt werden, ob ein Fahrer auf einer Strecke im eigenen Land einen Heimatvorteil hat. Um die Ergebnisse des Fahrers mit anderen Nationalitäten vergleichen zu können wurden zwei Tabellen mit jeweils einem eigenen Input angelegt. Auf der linken Seite wird das Land einer Rennstrecke ausgewählt. Es werden alle Nationalitäten von Fahren ausgegeben, die dort Punkte erreicht haben. Der Punktestand der Nationalität, welche eventuell einen Heimatvorteil hat wird rot hinterlegt. Auf der rechten Seite gibt es die gleiche Tabelle, jedoch wird dort ein Fahrer ausgewählt und es werden die erhaltenen Punkte in unterschiedlichen Ländern abgebildet. Wie zuvor ist der Punktestand im Heimatland rot hinterlegt. </w:t>
+      </w:r>
+    </w:p>
+    <w:p>
+      <w:r>
+        <w:t xml:space="preserve">Zu Beginn war beabsichtig durch die </w:t>
+      </w:r>
+      <w:proofErr w:type="spellStart"/>
+      <w:r>
+        <w:t>If</w:t>
+      </w:r>
+      <w:proofErr w:type="spellEnd"/>
+      <w:r>
+        <w:t xml:space="preserve">-Funktion in einer </w:t>
+      </w:r>
+      <w:proofErr w:type="spellStart"/>
+      <w:r>
+        <w:t>Calculated</w:t>
+      </w:r>
+      <w:proofErr w:type="spellEnd"/>
+      <w:r>
+        <w:t xml:space="preserve"> </w:t>
+      </w:r>
+      <w:proofErr w:type="spellStart"/>
+      <w:r>
+        <w:t>Measure</w:t>
+      </w:r>
+      <w:proofErr w:type="spellEnd"/>
+      <w:r>
+        <w:t xml:space="preserve"> Strings ausgeben zu lassen, durch welche ersichtlich sein sollte, wann ein Fahrer Punkte auf einer heimischen Strecke erhalten hat. Diese Funktion akzeptiert jedoch nur nummerische Werte. Daher wurde sich für folgende Lösung entschieden und die Spalte „</w:t>
+      </w:r>
+      <w:proofErr w:type="spellStart"/>
+      <w:r>
+        <w:t>PointsCountry</w:t>
+      </w:r>
+      <w:proofErr w:type="spellEnd"/>
+      <w:r>
+        <w:t>“ erstellt:</w:t>
+      </w:r>
+    </w:p>
+    <w:p>
+      <w:r>
+        <w:t>IF([d/"180_FormulaOneMapAnalysis":country]=[d/"180_FormulaOneMapAnalysis":driverCountry] ,["180_FormulaOneMapAnalysis":points])</w:t>
+      </w:r>
+    </w:p>
+    <w:p>
+      <w:r>
+        <w:lastRenderedPageBreak/>
+        <w:t xml:space="preserve">Diese Funktion gibt die Punktezahl aus, wenn das Herkunftsland des Rennfahrers mit dem Land der Rennstrecke übereinstimmt. Im Vergleich zu dieser Spalte wurde im </w:t>
+      </w:r>
+      <w:proofErr w:type="spellStart"/>
+      <w:r>
+        <w:t>C</w:t>
+      </w:r>
+      <w:r>
+        <w:t>onditional</w:t>
+      </w:r>
+      <w:proofErr w:type="spellEnd"/>
+      <w:r>
+        <w:t xml:space="preserve"> </w:t>
+      </w:r>
+      <w:proofErr w:type="spellStart"/>
+      <w:r>
+        <w:t>F</w:t>
+      </w:r>
+      <w:r>
+        <w:t>ormatting</w:t>
+      </w:r>
+      <w:proofErr w:type="spellEnd"/>
+      <w:r>
+        <w:t xml:space="preserve"> die Spalte „</w:t>
+      </w:r>
+      <w:proofErr w:type="spellStart"/>
+      <w:r>
+        <w:t>points</w:t>
+      </w:r>
+      <w:proofErr w:type="spellEnd"/>
+      <w:r>
+        <w:t>“ rot hinterlegt, sobald ein Fahrer auf einer heimatlichen Strecke fuhr. Somit sollte ein eventueller Heimvorteil leichter ersichtlich sein. Um das Vorgehen einfach erklären zu können wurde die Spalte „</w:t>
+      </w:r>
+      <w:proofErr w:type="spellStart"/>
+      <w:r>
+        <w:t>PointsCountry</w:t>
+      </w:r>
+      <w:proofErr w:type="spellEnd"/>
+      <w:r>
+        <w:t xml:space="preserve">“ nicht ausgeblendet. </w:t>
+      </w:r>
+    </w:p>
+    <w:p>
+      <w:pPr>
+        <w:pStyle w:val="berschrift2"/>
+      </w:pPr>
+      <w:r>
+        <w:rPr>
+          <w:noProof/>
+        </w:rPr>
+        <w:drawing>
+          <wp:anchor distT="0" distB="0" distL="114300" distR="114300" simplePos="0" relativeHeight="251667456" behindDoc="0" locked="0" layoutInCell="1" allowOverlap="1" wp14:anchorId="22583393" wp14:editId="2F030F9C">
+            <wp:simplePos x="0" y="0"/>
+            <wp:positionH relativeFrom="margin">
+              <wp:posOffset>34925</wp:posOffset>
+            </wp:positionH>
+            <wp:positionV relativeFrom="margin">
+              <wp:posOffset>1115060</wp:posOffset>
+            </wp:positionV>
+            <wp:extent cx="3239770" cy="1223645"/>
+            <wp:effectExtent l="0" t="0" r="0" b="0"/>
+            <wp:wrapSquare wrapText="bothSides"/>
+            <wp:docPr id="26" name="Grafik 26"/>
+            <wp:cNvGraphicFramePr>
+              <a:graphicFrameLocks xmlns:a="http://schemas.openxmlformats.org/drawingml/2006/main" noChangeAspect="1"/>
+            </wp:cNvGraphicFramePr>
+            <a:graphic xmlns:a="http://schemas.openxmlformats.org/drawingml/2006/main">
+              <a:graphicData uri="http://schemas.openxmlformats.org/drawingml/2006/picture">
+                <pic:pic xmlns:pic="http://schemas.openxmlformats.org/drawingml/2006/picture">
+                  <pic:nvPicPr>
+                    <pic:cNvPr id="1" name=""/>
+                    <pic:cNvPicPr/>
+                  </pic:nvPicPr>
+                  <pic:blipFill>
+                    <a:blip r:embed="rId20" cstate="print">
+                      <a:extLst>
+                        <a:ext uri="{28A0092B-C50C-407E-A947-70E740481C1C}">
+                          <a14:useLocalDpi xmlns:a14="http://schemas.microsoft.com/office/drawing/2010/main" val="0"/>
+                        </a:ext>
+                      </a:extLst>
+                    </a:blip>
+                    <a:stretch>
+                      <a:fillRect/>
+                    </a:stretch>
+                  </pic:blipFill>
+                  <pic:spPr>
+                    <a:xfrm>
+                      <a:off x="0" y="0"/>
+                      <a:ext cx="3239770" cy="1223645"/>
+                    </a:xfrm>
+                    <a:prstGeom prst="rect">
+                      <a:avLst/>
+                    </a:prstGeom>
+                  </pic:spPr>
+                </pic:pic>
+              </a:graphicData>
+            </a:graphic>
+          </wp:anchor>
+        </w:drawing>
+      </w:r>
+      <w:r>
+        <w:t>Rennstrecke</w:t>
+      </w:r>
+    </w:p>
+    <w:p>
+      <w:r>
+        <w:drawing>
+          <wp:anchor distT="0" distB="0" distL="114300" distR="114300" simplePos="0" relativeHeight="251668480" behindDoc="0" locked="0" layoutInCell="1" allowOverlap="1" wp14:anchorId="40B6A1C1" wp14:editId="303D7BDB">
+            <wp:simplePos x="0" y="0"/>
+            <wp:positionH relativeFrom="margin">
+              <wp:posOffset>0</wp:posOffset>
+            </wp:positionH>
+            <wp:positionV relativeFrom="margin">
+              <wp:posOffset>2287270</wp:posOffset>
+            </wp:positionV>
+            <wp:extent cx="3239770" cy="1050925"/>
+            <wp:effectExtent l="0" t="0" r="0" b="0"/>
+            <wp:wrapSquare wrapText="bothSides"/>
             <wp:docPr id="4" name="Grafik 4"/>
             <wp:cNvGraphicFramePr>
               <a:graphicFrameLocks xmlns:a="http://schemas.openxmlformats.org/drawingml/2006/main" noChangeAspect="1"/>
@@ -3192,7 +3889,13 @@
                     <pic:cNvPicPr/>
                   </pic:nvPicPr>
                   <pic:blipFill>
-                    <a:blip r:embed="rId17"/>
+                    <a:blip r:embed="rId21" cstate="print">
+                      <a:extLst>
+                        <a:ext uri="{28A0092B-C50C-407E-A947-70E740481C1C}">
+                          <a14:useLocalDpi xmlns:a14="http://schemas.microsoft.com/office/drawing/2010/main" val="0"/>
+                        </a:ext>
+                      </a:extLst>
+                    </a:blip>
                     <a:stretch>
                       <a:fillRect/>
                     </a:stretch>
@@ -3200,7 +3903,7 @@
                   <pic:spPr>
                     <a:xfrm>
                       <a:off x="0" y="0"/>
-                      <a:ext cx="3878916" cy="3574090"/>
+                      <a:ext cx="3239770" cy="1050925"/>
                     </a:xfrm>
                     <a:prstGeom prst="rect">
                       <a:avLst/>
@@ -3209,43 +3912,81 @@
                 </pic:pic>
               </a:graphicData>
             </a:graphic>
-          </wp:inline>
+          </wp:anchor>
         </w:drawing>
       </w:r>
-    </w:p>
-    <w:p>
-      <w:pPr>
-        <w:pStyle w:val="ListParagraph"/>
-        <w:numPr>
-          <w:ilvl w:val="0"/>
-          <w:numId w:val="21"/>
-        </w:numPr>
-      </w:pPr>
-      <w:r>
-        <w:t>Gewonnene Rennen</w:t>
-      </w:r>
-      <w:r>
-        <w:t xml:space="preserve"> nach Konstrukteur</w:t>
-      </w:r>
+      <w:r>
+        <w:t xml:space="preserve">Auf dieser Seite wird sich mit der zweiten Haupttabelle, den Rennstrecken befasst. Es kann durch den Input eine oder mehrere Rennstrecken ausgewählt werden. Die Auswahl wirkt sich auf alle Diagramme auf dieser Seite aus. </w:t>
+      </w:r>
+    </w:p>
+    <w:p>
+      <w:r>
+        <w:t>Im ersten Diagramm werden die schnellsten Runterzeiten pro Rennstrecke und Rennen abgebildet. Wie zuvor beschrieben ist es bei Time-Series-Charts nicht möglich eine Beschriftung auf der Y-Achse anzubringen. Daher wurde in der Überschrift auf die Einheit aufmerksam gemacht. Ein weiteres Probl</w:t>
+      </w:r>
+      <w:r>
+        <w:t>e</w:t>
+      </w:r>
+      <w:r>
+        <w:t xml:space="preserve">m war, dass </w:t>
+      </w:r>
+      <w:r>
+        <w:t>nicht</w:t>
+      </w:r>
+      <w:r>
+        <w:t xml:space="preserve"> die richtig Zeitspanne (2000 – 2022) abgebildet wurde, sondern entweder nur das letzte Jahr oder der gesamte Zeitraum ab 1950, für welche keine Geschwindigkeiten vorhanden sind. Um die gewünschte Zeitspanne angezeigt zu bekommen wurde „Open in last </w:t>
+      </w:r>
+      <w:proofErr w:type="spellStart"/>
+      <w:r>
+        <w:t>saved</w:t>
+      </w:r>
+      <w:proofErr w:type="spellEnd"/>
       <w:r>
         <w:t xml:space="preserve"> </w:t>
       </w:r>
-    </w:p>
-    <w:p>
-      <w:pPr>
-        <w:pStyle w:val="ListParagraph"/>
-        <w:ind w:left="360"/>
+      <w:proofErr w:type="spellStart"/>
+      <w:r>
+        <w:t>view</w:t>
+      </w:r>
+      <w:proofErr w:type="spellEnd"/>
+      <w:r>
+        <w:t xml:space="preserve">“ ausgewählt. Daneben befindet sich eine </w:t>
+      </w:r>
+      <w:proofErr w:type="spellStart"/>
+      <w:r>
+        <w:t>Heatmap</w:t>
+      </w:r>
+      <w:proofErr w:type="spellEnd"/>
+      <w:r>
+        <w:t xml:space="preserve"> die darstellt, von welchen Startplätzen aus </w:t>
+      </w:r>
+      <w:r>
+        <w:t>wie viele</w:t>
+      </w:r>
+      <w:r>
+        <w:t xml:space="preserve"> Punkte erreicht wurden. Damit soll Einblick gewährt werden, ob es bei manchen Rennstrecken vielleicht besser ist von einem Platz weiter hinten zu starten, da diese Position einen Überholvorgang in der ersten Kurve begünstigt etc. Darunter befindet sich erneut eine Karte, auf welcher die einzelnen Rennstrecken zu finden sind. </w:t>
+      </w:r>
+    </w:p>
+    <w:p>
+      <w:pPr>
+        <w:pStyle w:val="berschrift2"/>
       </w:pPr>
       <w:r>
         <w:rPr>
           <w:noProof/>
         </w:rPr>
-        <w:lastRenderedPageBreak/>
         <w:drawing>
-          <wp:inline distT="0" distB="0" distL="0" distR="0" wp14:anchorId="57CDF1CD" wp14:editId="12C23711">
-            <wp:extent cx="3741744" cy="3696020"/>
+          <wp:anchor distT="0" distB="0" distL="114300" distR="114300" simplePos="0" relativeHeight="251670528" behindDoc="0" locked="0" layoutInCell="1" allowOverlap="1" wp14:anchorId="63149FD1" wp14:editId="54834BED">
+            <wp:simplePos x="0" y="0"/>
+            <wp:positionH relativeFrom="margin">
+              <wp:posOffset>24765</wp:posOffset>
+            </wp:positionH>
+            <wp:positionV relativeFrom="margin">
+              <wp:posOffset>5320756</wp:posOffset>
+            </wp:positionV>
+            <wp:extent cx="3239770" cy="996315"/>
             <wp:effectExtent l="0" t="0" r="0" b="0"/>
-            <wp:docPr id="6" name="Grafik 6"/>
+            <wp:wrapSquare wrapText="bothSides"/>
+            <wp:docPr id="29" name="Grafik 29"/>
             <wp:cNvGraphicFramePr>
               <a:graphicFrameLocks xmlns:a="http://schemas.openxmlformats.org/drawingml/2006/main" noChangeAspect="1"/>
             </wp:cNvGraphicFramePr>
@@ -3257,7 +3998,13 @@
                     <pic:cNvPicPr/>
                   </pic:nvPicPr>
                   <pic:blipFill>
-                    <a:blip r:embed="rId18"/>
+                    <a:blip r:embed="rId22" cstate="print">
+                      <a:extLst>
+                        <a:ext uri="{28A0092B-C50C-407E-A947-70E740481C1C}">
+                          <a14:useLocalDpi xmlns:a14="http://schemas.microsoft.com/office/drawing/2010/main" val="0"/>
+                        </a:ext>
+                      </a:extLst>
+                    </a:blip>
                     <a:stretch>
                       <a:fillRect/>
                     </a:stretch>
@@ -3265,7 +4012,7 @@
                   <pic:spPr>
                     <a:xfrm>
                       <a:off x="0" y="0"/>
-                      <a:ext cx="3741744" cy="3696020"/>
+                      <a:ext cx="3239770" cy="996315"/>
                     </a:xfrm>
                     <a:prstGeom prst="rect">
                       <a:avLst/>
@@ -3274,51 +4021,31 @@
                 </pic:pic>
               </a:graphicData>
             </a:graphic>
-          </wp:inline>
+          </wp:anchor>
         </w:drawing>
       </w:r>
-    </w:p>
-    <w:p>
-      <w:pPr>
-        <w:pStyle w:val="ListParagraph"/>
-        <w:numPr>
-          <w:ilvl w:val="0"/>
-          <w:numId w:val="21"/>
-        </w:numPr>
-      </w:pPr>
-      <w:r>
-        <w:t>Siege nach Nation des Fahrers</w:t>
-      </w:r>
-      <w:r>
-        <w:t xml:space="preserve"> </w:t>
-      </w:r>
-    </w:p>
-    <w:p>
-      <w:pPr>
-        <w:pStyle w:val="ListParagraph"/>
-        <w:ind w:left="360"/>
-      </w:pPr>
-    </w:p>
-    <w:p>
-      <w:pPr>
-        <w:pStyle w:val="ListParagraph"/>
-        <w:ind w:left="360"/>
-      </w:pPr>
-    </w:p>
-    <w:p>
-      <w:pPr>
-        <w:pStyle w:val="ListParagraph"/>
-        <w:ind w:left="360"/>
-      </w:pPr>
+      <w:r>
+        <w:t>Status</w:t>
+      </w:r>
+    </w:p>
+    <w:p>
       <w:r>
         <w:rPr>
           <w:noProof/>
         </w:rPr>
         <w:drawing>
-          <wp:inline distT="0" distB="0" distL="0" distR="0" wp14:anchorId="5B2F3C1E" wp14:editId="3E223AC4">
-            <wp:extent cx="3627434" cy="3558848"/>
-            <wp:effectExtent l="0" t="0" r="0" b="3810"/>
-            <wp:docPr id="8" name="Grafik 8"/>
+          <wp:anchor distT="0" distB="0" distL="114300" distR="114300" simplePos="0" relativeHeight="251671552" behindDoc="0" locked="0" layoutInCell="1" allowOverlap="1" wp14:anchorId="2E09286E" wp14:editId="6AF692F9">
+            <wp:simplePos x="0" y="0"/>
+            <wp:positionH relativeFrom="margin">
+              <wp:posOffset>0</wp:posOffset>
+            </wp:positionH>
+            <wp:positionV relativeFrom="margin">
+              <wp:posOffset>6233886</wp:posOffset>
+            </wp:positionV>
+            <wp:extent cx="3239770" cy="1493520"/>
+            <wp:effectExtent l="0" t="0" r="0" b="0"/>
+            <wp:wrapSquare wrapText="bothSides"/>
+            <wp:docPr id="30" name="Grafik 30"/>
             <wp:cNvGraphicFramePr>
               <a:graphicFrameLocks xmlns:a="http://schemas.openxmlformats.org/drawingml/2006/main" noChangeAspect="1"/>
             </wp:cNvGraphicFramePr>
@@ -3330,7 +4057,13 @@
                     <pic:cNvPicPr/>
                   </pic:nvPicPr>
                   <pic:blipFill>
-                    <a:blip r:embed="rId19"/>
+                    <a:blip r:embed="rId23" cstate="print">
+                      <a:extLst>
+                        <a:ext uri="{28A0092B-C50C-407E-A947-70E740481C1C}">
+                          <a14:useLocalDpi xmlns:a14="http://schemas.microsoft.com/office/drawing/2010/main" val="0"/>
+                        </a:ext>
+                      </a:extLst>
+                    </a:blip>
                     <a:stretch>
                       <a:fillRect/>
                     </a:stretch>
@@ -3338,7 +4071,7 @@
                   <pic:spPr>
                     <a:xfrm>
                       <a:off x="0" y="0"/>
-                      <a:ext cx="3627434" cy="3558848"/>
+                      <a:ext cx="3239770" cy="1493520"/>
                     </a:xfrm>
                     <a:prstGeom prst="rect">
                       <a:avLst/>
@@ -3347,929 +4080,37 @@
                 </pic:pic>
               </a:graphicData>
             </a:graphic>
-          </wp:inline>
+          </wp:anchor>
         </w:drawing>
       </w:r>
-    </w:p>
-    <w:p>
-      <w:pPr>
-        <w:pStyle w:val="ListParagraph"/>
-        <w:numPr>
-          <w:ilvl w:val="0"/>
-          <w:numId w:val="21"/>
-        </w:numPr>
-      </w:pPr>
-      <w:r>
-        <w:t>Siege nach Nation des Herstellers</w:t>
-      </w:r>
-      <w:r>
-        <w:t xml:space="preserve"> </w:t>
-      </w:r>
-    </w:p>
-    <w:p>
-      <w:pPr>
-        <w:pStyle w:val="ListParagraph"/>
-        <w:ind w:left="360"/>
-      </w:pPr>
-      <w:r>
-        <w:rPr>
-          <w:noProof/>
-        </w:rPr>
-        <w:lastRenderedPageBreak/>
-        <w:drawing>
-          <wp:inline distT="0" distB="0" distL="0" distR="0" wp14:anchorId="4A97133D" wp14:editId="20C9F7CF">
-            <wp:extent cx="3543607" cy="3535986"/>
-            <wp:effectExtent l="0" t="0" r="0" b="7620"/>
-            <wp:docPr id="7" name="Grafik 7"/>
-            <wp:cNvGraphicFramePr>
-              <a:graphicFrameLocks xmlns:a="http://schemas.openxmlformats.org/drawingml/2006/main" noChangeAspect="1"/>
-            </wp:cNvGraphicFramePr>
-            <a:graphic xmlns:a="http://schemas.openxmlformats.org/drawingml/2006/main">
-              <a:graphicData uri="http://schemas.openxmlformats.org/drawingml/2006/picture">
-                <pic:pic xmlns:pic="http://schemas.openxmlformats.org/drawingml/2006/picture">
-                  <pic:nvPicPr>
-                    <pic:cNvPr id="1" name=""/>
-                    <pic:cNvPicPr/>
-                  </pic:nvPicPr>
-                  <pic:blipFill>
-                    <a:blip r:embed="rId20"/>
-                    <a:stretch>
-                      <a:fillRect/>
-                    </a:stretch>
-                  </pic:blipFill>
-                  <pic:spPr>
-                    <a:xfrm>
-                      <a:off x="0" y="0"/>
-                      <a:ext cx="3543607" cy="3535986"/>
-                    </a:xfrm>
-                    <a:prstGeom prst="rect">
-                      <a:avLst/>
-                    </a:prstGeom>
-                  </pic:spPr>
-                </pic:pic>
-              </a:graphicData>
-            </a:graphic>
-          </wp:inline>
-        </w:drawing>
-      </w:r>
-    </w:p>
-    <w:p>
-      <w:pPr>
-        <w:pStyle w:val="ListParagraph"/>
-        <w:numPr>
-          <w:ilvl w:val="0"/>
-          <w:numId w:val="21"/>
-        </w:numPr>
-      </w:pPr>
-      <w:r>
-        <w:t xml:space="preserve">Welcher Hersteller hat die </w:t>
-      </w:r>
-      <w:r>
-        <w:t>meisten Weltmeisterschaften</w:t>
-      </w:r>
-      <w:r>
-        <w:t xml:space="preserve"> gewonnen?</w:t>
-      </w:r>
-    </w:p>
-    <w:p>
-      <w:pPr>
-        <w:pStyle w:val="ListParagraph"/>
-        <w:ind w:left="360"/>
-        <w:rPr>
-          <w:i/>
-          <w:iCs/>
-        </w:rPr>
-      </w:pPr>
-      <w:r>
-        <w:rPr>
-          <w:i/>
-          <w:iCs/>
-        </w:rPr>
-        <w:t xml:space="preserve">Wer hat die meisten Punkte? Erst seit </w:t>
-      </w:r>
-      <w:r>
-        <w:rPr>
-          <w:i/>
-          <w:iCs/>
-        </w:rPr>
-        <w:t>1958</w:t>
-      </w:r>
-      <w:r>
-        <w:rPr>
-          <w:i/>
-          <w:iCs/>
-        </w:rPr>
-        <w:t xml:space="preserve"> für Hersteller. </w:t>
-      </w:r>
-      <w:r>
-        <w:rPr>
-          <w:i/>
-          <w:iCs/>
-        </w:rPr>
-        <w:br/>
-      </w:r>
-      <w:r>
-        <w:rPr>
-          <w:i/>
-          <w:iCs/>
-          <w:highlight w:val="yellow"/>
-        </w:rPr>
-        <w:t>Darstellung Überschriften? Oder Erklärung, dass Weltmeister = meiste Punkte</w:t>
-      </w:r>
-    </w:p>
-    <w:p>
-      <w:pPr>
-        <w:pStyle w:val="ListParagraph"/>
-        <w:ind w:left="360"/>
-        <w:rPr>
-          <w:i/>
-          <w:iCs/>
-        </w:rPr>
-      </w:pPr>
-      <w:r>
-        <w:rPr>
-          <w:i/>
-          <w:iCs/>
-          <w:noProof/>
-        </w:rPr>
-        <w:drawing>
-          <wp:inline distT="0" distB="0" distL="0" distR="0" wp14:anchorId="0AE02D2C" wp14:editId="5531B28C">
-            <wp:extent cx="3276884" cy="3231160"/>
-            <wp:effectExtent l="0" t="0" r="0" b="7620"/>
-            <wp:docPr id="15" name="Grafik 15"/>
-            <wp:cNvGraphicFramePr>
-              <a:graphicFrameLocks xmlns:a="http://schemas.openxmlformats.org/drawingml/2006/main" noChangeAspect="1"/>
-            </wp:cNvGraphicFramePr>
-            <a:graphic xmlns:a="http://schemas.openxmlformats.org/drawingml/2006/main">
-              <a:graphicData uri="http://schemas.openxmlformats.org/drawingml/2006/picture">
-                <pic:pic xmlns:pic="http://schemas.openxmlformats.org/drawingml/2006/picture">
-                  <pic:nvPicPr>
-                    <pic:cNvPr id="1" name=""/>
-                    <pic:cNvPicPr/>
-                  </pic:nvPicPr>
-                  <pic:blipFill>
-                    <a:blip r:embed="rId21"/>
-                    <a:stretch>
-                      <a:fillRect/>
-                    </a:stretch>
-                  </pic:blipFill>
-                  <pic:spPr>
-                    <a:xfrm>
-                      <a:off x="0" y="0"/>
-                      <a:ext cx="3276884" cy="3231160"/>
-                    </a:xfrm>
-                    <a:prstGeom prst="rect">
-                      <a:avLst/>
-                    </a:prstGeom>
-                  </pic:spPr>
-                </pic:pic>
-              </a:graphicData>
-            </a:graphic>
-          </wp:inline>
-        </w:drawing>
-      </w:r>
-    </w:p>
-    <w:p>
-      <w:pPr>
-        <w:pStyle w:val="ListParagraph"/>
-        <w:ind w:left="360"/>
-        <w:rPr>
-          <w:i/>
-          <w:iCs/>
-        </w:rPr>
-      </w:pPr>
-      <w:r>
-        <w:rPr>
-          <w:i/>
-          <w:iCs/>
-        </w:rPr>
-        <w:t xml:space="preserve">Vgl: </w:t>
-      </w:r>
-      <w:r>
-        <w:rPr>
-          <w:i/>
-          <w:iCs/>
-        </w:rPr>
-        <w:t>https://www.formula1.com/en/results.html/2022/drivers.html</w:t>
-      </w:r>
-    </w:p>
-    <w:p>
-      <w:pPr>
-        <w:pStyle w:val="ListParagraph"/>
-        <w:numPr>
-          <w:ilvl w:val="0"/>
-          <w:numId w:val="21"/>
-        </w:numPr>
-      </w:pPr>
-      <w:r>
-        <w:t xml:space="preserve">Welcher Fahrer hat die meisten </w:t>
-      </w:r>
-      <w:r>
-        <w:t>Weltmeisterschaften</w:t>
-      </w:r>
-      <w:r>
-        <w:t xml:space="preserve"> gewonnen?</w:t>
-      </w:r>
-    </w:p>
-    <w:p>
-      <w:pPr>
-        <w:pStyle w:val="ListParagraph"/>
-        <w:ind w:left="360"/>
-        <w:rPr>
-          <w:i/>
-          <w:iCs/>
-        </w:rPr>
-      </w:pPr>
-      <w:r>
-        <w:rPr>
-          <w:i/>
-          <w:iCs/>
-        </w:rPr>
-        <w:t>Wer hat die meisten Punkte?</w:t>
-      </w:r>
-      <w:r>
-        <w:rPr>
-          <w:i/>
-          <w:iCs/>
-        </w:rPr>
-        <w:br/>
-      </w:r>
-      <w:r>
-        <w:rPr>
-          <w:i/>
-          <w:iCs/>
-          <w:highlight w:val="yellow"/>
-        </w:rPr>
-        <w:t>Darstellung Überschriften? Oder Erklärung, dass Weltmeister = meiste Punkte</w:t>
-      </w:r>
-    </w:p>
-    <w:p>
-      <w:pPr>
-        <w:pStyle w:val="ListParagraph"/>
-        <w:ind w:left="360"/>
-      </w:pPr>
-      <w:r>
-        <w:rPr>
-          <w:noProof/>
-        </w:rPr>
-        <w:lastRenderedPageBreak/>
-        <w:drawing>
-          <wp:inline distT="0" distB="0" distL="0" distR="0" wp14:anchorId="5EFEE266" wp14:editId="73405491">
-            <wp:extent cx="3254022" cy="3261643"/>
-            <wp:effectExtent l="0" t="0" r="3810" b="0"/>
-            <wp:docPr id="9" name="Grafik 9"/>
-            <wp:cNvGraphicFramePr>
-              <a:graphicFrameLocks xmlns:a="http://schemas.openxmlformats.org/drawingml/2006/main" noChangeAspect="1"/>
-            </wp:cNvGraphicFramePr>
-            <a:graphic xmlns:a="http://schemas.openxmlformats.org/drawingml/2006/main">
-              <a:graphicData uri="http://schemas.openxmlformats.org/drawingml/2006/picture">
-                <pic:pic xmlns:pic="http://schemas.openxmlformats.org/drawingml/2006/picture">
-                  <pic:nvPicPr>
-                    <pic:cNvPr id="1" name=""/>
-                    <pic:cNvPicPr/>
-                  </pic:nvPicPr>
-                  <pic:blipFill>
-                    <a:blip r:embed="rId22"/>
-                    <a:stretch>
-                      <a:fillRect/>
-                    </a:stretch>
-                  </pic:blipFill>
-                  <pic:spPr>
-                    <a:xfrm>
-                      <a:off x="0" y="0"/>
-                      <a:ext cx="3254022" cy="3261643"/>
-                    </a:xfrm>
-                    <a:prstGeom prst="rect">
-                      <a:avLst/>
-                    </a:prstGeom>
-                  </pic:spPr>
-                </pic:pic>
-              </a:graphicData>
-            </a:graphic>
-          </wp:inline>
-        </w:drawing>
-      </w:r>
-    </w:p>
-    <w:p>
-      <w:pPr>
-        <w:pStyle w:val="ListParagraph"/>
-        <w:numPr>
-          <w:ilvl w:val="0"/>
-          <w:numId w:val="21"/>
-        </w:numPr>
-        <w:rPr>
-          <w:highlight w:val="yellow"/>
-        </w:rPr>
-      </w:pPr>
-      <w:r>
-        <w:t>In welcher Saison sind die meisten Unfälle passiert?</w:t>
-      </w:r>
-      <w:r>
-        <w:br/>
-      </w:r>
-      <w:r>
-        <w:rPr>
-          <w:highlight w:val="yellow"/>
-        </w:rPr>
-        <w:t>Namen der verstorbenen Auflisten</w:t>
-      </w:r>
-    </w:p>
-    <w:p>
-      <w:pPr>
-        <w:pStyle w:val="ListParagraph"/>
-        <w:ind w:left="360"/>
-      </w:pPr>
-      <w:r>
-        <w:rPr>
-          <w:noProof/>
-        </w:rPr>
-        <w:drawing>
-          <wp:inline distT="0" distB="0" distL="0" distR="0" wp14:anchorId="3C397D64" wp14:editId="048C398D">
-            <wp:extent cx="2773920" cy="3231160"/>
-            <wp:effectExtent l="0" t="0" r="7620" b="7620"/>
-            <wp:docPr id="16" name="Grafik 16"/>
-            <wp:cNvGraphicFramePr>
-              <a:graphicFrameLocks xmlns:a="http://schemas.openxmlformats.org/drawingml/2006/main" noChangeAspect="1"/>
-            </wp:cNvGraphicFramePr>
-            <a:graphic xmlns:a="http://schemas.openxmlformats.org/drawingml/2006/main">
-              <a:graphicData uri="http://schemas.openxmlformats.org/drawingml/2006/picture">
-                <pic:pic xmlns:pic="http://schemas.openxmlformats.org/drawingml/2006/picture">
-                  <pic:nvPicPr>
-                    <pic:cNvPr id="1" name=""/>
-                    <pic:cNvPicPr/>
-                  </pic:nvPicPr>
-                  <pic:blipFill>
-                    <a:blip r:embed="rId23"/>
-                    <a:stretch>
-                      <a:fillRect/>
-                    </a:stretch>
-                  </pic:blipFill>
-                  <pic:spPr>
-                    <a:xfrm>
-                      <a:off x="0" y="0"/>
-                      <a:ext cx="2773920" cy="3231160"/>
-                    </a:xfrm>
-                    <a:prstGeom prst="rect">
-                      <a:avLst/>
-                    </a:prstGeom>
-                  </pic:spPr>
-                </pic:pic>
-              </a:graphicData>
-            </a:graphic>
-          </wp:inline>
-        </w:drawing>
-      </w:r>
-    </w:p>
-    <w:p>
-      <w:pPr>
-        <w:pStyle w:val="ListParagraph"/>
-        <w:ind w:left="360"/>
-      </w:pPr>
-    </w:p>
-    <w:p>
-      <w:pPr>
-        <w:pStyle w:val="ListParagraph"/>
-        <w:numPr>
-          <w:ilvl w:val="0"/>
-          <w:numId w:val="21"/>
-        </w:numPr>
-      </w:pPr>
-      <w:r>
-        <w:t>Welcher Hersteller hat die meisten Defekte / Ausfälle / Unfälle?</w:t>
-      </w:r>
-      <w:r>
-        <w:t xml:space="preserve"> </w:t>
-      </w:r>
-    </w:p>
-    <w:p>
-      <w:pPr>
-        <w:pStyle w:val="ListParagraph"/>
-        <w:ind w:left="360"/>
-      </w:pPr>
-      <w:r>
-        <w:rPr>
-          <w:highlight w:val="red"/>
-        </w:rPr>
-        <w:t xml:space="preserve">Anm.: </w:t>
-      </w:r>
-      <w:r>
-        <w:rPr>
-          <w:highlight w:val="red"/>
-        </w:rPr>
-        <w:t xml:space="preserve">Evtl. Drill down zu Status? </w:t>
-      </w:r>
-      <w:r>
-        <w:rPr>
-          <w:highlight w:val="red"/>
-        </w:rPr>
-        <w:sym w:font="Wingdings" w:char="F0E0"/>
-      </w:r>
-      <w:r>
-        <w:rPr>
-          <w:highlight w:val="red"/>
-        </w:rPr>
-        <w:t xml:space="preserve"> Hierarchie s.o. </w:t>
-      </w:r>
-      <w:r>
-        <w:rPr>
-          <w:highlight w:val="red"/>
-        </w:rPr>
-        <w:t xml:space="preserve"> </w:t>
-      </w:r>
-      <w:r>
-        <w:rPr>
-          <w:highlight w:val="red"/>
-        </w:rPr>
-        <w:br/>
-        <w:t>Problem: Semantic Use muss auf “Dimension” gestellt werden, damit eine Hierarchie erstellt werden kann</w:t>
-      </w:r>
-      <w:r>
-        <w:rPr>
-          <w:highlight w:val="red"/>
-        </w:rPr>
-        <w:br/>
-        <w:t>- Idee: Dimension View in neue View einbinden und als Analytics umstellen?</w:t>
-      </w:r>
-      <w:r>
-        <w:rPr>
-          <w:highlight w:val="red"/>
-        </w:rPr>
-        <w:br/>
-        <w:t>- Hierarchie: unten Status, oben Hersteller</w:t>
-      </w:r>
-    </w:p>
-    <w:p>
-      <w:pPr>
-        <w:pStyle w:val="ListParagraph"/>
-        <w:ind w:left="360"/>
-      </w:pPr>
-      <w:r>
-        <w:rPr>
-          <w:noProof/>
-        </w:rPr>
-        <w:lastRenderedPageBreak/>
-        <w:drawing>
-          <wp:inline distT="0" distB="0" distL="0" distR="0" wp14:anchorId="5E82B2D0" wp14:editId="5712BFCF">
-            <wp:extent cx="3414056" cy="3147333"/>
-            <wp:effectExtent l="0" t="0" r="0" b="0"/>
-            <wp:docPr id="18" name="Grafik 18"/>
-            <wp:cNvGraphicFramePr>
-              <a:graphicFrameLocks xmlns:a="http://schemas.openxmlformats.org/drawingml/2006/main" noChangeAspect="1"/>
-            </wp:cNvGraphicFramePr>
-            <a:graphic xmlns:a="http://schemas.openxmlformats.org/drawingml/2006/main">
-              <a:graphicData uri="http://schemas.openxmlformats.org/drawingml/2006/picture">
-                <pic:pic xmlns:pic="http://schemas.openxmlformats.org/drawingml/2006/picture">
-                  <pic:nvPicPr>
-                    <pic:cNvPr id="1" name=""/>
-                    <pic:cNvPicPr/>
-                  </pic:nvPicPr>
-                  <pic:blipFill>
-                    <a:blip r:embed="rId24"/>
-                    <a:stretch>
-                      <a:fillRect/>
-                    </a:stretch>
-                  </pic:blipFill>
-                  <pic:spPr>
-                    <a:xfrm>
-                      <a:off x="0" y="0"/>
-                      <a:ext cx="3414056" cy="3147333"/>
-                    </a:xfrm>
-                    <a:prstGeom prst="rect">
-                      <a:avLst/>
-                    </a:prstGeom>
-                  </pic:spPr>
-                </pic:pic>
-              </a:graphicData>
-            </a:graphic>
-          </wp:inline>
-        </w:drawing>
-      </w:r>
-    </w:p>
-    <w:p>
-      <w:pPr>
-        <w:pStyle w:val="ListParagraph"/>
-        <w:numPr>
-          <w:ilvl w:val="0"/>
-          <w:numId w:val="21"/>
-        </w:numPr>
-        <w:rPr>
-          <w:highlight w:val="red"/>
-        </w:rPr>
-      </w:pPr>
-      <w:r>
-        <w:rPr>
-          <w:highlight w:val="red"/>
-        </w:rPr>
-        <w:t>Anteil der gefahrenen Autos (Hersteller) insgesamt darstellen (durch Anzahl der Fahrer teilen)</w:t>
-      </w:r>
-      <w:r>
-        <w:rPr>
-          <w:highlight w:val="red"/>
-        </w:rPr>
-        <w:br/>
-        <w:t>Neue View?</w:t>
-      </w:r>
-      <w:r>
-        <w:rPr>
-          <w:highlight w:val="red"/>
-        </w:rPr>
-        <w:br/>
-        <w:t>In View berechnen?</w:t>
-      </w:r>
-    </w:p>
-    <w:p>
-      <w:pPr>
-        <w:pStyle w:val="ListParagraph"/>
-        <w:ind w:left="360"/>
-      </w:pPr>
-    </w:p>
-    <w:p>
-      <w:pPr>
-        <w:pStyle w:val="ListParagraph"/>
-        <w:numPr>
-          <w:ilvl w:val="0"/>
-          <w:numId w:val="21"/>
-        </w:numPr>
-      </w:pPr>
-      <w:r>
-        <w:t>Auf welchen Strecken wird die größte bzw. kleinste Geschwindigkeit erreicht?</w:t>
-      </w:r>
-      <w:r>
-        <w:br/>
-      </w:r>
-    </w:p>
-    <w:p>
-      <w:pPr>
-        <w:pStyle w:val="ListParagraph"/>
-        <w:ind w:left="360"/>
-      </w:pPr>
-      <w:r>
-        <w:rPr>
-          <w:noProof/>
-        </w:rPr>
-        <w:drawing>
-          <wp:inline distT="0" distB="0" distL="0" distR="0" wp14:anchorId="29277A9E" wp14:editId="572FD82C">
-            <wp:extent cx="5760720" cy="2201545"/>
-            <wp:effectExtent l="0" t="0" r="0" b="5080"/>
-            <wp:docPr id="12" name="Grafik 12"/>
-            <wp:cNvGraphicFramePr>
-              <a:graphicFrameLocks xmlns:a="http://schemas.openxmlformats.org/drawingml/2006/main" noChangeAspect="1"/>
-            </wp:cNvGraphicFramePr>
-            <a:graphic xmlns:a="http://schemas.openxmlformats.org/drawingml/2006/main">
-              <a:graphicData uri="http://schemas.openxmlformats.org/drawingml/2006/picture">
-                <pic:pic xmlns:pic="http://schemas.openxmlformats.org/drawingml/2006/picture">
-                  <pic:nvPicPr>
-                    <pic:cNvPr id="1" name=""/>
-                    <pic:cNvPicPr/>
-                  </pic:nvPicPr>
-                  <pic:blipFill>
-                    <a:blip r:embed="rId25"/>
-                    <a:stretch>
-                      <a:fillRect/>
-                    </a:stretch>
-                  </pic:blipFill>
-                  <pic:spPr>
-                    <a:xfrm>
-                      <a:off x="0" y="0"/>
-                      <a:ext cx="5760720" cy="2201545"/>
-                    </a:xfrm>
-                    <a:prstGeom prst="rect">
-                      <a:avLst/>
-                    </a:prstGeom>
-                  </pic:spPr>
-                </pic:pic>
-              </a:graphicData>
-            </a:graphic>
-          </wp:inline>
-        </w:drawing>
-      </w:r>
-    </w:p>
-    <w:p>
-      <w:pPr>
-        <w:pStyle w:val="ListParagraph"/>
-        <w:numPr>
-          <w:ilvl w:val="0"/>
-          <w:numId w:val="21"/>
-        </w:numPr>
-      </w:pPr>
-      <w:r>
-        <w:lastRenderedPageBreak/>
-        <w:t xml:space="preserve">Wie veraendern sich die </w:t>
-      </w:r>
-      <w:r>
-        <w:t>Geschwindigkeiten</w:t>
-      </w:r>
-      <w:r>
-        <w:t xml:space="preserve"> im Verlauf der Jahre</w:t>
-      </w:r>
-      <w:r>
-        <w:br/>
-      </w:r>
-      <w:r>
-        <w:rPr>
-          <w:noProof/>
-        </w:rPr>
-        <w:drawing>
-          <wp:inline distT="0" distB="0" distL="0" distR="0" wp14:anchorId="68971DE9" wp14:editId="08636949">
-            <wp:extent cx="4755292" cy="3101609"/>
-            <wp:effectExtent l="0" t="0" r="7620" b="3810"/>
-            <wp:docPr id="19" name="Grafik 19"/>
-            <wp:cNvGraphicFramePr>
-              <a:graphicFrameLocks xmlns:a="http://schemas.openxmlformats.org/drawingml/2006/main" noChangeAspect="1"/>
-            </wp:cNvGraphicFramePr>
-            <a:graphic xmlns:a="http://schemas.openxmlformats.org/drawingml/2006/main">
-              <a:graphicData uri="http://schemas.openxmlformats.org/drawingml/2006/picture">
-                <pic:pic xmlns:pic="http://schemas.openxmlformats.org/drawingml/2006/picture">
-                  <pic:nvPicPr>
-                    <pic:cNvPr id="1" name=""/>
-                    <pic:cNvPicPr/>
-                  </pic:nvPicPr>
-                  <pic:blipFill>
-                    <a:blip r:embed="rId26"/>
-                    <a:stretch>
-                      <a:fillRect/>
-                    </a:stretch>
-                  </pic:blipFill>
-                  <pic:spPr>
-                    <a:xfrm>
-                      <a:off x="0" y="0"/>
-                      <a:ext cx="4755292" cy="3101609"/>
-                    </a:xfrm>
-                    <a:prstGeom prst="rect">
-                      <a:avLst/>
-                    </a:prstGeom>
-                  </pic:spPr>
-                </pic:pic>
-              </a:graphicData>
-            </a:graphic>
-          </wp:inline>
-        </w:drawing>
-      </w:r>
-    </w:p>
-    <w:p>
-      <w:pPr>
-        <w:pStyle w:val="ListParagraph"/>
-        <w:ind w:left="360"/>
-      </w:pPr>
-    </w:p>
-    <w:p>
-      <w:pPr>
-        <w:pStyle w:val="ListParagraph"/>
-        <w:numPr>
-          <w:ilvl w:val="0"/>
-          <w:numId w:val="21"/>
-        </w:numPr>
-      </w:pPr>
-      <w:r>
-        <w:t>Was sind die gefaehrlichsten Stecken (mit den meisten unfaellen / Ausscheidungen)</w:t>
-      </w:r>
-    </w:p>
-    <w:p>
-      <w:pPr>
-        <w:pStyle w:val="ListParagraph"/>
-      </w:pPr>
-    </w:p>
-    <w:p>
-      <w:pPr>
-        <w:pStyle w:val="ListParagraph"/>
-        <w:ind w:left="360"/>
-      </w:pPr>
-      <w:r>
-        <w:rPr>
-          <w:noProof/>
-        </w:rPr>
-        <w:drawing>
-          <wp:inline distT="0" distB="0" distL="0" distR="0" wp14:anchorId="356934EE" wp14:editId="20206F32">
-            <wp:extent cx="3330229" cy="3200677"/>
-            <wp:effectExtent l="0" t="0" r="3810" b="0"/>
-            <wp:docPr id="17" name="Grafik 17"/>
-            <wp:cNvGraphicFramePr>
-              <a:graphicFrameLocks xmlns:a="http://schemas.openxmlformats.org/drawingml/2006/main" noChangeAspect="1"/>
-            </wp:cNvGraphicFramePr>
-            <a:graphic xmlns:a="http://schemas.openxmlformats.org/drawingml/2006/main">
-              <a:graphicData uri="http://schemas.openxmlformats.org/drawingml/2006/picture">
-                <pic:pic xmlns:pic="http://schemas.openxmlformats.org/drawingml/2006/picture">
-                  <pic:nvPicPr>
-                    <pic:cNvPr id="1" name=""/>
-                    <pic:cNvPicPr/>
-                  </pic:nvPicPr>
-                  <pic:blipFill>
-                    <a:blip r:embed="rId27"/>
-                    <a:stretch>
-                      <a:fillRect/>
-                    </a:stretch>
-                  </pic:blipFill>
-                  <pic:spPr>
-                    <a:xfrm>
-                      <a:off x="0" y="0"/>
-                      <a:ext cx="3330229" cy="3200677"/>
-                    </a:xfrm>
-                    <a:prstGeom prst="rect">
-                      <a:avLst/>
-                    </a:prstGeom>
-                  </pic:spPr>
-                </pic:pic>
-              </a:graphicData>
-            </a:graphic>
-          </wp:inline>
-        </w:drawing>
-      </w:r>
-    </w:p>
-    <w:p>
-      <w:pPr>
-        <w:pStyle w:val="ListParagraph"/>
-        <w:numPr>
-          <w:ilvl w:val="0"/>
-          <w:numId w:val="21"/>
-        </w:numPr>
-      </w:pPr>
-      <w:r>
-        <w:t>Gibt</w:t>
-      </w:r>
-      <w:r>
-        <w:t xml:space="preserve"> es Fahrer/Konstrukteure, die Heimvorteile haben (Mapping Nationality und Country hilfreich)</w:t>
-      </w:r>
-      <w:r>
-        <w:t xml:space="preserve"> </w:t>
-      </w:r>
-      <w:r>
-        <w:br/>
-      </w:r>
-      <w:r>
-        <w:rPr>
-          <w:highlight w:val="yellow"/>
-        </w:rPr>
-        <w:t>Ueberschrift fuer Fahrer und Nationalitaet anpassen</w:t>
-      </w:r>
-    </w:p>
-    <w:p>
-      <w:pPr>
-        <w:pStyle w:val="ListParagraph"/>
-        <w:ind w:left="360"/>
-      </w:pPr>
-      <w:r>
-        <w:rPr>
-          <w:noProof/>
-        </w:rPr>
-        <w:lastRenderedPageBreak/>
-        <w:drawing>
-          <wp:inline distT="0" distB="0" distL="0" distR="0" wp14:anchorId="1C44000E" wp14:editId="77C2E6EF">
-            <wp:extent cx="4381880" cy="3147333"/>
-            <wp:effectExtent l="0" t="0" r="0" b="0"/>
-            <wp:docPr id="20" name="Grafik 20"/>
-            <wp:cNvGraphicFramePr>
-              <a:graphicFrameLocks xmlns:a="http://schemas.openxmlformats.org/drawingml/2006/main" noChangeAspect="1"/>
-            </wp:cNvGraphicFramePr>
-            <a:graphic xmlns:a="http://schemas.openxmlformats.org/drawingml/2006/main">
-              <a:graphicData uri="http://schemas.openxmlformats.org/drawingml/2006/picture">
-                <pic:pic xmlns:pic="http://schemas.openxmlformats.org/drawingml/2006/picture">
-                  <pic:nvPicPr>
-                    <pic:cNvPr id="1" name=""/>
-                    <pic:cNvPicPr/>
-                  </pic:nvPicPr>
-                  <pic:blipFill>
-                    <a:blip r:embed="rId28"/>
-                    <a:stretch>
-                      <a:fillRect/>
-                    </a:stretch>
-                  </pic:blipFill>
-                  <pic:spPr>
-                    <a:xfrm>
-                      <a:off x="0" y="0"/>
-                      <a:ext cx="4381880" cy="3147333"/>
-                    </a:xfrm>
-                    <a:prstGeom prst="rect">
-                      <a:avLst/>
-                    </a:prstGeom>
-                  </pic:spPr>
-                </pic:pic>
-              </a:graphicData>
-            </a:graphic>
-          </wp:inline>
-        </w:drawing>
-      </w:r>
-    </w:p>
-    <w:p>
-      <w:pPr>
-        <w:pStyle w:val="ListParagraph"/>
-        <w:ind w:left="360"/>
-      </w:pPr>
-    </w:p>
-    <w:p>
-      <w:pPr>
-        <w:pStyle w:val="ListParagraph"/>
-        <w:ind w:left="360"/>
-      </w:pPr>
-      <w:r>
-        <w:rPr>
-          <w:noProof/>
-        </w:rPr>
-        <w:drawing>
-          <wp:inline distT="0" distB="0" distL="0" distR="0" wp14:anchorId="5FA67014" wp14:editId="0F268A88">
-            <wp:extent cx="3886537" cy="3162574"/>
-            <wp:effectExtent l="0" t="0" r="0" b="0"/>
-            <wp:docPr id="21" name="Grafik 21"/>
-            <wp:cNvGraphicFramePr>
-              <a:graphicFrameLocks xmlns:a="http://schemas.openxmlformats.org/drawingml/2006/main" noChangeAspect="1"/>
-            </wp:cNvGraphicFramePr>
-            <a:graphic xmlns:a="http://schemas.openxmlformats.org/drawingml/2006/main">
-              <a:graphicData uri="http://schemas.openxmlformats.org/drawingml/2006/picture">
-                <pic:pic xmlns:pic="http://schemas.openxmlformats.org/drawingml/2006/picture">
-                  <pic:nvPicPr>
-                    <pic:cNvPr id="1" name=""/>
-                    <pic:cNvPicPr/>
-                  </pic:nvPicPr>
-                  <pic:blipFill>
-                    <a:blip r:embed="rId29"/>
-                    <a:stretch>
-                      <a:fillRect/>
-                    </a:stretch>
-                  </pic:blipFill>
-                  <pic:spPr>
-                    <a:xfrm>
-                      <a:off x="0" y="0"/>
-                      <a:ext cx="3886537" cy="3162574"/>
-                    </a:xfrm>
-                    <a:prstGeom prst="rect">
-                      <a:avLst/>
-                    </a:prstGeom>
-                  </pic:spPr>
-                </pic:pic>
-              </a:graphicData>
-            </a:graphic>
-          </wp:inline>
-        </w:drawing>
-      </w:r>
-    </w:p>
-    <w:p>
-      <w:pPr>
-        <w:pStyle w:val="ListParagraph"/>
-        <w:ind w:left="360"/>
-      </w:pPr>
-    </w:p>
-    <w:p>
-      <w:pPr>
-        <w:pStyle w:val="ListParagraph"/>
-        <w:numPr>
-          <w:ilvl w:val="0"/>
-          <w:numId w:val="31"/>
-        </w:numPr>
-      </w:pPr>
-      <w:r>
-        <w:t xml:space="preserve">Schnellste Zeit auch auf Platz 1? </w:t>
-      </w:r>
-    </w:p>
-    <w:p>
-      <w:r>
-        <w:rPr>
-          <w:noProof/>
-        </w:rPr>
-        <w:lastRenderedPageBreak/>
-        <w:drawing>
-          <wp:inline distT="0" distB="0" distL="0" distR="0" wp14:anchorId="17642F05" wp14:editId="796C8BAF">
-            <wp:extent cx="4412362" cy="4587638"/>
-            <wp:effectExtent l="0" t="0" r="7620" b="3810"/>
-            <wp:docPr id="24" name="Grafik 24"/>
-            <wp:cNvGraphicFramePr>
-              <a:graphicFrameLocks xmlns:a="http://schemas.openxmlformats.org/drawingml/2006/main" noChangeAspect="1"/>
-            </wp:cNvGraphicFramePr>
-            <a:graphic xmlns:a="http://schemas.openxmlformats.org/drawingml/2006/main">
-              <a:graphicData uri="http://schemas.openxmlformats.org/drawingml/2006/picture">
-                <pic:pic xmlns:pic="http://schemas.openxmlformats.org/drawingml/2006/picture">
-                  <pic:nvPicPr>
-                    <pic:cNvPr id="1" name=""/>
-                    <pic:cNvPicPr/>
-                  </pic:nvPicPr>
-                  <pic:blipFill>
-                    <a:blip r:embed="rId30"/>
-                    <a:stretch>
-                      <a:fillRect/>
-                    </a:stretch>
-                  </pic:blipFill>
-                  <pic:spPr>
-                    <a:xfrm>
-                      <a:off x="0" y="0"/>
-                      <a:ext cx="4412362" cy="4587638"/>
-                    </a:xfrm>
-                    <a:prstGeom prst="rect">
-                      <a:avLst/>
-                    </a:prstGeom>
-                  </pic:spPr>
-                </pic:pic>
-              </a:graphicData>
-            </a:graphic>
-          </wp:inline>
-        </w:drawing>
-      </w:r>
-    </w:p>
-    <w:p>
+      <w:r>
+        <w:t xml:space="preserve">Auf der letzten Seite wurde ein </w:t>
+      </w:r>
+      <w:proofErr w:type="spellStart"/>
+      <w:r>
+        <w:t>Measure</w:t>
+      </w:r>
+      <w:proofErr w:type="spellEnd"/>
+      <w:r>
+        <w:t xml:space="preserve"> abgebildet, den Status, welcher durch ein Input ausgewählt werden kann. </w:t>
+      </w:r>
+    </w:p>
+    <w:p>
+      <w:r>
+        <w:t xml:space="preserve">Zu Beginn gibt es zwei verschiedene Diagrammarten, welche ähnliches abbilden, die Anzahl und das Datum der Statusmeldungen. Eine Aggregierte Form wird im Balkendiagramm dargestellt, während das danebenliegende Time Series Diagramm den genauen Verlauf wiedergibt. </w:t>
+      </w:r>
+    </w:p>
+    <w:p>
+      <w:r>
+        <w:t xml:space="preserve">Darunter folgen ein Diagramm sowie eine Karte, die die Status in Zusammenhang mit den Rennstrecken bringen. Zuletzt gibt es ein Balkendiagramm für die Statusmeldungen in Bezug auf die Hersteller. </w:t>
+      </w:r>
       <w:r>
         <w:br w:type="page"/>
       </w:r>
     </w:p>
     <w:p>
       <w:pPr>
-        <w:pStyle w:val="Heading1"/>
+        <w:pStyle w:val="berschrift1"/>
       </w:pPr>
       <w:bookmarkStart w:id="9" w:name="_Toc133913180"/>
       <w:r>
@@ -4280,7 +4121,7 @@
     </w:p>
     <w:p/>
     <w:p>
-      <w:hyperlink r:id="rId31" w:history="1">
+      <w:hyperlink r:id="rId24" w:history="1">
         <w:r>
           <w:rPr>
             <w:rStyle w:val="Hyperlink"/>
@@ -4299,7 +4140,7 @@
       </w:r>
     </w:p>
     <w:p>
-      <w:hyperlink r:id="rId32" w:history="1">
+      <w:hyperlink r:id="rId25" w:history="1">
         <w:r>
           <w:rPr>
             <w:rStyle w:val="Hyperlink"/>
@@ -4318,7 +4159,7 @@
       </w:r>
     </w:p>
     <w:p>
-      <w:hyperlink r:id="rId33" w:history="1">
+      <w:hyperlink r:id="rId26" w:history="1">
         <w:r>
           <w:rPr>
             <w:rStyle w:val="Hyperlink"/>
@@ -4344,7 +4185,7 @@
       </w:r>
     </w:p>
     <w:p>
-      <w:hyperlink r:id="rId34" w:history="1">
+      <w:hyperlink r:id="rId27" w:history="1">
         <w:r>
           <w:rPr>
             <w:rStyle w:val="Hyperlink"/>
@@ -4370,7 +4211,7 @@
     </w:p>
     <w:p>
       <w:pPr>
-        <w:pStyle w:val="Heading1"/>
+        <w:pStyle w:val="berschrift1"/>
       </w:pPr>
       <w:bookmarkStart w:id="10" w:name="_Toc133913181"/>
       <w:r>
@@ -4382,7 +4223,7 @@
     <w:p/>
     <w:p>
       <w:pPr>
-        <w:pStyle w:val="Heading2"/>
+        <w:pStyle w:val="berschrift2"/>
       </w:pPr>
       <w:bookmarkStart w:id="11" w:name="_Toc133913182"/>
       <w:r>
@@ -4393,7 +4234,7 @@
     <w:p/>
     <w:p>
       <w:pPr>
-        <w:pStyle w:val="ListParagraph"/>
+        <w:pStyle w:val="Listenabsatz"/>
         <w:numPr>
           <w:ilvl w:val="0"/>
           <w:numId w:val="25"/>
@@ -4405,19 +4246,35 @@
     </w:p>
     <w:p>
       <w:pPr>
-        <w:pStyle w:val="ListParagraph"/>
+        <w:pStyle w:val="Listenabsatz"/>
         <w:numPr>
           <w:ilvl w:val="0"/>
           <w:numId w:val="25"/>
         </w:numPr>
       </w:pPr>
       <w:r>
-        <w:t>180_FormulaOnePitStopAnalysis - Auflistung der einzelnen Pit Stops und Stop Dauer für jeden Fahrer je Rennen</w:t>
-      </w:r>
-    </w:p>
-    <w:p>
-      <w:pPr>
-        <w:pStyle w:val="ListParagraph"/>
+        <w:t xml:space="preserve">180_FormulaOnePitStopAnalysis - Auflistung der einzelnen Pit </w:t>
+      </w:r>
+      <w:proofErr w:type="spellStart"/>
+      <w:r>
+        <w:t>Stops</w:t>
+      </w:r>
+      <w:proofErr w:type="spellEnd"/>
+      <w:r>
+        <w:t xml:space="preserve"> und </w:t>
+      </w:r>
+      <w:proofErr w:type="spellStart"/>
+      <w:r>
+        <w:t>Stop</w:t>
+      </w:r>
+      <w:proofErr w:type="spellEnd"/>
+      <w:r>
+        <w:t xml:space="preserve"> Dauer für jeden Fahrer je Rennen</w:t>
+      </w:r>
+    </w:p>
+    <w:p>
+      <w:pPr>
+        <w:pStyle w:val="Listenabsatz"/>
         <w:numPr>
           <w:ilvl w:val="0"/>
           <w:numId w:val="25"/>
@@ -4438,7 +4295,7 @@
     </w:p>
     <w:p>
       <w:pPr>
-        <w:pStyle w:val="ListParagraph"/>
+        <w:pStyle w:val="Listenabsatz"/>
         <w:numPr>
           <w:ilvl w:val="0"/>
           <w:numId w:val="25"/>
@@ -4464,7 +4321,7 @@
     </w:p>
     <w:p>
       <w:pPr>
-        <w:pStyle w:val="Heading2"/>
+        <w:pStyle w:val="berschrift2"/>
       </w:pPr>
       <w:bookmarkStart w:id="12" w:name="_Toc133913183"/>
       <w:r>
@@ -4483,10 +4340,26 @@
         <w:br/>
       </w:r>
       <w:r>
-        <w:t>Welche Auswirkung hat die Startposition auf die Endposition in einem Rennen? Die Darstellung von Boxplots bei zwei kategorialen Attributen ist uns in SAC nicht gelungen. Wir haben immer den Hinweis erhalten, dass ein Measure notwendig ist, welches numerisch sein muss.</w:t>
-      </w:r>
-      <w:r>
-        <w:t xml:space="preserve"> Sobald jedoch ein Measure eingebunden wurde, waren die Boxplots so gedrungen, dass diese nicht mehr erkennbar waren.</w:t>
+        <w:t xml:space="preserve">Welche Auswirkung hat die Startposition auf die Endposition in einem Rennen? Die Darstellung von Boxplots bei zwei kategorialen Attributen ist uns in SAC nicht gelungen. Wir haben immer den Hinweis erhalten, dass ein </w:t>
+      </w:r>
+      <w:proofErr w:type="spellStart"/>
+      <w:r>
+        <w:t>Measure</w:t>
+      </w:r>
+      <w:proofErr w:type="spellEnd"/>
+      <w:r>
+        <w:t xml:space="preserve"> notwendig ist, welches numerisch sein muss.</w:t>
+      </w:r>
+      <w:r>
+        <w:t xml:space="preserve"> Sobald jedoch ein </w:t>
+      </w:r>
+      <w:proofErr w:type="spellStart"/>
+      <w:r>
+        <w:t>Measure</w:t>
+      </w:r>
+      <w:proofErr w:type="spellEnd"/>
+      <w:r>
+        <w:t xml:space="preserve"> eingebunden wurde, waren die Boxplots so gedrungen, dass diese nicht mehr erkennbar waren.</w:t>
       </w:r>
     </w:p>
     <w:p>
@@ -4518,7 +4391,7 @@
                     <pic:cNvPicPr/>
                   </pic:nvPicPr>
                   <pic:blipFill>
-                    <a:blip r:embed="rId35"/>
+                    <a:blip r:embed="rId28"/>
                     <a:stretch>
                       <a:fillRect/>
                     </a:stretch>
@@ -4570,7 +4443,7 @@
     </w:p>
     <w:p>
       <w:pPr>
-        <w:pStyle w:val="Heading2"/>
+        <w:pStyle w:val="berschrift2"/>
       </w:pPr>
       <w:bookmarkStart w:id="13" w:name="_Toc133913184"/>
       <w:r>
@@ -4585,7 +4458,7 @@
     </w:p>
     <w:p>
       <w:pPr>
-        <w:pStyle w:val="ListParagraph"/>
+        <w:pStyle w:val="Listenabsatz"/>
         <w:numPr>
           <w:ilvl w:val="0"/>
           <w:numId w:val="28"/>
@@ -4598,12 +4471,26 @@
         <w:rPr>
           <w:lang w:val="en-US"/>
         </w:rPr>
-        <w:t xml:space="preserve">SELECT CONVERT(varchar(8), DATEADD(ms, </w:t>
-      </w:r>
+        <w:t>SELECT CONVERT(varchar(8), DATEADD(</w:t>
+      </w:r>
+      <w:proofErr w:type="spellStart"/>
       <w:r>
         <w:rPr>
           <w:lang w:val="en-US"/>
         </w:rPr>
+        <w:t>ms</w:t>
+      </w:r>
+      <w:proofErr w:type="spellEnd"/>
+      <w:r>
+        <w:rPr>
+          <w:lang w:val="en-US"/>
+        </w:rPr>
+        <w:t xml:space="preserve">, </w:t>
+      </w:r>
+      <w:r>
+        <w:rPr>
+          <w:lang w:val="en-US"/>
+        </w:rPr>
         <w:t>"</w:t>
       </w:r>
       <w:r>
@@ -4622,12 +4509,20 @@
         <w:rPr>
           <w:lang w:val="en-US"/>
         </w:rPr>
-        <w:t>, CAST('00:00:00' as time)), 108) as mytime</w:t>
-      </w:r>
-    </w:p>
-    <w:p>
-      <w:pPr>
-        <w:pStyle w:val="ListParagraph"/>
+        <w:t xml:space="preserve">, CAST('00:00:00' as time)), 108) as </w:t>
+      </w:r>
+      <w:proofErr w:type="spellStart"/>
+      <w:r>
+        <w:rPr>
+          <w:lang w:val="en-US"/>
+        </w:rPr>
+        <w:t>mytime</w:t>
+      </w:r>
+      <w:proofErr w:type="spellEnd"/>
+    </w:p>
+    <w:p>
+      <w:pPr>
+        <w:pStyle w:val="Listenabsatz"/>
       </w:pPr>
       <w:r>
         <w:t>FROM "180_FormulaOneLapTimes"</w:t>
@@ -4657,7 +4552,7 @@
                     <pic:cNvPicPr/>
                   </pic:nvPicPr>
                   <pic:blipFill>
-                    <a:blip r:embed="rId36"/>
+                    <a:blip r:embed="rId29"/>
                     <a:stretch>
                       <a:fillRect/>
                     </a:stretch>
@@ -4680,7 +4575,7 @@
     </w:p>
     <w:p>
       <w:pPr>
-        <w:pStyle w:val="ListParagraph"/>
+        <w:pStyle w:val="Listenabsatz"/>
         <w:numPr>
           <w:ilvl w:val="0"/>
           <w:numId w:val="28"/>
@@ -4693,26 +4588,48 @@
         <w:rPr>
           <w:lang w:val="en-US"/>
         </w:rPr>
-        <w:t>SELECT TIME_FORMAT(SEC_TO_TIME("milliseconds" / 1000), '%H:%i:%s') AS my_time</w:t>
-      </w:r>
-    </w:p>
-    <w:p>
-      <w:pPr>
-        <w:pStyle w:val="ListParagraph"/>
+        <w:t>SELECT TIME_FORMAT(SEC_TO_TIME("milliseconds" / 1000), '%H:%</w:t>
+      </w:r>
+      <w:proofErr w:type="spellStart"/>
+      <w:r>
         <w:rPr>
           <w:lang w:val="en-US"/>
         </w:rPr>
-      </w:pPr>
+        <w:t>i</w:t>
+      </w:r>
+      <w:proofErr w:type="spellEnd"/>
       <w:r>
         <w:rPr>
           <w:lang w:val="en-US"/>
         </w:rPr>
+        <w:t xml:space="preserve">:%s') AS </w:t>
+      </w:r>
+      <w:proofErr w:type="spellStart"/>
+      <w:r>
+        <w:rPr>
+          <w:lang w:val="en-US"/>
+        </w:rPr>
+        <w:t>my_time</w:t>
+      </w:r>
+      <w:proofErr w:type="spellEnd"/>
+    </w:p>
+    <w:p>
+      <w:pPr>
+        <w:pStyle w:val="Listenabsatz"/>
+        <w:rPr>
+          <w:lang w:val="en-US"/>
+        </w:rPr>
+      </w:pPr>
+      <w:r>
+        <w:rPr>
+          <w:lang w:val="en-US"/>
+        </w:rPr>
         <w:t>FROM "180_FormulaOneLapTimes"</w:t>
       </w:r>
     </w:p>
     <w:p>
       <w:pPr>
-        <w:pStyle w:val="ListParagraph"/>
+        <w:pStyle w:val="Listenabsatz"/>
       </w:pPr>
       <w:r>
         <w:rPr>
@@ -4734,7 +4651,7 @@
                     <pic:cNvPicPr/>
                   </pic:nvPicPr>
                   <pic:blipFill>
-                    <a:blip r:embed="rId37"/>
+                    <a:blip r:embed="rId30"/>
                     <a:stretch>
                       <a:fillRect/>
                     </a:stretch>
@@ -4768,19 +4685,35 @@
     </w:p>
     <w:p>
       <w:pPr>
-        <w:pStyle w:val="ListParagraph"/>
+        <w:pStyle w:val="Listenabsatz"/>
         <w:numPr>
           <w:ilvl w:val="0"/>
           <w:numId w:val="29"/>
         </w:numPr>
       </w:pPr>
       <w:r>
-        <w:t xml:space="preserve">SELECT "driverId", "raceId", </w:t>
-      </w:r>
-    </w:p>
-    <w:p>
-      <w:pPr>
-        <w:pStyle w:val="ListParagraph"/>
+        <w:t>SELECT "</w:t>
+      </w:r>
+      <w:proofErr w:type="spellStart"/>
+      <w:r>
+        <w:t>driverId</w:t>
+      </w:r>
+      <w:proofErr w:type="spellEnd"/>
+      <w:r>
+        <w:t>", "</w:t>
+      </w:r>
+      <w:proofErr w:type="spellStart"/>
+      <w:r>
+        <w:t>raceId</w:t>
+      </w:r>
+      <w:proofErr w:type="spellEnd"/>
+      <w:r>
+        <w:t xml:space="preserve">", </w:t>
+      </w:r>
+    </w:p>
+    <w:p>
+      <w:pPr>
+        <w:pStyle w:val="Listenabsatz"/>
         <w:rPr>
           <w:lang w:val="en-US"/>
         </w:rPr>
@@ -4789,26 +4722,40 @@
         <w:rPr>
           <w:lang w:val="en-US"/>
         </w:rPr>
-        <w:t xml:space="preserve">       AVG(UNIX_TIMESTAMP(TO_TIME(CONCAT('00:', SUBSTRING("time", 1, 2), ':', SUBSTRING("time", 4, 2), '.000')))) AS "lapTime"</w:t>
-      </w:r>
-    </w:p>
-    <w:p>
-      <w:pPr>
-        <w:pStyle w:val="ListParagraph"/>
+        <w:t xml:space="preserve">       AVG(UNIX_TIMESTAMP(TO_TIME(CONCAT('00:', SUBSTRING("time", 1, 2), ':', SUBSTRING("time", 4, 2), '.000')))) AS "</w:t>
+      </w:r>
+      <w:proofErr w:type="spellStart"/>
+      <w:r>
         <w:rPr>
           <w:lang w:val="en-US"/>
         </w:rPr>
-      </w:pPr>
+        <w:t>lapTime</w:t>
+      </w:r>
+      <w:proofErr w:type="spellEnd"/>
       <w:r>
         <w:rPr>
           <w:lang w:val="en-US"/>
         </w:rPr>
+        <w:t>"</w:t>
+      </w:r>
+    </w:p>
+    <w:p>
+      <w:pPr>
+        <w:pStyle w:val="Listenabsatz"/>
+        <w:rPr>
+          <w:lang w:val="en-US"/>
+        </w:rPr>
+      </w:pPr>
+      <w:r>
+        <w:rPr>
+          <w:lang w:val="en-US"/>
+        </w:rPr>
         <w:t>FROM "180_FormulaOneLapTimes"</w:t>
       </w:r>
     </w:p>
     <w:p>
       <w:pPr>
-        <w:pStyle w:val="ListParagraph"/>
+        <w:pStyle w:val="Listenabsatz"/>
         <w:rPr>
           <w:lang w:val="en-US"/>
         </w:rPr>
@@ -4817,20 +4764,48 @@
         <w:rPr>
           <w:lang w:val="en-US"/>
         </w:rPr>
-        <w:t>GROUP BY "driverId", "raceId"</w:t>
-      </w:r>
-    </w:p>
-    <w:p>
-      <w:pPr>
-        <w:pStyle w:val="ListParagraph"/>
+        <w:t>GROUP BY "</w:t>
+      </w:r>
+      <w:proofErr w:type="spellStart"/>
+      <w:r>
         <w:rPr>
           <w:lang w:val="en-US"/>
         </w:rPr>
-      </w:pPr>
-    </w:p>
-    <w:p>
-      <w:pPr>
-        <w:pStyle w:val="ListParagraph"/>
+        <w:t>driverId</w:t>
+      </w:r>
+      <w:proofErr w:type="spellEnd"/>
+      <w:r>
+        <w:rPr>
+          <w:lang w:val="en-US"/>
+        </w:rPr>
+        <w:t>", "</w:t>
+      </w:r>
+      <w:proofErr w:type="spellStart"/>
+      <w:r>
+        <w:rPr>
+          <w:lang w:val="en-US"/>
+        </w:rPr>
+        <w:t>raceId</w:t>
+      </w:r>
+      <w:proofErr w:type="spellEnd"/>
+      <w:r>
+        <w:rPr>
+          <w:lang w:val="en-US"/>
+        </w:rPr>
+        <w:t>"</w:t>
+      </w:r>
+    </w:p>
+    <w:p>
+      <w:pPr>
+        <w:pStyle w:val="Listenabsatz"/>
+        <w:rPr>
+          <w:lang w:val="en-US"/>
+        </w:rPr>
+      </w:pPr>
+    </w:p>
+    <w:p>
+      <w:pPr>
+        <w:pStyle w:val="Listenabsatz"/>
       </w:pPr>
       <w:r>
         <w:rPr>
@@ -4853,7 +4828,7 @@
                     <pic:cNvPicPr/>
                   </pic:nvPicPr>
                   <pic:blipFill>
-                    <a:blip r:embed="rId38"/>
+                    <a:blip r:embed="rId31"/>
                     <a:stretch>
                       <a:fillRect/>
                     </a:stretch>
@@ -4876,19 +4851,35 @@
     </w:p>
     <w:p>
       <w:pPr>
-        <w:pStyle w:val="ListParagraph"/>
+        <w:pStyle w:val="Listenabsatz"/>
         <w:numPr>
           <w:ilvl w:val="0"/>
           <w:numId w:val="29"/>
         </w:numPr>
       </w:pPr>
       <w:r>
-        <w:t>SELECT "driverId", "raceId",</w:t>
-      </w:r>
-    </w:p>
-    <w:p>
-      <w:pPr>
-        <w:pStyle w:val="ListParagraph"/>
+        <w:t>SELECT "</w:t>
+      </w:r>
+      <w:proofErr w:type="spellStart"/>
+      <w:r>
+        <w:t>driverId</w:t>
+      </w:r>
+      <w:proofErr w:type="spellEnd"/>
+      <w:r>
+        <w:t>", "</w:t>
+      </w:r>
+      <w:proofErr w:type="spellStart"/>
+      <w:r>
+        <w:t>raceId</w:t>
+      </w:r>
+      <w:proofErr w:type="spellEnd"/>
+      <w:r>
+        <w:t>",</w:t>
+      </w:r>
+    </w:p>
+    <w:p>
+      <w:pPr>
+        <w:pStyle w:val="Listenabsatz"/>
         <w:rPr>
           <w:lang w:val="en-US"/>
         </w:rPr>
@@ -4897,26 +4888,54 @@
         <w:rPr>
           <w:lang w:val="en-US"/>
         </w:rPr>
-        <w:t xml:space="preserve">       SEC_TO_TIME(AVG(TIME_TO_SEC(TO_TIME("lapTime")))*1000) AS "AVGlapTime"</w:t>
-      </w:r>
-    </w:p>
-    <w:p>
-      <w:pPr>
-        <w:pStyle w:val="ListParagraph"/>
+        <w:t xml:space="preserve">       SEC_TO_TIME(AVG(TIME_TO_SEC(TO_TIME("</w:t>
+      </w:r>
+      <w:proofErr w:type="spellStart"/>
+      <w:r>
         <w:rPr>
           <w:lang w:val="en-US"/>
         </w:rPr>
-      </w:pPr>
+        <w:t>lapTime</w:t>
+      </w:r>
+      <w:proofErr w:type="spellEnd"/>
       <w:r>
         <w:rPr>
           <w:lang w:val="en-US"/>
         </w:rPr>
+        <w:t>")))*1000) AS "</w:t>
+      </w:r>
+      <w:proofErr w:type="spellStart"/>
+      <w:r>
+        <w:rPr>
+          <w:lang w:val="en-US"/>
+        </w:rPr>
+        <w:t>AVGlapTime</w:t>
+      </w:r>
+      <w:proofErr w:type="spellEnd"/>
+      <w:r>
+        <w:rPr>
+          <w:lang w:val="en-US"/>
+        </w:rPr>
+        <w:t>"</w:t>
+      </w:r>
+    </w:p>
+    <w:p>
+      <w:pPr>
+        <w:pStyle w:val="Listenabsatz"/>
+        <w:rPr>
+          <w:lang w:val="en-US"/>
+        </w:rPr>
+      </w:pPr>
+      <w:r>
+        <w:rPr>
+          <w:lang w:val="en-US"/>
+        </w:rPr>
         <w:t>FROM "180_FormulaOneConvertedLapTimes"</w:t>
       </w:r>
     </w:p>
     <w:p>
       <w:pPr>
-        <w:pStyle w:val="ListParagraph"/>
+        <w:pStyle w:val="Listenabsatz"/>
         <w:rPr>
           <w:lang w:val="en-US"/>
         </w:rPr>
@@ -4925,12 +4944,40 @@
         <w:rPr>
           <w:lang w:val="en-US"/>
         </w:rPr>
-        <w:t>GROUP BY "driverId", "raceId"</w:t>
-      </w:r>
-    </w:p>
-    <w:p>
-      <w:pPr>
-        <w:pStyle w:val="ListParagraph"/>
+        <w:t>GROUP BY "</w:t>
+      </w:r>
+      <w:proofErr w:type="spellStart"/>
+      <w:r>
+        <w:rPr>
+          <w:lang w:val="en-US"/>
+        </w:rPr>
+        <w:t>driverId</w:t>
+      </w:r>
+      <w:proofErr w:type="spellEnd"/>
+      <w:r>
+        <w:rPr>
+          <w:lang w:val="en-US"/>
+        </w:rPr>
+        <w:t>", "</w:t>
+      </w:r>
+      <w:proofErr w:type="spellStart"/>
+      <w:r>
+        <w:rPr>
+          <w:lang w:val="en-US"/>
+        </w:rPr>
+        <w:t>raceId</w:t>
+      </w:r>
+      <w:proofErr w:type="spellEnd"/>
+      <w:r>
+        <w:rPr>
+          <w:lang w:val="en-US"/>
+        </w:rPr>
+        <w:t>"</w:t>
+      </w:r>
+    </w:p>
+    <w:p>
+      <w:pPr>
+        <w:pStyle w:val="Listenabsatz"/>
         <w:rPr>
           <w:lang w:val="en-US"/>
         </w:rPr>
@@ -4961,7 +5008,7 @@
                     <pic:cNvPicPr/>
                   </pic:nvPicPr>
                   <pic:blipFill>
-                    <a:blip r:embed="rId39"/>
+                    <a:blip r:embed="rId32"/>
                     <a:stretch>
                       <a:fillRect/>
                     </a:stretch>
@@ -4984,7 +5031,7 @@
     </w:p>
     <w:p>
       <w:pPr>
-        <w:pStyle w:val="ListParagraph"/>
+        <w:pStyle w:val="Listenabsatz"/>
         <w:rPr>
           <w:lang w:val="en-US"/>
         </w:rPr>
@@ -4992,7 +5039,7 @@
     </w:p>
     <w:p>
       <w:pPr>
-        <w:pStyle w:val="Heading2"/>
+        <w:pStyle w:val="berschrift2"/>
       </w:pPr>
       <w:bookmarkStart w:id="14" w:name="_Toc133913185"/>
       <w:r>
@@ -5003,14 +5050,30 @@
     <w:p>
       <w:r>
         <w:br/>
-        <w:t>Zum Vergleich sind hier die Auswertungen und Fragen zu finden, die wir uns zu Beginn gestellt haben. Abweichungen davon sind aufgrund von notwendigen Anpassungen / Problemen bei der Datenaggreagation geschehen.</w:t>
+        <w:t xml:space="preserve">Zum Vergleich sind hier die Auswertungen und Fragen zu finden, die wir uns zu Beginn gestellt haben. Abweichungen davon sind aufgrund von notwendigen Anpassungen / Problemen bei der </w:t>
+      </w:r>
+      <w:proofErr w:type="spellStart"/>
+      <w:r>
+        <w:t>Datenaggreagation</w:t>
+      </w:r>
+      <w:proofErr w:type="spellEnd"/>
+      <w:r>
+        <w:t xml:space="preserve"> geschehen.</w:t>
       </w:r>
       <w:r>
         <w:br/>
       </w:r>
       <w:r>
         <w:br/>
-        <w:t>Vorschläge zur Auswertung finden sich in der DataExploration.ipynb Datei.</w:t>
+        <w:t xml:space="preserve">Vorschläge zur Auswertung finden sich in der </w:t>
+      </w:r>
+      <w:proofErr w:type="spellStart"/>
+      <w:r>
+        <w:t>DataExploration.ipynb</w:t>
+      </w:r>
+      <w:proofErr w:type="spellEnd"/>
+      <w:r>
+        <w:t xml:space="preserve"> Datei.</w:t>
       </w:r>
       <w:r>
         <w:br/>
@@ -5019,7 +5082,7 @@
     </w:p>
     <w:p>
       <w:pPr>
-        <w:pStyle w:val="ListParagraph"/>
+        <w:pStyle w:val="Listenabsatz"/>
         <w:numPr>
           <w:ilvl w:val="0"/>
           <w:numId w:val="21"/>
@@ -5031,7 +5094,7 @@
     </w:p>
     <w:p>
       <w:pPr>
-        <w:pStyle w:val="ListParagraph"/>
+        <w:pStyle w:val="Listenabsatz"/>
         <w:ind w:left="360"/>
       </w:pPr>
       <w:r>
@@ -5054,7 +5117,7 @@
                     <pic:cNvPicPr/>
                   </pic:nvPicPr>
                   <pic:blipFill>
-                    <a:blip r:embed="rId40"/>
+                    <a:blip r:embed="rId33"/>
                     <a:stretch>
                       <a:fillRect/>
                     </a:stretch>
@@ -5077,7 +5140,7 @@
     </w:p>
     <w:p>
       <w:pPr>
-        <w:pStyle w:val="ListParagraph"/>
+        <w:pStyle w:val="Listenabsatz"/>
         <w:ind w:left="360"/>
       </w:pPr>
       <w:r>
@@ -5101,7 +5164,7 @@
                     <pic:cNvPicPr/>
                   </pic:nvPicPr>
                   <pic:blipFill>
-                    <a:blip r:embed="rId41"/>
+                    <a:blip r:embed="rId34"/>
                     <a:stretch>
                       <a:fillRect/>
                     </a:stretch>
@@ -5124,7 +5187,7 @@
     </w:p>
     <w:p>
       <w:pPr>
-        <w:pStyle w:val="ListParagraph"/>
+        <w:pStyle w:val="Listenabsatz"/>
         <w:numPr>
           <w:ilvl w:val="0"/>
           <w:numId w:val="21"/>
@@ -5144,7 +5207,7 @@
     </w:p>
     <w:p>
       <w:pPr>
-        <w:pStyle w:val="ListParagraph"/>
+        <w:pStyle w:val="Listenabsatz"/>
         <w:ind w:left="360"/>
       </w:pPr>
       <w:r>
@@ -5167,7 +5230,7 @@
                     <pic:cNvPicPr/>
                   </pic:nvPicPr>
                   <pic:blipFill>
-                    <a:blip r:embed="rId42"/>
+                    <a:blip r:embed="rId35"/>
                     <a:stretch>
                       <a:fillRect/>
                     </a:stretch>
@@ -5190,7 +5253,7 @@
     </w:p>
     <w:p>
       <w:pPr>
-        <w:pStyle w:val="ListParagraph"/>
+        <w:pStyle w:val="Listenabsatz"/>
         <w:numPr>
           <w:ilvl w:val="0"/>
           <w:numId w:val="21"/>
@@ -5202,7 +5265,7 @@
     </w:p>
     <w:p>
       <w:pPr>
-        <w:pStyle w:val="ListParagraph"/>
+        <w:pStyle w:val="Listenabsatz"/>
         <w:numPr>
           <w:ilvl w:val="0"/>
           <w:numId w:val="21"/>
@@ -5214,7 +5277,7 @@
     </w:p>
     <w:p>
       <w:pPr>
-        <w:pStyle w:val="ListParagraph"/>
+        <w:pStyle w:val="Listenabsatz"/>
         <w:numPr>
           <w:ilvl w:val="0"/>
           <w:numId w:val="21"/>
@@ -5226,7 +5289,7 @@
     </w:p>
     <w:p>
       <w:pPr>
-        <w:pStyle w:val="ListParagraph"/>
+        <w:pStyle w:val="Listenabsatz"/>
         <w:numPr>
           <w:ilvl w:val="0"/>
           <w:numId w:val="21"/>
@@ -5238,7 +5301,7 @@
     </w:p>
     <w:p>
       <w:pPr>
-        <w:pStyle w:val="ListParagraph"/>
+        <w:pStyle w:val="Listenabsatz"/>
         <w:numPr>
           <w:ilvl w:val="0"/>
           <w:numId w:val="21"/>
@@ -5250,8 +5313,8 @@
     </w:p>
     <w:p/>
     <w:sectPr>
-      <w:footerReference w:type="default" r:id="rId43"/>
-      <w:footerReference w:type="first" r:id="rId44"/>
+      <w:footerReference w:type="default" r:id="rId36"/>
+      <w:footerReference w:type="first" r:id="rId37"/>
       <w:pgSz w:w="11906" w:h="16838"/>
       <w:pgMar w:top="1417" w:right="1417" w:bottom="1134" w:left="1417" w:header="708" w:footer="708" w:gutter="0"/>
       <w:pgNumType w:start="1"/>
@@ -5305,7 +5368,7 @@
     <w:sdtContent>
       <w:p>
         <w:pPr>
-          <w:pStyle w:val="Footer"/>
+          <w:pStyle w:val="Fuzeile"/>
           <w:jc w:val="right"/>
         </w:pPr>
         <w:r>
@@ -5334,7 +5397,7 @@
   </w:sdt>
   <w:p>
     <w:pPr>
-      <w:pStyle w:val="Footer"/>
+      <w:pStyle w:val="Fuzeile"/>
     </w:pPr>
   </w:p>
 </w:ftr>
@@ -5344,7 +5407,7 @@
 <w:ftr xmlns:wpc="http://schemas.microsoft.com/office/word/2010/wordprocessingCanvas" xmlns:cx="http://schemas.microsoft.com/office/drawing/2014/chartex" xmlns:cx1="http://schemas.microsoft.com/office/drawing/2015/9/8/chartex" xmlns:cx2="http://schemas.microsoft.com/office/drawing/2015/10/21/chartex" xmlns:cx3="http://schemas.microsoft.com/office/drawing/2016/5/9/chartex" xmlns:cx4="http://schemas.microsoft.com/office/drawing/2016/5/10/chartex" xmlns:cx5="http://schemas.microsoft.com/office/drawing/2016/5/11/chartex" xmlns:cx6="http://schemas.microsoft.com/office/drawing/2016/5/12/chartex" xmlns:cx7="http://schemas.microsoft.com/office/drawing/2016/5/13/chartex" xmlns:cx8="http://schemas.microsoft.com/office/drawing/2016/5/14/chartex" xmlns:mc="http://schemas.openxmlformats.org/markup-compatibility/2006" xmlns:aink="http://schemas.microsoft.com/office/drawing/2016/ink" xmlns:am3d="http://schemas.microsoft.com/office/drawing/2017/model3d" xmlns:o="urn:schemas-microsoft-com:office:office" xmlns:oel="http://schemas.microsoft.com/office/2019/extlst" xmlns:r="http://schemas.openxmlformats.org/officeDocument/2006/relationships" xmlns:m="http://schemas.openxmlformats.org/officeDocument/2006/math" xmlns:v="urn:schemas-microsoft-com:vml" xmlns:wp14="http://schemas.microsoft.com/office/word/2010/wordprocessingDrawing" xmlns:wp="http://schemas.openxmlformats.org/drawingml/2006/wordprocessingDrawing" xmlns:w10="urn:schemas-microsoft-com:office:word" xmlns:w="http://schemas.openxmlformats.org/wordprocessingml/2006/main" xmlns:w14="http://schemas.microsoft.com/office/word/2010/wordml" xmlns:w15="http://schemas.microsoft.com/office/word/2012/wordml" xmlns:w16cex="http://schemas.microsoft.com/office/word/2018/wordml/cex" xmlns:w16cid="http://schemas.microsoft.com/office/word/2016/wordml/cid" xmlns:w16="http://schemas.microsoft.com/office/word/2018/wordml" xmlns:w16du="http://schemas.microsoft.com/office/word/2023/wordml/word16du" xmlns:w16sdtdh="http://schemas.microsoft.com/office/word/2020/wordml/sdtdatahash" xmlns:w16se="http://schemas.microsoft.com/office/word/2015/wordml/symex" xmlns:wpg="http://schemas.microsoft.com/office/word/2010/wordprocessingGroup" xmlns:wpi="http://schemas.microsoft.com/office/word/2010/wordprocessingInk" xmlns:wne="http://schemas.microsoft.com/office/word/2006/wordml" xmlns:wps="http://schemas.microsoft.com/office/word/2010/wordprocessingShape" mc:Ignorable="w14 w15 w16se w16cid w16 w16cex w16sdtdh wp14">
   <w:p>
     <w:pPr>
-      <w:pStyle w:val="Footer"/>
+      <w:pStyle w:val="Fuzeile"/>
     </w:pPr>
   </w:p>
 </w:ftr>
@@ -5376,7 +5439,7 @@
     <w:p>
       <w:r>
         <w:rPr>
-          <w:rStyle w:val="FootnoteReference"/>
+          <w:rStyle w:val="Funotenzeichen"/>
         </w:rPr>
         <w:footnoteRef/>
       </w:r>
@@ -5396,11 +5459,11 @@
   <w:footnote w:id="2">
     <w:p>
       <w:pPr>
-        <w:pStyle w:val="FootnoteText"/>
-      </w:pPr>
-      <w:r>
-        <w:rPr>
-          <w:rStyle w:val="FootnoteReference"/>
+        <w:pStyle w:val="Funotentext"/>
+      </w:pPr>
+      <w:r>
+        <w:rPr>
+          <w:rStyle w:val="Funotenzeichen"/>
         </w:rPr>
         <w:footnoteRef/>
       </w:r>
@@ -5418,18 +5481,18 @@
     </w:p>
     <w:p>
       <w:pPr>
-        <w:pStyle w:val="FootnoteText"/>
+        <w:pStyle w:val="Funotentext"/>
       </w:pPr>
     </w:p>
   </w:footnote>
   <w:footnote w:id="3">
     <w:p>
       <w:pPr>
-        <w:pStyle w:val="FootnoteText"/>
-      </w:pPr>
-      <w:r>
-        <w:rPr>
-          <w:rStyle w:val="FootnoteReference"/>
+        <w:pStyle w:val="Funotentext"/>
+      </w:pPr>
+      <w:r>
+        <w:rPr>
+          <w:rStyle w:val="Funotenzeichen"/>
         </w:rPr>
         <w:footnoteRef/>
       </w:r>
@@ -5452,11 +5515,11 @@
   <w:footnote w:id="4">
     <w:p>
       <w:pPr>
-        <w:pStyle w:val="FootnoteText"/>
-      </w:pPr>
-      <w:r>
-        <w:rPr>
-          <w:rStyle w:val="FootnoteReference"/>
+        <w:pStyle w:val="Funotentext"/>
+      </w:pPr>
+      <w:r>
+        <w:rPr>
+          <w:rStyle w:val="Funotenzeichen"/>
         </w:rPr>
         <w:footnoteRef/>
       </w:r>
@@ -5474,18 +5537,18 @@
     </w:p>
     <w:p>
       <w:pPr>
-        <w:pStyle w:val="FootnoteText"/>
+        <w:pStyle w:val="Funotentext"/>
       </w:pPr>
     </w:p>
   </w:footnote>
   <w:footnote w:id="5">
     <w:p>
       <w:pPr>
-        <w:pStyle w:val="FootnoteText"/>
-      </w:pPr>
-      <w:r>
-        <w:rPr>
-          <w:rStyle w:val="FootnoteReference"/>
+        <w:pStyle w:val="Funotentext"/>
+      </w:pPr>
+      <w:r>
+        <w:rPr>
+          <w:rStyle w:val="Funotenzeichen"/>
         </w:rPr>
         <w:footnoteRef/>
       </w:r>
@@ -9399,15 +9462,15 @@
     <w:lsdException w:name="Unresolved Mention" w:semiHidden="1" w:unhideWhenUsed="1"/>
     <w:lsdException w:name="Smart Link" w:semiHidden="1" w:unhideWhenUsed="1"/>
   </w:latentStyles>
-  <w:style w:type="paragraph" w:default="1" w:styleId="Normal">
+  <w:style w:type="paragraph" w:default="1" w:styleId="Standard">
     <w:name w:val="Normal"/>
     <w:qFormat/>
   </w:style>
-  <w:style w:type="paragraph" w:styleId="Heading1">
+  <w:style w:type="paragraph" w:styleId="berschrift1">
     <w:name w:val="heading 1"/>
-    <w:basedOn w:val="Normal"/>
-    <w:next w:val="Normal"/>
-    <w:link w:val="Heading1Char"/>
+    <w:basedOn w:val="Standard"/>
+    <w:next w:val="Standard"/>
+    <w:link w:val="berschrift1Zchn"/>
     <w:uiPriority w:val="9"/>
     <w:qFormat/>
     <w:rsid w:val="0026010A"/>
@@ -9426,11 +9489,11 @@
       <w:szCs w:val="28"/>
     </w:rPr>
   </w:style>
-  <w:style w:type="paragraph" w:styleId="Heading2">
+  <w:style w:type="paragraph" w:styleId="berschrift2">
     <w:name w:val="heading 2"/>
-    <w:basedOn w:val="Normal"/>
-    <w:next w:val="Normal"/>
-    <w:link w:val="Heading2Char"/>
+    <w:basedOn w:val="Standard"/>
+    <w:next w:val="Standard"/>
+    <w:link w:val="berschrift2Zchn"/>
     <w:uiPriority w:val="9"/>
     <w:unhideWhenUsed/>
     <w:qFormat/>
@@ -9448,11 +9511,11 @@
       <w:szCs w:val="26"/>
     </w:rPr>
   </w:style>
-  <w:style w:type="paragraph" w:styleId="Heading3">
+  <w:style w:type="paragraph" w:styleId="berschrift3">
     <w:name w:val="heading 3"/>
-    <w:basedOn w:val="Normal"/>
-    <w:next w:val="Normal"/>
-    <w:link w:val="Heading3Char"/>
+    <w:basedOn w:val="Standard"/>
+    <w:next w:val="Standard"/>
+    <w:link w:val="berschrift3Zchn"/>
     <w:uiPriority w:val="9"/>
     <w:unhideWhenUsed/>
     <w:qFormat/>
@@ -9470,11 +9533,11 @@
       <w:szCs w:val="24"/>
     </w:rPr>
   </w:style>
-  <w:style w:type="paragraph" w:styleId="Heading4">
+  <w:style w:type="paragraph" w:styleId="berschrift4">
     <w:name w:val="heading 4"/>
-    <w:basedOn w:val="Normal"/>
-    <w:next w:val="Normal"/>
-    <w:link w:val="Heading4Char"/>
+    <w:basedOn w:val="Standard"/>
+    <w:next w:val="Standard"/>
+    <w:link w:val="berschrift4Zchn"/>
     <w:uiPriority w:val="9"/>
     <w:unhideWhenUsed/>
     <w:qFormat/>
@@ -9492,13 +9555,13 @@
       <w:color w:val="365F91" w:themeColor="accent1" w:themeShade="BF"/>
     </w:rPr>
   </w:style>
-  <w:style w:type="character" w:default="1" w:styleId="DefaultParagraphFont">
+  <w:style w:type="character" w:default="1" w:styleId="Absatz-Standardschriftart">
     <w:name w:val="Default Paragraph Font"/>
     <w:uiPriority w:val="1"/>
     <w:semiHidden/>
     <w:unhideWhenUsed/>
   </w:style>
-  <w:style w:type="table" w:default="1" w:styleId="TableNormal">
+  <w:style w:type="table" w:default="1" w:styleId="NormaleTabelle">
     <w:name w:val="Normal Table"/>
     <w:uiPriority w:val="99"/>
     <w:semiHidden/>
@@ -9513,16 +9576,16 @@
       </w:tblCellMar>
     </w:tblPr>
   </w:style>
-  <w:style w:type="numbering" w:default="1" w:styleId="NoList">
+  <w:style w:type="numbering" w:default="1" w:styleId="KeineListe">
     <w:name w:val="No List"/>
     <w:uiPriority w:val="99"/>
     <w:semiHidden/>
     <w:unhideWhenUsed/>
   </w:style>
-  <w:style w:type="character" w:customStyle="1" w:styleId="Heading1Char">
-    <w:name w:val="Heading 1 Char"/>
-    <w:basedOn w:val="DefaultParagraphFont"/>
-    <w:link w:val="Heading1"/>
+  <w:style w:type="character" w:customStyle="1" w:styleId="berschrift1Zchn">
+    <w:name w:val="Überschrift 1 Zchn"/>
+    <w:basedOn w:val="Absatz-Standardschriftart"/>
+    <w:link w:val="berschrift1"/>
     <w:uiPriority w:val="9"/>
     <w:rsid w:val="0026010A"/>
     <w:rPr>
@@ -9534,10 +9597,10 @@
       <w:szCs w:val="28"/>
     </w:rPr>
   </w:style>
-  <w:style w:type="paragraph" w:styleId="BalloonText">
+  <w:style w:type="paragraph" w:styleId="Sprechblasentext">
     <w:name w:val="Balloon Text"/>
-    <w:basedOn w:val="Normal"/>
-    <w:link w:val="BalloonTextChar"/>
+    <w:basedOn w:val="Standard"/>
+    <w:link w:val="SprechblasentextZchn"/>
     <w:uiPriority w:val="99"/>
     <w:semiHidden/>
     <w:unhideWhenUsed/>
@@ -9551,10 +9614,10 @@
       <w:szCs w:val="16"/>
     </w:rPr>
   </w:style>
-  <w:style w:type="character" w:customStyle="1" w:styleId="BalloonTextChar">
-    <w:name w:val="Balloon Text Char"/>
-    <w:basedOn w:val="DefaultParagraphFont"/>
-    <w:link w:val="BalloonText"/>
+  <w:style w:type="character" w:customStyle="1" w:styleId="SprechblasentextZchn">
+    <w:name w:val="Sprechblasentext Zchn"/>
+    <w:basedOn w:val="Absatz-Standardschriftart"/>
+    <w:link w:val="Sprechblasentext"/>
     <w:uiPriority w:val="99"/>
     <w:semiHidden/>
     <w:rsid w:val="0026010A"/>
@@ -9564,9 +9627,9 @@
       <w:szCs w:val="16"/>
     </w:rPr>
   </w:style>
-  <w:style w:type="paragraph" w:styleId="ListParagraph">
+  <w:style w:type="paragraph" w:styleId="Listenabsatz">
     <w:name w:val="List Paragraph"/>
-    <w:basedOn w:val="Normal"/>
+    <w:basedOn w:val="Standard"/>
     <w:uiPriority w:val="34"/>
     <w:qFormat/>
     <w:rsid w:val="00001DCE"/>
@@ -9575,9 +9638,9 @@
       <w:contextualSpacing/>
     </w:pPr>
   </w:style>
-  <w:style w:type="paragraph" w:styleId="NormalWeb">
+  <w:style w:type="paragraph" w:styleId="StandardWeb">
     <w:name w:val="Normal (Web)"/>
-    <w:basedOn w:val="Normal"/>
+    <w:basedOn w:val="Standard"/>
     <w:uiPriority w:val="99"/>
     <w:semiHidden/>
     <w:unhideWhenUsed/>
@@ -9593,7 +9656,7 @@
   </w:style>
   <w:style w:type="character" w:styleId="Hyperlink">
     <w:name w:val="Hyperlink"/>
-    <w:basedOn w:val="DefaultParagraphFont"/>
+    <w:basedOn w:val="Absatz-Standardschriftart"/>
     <w:uiPriority w:val="99"/>
     <w:unhideWhenUsed/>
     <w:rsid w:val="00B41A5E"/>
@@ -9602,11 +9665,11 @@
       <w:u w:val="single"/>
     </w:rPr>
   </w:style>
-  <w:style w:type="paragraph" w:styleId="Title">
+  <w:style w:type="paragraph" w:styleId="Titel">
     <w:name w:val="Title"/>
-    <w:basedOn w:val="Normal"/>
-    <w:next w:val="Normal"/>
-    <w:link w:val="TitleChar"/>
+    <w:basedOn w:val="Standard"/>
+    <w:next w:val="Standard"/>
+    <w:link w:val="TitelZchn"/>
     <w:uiPriority w:val="10"/>
     <w:qFormat/>
     <w:rsid w:val="0044342F"/>
@@ -9622,10 +9685,10 @@
       <w:szCs w:val="56"/>
     </w:rPr>
   </w:style>
-  <w:style w:type="character" w:customStyle="1" w:styleId="TitleChar">
-    <w:name w:val="Title Char"/>
-    <w:basedOn w:val="DefaultParagraphFont"/>
-    <w:link w:val="Title"/>
+  <w:style w:type="character" w:customStyle="1" w:styleId="TitelZchn">
+    <w:name w:val="Titel Zchn"/>
+    <w:basedOn w:val="Absatz-Standardschriftart"/>
+    <w:link w:val="Titel"/>
     <w:uiPriority w:val="10"/>
     <w:rsid w:val="0044342F"/>
     <w:rPr>
@@ -9636,9 +9699,9 @@
       <w:szCs w:val="56"/>
     </w:rPr>
   </w:style>
-  <w:style w:type="character" w:styleId="FollowedHyperlink">
+  <w:style w:type="character" w:styleId="BesuchterLink">
     <w:name w:val="FollowedHyperlink"/>
-    <w:basedOn w:val="DefaultParagraphFont"/>
+    <w:basedOn w:val="Absatz-Standardschriftart"/>
     <w:uiPriority w:val="99"/>
     <w:semiHidden/>
     <w:unhideWhenUsed/>
@@ -9648,10 +9711,10 @@
       <w:u w:val="single"/>
     </w:rPr>
   </w:style>
-  <w:style w:type="character" w:customStyle="1" w:styleId="Heading2Char">
-    <w:name w:val="Heading 2 Char"/>
-    <w:basedOn w:val="DefaultParagraphFont"/>
-    <w:link w:val="Heading2"/>
+  <w:style w:type="character" w:customStyle="1" w:styleId="berschrift2Zchn">
+    <w:name w:val="Überschrift 2 Zchn"/>
+    <w:basedOn w:val="Absatz-Standardschriftart"/>
+    <w:link w:val="berschrift2"/>
     <w:uiPriority w:val="9"/>
     <w:rsid w:val="009E27C2"/>
     <w:rPr>
@@ -9661,10 +9724,10 @@
       <w:szCs w:val="26"/>
     </w:rPr>
   </w:style>
-  <w:style w:type="character" w:customStyle="1" w:styleId="Heading3Char">
-    <w:name w:val="Heading 3 Char"/>
-    <w:basedOn w:val="DefaultParagraphFont"/>
-    <w:link w:val="Heading3"/>
+  <w:style w:type="character" w:customStyle="1" w:styleId="berschrift3Zchn">
+    <w:name w:val="Überschrift 3 Zchn"/>
+    <w:basedOn w:val="Absatz-Standardschriftart"/>
+    <w:link w:val="berschrift3"/>
     <w:uiPriority w:val="9"/>
     <w:rsid w:val="00E518E4"/>
     <w:rPr>
@@ -9674,10 +9737,10 @@
       <w:szCs w:val="24"/>
     </w:rPr>
   </w:style>
-  <w:style w:type="character" w:customStyle="1" w:styleId="Heading4Char">
-    <w:name w:val="Heading 4 Char"/>
-    <w:basedOn w:val="DefaultParagraphFont"/>
-    <w:link w:val="Heading4"/>
+  <w:style w:type="character" w:customStyle="1" w:styleId="berschrift4Zchn">
+    <w:name w:val="Überschrift 4 Zchn"/>
+    <w:basedOn w:val="Absatz-Standardschriftart"/>
+    <w:link w:val="berschrift4"/>
     <w:uiPriority w:val="9"/>
     <w:rsid w:val="00E518E4"/>
     <w:rPr>
@@ -9687,10 +9750,10 @@
       <w:color w:val="365F91" w:themeColor="accent1" w:themeShade="BF"/>
     </w:rPr>
   </w:style>
-  <w:style w:type="paragraph" w:styleId="Header">
+  <w:style w:type="paragraph" w:styleId="Kopfzeile">
     <w:name w:val="header"/>
-    <w:basedOn w:val="Normal"/>
-    <w:link w:val="HeaderChar"/>
+    <w:basedOn w:val="Standard"/>
+    <w:link w:val="KopfzeileZchn"/>
     <w:uiPriority w:val="99"/>
     <w:unhideWhenUsed/>
     <w:rsid w:val="00406A95"/>
@@ -9702,17 +9765,17 @@
       <w:spacing w:after="0" w:line="240" w:lineRule="auto"/>
     </w:pPr>
   </w:style>
-  <w:style w:type="character" w:customStyle="1" w:styleId="HeaderChar">
-    <w:name w:val="Header Char"/>
-    <w:basedOn w:val="DefaultParagraphFont"/>
-    <w:link w:val="Header"/>
+  <w:style w:type="character" w:customStyle="1" w:styleId="KopfzeileZchn">
+    <w:name w:val="Kopfzeile Zchn"/>
+    <w:basedOn w:val="Absatz-Standardschriftart"/>
+    <w:link w:val="Kopfzeile"/>
     <w:uiPriority w:val="99"/>
     <w:rsid w:val="00406A95"/>
   </w:style>
-  <w:style w:type="paragraph" w:styleId="Footer">
+  <w:style w:type="paragraph" w:styleId="Fuzeile">
     <w:name w:val="footer"/>
-    <w:basedOn w:val="Normal"/>
-    <w:link w:val="FooterChar"/>
+    <w:basedOn w:val="Standard"/>
+    <w:link w:val="FuzeileZchn"/>
     <w:uiPriority w:val="99"/>
     <w:unhideWhenUsed/>
     <w:rsid w:val="00406A95"/>
@@ -9724,17 +9787,17 @@
       <w:spacing w:after="0" w:line="240" w:lineRule="auto"/>
     </w:pPr>
   </w:style>
-  <w:style w:type="character" w:customStyle="1" w:styleId="FooterChar">
-    <w:name w:val="Footer Char"/>
-    <w:basedOn w:val="DefaultParagraphFont"/>
-    <w:link w:val="Footer"/>
+  <w:style w:type="character" w:customStyle="1" w:styleId="FuzeileZchn">
+    <w:name w:val="Fußzeile Zchn"/>
+    <w:basedOn w:val="Absatz-Standardschriftart"/>
+    <w:link w:val="Fuzeile"/>
     <w:uiPriority w:val="99"/>
     <w:rsid w:val="00406A95"/>
   </w:style>
-  <w:style w:type="paragraph" w:styleId="TOCHeading">
+  <w:style w:type="paragraph" w:styleId="Inhaltsverzeichnisberschrift">
     <w:name w:val="TOC Heading"/>
-    <w:basedOn w:val="Heading1"/>
-    <w:next w:val="Normal"/>
+    <w:basedOn w:val="berschrift1"/>
+    <w:next w:val="Standard"/>
     <w:uiPriority w:val="39"/>
     <w:unhideWhenUsed/>
     <w:qFormat/>
@@ -9751,10 +9814,10 @@
       <w:lang w:val="en-US" w:eastAsia="en-US"/>
     </w:rPr>
   </w:style>
-  <w:style w:type="paragraph" w:styleId="TOC1">
+  <w:style w:type="paragraph" w:styleId="Verzeichnis1">
     <w:name w:val="toc 1"/>
-    <w:basedOn w:val="Normal"/>
-    <w:next w:val="Normal"/>
+    <w:basedOn w:val="Standard"/>
+    <w:next w:val="Standard"/>
     <w:autoRedefine/>
     <w:uiPriority w:val="39"/>
     <w:unhideWhenUsed/>
@@ -9763,10 +9826,10 @@
       <w:spacing w:after="100"/>
     </w:pPr>
   </w:style>
-  <w:style w:type="paragraph" w:styleId="TOC2">
+  <w:style w:type="paragraph" w:styleId="Verzeichnis2">
     <w:name w:val="toc 2"/>
-    <w:basedOn w:val="Normal"/>
-    <w:next w:val="Normal"/>
+    <w:basedOn w:val="Standard"/>
+    <w:next w:val="Standard"/>
     <w:autoRedefine/>
     <w:uiPriority w:val="39"/>
     <w:unhideWhenUsed/>
@@ -9776,10 +9839,10 @@
       <w:ind w:left="220"/>
     </w:pPr>
   </w:style>
-  <w:style w:type="paragraph" w:styleId="FootnoteText">
+  <w:style w:type="paragraph" w:styleId="Funotentext">
     <w:name w:val="footnote text"/>
-    <w:basedOn w:val="Normal"/>
-    <w:link w:val="FootnoteTextChar"/>
+    <w:basedOn w:val="Standard"/>
+    <w:link w:val="FunotentextZchn"/>
     <w:uiPriority w:val="99"/>
     <w:semiHidden/>
     <w:unhideWhenUsed/>
@@ -9792,10 +9855,10 @@
       <w:szCs w:val="20"/>
     </w:rPr>
   </w:style>
-  <w:style w:type="character" w:customStyle="1" w:styleId="FootnoteTextChar">
-    <w:name w:val="Footnote Text Char"/>
-    <w:basedOn w:val="DefaultParagraphFont"/>
-    <w:link w:val="FootnoteText"/>
+  <w:style w:type="character" w:customStyle="1" w:styleId="FunotentextZchn">
+    <w:name w:val="Fußnotentext Zchn"/>
+    <w:basedOn w:val="Absatz-Standardschriftart"/>
+    <w:link w:val="Funotentext"/>
     <w:uiPriority w:val="99"/>
     <w:semiHidden/>
     <w:rsid w:val="009C2DEB"/>
@@ -9804,9 +9867,9 @@
       <w:szCs w:val="20"/>
     </w:rPr>
   </w:style>
-  <w:style w:type="character" w:styleId="FootnoteReference">
+  <w:style w:type="character" w:styleId="Funotenzeichen">
     <w:name w:val="footnote reference"/>
-    <w:basedOn w:val="DefaultParagraphFont"/>
+    <w:basedOn w:val="Absatz-Standardschriftart"/>
     <w:uiPriority w:val="99"/>
     <w:semiHidden/>
     <w:unhideWhenUsed/>
@@ -9815,9 +9878,9 @@
       <w:vertAlign w:val="superscript"/>
     </w:rPr>
   </w:style>
-  <w:style w:type="character" w:styleId="UnresolvedMention">
+  <w:style w:type="character" w:styleId="NichtaufgelsteErwhnung">
     <w:name w:val="Unresolved Mention"/>
-    <w:basedOn w:val="DefaultParagraphFont"/>
+    <w:basedOn w:val="Absatz-Standardschriftart"/>
     <w:uiPriority w:val="99"/>
     <w:semiHidden/>
     <w:unhideWhenUsed/>
@@ -9827,7 +9890,7 @@
       <w:shd w:val="clear" w:color="auto" w:fill="E1DFDD"/>
     </w:rPr>
   </w:style>
-  <w:style w:type="paragraph" w:styleId="NoSpacing">
+  <w:style w:type="paragraph" w:styleId="KeinLeerraum">
     <w:name w:val="No Spacing"/>
     <w:uiPriority w:val="1"/>
     <w:qFormat/>

</xml_diff>

<commit_message>
Doku bearbeitet + PDF erstellt
</commit_message>
<xml_diff>
--- a/Dokumentation.docx
+++ b/Dokumentation.docx
@@ -414,7 +414,7 @@
       <w:sdtContent>
         <w:p>
           <w:pPr>
-            <w:pStyle w:val="TOCHeading"/>
+            <w:pStyle w:val="Inhaltsverzeichnisberschrift"/>
           </w:pPr>
           <w:proofErr w:type="spellStart"/>
           <w:r>
@@ -424,7 +424,7 @@
         </w:p>
         <w:p>
           <w:pPr>
-            <w:pStyle w:val="TOC1"/>
+            <w:pStyle w:val="Verzeichnis1"/>
             <w:tabs>
               <w:tab w:val="right" w:leader="dot" w:pos="9062"/>
             </w:tabs>
@@ -504,7 +504,7 @@
         </w:p>
         <w:p>
           <w:pPr>
-            <w:pStyle w:val="TOC2"/>
+            <w:pStyle w:val="Verzeichnis2"/>
             <w:tabs>
               <w:tab w:val="right" w:leader="dot" w:pos="9062"/>
             </w:tabs>
@@ -575,7 +575,7 @@
         </w:p>
         <w:p>
           <w:pPr>
-            <w:pStyle w:val="TOC2"/>
+            <w:pStyle w:val="Verzeichnis2"/>
             <w:tabs>
               <w:tab w:val="right" w:leader="dot" w:pos="9062"/>
             </w:tabs>
@@ -646,7 +646,7 @@
         </w:p>
         <w:p>
           <w:pPr>
-            <w:pStyle w:val="TOC1"/>
+            <w:pStyle w:val="Verzeichnis1"/>
             <w:tabs>
               <w:tab w:val="right" w:leader="dot" w:pos="9062"/>
             </w:tabs>
@@ -717,7 +717,7 @@
         </w:p>
         <w:p>
           <w:pPr>
-            <w:pStyle w:val="TOC1"/>
+            <w:pStyle w:val="Verzeichnis1"/>
             <w:tabs>
               <w:tab w:val="right" w:leader="dot" w:pos="9062"/>
             </w:tabs>
@@ -788,7 +788,7 @@
         </w:p>
         <w:p>
           <w:pPr>
-            <w:pStyle w:val="TOC2"/>
+            <w:pStyle w:val="Verzeichnis2"/>
             <w:tabs>
               <w:tab w:val="right" w:leader="dot" w:pos="9062"/>
             </w:tabs>
@@ -859,7 +859,7 @@
         </w:p>
         <w:p>
           <w:pPr>
-            <w:pStyle w:val="TOC2"/>
+            <w:pStyle w:val="Verzeichnis2"/>
             <w:tabs>
               <w:tab w:val="right" w:leader="dot" w:pos="9062"/>
             </w:tabs>
@@ -930,7 +930,7 @@
         </w:p>
         <w:p>
           <w:pPr>
-            <w:pStyle w:val="TOC1"/>
+            <w:pStyle w:val="Verzeichnis1"/>
             <w:tabs>
               <w:tab w:val="right" w:leader="dot" w:pos="9062"/>
             </w:tabs>
@@ -1001,7 +1001,7 @@
         </w:p>
         <w:p>
           <w:pPr>
-            <w:pStyle w:val="TOC1"/>
+            <w:pStyle w:val="Verzeichnis1"/>
             <w:tabs>
               <w:tab w:val="right" w:leader="dot" w:pos="9062"/>
             </w:tabs>
@@ -1072,7 +1072,7 @@
         </w:p>
         <w:p>
           <w:pPr>
-            <w:pStyle w:val="TOC2"/>
+            <w:pStyle w:val="Verzeichnis2"/>
             <w:tabs>
               <w:tab w:val="right" w:leader="dot" w:pos="9062"/>
             </w:tabs>
@@ -1143,7 +1143,7 @@
         </w:p>
         <w:p>
           <w:pPr>
-            <w:pStyle w:val="TOC2"/>
+            <w:pStyle w:val="Verzeichnis2"/>
             <w:tabs>
               <w:tab w:val="right" w:leader="dot" w:pos="9062"/>
             </w:tabs>
@@ -1214,7 +1214,7 @@
         </w:p>
         <w:p>
           <w:pPr>
-            <w:pStyle w:val="TOC2"/>
+            <w:pStyle w:val="Verzeichnis2"/>
             <w:tabs>
               <w:tab w:val="right" w:leader="dot" w:pos="9062"/>
             </w:tabs>
@@ -1285,7 +1285,7 @@
         </w:p>
         <w:p>
           <w:pPr>
-            <w:pStyle w:val="TOC2"/>
+            <w:pStyle w:val="Verzeichnis2"/>
             <w:tabs>
               <w:tab w:val="right" w:leader="dot" w:pos="9062"/>
             </w:tabs>
@@ -1356,7 +1356,7 @@
         </w:p>
         <w:p>
           <w:pPr>
-            <w:pStyle w:val="TOC2"/>
+            <w:pStyle w:val="Verzeichnis2"/>
             <w:tabs>
               <w:tab w:val="right" w:leader="dot" w:pos="9062"/>
             </w:tabs>
@@ -1427,7 +1427,7 @@
         </w:p>
         <w:p>
           <w:pPr>
-            <w:pStyle w:val="TOC1"/>
+            <w:pStyle w:val="Verzeichnis1"/>
             <w:tabs>
               <w:tab w:val="right" w:leader="dot" w:pos="9062"/>
             </w:tabs>
@@ -1498,7 +1498,7 @@
         </w:p>
         <w:p>
           <w:pPr>
-            <w:pStyle w:val="TOC1"/>
+            <w:pStyle w:val="Verzeichnis1"/>
             <w:tabs>
               <w:tab w:val="right" w:leader="dot" w:pos="9062"/>
             </w:tabs>
@@ -1569,7 +1569,7 @@
         </w:p>
         <w:p>
           <w:pPr>
-            <w:pStyle w:val="TOC2"/>
+            <w:pStyle w:val="Verzeichnis2"/>
             <w:tabs>
               <w:tab w:val="right" w:leader="dot" w:pos="9062"/>
             </w:tabs>
@@ -1640,7 +1640,7 @@
         </w:p>
         <w:p>
           <w:pPr>
-            <w:pStyle w:val="TOC2"/>
+            <w:pStyle w:val="Verzeichnis2"/>
             <w:tabs>
               <w:tab w:val="right" w:leader="dot" w:pos="9062"/>
             </w:tabs>
@@ -1711,7 +1711,7 @@
         </w:p>
         <w:p>
           <w:pPr>
-            <w:pStyle w:val="TOC2"/>
+            <w:pStyle w:val="Verzeichnis2"/>
             <w:tabs>
               <w:tab w:val="right" w:leader="dot" w:pos="9062"/>
             </w:tabs>
@@ -1782,7 +1782,7 @@
         </w:p>
         <w:p>
           <w:pPr>
-            <w:pStyle w:val="TOC2"/>
+            <w:pStyle w:val="Verzeichnis2"/>
             <w:tabs>
               <w:tab w:val="right" w:leader="dot" w:pos="9062"/>
             </w:tabs>
@@ -1875,7 +1875,7 @@
     </w:sdt>
     <w:p>
       <w:pPr>
-        <w:pStyle w:val="Heading1"/>
+        <w:pStyle w:val="berschrift1"/>
         <w:rPr>
           <w:rFonts w:eastAsiaTheme="minorEastAsia"/>
         </w:rPr>
@@ -1893,7 +1893,7 @@
     <w:p/>
     <w:p>
       <w:pPr>
-        <w:pStyle w:val="Heading2"/>
+        <w:pStyle w:val="berschrift2"/>
       </w:pPr>
       <w:bookmarkStart w:id="1" w:name="_Toc133916897"/>
       <w:r>
@@ -1912,7 +1912,7 @@
       <w:proofErr w:type="spellEnd"/>
       <w:r>
         <w:rPr>
-          <w:rStyle w:val="FootnoteReference"/>
+          <w:rStyle w:val="Funotenzeichen"/>
         </w:rPr>
         <w:footnoteReference w:id="1"/>
       </w:r>
@@ -1935,7 +1935,7 @@
       </w:r>
       <w:r>
         <w:rPr>
-          <w:rStyle w:val="FootnoteReference"/>
+          <w:rStyle w:val="Funotenzeichen"/>
         </w:rPr>
         <w:footnoteReference w:id="2"/>
       </w:r>
@@ -2038,7 +2038,7 @@
       </w:r>
       <w:r>
         <w:rPr>
-          <w:rStyle w:val="FootnoteReference"/>
+          <w:rStyle w:val="Funotenzeichen"/>
         </w:rPr>
         <w:footnoteReference w:id="3"/>
       </w:r>
@@ -2083,7 +2083,7 @@
     </w:p>
     <w:p>
       <w:pPr>
-        <w:pStyle w:val="ListParagraph"/>
+        <w:pStyle w:val="Listenabsatz"/>
         <w:numPr>
           <w:ilvl w:val="0"/>
           <w:numId w:val="14"/>
@@ -2129,7 +2129,7 @@
       </w:r>
       <w:r>
         <w:rPr>
-          <w:rStyle w:val="FootnoteReference"/>
+          <w:rStyle w:val="Funotenzeichen"/>
         </w:rPr>
         <w:footnoteReference w:id="4"/>
       </w:r>
@@ -2186,7 +2186,7 @@
     </w:p>
     <w:p>
       <w:pPr>
-        <w:pStyle w:val="ListParagraph"/>
+        <w:pStyle w:val="Listenabsatz"/>
         <w:numPr>
           <w:ilvl w:val="0"/>
           <w:numId w:val="14"/>
@@ -2258,7 +2258,7 @@
     </w:p>
     <w:p>
       <w:pPr>
-        <w:pStyle w:val="Heading2"/>
+        <w:pStyle w:val="berschrift2"/>
       </w:pPr>
       <w:bookmarkStart w:id="2" w:name="_Toc133916898"/>
       <w:r>
@@ -2365,7 +2365,7 @@
     </w:p>
     <w:p>
       <w:pPr>
-        <w:pStyle w:val="ListParagraph"/>
+        <w:pStyle w:val="Listenabsatz"/>
         <w:numPr>
           <w:ilvl w:val="0"/>
           <w:numId w:val="15"/>
@@ -2377,7 +2377,7 @@
     </w:p>
     <w:p>
       <w:pPr>
-        <w:pStyle w:val="ListParagraph"/>
+        <w:pStyle w:val="Listenabsatz"/>
         <w:numPr>
           <w:ilvl w:val="0"/>
           <w:numId w:val="15"/>
@@ -2389,7 +2389,7 @@
     </w:p>
     <w:p>
       <w:pPr>
-        <w:pStyle w:val="ListParagraph"/>
+        <w:pStyle w:val="Listenabsatz"/>
         <w:numPr>
           <w:ilvl w:val="0"/>
           <w:numId w:val="15"/>
@@ -2401,7 +2401,7 @@
     </w:p>
     <w:p>
       <w:pPr>
-        <w:pStyle w:val="ListParagraph"/>
+        <w:pStyle w:val="Listenabsatz"/>
         <w:numPr>
           <w:ilvl w:val="0"/>
           <w:numId w:val="15"/>
@@ -2413,7 +2413,7 @@
     </w:p>
     <w:p>
       <w:pPr>
-        <w:pStyle w:val="ListParagraph"/>
+        <w:pStyle w:val="Listenabsatz"/>
         <w:numPr>
           <w:ilvl w:val="0"/>
           <w:numId w:val="15"/>
@@ -2425,7 +2425,7 @@
     </w:p>
     <w:p>
       <w:pPr>
-        <w:pStyle w:val="ListParagraph"/>
+        <w:pStyle w:val="Listenabsatz"/>
         <w:numPr>
           <w:ilvl w:val="0"/>
           <w:numId w:val="15"/>
@@ -2437,7 +2437,7 @@
     </w:p>
     <w:p>
       <w:pPr>
-        <w:pStyle w:val="ListParagraph"/>
+        <w:pStyle w:val="Listenabsatz"/>
         <w:numPr>
           <w:ilvl w:val="0"/>
           <w:numId w:val="15"/>
@@ -2449,7 +2449,7 @@
     </w:p>
     <w:p>
       <w:pPr>
-        <w:pStyle w:val="ListParagraph"/>
+        <w:pStyle w:val="Listenabsatz"/>
         <w:numPr>
           <w:ilvl w:val="0"/>
           <w:numId w:val="15"/>
@@ -2461,7 +2461,7 @@
     </w:p>
     <w:p>
       <w:pPr>
-        <w:pStyle w:val="ListParagraph"/>
+        <w:pStyle w:val="Listenabsatz"/>
         <w:numPr>
           <w:ilvl w:val="0"/>
           <w:numId w:val="15"/>
@@ -2473,7 +2473,7 @@
     </w:p>
     <w:p>
       <w:pPr>
-        <w:pStyle w:val="ListParagraph"/>
+        <w:pStyle w:val="Listenabsatz"/>
         <w:numPr>
           <w:ilvl w:val="0"/>
           <w:numId w:val="15"/>
@@ -2488,7 +2488,7 @@
     </w:p>
     <w:p>
       <w:pPr>
-        <w:pStyle w:val="ListParagraph"/>
+        <w:pStyle w:val="Listenabsatz"/>
         <w:numPr>
           <w:ilvl w:val="0"/>
           <w:numId w:val="15"/>
@@ -2503,7 +2503,7 @@
     </w:p>
     <w:p>
       <w:pPr>
-        <w:pStyle w:val="ListParagraph"/>
+        <w:pStyle w:val="Listenabsatz"/>
         <w:numPr>
           <w:ilvl w:val="0"/>
           <w:numId w:val="15"/>
@@ -2515,7 +2515,7 @@
     </w:p>
     <w:p>
       <w:pPr>
-        <w:pStyle w:val="ListParagraph"/>
+        <w:pStyle w:val="Listenabsatz"/>
         <w:numPr>
           <w:ilvl w:val="0"/>
           <w:numId w:val="15"/>
@@ -2533,7 +2533,7 @@
     <w:p/>
     <w:p>
       <w:pPr>
-        <w:pStyle w:val="Heading1"/>
+        <w:pStyle w:val="berschrift1"/>
       </w:pPr>
       <w:bookmarkStart w:id="3" w:name="_Toc133916899"/>
       <w:r>
@@ -2647,7 +2647,7 @@
     </w:p>
     <w:p>
       <w:pPr>
-        <w:pStyle w:val="Heading1"/>
+        <w:pStyle w:val="berschrift1"/>
       </w:pPr>
       <w:bookmarkStart w:id="4" w:name="_Toc133916900"/>
       <w:r>
@@ -2668,7 +2668,7 @@
     </w:p>
     <w:p>
       <w:pPr>
-        <w:pStyle w:val="ListParagraph"/>
+        <w:pStyle w:val="Listenabsatz"/>
         <w:numPr>
           <w:ilvl w:val="0"/>
           <w:numId w:val="16"/>
@@ -2698,7 +2698,7 @@
     </w:p>
     <w:p>
       <w:pPr>
-        <w:pStyle w:val="ListParagraph"/>
+        <w:pStyle w:val="Listenabsatz"/>
         <w:numPr>
           <w:ilvl w:val="0"/>
           <w:numId w:val="16"/>
@@ -2736,7 +2736,7 @@
     </w:p>
     <w:p>
       <w:pPr>
-        <w:pStyle w:val="ListParagraph"/>
+        <w:pStyle w:val="Listenabsatz"/>
         <w:numPr>
           <w:ilvl w:val="0"/>
           <w:numId w:val="16"/>
@@ -2788,7 +2788,7 @@
     </w:p>
     <w:p>
       <w:pPr>
-        <w:pStyle w:val="ListParagraph"/>
+        <w:pStyle w:val="Listenabsatz"/>
         <w:numPr>
           <w:ilvl w:val="0"/>
           <w:numId w:val="16"/>
@@ -2866,7 +2866,7 @@
     </w:p>
     <w:p>
       <w:pPr>
-        <w:pStyle w:val="ListParagraph"/>
+        <w:pStyle w:val="Listenabsatz"/>
         <w:numPr>
           <w:ilvl w:val="0"/>
           <w:numId w:val="16"/>
@@ -2915,7 +2915,7 @@
     </w:p>
     <w:p>
       <w:pPr>
-        <w:pStyle w:val="ListParagraph"/>
+        <w:pStyle w:val="Listenabsatz"/>
         <w:numPr>
           <w:ilvl w:val="0"/>
           <w:numId w:val="16"/>
@@ -2999,7 +2999,7 @@
     </w:p>
     <w:p>
       <w:pPr>
-        <w:pStyle w:val="Heading2"/>
+        <w:pStyle w:val="berschrift2"/>
       </w:pPr>
       <w:bookmarkStart w:id="5" w:name="_Toc133916901"/>
       <w:r>
@@ -3204,7 +3204,7 @@
     </w:p>
     <w:p>
       <w:pPr>
-        <w:pStyle w:val="Heading2"/>
+        <w:pStyle w:val="berschrift2"/>
       </w:pPr>
       <w:bookmarkStart w:id="6" w:name="_Toc133916902"/>
       <w:r>
@@ -3292,7 +3292,7 @@
       </w:r>
       <w:r>
         <w:rPr>
-          <w:rStyle w:val="FootnoteReference"/>
+          <w:rStyle w:val="Funotenzeichen"/>
         </w:rPr>
         <w:footnoteReference w:id="5"/>
       </w:r>
@@ -3360,11 +3360,9 @@
       <w:r>
         <w:t xml:space="preserve"> Spalten mit Zahlen, die auf den ersten Blick wie </w:t>
       </w:r>
-      <w:proofErr w:type="gramStart"/>
       <w:r>
         <w:t>Integer</w:t>
       </w:r>
-      <w:proofErr w:type="gramEnd"/>
       <w:r>
         <w:t xml:space="preserve"> aussehen, nach dem </w:t>
       </w:r>
@@ -3569,7 +3567,7 @@
     </w:p>
     <w:p>
       <w:pPr>
-        <w:pStyle w:val="ListParagraph"/>
+        <w:pStyle w:val="Listenabsatz"/>
         <w:numPr>
           <w:ilvl w:val="0"/>
           <w:numId w:val="25"/>
@@ -3613,7 +3611,7 @@
     </w:p>
     <w:p>
       <w:pPr>
-        <w:pStyle w:val="ListParagraph"/>
+        <w:pStyle w:val="Listenabsatz"/>
         <w:numPr>
           <w:ilvl w:val="0"/>
           <w:numId w:val="25"/>
@@ -3628,12 +3626,12 @@
     </w:p>
     <w:p>
       <w:pPr>
-        <w:pStyle w:val="ListParagraph"/>
-      </w:pPr>
-    </w:p>
-    <w:p>
-      <w:pPr>
-        <w:pStyle w:val="ListParagraph"/>
+        <w:pStyle w:val="Listenabsatz"/>
+      </w:pPr>
+    </w:p>
+    <w:p>
+      <w:pPr>
+        <w:pStyle w:val="Listenabsatz"/>
         <w:ind w:left="0"/>
       </w:pPr>
       <w:r>
@@ -3647,7 +3645,7 @@
     </w:p>
     <w:p>
       <w:pPr>
-        <w:pStyle w:val="ListParagraph"/>
+        <w:pStyle w:val="Listenabsatz"/>
         <w:numPr>
           <w:ilvl w:val="0"/>
           <w:numId w:val="25"/>
@@ -3680,7 +3678,7 @@
     </w:p>
     <w:p>
       <w:pPr>
-        <w:pStyle w:val="ListParagraph"/>
+        <w:pStyle w:val="Listenabsatz"/>
         <w:numPr>
           <w:ilvl w:val="0"/>
           <w:numId w:val="25"/>
@@ -3704,7 +3702,7 @@
     </w:p>
     <w:p>
       <w:pPr>
-        <w:pStyle w:val="ListParagraph"/>
+        <w:pStyle w:val="Listenabsatz"/>
         <w:numPr>
           <w:ilvl w:val="0"/>
           <w:numId w:val="25"/>
@@ -3719,7 +3717,7 @@
     </w:p>
     <w:p>
       <w:pPr>
-        <w:pStyle w:val="ListParagraph"/>
+        <w:pStyle w:val="Listenabsatz"/>
         <w:numPr>
           <w:ilvl w:val="0"/>
           <w:numId w:val="25"/>
@@ -3773,7 +3771,7 @@
     </w:p>
     <w:p>
       <w:pPr>
-        <w:pStyle w:val="Heading1"/>
+        <w:pStyle w:val="berschrift1"/>
       </w:pPr>
       <w:bookmarkStart w:id="7" w:name="_Toc133916903"/>
       <w:r>
@@ -3862,7 +3860,7 @@
     </w:p>
     <w:p>
       <w:pPr>
-        <w:pStyle w:val="Heading1"/>
+        <w:pStyle w:val="berschrift1"/>
       </w:pPr>
       <w:bookmarkStart w:id="8" w:name="_Toc133916904"/>
       <w:r>
@@ -3884,7 +3882,7 @@
       </w:r>
       <w:proofErr w:type="spellEnd"/>
       <w:r>
-        <w:t xml:space="preserve">) mit mehreren Seiten zu arbeiten. Die erste Seite soll die gängigsten Fragen in Bezug zur Formel 1 beantworten. Auf der zweiten bis vierten Seite werden zwei der drei Haupttabellen (Fahrer und Rennstrecke) näher beleuchtet. Für den Hersteller könnte äquivalent zur Fahrertabelle ebenfalls eine Seite angelegt werden können. In Anbetracht der zur Verfügung stehenden Zeit bei der Präsentation wurde hierauf verzichtet. Auf der letzten Seite wird auf ein unserer Meinung besonders interessanter </w:t>
+        <w:t xml:space="preserve">) mit mehreren Seiten zu arbeiten. Die erste Seite soll die gängigsten Fragen in Bezug zur Formel 1 beantworten. Auf der zweiten bis vierten Seite werden zwei der drei Haupttabellen (Fahrer und Rennstrecke) näher beleuchtet. Für den Hersteller könnte äquivalent zur Fahrertabelle ebenfalls eine Seite angelegt werden. In Anbetracht der zur Verfügung stehenden Zeit bei der Präsentation wurde hierauf verzichtet. Auf der letzten Seite wird auf ein unserer Meinung besonders interessanter </w:t>
       </w:r>
       <w:proofErr w:type="spellStart"/>
       <w:r>
@@ -3898,7 +3896,7 @@
     <w:p/>
     <w:p>
       <w:pPr>
-        <w:pStyle w:val="Heading2"/>
+        <w:pStyle w:val="berschrift2"/>
       </w:pPr>
       <w:bookmarkStart w:id="9" w:name="_Toc133916905"/>
       <w:r>
@@ -3906,13 +3904,13 @@
           <w:noProof/>
         </w:rPr>
         <w:drawing>
-          <wp:anchor distT="0" distB="0" distL="114300" distR="114300" simplePos="0" relativeHeight="251659264" behindDoc="0" locked="0" layoutInCell="1" allowOverlap="1" wp14:anchorId="12DACB33" wp14:editId="6885FC1F">
+          <wp:anchor distT="0" distB="0" distL="114300" distR="114300" simplePos="0" relativeHeight="251659264" behindDoc="0" locked="0" layoutInCell="1" allowOverlap="1" wp14:anchorId="12DACB33" wp14:editId="1264AA62">
             <wp:simplePos x="0" y="0"/>
             <wp:positionH relativeFrom="margin">
-              <wp:align>left</wp:align>
+              <wp:posOffset>0</wp:posOffset>
             </wp:positionH>
             <wp:positionV relativeFrom="margin">
-              <wp:posOffset>1943735</wp:posOffset>
+              <wp:posOffset>2145030</wp:posOffset>
             </wp:positionV>
             <wp:extent cx="3239770" cy="1429385"/>
             <wp:effectExtent l="0" t="0" r="0" b="0"/>
@@ -3968,12 +3966,18 @@
     </w:p>
     <w:p>
       <w:r>
-        <w:t xml:space="preserve">Diese Seite besteht aus zwei Reihen an Diagrammen, wobei sich die Erste auf die Fahrer und die Zweite auf die Hersteller bezieht. In den beiden linken Diagrammen werden die Weltmeister abgebildet. Hierbei handelt es sich um eine Aufsummierung der erreichten Punktezahl pro Jahr. Durch ein Ranking wurde jeweils die Person/der Hersteller mit der höchsten Summe abgebildet. Zum Schluss wurde nach absteigenden Jahren sortiert. Da unsere Daten mehr als 70 Jahre umfassen wurde auf der linkten Seite, unterhalb des Formel 1 Logos ein Input eingebunden, um nur eine gewünschte Zeitspanne abzubilden. </w:t>
-      </w:r>
-    </w:p>
-    <w:p>
-      <w:r>
-        <w:t xml:space="preserve">Im Vergleich dazu beziehen sich die restlichen Diagramme dieser Seite auf die Anzahl der gewonnenen Rennen. Die Diagramem in der Mitte zeigen die Anzahl der Rennen nach Nationalität. Dabei ist es möglich sich durch ein Dill-Down die einzelnen Fahrer/Hersteller anzeigen zu lassen. </w:t>
+        <w:t xml:space="preserve">Diese Seite besteht aus zwei Reihen an Diagrammen, wobei sich die Erste auf die Fahrer und die Zweite auf die Hersteller bezieht. In den beiden linken Diagrammen werden die Weltmeister abgebildet. Hierbei handelt es sich um eine Aufsummierung der erreichten Punktezahl pro Jahr. Durch ein Ranking wurde jeweils die Person/der Hersteller mit der höchsten Summe abgebildet. Zum Schluss wurde nach absteigenden Jahren sortiert. Da unsere Daten mehr als 70 Jahre umfassen wurde auf der linken Seite, unterhalb des Formel 1 Logos ein Input eingebunden, um nur eine gewünschte Zeitspanne abzubilden. </w:t>
+      </w:r>
+    </w:p>
+    <w:p>
+      <w:r>
+        <w:t>Im Vergleich dazu beziehen sich die restlichen Diagramme dieser Seite auf die Anzahl der gewonnenen Rennen. Die Diagram</w:t>
+      </w:r>
+      <w:r>
+        <w:t>m</w:t>
+      </w:r>
+      <w:r>
+        <w:t xml:space="preserve">e in der Mitte zeigen die Anzahl der Rennen nach Nationalität. Dabei ist es möglich sich durch ein Dill-Down die einzelnen Fahrer/Hersteller anzeigen zu lassen. </w:t>
       </w:r>
     </w:p>
     <w:p>
@@ -3991,7 +3995,7 @@
     </w:p>
     <w:p>
       <w:pPr>
-        <w:pStyle w:val="Heading2"/>
+        <w:pStyle w:val="berschrift2"/>
       </w:pPr>
       <w:bookmarkStart w:id="10" w:name="_Toc133916906"/>
       <w:r>
@@ -3999,13 +4003,13 @@
           <w:noProof/>
         </w:rPr>
         <w:drawing>
-          <wp:anchor distT="0" distB="0" distL="114300" distR="114300" simplePos="0" relativeHeight="251661312" behindDoc="0" locked="0" layoutInCell="1" allowOverlap="1" wp14:anchorId="1A4A9F4C" wp14:editId="1DCB1499">
+          <wp:anchor distT="0" distB="0" distL="114300" distR="114300" simplePos="0" relativeHeight="251661312" behindDoc="0" locked="0" layoutInCell="1" allowOverlap="1" wp14:anchorId="1A4A9F4C" wp14:editId="7DE376C7">
             <wp:simplePos x="0" y="0"/>
             <wp:positionH relativeFrom="margin">
               <wp:posOffset>7620</wp:posOffset>
             </wp:positionH>
             <wp:positionV relativeFrom="margin">
-              <wp:posOffset>6078220</wp:posOffset>
+              <wp:posOffset>6262370</wp:posOffset>
             </wp:positionV>
             <wp:extent cx="3239770" cy="2282825"/>
             <wp:effectExtent l="0" t="0" r="0" b="3175"/>
@@ -4063,15 +4067,60 @@
       </w:r>
       <w:proofErr w:type="spellEnd"/>
       <w:r>
-        <w:t xml:space="preserve">“ kann genau ein Fahrer ausgewählt werden. Auf diesen beziehen sich dann alle Auswertungen auf dieser Seite. Rechts davon befindet sich eine Tabelle mit den wichtigsten Informationen, bspw. das Geburtsdatum und der Nationalität. Wiederrum rechts davon ist ein kleiner </w:t>
+        <w:t xml:space="preserve">“ kann genau ein Fahrer ausgewählt werden. Auf diesen beziehen sich dann alle Auswertungen auf dieser Seite. Rechts davon befindet sich eine Tabelle mit wichtigen Informationen, bspw. </w:t>
+      </w:r>
+      <w:r>
+        <w:t>dem</w:t>
+      </w:r>
+      <w:r>
+        <w:t xml:space="preserve"> Geburtsdatum und der Nationalität. Wiederrum rechts davon ist ein kleiner Überblick der Punkteentwicklung über die letzten beiden Jahre dar</w:t>
+      </w:r>
+      <w:r>
+        <w:t>ge</w:t>
+      </w:r>
+      <w:r>
+        <w:t xml:space="preserve">stellt. In unserem Fall 2021 und 2022. Diese Werte stammen in dieser Form nicht aus der </w:t>
+      </w:r>
+      <w:proofErr w:type="spellStart"/>
+      <w:r>
+        <w:t>Datasphere</w:t>
+      </w:r>
+      <w:proofErr w:type="spellEnd"/>
+      <w:r>
+        <w:t xml:space="preserve">, sondern wurden durch einen </w:t>
+      </w:r>
+      <w:proofErr w:type="spellStart"/>
+      <w:r>
+        <w:t>Restricted</w:t>
+      </w:r>
+      <w:proofErr w:type="spellEnd"/>
+      <w:r>
+        <w:t xml:space="preserve"> </w:t>
+      </w:r>
+      <w:proofErr w:type="spellStart"/>
+      <w:r>
+        <w:t>Measure</w:t>
+      </w:r>
+      <w:proofErr w:type="spellEnd"/>
+      <w:r>
+        <w:t xml:space="preserve"> aus </w:t>
+      </w:r>
+      <w:r>
+        <w:t xml:space="preserve">den </w:t>
+      </w:r>
+      <w:r>
+        <w:t xml:space="preserve">Punkten </w:t>
+      </w:r>
+      <w:r>
+        <w:lastRenderedPageBreak/>
+        <w:t xml:space="preserve">und der Dimension „date“ berechnet. Durch die hinzugefügte Varianz ist schnell ersichtlich, wie sich die </w:t>
       </w:r>
       <w:r>
         <w:rPr>
           <w:noProof/>
         </w:rPr>
-        <w:lastRenderedPageBreak/>
         <w:drawing>
-          <wp:anchor distT="0" distB="0" distL="114300" distR="114300" simplePos="0" relativeHeight="251663360" behindDoc="0" locked="0" layoutInCell="1" allowOverlap="1" wp14:anchorId="2783A15F" wp14:editId="7ACCF486">
+          <wp:anchor distT="0" distB="0" distL="114300" distR="114300" simplePos="0" relativeHeight="251663360" behindDoc="0" locked="0" layoutInCell="1" allowOverlap="1" wp14:anchorId="2783A15F" wp14:editId="3CA8F73A">
             <wp:simplePos x="0" y="0"/>
             <wp:positionH relativeFrom="margin">
               <wp:align>left</wp:align>
@@ -4120,60 +4169,31 @@
           </wp:anchor>
         </w:drawing>
       </w:r>
-      <w:proofErr w:type="gramStart"/>
-      <w:r>
-        <w:t>Überblick</w:t>
-      </w:r>
-      <w:proofErr w:type="gramEnd"/>
-      <w:r>
-        <w:t xml:space="preserve"> der die Punkteentwicklung über die letzten beiden Jahre darstellt. In unserem Fall 2021 und 2022. Diese Werte stammen in dieser Form nicht aus der </w:t>
+      <w:r>
+        <w:t xml:space="preserve">Punkte in den letzten zwei Jahren entwickelt haben. Ein Nachteil dieses Diagramms ist, dass keine Daten abgebildet werden können, wenn ein Fahrer ausgewählt wird, welcher in den letzten zwei Jahren keine Rennen gefahren ist. </w:t>
+      </w:r>
+    </w:p>
+    <w:p>
+      <w:r>
+        <w:t xml:space="preserve">Darunter befinden sich zwei weitere Eingaben, zum einen das Jahr, zum anderen der Status. Die dort getätigte Auswahl hat keinen Einfluss auf die zwei darüber liegenden Darstellungen, jedoch auf alle anderen auf dieser Seite. Es gibt eine ausführliche Ergebnistabelle des Fahrers, in welcher der Hersteller sowie alle Rennen samt Punkte ausgegeben werden. Je nach Fahrer kann es mühsam sein alle Hersteller aus der Tabelle zu entnehmen. Um diese auf einen Blick erkennen zu können wurde die danebenliegende Time Series Chart mit den Herstellern eingefärbt. Diese gibt des Weiteren die erhaltenen Punkte wieder. Leider ist es nicht möglich bei diesem Diagrammtyp eine Beschriftung für die y-Achse hinzuzufügen.  </w:t>
+      </w:r>
+    </w:p>
+    <w:p>
+      <w:r>
+        <w:t xml:space="preserve">In der </w:t>
       </w:r>
       <w:proofErr w:type="spellStart"/>
       <w:r>
-        <w:t>Datasphere</w:t>
+        <w:t>Heatmap</w:t>
       </w:r>
       <w:proofErr w:type="spellEnd"/>
       <w:r>
-        <w:t xml:space="preserve">, sondern wurden durch einen </w:t>
-      </w:r>
-      <w:proofErr w:type="spellStart"/>
-      <w:r>
-        <w:t>Restricted</w:t>
-      </w:r>
-      <w:proofErr w:type="spellEnd"/>
-      <w:r>
-        <w:t xml:space="preserve"> </w:t>
-      </w:r>
-      <w:proofErr w:type="spellStart"/>
-      <w:r>
-        <w:t>Measure</w:t>
-      </w:r>
-      <w:proofErr w:type="spellEnd"/>
-      <w:r>
-        <w:t xml:space="preserve"> aus Punkten und der Dimension „date“ berechnet. Durch die hinzugefügte Varianz ist schnell ersichtlich, wie sich die Punkte in den letzten zwei Jahren entwickelt haben. Ein Nachteil dieses Diagramms ist, dass keine Daten abgebildet werden können, wenn ein Fahrer ausgewählt wird, welcher in den letzten zwei Jahren keine Rennen gefahren ist. </w:t>
-      </w:r>
-    </w:p>
-    <w:p>
-      <w:r>
-        <w:t xml:space="preserve">Darunter befinden sich zwei weitere Eingaben, zum einen das Jahr, zum anderen der Status. Die dort getätigte Auswahl hat keinen Einfluss auf die zwei darüber liegenden Darstellungen, jedoch auf alle anderen auf dieser Seite. Es gibt eine ausführliche Ergebnistabelle des Fahrers, in welcher der Hersteller sowie alle Rennen samt Punkte ausgegeben werden. Je nach Fahrer kann es mühsam sein alle Hersteller aus der Tabelle zu entnehmen. Um diese auf einen Blick erkennen zu können wurde die danebenliegende Time Series Chart mit den Herstellern eingefärbt. Diese gibt des Weiteren die erhaltenen Punkte wieder. Leider ist es nicht möglich bei diesem Diagrammtyp eine Beschriftung für die y-Achse hinzuzufügen.  </w:t>
-      </w:r>
-    </w:p>
-    <w:p>
-      <w:r>
-        <w:t xml:space="preserve">In der </w:t>
-      </w:r>
-      <w:proofErr w:type="spellStart"/>
-      <w:r>
-        <w:t>Heatmap</w:t>
-      </w:r>
-      <w:proofErr w:type="spellEnd"/>
-      <w:r>
         <w:t xml:space="preserve"> werden die Punkte nach Startplatz abgebildet. Als letztes wurde eine Karte eingebunden, welche die Status in einem Kuchendiagramm an den dazugehörigen Rennstrecken abbildet. </w:t>
       </w:r>
     </w:p>
     <w:p>
       <w:pPr>
-        <w:pStyle w:val="Heading2"/>
+        <w:pStyle w:val="berschrift2"/>
       </w:pPr>
       <w:bookmarkStart w:id="11" w:name="_Toc133916907"/>
       <w:r>
@@ -4181,13 +4201,13 @@
           <w:noProof/>
         </w:rPr>
         <w:drawing>
-          <wp:anchor distT="0" distB="0" distL="114300" distR="114300" simplePos="0" relativeHeight="251665408" behindDoc="0" locked="0" layoutInCell="1" allowOverlap="1" wp14:anchorId="6952493E" wp14:editId="2FB5992A">
+          <wp:anchor distT="0" distB="0" distL="114300" distR="114300" simplePos="0" relativeHeight="251665408" behindDoc="0" locked="0" layoutInCell="1" allowOverlap="1" wp14:anchorId="6952493E" wp14:editId="3BDAF8C5">
             <wp:simplePos x="0" y="0"/>
             <wp:positionH relativeFrom="margin">
               <wp:posOffset>32385</wp:posOffset>
             </wp:positionH>
             <wp:positionV relativeFrom="margin">
-              <wp:posOffset>4512945</wp:posOffset>
+              <wp:posOffset>4150995</wp:posOffset>
             </wp:positionV>
             <wp:extent cx="3239770" cy="1395095"/>
             <wp:effectExtent l="0" t="0" r="0" b="0"/>
@@ -4243,12 +4263,36 @@
     </w:p>
     <w:p>
       <w:r>
-        <w:t xml:space="preserve">Es war ursprünglich geplant diese Tabelle ebenfalls auf die Seite der Fahrer einzubinden, diese wurde jedoch aus Gründen der Performance ausgelagert. </w:t>
-      </w:r>
-    </w:p>
-    <w:p>
-      <w:r>
-        <w:t xml:space="preserve">Auf dieser Seite soll dargestellt werden, ob ein Fahrer auf einer Strecke im eigenen Land einen Heimatvorteil hat. Um die Ergebnisse des Fahrers mit anderen Nationalitäten vergleichen zu können wurden zwei Tabellen mit jeweils einem eigenen Input angelegt. Auf der linken Seite wird das Land einer Rennstrecke ausgewählt. Es werden alle Nationalitäten von Fahren ausgegeben, die dort Punkte erreicht haben. Der Punktestand der Nationalität, welche eventuell einen Heimatvorteil hat wird rot hinterlegt. Auf der rechten Seite gibt es die gleiche Tabelle, jedoch wird dort ein Fahrer ausgewählt und es werden die erhaltenen Punkte in unterschiedlichen Ländern abgebildet. Wie zuvor ist der Punktestand im Heimatland rot hinterlegt. </w:t>
+        <w:t xml:space="preserve">Es war ursprünglich geplant diese Tabelle ebenfalls auf </w:t>
+      </w:r>
+      <w:r>
+        <w:t>der</w:t>
+      </w:r>
+      <w:r>
+        <w:t xml:space="preserve"> Seite der Fahrer einzubinden, </w:t>
+      </w:r>
+      <w:r>
+        <w:t>sie</w:t>
+      </w:r>
+      <w:r>
+        <w:t xml:space="preserve"> wurde jedoch aus Gründen der Performance ausgelagert. </w:t>
+      </w:r>
+    </w:p>
+    <w:p>
+      <w:r>
+        <w:t xml:space="preserve">Auf dieser Seite soll dargestellt werden, ob ein Fahrer auf einer Strecke im eigenen Land einen Heimatvorteil hat. Um die Ergebnisse des Fahrers mit anderen Nationalitäten vergleichen zu können wurden zwei Tabellen mit jeweils einem eigenen Input angelegt. Auf der linken Seite wird das Land einer Rennstrecke ausgewählt. Es werden alle Nationalitäten von Fahren ausgegeben, die dort Punkte erreicht haben. Der Punktestand der Nationalität, welche eventuell einen Heimatvorteil hat wird rot hinterlegt. Auf der rechten Seite gibt es </w:t>
+      </w:r>
+      <w:r>
+        <w:t>eine ähnliche</w:t>
+      </w:r>
+      <w:r>
+        <w:t xml:space="preserve"> Tabelle, jedoch wird dort ein Fahrer ausgewählt und es werden die Punkte </w:t>
+      </w:r>
+      <w:r>
+        <w:t xml:space="preserve">dieses Fahrers </w:t>
+      </w:r>
+      <w:r>
+        <w:t xml:space="preserve">in unterschiedlichen Ländern abgebildet. Wie zuvor ist der Punktestand im Heimatland rot hinterlegt. </w:t>
       </w:r>
     </w:p>
     <w:p>
@@ -4317,51 +4361,60 @@
     </w:p>
     <w:p>
       <w:r>
+        <w:t xml:space="preserve">Diese Funktion gibt die Punktezahl aus, wenn das Herkunftsland des Rennfahrers mit dem Land der Rennstrecke übereinstimmt. Im Vergleich zu dieser Spalte wurde im </w:t>
+      </w:r>
+      <w:proofErr w:type="spellStart"/>
+      <w:r>
+        <w:t>C</w:t>
+      </w:r>
+      <w:r>
+        <w:t>onditional</w:t>
+      </w:r>
+      <w:proofErr w:type="spellEnd"/>
+      <w:r>
+        <w:t xml:space="preserve"> </w:t>
+      </w:r>
+      <w:proofErr w:type="spellStart"/>
+      <w:r>
+        <w:t>F</w:t>
+      </w:r>
+      <w:r>
+        <w:t>ormatting</w:t>
+      </w:r>
+      <w:proofErr w:type="spellEnd"/>
+      <w:r>
+        <w:t xml:space="preserve"> die </w:t>
+      </w:r>
+      <w:r>
         <w:lastRenderedPageBreak/>
-        <w:t xml:space="preserve">Diese Funktion gibt die Punktezahl aus, wenn das Herkunftsland des Rennfahrers mit dem Land der Rennstrecke übereinstimmt. Im Vergleich zu dieser Spalte wurde im </w:t>
+        <w:t>Spalte „</w:t>
       </w:r>
       <w:proofErr w:type="spellStart"/>
       <w:r>
-        <w:t>C</w:t>
-      </w:r>
-      <w:r>
-        <w:t>onditional</w:t>
+        <w:t>points</w:t>
       </w:r>
       <w:proofErr w:type="spellEnd"/>
       <w:r>
-        <w:t xml:space="preserve"> </w:t>
+        <w:t>“ rot hinterlegt, sobald ein Fahrer auf einer heimatlichen Strecke fuhr. Somit sollte ein eventueller Heimvorteil leichter ersichtlich sein. Um das Vorgehen einfach</w:t>
+      </w:r>
+      <w:r>
+        <w:t>er</w:t>
+      </w:r>
+      <w:r>
+        <w:t xml:space="preserve"> erklären zu können wurde die Spalte „</w:t>
       </w:r>
       <w:proofErr w:type="spellStart"/>
       <w:r>
-        <w:t>F</w:t>
-      </w:r>
-      <w:r>
-        <w:t>ormatting</w:t>
+        <w:t>PointsCountry</w:t>
       </w:r>
       <w:proofErr w:type="spellEnd"/>
       <w:r>
-        <w:t xml:space="preserve"> die Spalte „</w:t>
-      </w:r>
-      <w:proofErr w:type="spellStart"/>
-      <w:r>
-        <w:t>points</w:t>
-      </w:r>
-      <w:proofErr w:type="spellEnd"/>
-      <w:r>
-        <w:t>“ rot hinterlegt, sobald ein Fahrer auf einer heimatlichen Strecke fuhr. Somit sollte ein eventueller Heimvorteil leichter ersichtlich sein. Um das Vorgehen einfach erklären zu können wurde die Spalte „</w:t>
-      </w:r>
-      <w:proofErr w:type="spellStart"/>
-      <w:r>
-        <w:t>PointsCountry</w:t>
-      </w:r>
-      <w:proofErr w:type="spellEnd"/>
-      <w:r>
         <w:t xml:space="preserve">“ nicht ausgeblendet. </w:t>
       </w:r>
     </w:p>
     <w:p>
       <w:pPr>
-        <w:pStyle w:val="Heading2"/>
+        <w:pStyle w:val="berschrift2"/>
       </w:pPr>
       <w:bookmarkStart w:id="12" w:name="_Toc133916908"/>
       <w:r>
@@ -4369,13 +4422,13 @@
           <w:noProof/>
         </w:rPr>
         <w:drawing>
-          <wp:anchor distT="0" distB="0" distL="114300" distR="114300" simplePos="0" relativeHeight="251667456" behindDoc="0" locked="0" layoutInCell="1" allowOverlap="1" wp14:anchorId="22583393" wp14:editId="2F030F9C">
+          <wp:anchor distT="0" distB="0" distL="114300" distR="114300" simplePos="0" relativeHeight="251667456" behindDoc="0" locked="0" layoutInCell="1" allowOverlap="1" wp14:anchorId="22583393" wp14:editId="0EED4D68">
             <wp:simplePos x="0" y="0"/>
             <wp:positionH relativeFrom="margin">
               <wp:posOffset>34925</wp:posOffset>
             </wp:positionH>
             <wp:positionV relativeFrom="margin">
-              <wp:posOffset>1115060</wp:posOffset>
+              <wp:posOffset>740410</wp:posOffset>
             </wp:positionV>
             <wp:extent cx="3239770" cy="1223645"/>
             <wp:effectExtent l="0" t="0" r="0" b="0"/>
@@ -4429,13 +4482,13 @@
           <w:noProof/>
         </w:rPr>
         <w:drawing>
-          <wp:anchor distT="0" distB="0" distL="114300" distR="114300" simplePos="0" relativeHeight="251668480" behindDoc="0" locked="0" layoutInCell="1" allowOverlap="1" wp14:anchorId="40B6A1C1" wp14:editId="303D7BDB">
+          <wp:anchor distT="0" distB="0" distL="114300" distR="114300" simplePos="0" relativeHeight="251668480" behindDoc="0" locked="0" layoutInCell="1" allowOverlap="1" wp14:anchorId="40B6A1C1" wp14:editId="33090785">
             <wp:simplePos x="0" y="0"/>
             <wp:positionH relativeFrom="margin">
-              <wp:posOffset>0</wp:posOffset>
+              <wp:posOffset>4717</wp:posOffset>
             </wp:positionH>
             <wp:positionV relativeFrom="margin">
-              <wp:posOffset>2287270</wp:posOffset>
+              <wp:posOffset>1912620</wp:posOffset>
             </wp:positionV>
             <wp:extent cx="3239770" cy="1050925"/>
             <wp:effectExtent l="0" t="0" r="0" b="0"/>
@@ -4484,7 +4537,25 @@
     </w:p>
     <w:p>
       <w:r>
-        <w:t>Im ersten Diagramm werden die schnellsten Runterzeiten pro Rennstrecke und Rennen abgebildet. Wie zuvor beschrieben ist es bei Time-Series-Charts nicht möglich eine Beschriftung auf der Y-Achse anzubringen. Daher wurde in der Überschrift auf die Einheit aufmerksam gemacht. Ein weiteres Probl</w:t>
+        <w:t>Im ersten Diagramm werden die schnellsten Run</w:t>
+      </w:r>
+      <w:r>
+        <w:t>den</w:t>
+      </w:r>
+      <w:r>
+        <w:t>zeiten pro Rennstrecke und Rennen abgebildet. Wie zuvor beschrieben ist es bei Time</w:t>
+      </w:r>
+      <w:r>
+        <w:t xml:space="preserve"> </w:t>
+      </w:r>
+      <w:r>
+        <w:t>Series</w:t>
+      </w:r>
+      <w:r>
+        <w:t xml:space="preserve"> </w:t>
+      </w:r>
+      <w:r>
+        <w:t>Charts nicht möglich eine Beschriftung auf der Y-Achse anzubringen. Daher wurde in der Überschrift auf die Einheit aufmerksam gemacht. Ein weiteres Probl</w:t>
       </w:r>
       <w:r>
         <w:t>e</w:t>
@@ -4496,38 +4567,80 @@
         <w:t>nicht</w:t>
       </w:r>
       <w:r>
+        <w:t xml:space="preserve"> die richtig</w:t>
+      </w:r>
+      <w:r>
+        <w:t>e</w:t>
+      </w:r>
+      <w:r>
+        <w:t xml:space="preserve"> Zeitspanne (2000 – 2022) abgebildet wurde</w:t>
+      </w:r>
+      <w:r>
+        <w:t xml:space="preserve">. Es wurde </w:t>
+      </w:r>
+      <w:r>
+        <w:t>entweder nur das letzte Jahr oder der gesamte Zeitraum ab 1950, für welche</w:t>
+      </w:r>
+      <w:r>
+        <w:t>n</w:t>
+      </w:r>
+      <w:r>
+        <w:t xml:space="preserve"> keine Geschwindigkeiten </w:t>
+      </w:r>
+      <w:r>
+        <w:t>hinterlegt</w:t>
+      </w:r>
+      <w:r>
+        <w:t xml:space="preserve"> sind</w:t>
+      </w:r>
+      <w:r>
+        <w:t>,</w:t>
+      </w:r>
+      <w:r>
+        <w:t xml:space="preserve"> dargestellt</w:t>
+      </w:r>
+      <w:r>
+        <w:t xml:space="preserve">. Um die gewünschte Zeitspanne </w:t>
+      </w:r>
+      <w:r>
+        <w:t xml:space="preserve">dauerhaft </w:t>
+      </w:r>
+      <w:r>
+        <w:t>angezeigt zu bekommen wurde</w:t>
+      </w:r>
+      <w:r>
+        <w:t xml:space="preserve"> diese einmal richtig eingestellt und danach</w:t>
+      </w:r>
+      <w:r>
+        <w:t xml:space="preserve"> „Open in last </w:t>
+      </w:r>
+      <w:proofErr w:type="spellStart"/>
+      <w:r>
+        <w:t>saved</w:t>
+      </w:r>
+      <w:proofErr w:type="spellEnd"/>
+      <w:r>
         <w:t xml:space="preserve"> </w:t>
       </w:r>
-      <w:proofErr w:type="gramStart"/>
-      <w:r>
-        <w:t>die richtig Zeitspanne</w:t>
-      </w:r>
-      <w:proofErr w:type="gramEnd"/>
-      <w:r>
-        <w:t xml:space="preserve"> (2000 – 2022) abgebildet wurde, sondern entweder nur das letzte Jahr oder der gesamte Zeitraum ab 1950, für welche keine Geschwindigkeiten vorhanden sind. Um die gewünschte Zeitspanne angezeigt zu bekommen wurde „Open in last </w:t>
-      </w:r>
       <w:proofErr w:type="spellStart"/>
       <w:r>
-        <w:t>saved</w:t>
+        <w:t>view</w:t>
       </w:r>
       <w:proofErr w:type="spellEnd"/>
       <w:r>
-        <w:t xml:space="preserve"> </w:t>
+        <w:t xml:space="preserve">“ ausgewählt. </w:t>
+      </w:r>
+    </w:p>
+    <w:p>
+      <w:r>
+        <w:t xml:space="preserve">Daneben befindet sich eine </w:t>
       </w:r>
       <w:proofErr w:type="spellStart"/>
       <w:r>
-        <w:t>view</w:t>
+        <w:t>Heatmap</w:t>
       </w:r>
       <w:proofErr w:type="spellEnd"/>
       <w:r>
-        <w:t xml:space="preserve">“ ausgewählt. Daneben befindet sich eine </w:t>
-      </w:r>
-      <w:proofErr w:type="spellStart"/>
-      <w:r>
-        <w:t>Heatmap</w:t>
-      </w:r>
-      <w:proofErr w:type="spellEnd"/>
-      <w:r>
         <w:t xml:space="preserve"> die darstellt, von welchen Startplätzen aus </w:t>
       </w:r>
       <w:r>
@@ -4539,7 +4652,7 @@
     </w:p>
     <w:p>
       <w:pPr>
-        <w:pStyle w:val="Heading2"/>
+        <w:pStyle w:val="berschrift2"/>
       </w:pPr>
       <w:bookmarkStart w:id="13" w:name="_Toc133916909"/>
       <w:r>
@@ -4547,13 +4660,13 @@
           <w:noProof/>
         </w:rPr>
         <w:drawing>
-          <wp:anchor distT="0" distB="0" distL="114300" distR="114300" simplePos="0" relativeHeight="251670528" behindDoc="0" locked="0" layoutInCell="1" allowOverlap="1" wp14:anchorId="63149FD1" wp14:editId="54834BED">
+          <wp:anchor distT="0" distB="0" distL="114300" distR="114300" simplePos="0" relativeHeight="251670528" behindDoc="0" locked="0" layoutInCell="1" allowOverlap="1" wp14:anchorId="63149FD1" wp14:editId="50691171">
             <wp:simplePos x="0" y="0"/>
             <wp:positionH relativeFrom="margin">
               <wp:posOffset>24765</wp:posOffset>
             </wp:positionH>
             <wp:positionV relativeFrom="margin">
-              <wp:posOffset>5320756</wp:posOffset>
+              <wp:posOffset>5440045</wp:posOffset>
             </wp:positionV>
             <wp:extent cx="3239770" cy="996315"/>
             <wp:effectExtent l="0" t="0" r="0" b="0"/>
@@ -4607,13 +4720,13 @@
           <w:noProof/>
         </w:rPr>
         <w:drawing>
-          <wp:anchor distT="0" distB="0" distL="114300" distR="114300" simplePos="0" relativeHeight="251671552" behindDoc="0" locked="0" layoutInCell="1" allowOverlap="1" wp14:anchorId="2E09286E" wp14:editId="6AF692F9">
+          <wp:anchor distT="0" distB="0" distL="114300" distR="114300" simplePos="0" relativeHeight="251671552" behindDoc="0" locked="0" layoutInCell="1" allowOverlap="1" wp14:anchorId="2E09286E" wp14:editId="20ED7332">
             <wp:simplePos x="0" y="0"/>
             <wp:positionH relativeFrom="margin">
               <wp:posOffset>0</wp:posOffset>
             </wp:positionH>
             <wp:positionV relativeFrom="margin">
-              <wp:posOffset>6233886</wp:posOffset>
+              <wp:posOffset>6353538</wp:posOffset>
             </wp:positionV>
             <wp:extent cx="3239770" cy="1493520"/>
             <wp:effectExtent l="0" t="0" r="0" b="0"/>
@@ -4683,7 +4796,7 @@
     </w:p>
     <w:p>
       <w:pPr>
-        <w:pStyle w:val="Heading1"/>
+        <w:pStyle w:val="berschrift1"/>
       </w:pPr>
       <w:bookmarkStart w:id="14" w:name="_Toc133916910"/>
       <w:r>
@@ -4784,7 +4897,7 @@
     </w:p>
     <w:p>
       <w:pPr>
-        <w:pStyle w:val="Heading1"/>
+        <w:pStyle w:val="berschrift1"/>
       </w:pPr>
       <w:bookmarkStart w:id="15" w:name="_Toc133916911"/>
       <w:r>
@@ -4796,7 +4909,7 @@
     <w:p/>
     <w:p>
       <w:pPr>
-        <w:pStyle w:val="Heading2"/>
+        <w:pStyle w:val="berschrift2"/>
       </w:pPr>
       <w:bookmarkStart w:id="16" w:name="_Toc133916912"/>
       <w:r>
@@ -4807,7 +4920,7 @@
     <w:p/>
     <w:p>
       <w:pPr>
-        <w:pStyle w:val="ListParagraph"/>
+        <w:pStyle w:val="Listenabsatz"/>
         <w:numPr>
           <w:ilvl w:val="0"/>
           <w:numId w:val="25"/>
@@ -4819,7 +4932,7 @@
     </w:p>
     <w:p>
       <w:pPr>
-        <w:pStyle w:val="ListParagraph"/>
+        <w:pStyle w:val="Listenabsatz"/>
         <w:numPr>
           <w:ilvl w:val="0"/>
           <w:numId w:val="25"/>
@@ -4847,7 +4960,7 @@
     </w:p>
     <w:p>
       <w:pPr>
-        <w:pStyle w:val="ListParagraph"/>
+        <w:pStyle w:val="Listenabsatz"/>
         <w:numPr>
           <w:ilvl w:val="0"/>
           <w:numId w:val="25"/>
@@ -4868,7 +4981,7 @@
     </w:p>
     <w:p>
       <w:pPr>
-        <w:pStyle w:val="ListParagraph"/>
+        <w:pStyle w:val="Listenabsatz"/>
         <w:numPr>
           <w:ilvl w:val="0"/>
           <w:numId w:val="25"/>
@@ -4902,7 +5015,7 @@
     </w:p>
     <w:p>
       <w:pPr>
-        <w:pStyle w:val="Heading2"/>
+        <w:pStyle w:val="berschrift2"/>
       </w:pPr>
       <w:bookmarkStart w:id="17" w:name="_Toc133916913"/>
       <w:r>
@@ -5024,7 +5137,7 @@
     </w:p>
     <w:p>
       <w:pPr>
-        <w:pStyle w:val="Heading2"/>
+        <w:pStyle w:val="berschrift2"/>
       </w:pPr>
       <w:bookmarkStart w:id="18" w:name="_Toc133916914"/>
       <w:r>
@@ -5047,7 +5160,7 @@
     </w:p>
     <w:p>
       <w:pPr>
-        <w:pStyle w:val="ListParagraph"/>
+        <w:pStyle w:val="Listenabsatz"/>
         <w:numPr>
           <w:ilvl w:val="0"/>
           <w:numId w:val="28"/>
@@ -5125,7 +5238,7 @@
     </w:p>
     <w:p>
       <w:pPr>
-        <w:pStyle w:val="ListParagraph"/>
+        <w:pStyle w:val="Listenabsatz"/>
       </w:pPr>
       <w:r>
         <w:t>FROM "180_FormulaOneLapTimes"</w:t>
@@ -5178,7 +5291,7 @@
     </w:p>
     <w:p>
       <w:pPr>
-        <w:pStyle w:val="ListParagraph"/>
+        <w:pStyle w:val="Listenabsatz"/>
         <w:numPr>
           <w:ilvl w:val="0"/>
           <w:numId w:val="28"/>
@@ -5232,7 +5345,7 @@
     </w:p>
     <w:p>
       <w:pPr>
-        <w:pStyle w:val="ListParagraph"/>
+        <w:pStyle w:val="Listenabsatz"/>
         <w:rPr>
           <w:lang w:val="en-US"/>
         </w:rPr>
@@ -5246,7 +5359,7 @@
     </w:p>
     <w:p>
       <w:pPr>
-        <w:pStyle w:val="ListParagraph"/>
+        <w:pStyle w:val="Listenabsatz"/>
       </w:pPr>
       <w:r>
         <w:rPr>
@@ -5310,7 +5423,7 @@
     </w:p>
     <w:p>
       <w:pPr>
-        <w:pStyle w:val="ListParagraph"/>
+        <w:pStyle w:val="Listenabsatz"/>
         <w:numPr>
           <w:ilvl w:val="0"/>
           <w:numId w:val="29"/>
@@ -5338,7 +5451,7 @@
     </w:p>
     <w:p>
       <w:pPr>
-        <w:pStyle w:val="ListParagraph"/>
+        <w:pStyle w:val="Listenabsatz"/>
         <w:rPr>
           <w:lang w:val="en-US"/>
         </w:rPr>
@@ -5380,7 +5493,7 @@
     </w:p>
     <w:p>
       <w:pPr>
-        <w:pStyle w:val="ListParagraph"/>
+        <w:pStyle w:val="Listenabsatz"/>
         <w:rPr>
           <w:lang w:val="en-US"/>
         </w:rPr>
@@ -5394,7 +5507,7 @@
     </w:p>
     <w:p>
       <w:pPr>
-        <w:pStyle w:val="ListParagraph"/>
+        <w:pStyle w:val="Listenabsatz"/>
         <w:rPr>
           <w:lang w:val="en-US"/>
         </w:rPr>
@@ -5436,7 +5549,7 @@
     </w:p>
     <w:p>
       <w:pPr>
-        <w:pStyle w:val="ListParagraph"/>
+        <w:pStyle w:val="Listenabsatz"/>
         <w:rPr>
           <w:lang w:val="en-US"/>
         </w:rPr>
@@ -5444,7 +5557,7 @@
     </w:p>
     <w:p>
       <w:pPr>
-        <w:pStyle w:val="ListParagraph"/>
+        <w:pStyle w:val="Listenabsatz"/>
       </w:pPr>
       <w:r>
         <w:rPr>
@@ -5490,7 +5603,7 @@
     </w:p>
     <w:p>
       <w:pPr>
-        <w:pStyle w:val="ListParagraph"/>
+        <w:pStyle w:val="Listenabsatz"/>
         <w:numPr>
           <w:ilvl w:val="0"/>
           <w:numId w:val="29"/>
@@ -5518,7 +5631,7 @@
     </w:p>
     <w:p>
       <w:pPr>
-        <w:pStyle w:val="ListParagraph"/>
+        <w:pStyle w:val="Listenabsatz"/>
         <w:rPr>
           <w:lang w:val="en-US"/>
         </w:rPr>
@@ -5574,7 +5687,7 @@
     </w:p>
     <w:p>
       <w:pPr>
-        <w:pStyle w:val="ListParagraph"/>
+        <w:pStyle w:val="Listenabsatz"/>
         <w:rPr>
           <w:lang w:val="en-US"/>
         </w:rPr>
@@ -5588,7 +5701,7 @@
     </w:p>
     <w:p>
       <w:pPr>
-        <w:pStyle w:val="ListParagraph"/>
+        <w:pStyle w:val="Listenabsatz"/>
         <w:rPr>
           <w:lang w:val="en-US"/>
         </w:rPr>
@@ -5630,7 +5743,7 @@
     </w:p>
     <w:p>
       <w:pPr>
-        <w:pStyle w:val="ListParagraph"/>
+        <w:pStyle w:val="Listenabsatz"/>
         <w:rPr>
           <w:lang w:val="en-US"/>
         </w:rPr>
@@ -5684,7 +5797,7 @@
     </w:p>
     <w:p>
       <w:pPr>
-        <w:pStyle w:val="ListParagraph"/>
+        <w:pStyle w:val="Listenabsatz"/>
         <w:rPr>
           <w:lang w:val="en-US"/>
         </w:rPr>
@@ -5692,7 +5805,7 @@
     </w:p>
     <w:p>
       <w:pPr>
-        <w:pStyle w:val="Heading2"/>
+        <w:pStyle w:val="berschrift2"/>
       </w:pPr>
       <w:bookmarkStart w:id="19" w:name="_Toc133916915"/>
       <w:r>
@@ -5731,7 +5844,7 @@
     </w:p>
     <w:p>
       <w:pPr>
-        <w:pStyle w:val="ListParagraph"/>
+        <w:pStyle w:val="Listenabsatz"/>
         <w:numPr>
           <w:ilvl w:val="0"/>
           <w:numId w:val="21"/>
@@ -5743,7 +5856,7 @@
     </w:p>
     <w:p>
       <w:pPr>
-        <w:pStyle w:val="ListParagraph"/>
+        <w:pStyle w:val="Listenabsatz"/>
         <w:ind w:left="360"/>
       </w:pPr>
       <w:r>
@@ -5789,7 +5902,7 @@
     </w:p>
     <w:p>
       <w:pPr>
-        <w:pStyle w:val="ListParagraph"/>
+        <w:pStyle w:val="Listenabsatz"/>
         <w:ind w:left="360"/>
       </w:pPr>
       <w:r>
@@ -5836,7 +5949,7 @@
     </w:p>
     <w:p>
       <w:pPr>
-        <w:pStyle w:val="ListParagraph"/>
+        <w:pStyle w:val="Listenabsatz"/>
         <w:numPr>
           <w:ilvl w:val="0"/>
           <w:numId w:val="21"/>
@@ -5848,7 +5961,7 @@
     </w:p>
     <w:p>
       <w:pPr>
-        <w:pStyle w:val="ListParagraph"/>
+        <w:pStyle w:val="Listenabsatz"/>
         <w:ind w:left="360"/>
       </w:pPr>
       <w:r>
@@ -5894,7 +6007,7 @@
     </w:p>
     <w:p>
       <w:pPr>
-        <w:pStyle w:val="ListParagraph"/>
+        <w:pStyle w:val="Listenabsatz"/>
         <w:numPr>
           <w:ilvl w:val="0"/>
           <w:numId w:val="21"/>
@@ -5906,7 +6019,7 @@
     </w:p>
     <w:p>
       <w:pPr>
-        <w:pStyle w:val="ListParagraph"/>
+        <w:pStyle w:val="Listenabsatz"/>
         <w:numPr>
           <w:ilvl w:val="0"/>
           <w:numId w:val="21"/>
@@ -5918,7 +6031,7 @@
     </w:p>
     <w:p>
       <w:pPr>
-        <w:pStyle w:val="ListParagraph"/>
+        <w:pStyle w:val="Listenabsatz"/>
         <w:numPr>
           <w:ilvl w:val="0"/>
           <w:numId w:val="21"/>
@@ -5930,7 +6043,7 @@
     </w:p>
     <w:p>
       <w:pPr>
-        <w:pStyle w:val="ListParagraph"/>
+        <w:pStyle w:val="Listenabsatz"/>
         <w:numPr>
           <w:ilvl w:val="0"/>
           <w:numId w:val="21"/>
@@ -5942,7 +6055,7 @@
     </w:p>
     <w:p>
       <w:pPr>
-        <w:pStyle w:val="ListParagraph"/>
+        <w:pStyle w:val="Listenabsatz"/>
         <w:numPr>
           <w:ilvl w:val="0"/>
           <w:numId w:val="21"/>
@@ -6009,7 +6122,7 @@
     <w:sdtContent>
       <w:p>
         <w:pPr>
-          <w:pStyle w:val="Footer"/>
+          <w:pStyle w:val="Fuzeile"/>
           <w:jc w:val="right"/>
         </w:pPr>
         <w:r>
@@ -6038,7 +6151,7 @@
   </w:sdt>
   <w:p>
     <w:pPr>
-      <w:pStyle w:val="Footer"/>
+      <w:pStyle w:val="Fuzeile"/>
     </w:pPr>
   </w:p>
 </w:ftr>
@@ -6048,7 +6161,7 @@
 <w:ftr xmlns:wpc="http://schemas.microsoft.com/office/word/2010/wordprocessingCanvas" xmlns:cx="http://schemas.microsoft.com/office/drawing/2014/chartex" xmlns:cx1="http://schemas.microsoft.com/office/drawing/2015/9/8/chartex" xmlns:cx2="http://schemas.microsoft.com/office/drawing/2015/10/21/chartex" xmlns:cx3="http://schemas.microsoft.com/office/drawing/2016/5/9/chartex" xmlns:cx4="http://schemas.microsoft.com/office/drawing/2016/5/10/chartex" xmlns:cx5="http://schemas.microsoft.com/office/drawing/2016/5/11/chartex" xmlns:cx6="http://schemas.microsoft.com/office/drawing/2016/5/12/chartex" xmlns:cx7="http://schemas.microsoft.com/office/drawing/2016/5/13/chartex" xmlns:cx8="http://schemas.microsoft.com/office/drawing/2016/5/14/chartex" xmlns:mc="http://schemas.openxmlformats.org/markup-compatibility/2006" xmlns:aink="http://schemas.microsoft.com/office/drawing/2016/ink" xmlns:am3d="http://schemas.microsoft.com/office/drawing/2017/model3d" xmlns:o="urn:schemas-microsoft-com:office:office" xmlns:oel="http://schemas.microsoft.com/office/2019/extlst" xmlns:r="http://schemas.openxmlformats.org/officeDocument/2006/relationships" xmlns:m="http://schemas.openxmlformats.org/officeDocument/2006/math" xmlns:v="urn:schemas-microsoft-com:vml" xmlns:wp14="http://schemas.microsoft.com/office/word/2010/wordprocessingDrawing" xmlns:wp="http://schemas.openxmlformats.org/drawingml/2006/wordprocessingDrawing" xmlns:w10="urn:schemas-microsoft-com:office:word" xmlns:w="http://schemas.openxmlformats.org/wordprocessingml/2006/main" xmlns:w14="http://schemas.microsoft.com/office/word/2010/wordml" xmlns:w15="http://schemas.microsoft.com/office/word/2012/wordml" xmlns:w16cex="http://schemas.microsoft.com/office/word/2018/wordml/cex" xmlns:w16cid="http://schemas.microsoft.com/office/word/2016/wordml/cid" xmlns:w16="http://schemas.microsoft.com/office/word/2018/wordml" xmlns:w16du="http://schemas.microsoft.com/office/word/2023/wordml/word16du" xmlns:w16sdtdh="http://schemas.microsoft.com/office/word/2020/wordml/sdtdatahash" xmlns:w16se="http://schemas.microsoft.com/office/word/2015/wordml/symex" xmlns:wpg="http://schemas.microsoft.com/office/word/2010/wordprocessingGroup" xmlns:wpi="http://schemas.microsoft.com/office/word/2010/wordprocessingInk" xmlns:wne="http://schemas.microsoft.com/office/word/2006/wordml" xmlns:wps="http://schemas.microsoft.com/office/word/2010/wordprocessingShape" mc:Ignorable="w14 w15 w16se w16cid w16 w16cex w16sdtdh wp14">
   <w:p>
     <w:pPr>
-      <w:pStyle w:val="Footer"/>
+      <w:pStyle w:val="Fuzeile"/>
     </w:pPr>
   </w:p>
 </w:ftr>
@@ -6080,7 +6193,7 @@
     <w:p>
       <w:r>
         <w:rPr>
-          <w:rStyle w:val="FootnoteReference"/>
+          <w:rStyle w:val="Funotenzeichen"/>
         </w:rPr>
         <w:footnoteRef/>
       </w:r>
@@ -6100,11 +6213,11 @@
   <w:footnote w:id="2">
     <w:p>
       <w:pPr>
-        <w:pStyle w:val="FootnoteText"/>
-      </w:pPr>
-      <w:r>
-        <w:rPr>
-          <w:rStyle w:val="FootnoteReference"/>
+        <w:pStyle w:val="Funotentext"/>
+      </w:pPr>
+      <w:r>
+        <w:rPr>
+          <w:rStyle w:val="Funotenzeichen"/>
         </w:rPr>
         <w:footnoteRef/>
       </w:r>
@@ -6122,18 +6235,18 @@
     </w:p>
     <w:p>
       <w:pPr>
-        <w:pStyle w:val="FootnoteText"/>
+        <w:pStyle w:val="Funotentext"/>
       </w:pPr>
     </w:p>
   </w:footnote>
   <w:footnote w:id="3">
     <w:p>
       <w:pPr>
-        <w:pStyle w:val="FootnoteText"/>
-      </w:pPr>
-      <w:r>
-        <w:rPr>
-          <w:rStyle w:val="FootnoteReference"/>
+        <w:pStyle w:val="Funotentext"/>
+      </w:pPr>
+      <w:r>
+        <w:rPr>
+          <w:rStyle w:val="Funotenzeichen"/>
         </w:rPr>
         <w:footnoteRef/>
       </w:r>
@@ -6156,11 +6269,11 @@
   <w:footnote w:id="4">
     <w:p>
       <w:pPr>
-        <w:pStyle w:val="FootnoteText"/>
-      </w:pPr>
-      <w:r>
-        <w:rPr>
-          <w:rStyle w:val="FootnoteReference"/>
+        <w:pStyle w:val="Funotentext"/>
+      </w:pPr>
+      <w:r>
+        <w:rPr>
+          <w:rStyle w:val="Funotenzeichen"/>
         </w:rPr>
         <w:footnoteRef/>
       </w:r>
@@ -6178,18 +6291,18 @@
     </w:p>
     <w:p>
       <w:pPr>
-        <w:pStyle w:val="FootnoteText"/>
+        <w:pStyle w:val="Funotentext"/>
       </w:pPr>
     </w:p>
   </w:footnote>
   <w:footnote w:id="5">
     <w:p>
       <w:pPr>
-        <w:pStyle w:val="FootnoteText"/>
-      </w:pPr>
-      <w:r>
-        <w:rPr>
-          <w:rStyle w:val="FootnoteReference"/>
+        <w:pStyle w:val="Funotentext"/>
+      </w:pPr>
+      <w:r>
+        <w:rPr>
+          <w:rStyle w:val="Funotenzeichen"/>
         </w:rPr>
         <w:footnoteRef/>
       </w:r>
@@ -10103,15 +10216,15 @@
     <w:lsdException w:name="Unresolved Mention" w:semiHidden="1" w:unhideWhenUsed="1"/>
     <w:lsdException w:name="Smart Link" w:semiHidden="1" w:unhideWhenUsed="1"/>
   </w:latentStyles>
-  <w:style w:type="paragraph" w:default="1" w:styleId="Normal">
+  <w:style w:type="paragraph" w:default="1" w:styleId="Standard">
     <w:name w:val="Normal"/>
     <w:qFormat/>
   </w:style>
-  <w:style w:type="paragraph" w:styleId="Heading1">
+  <w:style w:type="paragraph" w:styleId="berschrift1">
     <w:name w:val="heading 1"/>
-    <w:basedOn w:val="Normal"/>
-    <w:next w:val="Normal"/>
-    <w:link w:val="Heading1Char"/>
+    <w:basedOn w:val="Standard"/>
+    <w:next w:val="Standard"/>
+    <w:link w:val="berschrift1Zchn"/>
     <w:uiPriority w:val="9"/>
     <w:qFormat/>
     <w:rsid w:val="0026010A"/>
@@ -10130,11 +10243,11 @@
       <w:szCs w:val="28"/>
     </w:rPr>
   </w:style>
-  <w:style w:type="paragraph" w:styleId="Heading2">
+  <w:style w:type="paragraph" w:styleId="berschrift2">
     <w:name w:val="heading 2"/>
-    <w:basedOn w:val="Normal"/>
-    <w:next w:val="Normal"/>
-    <w:link w:val="Heading2Char"/>
+    <w:basedOn w:val="Standard"/>
+    <w:next w:val="Standard"/>
+    <w:link w:val="berschrift2Zchn"/>
     <w:uiPriority w:val="9"/>
     <w:unhideWhenUsed/>
     <w:qFormat/>
@@ -10152,11 +10265,11 @@
       <w:szCs w:val="26"/>
     </w:rPr>
   </w:style>
-  <w:style w:type="paragraph" w:styleId="Heading3">
+  <w:style w:type="paragraph" w:styleId="berschrift3">
     <w:name w:val="heading 3"/>
-    <w:basedOn w:val="Normal"/>
-    <w:next w:val="Normal"/>
-    <w:link w:val="Heading3Char"/>
+    <w:basedOn w:val="Standard"/>
+    <w:next w:val="Standard"/>
+    <w:link w:val="berschrift3Zchn"/>
     <w:uiPriority w:val="9"/>
     <w:unhideWhenUsed/>
     <w:qFormat/>
@@ -10174,11 +10287,11 @@
       <w:szCs w:val="24"/>
     </w:rPr>
   </w:style>
-  <w:style w:type="paragraph" w:styleId="Heading4">
+  <w:style w:type="paragraph" w:styleId="berschrift4">
     <w:name w:val="heading 4"/>
-    <w:basedOn w:val="Normal"/>
-    <w:next w:val="Normal"/>
-    <w:link w:val="Heading4Char"/>
+    <w:basedOn w:val="Standard"/>
+    <w:next w:val="Standard"/>
+    <w:link w:val="berschrift4Zchn"/>
     <w:uiPriority w:val="9"/>
     <w:unhideWhenUsed/>
     <w:qFormat/>
@@ -10196,13 +10309,13 @@
       <w:color w:val="365F91" w:themeColor="accent1" w:themeShade="BF"/>
     </w:rPr>
   </w:style>
-  <w:style w:type="character" w:default="1" w:styleId="DefaultParagraphFont">
+  <w:style w:type="character" w:default="1" w:styleId="Absatz-Standardschriftart">
     <w:name w:val="Default Paragraph Font"/>
     <w:uiPriority w:val="1"/>
     <w:semiHidden/>
     <w:unhideWhenUsed/>
   </w:style>
-  <w:style w:type="table" w:default="1" w:styleId="TableNormal">
+  <w:style w:type="table" w:default="1" w:styleId="NormaleTabelle">
     <w:name w:val="Normal Table"/>
     <w:uiPriority w:val="99"/>
     <w:semiHidden/>
@@ -10217,16 +10330,16 @@
       </w:tblCellMar>
     </w:tblPr>
   </w:style>
-  <w:style w:type="numbering" w:default="1" w:styleId="NoList">
+  <w:style w:type="numbering" w:default="1" w:styleId="KeineListe">
     <w:name w:val="No List"/>
     <w:uiPriority w:val="99"/>
     <w:semiHidden/>
     <w:unhideWhenUsed/>
   </w:style>
-  <w:style w:type="character" w:customStyle="1" w:styleId="Heading1Char">
-    <w:name w:val="Heading 1 Char"/>
-    <w:basedOn w:val="DefaultParagraphFont"/>
-    <w:link w:val="Heading1"/>
+  <w:style w:type="character" w:customStyle="1" w:styleId="berschrift1Zchn">
+    <w:name w:val="Überschrift 1 Zchn"/>
+    <w:basedOn w:val="Absatz-Standardschriftart"/>
+    <w:link w:val="berschrift1"/>
     <w:uiPriority w:val="9"/>
     <w:rsid w:val="0026010A"/>
     <w:rPr>
@@ -10238,10 +10351,10 @@
       <w:szCs w:val="28"/>
     </w:rPr>
   </w:style>
-  <w:style w:type="paragraph" w:styleId="BalloonText">
+  <w:style w:type="paragraph" w:styleId="Sprechblasentext">
     <w:name w:val="Balloon Text"/>
-    <w:basedOn w:val="Normal"/>
-    <w:link w:val="BalloonTextChar"/>
+    <w:basedOn w:val="Standard"/>
+    <w:link w:val="SprechblasentextZchn"/>
     <w:uiPriority w:val="99"/>
     <w:semiHidden/>
     <w:unhideWhenUsed/>
@@ -10255,10 +10368,10 @@
       <w:szCs w:val="16"/>
     </w:rPr>
   </w:style>
-  <w:style w:type="character" w:customStyle="1" w:styleId="BalloonTextChar">
-    <w:name w:val="Balloon Text Char"/>
-    <w:basedOn w:val="DefaultParagraphFont"/>
-    <w:link w:val="BalloonText"/>
+  <w:style w:type="character" w:customStyle="1" w:styleId="SprechblasentextZchn">
+    <w:name w:val="Sprechblasentext Zchn"/>
+    <w:basedOn w:val="Absatz-Standardschriftart"/>
+    <w:link w:val="Sprechblasentext"/>
     <w:uiPriority w:val="99"/>
     <w:semiHidden/>
     <w:rsid w:val="0026010A"/>
@@ -10268,9 +10381,9 @@
       <w:szCs w:val="16"/>
     </w:rPr>
   </w:style>
-  <w:style w:type="paragraph" w:styleId="ListParagraph">
+  <w:style w:type="paragraph" w:styleId="Listenabsatz">
     <w:name w:val="List Paragraph"/>
-    <w:basedOn w:val="Normal"/>
+    <w:basedOn w:val="Standard"/>
     <w:uiPriority w:val="34"/>
     <w:qFormat/>
     <w:rsid w:val="00001DCE"/>
@@ -10279,9 +10392,9 @@
       <w:contextualSpacing/>
     </w:pPr>
   </w:style>
-  <w:style w:type="paragraph" w:styleId="NormalWeb">
+  <w:style w:type="paragraph" w:styleId="StandardWeb">
     <w:name w:val="Normal (Web)"/>
-    <w:basedOn w:val="Normal"/>
+    <w:basedOn w:val="Standard"/>
     <w:uiPriority w:val="99"/>
     <w:semiHidden/>
     <w:unhideWhenUsed/>
@@ -10297,7 +10410,7 @@
   </w:style>
   <w:style w:type="character" w:styleId="Hyperlink">
     <w:name w:val="Hyperlink"/>
-    <w:basedOn w:val="DefaultParagraphFont"/>
+    <w:basedOn w:val="Absatz-Standardschriftart"/>
     <w:uiPriority w:val="99"/>
     <w:unhideWhenUsed/>
     <w:rsid w:val="00B41A5E"/>
@@ -10306,11 +10419,11 @@
       <w:u w:val="single"/>
     </w:rPr>
   </w:style>
-  <w:style w:type="paragraph" w:styleId="Title">
+  <w:style w:type="paragraph" w:styleId="Titel">
     <w:name w:val="Title"/>
-    <w:basedOn w:val="Normal"/>
-    <w:next w:val="Normal"/>
-    <w:link w:val="TitleChar"/>
+    <w:basedOn w:val="Standard"/>
+    <w:next w:val="Standard"/>
+    <w:link w:val="TitelZchn"/>
     <w:uiPriority w:val="10"/>
     <w:qFormat/>
     <w:rsid w:val="0044342F"/>
@@ -10326,10 +10439,10 @@
       <w:szCs w:val="56"/>
     </w:rPr>
   </w:style>
-  <w:style w:type="character" w:customStyle="1" w:styleId="TitleChar">
-    <w:name w:val="Title Char"/>
-    <w:basedOn w:val="DefaultParagraphFont"/>
-    <w:link w:val="Title"/>
+  <w:style w:type="character" w:customStyle="1" w:styleId="TitelZchn">
+    <w:name w:val="Titel Zchn"/>
+    <w:basedOn w:val="Absatz-Standardschriftart"/>
+    <w:link w:val="Titel"/>
     <w:uiPriority w:val="10"/>
     <w:rsid w:val="0044342F"/>
     <w:rPr>
@@ -10340,9 +10453,9 @@
       <w:szCs w:val="56"/>
     </w:rPr>
   </w:style>
-  <w:style w:type="character" w:styleId="FollowedHyperlink">
+  <w:style w:type="character" w:styleId="BesuchterLink">
     <w:name w:val="FollowedHyperlink"/>
-    <w:basedOn w:val="DefaultParagraphFont"/>
+    <w:basedOn w:val="Absatz-Standardschriftart"/>
     <w:uiPriority w:val="99"/>
     <w:semiHidden/>
     <w:unhideWhenUsed/>
@@ -10352,10 +10465,10 @@
       <w:u w:val="single"/>
     </w:rPr>
   </w:style>
-  <w:style w:type="character" w:customStyle="1" w:styleId="Heading2Char">
-    <w:name w:val="Heading 2 Char"/>
-    <w:basedOn w:val="DefaultParagraphFont"/>
-    <w:link w:val="Heading2"/>
+  <w:style w:type="character" w:customStyle="1" w:styleId="berschrift2Zchn">
+    <w:name w:val="Überschrift 2 Zchn"/>
+    <w:basedOn w:val="Absatz-Standardschriftart"/>
+    <w:link w:val="berschrift2"/>
     <w:uiPriority w:val="9"/>
     <w:rsid w:val="009E27C2"/>
     <w:rPr>
@@ -10365,10 +10478,10 @@
       <w:szCs w:val="26"/>
     </w:rPr>
   </w:style>
-  <w:style w:type="character" w:customStyle="1" w:styleId="Heading3Char">
-    <w:name w:val="Heading 3 Char"/>
-    <w:basedOn w:val="DefaultParagraphFont"/>
-    <w:link w:val="Heading3"/>
+  <w:style w:type="character" w:customStyle="1" w:styleId="berschrift3Zchn">
+    <w:name w:val="Überschrift 3 Zchn"/>
+    <w:basedOn w:val="Absatz-Standardschriftart"/>
+    <w:link w:val="berschrift3"/>
     <w:uiPriority w:val="9"/>
     <w:rsid w:val="00E518E4"/>
     <w:rPr>
@@ -10378,10 +10491,10 @@
       <w:szCs w:val="24"/>
     </w:rPr>
   </w:style>
-  <w:style w:type="character" w:customStyle="1" w:styleId="Heading4Char">
-    <w:name w:val="Heading 4 Char"/>
-    <w:basedOn w:val="DefaultParagraphFont"/>
-    <w:link w:val="Heading4"/>
+  <w:style w:type="character" w:customStyle="1" w:styleId="berschrift4Zchn">
+    <w:name w:val="Überschrift 4 Zchn"/>
+    <w:basedOn w:val="Absatz-Standardschriftart"/>
+    <w:link w:val="berschrift4"/>
     <w:uiPriority w:val="9"/>
     <w:rsid w:val="00E518E4"/>
     <w:rPr>
@@ -10391,10 +10504,10 @@
       <w:color w:val="365F91" w:themeColor="accent1" w:themeShade="BF"/>
     </w:rPr>
   </w:style>
-  <w:style w:type="paragraph" w:styleId="Header">
+  <w:style w:type="paragraph" w:styleId="Kopfzeile">
     <w:name w:val="header"/>
-    <w:basedOn w:val="Normal"/>
-    <w:link w:val="HeaderChar"/>
+    <w:basedOn w:val="Standard"/>
+    <w:link w:val="KopfzeileZchn"/>
     <w:uiPriority w:val="99"/>
     <w:unhideWhenUsed/>
     <w:rsid w:val="00406A95"/>
@@ -10406,17 +10519,17 @@
       <w:spacing w:after="0" w:line="240" w:lineRule="auto"/>
     </w:pPr>
   </w:style>
-  <w:style w:type="character" w:customStyle="1" w:styleId="HeaderChar">
-    <w:name w:val="Header Char"/>
-    <w:basedOn w:val="DefaultParagraphFont"/>
-    <w:link w:val="Header"/>
+  <w:style w:type="character" w:customStyle="1" w:styleId="KopfzeileZchn">
+    <w:name w:val="Kopfzeile Zchn"/>
+    <w:basedOn w:val="Absatz-Standardschriftart"/>
+    <w:link w:val="Kopfzeile"/>
     <w:uiPriority w:val="99"/>
     <w:rsid w:val="00406A95"/>
   </w:style>
-  <w:style w:type="paragraph" w:styleId="Footer">
+  <w:style w:type="paragraph" w:styleId="Fuzeile">
     <w:name w:val="footer"/>
-    <w:basedOn w:val="Normal"/>
-    <w:link w:val="FooterChar"/>
+    <w:basedOn w:val="Standard"/>
+    <w:link w:val="FuzeileZchn"/>
     <w:uiPriority w:val="99"/>
     <w:unhideWhenUsed/>
     <w:rsid w:val="00406A95"/>
@@ -10428,17 +10541,17 @@
       <w:spacing w:after="0" w:line="240" w:lineRule="auto"/>
     </w:pPr>
   </w:style>
-  <w:style w:type="character" w:customStyle="1" w:styleId="FooterChar">
-    <w:name w:val="Footer Char"/>
-    <w:basedOn w:val="DefaultParagraphFont"/>
-    <w:link w:val="Footer"/>
+  <w:style w:type="character" w:customStyle="1" w:styleId="FuzeileZchn">
+    <w:name w:val="Fußzeile Zchn"/>
+    <w:basedOn w:val="Absatz-Standardschriftart"/>
+    <w:link w:val="Fuzeile"/>
     <w:uiPriority w:val="99"/>
     <w:rsid w:val="00406A95"/>
   </w:style>
-  <w:style w:type="paragraph" w:styleId="TOCHeading">
+  <w:style w:type="paragraph" w:styleId="Inhaltsverzeichnisberschrift">
     <w:name w:val="TOC Heading"/>
-    <w:basedOn w:val="Heading1"/>
-    <w:next w:val="Normal"/>
+    <w:basedOn w:val="berschrift1"/>
+    <w:next w:val="Standard"/>
     <w:uiPriority w:val="39"/>
     <w:unhideWhenUsed/>
     <w:qFormat/>
@@ -10455,10 +10568,10 @@
       <w:lang w:val="en-US" w:eastAsia="en-US"/>
     </w:rPr>
   </w:style>
-  <w:style w:type="paragraph" w:styleId="TOC1">
+  <w:style w:type="paragraph" w:styleId="Verzeichnis1">
     <w:name w:val="toc 1"/>
-    <w:basedOn w:val="Normal"/>
-    <w:next w:val="Normal"/>
+    <w:basedOn w:val="Standard"/>
+    <w:next w:val="Standard"/>
     <w:autoRedefine/>
     <w:uiPriority w:val="39"/>
     <w:unhideWhenUsed/>
@@ -10467,10 +10580,10 @@
       <w:spacing w:after="100"/>
     </w:pPr>
   </w:style>
-  <w:style w:type="paragraph" w:styleId="TOC2">
+  <w:style w:type="paragraph" w:styleId="Verzeichnis2">
     <w:name w:val="toc 2"/>
-    <w:basedOn w:val="Normal"/>
-    <w:next w:val="Normal"/>
+    <w:basedOn w:val="Standard"/>
+    <w:next w:val="Standard"/>
     <w:autoRedefine/>
     <w:uiPriority w:val="39"/>
     <w:unhideWhenUsed/>
@@ -10480,10 +10593,10 @@
       <w:ind w:left="220"/>
     </w:pPr>
   </w:style>
-  <w:style w:type="paragraph" w:styleId="FootnoteText">
+  <w:style w:type="paragraph" w:styleId="Funotentext">
     <w:name w:val="footnote text"/>
-    <w:basedOn w:val="Normal"/>
-    <w:link w:val="FootnoteTextChar"/>
+    <w:basedOn w:val="Standard"/>
+    <w:link w:val="FunotentextZchn"/>
     <w:uiPriority w:val="99"/>
     <w:semiHidden/>
     <w:unhideWhenUsed/>
@@ -10496,10 +10609,10 @@
       <w:szCs w:val="20"/>
     </w:rPr>
   </w:style>
-  <w:style w:type="character" w:customStyle="1" w:styleId="FootnoteTextChar">
-    <w:name w:val="Footnote Text Char"/>
-    <w:basedOn w:val="DefaultParagraphFont"/>
-    <w:link w:val="FootnoteText"/>
+  <w:style w:type="character" w:customStyle="1" w:styleId="FunotentextZchn">
+    <w:name w:val="Fußnotentext Zchn"/>
+    <w:basedOn w:val="Absatz-Standardschriftart"/>
+    <w:link w:val="Funotentext"/>
     <w:uiPriority w:val="99"/>
     <w:semiHidden/>
     <w:rsid w:val="009C2DEB"/>
@@ -10508,9 +10621,9 @@
       <w:szCs w:val="20"/>
     </w:rPr>
   </w:style>
-  <w:style w:type="character" w:styleId="FootnoteReference">
+  <w:style w:type="character" w:styleId="Funotenzeichen">
     <w:name w:val="footnote reference"/>
-    <w:basedOn w:val="DefaultParagraphFont"/>
+    <w:basedOn w:val="Absatz-Standardschriftart"/>
     <w:uiPriority w:val="99"/>
     <w:semiHidden/>
     <w:unhideWhenUsed/>
@@ -10519,9 +10632,9 @@
       <w:vertAlign w:val="superscript"/>
     </w:rPr>
   </w:style>
-  <w:style w:type="character" w:styleId="UnresolvedMention">
+  <w:style w:type="character" w:styleId="NichtaufgelsteErwhnung">
     <w:name w:val="Unresolved Mention"/>
-    <w:basedOn w:val="DefaultParagraphFont"/>
+    <w:basedOn w:val="Absatz-Standardschriftart"/>
     <w:uiPriority w:val="99"/>
     <w:semiHidden/>
     <w:unhideWhenUsed/>
@@ -10531,7 +10644,7 @@
       <w:shd w:val="clear" w:color="auto" w:fill="E1DFDD"/>
     </w:rPr>
   </w:style>
-  <w:style w:type="paragraph" w:styleId="NoSpacing">
+  <w:style w:type="paragraph" w:styleId="KeinLeerraum">
     <w:name w:val="No Spacing"/>
     <w:uiPriority w:val="1"/>
     <w:qFormat/>

</xml_diff>